<commit_message>
Last commit before big changes
</commit_message>
<xml_diff>
--- a/WISE-MinhDuc-Master-thesis.docx
+++ b/WISE-MinhDuc-Master-thesis.docx
@@ -95,7 +95,7 @@
           <w:noProof/>
           <w:lang w:val="en-US"/>
         </w:rPr>
-        <w:t>September 4, 2018</w:t>
+        <w:t>September 30, 2018</w:t>
       </w:r>
       <w:r>
         <w:rPr>
@@ -864,7 +864,7 @@
           <w:noProof/>
           <w:lang w:val="en-US"/>
         </w:rPr>
-        <w:t>September 4, 2018</w:t>
+        <w:t>September 30, 2018</w:t>
       </w:r>
       <w:r>
         <w:rPr>
@@ -4808,7 +4808,19 @@
         <w:rPr>
           <w:lang w:val="en-US"/>
         </w:rPr>
-        <w:t>The final solution of this thesis utilizes more complexed calculations and processing techniques that was not originally planned from the start. However, the initial hypothesis did create a solid technology base to work on: Named entity recognizer (</w:t>
+        <w:t xml:space="preserve">The final solution of this thesis utilizes more complexed calculations and processing techniques that was not originally planned from the start. However, the initial hypothesis did create a solid technology base to </w:t>
+      </w:r>
+      <w:r>
+        <w:rPr>
+          <w:lang w:val="en-US"/>
+        </w:rPr>
+        <w:t>start working</w:t>
+      </w:r>
+      <w:r>
+        <w:rPr>
+          <w:lang w:val="en-US"/>
+        </w:rPr>
+        <w:t xml:space="preserve"> on: Named entity recognizer (</w:t>
       </w:r>
       <w:r>
         <w:rPr>
@@ -4823,7 +4835,6 @@
         </w:rPr>
         <w:t>) and sentiment analysis (</w:t>
       </w:r>
-      <w:bookmarkStart w:id="7" w:name="_GoBack"/>
       <w:r>
         <w:rPr>
           <w:i/>
@@ -4831,12 +4842,228 @@
         </w:rPr>
         <w:t>to understand the positivity/negativity of the article</w:t>
       </w:r>
+      <w:r>
+        <w:rPr>
+          <w:lang w:val="en-US"/>
+        </w:rPr>
+        <w:t>).</w:t>
+      </w:r>
+    </w:p>
+    <w:p>
+      <w:pPr>
+        <w:pStyle w:val="Heading3"/>
+        <w:rPr>
+          <w:lang w:val="en-US"/>
+        </w:rPr>
+      </w:pPr>
+      <w:bookmarkStart w:id="7" w:name="_Toc522644717"/>
+      <w:bookmarkStart w:id="8" w:name="_Toc522644718"/>
+      <w:r>
+        <w:rPr>
+          <w:lang w:val="en-US"/>
+        </w:rPr>
+        <w:t>N</w:t>
+      </w:r>
+      <w:r>
+        <w:rPr>
+          <w:lang w:val="en-US"/>
+        </w:rPr>
+        <w:t>atural language processing</w:t>
+      </w:r>
       <w:bookmarkEnd w:id="7"/>
       <w:r>
         <w:rPr>
           <w:lang w:val="en-US"/>
         </w:rPr>
-        <w:t>).</w:t>
+        <w:t xml:space="preserve"> and e</w:t>
+      </w:r>
+      <w:r>
+        <w:rPr>
+          <w:lang w:val="en-US"/>
+        </w:rPr>
+        <w:t>valuation of available NLP services</w:t>
+      </w:r>
+      <w:bookmarkEnd w:id="8"/>
+    </w:p>
+    <w:p>
+      <w:pPr>
+        <w:rPr>
+          <w:lang w:val="en-US"/>
+        </w:rPr>
+      </w:pPr>
+      <w:r>
+        <w:rPr>
+          <w:lang w:val="en-US"/>
+        </w:rPr>
+        <w:t xml:space="preserve">Named entity recognizer and sentiment analysis are two of the </w:t>
+      </w:r>
+      <w:r>
+        <w:rPr>
+          <w:lang w:val="en-US"/>
+        </w:rPr>
+        <w:t xml:space="preserve">many sub-tasks covered by Natural language processing (NLP) technology, </w:t>
+      </w:r>
+      <w:r>
+        <w:rPr>
+          <w:i/>
+          <w:u w:val="single"/>
+          <w:lang w:val="en-US"/>
+        </w:rPr>
+        <w:t>which is an area of computer science and artificial intelligence concerned with the interactions between computers and human (natural) languages, how to program computers to process and analyze large amounts of natural language data. (Source from wiki- more information needed).</w:t>
+      </w:r>
+    </w:p>
+    <w:p>
+      <w:pPr>
+        <w:rPr>
+          <w:lang w:val="en-US"/>
+        </w:rPr>
+      </w:pPr>
+      <w:r>
+        <w:rPr>
+          <w:lang w:val="en-US"/>
+        </w:rPr>
+        <w:t xml:space="preserve">For just named entity recognizer only and sentiment analysis only, there exists multiple tools </w:t>
+      </w:r>
+      <w:r>
+        <w:rPr>
+          <w:lang w:val="en-US"/>
+        </w:rPr>
+        <w:t xml:space="preserve">that </w:t>
+      </w:r>
+      <w:r>
+        <w:rPr>
+          <w:lang w:val="en-US"/>
+        </w:rPr>
+        <w:t xml:space="preserve">do not </w:t>
+      </w:r>
+      <w:r>
+        <w:rPr>
+          <w:lang w:val="en-US"/>
+        </w:rPr>
+        <w:t xml:space="preserve">require </w:t>
+      </w:r>
+      <w:r>
+        <w:rPr>
+          <w:lang w:val="en-US"/>
+        </w:rPr>
+        <w:t xml:space="preserve">NLP. For example, </w:t>
+      </w:r>
+      <w:r>
+        <w:rPr>
+          <w:lang w:val="en-US"/>
+        </w:rPr>
+        <w:t>a</w:t>
+      </w:r>
+      <w:r>
+        <w:rPr>
+          <w:lang w:val="en-US"/>
+        </w:rPr>
+        <w:t xml:space="preserve"> </w:t>
+      </w:r>
+      <w:r>
+        <w:rPr>
+          <w:lang w:val="en-US"/>
+        </w:rPr>
+        <w:t>simple named entity recognizer</w:t>
+      </w:r>
+      <w:r>
+        <w:rPr>
+          <w:lang w:val="en-US"/>
+        </w:rPr>
+        <w:t xml:space="preserve"> (</w:t>
+      </w:r>
+      <w:r>
+        <w:rPr>
+          <w:i/>
+          <w:lang w:val="en-US"/>
+        </w:rPr>
+        <w:t xml:space="preserve">citation needed) </w:t>
+      </w:r>
+      <w:r>
+        <w:rPr>
+          <w:lang w:val="en-US"/>
+        </w:rPr>
+        <w:lastRenderedPageBreak/>
+        <w:t xml:space="preserve">consists of a dictionary of many individual nouns and a lookup function to match the result from the document and the dictionary. Similarly, a basic </w:t>
+      </w:r>
+      <w:r>
+        <w:rPr>
+          <w:lang w:val="en-US"/>
+        </w:rPr>
+        <w:t xml:space="preserve">sentiment analysis </w:t>
+      </w:r>
+      <w:r>
+        <w:rPr>
+          <w:lang w:val="en-US"/>
+        </w:rPr>
+        <w:t>can be made by assigning a sentiment value to each of the adjectives in the sentence/paragraph</w:t>
+      </w:r>
+      <w:r>
+        <w:rPr>
+          <w:lang w:val="en-US"/>
+        </w:rPr>
+        <w:t xml:space="preserve"> </w:t>
+      </w:r>
+      <w:r>
+        <w:rPr>
+          <w:lang w:val="en-US"/>
+        </w:rPr>
+        <w:t xml:space="preserve">and then </w:t>
+      </w:r>
+      <w:r>
+        <w:rPr>
+          <w:lang w:val="en-US"/>
+        </w:rPr>
+        <w:t xml:space="preserve">calculate the sum of these values as the sentiment value for the sentence/paragraph. However, these methods are </w:t>
+      </w:r>
+      <w:r>
+        <w:rPr>
+          <w:lang w:val="en-US"/>
+        </w:rPr>
+        <w:t xml:space="preserve">quite barebone and </w:t>
+      </w:r>
+      <w:r>
+        <w:rPr>
+          <w:lang w:val="en-US"/>
+        </w:rPr>
+        <w:t>quite usually not really correct since their rules are quite flawed and there are many ways for them to misinterpret the true sentiment of the sentence. S</w:t>
+      </w:r>
+      <w:r>
+        <w:rPr>
+          <w:lang w:val="en-US"/>
+        </w:rPr>
+        <w:t>ophisticated</w:t>
+      </w:r>
+      <w:r>
+        <w:rPr>
+          <w:lang w:val="en-US"/>
+        </w:rPr>
+        <w:t xml:space="preserve"> NLP tools with “sentiment analysis” supported have a more complex ways of defining the sentiment value </w:t>
+      </w:r>
+    </w:p>
+    <w:p>
+      <w:pPr>
+        <w:rPr>
+          <w:lang w:val="en-US"/>
+        </w:rPr>
+      </w:pPr>
+      <w:r>
+        <w:rPr>
+          <w:lang w:val="en-US"/>
+        </w:rPr>
+        <w:t xml:space="preserve">Named entity recognizer and Sentiment analysis can be easily created without NLP using a rule-based system. However, these basic tools are not good and sophisticated NLP tools are much better because they have a more complex system </w:t>
+      </w:r>
+      <w:r>
+        <w:rPr>
+          <w:lang w:val="en-US"/>
+        </w:rPr>
+        <w:t>that take</w:t>
+      </w:r>
+      <w:r>
+        <w:rPr>
+          <w:lang w:val="en-US"/>
+        </w:rPr>
+        <w:t xml:space="preserve"> many other things into consideration.</w:t>
       </w:r>
     </w:p>
     <w:p>
@@ -4846,61 +5073,122 @@
           <w:lang w:val="en-US"/>
         </w:rPr>
       </w:pPr>
-      <w:bookmarkStart w:id="8" w:name="_Toc522644718"/>
-      <w:bookmarkStart w:id="9" w:name="_Toc522644717"/>
-      <w:r>
-        <w:rPr>
-          <w:lang w:val="en-US"/>
-        </w:rPr>
-        <w:t>N</w:t>
-      </w:r>
-      <w:r>
-        <w:rPr>
-          <w:lang w:val="en-US"/>
-        </w:rPr>
-        <w:t>atural language processing</w:t>
+      <w:bookmarkStart w:id="9" w:name="_Toc522644719"/>
+      <w:r>
+        <w:rPr>
+          <w:lang w:val="en-US"/>
+        </w:rPr>
+        <w:t>Stanford CoreNLP</w:t>
       </w:r>
       <w:bookmarkEnd w:id="9"/>
-      <w:r>
-        <w:rPr>
-          <w:lang w:val="en-US"/>
-        </w:rPr>
-        <w:t xml:space="preserve"> and e</w:t>
-      </w:r>
-      <w:r>
-        <w:rPr>
-          <w:lang w:val="en-US"/>
-        </w:rPr>
-        <w:t>valuation of available NLP services</w:t>
-      </w:r>
-      <w:bookmarkEnd w:id="8"/>
-    </w:p>
-    <w:p>
-      <w:pPr>
-        <w:rPr>
-          <w:lang w:val="en-US"/>
-        </w:rPr>
-      </w:pPr>
-      <w:r>
-        <w:rPr>
-          <w:lang w:val="en-US"/>
-        </w:rPr>
-        <w:t>For our un-polarizing algorithm to work, we need to have the machine automatically understand the news and articles written in human language. Fortunately, understanding natural language is an interesting topic that has been thoroughly research by scholars for over 70 years, since the 1950s (</w:t>
-      </w:r>
-      <w:hyperlink r:id="rId18" w:history="1">
-        <w:r>
-          <w:rPr>
-            <w:rStyle w:val="Hyperlink"/>
-            <w:lang w:val="en-US"/>
-          </w:rPr>
-          <w:t>https://en.wikipedia.org/wiki/Natural_language_processing</w:t>
-        </w:r>
-      </w:hyperlink>
-      <w:r>
-        <w:rPr>
-          <w:lang w:val="en-US"/>
-        </w:rPr>
-        <w:t>) with a lot of readily available tools to use.</w:t>
+    </w:p>
+    <w:p>
+      <w:pPr>
+        <w:rPr>
+          <w:lang w:val="en-US"/>
+        </w:rPr>
+      </w:pPr>
+      <w:r>
+        <w:rPr>
+          <w:lang w:val="en-US"/>
+        </w:rPr>
+        <w:t xml:space="preserve">Many big companies offered NLP services like Microsoft, IBM, Google, each with their own technology and strong/weakness. These tools, however are 1. Expensive to run, 2. Close source and are subjective to change in any moment (like IBM) which make them not attractive to use. </w:t>
+      </w:r>
+    </w:p>
+    <w:p>
+      <w:pPr>
+        <w:rPr>
+          <w:lang w:val="en-US"/>
+        </w:rPr>
+      </w:pPr>
+      <w:r>
+        <w:rPr>
+          <w:lang w:val="en-US"/>
+        </w:rPr>
+        <w:t xml:space="preserve">Stanford CoreNLP is </w:t>
+      </w:r>
+      <w:r>
+        <w:rPr>
+          <w:lang w:val="en-US"/>
+        </w:rPr>
+        <w:t>an</w:t>
+      </w:r>
+      <w:r>
+        <w:rPr>
+          <w:lang w:val="en-US"/>
+        </w:rPr>
+        <w:t xml:space="preserve"> NLP tool created by Stanford </w:t>
+      </w:r>
+      <w:r>
+        <w:rPr>
+          <w:lang w:val="en-US"/>
+        </w:rPr>
+        <w:t>university</w:t>
+      </w:r>
+      <w:r>
+        <w:rPr>
+          <w:lang w:val="en-US"/>
+        </w:rPr>
+        <w:t xml:space="preserve">, free and open source and </w:t>
+      </w:r>
+      <w:r>
+        <w:rPr>
+          <w:lang w:val="en-US"/>
+        </w:rPr>
+        <w:t>quite easy to setup/use and very powerful as it supports many features.</w:t>
+      </w:r>
+    </w:p>
+    <w:p>
+      <w:pPr>
+        <w:rPr>
+          <w:lang w:val="en-US"/>
+        </w:rPr>
+      </w:pPr>
+      <w:r>
+        <w:rPr>
+          <w:lang w:val="en-US"/>
+        </w:rPr>
+        <w:t xml:space="preserve">After some testing some of these tools, we decided to go with Stanford CoreNLP because Microsoft is quite weak and in-accurate, </w:t>
+      </w:r>
+    </w:p>
+    <w:p>
+      <w:pPr>
+        <w:rPr>
+          <w:lang w:val="en-US"/>
+        </w:rPr>
+      </w:pPr>
+      <w:r>
+        <w:rPr>
+          <w:lang w:val="en-US"/>
+        </w:rPr>
+        <w:t xml:space="preserve">IBM is expensive and is a pain to setup and they change the name/domain quite often so not reliable, even though their named entity recognizer and sentiment analysis are </w:t>
+      </w:r>
+      <w:proofErr w:type="gramStart"/>
+      <w:r>
+        <w:rPr>
+          <w:lang w:val="en-US"/>
+        </w:rPr>
+        <w:t>really good</w:t>
+      </w:r>
+      <w:proofErr w:type="gramEnd"/>
+      <w:r>
+        <w:rPr>
+          <w:lang w:val="en-US"/>
+        </w:rPr>
+        <w:t>.</w:t>
+      </w:r>
+    </w:p>
+    <w:p>
+      <w:pPr>
+        <w:rPr>
+          <w:lang w:val="en-US"/>
+        </w:rPr>
+      </w:pPr>
+      <w:r>
+        <w:rPr>
+          <w:lang w:val="en-US"/>
+        </w:rPr>
+        <w:t>Google is ok, looking and feeling very similar to Stanford CoreNLP (like they took the source code of NLP and improved it upon). They strip a lot of features from CoreNLP but the things they keep (like NER and Sentiment) are much better than the stock version in CoreNLP.</w:t>
       </w:r>
     </w:p>
     <w:p>
@@ -4914,28 +5202,52 @@
           <w:lang w:val="en-US"/>
         </w:rPr>
         <w:lastRenderedPageBreak/>
-        <w:t xml:space="preserve">Natural language processing (NLP) is an area of computer science and artificial intelligence concerned with the interactions between computers and human (natural) languages, </w:t>
+        <w:t xml:space="preserve">Still, I would like to have everything in one place, free and will guarantee to work no matter what, so, I went with Stanford CoreNLP. The important part of this thesis is the algorithm behind the news </w:t>
+      </w:r>
+      <w:proofErr w:type="spellStart"/>
+      <w:r>
+        <w:rPr>
+          <w:lang w:val="en-US"/>
+        </w:rPr>
+        <w:t>unpolarizer</w:t>
+      </w:r>
+      <w:proofErr w:type="spellEnd"/>
+      <w:r>
+        <w:rPr>
+          <w:lang w:val="en-US"/>
+        </w:rPr>
+        <w:t xml:space="preserve">, not from how </w:t>
       </w:r>
       <w:proofErr w:type="gramStart"/>
       <w:r>
         <w:rPr>
           <w:lang w:val="en-US"/>
         </w:rPr>
-        <w:t>in particular how</w:t>
+        <w:t>can I</w:t>
       </w:r>
       <w:proofErr w:type="gramEnd"/>
       <w:r>
         <w:rPr>
           <w:lang w:val="en-US"/>
         </w:rPr>
-        <w:t xml:space="preserve"> to program computers to process and analyze large amounts of natural language data.</w:t>
-      </w:r>
-      <w:r>
-        <w:rPr>
-          <w:lang w:val="en-US"/>
-        </w:rPr>
-        <w:t xml:space="preserve"> (Source from wiki- more information needed).</w:t>
-      </w:r>
+        <w:t xml:space="preserve"> choose a better service to use.</w:t>
+      </w:r>
+    </w:p>
+    <w:p>
+      <w:pPr>
+        <w:pStyle w:val="Heading2"/>
+        <w:rPr>
+          <w:lang w:val="en-US"/>
+        </w:rPr>
+      </w:pPr>
+      <w:bookmarkStart w:id="10" w:name="_Toc522644720"/>
+      <w:r>
+        <w:rPr>
+          <w:lang w:val="en-US"/>
+        </w:rPr>
+        <w:t>Article processing</w:t>
+      </w:r>
+      <w:bookmarkEnd w:id="10"/>
     </w:p>
     <w:p>
       <w:pPr>
@@ -4944,62 +5256,22 @@
           <w:lang w:val="en-US"/>
         </w:rPr>
       </w:pPr>
-      <w:bookmarkStart w:id="10" w:name="_Toc522644719"/>
-      <w:r>
-        <w:rPr>
-          <w:lang w:val="en-US"/>
-        </w:rPr>
-        <w:t xml:space="preserve">Stanford </w:t>
-      </w:r>
-      <w:proofErr w:type="spellStart"/>
-      <w:r>
-        <w:rPr>
-          <w:lang w:val="en-US"/>
-        </w:rPr>
-        <w:t>CoreNLP</w:t>
-      </w:r>
-      <w:bookmarkEnd w:id="10"/>
-      <w:proofErr w:type="spellEnd"/>
-    </w:p>
-    <w:p>
-      <w:pPr>
-        <w:pStyle w:val="Heading2"/>
-        <w:rPr>
-          <w:lang w:val="en-US"/>
-        </w:rPr>
-      </w:pPr>
-      <w:bookmarkStart w:id="11" w:name="_Toc522644720"/>
-      <w:r>
-        <w:rPr>
-          <w:lang w:val="en-US"/>
-        </w:rPr>
-        <w:t>Article processing</w:t>
+      <w:bookmarkStart w:id="11" w:name="_Toc522644721"/>
+      <w:r>
+        <w:rPr>
+          <w:lang w:val="en-US"/>
+        </w:rPr>
+        <w:t>Data gathering technique</w:t>
       </w:r>
       <w:bookmarkEnd w:id="11"/>
     </w:p>
     <w:p>
       <w:pPr>
-        <w:pStyle w:val="Heading3"/>
-        <w:rPr>
-          <w:lang w:val="en-US"/>
-        </w:rPr>
-      </w:pPr>
-      <w:bookmarkStart w:id="12" w:name="_Toc522644721"/>
-      <w:r>
-        <w:rPr>
-          <w:lang w:val="en-US"/>
-        </w:rPr>
-        <w:t>Data gathering technique</w:t>
-      </w:r>
-      <w:bookmarkEnd w:id="12"/>
-    </w:p>
-    <w:p>
-      <w:pPr>
-        <w:rPr>
-          <w:lang w:val="en-US"/>
-        </w:rPr>
-      </w:pPr>
-      <w:bookmarkStart w:id="13" w:name="_Hlk522645809"/>
+        <w:rPr>
+          <w:lang w:val="en-US"/>
+        </w:rPr>
+      </w:pPr>
+      <w:bookmarkStart w:id="12" w:name="_Hlk522645809"/>
       <w:r>
         <w:rPr>
           <w:noProof/>
@@ -6301,7 +6573,7 @@
           <w:lang w:val="en-US"/>
         </w:rPr>
       </w:pPr>
-      <w:bookmarkStart w:id="14" w:name="_Toc522646495"/>
+      <w:bookmarkStart w:id="13" w:name="_Toc522646495"/>
       <w:r>
         <w:rPr>
           <w:lang w:val="en-US"/>
@@ -6343,15 +6615,282 @@
         </w:rPr>
         <w:t>Service architecture</w:t>
       </w:r>
+      <w:bookmarkEnd w:id="13"/>
+    </w:p>
+    <w:bookmarkEnd w:id="12"/>
+    <w:p>
+      <w:pPr>
+        <w:rPr>
+          <w:lang w:val="en-US"/>
+        </w:rPr>
+      </w:pPr>
+      <w:r>
+        <w:rPr>
+          <w:lang w:val="en-US"/>
+        </w:rPr>
+        <w:t xml:space="preserve">This thesis is fortunate in a way that </w:t>
+      </w:r>
+      <w:r>
+        <w:rPr>
+          <w:lang w:val="en-US"/>
+        </w:rPr>
+        <w:t>all</w:t>
+      </w:r>
+      <w:r>
+        <w:rPr>
+          <w:lang w:val="en-US"/>
+        </w:rPr>
+        <w:t xml:space="preserve"> the data for this is just wildly available everywhere, not like other thesis where people </w:t>
+      </w:r>
+      <w:proofErr w:type="gramStart"/>
+      <w:r>
+        <w:rPr>
+          <w:lang w:val="en-US"/>
+        </w:rPr>
+        <w:t>have to</w:t>
+      </w:r>
+      <w:proofErr w:type="gramEnd"/>
+      <w:r>
+        <w:rPr>
+          <w:lang w:val="en-US"/>
+        </w:rPr>
+        <w:t xml:space="preserve"> search hard to find the correct data and to test if it fits their hypothesis or whatever.</w:t>
+      </w:r>
+    </w:p>
+    <w:p>
+      <w:pPr>
+        <w:rPr>
+          <w:lang w:val="en-US"/>
+        </w:rPr>
+      </w:pPr>
+      <w:r>
+        <w:rPr>
+          <w:lang w:val="en-US"/>
+        </w:rPr>
+        <w:t xml:space="preserve">For the data collection phase, when I first started, I just went to some news site everyday and copy some tops links I see from that. </w:t>
+      </w:r>
+      <w:bookmarkStart w:id="14" w:name="_Toc522644722"/>
+      <w:r>
+        <w:rPr>
+          <w:lang w:val="en-US"/>
+        </w:rPr>
+        <w:t>After few minutes, I would have 50 or so of links to add to a local text file</w:t>
+      </w:r>
+      <w:r>
+        <w:rPr>
+          <w:lang w:val="en-US"/>
+        </w:rPr>
+        <w:t>, so the data collection is easy for me.</w:t>
+      </w:r>
+    </w:p>
+    <w:p>
+      <w:pPr>
+        <w:rPr>
+          <w:lang w:val="en-US"/>
+        </w:rPr>
+      </w:pPr>
+      <w:r>
+        <w:rPr>
+          <w:lang w:val="en-US"/>
+        </w:rPr>
+        <w:t xml:space="preserve">Late, for a better approach, there are a lot of news APIs available, for example, Google News or many other things, just one simple APIs and it can give you all the thing you want. It’s </w:t>
+      </w:r>
+      <w:r>
+        <w:rPr>
+          <w:lang w:val="en-US"/>
+        </w:rPr>
+        <w:lastRenderedPageBreak/>
+        <w:t xml:space="preserve">also good for evaluation </w:t>
+      </w:r>
+      <w:proofErr w:type="gramStart"/>
+      <w:r>
+        <w:rPr>
+          <w:lang w:val="en-US"/>
+        </w:rPr>
+        <w:t>later on</w:t>
+      </w:r>
+      <w:proofErr w:type="gramEnd"/>
+      <w:r>
+        <w:rPr>
+          <w:lang w:val="en-US"/>
+        </w:rPr>
+        <w:t>, because these APIs allow you to search for query by word, date and time, which will be useful to compare the results between our stuffs and theirs.</w:t>
+      </w:r>
+    </w:p>
+    <w:p>
+      <w:pPr>
+        <w:rPr>
+          <w:lang w:val="en-US"/>
+        </w:rPr>
+      </w:pPr>
+      <w:r>
+        <w:rPr>
+          <w:lang w:val="en-US"/>
+        </w:rPr>
+        <w:t>Web content parser</w:t>
+      </w:r>
       <w:bookmarkEnd w:id="14"/>
-    </w:p>
-    <w:bookmarkEnd w:id="13"/>
-    <w:p>
-      <w:pPr>
-        <w:rPr>
-          <w:lang w:val="en-US"/>
-        </w:rPr>
-      </w:pPr>
+      <w:r>
+        <w:rPr>
+          <w:lang w:val="en-US"/>
+        </w:rPr>
+        <w:t xml:space="preserve">. The article on the internet are presented inside a web page, with just not only the article itself, but with tons of other unnecessary things like html tag for formatting, images and captions, links to other things on their website and advertisement text. </w:t>
+      </w:r>
+    </w:p>
+    <w:p>
+      <w:pPr>
+        <w:rPr>
+          <w:lang w:val="en-US"/>
+        </w:rPr>
+      </w:pPr>
+      <w:r>
+        <w:rPr>
+          <w:lang w:val="en-US"/>
+        </w:rPr>
+        <w:t xml:space="preserve">To strip away all the unnecessary function, I have a web content parser module which utilize </w:t>
+      </w:r>
+      <w:r>
+        <w:rPr>
+          <w:lang w:val="en-US"/>
+        </w:rPr>
+        <w:t>a similar technique to reader mode on Firefox or Safari which will automatically strip away all the non-article part in the web content. However, this is not enough since it only strips the advertisement and related news, the core article and the html tag around it still persists, which</w:t>
+      </w:r>
+      <w:r>
+        <w:rPr>
+          <w:lang w:val="en-US"/>
+        </w:rPr>
+        <w:t xml:space="preserve">, to solve, </w:t>
+      </w:r>
+      <w:r>
+        <w:rPr>
+          <w:lang w:val="en-US"/>
+        </w:rPr>
+        <w:t xml:space="preserve">I </w:t>
+      </w:r>
+      <w:r>
+        <w:rPr>
+          <w:lang w:val="en-US"/>
+        </w:rPr>
+        <w:t xml:space="preserve">wrote </w:t>
+      </w:r>
+      <w:r>
+        <w:rPr>
+          <w:lang w:val="en-US"/>
+        </w:rPr>
+        <w:t xml:space="preserve">a smaller module to automatically remove all the html tag </w:t>
+      </w:r>
+      <w:r>
+        <w:rPr>
+          <w:lang w:val="en-US"/>
+        </w:rPr>
+        <w:t xml:space="preserve">as well as the image and the caption, which is not really accurate since each website have different layouts and ways to present content, make parsing out the content really not effective, since, for example, some website, when they end the sentences or the caption of the image, the don’t add the “.” (dot) or sometimes they make multiple dots, which make </w:t>
+      </w:r>
+      <w:r>
+        <w:rPr>
+          <w:lang w:val="en-US"/>
+        </w:rPr>
+        <w:t>finding out the article contents with proper sentences are quite a problem in most of the article, which make the overall annotating result worse.</w:t>
+      </w:r>
+    </w:p>
+    <w:p>
+      <w:pPr>
+        <w:rPr>
+          <w:lang w:val="en-US"/>
+        </w:rPr>
+      </w:pPr>
+      <w:r>
+        <w:rPr>
+          <w:lang w:val="en-US"/>
+        </w:rPr>
+        <w:t>One</w:t>
+      </w:r>
+      <w:r>
+        <w:rPr>
+          <w:lang w:val="en-US"/>
+        </w:rPr>
+        <w:t xml:space="preserve"> </w:t>
+      </w:r>
+      <w:r>
+        <w:rPr>
+          <w:lang w:val="en-US"/>
+        </w:rPr>
+        <w:t>effective way</w:t>
+      </w:r>
+      <w:r>
+        <w:rPr>
+          <w:lang w:val="en-US"/>
+        </w:rPr>
+        <w:t xml:space="preserve"> of ensuring that the sentences forwarded into the CoreNLP annotator are correct is to use a tools call </w:t>
+      </w:r>
+      <w:r>
+        <w:rPr>
+          <w:lang w:val="en-US"/>
+        </w:rPr>
+        <w:t>SMMRY</w:t>
+      </w:r>
+      <w:r>
+        <w:rPr>
+          <w:lang w:val="en-US"/>
+        </w:rPr>
+        <w:t>, an article summarization tools</w:t>
+      </w:r>
+      <w:r>
+        <w:rPr>
+          <w:lang w:val="en-US"/>
+        </w:rPr>
+        <w:t xml:space="preserve">, which </w:t>
+      </w:r>
+      <w:r>
+        <w:rPr>
+          <w:lang w:val="en-US"/>
+        </w:rPr>
+        <w:t xml:space="preserve">will read through the article and gives out the sentences that </w:t>
+      </w:r>
+      <w:r>
+        <w:rPr>
+          <w:lang w:val="en-US"/>
+        </w:rPr>
+        <w:t xml:space="preserve">it thinks contains the most important information of the article. This tool is quite effective for our case as it first, strip away </w:t>
+      </w:r>
+      <w:proofErr w:type="gramStart"/>
+      <w:r>
+        <w:rPr>
+          <w:lang w:val="en-US"/>
+        </w:rPr>
+        <w:t>all of</w:t>
+      </w:r>
+      <w:proofErr w:type="gramEnd"/>
+      <w:r>
+        <w:rPr>
+          <w:lang w:val="en-US"/>
+        </w:rPr>
+        <w:t xml:space="preserve"> the garbage contents like html, tag and </w:t>
+      </w:r>
+      <w:r>
+        <w:rPr>
+          <w:lang w:val="en-US"/>
+        </w:rPr>
+        <w:t>about this website … which make the article annotation work correctly. One downside of this is that it will not return the whole article, only part of it (the more important part) so there might be possible information that will be lost during the stripping of the content.</w:t>
+      </w:r>
+      <w:r>
+        <w:rPr>
+          <w:lang w:val="en-US"/>
+        </w:rPr>
+        <w:t xml:space="preserve"> Still, I think it’s better to use this SMMRY tool instead of my own web content parser because it’s not very good and accurate.</w:t>
+      </w:r>
+    </w:p>
+    <w:p>
+      <w:pPr>
+        <w:rPr>
+          <w:lang w:val="en-US"/>
+        </w:rPr>
+      </w:pPr>
+      <w:r>
+        <w:rPr>
+          <w:lang w:val="en-US"/>
+        </w:rPr>
+        <w:t>When all the data-collecting and parsing is completed, we push the parsed data into our article annotator.</w:t>
+      </w:r>
     </w:p>
     <w:p>
       <w:pPr>
@@ -6360,30 +6899,29 @@
           <w:lang w:val="en-US"/>
         </w:rPr>
       </w:pPr>
-      <w:bookmarkStart w:id="15" w:name="_Toc522644722"/>
+      <w:bookmarkStart w:id="15" w:name="_Toc522644723"/>
       <w:r>
         <w:rPr>
           <w:lang w:val="en-US"/>
         </w:rPr>
         <w:lastRenderedPageBreak/>
-        <w:t>Web content parser</w:t>
+        <w:t>Article annotation</w:t>
       </w:r>
       <w:bookmarkEnd w:id="15"/>
     </w:p>
     <w:p>
       <w:pPr>
-        <w:pStyle w:val="Heading3"/>
-        <w:rPr>
-          <w:lang w:val="en-US"/>
-        </w:rPr>
-      </w:pPr>
-      <w:bookmarkStart w:id="16" w:name="_Toc522644723"/>
-      <w:r>
-        <w:rPr>
-          <w:lang w:val="en-US"/>
-        </w:rPr>
-        <w:t>Article annotation</w:t>
-      </w:r>
+        <w:rPr>
+          <w:lang w:val="en-US"/>
+        </w:rPr>
+      </w:pPr>
+      <w:r>
+        <w:rPr>
+          <w:lang w:val="en-US"/>
+        </w:rPr>
+        <w:t>Article annotation!</w:t>
+      </w:r>
+      <w:bookmarkStart w:id="16" w:name="_GoBack"/>
       <w:bookmarkEnd w:id="16"/>
     </w:p>
     <w:p>
@@ -8606,8 +9144,8 @@
       <w:bookmarkEnd w:id="35"/>
     </w:p>
     <w:sectPr>
-      <w:headerReference w:type="default" r:id="rId19"/>
-      <w:footerReference w:type="default" r:id="rId20"/>
+      <w:headerReference w:type="default" r:id="rId18"/>
+      <w:footerReference w:type="default" r:id="rId19"/>
       <w:pgSz w:w="11906" w:h="16838" w:code="9"/>
       <w:pgMar w:top="1985" w:right="1134" w:bottom="1985" w:left="1985" w:header="708" w:footer="708" w:gutter="0"/>
       <w:pgNumType w:start="1"/>
@@ -10230,6 +10768,7 @@
   <w:style w:type="character" w:default="1" w:styleId="DefaultParagraphFont">
     <w:name w:val="Default Paragraph Font"/>
     <w:uiPriority w:val="1"/>
+    <w:semiHidden/>
     <w:unhideWhenUsed/>
   </w:style>
   <w:style w:type="table" w:default="1" w:styleId="TableNormal">
@@ -11250,7 +11789,7 @@
 </file>
 
 <file path=customXml/itemProps1.xml><?xml version="1.0" encoding="utf-8"?>
-<ds:datastoreItem xmlns:ds="http://schemas.openxmlformats.org/officeDocument/2006/customXml" ds:itemID="{29D9AFA9-9539-4F01-8FCC-D42CA66D3AFD}">
+<ds:datastoreItem xmlns:ds="http://schemas.openxmlformats.org/officeDocument/2006/customXml" ds:itemID="{6318726E-EE0D-4A58-84E4-D2FC6DC517FC}">
   <ds:schemaRefs>
     <ds:schemaRef ds:uri="http://schemas.openxmlformats.org/officeDocument/2006/bibliography"/>
   </ds:schemaRefs>

</xml_diff>

<commit_message>
update thesis, write more sentiment analysis, almost finish the ner part and add the 3.2.1 StanFord NLP and why we need the local db part
</commit_message>
<xml_diff>
--- a/WISE-MinhDuc-Master-thesis.docx
+++ b/WISE-MinhDuc-Master-thesis.docx
@@ -95,7 +95,7 @@
           <w:noProof/>
           <w:lang w:val="en-US"/>
         </w:rPr>
-        <w:t>January 27, 2019</w:t>
+        <w:t>January 29, 2019</w:t>
       </w:r>
       <w:r>
         <w:rPr>
@@ -864,7 +864,7 @@
           <w:noProof/>
           <w:lang w:val="en-US"/>
         </w:rPr>
-        <w:t>January 27, 2019</w:t>
+        <w:t>January 29, 2019</w:t>
       </w:r>
       <w:r>
         <w:rPr>
@@ -1369,7 +1369,7 @@
         </w:rPr>
         <w:fldChar w:fldCharType="separate"/>
       </w:r>
-      <w:hyperlink w:anchor="_Toc536395374" w:history="1">
+      <w:hyperlink w:anchor="_Toc536474663" w:history="1">
         <w:r>
           <w:rPr>
             <w:rStyle w:val="Hyperlink"/>
@@ -1417,7 +1417,7 @@
             <w:noProof/>
             <w:webHidden/>
           </w:rPr>
-          <w:instrText xml:space="preserve"> PAGEREF _Toc536395374 \h </w:instrText>
+          <w:instrText xml:space="preserve"> PAGEREF _Toc536474663 \h </w:instrText>
         </w:r>
         <w:r>
           <w:rPr>
@@ -1458,7 +1458,7 @@
           <w:lang w:val="en-US"/>
         </w:rPr>
       </w:pPr>
-      <w:hyperlink w:anchor="_Toc536395375" w:history="1">
+      <w:hyperlink w:anchor="_Toc536474664" w:history="1">
         <w:r>
           <w:rPr>
             <w:rStyle w:val="Hyperlink"/>
@@ -1498,7 +1498,7 @@
           <w:rPr>
             <w:webHidden/>
           </w:rPr>
-          <w:instrText xml:space="preserve"> PAGEREF _Toc536395375 \h </w:instrText>
+          <w:instrText xml:space="preserve"> PAGEREF _Toc536474664 \h </w:instrText>
         </w:r>
         <w:r>
           <w:rPr>
@@ -1535,7 +1535,7 @@
           <w:lang w:val="en-US"/>
         </w:rPr>
       </w:pPr>
-      <w:hyperlink w:anchor="_Toc536395376" w:history="1">
+      <w:hyperlink w:anchor="_Toc536474665" w:history="1">
         <w:r>
           <w:rPr>
             <w:rStyle w:val="Hyperlink"/>
@@ -1575,7 +1575,7 @@
           <w:rPr>
             <w:webHidden/>
           </w:rPr>
-          <w:instrText xml:space="preserve"> PAGEREF _Toc536395376 \h </w:instrText>
+          <w:instrText xml:space="preserve"> PAGEREF _Toc536474665 \h </w:instrText>
         </w:r>
         <w:r>
           <w:rPr>
@@ -1612,7 +1612,7 @@
           <w:lang w:val="en-US"/>
         </w:rPr>
       </w:pPr>
-      <w:hyperlink w:anchor="_Toc536395377" w:history="1">
+      <w:hyperlink w:anchor="_Toc536474666" w:history="1">
         <w:r>
           <w:rPr>
             <w:rStyle w:val="Hyperlink"/>
@@ -1652,7 +1652,7 @@
           <w:rPr>
             <w:webHidden/>
           </w:rPr>
-          <w:instrText xml:space="preserve"> PAGEREF _Toc536395377 \h </w:instrText>
+          <w:instrText xml:space="preserve"> PAGEREF _Toc536474666 \h </w:instrText>
         </w:r>
         <w:r>
           <w:rPr>
@@ -1689,7 +1689,7 @@
           <w:lang w:val="en-US"/>
         </w:rPr>
       </w:pPr>
-      <w:hyperlink w:anchor="_Toc536395378" w:history="1">
+      <w:hyperlink w:anchor="_Toc536474667" w:history="1">
         <w:r>
           <w:rPr>
             <w:rStyle w:val="Hyperlink"/>
@@ -1729,7 +1729,7 @@
           <w:rPr>
             <w:webHidden/>
           </w:rPr>
-          <w:instrText xml:space="preserve"> PAGEREF _Toc536395378 \h </w:instrText>
+          <w:instrText xml:space="preserve"> PAGEREF _Toc536474667 \h </w:instrText>
         </w:r>
         <w:r>
           <w:rPr>
@@ -1769,7 +1769,7 @@
           <w:lang w:val="en-US"/>
         </w:rPr>
       </w:pPr>
-      <w:hyperlink w:anchor="_Toc536395379" w:history="1">
+      <w:hyperlink w:anchor="_Toc536474668" w:history="1">
         <w:r>
           <w:rPr>
             <w:rStyle w:val="Hyperlink"/>
@@ -1817,7 +1817,7 @@
             <w:noProof/>
             <w:webHidden/>
           </w:rPr>
-          <w:instrText xml:space="preserve"> PAGEREF _Toc536395379 \h </w:instrText>
+          <w:instrText xml:space="preserve"> PAGEREF _Toc536474668 \h </w:instrText>
         </w:r>
         <w:r>
           <w:rPr>
@@ -1858,7 +1858,7 @@
           <w:lang w:val="en-US"/>
         </w:rPr>
       </w:pPr>
-      <w:hyperlink w:anchor="_Toc536395380" w:history="1">
+      <w:hyperlink w:anchor="_Toc536474669" w:history="1">
         <w:r>
           <w:rPr>
             <w:rStyle w:val="Hyperlink"/>
@@ -1898,7 +1898,7 @@
           <w:rPr>
             <w:webHidden/>
           </w:rPr>
-          <w:instrText xml:space="preserve"> PAGEREF _Toc536395380 \h </w:instrText>
+          <w:instrText xml:space="preserve"> PAGEREF _Toc536474669 \h </w:instrText>
         </w:r>
         <w:r>
           <w:rPr>
@@ -1935,7 +1935,7 @@
           <w:lang w:val="en-US"/>
         </w:rPr>
       </w:pPr>
-      <w:hyperlink w:anchor="_Toc536395381" w:history="1">
+      <w:hyperlink w:anchor="_Toc536474670" w:history="1">
         <w:r>
           <w:rPr>
             <w:rStyle w:val="Hyperlink"/>
@@ -1975,7 +1975,7 @@
           <w:rPr>
             <w:webHidden/>
           </w:rPr>
-          <w:instrText xml:space="preserve"> PAGEREF _Toc536395381 \h </w:instrText>
+          <w:instrText xml:space="preserve"> PAGEREF _Toc536474670 \h </w:instrText>
         </w:r>
         <w:r>
           <w:rPr>
@@ -2014,7 +2014,7 @@
           <w:lang w:val="en-US"/>
         </w:rPr>
       </w:pPr>
-      <w:hyperlink w:anchor="_Toc536395382" w:history="1">
+      <w:hyperlink w:anchor="_Toc536474671" w:history="1">
         <w:r>
           <w:rPr>
             <w:rStyle w:val="Hyperlink"/>
@@ -2061,7 +2061,7 @@
             <w:noProof/>
             <w:webHidden/>
           </w:rPr>
-          <w:instrText xml:space="preserve"> PAGEREF _Toc536395382 \h </w:instrText>
+          <w:instrText xml:space="preserve"> PAGEREF _Toc536474671 \h </w:instrText>
         </w:r>
         <w:r>
           <w:rPr>
@@ -2104,7 +2104,7 @@
           <w:lang w:val="en-US"/>
         </w:rPr>
       </w:pPr>
-      <w:hyperlink w:anchor="_Toc536395383" w:history="1">
+      <w:hyperlink w:anchor="_Toc536474672" w:history="1">
         <w:r>
           <w:rPr>
             <w:rStyle w:val="Hyperlink"/>
@@ -2151,7 +2151,7 @@
             <w:noProof/>
             <w:webHidden/>
           </w:rPr>
-          <w:instrText xml:space="preserve"> PAGEREF _Toc536395383 \h </w:instrText>
+          <w:instrText xml:space="preserve"> PAGEREF _Toc536474672 \h </w:instrText>
         </w:r>
         <w:r>
           <w:rPr>
@@ -2194,7 +2194,7 @@
           <w:lang w:val="en-US"/>
         </w:rPr>
       </w:pPr>
-      <w:hyperlink w:anchor="_Toc536395384" w:history="1">
+      <w:hyperlink w:anchor="_Toc536474673" w:history="1">
         <w:r>
           <w:rPr>
             <w:rStyle w:val="Hyperlink"/>
@@ -2241,7 +2241,7 @@
             <w:noProof/>
             <w:webHidden/>
           </w:rPr>
-          <w:instrText xml:space="preserve"> PAGEREF _Toc536395384 \h </w:instrText>
+          <w:instrText xml:space="preserve"> PAGEREF _Toc536474673 \h </w:instrText>
         </w:r>
         <w:r>
           <w:rPr>
@@ -2285,7 +2285,7 @@
           <w:lang w:val="en-US"/>
         </w:rPr>
       </w:pPr>
-      <w:hyperlink w:anchor="_Toc536395385" w:history="1">
+      <w:hyperlink w:anchor="_Toc536474674" w:history="1">
         <w:r>
           <w:rPr>
             <w:rStyle w:val="Hyperlink"/>
@@ -2333,7 +2333,7 @@
             <w:noProof/>
             <w:webHidden/>
           </w:rPr>
-          <w:instrText xml:space="preserve"> PAGEREF _Toc536395385 \h </w:instrText>
+          <w:instrText xml:space="preserve"> PAGEREF _Toc536474674 \h </w:instrText>
         </w:r>
         <w:r>
           <w:rPr>
@@ -2374,7 +2374,7 @@
           <w:lang w:val="en-US"/>
         </w:rPr>
       </w:pPr>
-      <w:hyperlink w:anchor="_Toc536395386" w:history="1">
+      <w:hyperlink w:anchor="_Toc536474675" w:history="1">
         <w:r>
           <w:rPr>
             <w:rStyle w:val="Hyperlink"/>
@@ -2414,7 +2414,7 @@
           <w:rPr>
             <w:webHidden/>
           </w:rPr>
-          <w:instrText xml:space="preserve"> PAGEREF _Toc536395386 \h </w:instrText>
+          <w:instrText xml:space="preserve"> PAGEREF _Toc536474675 \h </w:instrText>
         </w:r>
         <w:r>
           <w:rPr>
@@ -2453,7 +2453,7 @@
           <w:lang w:val="en-US"/>
         </w:rPr>
       </w:pPr>
-      <w:hyperlink w:anchor="_Toc536395387" w:history="1">
+      <w:hyperlink w:anchor="_Toc536474676" w:history="1">
         <w:r>
           <w:rPr>
             <w:rStyle w:val="Hyperlink"/>
@@ -2500,7 +2500,7 @@
             <w:noProof/>
             <w:webHidden/>
           </w:rPr>
-          <w:instrText xml:space="preserve"> PAGEREF _Toc536395387 \h </w:instrText>
+          <w:instrText xml:space="preserve"> PAGEREF _Toc536474676 \h </w:instrText>
         </w:r>
         <w:r>
           <w:rPr>
@@ -2543,7 +2543,7 @@
           <w:lang w:val="en-US"/>
         </w:rPr>
       </w:pPr>
-      <w:hyperlink w:anchor="_Toc536395388" w:history="1">
+      <w:hyperlink w:anchor="_Toc536474677" w:history="1">
         <w:r>
           <w:rPr>
             <w:rStyle w:val="Hyperlink"/>
@@ -2590,7 +2590,7 @@
             <w:noProof/>
             <w:webHidden/>
           </w:rPr>
-          <w:instrText xml:space="preserve"> PAGEREF _Toc536395388 \h </w:instrText>
+          <w:instrText xml:space="preserve"> PAGEREF _Toc536474677 \h </w:instrText>
         </w:r>
         <w:r>
           <w:rPr>
@@ -2631,7 +2631,7 @@
           <w:lang w:val="en-US"/>
         </w:rPr>
       </w:pPr>
-      <w:hyperlink w:anchor="_Toc536395389" w:history="1">
+      <w:hyperlink w:anchor="_Toc536474678" w:history="1">
         <w:r>
           <w:rPr>
             <w:rStyle w:val="Hyperlink"/>
@@ -2671,7 +2671,7 @@
           <w:rPr>
             <w:webHidden/>
           </w:rPr>
-          <w:instrText xml:space="preserve"> PAGEREF _Toc536395389 \h </w:instrText>
+          <w:instrText xml:space="preserve"> PAGEREF _Toc536474678 \h </w:instrText>
         </w:r>
         <w:r>
           <w:rPr>
@@ -2710,7 +2710,7 @@
           <w:lang w:val="en-US"/>
         </w:rPr>
       </w:pPr>
-      <w:hyperlink w:anchor="_Toc536395390" w:history="1">
+      <w:hyperlink w:anchor="_Toc536474679" w:history="1">
         <w:r>
           <w:rPr>
             <w:rStyle w:val="Hyperlink"/>
@@ -2757,7 +2757,7 @@
             <w:noProof/>
             <w:webHidden/>
           </w:rPr>
-          <w:instrText xml:space="preserve"> PAGEREF _Toc536395390 \h </w:instrText>
+          <w:instrText xml:space="preserve"> PAGEREF _Toc536474679 \h </w:instrText>
         </w:r>
         <w:r>
           <w:rPr>
@@ -2800,7 +2800,7 @@
           <w:lang w:val="en-US"/>
         </w:rPr>
       </w:pPr>
-      <w:hyperlink w:anchor="_Toc536395391" w:history="1">
+      <w:hyperlink w:anchor="_Toc536474680" w:history="1">
         <w:r>
           <w:rPr>
             <w:rStyle w:val="Hyperlink"/>
@@ -2847,7 +2847,7 @@
             <w:noProof/>
             <w:webHidden/>
           </w:rPr>
-          <w:instrText xml:space="preserve"> PAGEREF _Toc536395391 \h </w:instrText>
+          <w:instrText xml:space="preserve"> PAGEREF _Toc536474680 \h </w:instrText>
         </w:r>
         <w:r>
           <w:rPr>
@@ -2890,7 +2890,7 @@
           <w:lang w:val="en-US"/>
         </w:rPr>
       </w:pPr>
-      <w:hyperlink w:anchor="_Toc536395392" w:history="1">
+      <w:hyperlink w:anchor="_Toc536474681" w:history="1">
         <w:r>
           <w:rPr>
             <w:rStyle w:val="Hyperlink"/>
@@ -2937,7 +2937,7 @@
             <w:noProof/>
             <w:webHidden/>
           </w:rPr>
-          <w:instrText xml:space="preserve"> PAGEREF _Toc536395392 \h </w:instrText>
+          <w:instrText xml:space="preserve"> PAGEREF _Toc536474681 \h </w:instrText>
         </w:r>
         <w:r>
           <w:rPr>
@@ -2980,7 +2980,7 @@
           <w:lang w:val="en-US"/>
         </w:rPr>
       </w:pPr>
-      <w:hyperlink w:anchor="_Toc536395393" w:history="1">
+      <w:hyperlink w:anchor="_Toc536474682" w:history="1">
         <w:r>
           <w:rPr>
             <w:rStyle w:val="Hyperlink"/>
@@ -3027,7 +3027,7 @@
             <w:noProof/>
             <w:webHidden/>
           </w:rPr>
-          <w:instrText xml:space="preserve"> PAGEREF _Toc536395393 \h </w:instrText>
+          <w:instrText xml:space="preserve"> PAGEREF _Toc536474682 \h </w:instrText>
         </w:r>
         <w:r>
           <w:rPr>
@@ -3068,7 +3068,7 @@
           <w:lang w:val="en-US"/>
         </w:rPr>
       </w:pPr>
-      <w:hyperlink w:anchor="_Toc536395394" w:history="1">
+      <w:hyperlink w:anchor="_Toc536474683" w:history="1">
         <w:r>
           <w:rPr>
             <w:rStyle w:val="Hyperlink"/>
@@ -3092,8 +3092,6 @@
           </w:rPr>
           <w:t>Un-polarizing algorithm</w:t>
         </w:r>
-        <w:bookmarkStart w:id="0" w:name="_GoBack"/>
-        <w:bookmarkEnd w:id="0"/>
         <w:r>
           <w:rPr>
             <w:webHidden/>
@@ -3110,7 +3108,7 @@
           <w:rPr>
             <w:webHidden/>
           </w:rPr>
-          <w:instrText xml:space="preserve"> PAGEREF _Toc536395394 \h </w:instrText>
+          <w:instrText xml:space="preserve"> PAGEREF _Toc536474683 \h </w:instrText>
         </w:r>
         <w:r>
           <w:rPr>
@@ -3149,7 +3147,7 @@
           <w:lang w:val="en-US"/>
         </w:rPr>
       </w:pPr>
-      <w:hyperlink w:anchor="_Toc536395395" w:history="1">
+      <w:hyperlink w:anchor="_Toc536474684" w:history="1">
         <w:r>
           <w:rPr>
             <w:rStyle w:val="Hyperlink"/>
@@ -3196,7 +3194,7 @@
             <w:noProof/>
             <w:webHidden/>
           </w:rPr>
-          <w:instrText xml:space="preserve"> PAGEREF _Toc536395395 \h </w:instrText>
+          <w:instrText xml:space="preserve"> PAGEREF _Toc536474684 \h </w:instrText>
         </w:r>
         <w:r>
           <w:rPr>
@@ -3239,7 +3237,7 @@
           <w:lang w:val="en-US"/>
         </w:rPr>
       </w:pPr>
-      <w:hyperlink w:anchor="_Toc536395396" w:history="1">
+      <w:hyperlink w:anchor="_Toc536474685" w:history="1">
         <w:r>
           <w:rPr>
             <w:rStyle w:val="Hyperlink"/>
@@ -3286,7 +3284,7 @@
             <w:noProof/>
             <w:webHidden/>
           </w:rPr>
-          <w:instrText xml:space="preserve"> PAGEREF _Toc536395396 \h </w:instrText>
+          <w:instrText xml:space="preserve"> PAGEREF _Toc536474685 \h </w:instrText>
         </w:r>
         <w:r>
           <w:rPr>
@@ -3329,7 +3327,7 @@
           <w:lang w:val="en-US"/>
         </w:rPr>
       </w:pPr>
-      <w:hyperlink w:anchor="_Toc536395397" w:history="1">
+      <w:hyperlink w:anchor="_Toc536474686" w:history="1">
         <w:r>
           <w:rPr>
             <w:rStyle w:val="Hyperlink"/>
@@ -3376,7 +3374,7 @@
             <w:noProof/>
             <w:webHidden/>
           </w:rPr>
-          <w:instrText xml:space="preserve"> PAGEREF _Toc536395397 \h </w:instrText>
+          <w:instrText xml:space="preserve"> PAGEREF _Toc536474686 \h </w:instrText>
         </w:r>
         <w:r>
           <w:rPr>
@@ -3420,7 +3418,7 @@
           <w:lang w:val="en-US"/>
         </w:rPr>
       </w:pPr>
-      <w:hyperlink w:anchor="_Toc536395398" w:history="1">
+      <w:hyperlink w:anchor="_Toc536474687" w:history="1">
         <w:r>
           <w:rPr>
             <w:rStyle w:val="Hyperlink"/>
@@ -3468,7 +3466,7 @@
             <w:noProof/>
             <w:webHidden/>
           </w:rPr>
-          <w:instrText xml:space="preserve"> PAGEREF _Toc536395398 \h </w:instrText>
+          <w:instrText xml:space="preserve"> PAGEREF _Toc536474687 \h </w:instrText>
         </w:r>
         <w:r>
           <w:rPr>
@@ -3512,7 +3510,7 @@
           <w:lang w:val="en-US"/>
         </w:rPr>
       </w:pPr>
-      <w:hyperlink w:anchor="_Toc536395399" w:history="1">
+      <w:hyperlink w:anchor="_Toc536474688" w:history="1">
         <w:r>
           <w:rPr>
             <w:rStyle w:val="Hyperlink"/>
@@ -3560,7 +3558,7 @@
             <w:noProof/>
             <w:webHidden/>
           </w:rPr>
-          <w:instrText xml:space="preserve"> PAGEREF _Toc536395399 \h </w:instrText>
+          <w:instrText xml:space="preserve"> PAGEREF _Toc536474688 \h </w:instrText>
         </w:r>
         <w:r>
           <w:rPr>
@@ -3601,7 +3599,7 @@
           <w:lang w:val="en-US"/>
         </w:rPr>
       </w:pPr>
-      <w:hyperlink w:anchor="_Toc536395400" w:history="1">
+      <w:hyperlink w:anchor="_Toc536474689" w:history="1">
         <w:r>
           <w:rPr>
             <w:rStyle w:val="Hyperlink"/>
@@ -3623,7 +3621,7 @@
             <w:rStyle w:val="Hyperlink"/>
             <w:lang w:val="en-US"/>
           </w:rPr>
-          <w:t>Cloud service design</w:t>
+          <w:t>Ontologies based entity relevance</w:t>
         </w:r>
         <w:r>
           <w:rPr>
@@ -3641,7 +3639,7 @@
           <w:rPr>
             <w:webHidden/>
           </w:rPr>
-          <w:instrText xml:space="preserve"> PAGEREF _Toc536395400 \h </w:instrText>
+          <w:instrText xml:space="preserve"> PAGEREF _Toc536474689 \h </w:instrText>
         </w:r>
         <w:r>
           <w:rPr>
@@ -3678,7 +3676,7 @@
           <w:lang w:val="en-US"/>
         </w:rPr>
       </w:pPr>
-      <w:hyperlink w:anchor="_Toc536395401" w:history="1">
+      <w:hyperlink w:anchor="_Toc536474690" w:history="1">
         <w:r>
           <w:rPr>
             <w:rStyle w:val="Hyperlink"/>
@@ -3700,6 +3698,160 @@
             <w:rStyle w:val="Hyperlink"/>
             <w:lang w:val="en-US"/>
           </w:rPr>
+          <w:t>Word-net verb contradiction</w:t>
+        </w:r>
+        <w:r>
+          <w:rPr>
+            <w:webHidden/>
+          </w:rPr>
+          <w:tab/>
+        </w:r>
+        <w:r>
+          <w:rPr>
+            <w:webHidden/>
+          </w:rPr>
+          <w:fldChar w:fldCharType="begin"/>
+        </w:r>
+        <w:r>
+          <w:rPr>
+            <w:webHidden/>
+          </w:rPr>
+          <w:instrText xml:space="preserve"> PAGEREF _Toc536474690 \h </w:instrText>
+        </w:r>
+        <w:r>
+          <w:rPr>
+            <w:webHidden/>
+          </w:rPr>
+        </w:r>
+        <w:r>
+          <w:rPr>
+            <w:webHidden/>
+          </w:rPr>
+          <w:fldChar w:fldCharType="separate"/>
+        </w:r>
+        <w:r>
+          <w:rPr>
+            <w:webHidden/>
+          </w:rPr>
+          <w:t>11</w:t>
+        </w:r>
+        <w:r>
+          <w:rPr>
+            <w:webHidden/>
+          </w:rPr>
+          <w:fldChar w:fldCharType="end"/>
+        </w:r>
+      </w:hyperlink>
+    </w:p>
+    <w:p>
+      <w:pPr>
+        <w:pStyle w:val="TOC2"/>
+        <w:rPr>
+          <w:rFonts w:asciiTheme="minorHAnsi" w:eastAsiaTheme="minorEastAsia" w:hAnsiTheme="minorHAnsi" w:cstheme="minorBidi"/>
+          <w:sz w:val="22"/>
+          <w:szCs w:val="22"/>
+          <w:lang w:val="en-US"/>
+        </w:rPr>
+      </w:pPr>
+      <w:hyperlink w:anchor="_Toc536474691" w:history="1">
+        <w:r>
+          <w:rPr>
+            <w:rStyle w:val="Hyperlink"/>
+            <w:lang w:val="en-US"/>
+          </w:rPr>
+          <w:t>5.3</w:t>
+        </w:r>
+        <w:r>
+          <w:rPr>
+            <w:rFonts w:asciiTheme="minorHAnsi" w:eastAsiaTheme="minorEastAsia" w:hAnsiTheme="minorHAnsi" w:cstheme="minorBidi"/>
+            <w:sz w:val="22"/>
+            <w:szCs w:val="22"/>
+            <w:lang w:val="en-US"/>
+          </w:rPr>
+          <w:tab/>
+        </w:r>
+        <w:r>
+          <w:rPr>
+            <w:rStyle w:val="Hyperlink"/>
+            <w:lang w:val="en-US"/>
+          </w:rPr>
+          <w:t>Cloud service design</w:t>
+        </w:r>
+        <w:r>
+          <w:rPr>
+            <w:webHidden/>
+          </w:rPr>
+          <w:tab/>
+        </w:r>
+        <w:r>
+          <w:rPr>
+            <w:webHidden/>
+          </w:rPr>
+          <w:fldChar w:fldCharType="begin"/>
+        </w:r>
+        <w:r>
+          <w:rPr>
+            <w:webHidden/>
+          </w:rPr>
+          <w:instrText xml:space="preserve"> PAGEREF _Toc536474691 \h </w:instrText>
+        </w:r>
+        <w:r>
+          <w:rPr>
+            <w:webHidden/>
+          </w:rPr>
+        </w:r>
+        <w:r>
+          <w:rPr>
+            <w:webHidden/>
+          </w:rPr>
+          <w:fldChar w:fldCharType="separate"/>
+        </w:r>
+        <w:r>
+          <w:rPr>
+            <w:webHidden/>
+          </w:rPr>
+          <w:t>11</w:t>
+        </w:r>
+        <w:r>
+          <w:rPr>
+            <w:webHidden/>
+          </w:rPr>
+          <w:fldChar w:fldCharType="end"/>
+        </w:r>
+      </w:hyperlink>
+    </w:p>
+    <w:p>
+      <w:pPr>
+        <w:pStyle w:val="TOC2"/>
+        <w:rPr>
+          <w:rFonts w:asciiTheme="minorHAnsi" w:eastAsiaTheme="minorEastAsia" w:hAnsiTheme="minorHAnsi" w:cstheme="minorBidi"/>
+          <w:sz w:val="22"/>
+          <w:szCs w:val="22"/>
+          <w:lang w:val="en-US"/>
+        </w:rPr>
+      </w:pPr>
+      <w:hyperlink w:anchor="_Toc536474692" w:history="1">
+        <w:r>
+          <w:rPr>
+            <w:rStyle w:val="Hyperlink"/>
+            <w:lang w:val="en-US"/>
+          </w:rPr>
+          <w:t>5.4</w:t>
+        </w:r>
+        <w:r>
+          <w:rPr>
+            <w:rFonts w:asciiTheme="minorHAnsi" w:eastAsiaTheme="minorEastAsia" w:hAnsiTheme="minorHAnsi" w:cstheme="minorBidi"/>
+            <w:sz w:val="22"/>
+            <w:szCs w:val="22"/>
+            <w:lang w:val="en-US"/>
+          </w:rPr>
+          <w:tab/>
+        </w:r>
+        <w:r>
+          <w:rPr>
+            <w:rStyle w:val="Hyperlink"/>
+            <w:lang w:val="en-US"/>
+          </w:rPr>
           <w:t>User interface and user experience design</w:t>
         </w:r>
         <w:r>
@@ -3718,7 +3870,7 @@
           <w:rPr>
             <w:webHidden/>
           </w:rPr>
-          <w:instrText xml:space="preserve"> PAGEREF _Toc536395401 \h </w:instrText>
+          <w:instrText xml:space="preserve"> PAGEREF _Toc536474692 \h </w:instrText>
         </w:r>
         <w:r>
           <w:rPr>
@@ -3735,7 +3887,7 @@
           <w:rPr>
             <w:webHidden/>
           </w:rPr>
-          <w:t>11</w:t>
+          <w:t>12</w:t>
         </w:r>
         <w:r>
           <w:rPr>
@@ -3758,7 +3910,7 @@
           <w:lang w:val="en-US"/>
         </w:rPr>
       </w:pPr>
-      <w:hyperlink w:anchor="_Toc536395402" w:history="1">
+      <w:hyperlink w:anchor="_Toc536474693" w:history="1">
         <w:r>
           <w:rPr>
             <w:rStyle w:val="Hyperlink"/>
@@ -3806,7 +3958,7 @@
             <w:noProof/>
             <w:webHidden/>
           </w:rPr>
-          <w:instrText xml:space="preserve"> PAGEREF _Toc536395402 \h </w:instrText>
+          <w:instrText xml:space="preserve"> PAGEREF _Toc536474693 \h </w:instrText>
         </w:r>
         <w:r>
           <w:rPr>
@@ -3826,7 +3978,7 @@
             <w:noProof/>
             <w:webHidden/>
           </w:rPr>
-          <w:t>12</w:t>
+          <w:t>13</w:t>
         </w:r>
         <w:r>
           <w:rPr>
@@ -3850,7 +4002,7 @@
           <w:lang w:val="en-US"/>
         </w:rPr>
       </w:pPr>
-      <w:hyperlink w:anchor="_Toc536395403" w:history="1">
+      <w:hyperlink w:anchor="_Toc536474694" w:history="1">
         <w:r>
           <w:rPr>
             <w:rStyle w:val="Hyperlink"/>
@@ -3878,7 +4030,7 @@
             <w:noProof/>
             <w:webHidden/>
           </w:rPr>
-          <w:instrText xml:space="preserve"> PAGEREF _Toc536395403 \h </w:instrText>
+          <w:instrText xml:space="preserve"> PAGEREF _Toc536474694 \h </w:instrText>
         </w:r>
         <w:r>
           <w:rPr>
@@ -3898,7 +4050,7 @@
             <w:noProof/>
             <w:webHidden/>
           </w:rPr>
-          <w:t>13</w:t>
+          <w:t>14</w:t>
         </w:r>
         <w:r>
           <w:rPr>
@@ -3922,7 +4074,7 @@
           <w:lang w:val="en-US"/>
         </w:rPr>
       </w:pPr>
-      <w:hyperlink w:anchor="_Toc536395404" w:history="1">
+      <w:hyperlink w:anchor="_Toc536474695" w:history="1">
         <w:r>
           <w:rPr>
             <w:rStyle w:val="Hyperlink"/>
@@ -3950,7 +4102,7 @@
             <w:noProof/>
             <w:webHidden/>
           </w:rPr>
-          <w:instrText xml:space="preserve"> PAGEREF _Toc536395404 \h </w:instrText>
+          <w:instrText xml:space="preserve"> PAGEREF _Toc536474695 \h </w:instrText>
         </w:r>
         <w:r>
           <w:rPr>
@@ -3970,7 +4122,7 @@
             <w:noProof/>
             <w:webHidden/>
           </w:rPr>
-          <w:t>14</w:t>
+          <w:t>15</w:t>
         </w:r>
         <w:r>
           <w:rPr>
@@ -3991,7 +4143,7 @@
           <w:lang w:val="en-US"/>
         </w:rPr>
       </w:pPr>
-      <w:hyperlink w:anchor="_Toc536395405" w:history="1">
+      <w:hyperlink w:anchor="_Toc536474696" w:history="1">
         <w:r>
           <w:rPr>
             <w:rStyle w:val="Hyperlink"/>
@@ -4031,7 +4183,7 @@
           <w:rPr>
             <w:webHidden/>
           </w:rPr>
-          <w:instrText xml:space="preserve"> PAGEREF _Toc536395405 \h </w:instrText>
+          <w:instrText xml:space="preserve"> PAGEREF _Toc536474696 \h </w:instrText>
         </w:r>
         <w:r>
           <w:rPr>
@@ -4048,7 +4200,7 @@
           <w:rPr>
             <w:webHidden/>
           </w:rPr>
-          <w:t>14</w:t>
+          <w:t>15</w:t>
         </w:r>
         <w:r>
           <w:rPr>
@@ -4068,7 +4220,7 @@
           <w:lang w:val="en-US"/>
         </w:rPr>
       </w:pPr>
-      <w:hyperlink w:anchor="_Toc536395406" w:history="1">
+      <w:hyperlink w:anchor="_Toc536474697" w:history="1">
         <w:r>
           <w:rPr>
             <w:rStyle w:val="Hyperlink"/>
@@ -4108,7 +4260,7 @@
           <w:rPr>
             <w:webHidden/>
           </w:rPr>
-          <w:instrText xml:space="preserve"> PAGEREF _Toc536395406 \h </w:instrText>
+          <w:instrText xml:space="preserve"> PAGEREF _Toc536474697 \h </w:instrText>
         </w:r>
         <w:r>
           <w:rPr>
@@ -4125,7 +4277,7 @@
           <w:rPr>
             <w:webHidden/>
           </w:rPr>
-          <w:t>14</w:t>
+          <w:t>15</w:t>
         </w:r>
         <w:r>
           <w:rPr>
@@ -4137,24 +4289,6 @@
     </w:p>
     <w:p>
       <w:pPr>
-        <w:rPr>
-          <w:lang w:val="en-US"/>
-        </w:rPr>
-      </w:pPr>
-      <w:r>
-        <w:rPr>
-          <w:b/>
-          <w:bCs/>
-          <w:caps/>
-          <w:szCs w:val="24"/>
-          <w:lang w:val="en-US"/>
-        </w:rPr>
-        <w:fldChar w:fldCharType="end"/>
-      </w:r>
-    </w:p>
-    <w:p>
-      <w:pPr>
-        <w:pStyle w:val="taulukonsisalto"/>
         <w:rPr>
           <w:lang w:val="en-US"/>
         </w:rPr>
@@ -4167,6 +4301,16 @@
           <w:cols w:space="708"/>
         </w:sectPr>
       </w:pPr>
+      <w:r>
+        <w:rPr>
+          <w:b/>
+          <w:bCs/>
+          <w:caps/>
+          <w:szCs w:val="24"/>
+          <w:lang w:val="en-US"/>
+        </w:rPr>
+        <w:fldChar w:fldCharType="end"/>
+      </w:r>
     </w:p>
     <w:p>
       <w:pPr>
@@ -4175,7 +4319,7 @@
           <w:lang w:val="en-US"/>
         </w:rPr>
       </w:pPr>
-      <w:bookmarkStart w:id="1" w:name="_Toc536395374"/>
+      <w:bookmarkStart w:id="0" w:name="_Toc536474663"/>
       <w:r>
         <w:rPr>
           <w:lang w:val="en-US"/>
@@ -4183,230 +4327,230 @@
         <w:lastRenderedPageBreak/>
         <w:t>INTRODUCTION</w:t>
       </w:r>
+      <w:bookmarkEnd w:id="0"/>
+    </w:p>
+    <w:p>
+      <w:pPr>
+        <w:pStyle w:val="Heading2"/>
+        <w:rPr>
+          <w:lang w:val="en-US"/>
+        </w:rPr>
+      </w:pPr>
+      <w:bookmarkStart w:id="1" w:name="_Toc536474664"/>
+      <w:r>
+        <w:rPr>
+          <w:lang w:val="en-US"/>
+        </w:rPr>
+        <w:t>Problems overview</w:t>
+      </w:r>
       <w:bookmarkEnd w:id="1"/>
     </w:p>
     <w:p>
       <w:pPr>
+        <w:pStyle w:val="BodyText"/>
+        <w:rPr>
+          <w:lang w:val="en-US"/>
+        </w:rPr>
+      </w:pPr>
+      <w:r>
+        <w:rPr>
+          <w:lang w:val="en-US"/>
+        </w:rPr>
+        <w:t>(</w:t>
+      </w:r>
+      <w:r>
+        <w:rPr>
+          <w:i/>
+          <w:lang w:val="en-US"/>
+        </w:rPr>
+        <w:t>Should write like a lot more, with more references as well</w:t>
+      </w:r>
+      <w:r>
+        <w:rPr>
+          <w:lang w:val="en-US"/>
+        </w:rPr>
+        <w:t xml:space="preserve">) </w:t>
+      </w:r>
+      <w:r>
+        <w:rPr>
+          <w:lang w:val="en-US"/>
+        </w:rPr>
+        <w:t>I</w:t>
+      </w:r>
+      <w:r>
+        <w:rPr>
+          <w:lang w:val="en-US"/>
+        </w:rPr>
+        <w:t>deological polarization</w:t>
+      </w:r>
+      <w:r>
+        <w:rPr>
+          <w:lang w:val="en-US"/>
+        </w:rPr>
+        <w:t xml:space="preserve"> </w:t>
+      </w:r>
+      <w:r>
+        <w:rPr>
+          <w:lang w:val="en-US"/>
+        </w:rPr>
+        <w:t xml:space="preserve">has been a problem in our society for quite a long time. (that reference from 1986). With the rise of social media (citation here or not), it’s estimated that 66% of US citizen use social media as one source of news (citation from that web page), the amplification of ideological polarization has been increasing much faster than previously due to social endorsement, and other social media techniques that is used to keeps its user engaged </w:t>
+      </w:r>
+      <w:r>
+        <w:rPr>
+          <w:lang w:val="en-US"/>
+        </w:rPr>
+        <w:t>(</w:t>
+      </w:r>
+      <w:proofErr w:type="spellStart"/>
+      <w:r>
+        <w:rPr>
+          <w:lang w:val="en-US"/>
+        </w:rPr>
+        <w:t>Sporh</w:t>
+      </w:r>
+      <w:proofErr w:type="spellEnd"/>
+      <w:r>
+        <w:rPr>
+          <w:lang w:val="en-US"/>
+        </w:rPr>
+        <w:t>. 201</w:t>
+      </w:r>
+      <w:r>
+        <w:rPr>
+          <w:lang w:val="en-US"/>
+        </w:rPr>
+        <w:t>7</w:t>
+      </w:r>
+      <w:r>
+        <w:rPr>
+          <w:lang w:val="en-US"/>
+        </w:rPr>
+        <w:t>)</w:t>
+      </w:r>
+      <w:r>
+        <w:rPr>
+          <w:lang w:val="en-US"/>
+        </w:rPr>
+        <w:t xml:space="preserve">. </w:t>
+      </w:r>
+      <w:r>
+        <w:rPr>
+          <w:lang w:val="en-US"/>
+        </w:rPr>
+        <w:t xml:space="preserve">This </w:t>
+      </w:r>
+      <w:r>
+        <w:rPr>
+          <w:lang w:val="en-US"/>
+        </w:rPr>
+        <w:t xml:space="preserve">creates the </w:t>
+      </w:r>
+      <w:r>
+        <w:rPr>
+          <w:lang w:val="en-US"/>
+        </w:rPr>
+        <w:t>echo-chamber effects that, by the design of social networks that only show what the users want to see, make the user even furthermore polarized into his own belief and makes him see the world wrongly, which may turn the user into some extremists that might be harmful for the society.</w:t>
+      </w:r>
+    </w:p>
+    <w:p>
+      <w:pPr>
+        <w:pStyle w:val="BodyText"/>
+        <w:rPr>
+          <w:lang w:val="en-US"/>
+        </w:rPr>
+      </w:pPr>
+      <w:r>
+        <w:rPr>
+          <w:lang w:val="en-US"/>
+        </w:rPr>
+        <w:t>S</w:t>
+      </w:r>
+      <w:r>
+        <w:rPr>
+          <w:lang w:val="en-US"/>
+        </w:rPr>
+        <w:t xml:space="preserve">cholars have </w:t>
+      </w:r>
+      <w:r>
+        <w:rPr>
+          <w:lang w:val="en-US"/>
+        </w:rPr>
+        <w:t>been researching</w:t>
+      </w:r>
+      <w:r>
+        <w:rPr>
+          <w:lang w:val="en-US"/>
+        </w:rPr>
+        <w:t xml:space="preserve"> about this problem and solutions are proposed (many citations needed) but these solutions are either too impractical </w:t>
+      </w:r>
+      <w:r>
+        <w:rPr>
+          <w:lang w:val="en-US"/>
+        </w:rPr>
+        <w:t>(</w:t>
+      </w:r>
+      <w:proofErr w:type="spellStart"/>
+      <w:r>
+        <w:rPr>
+          <w:lang w:val="en-US"/>
+        </w:rPr>
+        <w:t>e.g</w:t>
+      </w:r>
+      <w:proofErr w:type="spellEnd"/>
+      <w:r>
+        <w:rPr>
+          <w:lang w:val="en-US"/>
+        </w:rPr>
+        <w:t xml:space="preserve">: needing the giant media companies to change their entire business models) </w:t>
+      </w:r>
+      <w:r>
+        <w:rPr>
+          <w:lang w:val="en-US"/>
+        </w:rPr>
+        <w:t>or just way out of reach of the scholar scope (</w:t>
+      </w:r>
+      <w:proofErr w:type="spellStart"/>
+      <w:r>
+        <w:rPr>
+          <w:lang w:val="en-US"/>
+        </w:rPr>
+        <w:t>e.g</w:t>
+      </w:r>
+      <w:proofErr w:type="spellEnd"/>
+      <w:r>
+        <w:rPr>
+          <w:lang w:val="en-US"/>
+        </w:rPr>
+        <w:t>: needing of the government’s intervention on the issue</w:t>
+      </w:r>
+      <w:r>
+        <w:rPr>
+          <w:lang w:val="en-US"/>
+        </w:rPr>
+        <w:t xml:space="preserve"> or people to stop using the services</w:t>
+      </w:r>
+      <w:r>
+        <w:rPr>
+          <w:lang w:val="en-US"/>
+        </w:rPr>
+        <w:t xml:space="preserve">). </w:t>
+      </w:r>
+    </w:p>
+    <w:p>
+      <w:pPr>
         <w:pStyle w:val="Heading2"/>
         <w:rPr>
           <w:lang w:val="en-US"/>
         </w:rPr>
       </w:pPr>
-      <w:bookmarkStart w:id="2" w:name="_Toc536395375"/>
-      <w:r>
-        <w:rPr>
-          <w:lang w:val="en-US"/>
-        </w:rPr>
-        <w:t>Problems overview</w:t>
+      <w:bookmarkStart w:id="2" w:name="_Toc536474665"/>
+      <w:r>
+        <w:rPr>
+          <w:lang w:val="en-US"/>
+        </w:rPr>
+        <w:t>Proposed solution and research questions</w:t>
       </w:r>
       <w:bookmarkEnd w:id="2"/>
-    </w:p>
-    <w:p>
-      <w:pPr>
-        <w:pStyle w:val="BodyText"/>
-        <w:rPr>
-          <w:lang w:val="en-US"/>
-        </w:rPr>
-      </w:pPr>
-      <w:r>
-        <w:rPr>
-          <w:lang w:val="en-US"/>
-        </w:rPr>
-        <w:t>(</w:t>
-      </w:r>
-      <w:r>
-        <w:rPr>
-          <w:i/>
-          <w:lang w:val="en-US"/>
-        </w:rPr>
-        <w:t>Should write like a lot more, with more references as well</w:t>
-      </w:r>
-      <w:r>
-        <w:rPr>
-          <w:lang w:val="en-US"/>
-        </w:rPr>
-        <w:t xml:space="preserve">) </w:t>
-      </w:r>
-      <w:r>
-        <w:rPr>
-          <w:lang w:val="en-US"/>
-        </w:rPr>
-        <w:t>I</w:t>
-      </w:r>
-      <w:r>
-        <w:rPr>
-          <w:lang w:val="en-US"/>
-        </w:rPr>
-        <w:t>deological polarization</w:t>
-      </w:r>
-      <w:r>
-        <w:rPr>
-          <w:lang w:val="en-US"/>
-        </w:rPr>
-        <w:t xml:space="preserve"> </w:t>
-      </w:r>
-      <w:r>
-        <w:rPr>
-          <w:lang w:val="en-US"/>
-        </w:rPr>
-        <w:t xml:space="preserve">has been a problem in our society for quite a long time. (that reference from 1986). With the rise of social media (citation here or not), it’s estimated that 66% of US citizen use social media as one source of news (citation from that web page), the amplification of ideological polarization has been increasing much faster than previously due to social endorsement, and other social media techniques that is used to keeps its user engaged </w:t>
-      </w:r>
-      <w:r>
-        <w:rPr>
-          <w:lang w:val="en-US"/>
-        </w:rPr>
-        <w:t>(</w:t>
-      </w:r>
-      <w:proofErr w:type="spellStart"/>
-      <w:r>
-        <w:rPr>
-          <w:lang w:val="en-US"/>
-        </w:rPr>
-        <w:t>Sporh</w:t>
-      </w:r>
-      <w:proofErr w:type="spellEnd"/>
-      <w:r>
-        <w:rPr>
-          <w:lang w:val="en-US"/>
-        </w:rPr>
-        <w:t>. 201</w:t>
-      </w:r>
-      <w:r>
-        <w:rPr>
-          <w:lang w:val="en-US"/>
-        </w:rPr>
-        <w:t>7</w:t>
-      </w:r>
-      <w:r>
-        <w:rPr>
-          <w:lang w:val="en-US"/>
-        </w:rPr>
-        <w:t>)</w:t>
-      </w:r>
-      <w:r>
-        <w:rPr>
-          <w:lang w:val="en-US"/>
-        </w:rPr>
-        <w:t xml:space="preserve">. </w:t>
-      </w:r>
-      <w:r>
-        <w:rPr>
-          <w:lang w:val="en-US"/>
-        </w:rPr>
-        <w:t xml:space="preserve">This </w:t>
-      </w:r>
-      <w:r>
-        <w:rPr>
-          <w:lang w:val="en-US"/>
-        </w:rPr>
-        <w:t xml:space="preserve">creates the </w:t>
-      </w:r>
-      <w:r>
-        <w:rPr>
-          <w:lang w:val="en-US"/>
-        </w:rPr>
-        <w:t>echo-chamber effects that, by the design of social networks that only show what the users want to see, make the user even furthermore polarized into his own belief and makes him see the world wrongly, which may turn the user into some extremists that might be harmful for the society.</w:t>
-      </w:r>
-    </w:p>
-    <w:p>
-      <w:pPr>
-        <w:pStyle w:val="BodyText"/>
-        <w:rPr>
-          <w:lang w:val="en-US"/>
-        </w:rPr>
-      </w:pPr>
-      <w:r>
-        <w:rPr>
-          <w:lang w:val="en-US"/>
-        </w:rPr>
-        <w:t>S</w:t>
-      </w:r>
-      <w:r>
-        <w:rPr>
-          <w:lang w:val="en-US"/>
-        </w:rPr>
-        <w:t xml:space="preserve">cholars have </w:t>
-      </w:r>
-      <w:r>
-        <w:rPr>
-          <w:lang w:val="en-US"/>
-        </w:rPr>
-        <w:t>been researching</w:t>
-      </w:r>
-      <w:r>
-        <w:rPr>
-          <w:lang w:val="en-US"/>
-        </w:rPr>
-        <w:t xml:space="preserve"> about this problem and solutions are proposed (many citations needed) but these solutions are either too impractical </w:t>
-      </w:r>
-      <w:r>
-        <w:rPr>
-          <w:lang w:val="en-US"/>
-        </w:rPr>
-        <w:t>(</w:t>
-      </w:r>
-      <w:proofErr w:type="spellStart"/>
-      <w:r>
-        <w:rPr>
-          <w:lang w:val="en-US"/>
-        </w:rPr>
-        <w:t>e.g</w:t>
-      </w:r>
-      <w:proofErr w:type="spellEnd"/>
-      <w:r>
-        <w:rPr>
-          <w:lang w:val="en-US"/>
-        </w:rPr>
-        <w:t xml:space="preserve">: needing the giant media companies to change their entire business models) </w:t>
-      </w:r>
-      <w:r>
-        <w:rPr>
-          <w:lang w:val="en-US"/>
-        </w:rPr>
-        <w:t>or just way out of reach of the scholar scope (</w:t>
-      </w:r>
-      <w:proofErr w:type="spellStart"/>
-      <w:r>
-        <w:rPr>
-          <w:lang w:val="en-US"/>
-        </w:rPr>
-        <w:t>e.g</w:t>
-      </w:r>
-      <w:proofErr w:type="spellEnd"/>
-      <w:r>
-        <w:rPr>
-          <w:lang w:val="en-US"/>
-        </w:rPr>
-        <w:t>: needing of the government’s intervention on the issue</w:t>
-      </w:r>
-      <w:r>
-        <w:rPr>
-          <w:lang w:val="en-US"/>
-        </w:rPr>
-        <w:t xml:space="preserve"> or people to stop using the services</w:t>
-      </w:r>
-      <w:r>
-        <w:rPr>
-          <w:lang w:val="en-US"/>
-        </w:rPr>
-        <w:t xml:space="preserve">). </w:t>
-      </w:r>
-    </w:p>
-    <w:p>
-      <w:pPr>
-        <w:pStyle w:val="Heading2"/>
-        <w:rPr>
-          <w:lang w:val="en-US"/>
-        </w:rPr>
-      </w:pPr>
-      <w:bookmarkStart w:id="3" w:name="_Toc536395376"/>
-      <w:r>
-        <w:rPr>
-          <w:lang w:val="en-US"/>
-        </w:rPr>
-        <w:t>Proposed solution and research questions</w:t>
-      </w:r>
-      <w:bookmarkEnd w:id="3"/>
     </w:p>
     <w:p>
       <w:pPr>
@@ -4690,14 +4834,14 @@
           <w:lang w:val="en-US"/>
         </w:rPr>
       </w:pPr>
-      <w:bookmarkStart w:id="4" w:name="_Toc536395377"/>
+      <w:bookmarkStart w:id="3" w:name="_Toc536474666"/>
       <w:r>
         <w:rPr>
           <w:lang w:val="en-US"/>
         </w:rPr>
         <w:t>Research method</w:t>
       </w:r>
-      <w:bookmarkEnd w:id="4"/>
+      <w:bookmarkEnd w:id="3"/>
     </w:p>
     <w:p>
       <w:pPr>
@@ -4747,7 +4891,7 @@
           <w:lang w:val="en-US"/>
         </w:rPr>
       </w:pPr>
-      <w:bookmarkStart w:id="5" w:name="_Toc536395378"/>
+      <w:bookmarkStart w:id="4" w:name="_Toc536474667"/>
       <w:r>
         <w:rPr>
           <w:lang w:val="en-US"/>
@@ -4755,7 +4899,7 @@
         <w:lastRenderedPageBreak/>
         <w:t>Thesis structure</w:t>
       </w:r>
-      <w:bookmarkEnd w:id="5"/>
+      <w:bookmarkEnd w:id="4"/>
     </w:p>
     <w:p>
       <w:pPr>
@@ -5055,7 +5199,7 @@
           <w:lang w:val="en-US"/>
         </w:rPr>
       </w:pPr>
-      <w:bookmarkStart w:id="6" w:name="_Toc536395379"/>
+      <w:bookmarkStart w:id="5" w:name="_Toc536474668"/>
       <w:r>
         <w:rPr>
           <w:lang w:val="en-US"/>
@@ -5069,23 +5213,23 @@
         </w:rPr>
         <w:t>IES</w:t>
       </w:r>
+      <w:bookmarkEnd w:id="5"/>
+    </w:p>
+    <w:p>
+      <w:pPr>
+        <w:pStyle w:val="Heading2"/>
+        <w:rPr>
+          <w:lang w:val="en-US"/>
+        </w:rPr>
+      </w:pPr>
+      <w:bookmarkStart w:id="6" w:name="_Toc536474669"/>
+      <w:r>
+        <w:rPr>
+          <w:lang w:val="en-US"/>
+        </w:rPr>
+        <w:t>Original hypothesis</w:t>
+      </w:r>
       <w:bookmarkEnd w:id="6"/>
-    </w:p>
-    <w:p>
-      <w:pPr>
-        <w:pStyle w:val="Heading2"/>
-        <w:rPr>
-          <w:lang w:val="en-US"/>
-        </w:rPr>
-      </w:pPr>
-      <w:bookmarkStart w:id="7" w:name="_Toc536395380"/>
-      <w:r>
-        <w:rPr>
-          <w:lang w:val="en-US"/>
-        </w:rPr>
-        <w:t>Original hypothesis</w:t>
-      </w:r>
-      <w:bookmarkEnd w:id="7"/>
     </w:p>
     <w:p>
       <w:pPr>
@@ -5244,48 +5388,48 @@
           <w:lang w:val="en-US"/>
         </w:rPr>
       </w:pPr>
-      <w:bookmarkStart w:id="8" w:name="_Toc536395381"/>
+      <w:bookmarkStart w:id="7" w:name="_Toc536474670"/>
       <w:r>
         <w:rPr>
           <w:lang w:val="en-US"/>
         </w:rPr>
         <w:t>Required technologies</w:t>
       </w:r>
+      <w:bookmarkEnd w:id="7"/>
+    </w:p>
+    <w:p>
+      <w:pPr>
+        <w:pStyle w:val="Heading3"/>
+        <w:rPr>
+          <w:lang w:val="en-US"/>
+        </w:rPr>
+      </w:pPr>
+      <w:bookmarkStart w:id="8" w:name="_Toc536474671"/>
+      <w:r>
+        <w:rPr>
+          <w:lang w:val="en-US"/>
+        </w:rPr>
+        <w:t>N</w:t>
+      </w:r>
+      <w:r>
+        <w:rPr>
+          <w:lang w:val="en-US"/>
+        </w:rPr>
+        <w:t>atural language processing</w:t>
+      </w:r>
+      <w:r>
+        <w:rPr>
+          <w:lang w:val="en-US"/>
+        </w:rPr>
+        <w:t xml:space="preserve"> and </w:t>
+      </w:r>
+      <w:r>
+        <w:rPr>
+          <w:lang w:val="en-US"/>
+        </w:rPr>
+        <w:t>its sub-domains</w:t>
+      </w:r>
       <w:bookmarkEnd w:id="8"/>
-    </w:p>
-    <w:p>
-      <w:pPr>
-        <w:pStyle w:val="Heading3"/>
-        <w:rPr>
-          <w:lang w:val="en-US"/>
-        </w:rPr>
-      </w:pPr>
-      <w:bookmarkStart w:id="9" w:name="_Toc536395382"/>
-      <w:r>
-        <w:rPr>
-          <w:lang w:val="en-US"/>
-        </w:rPr>
-        <w:t>N</w:t>
-      </w:r>
-      <w:r>
-        <w:rPr>
-          <w:lang w:val="en-US"/>
-        </w:rPr>
-        <w:t>atural language processing</w:t>
-      </w:r>
-      <w:r>
-        <w:rPr>
-          <w:lang w:val="en-US"/>
-        </w:rPr>
-        <w:t xml:space="preserve"> and </w:t>
-      </w:r>
-      <w:r>
-        <w:rPr>
-          <w:lang w:val="en-US"/>
-        </w:rPr>
-        <w:t>its sub-domains</w:t>
-      </w:r>
-      <w:bookmarkEnd w:id="9"/>
     </w:p>
     <w:p>
       <w:pPr>
@@ -5513,7 +5657,7 @@
           <w:lang w:val="en-US"/>
         </w:rPr>
       </w:pPr>
-      <w:bookmarkStart w:id="10" w:name="_Toc536395383"/>
+      <w:bookmarkStart w:id="9" w:name="_Toc536474672"/>
       <w:r>
         <w:rPr>
           <w:lang w:val="en-US"/>
@@ -5527,7 +5671,7 @@
         </w:rPr>
         <w:t>CoreNLP</w:t>
       </w:r>
-      <w:bookmarkEnd w:id="10"/>
+      <w:bookmarkEnd w:id="9"/>
       <w:proofErr w:type="spellEnd"/>
     </w:p>
     <w:p>
@@ -5693,7 +5837,7 @@
           <w:lang w:val="en-US"/>
         </w:rPr>
       </w:pPr>
-      <w:bookmarkStart w:id="11" w:name="_Toc536395384"/>
+      <w:bookmarkStart w:id="10" w:name="_Toc536474673"/>
       <w:r>
         <w:rPr>
           <w:lang w:val="en-US"/>
@@ -5706,7 +5850,7 @@
         </w:rPr>
         <w:t xml:space="preserve"> / Semantic triple</w:t>
       </w:r>
-      <w:bookmarkEnd w:id="11"/>
+      <w:bookmarkEnd w:id="10"/>
     </w:p>
     <w:p>
       <w:pPr>
@@ -5785,6 +5929,7 @@
     <w:p>
       <w:pPr>
         <w:rPr>
+          <w:rStyle w:val="Hyperlink"/>
           <w:i/>
           <w:lang w:val="en-US"/>
         </w:rPr>
@@ -5802,12 +5947,47 @@
     </w:p>
     <w:p>
       <w:pPr>
+        <w:pStyle w:val="Heading3"/>
+        <w:rPr>
+          <w:lang w:val="en-US"/>
+        </w:rPr>
+      </w:pPr>
+      <w:r>
+        <w:rPr>
+          <w:lang w:val="en-US"/>
+        </w:rPr>
+        <w:t>Node JS</w:t>
+      </w:r>
+    </w:p>
+    <w:p>
+      <w:pPr>
+        <w:rPr>
+          <w:lang w:val="en-US"/>
+        </w:rPr>
+      </w:pPr>
+      <w:r>
+        <w:rPr>
+          <w:lang w:val="en-US"/>
+        </w:rPr>
+        <w:t>In this work, we choose NodeJS to do our coding, as it’s one of the easier and faster programming languages to code in, as well as the author expertise in it would make implementing the algorithm faster than other language.</w:t>
+      </w:r>
+    </w:p>
+    <w:p>
+      <w:pPr>
+        <w:rPr>
+          <w:i/>
+          <w:lang w:val="en-US"/>
+        </w:rPr>
+      </w:pPr>
+    </w:p>
+    <w:p>
+      <w:pPr>
         <w:pStyle w:val="Heading1"/>
         <w:rPr>
           <w:lang w:val="en-US"/>
         </w:rPr>
       </w:pPr>
-      <w:bookmarkStart w:id="12" w:name="_Toc536395385"/>
+      <w:bookmarkStart w:id="11" w:name="_Toc536474674"/>
       <w:r>
         <w:rPr>
           <w:lang w:val="en-US"/>
@@ -5815,218 +5995,194 @@
         <w:lastRenderedPageBreak/>
         <w:t>UN-POLARIZING ALGORITHM</w:t>
       </w:r>
+      <w:bookmarkEnd w:id="11"/>
+    </w:p>
+    <w:p>
+      <w:pPr>
+        <w:pStyle w:val="Heading2"/>
+        <w:rPr>
+          <w:lang w:val="en-US"/>
+        </w:rPr>
+      </w:pPr>
+      <w:bookmarkStart w:id="12" w:name="_Toc536474675"/>
+      <w:r>
+        <w:rPr>
+          <w:lang w:val="en-US"/>
+        </w:rPr>
+        <w:t xml:space="preserve">Evaluation criteria and overall </w:t>
+      </w:r>
+      <w:r>
+        <w:rPr>
+          <w:lang w:val="en-US"/>
+        </w:rPr>
+        <w:t xml:space="preserve">solution/algorithm </w:t>
+      </w:r>
+      <w:r>
+        <w:rPr>
+          <w:lang w:val="en-US"/>
+        </w:rPr>
+        <w:t>architecture</w:t>
+      </w:r>
       <w:bookmarkEnd w:id="12"/>
     </w:p>
     <w:p>
       <w:pPr>
+        <w:pStyle w:val="Heading3"/>
+        <w:rPr>
+          <w:lang w:val="en-US"/>
+        </w:rPr>
+      </w:pPr>
+      <w:bookmarkStart w:id="13" w:name="_Toc536474676"/>
+      <w:r>
+        <w:rPr>
+          <w:lang w:val="en-US"/>
+        </w:rPr>
+        <w:t>Evaluation dataset</w:t>
+      </w:r>
+      <w:bookmarkEnd w:id="13"/>
+    </w:p>
+    <w:p>
+      <w:pPr>
+        <w:rPr>
+          <w:lang w:val="en-US"/>
+        </w:rPr>
+      </w:pPr>
+      <w:r>
+        <w:rPr>
+          <w:lang w:val="en-US"/>
+        </w:rPr>
+        <w:t>(</w:t>
+      </w:r>
+      <w:r>
+        <w:rPr>
+          <w:i/>
+          <w:lang w:val="en-US"/>
+        </w:rPr>
+        <w:t>Longer, maybe no reference needed</w:t>
+      </w:r>
+      <w:r>
+        <w:rPr>
+          <w:lang w:val="en-US"/>
+        </w:rPr>
+        <w:t xml:space="preserve">) To test the rigidity of our algorithm, we gathered a small dataset of 78 articles (+ 8 non-readable by the web content parser) – </w:t>
+      </w:r>
+      <w:r>
+        <w:rPr>
+          <w:i/>
+          <w:lang w:val="en-US"/>
+        </w:rPr>
+        <w:t>could be more, should update</w:t>
+      </w:r>
+      <w:r>
+        <w:rPr>
+          <w:lang w:val="en-US"/>
+        </w:rPr>
+        <w:t xml:space="preserve"> – with 3 main themes: Muslim in Europe (24 articles), Muslim in Asia (39 articles) and Asians in Europe (17 articles) (</w:t>
+      </w:r>
+      <w:r>
+        <w:rPr>
+          <w:i/>
+          <w:lang w:val="en-US"/>
+        </w:rPr>
+        <w:t xml:space="preserve">somehow, the number of articles in each categories and the total number doesn’t match. Something must be wrong with the </w:t>
+      </w:r>
+      <w:r>
+        <w:rPr>
+          <w:lang w:val="en-US"/>
+        </w:rPr>
+        <w:t>listing</w:t>
+      </w:r>
+      <w:r>
+        <w:rPr>
+          <w:i/>
+          <w:lang w:val="en-US"/>
+        </w:rPr>
+        <w:t>, we need to re-check these things</w:t>
+      </w:r>
+      <w:r>
+        <w:rPr>
+          <w:lang w:val="en-US"/>
+        </w:rPr>
+        <w:t xml:space="preserve">). </w:t>
+      </w:r>
+    </w:p>
+    <w:p>
+      <w:pPr>
+        <w:rPr>
+          <w:lang w:val="en-US"/>
+        </w:rPr>
+      </w:pPr>
+      <w:r>
+        <w:rPr>
+          <w:lang w:val="en-US"/>
+        </w:rPr>
+        <w:t>With these hand-picked data, we can look through each article, to judge for ourselves which we think is the most relevant, and which is not, and then, compare our result to the result returned from the algorithm and judge the result for ourselves. With these three different categories, we can make sure that there we will know if the algorithm returns the relevance information or not, how close is the suggestion and in some case, if the return result can even surpass our hand-picked solution (because human is flawed and cannot read through all these data).</w:t>
+      </w:r>
+    </w:p>
+    <w:p>
+      <w:pPr>
+        <w:pStyle w:val="Heading3"/>
+        <w:rPr>
+          <w:lang w:val="en-US"/>
+        </w:rPr>
+      </w:pPr>
+      <w:bookmarkStart w:id="14" w:name="_Toc536474677"/>
+      <w:r>
+        <w:rPr>
+          <w:lang w:val="en-US"/>
+        </w:rPr>
+        <w:t>Algorithm overall design</w:t>
+      </w:r>
+      <w:bookmarkEnd w:id="14"/>
+    </w:p>
+    <w:p>
+      <w:pPr>
+        <w:rPr>
+          <w:lang w:val="en-US"/>
+        </w:rPr>
+      </w:pPr>
+      <w:r>
+        <w:rPr>
+          <w:lang w:val="en-US"/>
+        </w:rPr>
+        <w:t>(</w:t>
+      </w:r>
+      <w:r>
+        <w:rPr>
+          <w:i/>
+          <w:lang w:val="en-US"/>
+        </w:rPr>
+        <w:t>Read this and fix this carefully</w:t>
+      </w:r>
+      <w:r>
+        <w:rPr>
+          <w:i/>
+          <w:lang w:val="en-US"/>
+        </w:rPr>
+        <w:t xml:space="preserve"> – also, add a nice graph</w:t>
+      </w:r>
+      <w:r>
+        <w:rPr>
+          <w:lang w:val="en-US"/>
+        </w:rPr>
+        <w:t>)</w:t>
+      </w:r>
+    </w:p>
+    <w:p>
+      <w:pPr>
+        <w:rPr>
+          <w:lang w:val="en-US"/>
+        </w:rPr>
+      </w:pPr>
+    </w:p>
+    <w:p>
+      <w:pPr>
         <w:pStyle w:val="Heading2"/>
         <w:rPr>
           <w:lang w:val="en-US"/>
         </w:rPr>
       </w:pPr>
-      <w:bookmarkStart w:id="13" w:name="_Toc536395386"/>
-      <w:r>
-        <w:rPr>
-          <w:lang w:val="en-US"/>
-        </w:rPr>
-        <w:t xml:space="preserve">Evaluation criteria and overall </w:t>
-      </w:r>
-      <w:r>
-        <w:rPr>
-          <w:lang w:val="en-US"/>
-        </w:rPr>
-        <w:t xml:space="preserve">solution/algorithm </w:t>
-      </w:r>
-      <w:r>
-        <w:rPr>
-          <w:lang w:val="en-US"/>
-        </w:rPr>
-        <w:t>architecture</w:t>
-      </w:r>
-      <w:bookmarkEnd w:id="13"/>
-    </w:p>
-    <w:p>
-      <w:pPr>
-        <w:pStyle w:val="Heading3"/>
-        <w:rPr>
-          <w:lang w:val="en-US"/>
-        </w:rPr>
-      </w:pPr>
-      <w:bookmarkStart w:id="14" w:name="_Toc536395387"/>
-      <w:r>
-        <w:rPr>
-          <w:lang w:val="en-US"/>
-        </w:rPr>
-        <w:t>Evaluation dataset</w:t>
-      </w:r>
-      <w:bookmarkEnd w:id="14"/>
-    </w:p>
-    <w:p>
-      <w:pPr>
-        <w:rPr>
-          <w:lang w:val="en-US"/>
-        </w:rPr>
-      </w:pPr>
-      <w:r>
-        <w:rPr>
-          <w:lang w:val="en-US"/>
-        </w:rPr>
-        <w:t>(</w:t>
-      </w:r>
-      <w:r>
-        <w:rPr>
-          <w:i/>
-          <w:lang w:val="en-US"/>
-        </w:rPr>
-        <w:t>Longer, maybe no reference needed</w:t>
-      </w:r>
-      <w:r>
-        <w:rPr>
-          <w:lang w:val="en-US"/>
-        </w:rPr>
-        <w:t xml:space="preserve">) </w:t>
-      </w:r>
-      <w:r>
-        <w:rPr>
-          <w:lang w:val="en-US"/>
-        </w:rPr>
-        <w:t xml:space="preserve">To test the rigidity of our algorithm, we gathered a small dataset of 78 articles (+ 8 non-readable by the web content parser) – </w:t>
-      </w:r>
-      <w:r>
-        <w:rPr>
-          <w:i/>
-          <w:lang w:val="en-US"/>
-        </w:rPr>
-        <w:t>could be more, should update</w:t>
-      </w:r>
-      <w:r>
-        <w:rPr>
-          <w:lang w:val="en-US"/>
-        </w:rPr>
-        <w:t xml:space="preserve"> – with 3 main themes: Muslim in Europe (24 articles), Muslim in Asia (39 articles) and Asians in Europe (17 articles) (</w:t>
-      </w:r>
-      <w:r>
-        <w:rPr>
-          <w:i/>
-          <w:lang w:val="en-US"/>
-        </w:rPr>
-        <w:t xml:space="preserve">somehow, the number of articles in each categories and the total number doesn’t match. Something must be wrong with the </w:t>
-      </w:r>
-      <w:r>
-        <w:rPr>
-          <w:lang w:val="en-US"/>
-        </w:rPr>
-        <w:t>listing</w:t>
-      </w:r>
-      <w:r>
-        <w:rPr>
-          <w:i/>
-          <w:lang w:val="en-US"/>
-        </w:rPr>
-        <w:t>, we need to re-check these things</w:t>
-      </w:r>
-      <w:r>
-        <w:rPr>
-          <w:lang w:val="en-US"/>
-        </w:rPr>
-        <w:t xml:space="preserve">). </w:t>
-      </w:r>
-    </w:p>
-    <w:p>
-      <w:pPr>
-        <w:rPr>
-          <w:lang w:val="en-US"/>
-        </w:rPr>
-      </w:pPr>
-      <w:r>
-        <w:rPr>
-          <w:lang w:val="en-US"/>
-        </w:rPr>
-        <w:t xml:space="preserve">With these hand-picked data, we can look through each article, to judge for ourselves which we think is the most relevant, and which is not, and then, compare our result to the result returned from the algorithm and judge the result for ourselves. With these three different categories, we can make sure that there we will know if the algorithm returns the relevance information or not, how close is the suggestion and in some case, if the return result can even surpass our hand-picked solution (because human is flawed and </w:t>
-      </w:r>
-      <w:r>
-        <w:rPr>
-          <w:lang w:val="en-US"/>
-        </w:rPr>
-        <w:t>cannot</w:t>
-      </w:r>
-      <w:r>
-        <w:rPr>
-          <w:lang w:val="en-US"/>
-        </w:rPr>
-        <w:t xml:space="preserve"> read through all these data)</w:t>
-      </w:r>
-      <w:r>
-        <w:rPr>
-          <w:lang w:val="en-US"/>
-        </w:rPr>
-        <w:t>.</w:t>
-      </w:r>
-    </w:p>
-    <w:p>
-      <w:pPr>
-        <w:pStyle w:val="Heading3"/>
-        <w:rPr>
-          <w:lang w:val="en-US"/>
-        </w:rPr>
-      </w:pPr>
-      <w:bookmarkStart w:id="15" w:name="_Toc536395388"/>
-      <w:r>
-        <w:rPr>
-          <w:lang w:val="en-US"/>
-        </w:rPr>
-        <w:t>Algorithm overall design</w:t>
-      </w:r>
-      <w:bookmarkEnd w:id="15"/>
-    </w:p>
-    <w:p>
-      <w:pPr>
-        <w:rPr>
-          <w:lang w:val="en-US"/>
-        </w:rPr>
-      </w:pPr>
-      <w:r>
-        <w:rPr>
-          <w:lang w:val="en-US"/>
-        </w:rPr>
-        <w:t>(</w:t>
-      </w:r>
-      <w:r>
-        <w:rPr>
-          <w:i/>
-          <w:lang w:val="en-US"/>
-        </w:rPr>
-        <w:t>Read this and fix this carefully</w:t>
-      </w:r>
-      <w:r>
-        <w:rPr>
-          <w:i/>
-          <w:lang w:val="en-US"/>
-        </w:rPr>
-        <w:t xml:space="preserve"> – also, add a nice graph</w:t>
-      </w:r>
-      <w:r>
-        <w:rPr>
-          <w:lang w:val="en-US"/>
-        </w:rPr>
-        <w:t>)</w:t>
-      </w:r>
-    </w:p>
-    <w:p>
-      <w:pPr>
-        <w:rPr>
-          <w:lang w:val="en-US"/>
-        </w:rPr>
-      </w:pPr>
-    </w:p>
-    <w:p>
-      <w:pPr>
-        <w:pStyle w:val="Heading2"/>
-        <w:rPr>
-          <w:lang w:val="en-US"/>
-        </w:rPr>
-      </w:pPr>
-      <w:bookmarkStart w:id="16" w:name="_Toc536395389"/>
+      <w:bookmarkStart w:id="15" w:name="_Toc536474678"/>
       <w:r>
         <w:rPr>
           <w:lang w:val="en-US"/>
@@ -6040,116 +6196,874 @@
         </w:rPr>
         <w:t>or</w:t>
       </w:r>
+      <w:bookmarkEnd w:id="15"/>
+    </w:p>
+    <w:p>
+      <w:pPr>
+        <w:pStyle w:val="Heading3"/>
+        <w:rPr>
+          <w:lang w:val="en-US"/>
+        </w:rPr>
+      </w:pPr>
+      <w:bookmarkStart w:id="16" w:name="_Toc536474679"/>
+      <w:r>
+        <w:rPr>
+          <w:lang w:val="en-US"/>
+        </w:rPr>
+        <w:t>Web content parser</w:t>
+      </w:r>
       <w:bookmarkEnd w:id="16"/>
     </w:p>
     <w:p>
       <w:pPr>
+        <w:rPr>
+          <w:lang w:val="en-US"/>
+        </w:rPr>
+      </w:pPr>
+      <w:r>
+        <w:rPr>
+          <w:lang w:val="en-US"/>
+        </w:rPr>
+        <w:t xml:space="preserve">Web content parser. The article on the internet are presented inside a web page, with just not only the article itself, but with tons of other unnecessary things like html tag for formatting, images and captions, links to other things on their website and advertisement text. </w:t>
+      </w:r>
+    </w:p>
+    <w:p>
+      <w:pPr>
+        <w:rPr>
+          <w:lang w:val="en-US"/>
+        </w:rPr>
+      </w:pPr>
+      <w:r>
+        <w:rPr>
+          <w:lang w:val="en-US"/>
+        </w:rPr>
+        <w:t>To strip away all the unnecessary function, I have a web content parser module which utilize a similar technique to reader mode on Firefox or Safari which will automatically strip away all the non-article part in the web content. However, this is not enough since it only strips the advertisement and related news, the core article and the html tag around it still persists, which, to solve, I wrote a smaller module to automatically remove all the html tag as well as the image and the caption, which is not really accurate since each website have different layouts and ways to present content, make parsing out the content really not effective, since, for example, some website, when they end the sentences or the caption of the image, the don’t add the “.” (dot) or sometimes they make multiple dots, which make finding out the article contents with proper sentences are quite a problem in most of the article, which make the overall annotating result worse.</w:t>
+      </w:r>
+    </w:p>
+    <w:p>
+      <w:pPr>
+        <w:rPr>
+          <w:lang w:val="en-US"/>
+        </w:rPr>
+      </w:pPr>
+      <w:r>
+        <w:rPr>
+          <w:lang w:val="en-US"/>
+        </w:rPr>
+        <w:t xml:space="preserve">One effective way of ensuring that the sentences forwarded into the </w:t>
+      </w:r>
+      <w:proofErr w:type="spellStart"/>
+      <w:r>
+        <w:rPr>
+          <w:lang w:val="en-US"/>
+        </w:rPr>
+        <w:t>CoreNLP</w:t>
+      </w:r>
+      <w:proofErr w:type="spellEnd"/>
+      <w:r>
+        <w:rPr>
+          <w:lang w:val="en-US"/>
+        </w:rPr>
+        <w:t xml:space="preserve"> annotator are correct is to use a tools call SMMRY, an article summarization tools, which will read through the article and gives out the sentences that it thinks contains the most important information of the article. This tool is quite effective for our case as it first, strip away </w:t>
+      </w:r>
+      <w:proofErr w:type="gramStart"/>
+      <w:r>
+        <w:rPr>
+          <w:lang w:val="en-US"/>
+        </w:rPr>
+        <w:t>all of</w:t>
+      </w:r>
+      <w:proofErr w:type="gramEnd"/>
+      <w:r>
+        <w:rPr>
+          <w:lang w:val="en-US"/>
+        </w:rPr>
+        <w:t xml:space="preserve"> the garbage contents like html, tag and about this website … which make the article annotation work correctly. One downside of this is that it will not return the whole article, only part of it (the more important part) so there might be possible information that will be lost during the stripping of the content. Still, I think it’s better to use this SMMRY tool instead of my own web content parser because it’s not very good and accurate.</w:t>
+      </w:r>
+    </w:p>
+    <w:p>
+      <w:pPr>
+        <w:rPr>
+          <w:lang w:val="en-US"/>
+        </w:rPr>
+      </w:pPr>
+      <w:r>
+        <w:rPr>
+          <w:lang w:val="en-US"/>
+        </w:rPr>
+        <w:t xml:space="preserve">When all the data-collecting and parsing is completed, we push the parsed data into our </w:t>
+      </w:r>
+      <w:r>
+        <w:rPr>
+          <w:lang w:val="en-US"/>
+        </w:rPr>
+        <w:t>annotation pipeline</w:t>
+      </w:r>
+      <w:r>
+        <w:rPr>
+          <w:lang w:val="en-US"/>
+        </w:rPr>
+        <w:t>.</w:t>
+      </w:r>
+      <w:r>
+        <w:rPr>
+          <w:lang w:val="en-US"/>
+        </w:rPr>
+        <w:t xml:space="preserve"> </w:t>
+      </w:r>
+    </w:p>
+    <w:p>
+      <w:pPr>
         <w:pStyle w:val="Heading3"/>
         <w:rPr>
           <w:lang w:val="en-US"/>
         </w:rPr>
       </w:pPr>
-      <w:bookmarkStart w:id="17" w:name="_Toc536395390"/>
-      <w:r>
-        <w:rPr>
-          <w:lang w:val="en-US"/>
-        </w:rPr>
-        <w:t>Web content parser</w:t>
-      </w:r>
-      <w:r>
-        <w:rPr>
-          <w:lang w:val="en-US"/>
-        </w:rPr>
-        <w:t xml:space="preserve">, annotators and our </w:t>
+      <w:bookmarkStart w:id="17" w:name="_Toc536474680"/>
+      <w:r>
+        <w:rPr>
+          <w:lang w:val="en-US"/>
+        </w:rPr>
+        <w:lastRenderedPageBreak/>
+        <w:t xml:space="preserve">Stanford </w:t>
+      </w:r>
+      <w:r>
+        <w:rPr>
+          <w:lang w:val="en-US"/>
+        </w:rPr>
+        <w:t>Core NLP Annotator</w:t>
+      </w:r>
+    </w:p>
+    <w:p>
+      <w:pPr>
+        <w:rPr>
+          <w:lang w:val="en-US"/>
+        </w:rPr>
+      </w:pPr>
+      <w:r>
+        <w:rPr>
+          <w:lang w:val="en-US"/>
+        </w:rPr>
+        <w:t>(</w:t>
+      </w:r>
+      <w:r>
+        <w:rPr>
+          <w:i/>
+          <w:lang w:val="en-US"/>
+        </w:rPr>
+        <w:t xml:space="preserve">What is the role of the Stanford Core NLP in our program and why we need the local </w:t>
       </w:r>
       <w:proofErr w:type="spellStart"/>
       <w:r>
         <w:rPr>
-          <w:lang w:val="en-US"/>
-        </w:rPr>
-        <w:t>localdb</w:t>
+          <w:i/>
+          <w:lang w:val="en-US"/>
+        </w:rPr>
+        <w:t>db</w:t>
+      </w:r>
+      <w:proofErr w:type="spellEnd"/>
+      <w:r>
+        <w:rPr>
+          <w:lang w:val="en-US"/>
+        </w:rPr>
+        <w:t xml:space="preserve">) - </w:t>
+      </w:r>
+      <w:r>
+        <w:rPr>
+          <w:lang w:val="en-US"/>
+        </w:rPr>
+        <w:t xml:space="preserve">After extracting the text part from the web article, we push the text into the Stanford Core NLP engine. Stanford Core NLP have many </w:t>
+      </w:r>
+      <w:r>
+        <w:rPr>
+          <w:lang w:val="en-US"/>
+        </w:rPr>
+        <w:t>annotators, like NER, Sentiment, lemma … (</w:t>
+      </w:r>
+      <w:r>
+        <w:rPr>
+          <w:i/>
+          <w:lang w:val="en-US"/>
+        </w:rPr>
+        <w:t>find more</w:t>
+      </w:r>
+      <w:r>
+        <w:rPr>
+          <w:lang w:val="en-US"/>
+        </w:rPr>
+        <w:t xml:space="preserve">), we can specify which annotator we want to run through to save processing power. After receiving the annotated result from the Core NLP, we will run the result through our special filter for sentiment, ner and </w:t>
+      </w:r>
+      <w:proofErr w:type="spellStart"/>
+      <w:r>
+        <w:rPr>
+          <w:lang w:val="en-US"/>
+        </w:rPr>
+        <w:t>openie</w:t>
+      </w:r>
+      <w:proofErr w:type="spellEnd"/>
+      <w:r>
+        <w:rPr>
+          <w:lang w:val="en-US"/>
+        </w:rPr>
+        <w:t xml:space="preserve"> to retain the only relevance information for our un-polarize algorithm. </w:t>
+      </w:r>
+    </w:p>
+    <w:p>
+      <w:pPr>
+        <w:rPr>
+          <w:lang w:val="en-US"/>
+        </w:rPr>
+      </w:pPr>
+      <w:r>
+        <w:rPr>
+          <w:lang w:val="en-US"/>
+        </w:rPr>
+        <w:t xml:space="preserve">The filtered annotation result (let’s call them core feature) will be saved into the local database for future comparison </w:t>
+      </w:r>
+      <w:r>
+        <w:rPr>
+          <w:lang w:val="en-US"/>
+        </w:rPr>
+        <w:t>of the un-polarizing algorithm. The use of the local database for the core-results is necessary because the processing time of each article is quite long, around 30 seconds each, so, to compare one article to other hundred to find the most relevance one, we must process them beforehand so that our results are readily available for future accessing.</w:t>
+      </w:r>
+    </w:p>
+    <w:p>
+      <w:pPr>
+        <w:pStyle w:val="Heading3"/>
+        <w:rPr>
+          <w:lang w:val="en-US"/>
+        </w:rPr>
+      </w:pPr>
+      <w:r>
+        <w:rPr>
+          <w:lang w:val="en-US"/>
+        </w:rPr>
+        <w:t>Sentiment analysis</w:t>
       </w:r>
       <w:bookmarkEnd w:id="17"/>
+    </w:p>
+    <w:p>
+      <w:pPr>
+        <w:rPr>
+          <w:lang w:val="en-US"/>
+        </w:rPr>
+      </w:pPr>
+      <w:r>
+        <w:rPr>
+          <w:lang w:val="en-US"/>
+        </w:rPr>
+        <w:t>(</w:t>
+      </w:r>
+      <w:r>
+        <w:rPr>
+          <w:i/>
+          <w:lang w:val="en-US"/>
+        </w:rPr>
+        <w:t>How do we use the sentiment analysis, how it’s not working and how we decided to just not use it</w:t>
+      </w:r>
+      <w:r>
+        <w:rPr>
+          <w:lang w:val="en-US"/>
+        </w:rPr>
+        <w:t xml:space="preserve">) </w:t>
+      </w:r>
+      <w:r>
+        <w:rPr>
+          <w:lang w:val="en-US"/>
+        </w:rPr>
+        <w:t>–</w:t>
+      </w:r>
+      <w:r>
+        <w:rPr>
+          <w:lang w:val="en-US"/>
+        </w:rPr>
+        <w:t xml:space="preserve"> </w:t>
+      </w:r>
+      <w:r>
+        <w:rPr>
+          <w:lang w:val="en-US"/>
+        </w:rPr>
+        <w:t xml:space="preserve">This is our very first idea upon figuring out a solution to this problem. Our initial hypothesis was simple, if two articles talking about one problem, for example: The U.S President, Donald Trump, if one article talk about him with a positive sentiment, and the other with a negative sentiment, then they are from the different point of view and we should suggest the other article to our user. </w:t>
+      </w:r>
+    </w:p>
+    <w:p>
+      <w:pPr>
+        <w:rPr>
+          <w:lang w:val="en-US"/>
+        </w:rPr>
+      </w:pPr>
+      <w:r>
+        <w:rPr>
+          <w:lang w:val="en-US"/>
+        </w:rPr>
+        <w:t xml:space="preserve">Sentiment analysis services are offered by many big companies like IBM, Google, Microsoft, to some other smaller startups and a lot of open-source library exists as well. However, this method proves to be completely useless for our use-case (at least using the Stanford’s NLP lib). Because practically, sentiment analysis is only good for single sentences only, without </w:t>
+      </w:r>
+      <w:proofErr w:type="gramStart"/>
+      <w:r>
+        <w:rPr>
+          <w:lang w:val="en-US"/>
+        </w:rPr>
+        <w:t>taking into account</w:t>
+      </w:r>
+      <w:proofErr w:type="gramEnd"/>
+      <w:r>
+        <w:rPr>
+          <w:lang w:val="en-US"/>
+        </w:rPr>
+        <w:t xml:space="preserve"> the whole paragraph or the article. It is mostly used for analyzing customer reviews for products or customer feedbacks.</w:t>
+      </w:r>
+    </w:p>
+    <w:p>
+      <w:pPr>
+        <w:rPr>
+          <w:lang w:val="en-US"/>
+        </w:rPr>
+      </w:pPr>
+      <w:r>
+        <w:rPr>
+          <w:lang w:val="en-US"/>
+        </w:rPr>
+        <w:lastRenderedPageBreak/>
+        <w:t>Furthermore, the Stanford NLP sentiment analysis result are quite limited, only 5 value</w:t>
+      </w:r>
+      <w:r>
+        <w:rPr>
+          <w:lang w:val="en-US"/>
+        </w:rPr>
+        <w:t>s</w:t>
+      </w:r>
+      <w:r>
+        <w:rPr>
+          <w:lang w:val="en-US"/>
+        </w:rPr>
+        <w:t xml:space="preserve">, from very negative to normal to very positive, and work on the context of a single sentence only. Google’s service proves to be a bit more </w:t>
+      </w:r>
+      <w:r>
+        <w:rPr>
+          <w:lang w:val="en-US"/>
+        </w:rPr>
+        <w:t>useful with sentiment scale from 0 to 100, but still work on a single sentence context. IBM’s service is the fanciest with scale of 100 for sentiment but also some other adjectives like “Anger”, “Nice”, “Happiness”, … which seems to be the most suitable for our case if we decided to go with this.</w:t>
+      </w:r>
+    </w:p>
+    <w:p>
+      <w:pPr>
+        <w:rPr>
+          <w:lang w:val="en-US"/>
+        </w:rPr>
+      </w:pPr>
+      <w:r>
+        <w:rPr>
+          <w:lang w:val="en-US"/>
+        </w:rPr>
+        <w:t xml:space="preserve">However, as this is a public research with source code fully available for people to use on their own, we don’t want to tie ourselves to private services that might either be unavailable someday, or restrict our access because of reasons, we decided to go with Stanford NLP, </w:t>
+      </w:r>
+      <w:r>
+        <w:rPr>
+          <w:lang w:val="en-US"/>
+        </w:rPr>
+        <w:t>the open-sourced solution from other academia</w:t>
+      </w:r>
+      <w:r>
+        <w:rPr>
+          <w:lang w:val="en-US"/>
+        </w:rPr>
+        <w:t>.</w:t>
+      </w:r>
+    </w:p>
+    <w:p>
+      <w:pPr>
+        <w:rPr>
+          <w:lang w:val="en-US"/>
+        </w:rPr>
+      </w:pPr>
+      <w:r>
+        <w:rPr>
+          <w:lang w:val="en-US"/>
+        </w:rPr>
+        <w:t>We</w:t>
+      </w:r>
+      <w:r>
+        <w:rPr>
+          <w:lang w:val="en-US"/>
+        </w:rPr>
+        <w:t xml:space="preserve"> calculate the sentiment value for </w:t>
+      </w:r>
+      <w:r>
+        <w:rPr>
+          <w:lang w:val="en-US"/>
+        </w:rPr>
+        <w:t>article using Stanford NLP</w:t>
+      </w:r>
+      <w:r>
+        <w:rPr>
+          <w:lang w:val="en-US"/>
+        </w:rPr>
+        <w:t xml:space="preserve"> using the weighted average sentiment value of each sentence in the article. In which, we calculate the average value for the whole thing, but longer sentence (by word count) will have a bigger weight than short sentence.</w:t>
+      </w:r>
+    </w:p>
+    <w:p>
+      <w:pPr>
+        <w:rPr>
+          <w:lang w:val="en-US"/>
+        </w:rPr>
+      </w:pPr>
+      <m:oMathPara>
+        <m:oMath>
+          <m:r>
+            <w:rPr>
+              <w:rFonts w:ascii="Cambria Math" w:hAnsi="Cambria Math"/>
+              <w:sz w:val="28"/>
+              <w:szCs w:val="28"/>
+              <w:lang w:val="en-US"/>
+            </w:rPr>
+            <m:t xml:space="preserve">V= </m:t>
+          </m:r>
+          <m:f>
+            <m:fPr>
+              <m:ctrlPr>
+                <w:rPr>
+                  <w:rFonts w:ascii="Cambria Math" w:hAnsi="Cambria Math"/>
+                  <w:i/>
+                  <w:sz w:val="28"/>
+                  <w:szCs w:val="28"/>
+                  <w:lang w:val="en-US"/>
+                </w:rPr>
+              </m:ctrlPr>
+            </m:fPr>
+            <m:num>
+              <m:nary>
+                <m:naryPr>
+                  <m:chr m:val="∑"/>
+                  <m:limLoc m:val="undOvr"/>
+                  <m:subHide m:val="1"/>
+                  <m:supHide m:val="1"/>
+                  <m:ctrlPr>
+                    <w:rPr>
+                      <w:rFonts w:ascii="Cambria Math" w:hAnsi="Cambria Math"/>
+                      <w:i/>
+                      <w:sz w:val="28"/>
+                      <w:szCs w:val="28"/>
+                      <w:lang w:val="en-US"/>
+                    </w:rPr>
+                  </m:ctrlPr>
+                </m:naryPr>
+                <m:sub/>
+                <m:sup/>
+                <m:e>
+                  <m:r>
+                    <w:rPr>
+                      <w:rFonts w:ascii="Cambria Math" w:hAnsi="Cambria Math"/>
+                      <w:sz w:val="28"/>
+                      <w:szCs w:val="28"/>
+                      <w:lang w:val="en-US"/>
+                    </w:rPr>
+                    <m:t>(</m:t>
+                  </m:r>
+                  <m:sSub>
+                    <m:sSubPr>
+                      <m:ctrlPr>
+                        <w:rPr>
+                          <w:rFonts w:ascii="Cambria Math" w:hAnsi="Cambria Math"/>
+                          <w:i/>
+                          <w:sz w:val="28"/>
+                          <w:szCs w:val="28"/>
+                          <w:lang w:val="en-US"/>
+                        </w:rPr>
+                      </m:ctrlPr>
+                    </m:sSubPr>
+                    <m:e>
+                      <m:r>
+                        <w:rPr>
+                          <w:rFonts w:ascii="Cambria Math" w:hAnsi="Cambria Math"/>
+                          <w:sz w:val="28"/>
+                          <w:szCs w:val="28"/>
+                          <w:lang w:val="en-US"/>
+                        </w:rPr>
+                        <m:t>S</m:t>
+                      </m:r>
+                    </m:e>
+                    <m:sub>
+                      <m:r>
+                        <w:rPr>
+                          <w:rFonts w:ascii="Cambria Math" w:hAnsi="Cambria Math"/>
+                          <w:sz w:val="28"/>
+                          <w:szCs w:val="28"/>
+                          <w:lang w:val="en-US"/>
+                        </w:rPr>
+                        <m:t>i</m:t>
+                      </m:r>
+                    </m:sub>
+                  </m:sSub>
+                  <m:r>
+                    <w:rPr>
+                      <w:rFonts w:ascii="Cambria Math" w:hAnsi="Cambria Math"/>
+                      <w:sz w:val="28"/>
+                      <w:szCs w:val="28"/>
+                      <w:lang w:val="en-US"/>
+                    </w:rPr>
+                    <m:t xml:space="preserve">* </m:t>
+                  </m:r>
+                  <m:sSub>
+                    <m:sSubPr>
+                      <m:ctrlPr>
+                        <w:rPr>
+                          <w:rFonts w:ascii="Cambria Math" w:hAnsi="Cambria Math"/>
+                          <w:i/>
+                          <w:sz w:val="28"/>
+                          <w:szCs w:val="28"/>
+                          <w:lang w:val="en-US"/>
+                        </w:rPr>
+                      </m:ctrlPr>
+                    </m:sSubPr>
+                    <m:e>
+                      <m:r>
+                        <w:rPr>
+                          <w:rFonts w:ascii="Cambria Math" w:hAnsi="Cambria Math"/>
+                          <w:sz w:val="28"/>
+                          <w:szCs w:val="28"/>
+                          <w:lang w:val="en-US"/>
+                        </w:rPr>
+                        <m:t>L</m:t>
+                      </m:r>
+                    </m:e>
+                    <m:sub>
+                      <m:r>
+                        <w:rPr>
+                          <w:rFonts w:ascii="Cambria Math" w:hAnsi="Cambria Math"/>
+                          <w:sz w:val="28"/>
+                          <w:szCs w:val="28"/>
+                          <w:lang w:val="en-US"/>
+                        </w:rPr>
+                        <m:t>i</m:t>
+                      </m:r>
+                    </m:sub>
+                  </m:sSub>
+                  <m:r>
+                    <w:rPr>
+                      <w:rFonts w:ascii="Cambria Math" w:hAnsi="Cambria Math"/>
+                      <w:sz w:val="28"/>
+                      <w:szCs w:val="28"/>
+                      <w:lang w:val="en-US"/>
+                    </w:rPr>
+                    <m:t>)</m:t>
+                  </m:r>
+                </m:e>
+              </m:nary>
+            </m:num>
+            <m:den>
+              <m:nary>
+                <m:naryPr>
+                  <m:chr m:val="∑"/>
+                  <m:limLoc m:val="undOvr"/>
+                  <m:subHide m:val="1"/>
+                  <m:supHide m:val="1"/>
+                  <m:ctrlPr>
+                    <w:rPr>
+                      <w:rFonts w:ascii="Cambria Math" w:hAnsi="Cambria Math"/>
+                      <w:i/>
+                      <w:sz w:val="28"/>
+                      <w:szCs w:val="28"/>
+                      <w:lang w:val="en-US"/>
+                    </w:rPr>
+                  </m:ctrlPr>
+                </m:naryPr>
+                <m:sub/>
+                <m:sup/>
+                <m:e>
+                  <m:sSub>
+                    <m:sSubPr>
+                      <m:ctrlPr>
+                        <w:rPr>
+                          <w:rFonts w:ascii="Cambria Math" w:hAnsi="Cambria Math"/>
+                          <w:i/>
+                          <w:sz w:val="28"/>
+                          <w:szCs w:val="28"/>
+                          <w:lang w:val="en-US"/>
+                        </w:rPr>
+                      </m:ctrlPr>
+                    </m:sSubPr>
+                    <m:e>
+                      <m:r>
+                        <w:rPr>
+                          <w:rFonts w:ascii="Cambria Math" w:hAnsi="Cambria Math"/>
+                          <w:sz w:val="28"/>
+                          <w:szCs w:val="28"/>
+                          <w:lang w:val="en-US"/>
+                        </w:rPr>
+                        <m:t>L</m:t>
+                      </m:r>
+                    </m:e>
+                    <m:sub>
+                      <m:r>
+                        <w:rPr>
+                          <w:rFonts w:ascii="Cambria Math" w:hAnsi="Cambria Math"/>
+                          <w:sz w:val="28"/>
+                          <w:szCs w:val="28"/>
+                          <w:lang w:val="en-US"/>
+                        </w:rPr>
+                        <m:t>i</m:t>
+                      </m:r>
+                    </m:sub>
+                  </m:sSub>
+                </m:e>
+              </m:nary>
+            </m:den>
+          </m:f>
+        </m:oMath>
+      </m:oMathPara>
+    </w:p>
+    <w:p>
+      <w:pPr>
+        <w:pStyle w:val="ListParagraph"/>
+        <w:numPr>
+          <w:ilvl w:val="0"/>
+          <w:numId w:val="18"/>
+        </w:numPr>
+        <w:rPr>
+          <w:lang w:val="en-US"/>
+        </w:rPr>
+      </w:pPr>
+      <w:r>
+        <w:rPr>
+          <w:b/>
+          <w:lang w:val="en-US"/>
+        </w:rPr>
+        <w:t>V</w:t>
+      </w:r>
+      <w:r>
+        <w:rPr>
+          <w:lang w:val="en-US"/>
+        </w:rPr>
+        <w:t xml:space="preserve"> is the sentiment value of the article.</w:t>
+      </w:r>
+    </w:p>
+    <w:p>
+      <w:pPr>
+        <w:pStyle w:val="ListParagraph"/>
+        <w:numPr>
+          <w:ilvl w:val="0"/>
+          <w:numId w:val="18"/>
+        </w:numPr>
+        <w:rPr>
+          <w:i/>
+          <w:lang w:val="en-US"/>
+        </w:rPr>
+      </w:pPr>
+      <m:oMath>
+        <m:sSub>
+          <m:sSubPr>
+            <m:ctrlPr>
+              <w:rPr>
+                <w:rFonts w:ascii="Cambria Math" w:hAnsi="Cambria Math"/>
+                <w:b/>
+                <w:i/>
+                <w:lang w:val="en-US"/>
+              </w:rPr>
+            </m:ctrlPr>
+          </m:sSubPr>
+          <m:e>
+            <m:r>
+              <m:rPr>
+                <m:sty m:val="bi"/>
+              </m:rPr>
+              <w:rPr>
+                <w:rFonts w:ascii="Cambria Math" w:hAnsi="Cambria Math"/>
+                <w:lang w:val="en-US"/>
+              </w:rPr>
+              <m:t>S</m:t>
+            </m:r>
+          </m:e>
+          <m:sub>
+            <m:r>
+              <m:rPr>
+                <m:sty m:val="bi"/>
+              </m:rPr>
+              <w:rPr>
+                <w:rFonts w:ascii="Cambria Math" w:hAnsi="Cambria Math"/>
+                <w:lang w:val="en-US"/>
+              </w:rPr>
+              <m:t>i</m:t>
+            </m:r>
+          </m:sub>
+        </m:sSub>
+      </m:oMath>
+      <w:r>
+        <w:rPr>
+          <w:lang w:val="en-US"/>
+        </w:rPr>
+        <w:t xml:space="preserve"> is the sentiment value of sentence </w:t>
+      </w:r>
+      <w:proofErr w:type="spellStart"/>
+      <w:proofErr w:type="gramStart"/>
+      <w:r>
+        <w:rPr>
+          <w:i/>
+          <w:lang w:val="en-US"/>
+        </w:rPr>
+        <w:t>i</w:t>
+      </w:r>
       <w:proofErr w:type="spellEnd"/>
-    </w:p>
-    <w:p>
-      <w:pPr>
-        <w:rPr>
-          <w:lang w:val="en-US"/>
-        </w:rPr>
-      </w:pPr>
-      <w:r>
-        <w:rPr>
-          <w:lang w:val="en-US"/>
-        </w:rPr>
-        <w:t xml:space="preserve">Web content parser. The article on the internet are presented inside a web page, with just not only the article itself, but with tons of other unnecessary things like html tag for formatting, images and captions, links to other things on their website and advertisement text. </w:t>
-      </w:r>
-    </w:p>
-    <w:p>
-      <w:pPr>
-        <w:rPr>
-          <w:lang w:val="en-US"/>
-        </w:rPr>
-      </w:pPr>
-      <w:r>
-        <w:rPr>
-          <w:lang w:val="en-US"/>
-        </w:rPr>
-        <w:t>To strip away all the unnecessary function, I have a web content parser module which utilize a similar technique to reader mode on Firefox or Safari which will automatically strip away all the non-article part in the web content. However, this is not enough since it only strips the advertisement and related news, the core article and the html tag around it still persists, which, to solve, I wrote a smaller module to automatically remove all the html tag as well as the image and the caption, which is not really accurate since each website have different layouts and ways to present content, make parsing out the content really not effective, since, for example, some website, when they end the sentences or the caption of the image, the don’t add the “.” (dot) or sometimes they make multiple dots, which make finding out the article contents with proper sentences are quite a problem in most of the article, which make the overall annotating result worse.</w:t>
-      </w:r>
-    </w:p>
-    <w:p>
-      <w:pPr>
-        <w:rPr>
-          <w:lang w:val="en-US"/>
-        </w:rPr>
-      </w:pPr>
-      <w:r>
-        <w:rPr>
-          <w:lang w:val="en-US"/>
-        </w:rPr>
-        <w:t xml:space="preserve">One effective way of ensuring that the sentences forwarded into the </w:t>
+      <w:proofErr w:type="gramEnd"/>
+    </w:p>
+    <w:p>
+      <w:pPr>
+        <w:pStyle w:val="ListParagraph"/>
+        <w:numPr>
+          <w:ilvl w:val="0"/>
+          <w:numId w:val="18"/>
+        </w:numPr>
+        <w:rPr>
+          <w:i/>
+          <w:lang w:val="en-US"/>
+        </w:rPr>
+      </w:pPr>
+      <m:oMath>
+        <m:sSub>
+          <m:sSubPr>
+            <m:ctrlPr>
+              <w:rPr>
+                <w:rFonts w:ascii="Cambria Math" w:hAnsi="Cambria Math"/>
+                <w:b/>
+                <w:i/>
+                <w:lang w:val="en-US"/>
+              </w:rPr>
+            </m:ctrlPr>
+          </m:sSubPr>
+          <m:e>
+            <m:r>
+              <m:rPr>
+                <m:sty m:val="bi"/>
+              </m:rPr>
+              <w:rPr>
+                <w:rFonts w:ascii="Cambria Math" w:hAnsi="Cambria Math"/>
+                <w:lang w:val="en-US"/>
+              </w:rPr>
+              <m:t>L</m:t>
+            </m:r>
+          </m:e>
+          <m:sub>
+            <m:r>
+              <m:rPr>
+                <m:sty m:val="bi"/>
+              </m:rPr>
+              <w:rPr>
+                <w:rFonts w:ascii="Cambria Math" w:hAnsi="Cambria Math"/>
+                <w:lang w:val="en-US"/>
+              </w:rPr>
+              <m:t>i</m:t>
+            </m:r>
+          </m:sub>
+        </m:sSub>
+      </m:oMath>
+      <w:r>
+        <w:rPr>
+          <w:b/>
+          <w:lang w:val="en-US"/>
+        </w:rPr>
+        <w:t xml:space="preserve"> </w:t>
+      </w:r>
+      <w:r>
+        <w:rPr>
+          <w:lang w:val="en-US"/>
+        </w:rPr>
+        <w:t xml:space="preserve">is the length in word value of sentence </w:t>
       </w:r>
       <w:proofErr w:type="spellStart"/>
-      <w:r>
-        <w:rPr>
-          <w:lang w:val="en-US"/>
-        </w:rPr>
-        <w:t>CoreNLP</w:t>
+      <w:proofErr w:type="gramStart"/>
+      <w:r>
+        <w:rPr>
+          <w:i/>
+          <w:lang w:val="en-US"/>
+        </w:rPr>
+        <w:t>i</w:t>
       </w:r>
       <w:proofErr w:type="spellEnd"/>
-      <w:r>
-        <w:rPr>
-          <w:lang w:val="en-US"/>
-        </w:rPr>
-        <w:t xml:space="preserve"> annotator are correct is to use a tools call SMMRY, an article summarization tools, which will read through the article and gives out the sentences that it thinks contains the most important information of the article. This tool is quite effective for our case as it first, strip away </w:t>
+      <w:proofErr w:type="gramEnd"/>
+    </w:p>
+    <w:p>
+      <w:pPr>
+        <w:rPr>
+          <w:lang w:val="en-US"/>
+        </w:rPr>
+      </w:pPr>
+      <w:r>
+        <w:rPr>
+          <w:lang w:val="en-US"/>
+        </w:rPr>
+        <w:t xml:space="preserve">The sentiment analysis hypothesis </w:t>
       </w:r>
       <w:proofErr w:type="gramStart"/>
       <w:r>
         <w:rPr>
           <w:lang w:val="en-US"/>
         </w:rPr>
-        <w:t>all of</w:t>
+        <w:t>later on</w:t>
       </w:r>
       <w:proofErr w:type="gramEnd"/>
       <w:r>
         <w:rPr>
           <w:lang w:val="en-US"/>
         </w:rPr>
-        <w:t xml:space="preserve"> the garbage contents like html, tag and about this website … which make the article annotation work correctly. One downside of this is that it will not return the whole article, only part of it (the more important part) so there might be possible information that will be lost during the stripping of the content. Still, I think it’s better to use this SMMRY tool instead of my own web content parser because it’s not very good and accurate.</w:t>
-      </w:r>
-    </w:p>
-    <w:p>
-      <w:pPr>
-        <w:rPr>
-          <w:lang w:val="en-US"/>
-        </w:rPr>
-      </w:pPr>
-      <w:r>
-        <w:rPr>
-          <w:lang w:val="en-US"/>
-        </w:rPr>
-        <w:t>When all the data-collecting and parsing is completed, we push the parsed data into our article annotator.</w:t>
+        <w:t xml:space="preserve"> proves to be almost useless, as the sentiment value of the sentence/paragraph have very little correlation to the content in the articles. Which mean, even if the paragraph talks about the killing of Yemen people, it might still have a normal or positive sentiment (</w:t>
+      </w:r>
+      <w:r>
+        <w:rPr>
+          <w:i/>
+          <w:lang w:val="en-US"/>
+        </w:rPr>
+        <w:t>TODO: find example</w:t>
+      </w:r>
+      <w:r>
+        <w:rPr>
+          <w:lang w:val="en-US"/>
+        </w:rPr>
+        <w:t>)</w:t>
+      </w:r>
+      <w:r>
+        <w:rPr>
+          <w:lang w:val="en-US"/>
+        </w:rPr>
+        <w:t xml:space="preserve">, because journalism is usually supposed to give provide information in the most neutral way, so it’s hard to find any correlation between them. Furthermore, it’s kind of easy to fool the system, using word like nice, good, or </w:t>
+      </w:r>
+      <w:proofErr w:type="gramStart"/>
+      <w:r>
+        <w:rPr>
+          <w:lang w:val="en-US"/>
+        </w:rPr>
+        <w:t>similar to</w:t>
+      </w:r>
+      <w:proofErr w:type="gramEnd"/>
+      <w:r>
+        <w:rPr>
+          <w:lang w:val="en-US"/>
+        </w:rPr>
+        <w:t xml:space="preserve"> that, to make it have a higher sentiment value.</w:t>
+      </w:r>
+    </w:p>
+    <w:p>
+      <w:pPr>
+        <w:rPr>
+          <w:i/>
+          <w:lang w:val="en-US"/>
+        </w:rPr>
+      </w:pPr>
+      <w:r>
+        <w:rPr>
+          <w:lang w:val="en-US"/>
+        </w:rPr>
+        <w:t>In</w:t>
+      </w:r>
+      <w:r>
+        <w:rPr>
+          <w:lang w:val="en-US"/>
+        </w:rPr>
+        <w:t xml:space="preserve"> short, sentiment analysis proves to be almost useless.</w:t>
+      </w:r>
+      <w:r>
+        <w:rPr>
+          <w:lang w:val="en-US"/>
+        </w:rPr>
+        <w:t xml:space="preserve"> </w:t>
       </w:r>
     </w:p>
     <w:p>
@@ -6159,13 +7073,13 @@
           <w:lang w:val="en-US"/>
         </w:rPr>
       </w:pPr>
-      <w:bookmarkStart w:id="18" w:name="_Toc536395391"/>
+      <w:bookmarkStart w:id="18" w:name="_Toc536474681"/>
       <w:r>
         <w:rPr>
           <w:lang w:val="en-US"/>
         </w:rPr>
         <w:lastRenderedPageBreak/>
-        <w:t>Sentiment analysis</w:t>
+        <w:t>Named entity recognizer</w:t>
       </w:r>
       <w:bookmarkEnd w:id="18"/>
     </w:p>
@@ -6186,17 +7100,330 @@
           <w:i/>
           <w:lang w:val="en-US"/>
         </w:rPr>
-        <w:t>How do we use the sentiment analysis, how it’s not working and how we decided to just not use it</w:t>
-      </w:r>
-      <w:r>
-        <w:rPr>
-          <w:lang w:val="en-US"/>
-        </w:rPr>
-        <w:t xml:space="preserve">) - </w:t>
+        <w:t>How do we use the NER, the initial solution/algorithm use NER. Briefly the result of the one using only NER</w:t>
+      </w:r>
+      <w:r>
+        <w:rPr>
+          <w:lang w:val="en-US"/>
+        </w:rPr>
+        <w:t xml:space="preserve">) </w:t>
+      </w:r>
+      <w:r>
+        <w:rPr>
+          <w:lang w:val="en-US"/>
+        </w:rPr>
+        <w:t>–</w:t>
+      </w:r>
+      <w:r>
+        <w:rPr>
+          <w:lang w:val="en-US"/>
+        </w:rPr>
+        <w:t xml:space="preserve"> </w:t>
+      </w:r>
+      <w:r>
+        <w:rPr>
+          <w:lang w:val="en-US"/>
+        </w:rPr>
+        <w:t xml:space="preserve">Named entity recognizer (NER) is also </w:t>
+      </w:r>
+      <w:r>
+        <w:rPr>
+          <w:lang w:val="en-US"/>
+        </w:rPr>
+        <w:t>presented in our original idea. With the sentiment value used to judge the *</w:t>
+      </w:r>
+      <w:r>
+        <w:rPr>
+          <w:i/>
+          <w:lang w:val="en-US"/>
+        </w:rPr>
+        <w:t>difference in point of view</w:t>
+      </w:r>
+      <w:r>
+        <w:rPr>
+          <w:lang w:val="en-US"/>
+        </w:rPr>
+        <w:t>* between two articles, we use named entity recognizer (NER) to find the relevance articles to the one the user is reading and then, compare the sentiment result to suggest it to him.</w:t>
+      </w:r>
+    </w:p>
+    <w:p>
+      <w:pPr>
+        <w:rPr>
+          <w:lang w:val="en-US"/>
+        </w:rPr>
+      </w:pPr>
+      <w:r>
+        <w:rPr>
+          <w:lang w:val="en-US"/>
+        </w:rPr>
+        <w:t xml:space="preserve">The default NER of Stanford NLP contains a lot of unnecessary information that bloat the return result for our algorithm so much. </w:t>
+      </w:r>
+      <w:r>
+        <w:rPr>
+          <w:lang w:val="en-US"/>
+        </w:rPr>
+        <w:t xml:space="preserve">Many information (named entities) detected are quite un-relevance to our case, for example, he/she, year, number and some proposition text like Mister, Miss … </w:t>
+      </w:r>
+      <w:r>
+        <w:rPr>
+          <w:lang w:val="en-US"/>
+        </w:rPr>
+        <w:t xml:space="preserve">We </w:t>
+      </w:r>
+      <w:proofErr w:type="gramStart"/>
+      <w:r>
+        <w:rPr>
+          <w:lang w:val="en-US"/>
+        </w:rPr>
+        <w:t>have to</w:t>
+      </w:r>
+      <w:proofErr w:type="gramEnd"/>
+      <w:r>
+        <w:rPr>
+          <w:lang w:val="en-US"/>
+        </w:rPr>
+        <w:t xml:space="preserve"> write a filter for the NER results </w:t>
+      </w:r>
+      <w:r>
+        <w:rPr>
+          <w:lang w:val="en-US"/>
+        </w:rPr>
+        <w:t xml:space="preserve">to get the relevance information only. For the user convenience, we also split the result into two categories: abstract entities and discrete entities. </w:t>
+      </w:r>
+    </w:p>
+    <w:p>
+      <w:pPr>
+        <w:rPr>
+          <w:lang w:val="en-US"/>
+        </w:rPr>
+      </w:pPr>
+      <w:r>
+        <w:rPr>
+          <w:lang w:val="en-US"/>
+        </w:rPr>
+        <w:t>The two groups contain: (</w:t>
+      </w:r>
+      <w:r>
+        <w:rPr>
+          <w:i/>
+          <w:lang w:val="en-US"/>
+        </w:rPr>
+        <w:t>maybe write this in a table?</w:t>
+      </w:r>
+      <w:r>
+        <w:rPr>
+          <w:lang w:val="en-US"/>
+        </w:rPr>
+        <w:t>)</w:t>
+      </w:r>
+    </w:p>
+    <w:p>
+      <w:pPr>
+        <w:rPr>
+          <w:lang w:val="en-US"/>
+        </w:rPr>
+      </w:pPr>
+      <w:r>
+        <w:rPr>
+          <w:lang w:val="en-US"/>
+        </w:rPr>
+        <w:t>Discrete entities: PERSON, LOCATION, ORGANIZATION, MISC, CITY, STATE_OR_PROVINCE, COUNTRY</w:t>
+      </w:r>
+    </w:p>
+    <w:p>
+      <w:pPr>
+        <w:rPr>
+          <w:lang w:val="en-US"/>
+        </w:rPr>
+      </w:pPr>
+      <w:r>
+        <w:rPr>
+          <w:lang w:val="en-US"/>
+        </w:rPr>
+        <w:t>Abstract entities:  RELIGION, NATIONALITY, TITLE (Job title), IDEOLOGY, CAUSE_OF_DEATH (violence, shooting ....)</w:t>
+      </w:r>
+    </w:p>
+    <w:p>
+      <w:pPr>
+        <w:rPr>
+          <w:lang w:val="en-US"/>
+        </w:rPr>
+      </w:pPr>
+      <w:r>
+        <w:rPr>
+          <w:lang w:val="en-US"/>
+        </w:rPr>
+        <w:t xml:space="preserve">Stanford Core NLP work on a single sentence basis only, which mean the meaning of the next or previous sentence in the paragraph doesn’t affect the annotation of one sentence in anyway, </w:t>
+      </w:r>
+      <w:r>
+        <w:rPr>
+          <w:lang w:val="en-US"/>
+        </w:rPr>
+        <w:t xml:space="preserve">which is a bad thing for us since we want to work on a rather macro way, instead of micro based way like this. Thus, after filtering out the un-needed result, we perform the entities counting, in which we count the number of each time an entity has appeared in the article, as well as calculate the sentiment </w:t>
+      </w:r>
+      <w:r>
+        <w:rPr>
+          <w:lang w:val="en-US"/>
+        </w:rPr>
+        <w:t xml:space="preserve">value </w:t>
+      </w:r>
+      <w:r>
+        <w:rPr>
+          <w:lang w:val="en-US"/>
+        </w:rPr>
+        <w:t xml:space="preserve">or </w:t>
+      </w:r>
+      <w:r>
+        <w:rPr>
+          <w:lang w:val="en-US"/>
+        </w:rPr>
+        <w:t xml:space="preserve">the </w:t>
+      </w:r>
+      <w:r>
+        <w:rPr>
+          <w:lang w:val="en-US"/>
+        </w:rPr>
+        <w:t xml:space="preserve">average </w:t>
+      </w:r>
+      <w:r>
+        <w:rPr>
+          <w:lang w:val="en-US"/>
+        </w:rPr>
+        <w:t xml:space="preserve">sentiment value </w:t>
+      </w:r>
+      <w:r>
+        <w:rPr>
+          <w:lang w:val="en-US"/>
+        </w:rPr>
+        <w:t xml:space="preserve">of that </w:t>
+      </w:r>
+      <w:r>
+        <w:rPr>
+          <w:lang w:val="en-US"/>
+        </w:rPr>
+        <w:t>entity, and finally, save all the result to the local database.</w:t>
+      </w:r>
+    </w:p>
+    <w:p>
+      <w:pPr>
+        <w:rPr>
+          <w:lang w:val="en-US"/>
+        </w:rPr>
+      </w:pPr>
+      <w:r>
+        <w:rPr>
+          <w:lang w:val="en-US"/>
+        </w:rPr>
+        <w:t>The value stored for one article in our database look like this:</w:t>
+      </w:r>
+    </w:p>
+    <w:p>
+      <w:pPr>
+        <w:rPr>
+          <w:lang w:val="en-US"/>
+        </w:rPr>
+      </w:pPr>
+      <w:bookmarkStart w:id="19" w:name="_GoBack"/>
+      <w:bookmarkEnd w:id="19"/>
+    </w:p>
+    <w:p>
+      <w:pPr>
+        <w:pStyle w:val="Heading3"/>
+        <w:rPr>
+          <w:lang w:val="en-US"/>
+        </w:rPr>
+      </w:pPr>
+      <w:bookmarkStart w:id="20" w:name="_Toc536474682"/>
+      <w:r>
+        <w:rPr>
+          <w:lang w:val="en-US"/>
+        </w:rPr>
+        <w:lastRenderedPageBreak/>
+        <w:t xml:space="preserve">Open </w:t>
+      </w:r>
+      <w:r>
+        <w:rPr>
+          <w:lang w:val="en-US"/>
+        </w:rPr>
+        <w:t>i</w:t>
+      </w:r>
+      <w:r>
+        <w:rPr>
+          <w:lang w:val="en-US"/>
+        </w:rPr>
+        <w:t xml:space="preserve">nformation </w:t>
+      </w:r>
+      <w:r>
+        <w:rPr>
+          <w:lang w:val="en-US"/>
+        </w:rPr>
+        <w:t>e</w:t>
+      </w:r>
+      <w:r>
+        <w:rPr>
+          <w:lang w:val="en-US"/>
+        </w:rPr>
+        <w:t>xtraction</w:t>
+      </w:r>
+      <w:bookmarkEnd w:id="20"/>
+    </w:p>
+    <w:p>
+      <w:pPr>
+        <w:rPr>
+          <w:lang w:val="en-US"/>
+        </w:rPr>
+      </w:pPr>
+      <w:r>
+        <w:rPr>
+          <w:lang w:val="en-US"/>
+        </w:rPr>
+        <w:t>(</w:t>
+      </w:r>
+      <w:r>
+        <w:rPr>
+          <w:i/>
+          <w:lang w:val="en-US"/>
+        </w:rPr>
+        <w:t xml:space="preserve">How </w:t>
       </w:r>
       <w:proofErr w:type="spellStart"/>
       <w:r>
         <w:rPr>
+          <w:i/>
+          <w:lang w:val="en-US"/>
+        </w:rPr>
+        <w:t>openie</w:t>
+      </w:r>
+      <w:proofErr w:type="spellEnd"/>
+      <w:r>
+        <w:rPr>
+          <w:i/>
+          <w:lang w:val="en-US"/>
+        </w:rPr>
+        <w:t xml:space="preserve"> improve our result, how do we use it and store it in</w:t>
+      </w:r>
+      <w:r>
+        <w:rPr>
+          <w:i/>
+          <w:lang w:val="en-US"/>
+        </w:rPr>
+        <w:t>formation</w:t>
+      </w:r>
+      <w:r>
+        <w:rPr>
+          <w:lang w:val="en-US"/>
+        </w:rPr>
+        <w:t>)</w:t>
+      </w:r>
+      <w:r>
+        <w:rPr>
+          <w:lang w:val="en-US"/>
+        </w:rPr>
+        <w:t xml:space="preserve"> - </w:t>
+      </w:r>
+      <w:proofErr w:type="spellStart"/>
+      <w:r>
+        <w:rPr>
           <w:lang w:val="en-US"/>
         </w:rPr>
         <w:t>Abc</w:t>
@@ -6205,19 +7432,35 @@
     </w:p>
     <w:p>
       <w:pPr>
+        <w:pStyle w:val="Heading2"/>
+        <w:rPr>
+          <w:lang w:val="en-US"/>
+        </w:rPr>
+      </w:pPr>
+      <w:bookmarkStart w:id="21" w:name="_Toc536474683"/>
+      <w:r>
+        <w:rPr>
+          <w:lang w:val="en-US"/>
+        </w:rPr>
+        <w:t>Un-polarizing algorithm</w:t>
+      </w:r>
+      <w:bookmarkEnd w:id="21"/>
+    </w:p>
+    <w:p>
+      <w:pPr>
         <w:pStyle w:val="Heading3"/>
         <w:rPr>
           <w:lang w:val="en-US"/>
         </w:rPr>
       </w:pPr>
-      <w:bookmarkStart w:id="19" w:name="_Toc536395392"/>
-      <w:r>
-        <w:rPr>
-          <w:lang w:val="en-US"/>
-        </w:rPr>
-        <w:t>Named entity recognizer</w:t>
-      </w:r>
-      <w:bookmarkEnd w:id="19"/>
+      <w:bookmarkStart w:id="22" w:name="_Toc536474684"/>
+      <w:r>
+        <w:rPr>
+          <w:lang w:val="en-US"/>
+        </w:rPr>
+        <w:t>Articles similarity calculation using only NER</w:t>
+      </w:r>
+      <w:bookmarkEnd w:id="22"/>
     </w:p>
     <w:p>
       <w:pPr>
@@ -6236,22 +7479,14 @@
           <w:i/>
           <w:lang w:val="en-US"/>
         </w:rPr>
-        <w:t>How do we use the NER, the initial solution/algorithm use NER. Briefly the result of the one using only NER</w:t>
-      </w:r>
-      <w:r>
-        <w:rPr>
-          <w:lang w:val="en-US"/>
-        </w:rPr>
-        <w:t xml:space="preserve">) - </w:t>
-      </w:r>
-      <w:proofErr w:type="spellStart"/>
-      <w:r>
-        <w:rPr>
-          <w:lang w:val="en-US"/>
-        </w:rPr>
-        <w:t>Abc</w:t>
-      </w:r>
-      <w:proofErr w:type="spellEnd"/>
+        <w:t>What a crap result we got with NER</w:t>
+      </w:r>
+      <w:r>
+        <w:rPr>
+          <w:lang w:val="en-US"/>
+        </w:rPr>
+        <w:t>) – Some mathematics and equation here</w:t>
+      </w:r>
     </w:p>
     <w:p>
       <w:pPr>
@@ -6260,45 +7495,22 @@
           <w:lang w:val="en-US"/>
         </w:rPr>
       </w:pPr>
-      <w:bookmarkStart w:id="20" w:name="_Toc536395393"/>
-      <w:r>
-        <w:rPr>
-          <w:lang w:val="en-US"/>
-        </w:rPr>
-        <w:t xml:space="preserve">Open </w:t>
-      </w:r>
-      <w:r>
-        <w:rPr>
-          <w:lang w:val="en-US"/>
-        </w:rPr>
-        <w:t>i</w:t>
-      </w:r>
-      <w:r>
-        <w:rPr>
-          <w:lang w:val="en-US"/>
-        </w:rPr>
-        <w:t xml:space="preserve">nformation </w:t>
-      </w:r>
-      <w:r>
-        <w:rPr>
-          <w:lang w:val="en-US"/>
-        </w:rPr>
-        <w:t>e</w:t>
-      </w:r>
-      <w:r>
-        <w:rPr>
-          <w:lang w:val="en-US"/>
-        </w:rPr>
-        <w:t>xtraction</w:t>
-      </w:r>
-      <w:bookmarkEnd w:id="20"/>
-    </w:p>
-    <w:p>
-      <w:pPr>
-        <w:rPr>
-          <w:lang w:val="en-US"/>
-        </w:rPr>
-      </w:pPr>
+      <w:bookmarkStart w:id="23" w:name="_Toc536474685"/>
+      <w:r>
+        <w:rPr>
+          <w:lang w:val="en-US"/>
+        </w:rPr>
+        <w:t>Triplet pairs, common entities and common statement counts</w:t>
+      </w:r>
+      <w:bookmarkEnd w:id="23"/>
+    </w:p>
+    <w:p>
+      <w:pPr>
+        <w:rPr>
+          <w:lang w:val="en-US"/>
+        </w:rPr>
+      </w:pPr>
+      <w:bookmarkStart w:id="24" w:name="_Hlk536395139"/>
       <w:r>
         <w:rPr>
           <w:lang w:val="en-US"/>
@@ -6310,94 +7522,50 @@
           <w:i/>
           <w:lang w:val="en-US"/>
         </w:rPr>
-        <w:t xml:space="preserve">How </w:t>
-      </w:r>
-      <w:proofErr w:type="spellStart"/>
+        <w:t>What are these 3 above stuffs and our sorting equation</w:t>
+      </w:r>
+      <w:r>
+        <w:rPr>
+          <w:lang w:val="en-US"/>
+        </w:rPr>
+        <w:t>) – Some mathematics and equation here</w:t>
+      </w:r>
+    </w:p>
+    <w:p>
+      <w:pPr>
+        <w:pStyle w:val="Heading3"/>
+        <w:rPr>
+          <w:lang w:val="en-US"/>
+        </w:rPr>
+      </w:pPr>
+      <w:bookmarkStart w:id="25" w:name="_Toc536474686"/>
+      <w:bookmarkEnd w:id="24"/>
+      <w:r>
+        <w:rPr>
+          <w:lang w:val="en-US"/>
+        </w:rPr>
+        <w:t>Articles relevance processor (1 to 1 comparison to get the relevance score)</w:t>
+      </w:r>
+      <w:bookmarkEnd w:id="25"/>
+    </w:p>
+    <w:p>
+      <w:pPr>
+        <w:rPr>
+          <w:lang w:val="en-US"/>
+        </w:rPr>
+      </w:pPr>
+      <w:r>
+        <w:rPr>
+          <w:lang w:val="en-US"/>
+        </w:rPr>
+        <w:t>(</w:t>
+      </w:r>
       <w:r>
         <w:rPr>
           <w:i/>
           <w:lang w:val="en-US"/>
         </w:rPr>
-        <w:t>openie</w:t>
-      </w:r>
-      <w:proofErr w:type="spellEnd"/>
-      <w:r>
-        <w:rPr>
-          <w:i/>
-          <w:lang w:val="en-US"/>
-        </w:rPr>
-        <w:t xml:space="preserve"> improve our result, how do we use it and store it in</w:t>
-      </w:r>
-      <w:r>
-        <w:rPr>
-          <w:i/>
-          <w:lang w:val="en-US"/>
-        </w:rPr>
-        <w:t>formation</w:t>
-      </w:r>
-      <w:r>
-        <w:rPr>
-          <w:lang w:val="en-US"/>
-        </w:rPr>
-        <w:t>)</w:t>
-      </w:r>
-    </w:p>
-    <w:p>
-      <w:pPr>
-        <w:pStyle w:val="Heading2"/>
-        <w:rPr>
-          <w:lang w:val="en-US"/>
-        </w:rPr>
-      </w:pPr>
-      <w:bookmarkStart w:id="21" w:name="_Toc536395394"/>
-      <w:r>
-        <w:rPr>
-          <w:lang w:val="en-US"/>
-        </w:rPr>
-        <w:t>Un-polarizing algorithm</w:t>
-      </w:r>
-      <w:bookmarkEnd w:id="21"/>
-    </w:p>
-    <w:p>
-      <w:pPr>
-        <w:pStyle w:val="Heading3"/>
-        <w:rPr>
-          <w:lang w:val="en-US"/>
-        </w:rPr>
-      </w:pPr>
-      <w:bookmarkStart w:id="22" w:name="_Toc536395395"/>
-      <w:r>
-        <w:rPr>
-          <w:lang w:val="en-US"/>
-        </w:rPr>
-        <w:t>Articles similarity calculation</w:t>
-      </w:r>
-      <w:r>
-        <w:rPr>
-          <w:lang w:val="en-US"/>
-        </w:rPr>
-        <w:t xml:space="preserve"> using only NER</w:t>
-      </w:r>
-      <w:bookmarkEnd w:id="22"/>
-    </w:p>
-    <w:p>
-      <w:pPr>
-        <w:rPr>
-          <w:lang w:val="en-US"/>
-        </w:rPr>
-      </w:pPr>
-      <w:r>
-        <w:rPr>
-          <w:lang w:val="en-US"/>
-        </w:rPr>
-        <w:t>(</w:t>
-      </w:r>
-      <w:r>
-        <w:rPr>
-          <w:i/>
-          <w:lang w:val="en-US"/>
-        </w:rPr>
-        <w:t>What a crap result we got with NER</w:t>
+        <w:t>List of top 3, what is presented to the user</w:t>
       </w:r>
       <w:r>
         <w:rPr>
@@ -6408,129 +7576,12 @@
     </w:p>
     <w:p>
       <w:pPr>
-        <w:pStyle w:val="Heading3"/>
-        <w:rPr>
-          <w:lang w:val="en-US"/>
-        </w:rPr>
-      </w:pPr>
-      <w:bookmarkStart w:id="23" w:name="_Toc536395396"/>
-      <w:r>
-        <w:rPr>
-          <w:lang w:val="en-US"/>
-        </w:rPr>
-        <w:t>T</w:t>
-      </w:r>
-      <w:r>
-        <w:rPr>
-          <w:lang w:val="en-US"/>
-        </w:rPr>
-        <w:t>riplet pairs</w:t>
-      </w:r>
-      <w:r>
-        <w:rPr>
-          <w:lang w:val="en-US"/>
-        </w:rPr>
-        <w:t>, c</w:t>
-      </w:r>
-      <w:r>
-        <w:rPr>
-          <w:lang w:val="en-US"/>
-        </w:rPr>
-        <w:t>ommon entities</w:t>
-      </w:r>
-      <w:r>
-        <w:rPr>
-          <w:lang w:val="en-US"/>
-        </w:rPr>
-        <w:t xml:space="preserve"> and common statement counts</w:t>
-      </w:r>
-      <w:bookmarkEnd w:id="23"/>
-    </w:p>
-    <w:p>
-      <w:pPr>
-        <w:rPr>
-          <w:lang w:val="en-US"/>
-        </w:rPr>
-      </w:pPr>
-      <w:bookmarkStart w:id="24" w:name="_Hlk536395139"/>
-      <w:r>
-        <w:rPr>
-          <w:lang w:val="en-US"/>
-        </w:rPr>
-        <w:t>(</w:t>
-      </w:r>
-      <w:r>
-        <w:rPr>
-          <w:i/>
-          <w:lang w:val="en-US"/>
-        </w:rPr>
-        <w:t>What are these 3 above stuffs and our sorting equation</w:t>
-      </w:r>
-      <w:r>
-        <w:rPr>
-          <w:lang w:val="en-US"/>
-        </w:rPr>
-        <w:t>) – Some mathematics and equation here</w:t>
-      </w:r>
-    </w:p>
-    <w:p>
-      <w:pPr>
-        <w:pStyle w:val="Heading3"/>
-        <w:rPr>
-          <w:lang w:val="en-US"/>
-        </w:rPr>
-      </w:pPr>
-      <w:bookmarkStart w:id="25" w:name="_Toc536395397"/>
-      <w:bookmarkEnd w:id="24"/>
-      <w:r>
-        <w:rPr>
-          <w:lang w:val="en-US"/>
-        </w:rPr>
-        <w:t>Articles relevance processor (1 to 1 comparison to get the relevance score)</w:t>
-      </w:r>
-      <w:bookmarkEnd w:id="25"/>
-    </w:p>
-    <w:p>
-      <w:pPr>
-        <w:rPr>
-          <w:lang w:val="en-US"/>
-        </w:rPr>
-      </w:pPr>
-      <w:r>
-        <w:rPr>
-          <w:lang w:val="en-US"/>
-        </w:rPr>
-        <w:t>(</w:t>
-      </w:r>
-      <w:r>
-        <w:rPr>
-          <w:i/>
-          <w:lang w:val="en-US"/>
-        </w:rPr>
-        <w:t>List of top 3, what is presented to the user</w:t>
-      </w:r>
-      <w:r>
-        <w:rPr>
-          <w:lang w:val="en-US"/>
-        </w:rPr>
-        <w:t>) – Some mathematics and equation here</w:t>
-      </w:r>
-    </w:p>
-    <w:p>
-      <w:pPr>
-        <w:rPr>
-          <w:lang w:val="en-US"/>
-        </w:rPr>
-      </w:pPr>
-    </w:p>
-    <w:p>
-      <w:pPr>
         <w:pStyle w:val="Heading1"/>
         <w:rPr>
           <w:lang w:val="en-US"/>
         </w:rPr>
       </w:pPr>
-      <w:bookmarkStart w:id="26" w:name="_Toc536395398"/>
+      <w:bookmarkStart w:id="26" w:name="_Toc536474687"/>
       <w:r>
         <w:rPr>
           <w:lang w:val="en-US"/>
@@ -6593,7 +7644,7 @@
           <w:lang w:val="en-US"/>
         </w:rPr>
       </w:pPr>
-      <w:bookmarkStart w:id="27" w:name="_Toc536395399"/>
+      <w:bookmarkStart w:id="27" w:name="_Toc536474688"/>
       <w:r>
         <w:rPr>
           <w:lang w:val="en-US"/>
@@ -6610,7 +7661,137 @@
           <w:lang w:val="en-US"/>
         </w:rPr>
       </w:pPr>
-      <w:bookmarkStart w:id="28" w:name="_Toc536395400"/>
+      <w:bookmarkStart w:id="28" w:name="_Toc536474689"/>
+      <w:r>
+        <w:rPr>
+          <w:lang w:val="en-US"/>
+        </w:rPr>
+        <w:t>Ontologies based entity relevance</w:t>
+      </w:r>
+      <w:bookmarkEnd w:id="28"/>
+    </w:p>
+    <w:p>
+      <w:pPr>
+        <w:rPr>
+          <w:lang w:val="en-US"/>
+        </w:rPr>
+      </w:pPr>
+      <w:r>
+        <w:rPr>
+          <w:lang w:val="en-US"/>
+        </w:rPr>
+        <w:t>(</w:t>
+      </w:r>
+      <w:r>
+        <w:rPr>
+          <w:i/>
+          <w:lang w:val="en-US"/>
+        </w:rPr>
+        <w:t>How using ontologies, can help finding similar words</w:t>
+      </w:r>
+      <w:r>
+        <w:rPr>
+          <w:i/>
+          <w:lang w:val="en-US"/>
+        </w:rPr>
+        <w:t xml:space="preserve">/entities, </w:t>
+      </w:r>
+      <w:r>
+        <w:rPr>
+          <w:i/>
+          <w:lang w:val="en-US"/>
+        </w:rPr>
+        <w:t xml:space="preserve">possibly even link </w:t>
+      </w:r>
+      <w:proofErr w:type="spellStart"/>
+      <w:r>
+        <w:rPr>
+          <w:i/>
+          <w:lang w:val="en-US"/>
+        </w:rPr>
+        <w:t>Chinh’s</w:t>
+      </w:r>
+      <w:proofErr w:type="spellEnd"/>
+      <w:r>
+        <w:rPr>
+          <w:i/>
+          <w:lang w:val="en-US"/>
+        </w:rPr>
+        <w:t xml:space="preserve"> thesis</w:t>
+      </w:r>
+      <w:r>
+        <w:rPr>
+          <w:lang w:val="en-US"/>
+        </w:rPr>
+        <w:t xml:space="preserve">) - </w:t>
+      </w:r>
+      <w:proofErr w:type="spellStart"/>
+      <w:r>
+        <w:rPr>
+          <w:lang w:val="en-US"/>
+        </w:rPr>
+        <w:t>Abc</w:t>
+      </w:r>
+      <w:proofErr w:type="spellEnd"/>
+    </w:p>
+    <w:p>
+      <w:pPr>
+        <w:pStyle w:val="Heading2"/>
+        <w:rPr>
+          <w:lang w:val="en-US"/>
+        </w:rPr>
+      </w:pPr>
+      <w:bookmarkStart w:id="29" w:name="_Toc536474690"/>
+      <w:r>
+        <w:rPr>
+          <w:lang w:val="en-US"/>
+        </w:rPr>
+        <w:t>Word-net verb contradiction</w:t>
+      </w:r>
+      <w:bookmarkEnd w:id="29"/>
+    </w:p>
+    <w:p>
+      <w:pPr>
+        <w:rPr>
+          <w:lang w:val="en-US"/>
+        </w:rPr>
+      </w:pPr>
+      <w:r>
+        <w:rPr>
+          <w:lang w:val="en-US"/>
+        </w:rPr>
+        <w:t>(</w:t>
+      </w:r>
+      <w:r>
+        <w:rPr>
+          <w:i/>
+          <w:lang w:val="en-US"/>
+        </w:rPr>
+        <w:t>With the triplet pairs implemented, we could find contradiction between the triplets. Using word-net to find verb that have similar meaning/or opposite meaning</w:t>
+      </w:r>
+      <w:r>
+        <w:rPr>
+          <w:lang w:val="en-US"/>
+        </w:rPr>
+        <w:t xml:space="preserve">) - </w:t>
+      </w:r>
+      <w:proofErr w:type="spellStart"/>
+      <w:r>
+        <w:rPr>
+          <w:lang w:val="en-US"/>
+        </w:rPr>
+        <w:t>Abc</w:t>
+      </w:r>
+      <w:proofErr w:type="spellEnd"/>
+    </w:p>
+    <w:p>
+      <w:pPr>
+        <w:pStyle w:val="Heading2"/>
+        <w:rPr>
+          <w:lang w:val="en-US"/>
+        </w:rPr>
+      </w:pPr>
+      <w:bookmarkStart w:id="30" w:name="_Toc536474691"/>
       <w:r>
         <w:rPr>
           <w:lang w:val="en-US"/>
@@ -6623,7 +7804,7 @@
         </w:rPr>
         <w:t xml:space="preserve"> service design</w:t>
       </w:r>
-      <w:bookmarkEnd w:id="28"/>
+      <w:bookmarkEnd w:id="30"/>
     </w:p>
     <w:p>
       <w:pPr>
@@ -6977,16 +8158,7 @@
                                   <w:szCs w:val="16"/>
                                   <w:lang w:val="fi-FI"/>
                                 </w:rPr>
-                                <w:t xml:space="preserve">Requested </w:t>
-                              </w:r>
-                              <w:r>
-                                <w:rPr>
-                                  <w:rFonts w:eastAsia="Times New Roman"/>
-                                  <w:sz w:val="16"/>
-                                  <w:szCs w:val="16"/>
-                                  <w:lang w:val="fi-FI"/>
-                                </w:rPr>
-                                <w:t>URL</w:t>
+                                <w:t>Requested URL</w:t>
                               </w:r>
                             </w:p>
                             <w:p>
@@ -7714,16 +8886,7 @@
                             <w:szCs w:val="16"/>
                             <w:lang w:val="fi-FI"/>
                           </w:rPr>
-                          <w:t xml:space="preserve">Requested </w:t>
-                        </w:r>
-                        <w:r>
-                          <w:rPr>
-                            <w:rFonts w:eastAsia="Times New Roman"/>
-                            <w:sz w:val="16"/>
-                            <w:szCs w:val="16"/>
-                            <w:lang w:val="fi-FI"/>
-                          </w:rPr>
-                          <w:t>URL</w:t>
+                          <w:t>Requested URL</w:t>
                         </w:r>
                       </w:p>
                       <w:p>
@@ -7935,7 +9098,7 @@
           <w:lang w:val="en-US"/>
         </w:rPr>
       </w:pPr>
-      <w:bookmarkStart w:id="29" w:name="_Toc522646496"/>
+      <w:bookmarkStart w:id="31" w:name="_Toc522646496"/>
       <w:r>
         <w:rPr>
           <w:lang w:val="en-US"/>
@@ -7977,27 +9140,27 @@
         </w:rPr>
         <w:t>Test figure</w:t>
       </w:r>
-      <w:bookmarkEnd w:id="29"/>
-    </w:p>
-    <w:p>
-      <w:pPr>
-        <w:rPr>
-          <w:lang w:val="en-US"/>
-        </w:rPr>
-      </w:pPr>
-      <w:r>
-        <w:rPr>
-          <w:lang w:val="en-US"/>
-        </w:rPr>
-        <w:t>With the algorithm ready, we need to automatically get our data somehow. Fortunately, there are a lot of news APIs available, for example, Google News or many other things, just one simple APIs and it can give you all the thing you want. It’s also good for evaluation later, because these APIs allow you to search for query by word, date and time, which will be useful to compare the results between our stuffs and theirs.</w:t>
-      </w:r>
-    </w:p>
-    <w:p>
-      <w:pPr>
-        <w:rPr>
-          <w:lang w:val="en-US"/>
-        </w:rPr>
-      </w:pPr>
+      <w:bookmarkEnd w:id="31"/>
+    </w:p>
+    <w:p>
+      <w:pPr>
+        <w:rPr>
+          <w:lang w:val="en-US"/>
+        </w:rPr>
+      </w:pPr>
+      <w:r>
+        <w:rPr>
+          <w:lang w:val="en-US"/>
+        </w:rPr>
+        <w:t xml:space="preserve">With the algorithm ready, we need to automatically get our data somehow. Fortunately, there are a lot of news APIs available, for example, Google News or many other things, just one simple APIs and it can give you all the thing you want. It’s also good for evaluation later, </w:t>
+      </w:r>
+      <w:r>
+        <w:rPr>
+          <w:lang w:val="en-US"/>
+        </w:rPr>
+        <w:lastRenderedPageBreak/>
+        <w:t>because these APIs allow you to search for query by word, date and time, which will be useful to compare the results between our stuffs and theirs.</w:t>
+      </w:r>
     </w:p>
     <w:p>
       <w:pPr>
@@ -8006,14 +9169,14 @@
           <w:lang w:val="en-US"/>
         </w:rPr>
       </w:pPr>
-      <w:bookmarkStart w:id="30" w:name="_Toc536395401"/>
+      <w:bookmarkStart w:id="32" w:name="_Toc536474692"/>
       <w:r>
         <w:rPr>
           <w:lang w:val="en-US"/>
         </w:rPr>
         <w:t>User interface and user experience design</w:t>
       </w:r>
-      <w:bookmarkEnd w:id="30"/>
+      <w:bookmarkEnd w:id="32"/>
     </w:p>
     <w:p>
       <w:pPr>
@@ -8032,7 +9195,7 @@
           <w:lang w:val="en-US"/>
         </w:rPr>
       </w:pPr>
-      <w:bookmarkStart w:id="31" w:name="_Toc536395402"/>
+      <w:bookmarkStart w:id="33" w:name="_Toc536474693"/>
       <w:r>
         <w:rPr>
           <w:lang w:val="en-US"/>
@@ -8040,7 +9203,7 @@
         <w:lastRenderedPageBreak/>
         <w:t>CONCLUSION</w:t>
       </w:r>
-      <w:bookmarkEnd w:id="31"/>
+      <w:bookmarkEnd w:id="33"/>
     </w:p>
     <w:p>
       <w:pPr>
@@ -8166,7 +9329,7 @@
             <w:pPr>
               <w:pStyle w:val="taulukonotsikot"/>
             </w:pPr>
-            <w:bookmarkStart w:id="32" w:name="_Hlk522645698"/>
+            <w:bookmarkStart w:id="34" w:name="_Hlk522645698"/>
             <w:r>
               <w:t>Word</w:t>
             </w:r>
@@ -8494,8 +9657,8 @@
       <w:pPr>
         <w:pStyle w:val="Caption"/>
       </w:pPr>
-      <w:bookmarkStart w:id="33" w:name="_Ref404168555"/>
-      <w:bookmarkStart w:id="34" w:name="_Toc522645773"/>
+      <w:bookmarkStart w:id="35" w:name="_Ref404168555"/>
+      <w:bookmarkStart w:id="36" w:name="_Toc522645773"/>
       <w:r>
         <w:t xml:space="preserve">Table </w:t>
       </w:r>
@@ -8529,16 +9692,16 @@
         </w:rPr>
         <w:fldChar w:fldCharType="end"/>
       </w:r>
-      <w:bookmarkEnd w:id="33"/>
+      <w:bookmarkEnd w:id="35"/>
       <w:r>
         <w:rPr>
           <w:noProof/>
         </w:rPr>
         <w:t>. Example of the table</w:t>
       </w:r>
-      <w:bookmarkEnd w:id="34"/>
-    </w:p>
-    <w:bookmarkEnd w:id="32"/>
+      <w:bookmarkEnd w:id="36"/>
+    </w:p>
+    <w:bookmarkEnd w:id="34"/>
     <w:p>
       <w:pPr>
         <w:pStyle w:val="BodyText"/>
@@ -8554,8 +9717,8 @@
           <w:lang w:val="en-US"/>
         </w:rPr>
       </w:pPr>
-      <w:bookmarkStart w:id="35" w:name="_Toc499365405"/>
-      <w:bookmarkStart w:id="36" w:name="_Toc536395403"/>
+      <w:bookmarkStart w:id="37" w:name="_Toc536474694"/>
+      <w:bookmarkStart w:id="38" w:name="_Toc499365405"/>
       <w:r>
         <w:rPr>
           <w:lang w:val="en-US"/>
@@ -8563,7 +9726,7 @@
         <w:lastRenderedPageBreak/>
         <w:t>Bibliography</w:t>
       </w:r>
-      <w:bookmarkEnd w:id="36"/>
+      <w:bookmarkEnd w:id="37"/>
     </w:p>
     <w:p>
       <w:pPr>
@@ -8731,8 +9894,8 @@
           <w:lang w:val="en-US"/>
         </w:rPr>
       </w:pPr>
-      <w:bookmarkStart w:id="37" w:name="_Toc536395404"/>
-      <w:bookmarkEnd w:id="35"/>
+      <w:bookmarkStart w:id="39" w:name="_Toc536474695"/>
+      <w:bookmarkEnd w:id="38"/>
       <w:r>
         <w:rPr>
           <w:lang w:val="en-US"/>
@@ -8740,7 +9903,7 @@
         <w:lastRenderedPageBreak/>
         <w:t>Appendices</w:t>
       </w:r>
-      <w:bookmarkEnd w:id="37"/>
+      <w:bookmarkEnd w:id="39"/>
     </w:p>
     <w:p>
       <w:pPr>
@@ -8749,14 +9912,14 @@
           <w:lang w:val="en-US"/>
         </w:rPr>
       </w:pPr>
-      <w:bookmarkStart w:id="38" w:name="_Toc536395405"/>
+      <w:bookmarkStart w:id="40" w:name="_Toc536474696"/>
       <w:r>
         <w:rPr>
           <w:lang w:val="en-US"/>
         </w:rPr>
         <w:t>Title of the first appendix</w:t>
       </w:r>
-      <w:bookmarkEnd w:id="38"/>
+      <w:bookmarkEnd w:id="40"/>
     </w:p>
     <w:p>
       <w:pPr>
@@ -8765,14 +9928,14 @@
           <w:lang w:val="en-US"/>
         </w:rPr>
       </w:pPr>
-      <w:bookmarkStart w:id="39" w:name="_Toc536395406"/>
+      <w:bookmarkStart w:id="41" w:name="_Toc536474697"/>
       <w:r>
         <w:rPr>
           <w:lang w:val="en-US"/>
         </w:rPr>
         <w:t>Title of the second appendix</w:t>
       </w:r>
-      <w:bookmarkEnd w:id="39"/>
+      <w:bookmarkEnd w:id="41"/>
     </w:p>
     <w:sectPr>
       <w:headerReference w:type="default" r:id="rId20"/>
@@ -9649,6 +10812,119 @@
     </w:lvl>
   </w:abstractNum>
   <w:abstractNum w:abstractNumId="13" w15:restartNumberingAfterBreak="0">
+    <w:nsid w:val="65F23021"/>
+    <w:multiLevelType w:val="hybridMultilevel"/>
+    <w:tmpl w:val="2CE22358"/>
+    <w:lvl w:ilvl="0" w:tplc="04090001">
+      <w:start w:val="1"/>
+      <w:numFmt w:val="bullet"/>
+      <w:lvlText w:val=""/>
+      <w:lvlJc w:val="left"/>
+      <w:pPr>
+        <w:ind w:left="720" w:hanging="360"/>
+      </w:pPr>
+      <w:rPr>
+        <w:rFonts w:ascii="Symbol" w:hAnsi="Symbol" w:hint="default"/>
+      </w:rPr>
+    </w:lvl>
+    <w:lvl w:ilvl="1" w:tplc="04090003" w:tentative="1">
+      <w:start w:val="1"/>
+      <w:numFmt w:val="bullet"/>
+      <w:lvlText w:val="o"/>
+      <w:lvlJc w:val="left"/>
+      <w:pPr>
+        <w:ind w:left="1440" w:hanging="360"/>
+      </w:pPr>
+      <w:rPr>
+        <w:rFonts w:ascii="Courier New" w:hAnsi="Courier New" w:cs="Courier New" w:hint="default"/>
+      </w:rPr>
+    </w:lvl>
+    <w:lvl w:ilvl="2" w:tplc="04090005" w:tentative="1">
+      <w:start w:val="1"/>
+      <w:numFmt w:val="bullet"/>
+      <w:lvlText w:val=""/>
+      <w:lvlJc w:val="left"/>
+      <w:pPr>
+        <w:ind w:left="2160" w:hanging="360"/>
+      </w:pPr>
+      <w:rPr>
+        <w:rFonts w:ascii="Wingdings" w:hAnsi="Wingdings" w:hint="default"/>
+      </w:rPr>
+    </w:lvl>
+    <w:lvl w:ilvl="3" w:tplc="04090001" w:tentative="1">
+      <w:start w:val="1"/>
+      <w:numFmt w:val="bullet"/>
+      <w:lvlText w:val=""/>
+      <w:lvlJc w:val="left"/>
+      <w:pPr>
+        <w:ind w:left="2880" w:hanging="360"/>
+      </w:pPr>
+      <w:rPr>
+        <w:rFonts w:ascii="Symbol" w:hAnsi="Symbol" w:hint="default"/>
+      </w:rPr>
+    </w:lvl>
+    <w:lvl w:ilvl="4" w:tplc="04090003" w:tentative="1">
+      <w:start w:val="1"/>
+      <w:numFmt w:val="bullet"/>
+      <w:lvlText w:val="o"/>
+      <w:lvlJc w:val="left"/>
+      <w:pPr>
+        <w:ind w:left="3600" w:hanging="360"/>
+      </w:pPr>
+      <w:rPr>
+        <w:rFonts w:ascii="Courier New" w:hAnsi="Courier New" w:cs="Courier New" w:hint="default"/>
+      </w:rPr>
+    </w:lvl>
+    <w:lvl w:ilvl="5" w:tplc="04090005" w:tentative="1">
+      <w:start w:val="1"/>
+      <w:numFmt w:val="bullet"/>
+      <w:lvlText w:val=""/>
+      <w:lvlJc w:val="left"/>
+      <w:pPr>
+        <w:ind w:left="4320" w:hanging="360"/>
+      </w:pPr>
+      <w:rPr>
+        <w:rFonts w:ascii="Wingdings" w:hAnsi="Wingdings" w:hint="default"/>
+      </w:rPr>
+    </w:lvl>
+    <w:lvl w:ilvl="6" w:tplc="04090001" w:tentative="1">
+      <w:start w:val="1"/>
+      <w:numFmt w:val="bullet"/>
+      <w:lvlText w:val=""/>
+      <w:lvlJc w:val="left"/>
+      <w:pPr>
+        <w:ind w:left="5040" w:hanging="360"/>
+      </w:pPr>
+      <w:rPr>
+        <w:rFonts w:ascii="Symbol" w:hAnsi="Symbol" w:hint="default"/>
+      </w:rPr>
+    </w:lvl>
+    <w:lvl w:ilvl="7" w:tplc="04090003" w:tentative="1">
+      <w:start w:val="1"/>
+      <w:numFmt w:val="bullet"/>
+      <w:lvlText w:val="o"/>
+      <w:lvlJc w:val="left"/>
+      <w:pPr>
+        <w:ind w:left="5760" w:hanging="360"/>
+      </w:pPr>
+      <w:rPr>
+        <w:rFonts w:ascii="Courier New" w:hAnsi="Courier New" w:cs="Courier New" w:hint="default"/>
+      </w:rPr>
+    </w:lvl>
+    <w:lvl w:ilvl="8" w:tplc="04090005" w:tentative="1">
+      <w:start w:val="1"/>
+      <w:numFmt w:val="bullet"/>
+      <w:lvlText w:val=""/>
+      <w:lvlJc w:val="left"/>
+      <w:pPr>
+        <w:ind w:left="6480" w:hanging="360"/>
+      </w:pPr>
+      <w:rPr>
+        <w:rFonts w:ascii="Wingdings" w:hAnsi="Wingdings" w:hint="default"/>
+      </w:rPr>
+    </w:lvl>
+  </w:abstractNum>
+  <w:abstractNum w:abstractNumId="14" w15:restartNumberingAfterBreak="0">
     <w:nsid w:val="791A37BB"/>
     <w:multiLevelType w:val="multilevel"/>
     <w:tmpl w:val="286410B4"/>
@@ -9782,7 +11058,7 @@
     <w:abstractNumId w:val="4"/>
   </w:num>
   <w:num w:numId="8">
-    <w:abstractNumId w:val="13"/>
+    <w:abstractNumId w:val="14"/>
   </w:num>
   <w:num w:numId="9">
     <w:abstractNumId w:val="10"/>
@@ -9813,6 +11089,9 @@
     <w:lvlOverride w:ilvl="0">
       <w:startOverride w:val="1"/>
     </w:lvlOverride>
+  </w:num>
+  <w:num w:numId="18">
+    <w:abstractNumId w:val="13"/>
   </w:num>
 </w:numbering>
 </file>
@@ -11057,6 +12336,27 @@
       <w:u w:val="single"/>
     </w:rPr>
   </w:style>
+  <w:style w:type="character" w:styleId="PlaceholderText">
+    <w:name w:val="Placeholder Text"/>
+    <w:basedOn w:val="DefaultParagraphFont"/>
+    <w:uiPriority w:val="99"/>
+    <w:semiHidden/>
+    <w:rsid w:val="00E05BAD"/>
+    <w:rPr>
+      <w:color w:val="808080"/>
+    </w:rPr>
+  </w:style>
+  <w:style w:type="paragraph" w:styleId="ListParagraph">
+    <w:name w:val="List Paragraph"/>
+    <w:basedOn w:val="Normal"/>
+    <w:uiPriority w:val="34"/>
+    <w:qFormat/>
+    <w:rsid w:val="009E2B16"/>
+    <w:pPr>
+      <w:ind w:left="720"/>
+      <w:contextualSpacing/>
+    </w:pPr>
+  </w:style>
 </w:styles>
 </file>
 
@@ -11417,7 +12717,7 @@
 </file>
 
 <file path=customXml/itemProps1.xml><?xml version="1.0" encoding="utf-8"?>
-<ds:datastoreItem xmlns:ds="http://schemas.openxmlformats.org/officeDocument/2006/customXml" ds:itemID="{D71C7B5A-FC44-4B8D-8ADB-13DADA905B6D}">
+<ds:datastoreItem xmlns:ds="http://schemas.openxmlformats.org/officeDocument/2006/customXml" ds:itemID="{70CDAE9C-517E-452F-AD3E-2C54F4D5E5D5}">
   <ds:schemaRefs>
     <ds:schemaRef ds:uri="http://schemas.openxmlformats.org/officeDocument/2006/bibliography"/>
   </ds:schemaRefs>

</xml_diff>

<commit_message>
Update thesis. Restructure a bit. Write the NER and unpolarizing using NER part. Also OpenIE part.
</commit_message>
<xml_diff>
--- a/WISE-MinhDuc-Master-thesis.docx
+++ b/WISE-MinhDuc-Master-thesis.docx
@@ -95,7 +95,7 @@
           <w:noProof/>
           <w:lang w:val="en-US"/>
         </w:rPr>
-        <w:t>January 30, 2019</w:t>
+        <w:t>February 8, 2019</w:t>
       </w:r>
       <w:r>
         <w:rPr>
@@ -864,7 +864,7 @@
           <w:noProof/>
           <w:lang w:val="en-US"/>
         </w:rPr>
-        <w:t>January 30, 2019</w:t>
+        <w:t>February 8, 2019</w:t>
       </w:r>
       <w:r>
         <w:rPr>
@@ -4605,108 +4605,106 @@
         </w:rPr>
         <w:t>echo-chamber effects that, by the design of social networks that only show what the users want to see, make the user even furthermore polarized into his own belief and makes him see the world wrongly, which may turn the user into some extremists that might be harmful for the society.</w:t>
       </w:r>
-      <w:bookmarkStart w:id="2" w:name="_GoBack"/>
+    </w:p>
+    <w:p>
+      <w:pPr>
+        <w:pStyle w:val="BodyText"/>
+        <w:rPr>
+          <w:lang w:val="en-US"/>
+        </w:rPr>
+      </w:pPr>
+      <w:r>
+        <w:rPr>
+          <w:lang w:val="en-US"/>
+        </w:rPr>
+        <w:t>S</w:t>
+      </w:r>
+      <w:r>
+        <w:rPr>
+          <w:lang w:val="en-US"/>
+        </w:rPr>
+        <w:t xml:space="preserve">cholars have </w:t>
+      </w:r>
+      <w:r>
+        <w:rPr>
+          <w:lang w:val="en-US"/>
+        </w:rPr>
+        <w:t>been researching</w:t>
+      </w:r>
+      <w:r>
+        <w:rPr>
+          <w:lang w:val="en-US"/>
+        </w:rPr>
+        <w:t xml:space="preserve"> about this problem and solutions are proposed (many citations needed) but these solutions are either too impractical </w:t>
+      </w:r>
+      <w:r>
+        <w:rPr>
+          <w:lang w:val="en-US"/>
+        </w:rPr>
+        <w:t>(</w:t>
+      </w:r>
+      <w:proofErr w:type="spellStart"/>
+      <w:r>
+        <w:rPr>
+          <w:lang w:val="en-US"/>
+        </w:rPr>
+        <w:t>e.g</w:t>
+      </w:r>
+      <w:proofErr w:type="spellEnd"/>
+      <w:r>
+        <w:rPr>
+          <w:lang w:val="en-US"/>
+        </w:rPr>
+        <w:t xml:space="preserve">: needing the giant media companies to change their entire business models) </w:t>
+      </w:r>
+      <w:r>
+        <w:rPr>
+          <w:lang w:val="en-US"/>
+        </w:rPr>
+        <w:t>or just way out of reach of the scholar scope (</w:t>
+      </w:r>
+      <w:proofErr w:type="spellStart"/>
+      <w:r>
+        <w:rPr>
+          <w:lang w:val="en-US"/>
+        </w:rPr>
+        <w:t>e.g</w:t>
+      </w:r>
+      <w:proofErr w:type="spellEnd"/>
+      <w:r>
+        <w:rPr>
+          <w:lang w:val="en-US"/>
+        </w:rPr>
+        <w:t>: needing of the government’s intervention on the issue</w:t>
+      </w:r>
+      <w:r>
+        <w:rPr>
+          <w:lang w:val="en-US"/>
+        </w:rPr>
+        <w:t xml:space="preserve"> or people to stop using the services</w:t>
+      </w:r>
+      <w:r>
+        <w:rPr>
+          <w:lang w:val="en-US"/>
+        </w:rPr>
+        <w:t xml:space="preserve">). </w:t>
+      </w:r>
+    </w:p>
+    <w:p>
+      <w:pPr>
+        <w:pStyle w:val="Heading2"/>
+        <w:rPr>
+          <w:lang w:val="en-US"/>
+        </w:rPr>
+      </w:pPr>
+      <w:bookmarkStart w:id="2" w:name="_Toc536649047"/>
+      <w:r>
+        <w:rPr>
+          <w:lang w:val="en-US"/>
+        </w:rPr>
+        <w:t>Proposed solution and research questions</w:t>
+      </w:r>
       <w:bookmarkEnd w:id="2"/>
-    </w:p>
-    <w:p>
-      <w:pPr>
-        <w:pStyle w:val="BodyText"/>
-        <w:rPr>
-          <w:lang w:val="en-US"/>
-        </w:rPr>
-      </w:pPr>
-      <w:r>
-        <w:rPr>
-          <w:lang w:val="en-US"/>
-        </w:rPr>
-        <w:t>S</w:t>
-      </w:r>
-      <w:r>
-        <w:rPr>
-          <w:lang w:val="en-US"/>
-        </w:rPr>
-        <w:t xml:space="preserve">cholars have </w:t>
-      </w:r>
-      <w:r>
-        <w:rPr>
-          <w:lang w:val="en-US"/>
-        </w:rPr>
-        <w:t>been researching</w:t>
-      </w:r>
-      <w:r>
-        <w:rPr>
-          <w:lang w:val="en-US"/>
-        </w:rPr>
-        <w:t xml:space="preserve"> about this problem and solutions are proposed (many citations needed) but these solutions are either too impractical </w:t>
-      </w:r>
-      <w:r>
-        <w:rPr>
-          <w:lang w:val="en-US"/>
-        </w:rPr>
-        <w:t>(</w:t>
-      </w:r>
-      <w:proofErr w:type="spellStart"/>
-      <w:r>
-        <w:rPr>
-          <w:lang w:val="en-US"/>
-        </w:rPr>
-        <w:t>e.g</w:t>
-      </w:r>
-      <w:proofErr w:type="spellEnd"/>
-      <w:r>
-        <w:rPr>
-          <w:lang w:val="en-US"/>
-        </w:rPr>
-        <w:t xml:space="preserve">: needing the giant media companies to change their entire business models) </w:t>
-      </w:r>
-      <w:r>
-        <w:rPr>
-          <w:lang w:val="en-US"/>
-        </w:rPr>
-        <w:t>or just way out of reach of the scholar scope (</w:t>
-      </w:r>
-      <w:proofErr w:type="spellStart"/>
-      <w:r>
-        <w:rPr>
-          <w:lang w:val="en-US"/>
-        </w:rPr>
-        <w:t>e.g</w:t>
-      </w:r>
-      <w:proofErr w:type="spellEnd"/>
-      <w:r>
-        <w:rPr>
-          <w:lang w:val="en-US"/>
-        </w:rPr>
-        <w:t>: needing of the government’s intervention on the issue</w:t>
-      </w:r>
-      <w:r>
-        <w:rPr>
-          <w:lang w:val="en-US"/>
-        </w:rPr>
-        <w:t xml:space="preserve"> or people to stop using the services</w:t>
-      </w:r>
-      <w:r>
-        <w:rPr>
-          <w:lang w:val="en-US"/>
-        </w:rPr>
-        <w:t xml:space="preserve">). </w:t>
-      </w:r>
-    </w:p>
-    <w:p>
-      <w:pPr>
-        <w:pStyle w:val="Heading2"/>
-        <w:rPr>
-          <w:lang w:val="en-US"/>
-        </w:rPr>
-      </w:pPr>
-      <w:bookmarkStart w:id="3" w:name="_Toc536649047"/>
-      <w:r>
-        <w:rPr>
-          <w:lang w:val="en-US"/>
-        </w:rPr>
-        <w:t>Proposed solution and research questions</w:t>
-      </w:r>
-      <w:bookmarkEnd w:id="3"/>
     </w:p>
     <w:p>
       <w:pPr>
@@ -4990,14 +4988,14 @@
           <w:lang w:val="en-US"/>
         </w:rPr>
       </w:pPr>
-      <w:bookmarkStart w:id="4" w:name="_Toc536649048"/>
+      <w:bookmarkStart w:id="3" w:name="_Toc536649048"/>
       <w:r>
         <w:rPr>
           <w:lang w:val="en-US"/>
         </w:rPr>
         <w:t>Research method</w:t>
       </w:r>
-      <w:bookmarkEnd w:id="4"/>
+      <w:bookmarkEnd w:id="3"/>
     </w:p>
     <w:p>
       <w:pPr>
@@ -5047,7 +5045,7 @@
           <w:lang w:val="en-US"/>
         </w:rPr>
       </w:pPr>
-      <w:bookmarkStart w:id="5" w:name="_Toc536649049"/>
+      <w:bookmarkStart w:id="4" w:name="_Toc536649049"/>
       <w:r>
         <w:rPr>
           <w:lang w:val="en-US"/>
@@ -5055,7 +5053,7 @@
         <w:lastRenderedPageBreak/>
         <w:t>Thesis structure</w:t>
       </w:r>
-      <w:bookmarkEnd w:id="5"/>
+      <w:bookmarkEnd w:id="4"/>
     </w:p>
     <w:p>
       <w:pPr>
@@ -5355,7 +5353,7 @@
           <w:lang w:val="en-US"/>
         </w:rPr>
       </w:pPr>
-      <w:bookmarkStart w:id="6" w:name="_Toc536649050"/>
+      <w:bookmarkStart w:id="5" w:name="_Toc536649050"/>
       <w:r>
         <w:rPr>
           <w:lang w:val="en-US"/>
@@ -5369,23 +5367,23 @@
         </w:rPr>
         <w:t>IES</w:t>
       </w:r>
+      <w:bookmarkEnd w:id="5"/>
+    </w:p>
+    <w:p>
+      <w:pPr>
+        <w:pStyle w:val="Heading2"/>
+        <w:rPr>
+          <w:lang w:val="en-US"/>
+        </w:rPr>
+      </w:pPr>
+      <w:bookmarkStart w:id="6" w:name="_Toc536649051"/>
+      <w:r>
+        <w:rPr>
+          <w:lang w:val="en-US"/>
+        </w:rPr>
+        <w:t>Original hypothesis</w:t>
+      </w:r>
       <w:bookmarkEnd w:id="6"/>
-    </w:p>
-    <w:p>
-      <w:pPr>
-        <w:pStyle w:val="Heading2"/>
-        <w:rPr>
-          <w:lang w:val="en-US"/>
-        </w:rPr>
-      </w:pPr>
-      <w:bookmarkStart w:id="7" w:name="_Toc536649051"/>
-      <w:r>
-        <w:rPr>
-          <w:lang w:val="en-US"/>
-        </w:rPr>
-        <w:t>Original hypothesis</w:t>
-      </w:r>
-      <w:bookmarkEnd w:id="7"/>
     </w:p>
     <w:p>
       <w:pPr>
@@ -5544,14 +5542,14 @@
           <w:lang w:val="en-US"/>
         </w:rPr>
       </w:pPr>
-      <w:bookmarkStart w:id="8" w:name="_Toc536649052"/>
+      <w:bookmarkStart w:id="7" w:name="_Toc536649052"/>
       <w:r>
         <w:rPr>
           <w:lang w:val="en-US"/>
         </w:rPr>
         <w:t>Evaluation criteria</w:t>
       </w:r>
-      <w:bookmarkEnd w:id="8"/>
+      <w:bookmarkEnd w:id="7"/>
     </w:p>
     <w:p>
       <w:pPr>
@@ -5664,48 +5662,48 @@
           <w:lang w:val="en-US"/>
         </w:rPr>
       </w:pPr>
-      <w:bookmarkStart w:id="9" w:name="_Toc536649053"/>
+      <w:bookmarkStart w:id="8" w:name="_Toc536649053"/>
       <w:r>
         <w:rPr>
           <w:lang w:val="en-US"/>
         </w:rPr>
         <w:t>Required technologies</w:t>
       </w:r>
+      <w:bookmarkEnd w:id="8"/>
+    </w:p>
+    <w:p>
+      <w:pPr>
+        <w:pStyle w:val="Heading3"/>
+        <w:rPr>
+          <w:lang w:val="en-US"/>
+        </w:rPr>
+      </w:pPr>
+      <w:bookmarkStart w:id="9" w:name="_Toc536649054"/>
+      <w:r>
+        <w:rPr>
+          <w:lang w:val="en-US"/>
+        </w:rPr>
+        <w:t>N</w:t>
+      </w:r>
+      <w:r>
+        <w:rPr>
+          <w:lang w:val="en-US"/>
+        </w:rPr>
+        <w:t>atural language processing</w:t>
+      </w:r>
+      <w:r>
+        <w:rPr>
+          <w:lang w:val="en-US"/>
+        </w:rPr>
+        <w:t xml:space="preserve"> and </w:t>
+      </w:r>
+      <w:r>
+        <w:rPr>
+          <w:lang w:val="en-US"/>
+        </w:rPr>
+        <w:t>its sub-domains</w:t>
+      </w:r>
       <w:bookmarkEnd w:id="9"/>
-    </w:p>
-    <w:p>
-      <w:pPr>
-        <w:pStyle w:val="Heading3"/>
-        <w:rPr>
-          <w:lang w:val="en-US"/>
-        </w:rPr>
-      </w:pPr>
-      <w:bookmarkStart w:id="10" w:name="_Toc536649054"/>
-      <w:r>
-        <w:rPr>
-          <w:lang w:val="en-US"/>
-        </w:rPr>
-        <w:t>N</w:t>
-      </w:r>
-      <w:r>
-        <w:rPr>
-          <w:lang w:val="en-US"/>
-        </w:rPr>
-        <w:t>atural language processing</w:t>
-      </w:r>
-      <w:r>
-        <w:rPr>
-          <w:lang w:val="en-US"/>
-        </w:rPr>
-        <w:t xml:space="preserve"> and </w:t>
-      </w:r>
-      <w:r>
-        <w:rPr>
-          <w:lang w:val="en-US"/>
-        </w:rPr>
-        <w:t>its sub-domains</w:t>
-      </w:r>
-      <w:bookmarkEnd w:id="10"/>
     </w:p>
     <w:p>
       <w:pPr>
@@ -5939,7 +5937,7 @@
           <w:lang w:val="en-US"/>
         </w:rPr>
       </w:pPr>
-      <w:bookmarkStart w:id="11" w:name="_Toc536649055"/>
+      <w:bookmarkStart w:id="10" w:name="_Toc536649055"/>
       <w:r>
         <w:rPr>
           <w:lang w:val="en-US"/>
@@ -5952,7 +5950,7 @@
         </w:rPr>
         <w:t xml:space="preserve"> / Semantic triple</w:t>
       </w:r>
-      <w:bookmarkEnd w:id="11"/>
+      <w:bookmarkEnd w:id="10"/>
     </w:p>
     <w:p>
       <w:pPr>
@@ -6097,37 +6095,37 @@
           <w:lang w:val="en-US"/>
         </w:rPr>
       </w:pPr>
-      <w:bookmarkStart w:id="12" w:name="_Toc536649056"/>
+      <w:bookmarkStart w:id="11" w:name="_Toc536649056"/>
       <w:r>
         <w:rPr>
           <w:lang w:val="en-US"/>
         </w:rPr>
         <w:t>Technologies used in this works</w:t>
       </w:r>
+      <w:bookmarkEnd w:id="11"/>
+    </w:p>
+    <w:p>
+      <w:pPr>
+        <w:pStyle w:val="Heading3"/>
+        <w:rPr>
+          <w:lang w:val="en-US"/>
+        </w:rPr>
+      </w:pPr>
+      <w:bookmarkStart w:id="12" w:name="_Toc536649057"/>
+      <w:r>
+        <w:rPr>
+          <w:lang w:val="en-US"/>
+        </w:rPr>
+        <w:t xml:space="preserve">Stanford </w:t>
+      </w:r>
+      <w:proofErr w:type="spellStart"/>
+      <w:r>
+        <w:rPr>
+          <w:lang w:val="en-US"/>
+        </w:rPr>
+        <w:t>CoreNLP</w:t>
+      </w:r>
       <w:bookmarkEnd w:id="12"/>
-    </w:p>
-    <w:p>
-      <w:pPr>
-        <w:pStyle w:val="Heading3"/>
-        <w:rPr>
-          <w:lang w:val="en-US"/>
-        </w:rPr>
-      </w:pPr>
-      <w:bookmarkStart w:id="13" w:name="_Toc536649057"/>
-      <w:r>
-        <w:rPr>
-          <w:lang w:val="en-US"/>
-        </w:rPr>
-        <w:t xml:space="preserve">Stanford </w:t>
-      </w:r>
-      <w:proofErr w:type="spellStart"/>
-      <w:r>
-        <w:rPr>
-          <w:lang w:val="en-US"/>
-        </w:rPr>
-        <w:t>CoreNLP</w:t>
-      </w:r>
-      <w:bookmarkEnd w:id="13"/>
       <w:proofErr w:type="spellEnd"/>
     </w:p>
     <w:p>
@@ -6430,14 +6428,162 @@
           <w:lang w:val="en-US"/>
         </w:rPr>
       </w:pPr>
-      <w:bookmarkStart w:id="14" w:name="_Toc536649058"/>
+      <w:bookmarkStart w:id="13" w:name="_Toc536649058"/>
+      <w:r>
+        <w:rPr>
+          <w:lang w:val="en-US"/>
+        </w:rPr>
+        <w:t>Git and GitHub</w:t>
+      </w:r>
+    </w:p>
+    <w:p>
+      <w:pPr>
+        <w:rPr>
+          <w:lang w:val="en-US"/>
+        </w:rPr>
+      </w:pPr>
+      <w:r>
+        <w:rPr>
+          <w:lang w:val="en-US"/>
+        </w:rPr>
+        <w:t>Software developer need to use Version control nowadays. Not only it acts as a good backup system in case something go</w:t>
+      </w:r>
+      <w:r>
+        <w:rPr>
+          <w:lang w:val="en-US"/>
+        </w:rPr>
+        <w:t>es</w:t>
+      </w:r>
+      <w:r>
+        <w:rPr>
+          <w:lang w:val="en-US"/>
+        </w:rPr>
+        <w:t xml:space="preserve"> wrong, </w:t>
+      </w:r>
+      <w:r>
+        <w:rPr>
+          <w:lang w:val="en-US"/>
+        </w:rPr>
+        <w:t>it’s also good for experimenting new features and going back to older version of the software to evaluate the result.</w:t>
+      </w:r>
+    </w:p>
+    <w:p>
+      <w:pPr>
+        <w:rPr>
+          <w:lang w:val="en-US"/>
+        </w:rPr>
+      </w:pPr>
+      <w:r>
+        <w:rPr>
+          <w:lang w:val="en-US"/>
+        </w:rPr>
+        <w:t xml:space="preserve">Git is I guess the most used </w:t>
+      </w:r>
+      <w:r>
+        <w:rPr>
+          <w:lang w:val="en-US"/>
+        </w:rPr>
+        <w:t>version control system nowadays, originally developed to work with Linux and it’s awesome.</w:t>
+      </w:r>
+    </w:p>
+    <w:p>
+      <w:pPr>
+        <w:rPr>
+          <w:lang w:val="en-US"/>
+        </w:rPr>
+      </w:pPr>
+      <w:proofErr w:type="spellStart"/>
+      <w:r>
+        <w:rPr>
+          <w:lang w:val="en-US"/>
+        </w:rPr>
+        <w:t>Github</w:t>
+      </w:r>
+      <w:proofErr w:type="spellEnd"/>
+      <w:r>
+        <w:rPr>
+          <w:lang w:val="en-US"/>
+        </w:rPr>
+        <w:t xml:space="preserve"> is I guess also the most widely used version control system in the world. So that’s what I used.</w:t>
+      </w:r>
+    </w:p>
+    <w:p>
+      <w:pPr>
+        <w:rPr>
+          <w:lang w:val="en-US"/>
+        </w:rPr>
+      </w:pPr>
+      <w:r>
+        <w:rPr>
+          <w:lang w:val="en-US"/>
+        </w:rPr>
+        <w:t xml:space="preserve">The whole thesis code and example and history and everything is </w:t>
+      </w:r>
+      <w:r>
+        <w:rPr>
+          <w:lang w:val="en-US"/>
+        </w:rPr>
+        <w:t xml:space="preserve">saved in </w:t>
+      </w:r>
+      <w:proofErr w:type="spellStart"/>
+      <w:r>
+        <w:rPr>
+          <w:lang w:val="en-US"/>
+        </w:rPr>
+        <w:t>github</w:t>
+      </w:r>
+      <w:proofErr w:type="spellEnd"/>
+      <w:r>
+        <w:rPr>
+          <w:lang w:val="en-US"/>
+        </w:rPr>
+        <w:t>, will remain there forever (at least until Microsoft close it) and link is provided here as well as in the end of the thesis.</w:t>
+      </w:r>
+    </w:p>
+    <w:p>
+      <w:pPr>
+        <w:rPr>
+          <w:lang w:val="en-US"/>
+        </w:rPr>
+      </w:pPr>
+      <w:hyperlink r:id="rId20" w:history="1">
+        <w:r>
+          <w:rPr>
+            <w:rStyle w:val="Hyperlink"/>
+            <w:lang w:val="en-US"/>
+          </w:rPr>
+          <w:t>https://www.computer.org/csdl/mags/so/2012/03/mso2012030100-abs.html</w:t>
+        </w:r>
+      </w:hyperlink>
+    </w:p>
+    <w:p>
+      <w:pPr>
+        <w:ind w:left="1304" w:hanging="1304"/>
+        <w:rPr>
+          <w:lang w:val="en-US"/>
+        </w:rPr>
+      </w:pPr>
+      <w:r>
+        <w:rPr>
+          <w:lang w:val="en-US"/>
+        </w:rPr>
+        <w:t>https://jyu.finna.fi/Record/jykdok.1501755</w:t>
+      </w:r>
+    </w:p>
+    <w:p>
+      <w:pPr>
+        <w:pStyle w:val="Heading3"/>
+        <w:rPr>
+          <w:lang w:val="en-US"/>
+        </w:rPr>
+      </w:pPr>
       <w:r>
         <w:rPr>
           <w:lang w:val="en-US"/>
         </w:rPr>
         <w:t>Node JS</w:t>
       </w:r>
-      <w:bookmarkEnd w:id="14"/>
+      <w:bookmarkEnd w:id="13"/>
     </w:p>
     <w:p>
       <w:pPr>
@@ -6451,6 +6597,12 @@
         </w:rPr>
         <w:t>In this work, we choose NodeJS to do our coding, as it’s one of the easier and faster programming languages to code in, as well as the author expertise in it would make implementing the algorithm faster than other language.</w:t>
       </w:r>
+      <w:r>
+        <w:rPr>
+          <w:lang w:val="en-US"/>
+        </w:rPr>
+        <w:t xml:space="preserve"> Maybe try some cool articles about NodeJS and backend development.</w:t>
+      </w:r>
     </w:p>
     <w:p>
       <w:pPr>
@@ -6467,7 +6619,7 @@
           <w:lang w:val="en-US"/>
         </w:rPr>
       </w:pPr>
-      <w:bookmarkStart w:id="15" w:name="_Toc536649059"/>
+      <w:bookmarkStart w:id="14" w:name="_Toc536649059"/>
       <w:r>
         <w:rPr>
           <w:lang w:val="en-US"/>
@@ -6475,148 +6627,148 @@
         <w:lastRenderedPageBreak/>
         <w:t>UN-POLARIZING ALGORITHM</w:t>
       </w:r>
+      <w:bookmarkEnd w:id="14"/>
+    </w:p>
+    <w:p>
+      <w:pPr>
+        <w:pStyle w:val="Heading2"/>
+        <w:rPr>
+          <w:lang w:val="en-US"/>
+        </w:rPr>
+      </w:pPr>
+      <w:bookmarkStart w:id="15" w:name="_Toc536649060"/>
+      <w:r>
+        <w:rPr>
+          <w:lang w:val="en-US"/>
+        </w:rPr>
+        <w:t>O</w:t>
+      </w:r>
+      <w:r>
+        <w:rPr>
+          <w:lang w:val="en-US"/>
+        </w:rPr>
+        <w:t xml:space="preserve">verall </w:t>
+      </w:r>
+      <w:r>
+        <w:rPr>
+          <w:lang w:val="en-US"/>
+        </w:rPr>
+        <w:t xml:space="preserve">solution/algorithm </w:t>
+      </w:r>
+      <w:r>
+        <w:rPr>
+          <w:lang w:val="en-US"/>
+        </w:rPr>
+        <w:t>architecture</w:t>
+      </w:r>
       <w:bookmarkEnd w:id="15"/>
     </w:p>
     <w:p>
       <w:pPr>
+        <w:rPr>
+          <w:lang w:val="en-US"/>
+        </w:rPr>
+      </w:pPr>
+      <w:r>
+        <w:rPr>
+          <w:lang w:val="en-US"/>
+        </w:rPr>
+        <w:t xml:space="preserve"> </w:t>
+      </w:r>
+      <w:r>
+        <w:rPr>
+          <w:lang w:val="en-US"/>
+        </w:rPr>
+        <w:t>(</w:t>
+      </w:r>
+      <w:r>
+        <w:rPr>
+          <w:i/>
+          <w:lang w:val="en-US"/>
+        </w:rPr>
+        <w:t>Read this and fix this carefully</w:t>
+      </w:r>
+      <w:r>
+        <w:rPr>
+          <w:i/>
+          <w:lang w:val="en-US"/>
+        </w:rPr>
+        <w:t xml:space="preserve"> – also, add a nice graph</w:t>
+      </w:r>
+      <w:r>
+        <w:rPr>
+          <w:lang w:val="en-US"/>
+        </w:rPr>
+        <w:t>)</w:t>
+      </w:r>
+      <w:r>
+        <w:rPr>
+          <w:lang w:val="en-US"/>
+        </w:rPr>
+        <w:t xml:space="preserve"> </w:t>
+      </w:r>
+      <w:r>
+        <w:rPr>
+          <w:lang w:val="en-US"/>
+        </w:rPr>
+        <w:t>–</w:t>
+      </w:r>
+      <w:r>
+        <w:rPr>
+          <w:lang w:val="en-US"/>
+        </w:rPr>
+        <w:t xml:space="preserve"> </w:t>
+      </w:r>
+      <w:r>
+        <w:rPr>
+          <w:lang w:val="en-US"/>
+        </w:rPr>
+        <w:t xml:space="preserve">Two main parts of the algorithm: annotating </w:t>
+      </w:r>
+      <w:r>
+        <w:rPr>
+          <w:lang w:val="en-US"/>
+        </w:rPr>
+        <w:t>and article matching.</w:t>
+      </w:r>
+    </w:p>
+    <w:p>
+      <w:pPr>
         <w:pStyle w:val="Heading2"/>
         <w:rPr>
           <w:lang w:val="en-US"/>
         </w:rPr>
       </w:pPr>
-      <w:bookmarkStart w:id="16" w:name="_Toc536649060"/>
-      <w:r>
-        <w:rPr>
-          <w:lang w:val="en-US"/>
-        </w:rPr>
-        <w:t>O</w:t>
-      </w:r>
-      <w:r>
-        <w:rPr>
-          <w:lang w:val="en-US"/>
-        </w:rPr>
-        <w:t xml:space="preserve">verall </w:t>
-      </w:r>
-      <w:r>
-        <w:rPr>
-          <w:lang w:val="en-US"/>
-        </w:rPr>
-        <w:t xml:space="preserve">solution/algorithm </w:t>
-      </w:r>
-      <w:r>
-        <w:rPr>
-          <w:lang w:val="en-US"/>
-        </w:rPr>
-        <w:t>architecture</w:t>
+      <w:bookmarkStart w:id="16" w:name="_Toc536649061"/>
+      <w:r>
+        <w:rPr>
+          <w:lang w:val="en-US"/>
+        </w:rPr>
+        <w:t>Article annotat</w:t>
+      </w:r>
+      <w:r>
+        <w:rPr>
+          <w:lang w:val="en-US"/>
+        </w:rPr>
+        <w:t>or</w:t>
       </w:r>
       <w:bookmarkEnd w:id="16"/>
     </w:p>
     <w:p>
       <w:pPr>
-        <w:rPr>
-          <w:lang w:val="en-US"/>
-        </w:rPr>
-      </w:pPr>
-      <w:r>
-        <w:rPr>
-          <w:lang w:val="en-US"/>
-        </w:rPr>
-        <w:t xml:space="preserve"> </w:t>
-      </w:r>
-      <w:r>
-        <w:rPr>
-          <w:lang w:val="en-US"/>
-        </w:rPr>
-        <w:t>(</w:t>
-      </w:r>
-      <w:r>
-        <w:rPr>
-          <w:i/>
-          <w:lang w:val="en-US"/>
-        </w:rPr>
-        <w:t>Read this and fix this carefully</w:t>
-      </w:r>
-      <w:r>
-        <w:rPr>
-          <w:i/>
-          <w:lang w:val="en-US"/>
-        </w:rPr>
-        <w:t xml:space="preserve"> – also, add a nice graph</w:t>
-      </w:r>
-      <w:r>
-        <w:rPr>
-          <w:lang w:val="en-US"/>
-        </w:rPr>
-        <w:t>)</w:t>
-      </w:r>
-      <w:r>
-        <w:rPr>
-          <w:lang w:val="en-US"/>
-        </w:rPr>
-        <w:t xml:space="preserve"> </w:t>
-      </w:r>
-      <w:r>
-        <w:rPr>
-          <w:lang w:val="en-US"/>
-        </w:rPr>
-        <w:t>–</w:t>
-      </w:r>
-      <w:r>
-        <w:rPr>
-          <w:lang w:val="en-US"/>
-        </w:rPr>
-        <w:t xml:space="preserve"> </w:t>
-      </w:r>
-      <w:r>
-        <w:rPr>
-          <w:lang w:val="en-US"/>
-        </w:rPr>
-        <w:t xml:space="preserve">Two main parts of the algorithm: annotating </w:t>
-      </w:r>
-      <w:r>
-        <w:rPr>
-          <w:lang w:val="en-US"/>
-        </w:rPr>
-        <w:t>and article matching.</w:t>
-      </w:r>
-    </w:p>
-    <w:p>
-      <w:pPr>
-        <w:pStyle w:val="Heading2"/>
-        <w:rPr>
-          <w:lang w:val="en-US"/>
-        </w:rPr>
-      </w:pPr>
-      <w:bookmarkStart w:id="17" w:name="_Toc536649061"/>
-      <w:r>
-        <w:rPr>
-          <w:lang w:val="en-US"/>
-        </w:rPr>
-        <w:t>Article annotat</w:t>
-      </w:r>
-      <w:r>
-        <w:rPr>
-          <w:lang w:val="en-US"/>
-        </w:rPr>
-        <w:t>or</w:t>
+        <w:pStyle w:val="Heading3"/>
+        <w:rPr>
+          <w:lang w:val="en-US"/>
+        </w:rPr>
+      </w:pPr>
+      <w:bookmarkStart w:id="17" w:name="_Toc536649062"/>
+      <w:r>
+        <w:rPr>
+          <w:lang w:val="en-US"/>
+        </w:rPr>
+        <w:t>Web content parser</w:t>
       </w:r>
       <w:bookmarkEnd w:id="17"/>
-    </w:p>
-    <w:p>
-      <w:pPr>
-        <w:pStyle w:val="Heading3"/>
-        <w:rPr>
-          <w:lang w:val="en-US"/>
-        </w:rPr>
-      </w:pPr>
-      <w:bookmarkStart w:id="18" w:name="_Toc536649062"/>
-      <w:r>
-        <w:rPr>
-          <w:lang w:val="en-US"/>
-        </w:rPr>
-        <w:t>Web content parser</w:t>
-      </w:r>
-      <w:bookmarkEnd w:id="18"/>
     </w:p>
     <w:p>
       <w:pPr>
@@ -6730,7 +6882,7 @@
           <w:lang w:val="en-US"/>
         </w:rPr>
       </w:pPr>
-      <w:bookmarkStart w:id="19" w:name="_Toc536649063"/>
+      <w:bookmarkStart w:id="18" w:name="_Toc536649063"/>
       <w:r>
         <w:rPr>
           <w:lang w:val="en-US"/>
@@ -6743,130 +6895,130 @@
         </w:rPr>
         <w:t>Core NLP Annotator</w:t>
       </w:r>
+      <w:bookmarkEnd w:id="18"/>
+    </w:p>
+    <w:p>
+      <w:pPr>
+        <w:rPr>
+          <w:lang w:val="en-US"/>
+        </w:rPr>
+      </w:pPr>
+      <w:r>
+        <w:rPr>
+          <w:lang w:val="en-US"/>
+        </w:rPr>
+        <w:t>(</w:t>
+      </w:r>
+      <w:r>
+        <w:rPr>
+          <w:i/>
+          <w:lang w:val="en-US"/>
+        </w:rPr>
+        <w:t xml:space="preserve">What is the role of the Stanford Core NLP in our program and why we need the local </w:t>
+      </w:r>
+      <w:proofErr w:type="spellStart"/>
+      <w:r>
+        <w:rPr>
+          <w:i/>
+          <w:lang w:val="en-US"/>
+        </w:rPr>
+        <w:t>db</w:t>
+      </w:r>
+      <w:proofErr w:type="spellEnd"/>
+      <w:r>
+        <w:rPr>
+          <w:lang w:val="en-US"/>
+        </w:rPr>
+        <w:t xml:space="preserve">) - </w:t>
+      </w:r>
+      <w:r>
+        <w:rPr>
+          <w:lang w:val="en-US"/>
+        </w:rPr>
+        <w:t xml:space="preserve">After extracting the text part from the web article, we push the text into the Stanford Core NLP engine. Stanford Core NLP have many </w:t>
+      </w:r>
+      <w:r>
+        <w:rPr>
+          <w:lang w:val="en-US"/>
+        </w:rPr>
+        <w:t>annotators, like NER, Sentiment, lemma … (</w:t>
+      </w:r>
+      <w:r>
+        <w:rPr>
+          <w:i/>
+          <w:lang w:val="en-US"/>
+        </w:rPr>
+        <w:t>find more</w:t>
+      </w:r>
+      <w:r>
+        <w:rPr>
+          <w:lang w:val="en-US"/>
+        </w:rPr>
+        <w:t xml:space="preserve">), we can specify which annotator we want to run through to save processing power. After receiving the annotated result from the Core NLP, we will run the result through our special filter for sentiment, </w:t>
+      </w:r>
+      <w:proofErr w:type="spellStart"/>
+      <w:r>
+        <w:rPr>
+          <w:lang w:val="en-US"/>
+        </w:rPr>
+        <w:t>ner</w:t>
+      </w:r>
+      <w:proofErr w:type="spellEnd"/>
+      <w:r>
+        <w:rPr>
+          <w:lang w:val="en-US"/>
+        </w:rPr>
+        <w:t xml:space="preserve"> and </w:t>
+      </w:r>
+      <w:proofErr w:type="spellStart"/>
+      <w:r>
+        <w:rPr>
+          <w:lang w:val="en-US"/>
+        </w:rPr>
+        <w:t>openie</w:t>
+      </w:r>
+      <w:proofErr w:type="spellEnd"/>
+      <w:r>
+        <w:rPr>
+          <w:lang w:val="en-US"/>
+        </w:rPr>
+        <w:t xml:space="preserve"> to retain the only relevance information for our un-polarize algorithm. </w:t>
+      </w:r>
+    </w:p>
+    <w:p>
+      <w:pPr>
+        <w:rPr>
+          <w:lang w:val="en-US"/>
+        </w:rPr>
+      </w:pPr>
+      <w:r>
+        <w:rPr>
+          <w:lang w:val="en-US"/>
+        </w:rPr>
+        <w:t xml:space="preserve">The filtered annotation result (let’s call them core feature) will be saved into the local database for future comparison </w:t>
+      </w:r>
+      <w:r>
+        <w:rPr>
+          <w:lang w:val="en-US"/>
+        </w:rPr>
+        <w:t>of the un-polarizing algorithm. The use of the local database for the core-results is necessary because the processing time of each article is quite long, around 30 seconds each, so, to compare one article to other hundred to find the most relevance one, we must process them beforehand so that our results are readily available for future accessing.</w:t>
+      </w:r>
+    </w:p>
+    <w:p>
+      <w:pPr>
+        <w:pStyle w:val="Heading3"/>
+        <w:rPr>
+          <w:lang w:val="en-US"/>
+        </w:rPr>
+      </w:pPr>
+      <w:bookmarkStart w:id="19" w:name="_Toc536649064"/>
+      <w:r>
+        <w:rPr>
+          <w:lang w:val="en-US"/>
+        </w:rPr>
+        <w:t>Sentiment analysis</w:t>
+      </w:r>
       <w:bookmarkEnd w:id="19"/>
-    </w:p>
-    <w:p>
-      <w:pPr>
-        <w:rPr>
-          <w:lang w:val="en-US"/>
-        </w:rPr>
-      </w:pPr>
-      <w:r>
-        <w:rPr>
-          <w:lang w:val="en-US"/>
-        </w:rPr>
-        <w:t>(</w:t>
-      </w:r>
-      <w:r>
-        <w:rPr>
-          <w:i/>
-          <w:lang w:val="en-US"/>
-        </w:rPr>
-        <w:t xml:space="preserve">What is the role of the Stanford Core NLP in our program and why we need the local </w:t>
-      </w:r>
-      <w:proofErr w:type="spellStart"/>
-      <w:r>
-        <w:rPr>
-          <w:i/>
-          <w:lang w:val="en-US"/>
-        </w:rPr>
-        <w:t>db</w:t>
-      </w:r>
-      <w:proofErr w:type="spellEnd"/>
-      <w:r>
-        <w:rPr>
-          <w:lang w:val="en-US"/>
-        </w:rPr>
-        <w:t xml:space="preserve">) - </w:t>
-      </w:r>
-      <w:r>
-        <w:rPr>
-          <w:lang w:val="en-US"/>
-        </w:rPr>
-        <w:t xml:space="preserve">After extracting the text part from the web article, we push the text into the Stanford Core NLP engine. Stanford Core NLP have many </w:t>
-      </w:r>
-      <w:r>
-        <w:rPr>
-          <w:lang w:val="en-US"/>
-        </w:rPr>
-        <w:t>annotators, like NER, Sentiment, lemma … (</w:t>
-      </w:r>
-      <w:r>
-        <w:rPr>
-          <w:i/>
-          <w:lang w:val="en-US"/>
-        </w:rPr>
-        <w:t>find more</w:t>
-      </w:r>
-      <w:r>
-        <w:rPr>
-          <w:lang w:val="en-US"/>
-        </w:rPr>
-        <w:t xml:space="preserve">), we can specify which annotator we want to run through to save processing power. After receiving the annotated result from the Core NLP, we will run the result through our special filter for sentiment, </w:t>
-      </w:r>
-      <w:proofErr w:type="spellStart"/>
-      <w:r>
-        <w:rPr>
-          <w:lang w:val="en-US"/>
-        </w:rPr>
-        <w:t>ner</w:t>
-      </w:r>
-      <w:proofErr w:type="spellEnd"/>
-      <w:r>
-        <w:rPr>
-          <w:lang w:val="en-US"/>
-        </w:rPr>
-        <w:t xml:space="preserve"> and </w:t>
-      </w:r>
-      <w:proofErr w:type="spellStart"/>
-      <w:r>
-        <w:rPr>
-          <w:lang w:val="en-US"/>
-        </w:rPr>
-        <w:t>openie</w:t>
-      </w:r>
-      <w:proofErr w:type="spellEnd"/>
-      <w:r>
-        <w:rPr>
-          <w:lang w:val="en-US"/>
-        </w:rPr>
-        <w:t xml:space="preserve"> to retain the only relevance information for our un-polarize algorithm. </w:t>
-      </w:r>
-    </w:p>
-    <w:p>
-      <w:pPr>
-        <w:rPr>
-          <w:lang w:val="en-US"/>
-        </w:rPr>
-      </w:pPr>
-      <w:r>
-        <w:rPr>
-          <w:lang w:val="en-US"/>
-        </w:rPr>
-        <w:t xml:space="preserve">The filtered annotation result (let’s call them core feature) will be saved into the local database for future comparison </w:t>
-      </w:r>
-      <w:r>
-        <w:rPr>
-          <w:lang w:val="en-US"/>
-        </w:rPr>
-        <w:t>of the un-polarizing algorithm. The use of the local database for the core-results is necessary because the processing time of each article is quite long, around 30 seconds each, so, to compare one article to other hundred to find the most relevance one, we must process them beforehand so that our results are readily available for future accessing.</w:t>
-      </w:r>
-    </w:p>
-    <w:p>
-      <w:pPr>
-        <w:pStyle w:val="Heading3"/>
-        <w:rPr>
-          <w:lang w:val="en-US"/>
-        </w:rPr>
-      </w:pPr>
-      <w:bookmarkStart w:id="20" w:name="_Toc536649064"/>
-      <w:r>
-        <w:rPr>
-          <w:lang w:val="en-US"/>
-        </w:rPr>
-        <w:t>Sentiment analysis</w:t>
-      </w:r>
-      <w:bookmarkEnd w:id="20"/>
     </w:p>
     <w:p>
       <w:pPr>
@@ -7530,14 +7682,14 @@
           <w:lang w:val="en-US"/>
         </w:rPr>
       </w:pPr>
-      <w:bookmarkStart w:id="21" w:name="_Toc536649065"/>
+      <w:bookmarkStart w:id="20" w:name="_Toc536649065"/>
       <w:r>
         <w:rPr>
           <w:lang w:val="en-US"/>
         </w:rPr>
         <w:t>Named entity recognizer</w:t>
       </w:r>
-      <w:bookmarkEnd w:id="21"/>
+      <w:bookmarkEnd w:id="20"/>
     </w:p>
     <w:p>
       <w:pPr>
@@ -7671,110 +7823,24 @@
           <w:lang w:val="en-US"/>
         </w:rPr>
         <w:t>)</w:t>
-      </w:r>
-    </w:p>
-    <w:p>
-      <w:pPr>
-        <w:rPr>
-          <w:lang w:val="en-US"/>
-        </w:rPr>
-      </w:pPr>
-      <w:r>
-        <w:rPr>
-          <w:lang w:val="en-US"/>
-        </w:rPr>
-        <w:t>Discrete entities: PERSON, LOCATION, ORGANIZATION, MISC, CITY, STATE_OR_PROVINCE, COUNTRY</w:t>
-      </w:r>
-    </w:p>
-    <w:p>
-      <w:pPr>
-        <w:rPr>
-          <w:lang w:val="en-US"/>
-        </w:rPr>
-      </w:pPr>
-      <w:r>
-        <w:rPr>
-          <w:lang w:val="en-US"/>
-        </w:rPr>
-        <w:t>Abstract entities:  RELIGION, NATIONALITY, TITLE (Job title), IDEOLOGY, CAUSE_OF_DEATH (violence, shooting ....)</w:t>
-      </w:r>
-    </w:p>
-    <w:p>
-      <w:pPr>
-        <w:rPr>
-          <w:lang w:val="en-US"/>
-        </w:rPr>
-      </w:pPr>
-      <w:r>
-        <w:rPr>
-          <w:lang w:val="en-US"/>
-        </w:rPr>
-        <w:t xml:space="preserve">Stanford Core NLP work on a single sentence basis only, which mean the meaning of the next or previous sentence in the paragraph doesn’t affect the annotation of one sentence in anyway, which is a bad thing for us since we want to work on a rather macro way, instead of micro based way like this. Thus, after filtering out the un-needed result, we perform the </w:t>
-      </w:r>
-      <w:r>
-        <w:rPr>
-          <w:lang w:val="en-US"/>
-        </w:rPr>
-        <w:lastRenderedPageBreak/>
-        <w:t xml:space="preserve">entities counting, in which we count the number of each time an entity has appeared in the article, as well as calculate the sentiment </w:t>
-      </w:r>
-      <w:r>
-        <w:rPr>
-          <w:lang w:val="en-US"/>
-        </w:rPr>
-        <w:t xml:space="preserve">value </w:t>
-      </w:r>
-      <w:r>
-        <w:rPr>
-          <w:lang w:val="en-US"/>
-        </w:rPr>
-        <w:t xml:space="preserve">or </w:t>
-      </w:r>
-      <w:r>
-        <w:rPr>
-          <w:lang w:val="en-US"/>
-        </w:rPr>
-        <w:t xml:space="preserve">the </w:t>
-      </w:r>
-      <w:r>
-        <w:rPr>
-          <w:lang w:val="en-US"/>
-        </w:rPr>
-        <w:t xml:space="preserve">average </w:t>
-      </w:r>
-      <w:r>
-        <w:rPr>
-          <w:lang w:val="en-US"/>
-        </w:rPr>
-        <w:t xml:space="preserve">sentiment value </w:t>
-      </w:r>
-      <w:r>
-        <w:rPr>
-          <w:lang w:val="en-US"/>
-        </w:rPr>
-        <w:t xml:space="preserve">of that </w:t>
-      </w:r>
-      <w:r>
-        <w:rPr>
-          <w:lang w:val="en-US"/>
-        </w:rPr>
-        <w:t>entity, and finally, save all the result to the local database.</w:t>
       </w:r>
     </w:p>
     <w:tbl>
       <w:tblPr>
         <w:tblStyle w:val="TableGrid"/>
-        <w:tblW w:w="9625" w:type="dxa"/>
+        <w:tblW w:w="0" w:type="auto"/>
         <w:tblLook w:val="04A0" w:firstRow="1" w:lastRow="0" w:firstColumn="1" w:lastColumn="0" w:noHBand="0" w:noVBand="1"/>
       </w:tblPr>
       <w:tblGrid>
-        <w:gridCol w:w="3845"/>
-        <w:gridCol w:w="5780"/>
+        <w:gridCol w:w="2257"/>
+        <w:gridCol w:w="2076"/>
+        <w:gridCol w:w="2363"/>
+        <w:gridCol w:w="2081"/>
       </w:tblGrid>
       <w:tr>
         <w:tc>
           <w:tcPr>
-            <w:tcW w:w="3845" w:type="dxa"/>
+            <w:tcW w:w="2194" w:type="dxa"/>
           </w:tcPr>
           <w:p>
             <w:pPr>
@@ -7786,6 +7852,592 @@
               <w:rPr>
                 <w:lang w:val="en-US"/>
               </w:rPr>
+              <w:t>Discrete entities</w:t>
+            </w:r>
+          </w:p>
+        </w:tc>
+        <w:tc>
+          <w:tcPr>
+            <w:tcW w:w="2194" w:type="dxa"/>
+          </w:tcPr>
+          <w:p>
+            <w:pPr>
+              <w:rPr>
+                <w:lang w:val="en-US"/>
+              </w:rPr>
+            </w:pPr>
+            <w:r>
+              <w:rPr>
+                <w:lang w:val="en-US"/>
+              </w:rPr>
+              <w:t>Description</w:t>
+            </w:r>
+          </w:p>
+        </w:tc>
+        <w:tc>
+          <w:tcPr>
+            <w:tcW w:w="2194" w:type="dxa"/>
+          </w:tcPr>
+          <w:p>
+            <w:pPr>
+              <w:rPr>
+                <w:lang w:val="en-US"/>
+              </w:rPr>
+            </w:pPr>
+            <w:r>
+              <w:rPr>
+                <w:lang w:val="en-US"/>
+              </w:rPr>
+              <w:t>Abstract entities</w:t>
+            </w:r>
+          </w:p>
+        </w:tc>
+        <w:tc>
+          <w:tcPr>
+            <w:tcW w:w="2195" w:type="dxa"/>
+          </w:tcPr>
+          <w:p>
+            <w:pPr>
+              <w:rPr>
+                <w:lang w:val="en-US"/>
+              </w:rPr>
+            </w:pPr>
+            <w:r>
+              <w:rPr>
+                <w:lang w:val="en-US"/>
+              </w:rPr>
+              <w:t>Description</w:t>
+            </w:r>
+          </w:p>
+        </w:tc>
+      </w:tr>
+      <w:tr>
+        <w:tc>
+          <w:tcPr>
+            <w:tcW w:w="2194" w:type="dxa"/>
+          </w:tcPr>
+          <w:p>
+            <w:pPr>
+              <w:rPr>
+                <w:lang w:val="en-US"/>
+              </w:rPr>
+            </w:pPr>
+            <w:r>
+              <w:rPr>
+                <w:lang w:val="en-US"/>
+              </w:rPr>
+              <w:t>PERSON</w:t>
+            </w:r>
+          </w:p>
+        </w:tc>
+        <w:tc>
+          <w:tcPr>
+            <w:tcW w:w="2194" w:type="dxa"/>
+          </w:tcPr>
+          <w:p>
+            <w:pPr>
+              <w:rPr>
+                <w:lang w:val="en-US"/>
+              </w:rPr>
+            </w:pPr>
+          </w:p>
+        </w:tc>
+        <w:tc>
+          <w:tcPr>
+            <w:tcW w:w="2194" w:type="dxa"/>
+          </w:tcPr>
+          <w:p>
+            <w:pPr>
+              <w:rPr>
+                <w:lang w:val="en-US"/>
+              </w:rPr>
+            </w:pPr>
+            <w:r>
+              <w:rPr>
+                <w:lang w:val="en-US"/>
+              </w:rPr>
+              <w:t>RELIGION</w:t>
+            </w:r>
+          </w:p>
+        </w:tc>
+        <w:tc>
+          <w:tcPr>
+            <w:tcW w:w="2195" w:type="dxa"/>
+          </w:tcPr>
+          <w:p>
+            <w:pPr>
+              <w:rPr>
+                <w:lang w:val="en-US"/>
+              </w:rPr>
+            </w:pPr>
+          </w:p>
+        </w:tc>
+      </w:tr>
+      <w:tr>
+        <w:tc>
+          <w:tcPr>
+            <w:tcW w:w="2194" w:type="dxa"/>
+          </w:tcPr>
+          <w:p>
+            <w:pPr>
+              <w:rPr>
+                <w:lang w:val="en-US"/>
+              </w:rPr>
+            </w:pPr>
+            <w:r>
+              <w:rPr>
+                <w:lang w:val="en-US"/>
+              </w:rPr>
+              <w:t>LOCATION</w:t>
+            </w:r>
+          </w:p>
+        </w:tc>
+        <w:tc>
+          <w:tcPr>
+            <w:tcW w:w="2194" w:type="dxa"/>
+          </w:tcPr>
+          <w:p>
+            <w:pPr>
+              <w:rPr>
+                <w:lang w:val="en-US"/>
+              </w:rPr>
+            </w:pPr>
+          </w:p>
+        </w:tc>
+        <w:tc>
+          <w:tcPr>
+            <w:tcW w:w="2194" w:type="dxa"/>
+          </w:tcPr>
+          <w:p>
+            <w:pPr>
+              <w:rPr>
+                <w:lang w:val="en-US"/>
+              </w:rPr>
+            </w:pPr>
+            <w:r>
+              <w:rPr>
+                <w:lang w:val="en-US"/>
+              </w:rPr>
+              <w:t>NATIONALITY</w:t>
+            </w:r>
+          </w:p>
+        </w:tc>
+        <w:tc>
+          <w:tcPr>
+            <w:tcW w:w="2195" w:type="dxa"/>
+          </w:tcPr>
+          <w:p>
+            <w:pPr>
+              <w:rPr>
+                <w:lang w:val="en-US"/>
+              </w:rPr>
+            </w:pPr>
+          </w:p>
+        </w:tc>
+      </w:tr>
+      <w:tr>
+        <w:tc>
+          <w:tcPr>
+            <w:tcW w:w="2194" w:type="dxa"/>
+          </w:tcPr>
+          <w:p>
+            <w:pPr>
+              <w:rPr>
+                <w:lang w:val="en-US"/>
+              </w:rPr>
+            </w:pPr>
+            <w:r>
+              <w:rPr>
+                <w:lang w:val="en-US"/>
+              </w:rPr>
+              <w:t>ORGANIZATION</w:t>
+            </w:r>
+          </w:p>
+        </w:tc>
+        <w:tc>
+          <w:tcPr>
+            <w:tcW w:w="2194" w:type="dxa"/>
+          </w:tcPr>
+          <w:p>
+            <w:pPr>
+              <w:rPr>
+                <w:lang w:val="en-US"/>
+              </w:rPr>
+            </w:pPr>
+          </w:p>
+        </w:tc>
+        <w:tc>
+          <w:tcPr>
+            <w:tcW w:w="2194" w:type="dxa"/>
+          </w:tcPr>
+          <w:p>
+            <w:pPr>
+              <w:rPr>
+                <w:lang w:val="en-US"/>
+              </w:rPr>
+            </w:pPr>
+            <w:r>
+              <w:rPr>
+                <w:lang w:val="en-US"/>
+              </w:rPr>
+              <w:t xml:space="preserve">TITLE </w:t>
+            </w:r>
+          </w:p>
+        </w:tc>
+        <w:tc>
+          <w:tcPr>
+            <w:tcW w:w="2195" w:type="dxa"/>
+          </w:tcPr>
+          <w:p>
+            <w:pPr>
+              <w:rPr>
+                <w:lang w:val="en-US"/>
+              </w:rPr>
+            </w:pPr>
+            <w:r>
+              <w:rPr>
+                <w:lang w:val="en-US"/>
+              </w:rPr>
+              <w:t>Job title</w:t>
+            </w:r>
+          </w:p>
+        </w:tc>
+      </w:tr>
+      <w:tr>
+        <w:tc>
+          <w:tcPr>
+            <w:tcW w:w="2194" w:type="dxa"/>
+          </w:tcPr>
+          <w:p>
+            <w:pPr>
+              <w:rPr>
+                <w:lang w:val="en-US"/>
+              </w:rPr>
+            </w:pPr>
+            <w:r>
+              <w:rPr>
+                <w:lang w:val="en-US"/>
+              </w:rPr>
+              <w:t>MISC</w:t>
+            </w:r>
+          </w:p>
+        </w:tc>
+        <w:tc>
+          <w:tcPr>
+            <w:tcW w:w="2194" w:type="dxa"/>
+          </w:tcPr>
+          <w:p>
+            <w:pPr>
+              <w:rPr>
+                <w:lang w:val="en-US"/>
+              </w:rPr>
+            </w:pPr>
+          </w:p>
+        </w:tc>
+        <w:tc>
+          <w:tcPr>
+            <w:tcW w:w="2194" w:type="dxa"/>
+          </w:tcPr>
+          <w:p>
+            <w:pPr>
+              <w:rPr>
+                <w:lang w:val="en-US"/>
+              </w:rPr>
+            </w:pPr>
+            <w:r>
+              <w:rPr>
+                <w:lang w:val="en-US"/>
+              </w:rPr>
+              <w:t>IDEOLOGY</w:t>
+            </w:r>
+          </w:p>
+        </w:tc>
+        <w:tc>
+          <w:tcPr>
+            <w:tcW w:w="2195" w:type="dxa"/>
+          </w:tcPr>
+          <w:p>
+            <w:pPr>
+              <w:rPr>
+                <w:lang w:val="en-US"/>
+              </w:rPr>
+            </w:pPr>
+          </w:p>
+        </w:tc>
+      </w:tr>
+      <w:tr>
+        <w:tc>
+          <w:tcPr>
+            <w:tcW w:w="2194" w:type="dxa"/>
+          </w:tcPr>
+          <w:p>
+            <w:pPr>
+              <w:rPr>
+                <w:lang w:val="en-US"/>
+              </w:rPr>
+            </w:pPr>
+            <w:r>
+              <w:rPr>
+                <w:lang w:val="en-US"/>
+              </w:rPr>
+              <w:lastRenderedPageBreak/>
+              <w:t>CITY</w:t>
+            </w:r>
+          </w:p>
+        </w:tc>
+        <w:tc>
+          <w:tcPr>
+            <w:tcW w:w="2194" w:type="dxa"/>
+          </w:tcPr>
+          <w:p>
+            <w:pPr>
+              <w:rPr>
+                <w:lang w:val="en-US"/>
+              </w:rPr>
+            </w:pPr>
+          </w:p>
+        </w:tc>
+        <w:tc>
+          <w:tcPr>
+            <w:tcW w:w="2194" w:type="dxa"/>
+          </w:tcPr>
+          <w:p>
+            <w:pPr>
+              <w:rPr>
+                <w:lang w:val="en-US"/>
+              </w:rPr>
+            </w:pPr>
+            <w:r>
+              <w:rPr>
+                <w:lang w:val="en-US"/>
+              </w:rPr>
+              <w:t>CAUSE_OF_DEATH</w:t>
+            </w:r>
+          </w:p>
+        </w:tc>
+        <w:tc>
+          <w:tcPr>
+            <w:tcW w:w="2195" w:type="dxa"/>
+          </w:tcPr>
+          <w:p>
+            <w:pPr>
+              <w:rPr>
+                <w:lang w:val="en-US"/>
+              </w:rPr>
+            </w:pPr>
+            <w:r>
+              <w:rPr>
+                <w:lang w:val="en-US"/>
+              </w:rPr>
+              <w:t>violence, shooting ....</w:t>
+            </w:r>
+          </w:p>
+        </w:tc>
+      </w:tr>
+      <w:tr>
+        <w:tc>
+          <w:tcPr>
+            <w:tcW w:w="2194" w:type="dxa"/>
+          </w:tcPr>
+          <w:p>
+            <w:pPr>
+              <w:rPr>
+                <w:lang w:val="en-US"/>
+              </w:rPr>
+            </w:pPr>
+            <w:r>
+              <w:rPr>
+                <w:lang w:val="en-US"/>
+              </w:rPr>
+              <w:t>STATE_OR_PROVINCE</w:t>
+            </w:r>
+          </w:p>
+        </w:tc>
+        <w:tc>
+          <w:tcPr>
+            <w:tcW w:w="2194" w:type="dxa"/>
+          </w:tcPr>
+          <w:p>
+            <w:pPr>
+              <w:rPr>
+                <w:lang w:val="en-US"/>
+              </w:rPr>
+            </w:pPr>
+          </w:p>
+        </w:tc>
+        <w:tc>
+          <w:tcPr>
+            <w:tcW w:w="2194" w:type="dxa"/>
+          </w:tcPr>
+          <w:p>
+            <w:pPr>
+              <w:rPr>
+                <w:lang w:val="en-US"/>
+              </w:rPr>
+            </w:pPr>
+          </w:p>
+        </w:tc>
+        <w:tc>
+          <w:tcPr>
+            <w:tcW w:w="2195" w:type="dxa"/>
+          </w:tcPr>
+          <w:p>
+            <w:pPr>
+              <w:rPr>
+                <w:lang w:val="en-US"/>
+              </w:rPr>
+            </w:pPr>
+          </w:p>
+        </w:tc>
+      </w:tr>
+      <w:tr>
+        <w:tc>
+          <w:tcPr>
+            <w:tcW w:w="2194" w:type="dxa"/>
+          </w:tcPr>
+          <w:p>
+            <w:pPr>
+              <w:rPr>
+                <w:lang w:val="en-US"/>
+              </w:rPr>
+            </w:pPr>
+            <w:r>
+              <w:rPr>
+                <w:lang w:val="en-US"/>
+              </w:rPr>
+              <w:t>COUNTRY</w:t>
+            </w:r>
+          </w:p>
+        </w:tc>
+        <w:tc>
+          <w:tcPr>
+            <w:tcW w:w="2194" w:type="dxa"/>
+          </w:tcPr>
+          <w:p>
+            <w:pPr>
+              <w:rPr>
+                <w:lang w:val="en-US"/>
+              </w:rPr>
+            </w:pPr>
+          </w:p>
+        </w:tc>
+        <w:tc>
+          <w:tcPr>
+            <w:tcW w:w="2194" w:type="dxa"/>
+          </w:tcPr>
+          <w:p>
+            <w:pPr>
+              <w:rPr>
+                <w:lang w:val="en-US"/>
+              </w:rPr>
+            </w:pPr>
+          </w:p>
+        </w:tc>
+        <w:tc>
+          <w:tcPr>
+            <w:tcW w:w="2195" w:type="dxa"/>
+          </w:tcPr>
+          <w:p>
+            <w:pPr>
+              <w:rPr>
+                <w:lang w:val="en-US"/>
+              </w:rPr>
+            </w:pPr>
+          </w:p>
+        </w:tc>
+      </w:tr>
+    </w:tbl>
+    <w:p>
+      <w:pPr>
+        <w:rPr>
+          <w:lang w:val="en-US"/>
+        </w:rPr>
+      </w:pPr>
+    </w:p>
+    <w:p>
+      <w:pPr>
+        <w:rPr>
+          <w:lang w:val="en-US"/>
+        </w:rPr>
+      </w:pPr>
+      <w:bookmarkStart w:id="21" w:name="_GoBack"/>
+      <w:bookmarkEnd w:id="21"/>
+      <w:r>
+        <w:rPr>
+          <w:lang w:val="en-US"/>
+        </w:rPr>
+        <w:t xml:space="preserve">Stanford Core NLP work on a single sentence basis only, which mean the meaning of the next or previous sentence in the paragraph doesn’t affect the annotation of one sentence in anyway, which is a bad thing for us since we want to work on a rather macro way, instead of micro based way like this. Thus, after filtering out the un-needed result, we perform the entities counting, in which we count the number of each time an entity has appeared in the article, as well as calculate the sentiment </w:t>
+      </w:r>
+      <w:r>
+        <w:rPr>
+          <w:lang w:val="en-US"/>
+        </w:rPr>
+        <w:t xml:space="preserve">value </w:t>
+      </w:r>
+      <w:r>
+        <w:rPr>
+          <w:lang w:val="en-US"/>
+        </w:rPr>
+        <w:t xml:space="preserve">or </w:t>
+      </w:r>
+      <w:r>
+        <w:rPr>
+          <w:lang w:val="en-US"/>
+        </w:rPr>
+        <w:t xml:space="preserve">the </w:t>
+      </w:r>
+      <w:r>
+        <w:rPr>
+          <w:lang w:val="en-US"/>
+        </w:rPr>
+        <w:t xml:space="preserve">average </w:t>
+      </w:r>
+      <w:r>
+        <w:rPr>
+          <w:lang w:val="en-US"/>
+        </w:rPr>
+        <w:t xml:space="preserve">sentiment value </w:t>
+      </w:r>
+      <w:r>
+        <w:rPr>
+          <w:lang w:val="en-US"/>
+        </w:rPr>
+        <w:t xml:space="preserve">of that </w:t>
+      </w:r>
+      <w:r>
+        <w:rPr>
+          <w:lang w:val="en-US"/>
+        </w:rPr>
+        <w:t>entity, and finally, save all the result to the local database.</w:t>
+      </w:r>
+    </w:p>
+    <w:tbl>
+      <w:tblPr>
+        <w:tblStyle w:val="TableGrid"/>
+        <w:tblW w:w="11070" w:type="dxa"/>
+        <w:tblInd w:w="-1355" w:type="dxa"/>
+        <w:tblLook w:val="04A0" w:firstRow="1" w:lastRow="0" w:firstColumn="1" w:lastColumn="0" w:noHBand="0" w:noVBand="1"/>
+      </w:tblPr>
+      <w:tblGrid>
+        <w:gridCol w:w="5200"/>
+        <w:gridCol w:w="5870"/>
+      </w:tblGrid>
+      <w:tr>
+        <w:tc>
+          <w:tcPr>
+            <w:tcW w:w="5200" w:type="dxa"/>
+          </w:tcPr>
+          <w:p>
+            <w:pPr>
+              <w:rPr>
+                <w:lang w:val="en-US"/>
+              </w:rPr>
+            </w:pPr>
+            <w:r>
+              <w:rPr>
+                <w:lang w:val="en-US"/>
+              </w:rPr>
+              <w:lastRenderedPageBreak/>
               <w:t>(</w:t>
             </w:r>
             <w:r>
@@ -7972,10 +8624,54 @@
               <w:t xml:space="preserve"> the entities, their appearance and their average sentiment value.</w:t>
             </w:r>
           </w:p>
+          <w:p>
+            <w:pPr>
+              <w:rPr>
+                <w:lang w:val="en-US"/>
+              </w:rPr>
+            </w:pPr>
+            <w:r>
+              <w:rPr>
+                <w:lang w:val="en-US"/>
+              </w:rPr>
+              <w:t xml:space="preserve">With these </w:t>
+            </w:r>
+            <w:r>
+              <w:rPr>
+                <w:lang w:val="en-US"/>
+              </w:rPr>
+              <w:t>annotations’</w:t>
+            </w:r>
+            <w:r>
+              <w:rPr>
+                <w:lang w:val="en-US"/>
+              </w:rPr>
+              <w:t xml:space="preserve"> information stored, </w:t>
+            </w:r>
+            <w:r>
+              <w:rPr>
+                <w:lang w:val="en-US"/>
+              </w:rPr>
+              <w:t xml:space="preserve">we implemented a matching algorithm to suggest relevance articles to the one the use is viewing (more information on part </w:t>
+            </w:r>
+            <w:r>
+              <w:rPr>
+                <w:b/>
+                <w:lang w:val="en-US"/>
+              </w:rPr>
+              <w:t>3.3.1 Articles similarity calculation using only NER</w:t>
+            </w:r>
+            <w:r>
+              <w:rPr>
+                <w:lang w:val="en-US"/>
+              </w:rPr>
+              <w:t>). However, this approach is not good enough since the sentiment analysis doesn’t work as well as expected, so this in effect just return bunch of articles talking about the same thing.</w:t>
+            </w:r>
+          </w:p>
         </w:tc>
         <w:tc>
           <w:tcPr>
-            <w:tcW w:w="5780" w:type="dxa"/>
+            <w:tcW w:w="5870" w:type="dxa"/>
           </w:tcPr>
           <w:p>
             <w:pPr>
@@ -8006,7 +8702,7 @@
                           </pic:cNvPicPr>
                         </pic:nvPicPr>
                         <pic:blipFill>
-                          <a:blip r:embed="rId20">
+                          <a:blip r:embed="rId21">
                             <a:extLst>
                               <a:ext uri="{28A0092B-C50C-407E-A947-70E740481C1C}">
                                 <a14:useLocalDpi xmlns:a14="http://schemas.microsoft.com/office/drawing/2010/main" val="0"/>
@@ -8049,7 +8745,6 @@
               <w:rPr>
                 <w:lang w:val="en-US"/>
               </w:rPr>
-              <w:lastRenderedPageBreak/>
               <w:t>Figure n: Example of a</w:t>
             </w:r>
             <w:r>
@@ -8068,6 +8763,49 @@
           <w:lang w:val="en-US"/>
         </w:rPr>
       </w:pPr>
+      <w:r>
+        <w:rPr>
+          <w:lang w:val="en-US"/>
+        </w:rPr>
+        <w:t xml:space="preserve">This approach, even though it </w:t>
+      </w:r>
+      <w:r>
+        <w:rPr>
+          <w:lang w:val="en-US"/>
+        </w:rPr>
+        <w:t>didn’t show us the expected solution (an-unpolarizing algorithm)</w:t>
+      </w:r>
+      <w:r>
+        <w:rPr>
+          <w:lang w:val="en-US"/>
+        </w:rPr>
+        <w:t xml:space="preserve">, but it </w:t>
+      </w:r>
+      <w:r>
+        <w:rPr>
+          <w:lang w:val="en-US"/>
+        </w:rPr>
+        <w:t xml:space="preserve">shows </w:t>
+      </w:r>
+      <w:r>
+        <w:rPr>
+          <w:lang w:val="en-US"/>
+        </w:rPr>
+        <w:t xml:space="preserve">us that we are going in the right direction as the result from the </w:t>
+      </w:r>
+      <w:r>
+        <w:rPr>
+          <w:lang w:val="en-US"/>
+        </w:rPr>
+        <w:t xml:space="preserve">matching </w:t>
+      </w:r>
+      <w:r>
+        <w:rPr>
+          <w:lang w:val="en-US"/>
+        </w:rPr>
+        <w:lastRenderedPageBreak/>
+        <w:t>function give us relevance articles as they talk about similar topic even if their titles are not relevant.</w:t>
+      </w:r>
     </w:p>
     <w:p>
       <w:pPr>
@@ -8161,16 +8899,691 @@
         <w:rPr>
           <w:lang w:val="en-US"/>
         </w:rPr>
-        <w:t xml:space="preserve"> - </w:t>
+        <w:t xml:space="preserve"> </w:t>
+      </w:r>
+      <w:r>
+        <w:rPr>
+          <w:lang w:val="en-US"/>
+        </w:rPr>
+        <w:t>–</w:t>
+      </w:r>
+      <w:r>
+        <w:rPr>
+          <w:lang w:val="en-US"/>
+        </w:rPr>
+        <w:t xml:space="preserve"> </w:t>
+      </w:r>
+      <w:r>
+        <w:rPr>
+          <w:lang w:val="en-US"/>
+        </w:rPr>
+        <w:t xml:space="preserve">To furthermore improve the matching algorithm as to find even more relevance information for the user, we use Semantic Triples. The idea now is not only just match article that talks about the same things, but to read the sentences of the article and then see if there are any other articles that is also mention the same thing: </w:t>
       </w:r>
       <w:proofErr w:type="spellStart"/>
       <w:r>
         <w:rPr>
           <w:lang w:val="en-US"/>
         </w:rPr>
-        <w:t>Abc</w:t>
+        <w:t>ie</w:t>
       </w:r>
       <w:proofErr w:type="spellEnd"/>
+      <w:r>
+        <w:rPr>
+          <w:lang w:val="en-US"/>
+        </w:rPr>
+        <w:t xml:space="preserve">: Trump hates brown people and Trump push brown people. This can in turn provide much more relevance information as two articles, at one point, talk about the same thing, so the user can not only see what each article says, but they can also have the power to see the content which the subject is talked about. To do such marvelous task, we use </w:t>
+      </w:r>
+      <w:proofErr w:type="spellStart"/>
+      <w:r>
+        <w:rPr>
+          <w:lang w:val="en-US"/>
+        </w:rPr>
+        <w:t>OpenIE</w:t>
+      </w:r>
+      <w:proofErr w:type="spellEnd"/>
+      <w:r>
+        <w:rPr>
+          <w:lang w:val="en-US"/>
+        </w:rPr>
+        <w:t xml:space="preserve"> from Core NLP.</w:t>
+      </w:r>
+    </w:p>
+    <w:p>
+      <w:pPr>
+        <w:rPr>
+          <w:lang w:val="en-US"/>
+        </w:rPr>
+      </w:pPr>
+      <w:r>
+        <w:rPr>
+          <w:lang w:val="en-US"/>
+        </w:rPr>
+        <w:t xml:space="preserve">Open information extraction from Core NLP works pretty good out of the box. Inputting one sentence into it and it gives you a lot </w:t>
+      </w:r>
+      <w:r>
+        <w:rPr>
+          <w:lang w:val="en-US"/>
+        </w:rPr>
+        <w:t xml:space="preserve">of </w:t>
+      </w:r>
+      <w:r>
+        <w:rPr>
+          <w:lang w:val="en-US"/>
+        </w:rPr>
+        <w:t xml:space="preserve">statements constructed from that sentence to work on. These statement however are too </w:t>
+      </w:r>
+      <w:r>
+        <w:rPr>
+          <w:lang w:val="en-US"/>
+        </w:rPr>
+        <w:t xml:space="preserve">many and too noisy as some of the statement are quite useless information (he is president) or some are shortened version of other statement (USA hates </w:t>
+      </w:r>
+      <w:proofErr w:type="spellStart"/>
+      <w:r>
+        <w:rPr>
+          <w:lang w:val="en-US"/>
+        </w:rPr>
+        <w:t>muslim</w:t>
+      </w:r>
+      <w:proofErr w:type="spellEnd"/>
+      <w:r>
+        <w:rPr>
+          <w:lang w:val="en-US"/>
+        </w:rPr>
+        <w:t xml:space="preserve"> people vs USA hates </w:t>
+      </w:r>
+      <w:proofErr w:type="spellStart"/>
+      <w:r>
+        <w:rPr>
+          <w:lang w:val="en-US"/>
+        </w:rPr>
+        <w:t>muslim</w:t>
+      </w:r>
+      <w:proofErr w:type="spellEnd"/>
+      <w:r>
+        <w:rPr>
+          <w:lang w:val="en-US"/>
+        </w:rPr>
+        <w:t xml:space="preserve"> people all over the world).</w:t>
+      </w:r>
+    </w:p>
+    <w:p>
+      <w:pPr>
+        <w:rPr>
+          <w:i/>
+          <w:lang w:val="en-US"/>
+        </w:rPr>
+      </w:pPr>
+      <w:r>
+        <w:rPr>
+          <w:i/>
+          <w:lang w:val="en-US"/>
+        </w:rPr>
+        <w:t>TODO: Need example of this</w:t>
+      </w:r>
+    </w:p>
+    <w:p>
+      <w:pPr>
+        <w:rPr>
+          <w:lang w:val="en-US"/>
+        </w:rPr>
+      </w:pPr>
+      <w:r>
+        <w:rPr>
+          <w:lang w:val="en-US"/>
+        </w:rPr>
+        <w:t xml:space="preserve">To make use of the </w:t>
+      </w:r>
+      <w:proofErr w:type="spellStart"/>
+      <w:r>
+        <w:rPr>
+          <w:lang w:val="en-US"/>
+        </w:rPr>
+        <w:t>OpenIE</w:t>
+      </w:r>
+      <w:proofErr w:type="spellEnd"/>
+      <w:r>
+        <w:rPr>
+          <w:lang w:val="en-US"/>
+        </w:rPr>
+        <w:t xml:space="preserve"> data, we do a three-step filtering. </w:t>
+      </w:r>
+    </w:p>
+    <w:p>
+      <w:pPr>
+        <w:rPr>
+          <w:lang w:val="en-US"/>
+        </w:rPr>
+      </w:pPr>
+      <w:r>
+        <w:rPr>
+          <w:lang w:val="en-US"/>
+        </w:rPr>
+        <w:t xml:space="preserve">First, triplets with the relation word that is not a verb and not the verb “be” is also removed. This make sure that all the non-meaningful </w:t>
+      </w:r>
+      <w:r>
+        <w:rPr>
+          <w:lang w:val="en-US"/>
+        </w:rPr>
+        <w:t xml:space="preserve">statement (example needed!) will be removed from our result </w:t>
+      </w:r>
+      <w:r>
+        <w:rPr>
+          <w:lang w:val="en-US"/>
+        </w:rPr>
+        <w:t>&lt;</w:t>
+      </w:r>
+      <w:proofErr w:type="spellStart"/>
+      <w:r>
+        <w:rPr>
+          <w:i/>
+          <w:lang w:val="en-US"/>
+        </w:rPr>
+        <w:t>tripletMeaningfulProcessor.filterOpenieResult</w:t>
+      </w:r>
+      <w:proofErr w:type="spellEnd"/>
+      <w:r>
+        <w:rPr>
+          <w:lang w:val="en-US"/>
+        </w:rPr>
+        <w:t>&gt;</w:t>
+      </w:r>
+    </w:p>
+    <w:p>
+      <w:pPr>
+        <w:rPr>
+          <w:lang w:val="en-US"/>
+        </w:rPr>
+      </w:pPr>
+      <w:r>
+        <w:rPr>
+          <w:lang w:val="en-US"/>
+        </w:rPr>
+        <w:t>Second</w:t>
+      </w:r>
+      <w:r>
+        <w:rPr>
+          <w:lang w:val="en-US"/>
+        </w:rPr>
+        <w:t xml:space="preserve">, we remove all the triplets that are just </w:t>
+      </w:r>
+      <w:r>
+        <w:rPr>
+          <w:lang w:val="en-US"/>
+        </w:rPr>
+        <w:t xml:space="preserve">shortened version of others, this remove quite a bit of them (needs some number value, to see the effect) </w:t>
+      </w:r>
+      <w:r>
+        <w:rPr>
+          <w:i/>
+          <w:lang w:val="en-US"/>
+        </w:rPr>
+        <w:t>&lt;</w:t>
+      </w:r>
+      <w:proofErr w:type="spellStart"/>
+      <w:r>
+        <w:rPr>
+          <w:i/>
+          <w:lang w:val="en-US"/>
+        </w:rPr>
+        <w:t>tripletTrimmer.trimShorterTriplets</w:t>
+      </w:r>
+      <w:proofErr w:type="spellEnd"/>
+      <w:r>
+        <w:rPr>
+          <w:i/>
+          <w:lang w:val="en-US"/>
+        </w:rPr>
+        <w:t>&gt;</w:t>
+      </w:r>
+    </w:p>
+    <w:p>
+      <w:pPr>
+        <w:rPr>
+          <w:lang w:val="en-US"/>
+        </w:rPr>
+      </w:pPr>
+      <w:r>
+        <w:rPr>
+          <w:lang w:val="en-US"/>
+        </w:rPr>
+        <w:lastRenderedPageBreak/>
+        <w:t xml:space="preserve">Last, </w:t>
+      </w:r>
+      <w:r>
+        <w:rPr>
+          <w:lang w:val="en-US"/>
+        </w:rPr>
+        <w:t xml:space="preserve">combined with the named entities analyzed from 3.2.4, all the statement that doesn’t have an entity mentioned will also be removed, since the triplets without any meaningful entities mentioned will be useless in term of information for us anyway </w:t>
+      </w:r>
+      <w:r>
+        <w:rPr>
+          <w:lang w:val="en-US"/>
+        </w:rPr>
+        <w:t>&lt;</w:t>
+      </w:r>
+      <w:proofErr w:type="spellStart"/>
+      <w:r>
+        <w:rPr>
+          <w:i/>
+          <w:lang w:val="en-US"/>
+        </w:rPr>
+        <w:t>coreFeatureExtractor_getContainingEntities</w:t>
+      </w:r>
+      <w:proofErr w:type="spellEnd"/>
+      <w:r>
+        <w:rPr>
+          <w:lang w:val="en-US"/>
+        </w:rPr>
+        <w:t>&gt;</w:t>
+      </w:r>
+    </w:p>
+    <w:p>
+      <w:pPr>
+        <w:pStyle w:val="ListParagraph"/>
+        <w:numPr>
+          <w:ilvl w:val="0"/>
+          <w:numId w:val="20"/>
+        </w:numPr>
+        <w:rPr>
+          <w:lang w:val="en-US"/>
+        </w:rPr>
+      </w:pPr>
+      <w:r>
+        <w:rPr>
+          <w:lang w:val="en-US"/>
+        </w:rPr>
+        <w:t>Find example for each of these cases to see which result is removed and which is saved to see the impact, also, maybe some number on how much is removed for example.</w:t>
+      </w:r>
+    </w:p>
+    <w:p>
+      <w:pPr>
+        <w:rPr>
+          <w:lang w:val="en-US"/>
+        </w:rPr>
+      </w:pPr>
+      <w:r>
+        <w:rPr>
+          <w:lang w:val="en-US"/>
+        </w:rPr>
+        <w:t>After these three-step filtering, the annotated data of the article is saved to our local database as a JavaScript object in json format, same process as part 3.2.4, only with different data.</w:t>
+      </w:r>
+    </w:p>
+    <w:tbl>
+      <w:tblPr>
+        <w:tblStyle w:val="TableGrid"/>
+        <w:tblW w:w="10980" w:type="dxa"/>
+        <w:tblInd w:w="-1355" w:type="dxa"/>
+        <w:tblLook w:val="04A0" w:firstRow="1" w:lastRow="0" w:firstColumn="1" w:lastColumn="0" w:noHBand="0" w:noVBand="1"/>
+      </w:tblPr>
+      <w:tblGrid>
+        <w:gridCol w:w="4781"/>
+        <w:gridCol w:w="6199"/>
+      </w:tblGrid>
+      <w:tr>
+        <w:tc>
+          <w:tcPr>
+            <w:tcW w:w="4871" w:type="dxa"/>
+          </w:tcPr>
+          <w:p>
+            <w:pPr>
+              <w:rPr>
+                <w:lang w:val="en-US"/>
+              </w:rPr>
+            </w:pPr>
+            <w:r>
+              <w:rPr>
+                <w:lang w:val="en-US"/>
+              </w:rPr>
+              <w:lastRenderedPageBreak/>
+              <w:t xml:space="preserve">This is a snippet of </w:t>
+            </w:r>
+            <w:r>
+              <w:rPr>
+                <w:lang w:val="en-US"/>
+              </w:rPr>
+              <w:t>the annotation data</w:t>
+            </w:r>
+            <w:r>
+              <w:rPr>
+                <w:lang w:val="en-US"/>
+              </w:rPr>
+              <w:t xml:space="preserve"> stored in our database. </w:t>
+            </w:r>
+            <w:r>
+              <w:rPr>
+                <w:lang w:val="en-US"/>
+              </w:rPr>
+              <w:t>Each entry contains:</w:t>
+            </w:r>
+          </w:p>
+          <w:p>
+            <w:pPr>
+              <w:pStyle w:val="ListParagraph"/>
+              <w:numPr>
+                <w:ilvl w:val="0"/>
+                <w:numId w:val="20"/>
+              </w:numPr>
+              <w:rPr>
+                <w:lang w:val="en-US"/>
+              </w:rPr>
+            </w:pPr>
+            <w:r>
+              <w:rPr>
+                <w:lang w:val="en-US"/>
+              </w:rPr>
+              <w:t xml:space="preserve">Meta data about the article: </w:t>
+            </w:r>
+            <w:proofErr w:type="spellStart"/>
+            <w:r>
+              <w:rPr>
+                <w:lang w:val="en-US"/>
+              </w:rPr>
+              <w:t>url</w:t>
+            </w:r>
+            <w:proofErr w:type="spellEnd"/>
+            <w:r>
+              <w:rPr>
+                <w:lang w:val="en-US"/>
+              </w:rPr>
+              <w:t xml:space="preserve"> and title</w:t>
+            </w:r>
+          </w:p>
+          <w:p>
+            <w:pPr>
+              <w:pStyle w:val="ListParagraph"/>
+              <w:numPr>
+                <w:ilvl w:val="0"/>
+                <w:numId w:val="20"/>
+              </w:numPr>
+              <w:rPr>
+                <w:lang w:val="en-US"/>
+              </w:rPr>
+            </w:pPr>
+            <w:r>
+              <w:rPr>
+                <w:lang w:val="en-US"/>
+              </w:rPr>
+              <w:t>Array of annotated information about the content of the article, split down to a sentence level.</w:t>
+            </w:r>
+          </w:p>
+          <w:p>
+            <w:pPr>
+              <w:rPr>
+                <w:lang w:val="en-US"/>
+              </w:rPr>
+            </w:pPr>
+            <w:r>
+              <w:rPr>
+                <w:lang w:val="en-US"/>
+              </w:rPr>
+              <w:t>Each data-sentence contains:</w:t>
+            </w:r>
+          </w:p>
+          <w:p>
+            <w:pPr>
+              <w:pStyle w:val="ListParagraph"/>
+              <w:numPr>
+                <w:ilvl w:val="0"/>
+                <w:numId w:val="21"/>
+              </w:numPr>
+              <w:rPr>
+                <w:lang w:val="en-US"/>
+              </w:rPr>
+            </w:pPr>
+            <w:r>
+              <w:rPr>
+                <w:lang w:val="en-US"/>
+              </w:rPr>
+              <w:t>Full</w:t>
+            </w:r>
+            <w:r>
+              <w:rPr>
+                <w:lang w:val="en-US"/>
+              </w:rPr>
+              <w:t xml:space="preserve"> text content of the sentence</w:t>
+            </w:r>
+          </w:p>
+          <w:p>
+            <w:pPr>
+              <w:pStyle w:val="ListParagraph"/>
+              <w:numPr>
+                <w:ilvl w:val="0"/>
+                <w:numId w:val="21"/>
+              </w:numPr>
+              <w:rPr>
+                <w:lang w:val="en-US"/>
+              </w:rPr>
+            </w:pPr>
+            <w:r>
+              <w:rPr>
+                <w:lang w:val="en-US"/>
+              </w:rPr>
+              <w:t>Triplets exists in the sentences and their information.</w:t>
+            </w:r>
+          </w:p>
+          <w:p>
+            <w:pPr>
+              <w:rPr>
+                <w:lang w:val="en-US"/>
+              </w:rPr>
+            </w:pPr>
+            <w:r>
+              <w:rPr>
+                <w:lang w:val="en-US"/>
+              </w:rPr>
+              <w:t>Each triplet in the sentence annotation contains:</w:t>
+            </w:r>
+          </w:p>
+          <w:p>
+            <w:pPr>
+              <w:pStyle w:val="ListParagraph"/>
+              <w:numPr>
+                <w:ilvl w:val="0"/>
+                <w:numId w:val="21"/>
+              </w:numPr>
+              <w:rPr>
+                <w:lang w:val="en-US"/>
+              </w:rPr>
+            </w:pPr>
+            <w:r>
+              <w:rPr>
+                <w:lang w:val="en-US"/>
+              </w:rPr>
+              <w:t>Subject, relation and object text.</w:t>
+            </w:r>
+          </w:p>
+          <w:p>
+            <w:pPr>
+              <w:pStyle w:val="ListParagraph"/>
+              <w:numPr>
+                <w:ilvl w:val="0"/>
+                <w:numId w:val="21"/>
+              </w:numPr>
+              <w:rPr>
+                <w:lang w:val="en-US"/>
+              </w:rPr>
+            </w:pPr>
+            <w:r>
+              <w:rPr>
+                <w:lang w:val="en-US"/>
+              </w:rPr>
+              <w:t>Full text content of the triplet (combine subject, relation and object)</w:t>
+            </w:r>
+          </w:p>
+          <w:p>
+            <w:pPr>
+              <w:pStyle w:val="ListParagraph"/>
+              <w:numPr>
+                <w:ilvl w:val="0"/>
+                <w:numId w:val="21"/>
+              </w:numPr>
+              <w:rPr>
+                <w:lang w:val="en-US"/>
+              </w:rPr>
+            </w:pPr>
+            <w:r>
+              <w:rPr>
+                <w:lang w:val="en-US"/>
+              </w:rPr>
+              <w:t>Containing entities.</w:t>
+            </w:r>
+          </w:p>
+          <w:p>
+            <w:pPr>
+              <w:rPr>
+                <w:lang w:val="en-US"/>
+              </w:rPr>
+            </w:pPr>
+            <w:r>
+              <w:rPr>
+                <w:lang w:val="en-US"/>
+              </w:rPr>
+              <w:t>We made the decision to store as much information as possible like the full sentence text as well as the triplet</w:t>
+            </w:r>
+            <w:r>
+              <w:rPr>
+                <w:lang w:val="en-US"/>
+              </w:rPr>
+              <w:t>’</w:t>
+            </w:r>
+            <w:r>
+              <w:rPr>
+                <w:lang w:val="en-US"/>
+              </w:rPr>
+              <w:t xml:space="preserve">s text so that when we return the un-polarized result to the user, they can see </w:t>
+            </w:r>
+            <w:r>
+              <w:rPr>
+                <w:lang w:val="en-US"/>
+              </w:rPr>
+              <w:t>all</w:t>
+            </w:r>
+            <w:r>
+              <w:rPr>
+                <w:lang w:val="en-US"/>
+              </w:rPr>
+              <w:t xml:space="preserve"> the reason that leads to the decision to show them the </w:t>
+            </w:r>
+            <w:r>
+              <w:rPr>
+                <w:lang w:val="en-US"/>
+              </w:rPr>
+              <w:t>results and</w:t>
+            </w:r>
+            <w:r>
+              <w:rPr>
+                <w:lang w:val="en-US"/>
+              </w:rPr>
+              <w:t xml:space="preserve"> </w:t>
+            </w:r>
+            <w:r>
+              <w:rPr>
+                <w:lang w:val="en-US"/>
+              </w:rPr>
+              <w:t>can judge the comparisons for themselves.</w:t>
+            </w:r>
+          </w:p>
+        </w:tc>
+        <w:tc>
+          <w:tcPr>
+            <w:tcW w:w="6109" w:type="dxa"/>
+          </w:tcPr>
+          <w:p>
+            <w:pPr>
+              <w:rPr>
+                <w:lang w:val="en-US"/>
+              </w:rPr>
+            </w:pPr>
+            <w:r>
+              <w:rPr>
+                <w:noProof/>
+              </w:rPr>
+              <w:drawing>
+                <wp:inline distT="0" distB="0" distL="0" distR="0" wp14:anchorId="210213B1" wp14:editId="0E777B8A">
+                  <wp:extent cx="3799336" cy="5553075"/>
+                  <wp:effectExtent l="0" t="0" r="0" b="0"/>
+                  <wp:docPr id="20" name="Picture 20"/>
+                  <wp:cNvGraphicFramePr>
+                    <a:graphicFrameLocks xmlns:a="http://schemas.openxmlformats.org/drawingml/2006/main" noChangeAspect="1"/>
+                  </wp:cNvGraphicFramePr>
+                  <a:graphic xmlns:a="http://schemas.openxmlformats.org/drawingml/2006/main">
+                    <a:graphicData uri="http://schemas.openxmlformats.org/drawingml/2006/picture">
+                      <pic:pic xmlns:pic="http://schemas.openxmlformats.org/drawingml/2006/picture">
+                        <pic:nvPicPr>
+                          <pic:cNvPr id="0" name="Picture 2"/>
+                          <pic:cNvPicPr>
+                            <a:picLocks noChangeAspect="1" noChangeArrowheads="1"/>
+                          </pic:cNvPicPr>
+                        </pic:nvPicPr>
+                        <pic:blipFill>
+                          <a:blip r:embed="rId22">
+                            <a:extLst>
+                              <a:ext uri="{28A0092B-C50C-407E-A947-70E740481C1C}">
+                                <a14:useLocalDpi xmlns:a14="http://schemas.microsoft.com/office/drawing/2010/main" val="0"/>
+                              </a:ext>
+                            </a:extLst>
+                          </a:blip>
+                          <a:srcRect/>
+                          <a:stretch>
+                            <a:fillRect/>
+                          </a:stretch>
+                        </pic:blipFill>
+                        <pic:spPr bwMode="auto">
+                          <a:xfrm>
+                            <a:off x="0" y="0"/>
+                            <a:ext cx="3807774" cy="5565408"/>
+                          </a:xfrm>
+                          <a:prstGeom prst="rect">
+                            <a:avLst/>
+                          </a:prstGeom>
+                          <a:noFill/>
+                          <a:ln>
+                            <a:noFill/>
+                          </a:ln>
+                        </pic:spPr>
+                      </pic:pic>
+                    </a:graphicData>
+                  </a:graphic>
+                </wp:inline>
+              </w:drawing>
+            </w:r>
+          </w:p>
+          <w:p>
+            <w:pPr>
+              <w:jc w:val="center"/>
+              <w:rPr>
+                <w:lang w:val="en-US"/>
+              </w:rPr>
+            </w:pPr>
+            <w:r>
+              <w:rPr>
+                <w:lang w:val="en-US"/>
+              </w:rPr>
+              <w:t>Figure n: Example of an annotated article stored in our database</w:t>
+            </w:r>
+            <w:r>
+              <w:rPr>
+                <w:lang w:val="en-US"/>
+              </w:rPr>
+              <w:t xml:space="preserve"> (current version)</w:t>
+            </w:r>
+          </w:p>
+        </w:tc>
+      </w:tr>
+    </w:tbl>
+    <w:p>
+      <w:pPr>
+        <w:rPr>
+          <w:lang w:val="en-US"/>
+        </w:rPr>
+      </w:pPr>
+      <w:r>
+        <w:rPr>
+          <w:lang w:val="en-US"/>
+        </w:rPr>
+        <w:t>With the Semantic triples annotation processed and stored in our database, we process to the compare and matching part, section 3.3: Un-polarizing algorithm.</w:t>
+      </w:r>
     </w:p>
     <w:p>
       <w:pPr>
@@ -8184,6 +9597,7 @@
         <w:rPr>
           <w:lang w:val="en-US"/>
         </w:rPr>
+        <w:lastRenderedPageBreak/>
         <w:t>Un-polarizing algorithm</w:t>
       </w:r>
       <w:bookmarkEnd w:id="23"/>
@@ -10459,8 +11873,8 @@
           <w:lang w:val="en-US"/>
         </w:rPr>
       </w:pPr>
-      <w:bookmarkStart w:id="39" w:name="_Toc499365405"/>
-      <w:bookmarkStart w:id="40" w:name="_Toc536649078"/>
+      <w:bookmarkStart w:id="39" w:name="_Toc536649078"/>
+      <w:bookmarkStart w:id="40" w:name="_Toc499365405"/>
       <w:r>
         <w:rPr>
           <w:lang w:val="en-US"/>
@@ -10468,7 +11882,7 @@
         <w:lastRenderedPageBreak/>
         <w:t>Bibliography</w:t>
       </w:r>
-      <w:bookmarkEnd w:id="40"/>
+      <w:bookmarkEnd w:id="39"/>
     </w:p>
     <w:p>
       <w:pPr>
@@ -10637,7 +12051,7 @@
         </w:rPr>
       </w:pPr>
       <w:bookmarkStart w:id="41" w:name="_Toc536649079"/>
-      <w:bookmarkEnd w:id="39"/>
+      <w:bookmarkEnd w:id="40"/>
       <w:r>
         <w:rPr>
           <w:lang w:val="en-US"/>
@@ -10680,8 +12094,8 @@
       <w:bookmarkEnd w:id="43"/>
     </w:p>
     <w:sectPr>
-      <w:headerReference w:type="default" r:id="rId21"/>
-      <w:footerReference w:type="default" r:id="rId22"/>
+      <w:headerReference w:type="default" r:id="rId23"/>
+      <w:footerReference w:type="default" r:id="rId24"/>
       <w:pgSz w:w="11906" w:h="16838" w:code="9"/>
       <w:pgMar w:top="1985" w:right="1134" w:bottom="1985" w:left="1985" w:header="708" w:footer="708" w:gutter="0"/>
       <w:pgNumType w:start="1"/>
@@ -10826,7 +12240,6 @@
         <w:docPartUnique/>
       </w:docPartObj>
     </w:sdtPr>
-    <w:sdtEndPr/>
     <w:sdtContent>
       <w:p>
         <w:pPr>
@@ -10879,7 +12292,6 @@
         <w:docPartUnique/>
       </w:docPartObj>
     </w:sdtPr>
-    <w:sdtEndPr/>
     <w:sdtContent>
       <w:p>
         <w:pPr>
@@ -11205,6 +12617,119 @@
     </w:lvl>
   </w:abstractNum>
   <w:abstractNum w:abstractNumId="10" w15:restartNumberingAfterBreak="0">
+    <w:nsid w:val="0C2A60A2"/>
+    <w:multiLevelType w:val="hybridMultilevel"/>
+    <w:tmpl w:val="32AC7660"/>
+    <w:lvl w:ilvl="0" w:tplc="04090001">
+      <w:start w:val="1"/>
+      <w:numFmt w:val="bullet"/>
+      <w:lvlText w:val=""/>
+      <w:lvlJc w:val="left"/>
+      <w:pPr>
+        <w:ind w:left="720" w:hanging="360"/>
+      </w:pPr>
+      <w:rPr>
+        <w:rFonts w:ascii="Symbol" w:hAnsi="Symbol" w:hint="default"/>
+      </w:rPr>
+    </w:lvl>
+    <w:lvl w:ilvl="1" w:tplc="04090003" w:tentative="1">
+      <w:start w:val="1"/>
+      <w:numFmt w:val="bullet"/>
+      <w:lvlText w:val="o"/>
+      <w:lvlJc w:val="left"/>
+      <w:pPr>
+        <w:ind w:left="1440" w:hanging="360"/>
+      </w:pPr>
+      <w:rPr>
+        <w:rFonts w:ascii="Courier New" w:hAnsi="Courier New" w:cs="Courier New" w:hint="default"/>
+      </w:rPr>
+    </w:lvl>
+    <w:lvl w:ilvl="2" w:tplc="04090005" w:tentative="1">
+      <w:start w:val="1"/>
+      <w:numFmt w:val="bullet"/>
+      <w:lvlText w:val=""/>
+      <w:lvlJc w:val="left"/>
+      <w:pPr>
+        <w:ind w:left="2160" w:hanging="360"/>
+      </w:pPr>
+      <w:rPr>
+        <w:rFonts w:ascii="Wingdings" w:hAnsi="Wingdings" w:hint="default"/>
+      </w:rPr>
+    </w:lvl>
+    <w:lvl w:ilvl="3" w:tplc="04090001" w:tentative="1">
+      <w:start w:val="1"/>
+      <w:numFmt w:val="bullet"/>
+      <w:lvlText w:val=""/>
+      <w:lvlJc w:val="left"/>
+      <w:pPr>
+        <w:ind w:left="2880" w:hanging="360"/>
+      </w:pPr>
+      <w:rPr>
+        <w:rFonts w:ascii="Symbol" w:hAnsi="Symbol" w:hint="default"/>
+      </w:rPr>
+    </w:lvl>
+    <w:lvl w:ilvl="4" w:tplc="04090003" w:tentative="1">
+      <w:start w:val="1"/>
+      <w:numFmt w:val="bullet"/>
+      <w:lvlText w:val="o"/>
+      <w:lvlJc w:val="left"/>
+      <w:pPr>
+        <w:ind w:left="3600" w:hanging="360"/>
+      </w:pPr>
+      <w:rPr>
+        <w:rFonts w:ascii="Courier New" w:hAnsi="Courier New" w:cs="Courier New" w:hint="default"/>
+      </w:rPr>
+    </w:lvl>
+    <w:lvl w:ilvl="5" w:tplc="04090005" w:tentative="1">
+      <w:start w:val="1"/>
+      <w:numFmt w:val="bullet"/>
+      <w:lvlText w:val=""/>
+      <w:lvlJc w:val="left"/>
+      <w:pPr>
+        <w:ind w:left="4320" w:hanging="360"/>
+      </w:pPr>
+      <w:rPr>
+        <w:rFonts w:ascii="Wingdings" w:hAnsi="Wingdings" w:hint="default"/>
+      </w:rPr>
+    </w:lvl>
+    <w:lvl w:ilvl="6" w:tplc="04090001" w:tentative="1">
+      <w:start w:val="1"/>
+      <w:numFmt w:val="bullet"/>
+      <w:lvlText w:val=""/>
+      <w:lvlJc w:val="left"/>
+      <w:pPr>
+        <w:ind w:left="5040" w:hanging="360"/>
+      </w:pPr>
+      <w:rPr>
+        <w:rFonts w:ascii="Symbol" w:hAnsi="Symbol" w:hint="default"/>
+      </w:rPr>
+    </w:lvl>
+    <w:lvl w:ilvl="7" w:tplc="04090003" w:tentative="1">
+      <w:start w:val="1"/>
+      <w:numFmt w:val="bullet"/>
+      <w:lvlText w:val="o"/>
+      <w:lvlJc w:val="left"/>
+      <w:pPr>
+        <w:ind w:left="5760" w:hanging="360"/>
+      </w:pPr>
+      <w:rPr>
+        <w:rFonts w:ascii="Courier New" w:hAnsi="Courier New" w:cs="Courier New" w:hint="default"/>
+      </w:rPr>
+    </w:lvl>
+    <w:lvl w:ilvl="8" w:tplc="04090005" w:tentative="1">
+      <w:start w:val="1"/>
+      <w:numFmt w:val="bullet"/>
+      <w:lvlText w:val=""/>
+      <w:lvlJc w:val="left"/>
+      <w:pPr>
+        <w:ind w:left="6480" w:hanging="360"/>
+      </w:pPr>
+      <w:rPr>
+        <w:rFonts w:ascii="Wingdings" w:hAnsi="Wingdings" w:hint="default"/>
+      </w:rPr>
+    </w:lvl>
+  </w:abstractNum>
+  <w:abstractNum w:abstractNumId="11" w15:restartNumberingAfterBreak="0">
     <w:nsid w:val="23C4497D"/>
     <w:multiLevelType w:val="multilevel"/>
     <w:tmpl w:val="A62C8DA0"/>
@@ -11343,7 +12868,120 @@
       </w:rPr>
     </w:lvl>
   </w:abstractNum>
-  <w:abstractNum w:abstractNumId="11" w15:restartNumberingAfterBreak="0">
+  <w:abstractNum w:abstractNumId="12" w15:restartNumberingAfterBreak="0">
+    <w:nsid w:val="2A181923"/>
+    <w:multiLevelType w:val="hybridMultilevel"/>
+    <w:tmpl w:val="189EA4DC"/>
+    <w:lvl w:ilvl="0" w:tplc="04090001">
+      <w:start w:val="1"/>
+      <w:numFmt w:val="bullet"/>
+      <w:lvlText w:val=""/>
+      <w:lvlJc w:val="left"/>
+      <w:pPr>
+        <w:ind w:left="720" w:hanging="360"/>
+      </w:pPr>
+      <w:rPr>
+        <w:rFonts w:ascii="Symbol" w:hAnsi="Symbol" w:hint="default"/>
+      </w:rPr>
+    </w:lvl>
+    <w:lvl w:ilvl="1" w:tplc="04090003" w:tentative="1">
+      <w:start w:val="1"/>
+      <w:numFmt w:val="bullet"/>
+      <w:lvlText w:val="o"/>
+      <w:lvlJc w:val="left"/>
+      <w:pPr>
+        <w:ind w:left="1440" w:hanging="360"/>
+      </w:pPr>
+      <w:rPr>
+        <w:rFonts w:ascii="Courier New" w:hAnsi="Courier New" w:cs="Courier New" w:hint="default"/>
+      </w:rPr>
+    </w:lvl>
+    <w:lvl w:ilvl="2" w:tplc="04090005" w:tentative="1">
+      <w:start w:val="1"/>
+      <w:numFmt w:val="bullet"/>
+      <w:lvlText w:val=""/>
+      <w:lvlJc w:val="left"/>
+      <w:pPr>
+        <w:ind w:left="2160" w:hanging="360"/>
+      </w:pPr>
+      <w:rPr>
+        <w:rFonts w:ascii="Wingdings" w:hAnsi="Wingdings" w:hint="default"/>
+      </w:rPr>
+    </w:lvl>
+    <w:lvl w:ilvl="3" w:tplc="04090001" w:tentative="1">
+      <w:start w:val="1"/>
+      <w:numFmt w:val="bullet"/>
+      <w:lvlText w:val=""/>
+      <w:lvlJc w:val="left"/>
+      <w:pPr>
+        <w:ind w:left="2880" w:hanging="360"/>
+      </w:pPr>
+      <w:rPr>
+        <w:rFonts w:ascii="Symbol" w:hAnsi="Symbol" w:hint="default"/>
+      </w:rPr>
+    </w:lvl>
+    <w:lvl w:ilvl="4" w:tplc="04090003" w:tentative="1">
+      <w:start w:val="1"/>
+      <w:numFmt w:val="bullet"/>
+      <w:lvlText w:val="o"/>
+      <w:lvlJc w:val="left"/>
+      <w:pPr>
+        <w:ind w:left="3600" w:hanging="360"/>
+      </w:pPr>
+      <w:rPr>
+        <w:rFonts w:ascii="Courier New" w:hAnsi="Courier New" w:cs="Courier New" w:hint="default"/>
+      </w:rPr>
+    </w:lvl>
+    <w:lvl w:ilvl="5" w:tplc="04090005" w:tentative="1">
+      <w:start w:val="1"/>
+      <w:numFmt w:val="bullet"/>
+      <w:lvlText w:val=""/>
+      <w:lvlJc w:val="left"/>
+      <w:pPr>
+        <w:ind w:left="4320" w:hanging="360"/>
+      </w:pPr>
+      <w:rPr>
+        <w:rFonts w:ascii="Wingdings" w:hAnsi="Wingdings" w:hint="default"/>
+      </w:rPr>
+    </w:lvl>
+    <w:lvl w:ilvl="6" w:tplc="04090001" w:tentative="1">
+      <w:start w:val="1"/>
+      <w:numFmt w:val="bullet"/>
+      <w:lvlText w:val=""/>
+      <w:lvlJc w:val="left"/>
+      <w:pPr>
+        <w:ind w:left="5040" w:hanging="360"/>
+      </w:pPr>
+      <w:rPr>
+        <w:rFonts w:ascii="Symbol" w:hAnsi="Symbol" w:hint="default"/>
+      </w:rPr>
+    </w:lvl>
+    <w:lvl w:ilvl="7" w:tplc="04090003" w:tentative="1">
+      <w:start w:val="1"/>
+      <w:numFmt w:val="bullet"/>
+      <w:lvlText w:val="o"/>
+      <w:lvlJc w:val="left"/>
+      <w:pPr>
+        <w:ind w:left="5760" w:hanging="360"/>
+      </w:pPr>
+      <w:rPr>
+        <w:rFonts w:ascii="Courier New" w:hAnsi="Courier New" w:cs="Courier New" w:hint="default"/>
+      </w:rPr>
+    </w:lvl>
+    <w:lvl w:ilvl="8" w:tplc="04090005" w:tentative="1">
+      <w:start w:val="1"/>
+      <w:numFmt w:val="bullet"/>
+      <w:lvlText w:val=""/>
+      <w:lvlJc w:val="left"/>
+      <w:pPr>
+        <w:ind w:left="6480" w:hanging="360"/>
+      </w:pPr>
+      <w:rPr>
+        <w:rFonts w:ascii="Wingdings" w:hAnsi="Wingdings" w:hint="default"/>
+      </w:rPr>
+    </w:lvl>
+  </w:abstractNum>
+  <w:abstractNum w:abstractNumId="13" w15:restartNumberingAfterBreak="0">
     <w:nsid w:val="2D9D0A35"/>
     <w:multiLevelType w:val="hybridMultilevel"/>
     <w:tmpl w:val="9B28F6EC"/>
@@ -11433,7 +13071,7 @@
       </w:pPr>
     </w:lvl>
   </w:abstractNum>
-  <w:abstractNum w:abstractNumId="12" w15:restartNumberingAfterBreak="0">
+  <w:abstractNum w:abstractNumId="14" w15:restartNumberingAfterBreak="0">
     <w:nsid w:val="429471B0"/>
     <w:multiLevelType w:val="hybridMultilevel"/>
     <w:tmpl w:val="63EA94EE"/>
@@ -11546,7 +13184,7 @@
       </w:rPr>
     </w:lvl>
   </w:abstractNum>
-  <w:abstractNum w:abstractNumId="13" w15:restartNumberingAfterBreak="0">
+  <w:abstractNum w:abstractNumId="15" w15:restartNumberingAfterBreak="0">
     <w:nsid w:val="46F31203"/>
     <w:multiLevelType w:val="multilevel"/>
     <w:tmpl w:val="C546802A"/>
@@ -11668,7 +13306,7 @@
       </w:pPr>
     </w:lvl>
   </w:abstractNum>
-  <w:abstractNum w:abstractNumId="14" w15:restartNumberingAfterBreak="0">
+  <w:abstractNum w:abstractNumId="16" w15:restartNumberingAfterBreak="0">
     <w:nsid w:val="65F23021"/>
     <w:multiLevelType w:val="hybridMultilevel"/>
     <w:tmpl w:val="2CE22358"/>
@@ -11781,7 +13419,7 @@
       </w:rPr>
     </w:lvl>
   </w:abstractNum>
-  <w:abstractNum w:abstractNumId="15" w15:restartNumberingAfterBreak="0">
+  <w:abstractNum w:abstractNumId="17" w15:restartNumberingAfterBreak="0">
     <w:nsid w:val="791A37BB"/>
     <w:multiLevelType w:val="multilevel"/>
     <w:tmpl w:val="286410B4"/>
@@ -11897,7 +13535,7 @@
     <w:abstractNumId w:val="9"/>
   </w:num>
   <w:num w:numId="2">
-    <w:abstractNumId w:val="13"/>
+    <w:abstractNumId w:val="15"/>
   </w:num>
   <w:num w:numId="3">
     <w:abstractNumId w:val="5"/>
@@ -11915,10 +13553,10 @@
     <w:abstractNumId w:val="4"/>
   </w:num>
   <w:num w:numId="8">
-    <w:abstractNumId w:val="15"/>
+    <w:abstractNumId w:val="17"/>
   </w:num>
   <w:num w:numId="9">
-    <w:abstractNumId w:val="10"/>
+    <w:abstractNumId w:val="11"/>
   </w:num>
   <w:num w:numId="10">
     <w:abstractNumId w:val="3"/>
@@ -11939,7 +13577,7 @@
     <w:abstractNumId w:val="0"/>
   </w:num>
   <w:num w:numId="16">
-    <w:abstractNumId w:val="11"/>
+    <w:abstractNumId w:val="13"/>
   </w:num>
   <w:num w:numId="17">
     <w:abstractNumId w:val="8"/>
@@ -11948,9 +13586,15 @@
     </w:lvlOverride>
   </w:num>
   <w:num w:numId="18">
+    <w:abstractNumId w:val="16"/>
+  </w:num>
+  <w:num w:numId="19">
     <w:abstractNumId w:val="14"/>
   </w:num>
-  <w:num w:numId="19">
+  <w:num w:numId="20">
+    <w:abstractNumId w:val="10"/>
+  </w:num>
+  <w:num w:numId="21">
     <w:abstractNumId w:val="12"/>
   </w:num>
 </w:numbering>
@@ -13578,7 +15222,7 @@
 </file>
 
 <file path=customXml/itemProps1.xml><?xml version="1.0" encoding="utf-8"?>
-<ds:datastoreItem xmlns:ds="http://schemas.openxmlformats.org/officeDocument/2006/customXml" ds:itemID="{7AB2CEED-C4F4-4F75-B78C-DADD94CF3805}">
+<ds:datastoreItem xmlns:ds="http://schemas.openxmlformats.org/officeDocument/2006/customXml" ds:itemID="{F4F06B97-A759-47B2-A730-58B0B9006791}">
   <ds:schemaRefs>
     <ds:schemaRef ds:uri="http://schemas.openxmlformats.org/officeDocument/2006/bibliography"/>
   </ds:schemaRefs>

</xml_diff>

<commit_message>
Update thesis. Add 2 pages I think. Include the implementation and usage of the Stanford Core NLP (3.2.1, maybe). It looks a lot better now, but still need some ironing.
</commit_message>
<xml_diff>
--- a/WISE-MinhDuc-Master-thesis.docx
+++ b/WISE-MinhDuc-Master-thesis.docx
@@ -95,7 +95,7 @@
           <w:noProof/>
           <w:lang w:val="en-US"/>
         </w:rPr>
-        <w:t>March 15, 2019</w:t>
+        <w:t>March 18, 2019</w:t>
       </w:r>
       <w:r>
         <w:rPr>
@@ -863,7 +863,7 @@
           <w:noProof/>
           <w:lang w:val="en-US"/>
         </w:rPr>
-        <w:t>March 15, 2019</w:t>
+        <w:t>March 18, 2019</w:t>
       </w:r>
       <w:r>
         <w:rPr>
@@ -13100,7 +13100,7 @@
         <w:rPr>
           <w:lang w:val="en-US"/>
         </w:rPr>
-        <w:t>results will be recombined into one annotated object and saved into our local database.</w:t>
+        <w:t>results will be recombined into one annotated object and saved into our local database</w:t>
       </w:r>
     </w:p>
     <w:p>
@@ -14759,13 +14759,7 @@
         <w:rPr>
           <w:lang w:val="en-US"/>
         </w:rPr>
-        <w:t xml:space="preserve"> </w:t>
-      </w:r>
-      <w:r>
-        <w:rPr>
-          <w:lang w:val="en-US"/>
-        </w:rPr>
-        <w:t xml:space="preserve">As Stanford </w:t>
+        <w:t xml:space="preserve"> As Stanford </w:t>
       </w:r>
       <w:proofErr w:type="spellStart"/>
       <w:r>
@@ -14975,15 +14969,7 @@
         <w:rPr>
           <w:lang w:val="en-US"/>
         </w:rPr>
-        <w:t xml:space="preserve">news content we want to see is presented </w:t>
-      </w:r>
-      <w:bookmarkStart w:id="20" w:name="_GoBack"/>
-      <w:bookmarkEnd w:id="20"/>
-      <w:r>
-        <w:rPr>
-          <w:lang w:val="en-US"/>
-        </w:rPr>
-        <w:t xml:space="preserve">in just half of the page (less if we </w:t>
+        <w:t xml:space="preserve">news content we want to see is presented in just half of the page (less if we </w:t>
       </w:r>
       <w:r>
         <w:rPr>
@@ -14995,7 +14981,20 @@
         <w:rPr>
           <w:lang w:val="en-US"/>
         </w:rPr>
-        <w:t xml:space="preserve">exclude the image). For this, we implemented a “web content parser” module which utilize a similar technique to reader mode on Firefox which </w:t>
+        <w:t>exclude the image). For this, we implemented a “web content parser” module which utilize a similar technique to reader mode on Firefox</w:t>
+      </w:r>
+      <w:r>
+        <w:rPr>
+          <w:rStyle w:val="FootnoteReference"/>
+          <w:lang w:val="en-US"/>
+        </w:rPr>
+        <w:footnoteReference w:id="1"/>
+      </w:r>
+      <w:r>
+        <w:rPr>
+          <w:lang w:val="en-US"/>
+        </w:rPr>
+        <w:t xml:space="preserve"> which </w:t>
       </w:r>
       <w:r>
         <w:rPr>
@@ -15013,7 +15012,14 @@
         <w:rPr>
           <w:lang w:val="en-US"/>
         </w:rPr>
-        <w:t>, using a NodeJS library called “node-readability”</w:t>
+        <w:t>, using a NodeJS library called node-readability</w:t>
+      </w:r>
+      <w:r>
+        <w:rPr>
+          <w:rStyle w:val="FootnoteReference"/>
+          <w:lang w:val="en-US"/>
+        </w:rPr>
+        <w:footnoteReference w:id="2"/>
       </w:r>
       <w:r>
         <w:rPr>
@@ -15075,40 +15081,7 @@
         <w:rPr>
           <w:lang w:val="en-US"/>
         </w:rPr>
-        <w:t xml:space="preserve">. </w:t>
-      </w:r>
-      <w:r>
-        <w:rPr>
-          <w:lang w:val="en-US"/>
-        </w:rPr>
-        <w:t xml:space="preserve">(footer: </w:t>
-      </w:r>
-      <w:hyperlink r:id="rId20" w:history="1">
-        <w:r>
-          <w:rPr>
-            <w:rStyle w:val="Hyperlink"/>
-            <w:lang w:val="en-US"/>
-          </w:rPr>
-          <w:t>https://www.npmjs.com/package/node-readability</w:t>
-        </w:r>
-      </w:hyperlink>
-      <w:r>
-        <w:rPr>
-          <w:lang w:val="en-US"/>
-        </w:rPr>
-        <w:t xml:space="preserve">, </w:t>
-      </w:r>
-      <w:r>
-        <w:rPr>
-          <w:lang w:val="en-US"/>
-        </w:rPr>
-        <w:t>https://support.mozilla.org/en-US/kb/firefox-reader-view-clutter-free-web-pages</w:t>
-      </w:r>
-      <w:r>
-        <w:rPr>
-          <w:lang w:val="en-US"/>
-        </w:rPr>
-        <w:t>)</w:t>
+        <w:t>.</w:t>
       </w:r>
     </w:p>
     <w:p>
@@ -15285,7 +15258,7 @@
                     </pic:cNvPicPr>
                   </pic:nvPicPr>
                   <pic:blipFill>
-                    <a:blip r:embed="rId21" cstate="print">
+                    <a:blip r:embed="rId20" cstate="print">
                       <a:extLst>
                         <a:ext uri="{28A0092B-C50C-407E-A947-70E740481C1C}">
                           <a14:useLocalDpi xmlns:a14="http://schemas.microsoft.com/office/drawing/2010/main" val="0"/>
@@ -15367,6 +15340,13 @@
         </w:rPr>
         <w:t>Example with the html filtering. In this case, the word Media caption will not be filtered, but added to the next sentence. The result we have is an incorrect sentence: “Media captionPictures ….”</w:t>
       </w:r>
+      <w:r>
+        <w:rPr>
+          <w:noProof/>
+          <w:lang w:val="en-US"/>
+        </w:rPr>
+        <w:t xml:space="preserve"> parsed into the annotator</w:t>
+      </w:r>
     </w:p>
     <w:p>
       <w:pPr>
@@ -15448,21 +15428,10 @@
       </w:r>
       <w:r>
         <w:rPr>
-          <w:lang w:val="en-US"/>
-        </w:rPr>
-        <w:t xml:space="preserve"> (</w:t>
-      </w:r>
-      <w:r>
-        <w:rPr>
-          <w:lang w:val="en-US"/>
-        </w:rPr>
-        <w:t>https://smmry.com/</w:t>
-      </w:r>
-      <w:r>
-        <w:rPr>
-          <w:lang w:val="en-US"/>
-        </w:rPr>
-        <w:t>)</w:t>
+          <w:rStyle w:val="FootnoteReference"/>
+          <w:lang w:val="en-US"/>
+        </w:rPr>
+        <w:footnoteReference w:id="3"/>
       </w:r>
       <w:r>
         <w:rPr>
@@ -15504,7 +15473,19 @@
         <w:rPr>
           <w:lang w:val="en-US"/>
         </w:rPr>
-        <w:t xml:space="preserve">SMMRY works by going through the whole documents, score each word based on their semantic roles and their appearance frequency in the text. It is then return the sentences that has the highest sum of </w:t>
+        <w:t>SMMRY works by going through the whole documents, score each word based on their semantic roles and their appearance frequency in the text. It then return</w:t>
+      </w:r>
+      <w:r>
+        <w:rPr>
+          <w:lang w:val="en-US"/>
+        </w:rPr>
+        <w:t>s</w:t>
+      </w:r>
+      <w:r>
+        <w:rPr>
+          <w:lang w:val="en-US"/>
+        </w:rPr>
+        <w:t xml:space="preserve"> the sentences that has the highest sum of </w:t>
       </w:r>
       <w:r>
         <w:rPr>
@@ -15533,9 +15514,23 @@
       </w:pPr>
       <w:r>
         <w:rPr>
+          <w:lang w:val="en-US"/>
+        </w:rPr>
+        <w:t>This tool is quite effective for our case as it strip away all the unnecessary content as well as the html tags, which provides the suitable data for the annotation pipeline. SMMRY also has a parameter to control how many percent of the news document should be reduce, so, we set this value to 0 percent and get the full article pre-processed.</w:t>
+      </w:r>
+    </w:p>
+    <w:p>
+      <w:pPr>
+        <w:rPr>
+          <w:lang w:val="en-US"/>
+        </w:rPr>
+      </w:pPr>
+      <w:r>
+        <w:rPr>
           <w:noProof/>
           <w:lang w:val="en-US"/>
         </w:rPr>
+        <w:lastRenderedPageBreak/>
         <w:drawing>
           <wp:inline distT="0" distB="0" distL="0" distR="0" wp14:anchorId="28D9A289" wp14:editId="5AAE28EB">
             <wp:extent cx="5572760" cy="3580130"/>
@@ -15554,7 +15549,7 @@
                     </pic:cNvPicPr>
                   </pic:nvPicPr>
                   <pic:blipFill>
-                    <a:blip r:embed="rId22" cstate="print">
+                    <a:blip r:embed="rId21" cstate="print">
                       <a:extLst>
                         <a:ext uri="{28A0092B-C50C-407E-A947-70E740481C1C}">
                           <a14:useLocalDpi xmlns:a14="http://schemas.microsoft.com/office/drawing/2010/main" val="0"/>
@@ -15599,7 +15594,6 @@
         <w:rPr>
           <w:lang w:val="en-US"/>
         </w:rPr>
-        <w:lastRenderedPageBreak/>
         <w:t xml:space="preserve">Figure </w:t>
       </w:r>
       <w:r>
@@ -15651,49 +15645,6 @@
           <w:lang w:val="en-US"/>
         </w:rPr>
       </w:pPr>
-    </w:p>
-    <w:p>
-      <w:pPr>
-        <w:rPr>
-          <w:lang w:val="en-US"/>
-        </w:rPr>
-      </w:pPr>
-      <w:r>
-        <w:rPr>
-          <w:lang w:val="en-US"/>
-        </w:rPr>
-        <w:t xml:space="preserve">This tool is quite effective for our case as </w:t>
-      </w:r>
-      <w:r>
-        <w:rPr>
-          <w:lang w:val="en-US"/>
-        </w:rPr>
-        <w:t>it strip away all the unnecessary content as well as the html tags, which provides the suitable data for the annotation pipeline</w:t>
-      </w:r>
-      <w:r>
-        <w:rPr>
-          <w:lang w:val="en-US"/>
-        </w:rPr>
-        <w:t>.</w:t>
-      </w:r>
-      <w:r>
-        <w:rPr>
-          <w:lang w:val="en-US"/>
-        </w:rPr>
-        <w:t xml:space="preserve"> </w:t>
-      </w:r>
-      <w:r>
-        <w:rPr>
-          <w:lang w:val="en-US"/>
-        </w:rPr>
-        <w:t xml:space="preserve">SMMRY also has a parameter to control how many percent of the news document should be reduce, </w:t>
-      </w:r>
-      <w:r>
-        <w:rPr>
-          <w:lang w:val="en-US"/>
-        </w:rPr>
-        <w:t xml:space="preserve">so, we set this value to 0 percent and get the full article pre-processed. </w:t>
-      </w:r>
     </w:p>
     <w:p>
       <w:pPr>
@@ -15773,7 +15724,67 @@
         <w:rPr>
           <w:lang w:val="en-US"/>
         </w:rPr>
-        <w:t>This is a service from a private company, which, go against our argument in chapter 2.4 for using only open-source technology. However, as there is no good and easy open source alternative available, we decided to use this tool, but kept our “web content processor” module present in the code base, easily interchangeable with SMMRY for any future reference.</w:t>
+        <w:t xml:space="preserve">This is a service from a private company, which, </w:t>
+      </w:r>
+      <w:r>
+        <w:rPr>
+          <w:lang w:val="en-US"/>
+        </w:rPr>
+        <w:t xml:space="preserve">using it is </w:t>
+      </w:r>
+      <w:r>
+        <w:rPr>
+          <w:lang w:val="en-US"/>
+        </w:rPr>
+        <w:t>against our argument</w:t>
+      </w:r>
+      <w:r>
+        <w:rPr>
+          <w:lang w:val="en-US"/>
+        </w:rPr>
+        <w:t>s</w:t>
+      </w:r>
+      <w:r>
+        <w:rPr>
+          <w:lang w:val="en-US"/>
+        </w:rPr>
+        <w:t xml:space="preserve"> in chapter 2.4 for using open-source technolog</w:t>
+      </w:r>
+      <w:r>
+        <w:rPr>
+          <w:lang w:val="en-US"/>
+        </w:rPr>
+        <w:t>ies only</w:t>
+      </w:r>
+      <w:r>
+        <w:rPr>
+          <w:lang w:val="en-US"/>
+        </w:rPr>
+        <w:t xml:space="preserve">. However, as there is no good and easy </w:t>
+      </w:r>
+      <w:r>
+        <w:rPr>
+          <w:lang w:val="en-US"/>
+        </w:rPr>
+        <w:t xml:space="preserve">to use </w:t>
+      </w:r>
+      <w:r>
+        <w:rPr>
+          <w:lang w:val="en-US"/>
+        </w:rPr>
+        <w:t>open source alternative available, we decided to use this tool, but kept our “web content processor” module present in the code base, easily interchangeable with SMMRY for any future reference</w:t>
+      </w:r>
+      <w:r>
+        <w:rPr>
+          <w:lang w:val="en-US"/>
+        </w:rPr>
+        <w:t>, in case SMMRY goes out of business</w:t>
+      </w:r>
+      <w:r>
+        <w:rPr>
+          <w:lang w:val="en-US"/>
+        </w:rPr>
+        <w:t>.</w:t>
       </w:r>
     </w:p>
     <w:p>
@@ -15783,11 +15794,12 @@
           <w:lang w:val="en-US"/>
         </w:rPr>
       </w:pPr>
-      <w:bookmarkStart w:id="21" w:name="_Toc3060175"/>
-      <w:r>
-        <w:rPr>
-          <w:lang w:val="en-US"/>
-        </w:rPr>
+      <w:bookmarkStart w:id="20" w:name="_Toc3060175"/>
+      <w:r>
+        <w:rPr>
+          <w:lang w:val="en-US"/>
+        </w:rPr>
+        <w:lastRenderedPageBreak/>
         <w:t xml:space="preserve">Stanford </w:t>
       </w:r>
       <w:r>
@@ -15796,6 +15808,1595 @@
         </w:rPr>
         <w:t>Core NLP Annotator</w:t>
       </w:r>
+      <w:bookmarkEnd w:id="20"/>
+    </w:p>
+    <w:p>
+      <w:pPr>
+        <w:rPr>
+          <w:lang w:val="en-US"/>
+        </w:rPr>
+      </w:pPr>
+      <w:r>
+        <w:rPr>
+          <w:lang w:val="en-US"/>
+        </w:rPr>
+        <w:t>Glossary: API, Wrapper.</w:t>
+      </w:r>
+    </w:p>
+    <w:p>
+      <w:pPr>
+        <w:rPr>
+          <w:lang w:val="en-US"/>
+        </w:rPr>
+      </w:pPr>
+      <w:r>
+        <w:rPr>
+          <w:lang w:val="en-US"/>
+        </w:rPr>
+        <w:t>T</w:t>
+      </w:r>
+      <w:r>
+        <w:rPr>
+          <w:lang w:val="en-US"/>
+        </w:rPr>
+        <w:t xml:space="preserve">here are </w:t>
+      </w:r>
+      <w:r>
+        <w:rPr>
+          <w:lang w:val="en-US"/>
+        </w:rPr>
+        <w:t>multiple ways to use the Stanford Core NLP as listed on their main website (citation needed), but it all boil down to two main methods:</w:t>
+      </w:r>
+    </w:p>
+    <w:p>
+      <w:pPr>
+        <w:pStyle w:val="ListParagraph"/>
+        <w:numPr>
+          <w:ilvl w:val="0"/>
+          <w:numId w:val="36"/>
+        </w:numPr>
+        <w:rPr>
+          <w:lang w:val="en-US"/>
+        </w:rPr>
+      </w:pPr>
+      <w:r>
+        <w:rPr>
+          <w:lang w:val="en-US"/>
+        </w:rPr>
+        <w:t>Directly by the Java API: As Stanford Core NLP is created in Java (citation needed)</w:t>
+      </w:r>
+      <w:r>
+        <w:rPr>
+          <w:lang w:val="en-US"/>
+        </w:rPr>
+        <w:t xml:space="preserve">, we can </w:t>
+      </w:r>
+      <w:r>
+        <w:rPr>
+          <w:lang w:val="en-US"/>
+        </w:rPr>
+        <w:t xml:space="preserve">import the whole </w:t>
+      </w:r>
+      <w:proofErr w:type="spellStart"/>
+      <w:r>
+        <w:rPr>
+          <w:lang w:val="en-US"/>
+        </w:rPr>
+        <w:t>CoreNLP</w:t>
+      </w:r>
+      <w:proofErr w:type="spellEnd"/>
+      <w:r>
+        <w:rPr>
+          <w:lang w:val="en-US"/>
+        </w:rPr>
+        <w:t xml:space="preserve"> as a Java library and call all the NLP function through their Java APIs.</w:t>
+      </w:r>
+    </w:p>
+    <w:p>
+      <w:pPr>
+        <w:pStyle w:val="ListParagraph"/>
+        <w:numPr>
+          <w:ilvl w:val="0"/>
+          <w:numId w:val="36"/>
+        </w:numPr>
+        <w:rPr>
+          <w:lang w:val="en-US"/>
+        </w:rPr>
+      </w:pPr>
+      <w:r>
+        <w:rPr>
+          <w:lang w:val="en-US"/>
+        </w:rPr>
+        <w:t>I</w:t>
+      </w:r>
+      <w:r>
+        <w:rPr>
+          <w:lang w:val="en-US"/>
+        </w:rPr>
+        <w:t xml:space="preserve">ndirectly </w:t>
+      </w:r>
+      <w:r>
+        <w:rPr>
+          <w:lang w:val="en-US"/>
+        </w:rPr>
+        <w:t>through a wrapper</w:t>
+      </w:r>
+      <w:r>
+        <w:rPr>
+          <w:lang w:val="en-US"/>
+        </w:rPr>
+        <w:t xml:space="preserve">: </w:t>
+      </w:r>
+      <w:r>
+        <w:rPr>
+          <w:lang w:val="en-US"/>
+        </w:rPr>
+        <w:t xml:space="preserve">There are many wrappers </w:t>
+      </w:r>
+      <w:r>
+        <w:rPr>
+          <w:lang w:val="en-US"/>
+        </w:rPr>
+        <w:t xml:space="preserve">for </w:t>
+      </w:r>
+      <w:proofErr w:type="spellStart"/>
+      <w:r>
+        <w:rPr>
+          <w:lang w:val="en-US"/>
+        </w:rPr>
+        <w:t>CoreNLP</w:t>
+      </w:r>
+      <w:proofErr w:type="spellEnd"/>
+      <w:r>
+        <w:rPr>
+          <w:lang w:val="en-US"/>
+        </w:rPr>
+        <w:t xml:space="preserve"> </w:t>
+      </w:r>
+      <w:r>
+        <w:rPr>
+          <w:lang w:val="en-US"/>
+        </w:rPr>
+        <w:t xml:space="preserve">available </w:t>
+      </w:r>
+      <w:r>
+        <w:rPr>
+          <w:lang w:val="en-US"/>
+        </w:rPr>
+        <w:t>for many common usages</w:t>
+      </w:r>
+      <w:r>
+        <w:rPr>
+          <w:lang w:val="en-US"/>
+        </w:rPr>
+        <w:t>: command line</w:t>
+      </w:r>
+      <w:r>
+        <w:rPr>
+          <w:lang w:val="en-US"/>
+        </w:rPr>
+        <w:t xml:space="preserve"> wrapper</w:t>
+      </w:r>
+      <w:r>
+        <w:rPr>
+          <w:lang w:val="en-US"/>
+        </w:rPr>
+        <w:t xml:space="preserve">, </w:t>
+      </w:r>
+      <w:r>
+        <w:rPr>
+          <w:lang w:val="en-US"/>
+        </w:rPr>
+        <w:t>web-server wrapper, or many programming language wrapper</w:t>
+      </w:r>
+      <w:r>
+        <w:rPr>
+          <w:lang w:val="en-US"/>
+        </w:rPr>
+        <w:t xml:space="preserve"> libraries</w:t>
+      </w:r>
+      <w:r>
+        <w:rPr>
+          <w:lang w:val="en-US"/>
+        </w:rPr>
+        <w:t xml:space="preserve"> like C#, Python, Pearl</w:t>
+      </w:r>
+      <w:r>
+        <w:rPr>
+          <w:lang w:val="en-US"/>
+        </w:rPr>
+        <w:t>, NodeJS</w:t>
+      </w:r>
+      <w:r>
+        <w:rPr>
+          <w:lang w:val="en-US"/>
+        </w:rPr>
+        <w:t xml:space="preserve"> …</w:t>
+      </w:r>
+    </w:p>
+    <w:p>
+      <w:pPr>
+        <w:rPr>
+          <w:lang w:val="en-US"/>
+        </w:rPr>
+      </w:pPr>
+      <w:r>
+        <w:rPr>
+          <w:lang w:val="en-US"/>
+        </w:rPr>
+        <w:t>As we are using NodeJS, here are the best two methods applicable to our usage:</w:t>
+      </w:r>
+    </w:p>
+    <w:p>
+      <w:pPr>
+        <w:pStyle w:val="ListParagraph"/>
+        <w:numPr>
+          <w:ilvl w:val="0"/>
+          <w:numId w:val="37"/>
+        </w:numPr>
+        <w:rPr>
+          <w:lang w:val="en-US"/>
+        </w:rPr>
+      </w:pPr>
+      <w:r>
+        <w:rPr>
+          <w:lang w:val="en-US"/>
+        </w:rPr>
+        <w:t>Using the webserver: this method create</w:t>
+      </w:r>
+      <w:r>
+        <w:rPr>
+          <w:lang w:val="en-US"/>
+        </w:rPr>
+        <w:t>s</w:t>
+      </w:r>
+      <w:r>
+        <w:rPr>
+          <w:lang w:val="en-US"/>
+        </w:rPr>
+        <w:t xml:space="preserve"> </w:t>
+      </w:r>
+      <w:r>
+        <w:rPr>
+          <w:lang w:val="en-US"/>
+        </w:rPr>
+        <w:t xml:space="preserve">a web service on a local host. This is quite useful as not only it provides all the annotating features, it also has a </w:t>
+      </w:r>
+      <w:r>
+        <w:rPr>
+          <w:lang w:val="en-US"/>
+        </w:rPr>
+        <w:t>web interface</w:t>
+      </w:r>
+      <w:r>
+        <w:rPr>
+          <w:lang w:val="en-US"/>
+        </w:rPr>
+        <w:t xml:space="preserve"> for quick </w:t>
+      </w:r>
+      <w:r>
+        <w:rPr>
+          <w:lang w:val="en-US"/>
+        </w:rPr>
+        <w:t>debugging</w:t>
+      </w:r>
+      <w:r>
+        <w:rPr>
+          <w:lang w:val="en-US"/>
+        </w:rPr>
+        <w:t xml:space="preserve"> an</w:t>
+      </w:r>
+      <w:r>
+        <w:rPr>
+          <w:lang w:val="en-US"/>
+        </w:rPr>
+        <w:t xml:space="preserve">d visualizing the results of the </w:t>
+      </w:r>
+      <w:proofErr w:type="spellStart"/>
+      <w:r>
+        <w:rPr>
+          <w:lang w:val="en-US"/>
+        </w:rPr>
+        <w:t>CoreNLP</w:t>
+      </w:r>
+      <w:proofErr w:type="spellEnd"/>
+      <w:r>
+        <w:rPr>
+          <w:lang w:val="en-US"/>
+        </w:rPr>
+        <w:t xml:space="preserve"> tool.</w:t>
+      </w:r>
+    </w:p>
+    <w:p>
+      <w:pPr>
+        <w:pStyle w:val="ListParagraph"/>
+        <w:numPr>
+          <w:ilvl w:val="0"/>
+          <w:numId w:val="37"/>
+        </w:numPr>
+        <w:rPr>
+          <w:lang w:val="en-US"/>
+        </w:rPr>
+      </w:pPr>
+      <w:r>
+        <w:rPr>
+          <w:lang w:val="en-US"/>
+        </w:rPr>
+        <w:t xml:space="preserve">Using the NodeJS wrapper: </w:t>
+      </w:r>
+      <w:r>
+        <w:rPr>
+          <w:lang w:val="en-US"/>
+        </w:rPr>
+        <w:t xml:space="preserve">the NodeJS wrapper also has all the annotation features of the </w:t>
+      </w:r>
+      <w:proofErr w:type="spellStart"/>
+      <w:r>
+        <w:rPr>
+          <w:lang w:val="en-US"/>
+        </w:rPr>
+        <w:t>CoreNLP</w:t>
+      </w:r>
+      <w:proofErr w:type="spellEnd"/>
+      <w:r>
+        <w:rPr>
+          <w:lang w:val="en-US"/>
+        </w:rPr>
+        <w:t>. However, it does not have the web interface for debugging.</w:t>
+      </w:r>
+    </w:p>
+    <w:p>
+      <w:pPr>
+        <w:rPr>
+          <w:lang w:val="en-US"/>
+        </w:rPr>
+      </w:pPr>
+      <w:r>
+        <w:rPr>
+          <w:lang w:val="en-US"/>
+        </w:rPr>
+        <w:t xml:space="preserve">We chose to use the Stanford </w:t>
+      </w:r>
+      <w:proofErr w:type="spellStart"/>
+      <w:r>
+        <w:rPr>
+          <w:lang w:val="en-US"/>
+        </w:rPr>
+        <w:t>CoreNLP</w:t>
+      </w:r>
+      <w:proofErr w:type="spellEnd"/>
+      <w:r>
+        <w:rPr>
+          <w:lang w:val="en-US"/>
+        </w:rPr>
+        <w:t xml:space="preserve"> as a webserver as it provides more feature but no significant there is no downside for our use case.</w:t>
+      </w:r>
+    </w:p>
+    <w:p>
+      <w:pPr>
+        <w:rPr>
+          <w:lang w:val="en-US"/>
+        </w:rPr>
+      </w:pPr>
+      <w:r>
+        <w:rPr>
+          <w:lang w:val="en-US"/>
+        </w:rPr>
+        <w:t xml:space="preserve">Continue from the </w:t>
+      </w:r>
+      <w:r>
+        <w:rPr>
+          <w:lang w:val="en-US"/>
+        </w:rPr>
+        <w:t>previous</w:t>
+      </w:r>
+      <w:r>
+        <w:rPr>
+          <w:lang w:val="en-US"/>
+        </w:rPr>
+        <w:t xml:space="preserve"> step: pre-processing; after extracting the text document from the web article, we parse the text into the Stanford Core NLP </w:t>
+      </w:r>
+      <w:r>
+        <w:rPr>
+          <w:lang w:val="en-US"/>
+        </w:rPr>
+        <w:t xml:space="preserve">local server </w:t>
+      </w:r>
+      <w:r>
+        <w:rPr>
+          <w:lang w:val="en-US"/>
+        </w:rPr>
+        <w:t xml:space="preserve">to get the annotations from the article. </w:t>
+      </w:r>
+      <w:r>
+        <w:rPr>
+          <w:lang w:val="en-US"/>
+        </w:rPr>
+        <w:t xml:space="preserve">Since </w:t>
+      </w:r>
+      <w:r>
+        <w:rPr>
+          <w:lang w:val="en-US"/>
+        </w:rPr>
+        <w:t xml:space="preserve">Core NLP have </w:t>
+      </w:r>
+      <w:r>
+        <w:rPr>
+          <w:lang w:val="en-US"/>
+        </w:rPr>
+        <w:t>support for many common NLP tasks</w:t>
+      </w:r>
+      <w:r>
+        <w:rPr>
+          <w:lang w:val="en-US"/>
+        </w:rPr>
+        <w:t>, each with its own annotators</w:t>
+      </w:r>
+      <w:r>
+        <w:rPr>
+          <w:lang w:val="en-US"/>
+        </w:rPr>
+        <w:t xml:space="preserve"> (citation above), we can control which annotator</w:t>
+      </w:r>
+      <w:r>
+        <w:rPr>
+          <w:lang w:val="en-US"/>
+        </w:rPr>
+        <w:t>s</w:t>
+      </w:r>
+      <w:r>
+        <w:rPr>
+          <w:lang w:val="en-US"/>
+        </w:rPr>
+        <w:t xml:space="preserve"> to use, instead of all of them to save some processing power</w:t>
+      </w:r>
+      <w:r>
+        <w:rPr>
+          <w:lang w:val="en-US"/>
+        </w:rPr>
+        <w:t xml:space="preserve">. </w:t>
+      </w:r>
+      <w:r>
+        <w:rPr>
+          <w:lang w:val="en-US"/>
+        </w:rPr>
+        <w:t>Hence</w:t>
+      </w:r>
+      <w:r>
+        <w:rPr>
+          <w:lang w:val="en-US"/>
+        </w:rPr>
+        <w:t xml:space="preserve">, for our </w:t>
+      </w:r>
+      <w:r>
+        <w:rPr>
+          <w:lang w:val="en-US"/>
+        </w:rPr>
+        <w:t>needs</w:t>
+      </w:r>
+      <w:r>
+        <w:rPr>
+          <w:lang w:val="en-US"/>
+        </w:rPr>
+        <w:t xml:space="preserve">, we only need </w:t>
+      </w:r>
+      <w:r>
+        <w:rPr>
+          <w:lang w:val="en-US"/>
+        </w:rPr>
+        <w:t>three</w:t>
+      </w:r>
+      <w:r>
+        <w:rPr>
+          <w:lang w:val="en-US"/>
+        </w:rPr>
+        <w:t xml:space="preserve"> annotators: </w:t>
+      </w:r>
+      <w:r>
+        <w:rPr>
+          <w:lang w:val="en-US"/>
+        </w:rPr>
+        <w:t>“</w:t>
+      </w:r>
+      <w:r>
+        <w:rPr>
+          <w:lang w:val="en-US"/>
+        </w:rPr>
+        <w:t>sentiment</w:t>
+      </w:r>
+      <w:r>
+        <w:rPr>
+          <w:lang w:val="en-US"/>
+        </w:rPr>
+        <w:t>”</w:t>
+      </w:r>
+      <w:r>
+        <w:rPr>
+          <w:lang w:val="en-US"/>
+        </w:rPr>
+        <w:t xml:space="preserve">, </w:t>
+      </w:r>
+      <w:r>
+        <w:rPr>
+          <w:lang w:val="en-US"/>
+        </w:rPr>
+        <w:t>“</w:t>
+      </w:r>
+      <w:proofErr w:type="spellStart"/>
+      <w:r>
+        <w:rPr>
+          <w:lang w:val="en-US"/>
+        </w:rPr>
+        <w:t>ner</w:t>
+      </w:r>
+      <w:proofErr w:type="spellEnd"/>
+      <w:r>
+        <w:rPr>
+          <w:lang w:val="en-US"/>
+        </w:rPr>
+        <w:t>”</w:t>
+      </w:r>
+      <w:r>
+        <w:rPr>
+          <w:lang w:val="en-US"/>
+        </w:rPr>
+        <w:t xml:space="preserve"> and </w:t>
+      </w:r>
+      <w:r>
+        <w:rPr>
+          <w:lang w:val="en-US"/>
+        </w:rPr>
+        <w:t>“</w:t>
+      </w:r>
+      <w:proofErr w:type="spellStart"/>
+      <w:r>
+        <w:rPr>
+          <w:lang w:val="en-US"/>
+        </w:rPr>
+        <w:t>openie</w:t>
+      </w:r>
+      <w:proofErr w:type="spellEnd"/>
+      <w:r>
+        <w:rPr>
+          <w:lang w:val="en-US"/>
+        </w:rPr>
+        <w:t>”</w:t>
+      </w:r>
+      <w:r>
+        <w:rPr>
+          <w:lang w:val="en-US"/>
+        </w:rPr>
+        <w:t xml:space="preserve">. However, </w:t>
+      </w:r>
+      <w:r>
+        <w:rPr>
+          <w:lang w:val="en-US"/>
+        </w:rPr>
+        <w:t>as there are</w:t>
+      </w:r>
+      <w:r>
+        <w:rPr>
+          <w:lang w:val="en-US"/>
+        </w:rPr>
+        <w:t xml:space="preserve"> dependencies</w:t>
+      </w:r>
+      <w:r>
+        <w:rPr>
+          <w:lang w:val="en-US"/>
+        </w:rPr>
+        <w:t xml:space="preserve"> for our required annotators to work</w:t>
+      </w:r>
+      <w:r>
+        <w:rPr>
+          <w:lang w:val="en-US"/>
+        </w:rPr>
+        <w:t>, here is the list of all annotators we use</w:t>
+      </w:r>
+      <w:r>
+        <w:rPr>
+          <w:lang w:val="en-US"/>
+        </w:rPr>
+        <w:t xml:space="preserve"> and </w:t>
+      </w:r>
+      <w:proofErr w:type="gramStart"/>
+      <w:r>
+        <w:rPr>
+          <w:lang w:val="en-US"/>
+        </w:rPr>
+        <w:t>theirs</w:t>
+      </w:r>
+      <w:proofErr w:type="gramEnd"/>
+      <w:r>
+        <w:rPr>
+          <w:lang w:val="en-US"/>
+        </w:rPr>
+        <w:t xml:space="preserve"> usages</w:t>
+      </w:r>
+      <w:r>
+        <w:rPr>
+          <w:lang w:val="en-US"/>
+        </w:rPr>
+        <w:t>:</w:t>
+      </w:r>
+    </w:p>
+    <w:tbl>
+      <w:tblPr>
+        <w:tblStyle w:val="TableGrid"/>
+        <w:tblW w:w="8815" w:type="dxa"/>
+        <w:tblLook w:val="04A0" w:firstRow="1" w:lastRow="0" w:firstColumn="1" w:lastColumn="0" w:noHBand="0" w:noVBand="1"/>
+      </w:tblPr>
+      <w:tblGrid>
+        <w:gridCol w:w="2925"/>
+        <w:gridCol w:w="5890"/>
+      </w:tblGrid>
+      <w:tr>
+        <w:tc>
+          <w:tcPr>
+            <w:tcW w:w="2925" w:type="dxa"/>
+          </w:tcPr>
+          <w:p>
+            <w:pPr>
+              <w:rPr>
+                <w:lang w:val="en-US"/>
+              </w:rPr>
+            </w:pPr>
+            <w:r>
+              <w:rPr>
+                <w:lang w:val="en-US"/>
+              </w:rPr>
+              <w:lastRenderedPageBreak/>
+              <w:t>tokenize</w:t>
+            </w:r>
+          </w:p>
+        </w:tc>
+        <w:tc>
+          <w:tcPr>
+            <w:tcW w:w="5890" w:type="dxa"/>
+          </w:tcPr>
+          <w:p>
+            <w:pPr>
+              <w:rPr>
+                <w:lang w:val="en-US"/>
+              </w:rPr>
+            </w:pPr>
+            <w:r>
+              <w:rPr>
+                <w:lang w:val="en-US"/>
+              </w:rPr>
+              <w:t xml:space="preserve">Split the text into </w:t>
+            </w:r>
+            <w:r>
+              <w:rPr>
+                <w:lang w:val="en-US"/>
+              </w:rPr>
+              <w:t xml:space="preserve">a list </w:t>
+            </w:r>
+            <w:r>
+              <w:rPr>
+                <w:lang w:val="en-US"/>
+              </w:rPr>
+              <w:t xml:space="preserve">token. A token could be a word, or a special character (dot “.”, comma “.”, </w:t>
+            </w:r>
+            <w:proofErr w:type="spellStart"/>
+            <w:r>
+              <w:rPr>
+                <w:lang w:val="en-US"/>
+              </w:rPr>
+              <w:t>etc</w:t>
+            </w:r>
+            <w:proofErr w:type="spellEnd"/>
+            <w:r>
+              <w:rPr>
+                <w:lang w:val="en-US"/>
+              </w:rPr>
+              <w:t xml:space="preserve">). </w:t>
+            </w:r>
+            <w:r>
+              <w:rPr>
+                <w:lang w:val="en-US"/>
+              </w:rPr>
+              <w:t xml:space="preserve">“tokenize” </w:t>
+            </w:r>
+            <w:r>
+              <w:rPr>
+                <w:lang w:val="en-US"/>
+              </w:rPr>
+              <w:t xml:space="preserve">is required for </w:t>
+            </w:r>
+            <w:r>
+              <w:rPr>
+                <w:lang w:val="en-US"/>
+              </w:rPr>
+              <w:t>all annotators below.</w:t>
+            </w:r>
+          </w:p>
+        </w:tc>
+      </w:tr>
+      <w:tr>
+        <w:tc>
+          <w:tcPr>
+            <w:tcW w:w="2925" w:type="dxa"/>
+          </w:tcPr>
+          <w:p>
+            <w:pPr>
+              <w:rPr>
+                <w:lang w:val="en-US"/>
+              </w:rPr>
+            </w:pPr>
+            <w:proofErr w:type="spellStart"/>
+            <w:r>
+              <w:rPr>
+                <w:lang w:val="en-US"/>
+              </w:rPr>
+              <w:t>ssplit</w:t>
+            </w:r>
+            <w:proofErr w:type="spellEnd"/>
+          </w:p>
+        </w:tc>
+        <w:tc>
+          <w:tcPr>
+            <w:tcW w:w="5890" w:type="dxa"/>
+          </w:tcPr>
+          <w:p>
+            <w:pPr>
+              <w:rPr>
+                <w:lang w:val="en-US"/>
+              </w:rPr>
+            </w:pPr>
+            <w:r>
+              <w:rPr>
+                <w:lang w:val="en-US"/>
+              </w:rPr>
+              <w:t>Split sequence of tokens into sentences. First, the tokenize split the whole document into many smaller tokens, then, it will be combined back to sentences in this step.</w:t>
+            </w:r>
+            <w:r>
+              <w:rPr>
+                <w:lang w:val="en-US"/>
+              </w:rPr>
+              <w:t xml:space="preserve"> “</w:t>
+            </w:r>
+            <w:proofErr w:type="spellStart"/>
+            <w:r>
+              <w:rPr>
+                <w:lang w:val="en-US"/>
+              </w:rPr>
+              <w:t>ssplit</w:t>
+            </w:r>
+            <w:proofErr w:type="spellEnd"/>
+            <w:r>
+              <w:rPr>
+                <w:lang w:val="en-US"/>
+              </w:rPr>
+              <w:t>”</w:t>
+            </w:r>
+            <w:r>
+              <w:rPr>
+                <w:lang w:val="en-US"/>
+              </w:rPr>
+              <w:t xml:space="preserve"> is required for all annotators below.</w:t>
+            </w:r>
+          </w:p>
+        </w:tc>
+      </w:tr>
+      <w:tr>
+        <w:tc>
+          <w:tcPr>
+            <w:tcW w:w="2925" w:type="dxa"/>
+          </w:tcPr>
+          <w:p>
+            <w:pPr>
+              <w:rPr>
+                <w:lang w:val="en-US"/>
+              </w:rPr>
+            </w:pPr>
+            <w:r>
+              <w:rPr>
+                <w:lang w:val="en-US"/>
+              </w:rPr>
+              <w:t>pos</w:t>
+            </w:r>
+          </w:p>
+        </w:tc>
+        <w:tc>
+          <w:tcPr>
+            <w:tcW w:w="5890" w:type="dxa"/>
+          </w:tcPr>
+          <w:p>
+            <w:pPr>
+              <w:rPr>
+                <w:lang w:val="en-US"/>
+              </w:rPr>
+            </w:pPr>
+            <w:r>
+              <w:rPr>
+                <w:lang w:val="en-US"/>
+              </w:rPr>
+              <w:t>Part-of-Speech (POS) tagger. This annotator assigns POS to each word in the text, such as noun, verb, adjective, etc.</w:t>
+            </w:r>
+            <w:r>
+              <w:rPr>
+                <w:lang w:val="en-US"/>
+              </w:rPr>
+              <w:t xml:space="preserve"> “</w:t>
+            </w:r>
+            <w:r>
+              <w:rPr>
+                <w:lang w:val="en-US"/>
+              </w:rPr>
+              <w:t>pos</w:t>
+            </w:r>
+            <w:r>
+              <w:rPr>
+                <w:lang w:val="en-US"/>
+              </w:rPr>
+              <w:t>”</w:t>
+            </w:r>
+            <w:r>
+              <w:rPr>
+                <w:lang w:val="en-US"/>
+              </w:rPr>
+              <w:t xml:space="preserve"> is required for all annotator</w:t>
+            </w:r>
+            <w:r>
+              <w:rPr>
+                <w:lang w:val="en-US"/>
+              </w:rPr>
+              <w:t>s</w:t>
+            </w:r>
+            <w:r>
+              <w:rPr>
+                <w:lang w:val="en-US"/>
+              </w:rPr>
+              <w:t xml:space="preserve"> below except “parse”</w:t>
+            </w:r>
+          </w:p>
+        </w:tc>
+      </w:tr>
+      <w:tr>
+        <w:tc>
+          <w:tcPr>
+            <w:tcW w:w="2925" w:type="dxa"/>
+          </w:tcPr>
+          <w:p>
+            <w:pPr>
+              <w:rPr>
+                <w:lang w:val="en-US"/>
+              </w:rPr>
+            </w:pPr>
+            <w:r>
+              <w:rPr>
+                <w:lang w:val="en-US"/>
+              </w:rPr>
+              <w:t>lemma</w:t>
+            </w:r>
+          </w:p>
+        </w:tc>
+        <w:tc>
+          <w:tcPr>
+            <w:tcW w:w="5890" w:type="dxa"/>
+          </w:tcPr>
+          <w:p>
+            <w:pPr>
+              <w:rPr>
+                <w:lang w:val="en-US"/>
+              </w:rPr>
+            </w:pPr>
+            <w:r>
+              <w:rPr>
+                <w:lang w:val="en-US"/>
+              </w:rPr>
+              <w:t>Generates the word lemmas (base form in dictionary) for all token in the document.</w:t>
+            </w:r>
+            <w:r>
+              <w:rPr>
+                <w:lang w:val="en-US"/>
+              </w:rPr>
+              <w:t xml:space="preserve"> “</w:t>
+            </w:r>
+            <w:r>
+              <w:rPr>
+                <w:lang w:val="en-US"/>
+              </w:rPr>
+              <w:t>lemma</w:t>
+            </w:r>
+            <w:r>
+              <w:rPr>
+                <w:lang w:val="en-US"/>
+              </w:rPr>
+              <w:t>”</w:t>
+            </w:r>
+            <w:r>
+              <w:rPr>
+                <w:lang w:val="en-US"/>
+              </w:rPr>
+              <w:t xml:space="preserve"> is required for “</w:t>
+            </w:r>
+            <w:proofErr w:type="spellStart"/>
+            <w:r>
+              <w:rPr>
+                <w:lang w:val="en-US"/>
+              </w:rPr>
+              <w:t>ner</w:t>
+            </w:r>
+            <w:proofErr w:type="spellEnd"/>
+            <w:r>
+              <w:rPr>
+                <w:lang w:val="en-US"/>
+              </w:rPr>
+              <w:t>” and “</w:t>
+            </w:r>
+            <w:proofErr w:type="spellStart"/>
+            <w:r>
+              <w:rPr>
+                <w:lang w:val="en-US"/>
+              </w:rPr>
+              <w:t>natlog</w:t>
+            </w:r>
+            <w:proofErr w:type="spellEnd"/>
+            <w:r>
+              <w:rPr>
+                <w:lang w:val="en-US"/>
+              </w:rPr>
+              <w:t>”</w:t>
+            </w:r>
+          </w:p>
+        </w:tc>
+      </w:tr>
+      <w:tr>
+        <w:tc>
+          <w:tcPr>
+            <w:tcW w:w="2925" w:type="dxa"/>
+          </w:tcPr>
+          <w:p>
+            <w:pPr>
+              <w:rPr>
+                <w:lang w:val="en-US"/>
+              </w:rPr>
+            </w:pPr>
+            <w:r>
+              <w:rPr>
+                <w:lang w:val="en-US"/>
+              </w:rPr>
+              <w:t>parse</w:t>
+            </w:r>
+          </w:p>
+        </w:tc>
+        <w:tc>
+          <w:tcPr>
+            <w:tcW w:w="5890" w:type="dxa"/>
+          </w:tcPr>
+          <w:p>
+            <w:pPr>
+              <w:rPr>
+                <w:lang w:val="en-US"/>
+              </w:rPr>
+            </w:pPr>
+            <w:r>
+              <w:rPr>
+                <w:lang w:val="en-US"/>
+              </w:rPr>
+              <w:t>Create a dependency tree for the sentence.</w:t>
+            </w:r>
+            <w:r>
+              <w:rPr>
+                <w:lang w:val="en-US"/>
+              </w:rPr>
+              <w:t xml:space="preserve"> “</w:t>
+            </w:r>
+            <w:r>
+              <w:rPr>
+                <w:lang w:val="en-US"/>
+              </w:rPr>
+              <w:t>parse</w:t>
+            </w:r>
+            <w:r>
+              <w:rPr>
+                <w:lang w:val="en-US"/>
+              </w:rPr>
+              <w:t>”</w:t>
+            </w:r>
+            <w:r>
+              <w:rPr>
+                <w:lang w:val="en-US"/>
+              </w:rPr>
+              <w:t xml:space="preserve"> is required for “sentiment” and “</w:t>
+            </w:r>
+            <w:proofErr w:type="spellStart"/>
+            <w:r>
+              <w:rPr>
+                <w:lang w:val="en-US"/>
+              </w:rPr>
+              <w:t>natlog</w:t>
+            </w:r>
+            <w:proofErr w:type="spellEnd"/>
+            <w:r>
+              <w:rPr>
+                <w:lang w:val="en-US"/>
+              </w:rPr>
+              <w:t>”</w:t>
+            </w:r>
+          </w:p>
+        </w:tc>
+      </w:tr>
+      <w:tr>
+        <w:tc>
+          <w:tcPr>
+            <w:tcW w:w="2925" w:type="dxa"/>
+          </w:tcPr>
+          <w:p>
+            <w:pPr>
+              <w:rPr>
+                <w:lang w:val="en-US"/>
+              </w:rPr>
+            </w:pPr>
+            <w:proofErr w:type="spellStart"/>
+            <w:r>
+              <w:rPr>
+                <w:lang w:val="en-US"/>
+              </w:rPr>
+              <w:t>natlog</w:t>
+            </w:r>
+            <w:proofErr w:type="spellEnd"/>
+          </w:p>
+        </w:tc>
+        <w:tc>
+          <w:tcPr>
+            <w:tcW w:w="5890" w:type="dxa"/>
+          </w:tcPr>
+          <w:p>
+            <w:pPr>
+              <w:rPr>
+                <w:lang w:val="en-US"/>
+              </w:rPr>
+            </w:pPr>
+            <w:r>
+              <w:rPr>
+                <w:lang w:val="en-US"/>
+              </w:rPr>
+              <w:t>Natural logic annotator: create a natural logic dependency between tokens in the texts</w:t>
+            </w:r>
+            <w:r>
+              <w:rPr>
+                <w:lang w:val="en-US"/>
+              </w:rPr>
+              <w:t>, r</w:t>
+            </w:r>
+            <w:r>
+              <w:rPr>
+                <w:lang w:val="en-US"/>
+              </w:rPr>
+              <w:t xml:space="preserve">equired for </w:t>
+            </w:r>
+            <w:r>
+              <w:rPr>
+                <w:lang w:val="en-US"/>
+              </w:rPr>
+              <w:t>“</w:t>
+            </w:r>
+            <w:proofErr w:type="spellStart"/>
+            <w:r>
+              <w:rPr>
+                <w:lang w:val="en-US"/>
+              </w:rPr>
+              <w:t>openie</w:t>
+            </w:r>
+            <w:proofErr w:type="spellEnd"/>
+            <w:r>
+              <w:rPr>
+                <w:lang w:val="en-US"/>
+              </w:rPr>
+              <w:t>”</w:t>
+            </w:r>
+          </w:p>
+        </w:tc>
+      </w:tr>
+      <w:tr>
+        <w:tc>
+          <w:tcPr>
+            <w:tcW w:w="2925" w:type="dxa"/>
+          </w:tcPr>
+          <w:p>
+            <w:pPr>
+              <w:rPr>
+                <w:lang w:val="en-US"/>
+              </w:rPr>
+            </w:pPr>
+            <w:proofErr w:type="spellStart"/>
+            <w:r>
+              <w:rPr>
+                <w:lang w:val="en-US"/>
+              </w:rPr>
+              <w:t>ner</w:t>
+            </w:r>
+            <w:proofErr w:type="spellEnd"/>
+          </w:p>
+        </w:tc>
+        <w:tc>
+          <w:tcPr>
+            <w:tcW w:w="5890" w:type="dxa"/>
+          </w:tcPr>
+          <w:p>
+            <w:pPr>
+              <w:rPr>
+                <w:lang w:val="en-US"/>
+              </w:rPr>
+            </w:pPr>
+            <w:r>
+              <w:rPr>
+                <w:lang w:val="en-US"/>
+              </w:rPr>
+              <w:t>Named entity recognizer: recognize named entities. One of our main use cases for this thesis.</w:t>
+            </w:r>
+          </w:p>
+        </w:tc>
+      </w:tr>
+      <w:tr>
+        <w:tc>
+          <w:tcPr>
+            <w:tcW w:w="2925" w:type="dxa"/>
+          </w:tcPr>
+          <w:p>
+            <w:pPr>
+              <w:rPr>
+                <w:lang w:val="en-US"/>
+              </w:rPr>
+            </w:pPr>
+            <w:r>
+              <w:rPr>
+                <w:lang w:val="en-US"/>
+              </w:rPr>
+              <w:t>sentiment</w:t>
+            </w:r>
+          </w:p>
+        </w:tc>
+        <w:tc>
+          <w:tcPr>
+            <w:tcW w:w="5890" w:type="dxa"/>
+          </w:tcPr>
+          <w:p>
+            <w:pPr>
+              <w:rPr>
+                <w:lang w:val="en-US"/>
+              </w:rPr>
+            </w:pPr>
+            <w:r>
+              <w:rPr>
+                <w:lang w:val="en-US"/>
+              </w:rPr>
+              <w:t>Sentiment analysis: determine the sentiment value of each sentence.</w:t>
+            </w:r>
+            <w:r>
+              <w:rPr>
+                <w:lang w:val="en-US"/>
+              </w:rPr>
+              <w:t xml:space="preserve"> </w:t>
+            </w:r>
+            <w:r>
+              <w:rPr>
+                <w:lang w:val="en-US"/>
+              </w:rPr>
+              <w:t>One of our main use cases for this thesis.</w:t>
+            </w:r>
+          </w:p>
+        </w:tc>
+      </w:tr>
+      <w:tr>
+        <w:tc>
+          <w:tcPr>
+            <w:tcW w:w="2925" w:type="dxa"/>
+          </w:tcPr>
+          <w:p>
+            <w:pPr>
+              <w:rPr>
+                <w:lang w:val="en-US"/>
+              </w:rPr>
+            </w:pPr>
+            <w:proofErr w:type="spellStart"/>
+            <w:r>
+              <w:rPr>
+                <w:lang w:val="en-US"/>
+              </w:rPr>
+              <w:t>openie</w:t>
+            </w:r>
+            <w:proofErr w:type="spellEnd"/>
+          </w:p>
+        </w:tc>
+        <w:tc>
+          <w:tcPr>
+            <w:tcW w:w="5890" w:type="dxa"/>
+          </w:tcPr>
+          <w:p>
+            <w:pPr>
+              <w:rPr>
+                <w:lang w:val="en-US"/>
+              </w:rPr>
+            </w:pPr>
+            <w:r>
+              <w:rPr>
+                <w:lang w:val="en-US"/>
+              </w:rPr>
+              <w:t>Open information extraction</w:t>
+            </w:r>
+            <w:r>
+              <w:rPr>
+                <w:lang w:val="en-US"/>
+              </w:rPr>
+              <w:t>:</w:t>
+            </w:r>
+            <w:r>
+              <w:rPr>
+                <w:lang w:val="en-US"/>
+              </w:rPr>
+              <w:t xml:space="preserve"> generate semantic triples from the texts.</w:t>
+            </w:r>
+            <w:r>
+              <w:rPr>
+                <w:lang w:val="en-US"/>
+              </w:rPr>
+              <w:t xml:space="preserve"> Used for the second prototype.</w:t>
+            </w:r>
+          </w:p>
+        </w:tc>
+      </w:tr>
+    </w:tbl>
+    <w:p>
+      <w:pPr>
+        <w:rPr>
+          <w:lang w:val="en-US"/>
+        </w:rPr>
+      </w:pPr>
+      <w:r>
+        <w:rPr>
+          <w:lang w:val="en-US"/>
+        </w:rPr>
+        <w:t xml:space="preserve"> </w:t>
+      </w:r>
+    </w:p>
+    <w:p>
+      <w:pPr>
+        <w:rPr>
+          <w:lang w:val="en-US"/>
+        </w:rPr>
+      </w:pPr>
+      <w:r>
+        <w:rPr>
+          <w:lang w:val="en-US"/>
+        </w:rPr>
+        <w:t xml:space="preserve">With the Stanford </w:t>
+      </w:r>
+      <w:proofErr w:type="spellStart"/>
+      <w:r>
+        <w:rPr>
+          <w:lang w:val="en-US"/>
+        </w:rPr>
+        <w:t>CoreNLP</w:t>
+      </w:r>
+      <w:proofErr w:type="spellEnd"/>
+      <w:r>
+        <w:rPr>
+          <w:lang w:val="en-US"/>
+        </w:rPr>
+        <w:t xml:space="preserve"> running as a web server </w:t>
+      </w:r>
+      <w:r>
+        <w:rPr>
+          <w:lang w:val="en-US"/>
+        </w:rPr>
+        <w:t>locally at port 9000 (</w:t>
+      </w:r>
+      <w:r>
+        <w:rPr>
+          <w:lang w:val="en-US"/>
+        </w:rPr>
+        <w:t>or on the cloud</w:t>
+      </w:r>
+      <w:r>
+        <w:rPr>
+          <w:lang w:val="en-US"/>
+        </w:rPr>
+        <w:t xml:space="preserve">), we request the annotations in json format by calling a GET request </w:t>
+      </w:r>
+      <w:r>
+        <w:rPr>
+          <w:lang w:val="en-US"/>
+        </w:rPr>
+        <w:t>with</w:t>
+      </w:r>
+      <w:r>
+        <w:rPr>
+          <w:lang w:val="en-US"/>
+        </w:rPr>
+        <w:t xml:space="preserve"> this </w:t>
+      </w:r>
+      <w:proofErr w:type="spellStart"/>
+      <w:r>
+        <w:rPr>
+          <w:lang w:val="en-US"/>
+        </w:rPr>
+        <w:t>uri</w:t>
+      </w:r>
+      <w:proofErr w:type="spellEnd"/>
+      <w:r>
+        <w:rPr>
+          <w:lang w:val="en-US"/>
+        </w:rPr>
+        <w:t>:</w:t>
+      </w:r>
+    </w:p>
+    <w:p>
+      <w:pPr>
+        <w:pStyle w:val="ListParagraph"/>
+        <w:numPr>
+          <w:ilvl w:val="0"/>
+          <w:numId w:val="38"/>
+        </w:numPr>
+        <w:rPr>
+          <w:i/>
+          <w:u w:val="single"/>
+          <w:lang w:val="en-US"/>
+        </w:rPr>
+      </w:pPr>
+      <w:r>
+        <w:rPr>
+          <w:i/>
+          <w:u w:val="single"/>
+          <w:lang w:val="en-US"/>
+        </w:rPr>
+        <w:lastRenderedPageBreak/>
+        <w:t>http://localhost:9000/?properties%3D%7B%22annotators%22%3A%22tokenize%2Cssplit%2Clemma%2Cner%2Copenie%2Csentiment%2Cnatlog%2Cparse%2Cpos%22%2C%22outputFormat%22%3A%22json%22%7D</w:t>
+      </w:r>
+    </w:p>
+    <w:p>
+      <w:pPr>
+        <w:rPr>
+          <w:lang w:val="en-US"/>
+        </w:rPr>
+      </w:pPr>
+      <w:r>
+        <w:rPr>
+          <w:lang w:val="en-US"/>
+        </w:rPr>
+        <w:t>After receiving the result</w:t>
+      </w:r>
+      <w:r>
+        <w:rPr>
+          <w:lang w:val="en-US"/>
+        </w:rPr>
+        <w:t>s</w:t>
+      </w:r>
+      <w:r>
+        <w:rPr>
+          <w:lang w:val="en-US"/>
+        </w:rPr>
+        <w:t xml:space="preserve"> from the </w:t>
+      </w:r>
+      <w:r>
+        <w:rPr>
+          <w:lang w:val="en-US"/>
+        </w:rPr>
+        <w:t>NLP engine</w:t>
+      </w:r>
+      <w:r>
+        <w:rPr>
+          <w:lang w:val="en-US"/>
+        </w:rPr>
+        <w:t xml:space="preserve">, </w:t>
+      </w:r>
+      <w:r>
+        <w:rPr>
+          <w:lang w:val="en-US"/>
+        </w:rPr>
+        <w:t xml:space="preserve">we apply our customized filter </w:t>
+      </w:r>
+      <w:r>
+        <w:rPr>
+          <w:lang w:val="en-US"/>
+        </w:rPr>
+        <w:t xml:space="preserve">for </w:t>
+      </w:r>
+      <w:r>
+        <w:rPr>
+          <w:lang w:val="en-US"/>
+        </w:rPr>
+        <w:t>all the annotations</w:t>
+      </w:r>
+      <w:r>
+        <w:rPr>
+          <w:lang w:val="en-US"/>
+        </w:rPr>
+        <w:t xml:space="preserve"> to </w:t>
+      </w:r>
+      <w:r>
+        <w:rPr>
+          <w:lang w:val="en-US"/>
+        </w:rPr>
+        <w:t xml:space="preserve">remove all unnecessary information and reformat the result to fit with </w:t>
+      </w:r>
+      <w:r>
+        <w:rPr>
+          <w:lang w:val="en-US"/>
+        </w:rPr>
+        <w:t>our un-polarize algorithm</w:t>
+      </w:r>
+      <w:r>
+        <w:rPr>
+          <w:lang w:val="en-US"/>
+        </w:rPr>
+        <w:t xml:space="preserve"> </w:t>
+      </w:r>
+      <w:r>
+        <w:rPr>
+          <w:lang w:val="en-US"/>
+        </w:rPr>
+        <w:t>(more on next chapters)</w:t>
+      </w:r>
+      <w:r>
+        <w:rPr>
+          <w:lang w:val="en-US"/>
+        </w:rPr>
+        <w:t xml:space="preserve">. The filtered </w:t>
+      </w:r>
+      <w:r>
+        <w:rPr>
+          <w:lang w:val="en-US"/>
+        </w:rPr>
+        <w:t xml:space="preserve">and reformatted </w:t>
+      </w:r>
+      <w:r>
+        <w:rPr>
+          <w:lang w:val="en-US"/>
+        </w:rPr>
+        <w:t>result</w:t>
+      </w:r>
+      <w:r>
+        <w:rPr>
+          <w:lang w:val="en-US"/>
+        </w:rPr>
+        <w:t>s</w:t>
+      </w:r>
+      <w:r>
+        <w:rPr>
+          <w:lang w:val="en-US"/>
+        </w:rPr>
+        <w:t xml:space="preserve"> (let’s call them core feature) will be saved into the local database for future comparison </w:t>
+      </w:r>
+      <w:r>
+        <w:rPr>
+          <w:lang w:val="en-US"/>
+        </w:rPr>
+        <w:t xml:space="preserve">calculation </w:t>
+      </w:r>
+      <w:r>
+        <w:rPr>
+          <w:lang w:val="en-US"/>
+        </w:rPr>
+        <w:t xml:space="preserve">of the un-polarizing algorithm. </w:t>
+      </w:r>
+    </w:p>
+    <w:p>
+      <w:pPr>
+        <w:rPr>
+          <w:lang w:val="en-US"/>
+        </w:rPr>
+      </w:pPr>
+      <w:r>
+        <w:rPr>
+          <w:lang w:val="en-US"/>
+        </w:rPr>
+        <w:t>T</w:t>
+      </w:r>
+      <w:r>
+        <w:rPr>
+          <w:lang w:val="en-US"/>
+        </w:rPr>
+        <w:t>he use of the local database to store core-results is necessary</w:t>
+      </w:r>
+      <w:r>
+        <w:rPr>
+          <w:lang w:val="en-US"/>
+        </w:rPr>
+        <w:t>, because</w:t>
+      </w:r>
+      <w:r>
+        <w:rPr>
+          <w:lang w:val="en-US"/>
+        </w:rPr>
+        <w:t xml:space="preserve"> </w:t>
+      </w:r>
+      <w:r>
+        <w:rPr>
+          <w:lang w:val="en-US"/>
+        </w:rPr>
+        <w:t>w</w:t>
+      </w:r>
+      <w:r>
+        <w:rPr>
+          <w:lang w:val="en-US"/>
+        </w:rPr>
+        <w:t xml:space="preserve">hen we try to un-polarize an article, we annotated it, then compare its core feature to every other documents’ core-feature in our knowledge corpus. </w:t>
+      </w:r>
+      <w:r>
+        <w:rPr>
+          <w:lang w:val="en-US"/>
+        </w:rPr>
+        <w:t>Since</w:t>
+      </w:r>
+      <w:r>
+        <w:rPr>
+          <w:lang w:val="en-US"/>
+        </w:rPr>
+        <w:t xml:space="preserve"> the processing time</w:t>
+      </w:r>
+      <w:r>
+        <w:rPr>
+          <w:lang w:val="en-US"/>
+        </w:rPr>
+        <w:t xml:space="preserve"> for </w:t>
+      </w:r>
+      <w:r>
+        <w:rPr>
+          <w:lang w:val="en-US"/>
+        </w:rPr>
+        <w:t xml:space="preserve">each article is quite long, around </w:t>
+      </w:r>
+      <w:r>
+        <w:rPr>
+          <w:lang w:val="en-US"/>
+        </w:rPr>
+        <w:t>10</w:t>
+      </w:r>
+      <w:r>
+        <w:rPr>
+          <w:lang w:val="en-US"/>
+        </w:rPr>
+        <w:t xml:space="preserve"> seconds each</w:t>
+      </w:r>
+      <w:r>
+        <w:rPr>
+          <w:rStyle w:val="FootnoteReference"/>
+          <w:lang w:val="en-US"/>
+        </w:rPr>
+        <w:footnoteReference w:id="4"/>
+      </w:r>
+      <w:r>
+        <w:rPr>
+          <w:lang w:val="en-US"/>
+        </w:rPr>
+        <w:t xml:space="preserve">, so, </w:t>
+      </w:r>
+      <w:r>
+        <w:rPr>
+          <w:lang w:val="en-US"/>
+        </w:rPr>
+        <w:t xml:space="preserve">it is </w:t>
+      </w:r>
+      <w:r>
+        <w:rPr>
+          <w:lang w:val="en-US"/>
+        </w:rPr>
+        <w:t>not feasible to do all the annotation on the fly without the database</w:t>
+      </w:r>
+      <w:r>
+        <w:rPr>
+          <w:lang w:val="en-US"/>
+        </w:rPr>
+        <w:t>.</w:t>
+      </w:r>
+    </w:p>
+    <w:p>
+      <w:pPr>
+        <w:pStyle w:val="Heading3"/>
+        <w:rPr>
+          <w:lang w:val="en-US"/>
+        </w:rPr>
+      </w:pPr>
+      <w:bookmarkStart w:id="21" w:name="_Toc3060176"/>
+      <w:r>
+        <w:rPr>
+          <w:lang w:val="en-US"/>
+        </w:rPr>
+        <w:t>Sentiment analysis</w:t>
+      </w:r>
       <w:bookmarkEnd w:id="21"/>
     </w:p>
     <w:p>
@@ -15808,6 +17409,19 @@
         <w:rPr>
           <w:lang w:val="en-US"/>
         </w:rPr>
+        <w:t>Research on how Stanford do their sentiment analysis, some tree or something</w:t>
+      </w:r>
+    </w:p>
+    <w:p>
+      <w:pPr>
+        <w:rPr>
+          <w:lang w:val="en-US"/>
+        </w:rPr>
+      </w:pPr>
+      <w:r>
+        <w:rPr>
+          <w:lang w:val="en-US"/>
+        </w:rPr>
         <w:t>(</w:t>
       </w:r>
       <w:r>
@@ -15815,380 +17429,211 @@
           <w:i/>
           <w:lang w:val="en-US"/>
         </w:rPr>
-        <w:t xml:space="preserve">What is the role of the Stanford Core NLP in our program and why we need the local </w:t>
-      </w:r>
-      <w:proofErr w:type="spellStart"/>
+        <w:t>Introduction, maybe remove this???</w:t>
+      </w:r>
+      <w:r>
+        <w:rPr>
+          <w:lang w:val="en-US"/>
+        </w:rPr>
+        <w:t xml:space="preserve">) </w:t>
+      </w:r>
+      <w:r>
+        <w:rPr>
+          <w:lang w:val="en-US"/>
+        </w:rPr>
+        <w:t>–</w:t>
+      </w:r>
+      <w:r>
+        <w:rPr>
+          <w:lang w:val="en-US"/>
+        </w:rPr>
+        <w:t xml:space="preserve"> </w:t>
+      </w:r>
+      <w:r>
+        <w:rPr>
+          <w:lang w:val="en-US"/>
+        </w:rPr>
+        <w:t xml:space="preserve">This is our very first idea upon figuring out a solution to this problem. Our initial hypothesis was simple, if two articles talking about one problem, for example: The U.S President, Donald Trump, if one article talk about him with a positive sentiment, and the other with a negative sentiment, then they are from the different point of view and we should suggest the other article to our user. </w:t>
+      </w:r>
+    </w:p>
+    <w:p>
+      <w:pPr>
+        <w:rPr>
+          <w:lang w:val="en-US"/>
+        </w:rPr>
+      </w:pPr>
+      <w:r>
+        <w:rPr>
+          <w:lang w:val="en-US"/>
+        </w:rPr>
+        <w:t>(</w:t>
+      </w:r>
       <w:r>
         <w:rPr>
           <w:i/>
           <w:lang w:val="en-US"/>
         </w:rPr>
-        <w:t>db</w:t>
-      </w:r>
-      <w:proofErr w:type="spellEnd"/>
-      <w:r>
-        <w:rPr>
-          <w:lang w:val="en-US"/>
-        </w:rPr>
-        <w:t xml:space="preserve">) - </w:t>
-      </w:r>
-      <w:r>
-        <w:rPr>
-          <w:lang w:val="en-US"/>
-        </w:rPr>
-        <w:t xml:space="preserve">After extracting the text part from the web article, we push the text into the Stanford Core NLP engine. Stanford Core NLP have many </w:t>
-      </w:r>
-      <w:r>
-        <w:rPr>
-          <w:lang w:val="en-US"/>
-        </w:rPr>
-        <w:t>annotators, like NER, Sentiment, lemma … (</w:t>
+        <w:t>Example of what other people do, properly write this in a formal way</w:t>
+      </w:r>
+      <w:r>
+        <w:rPr>
+          <w:lang w:val="en-US"/>
+        </w:rPr>
+        <w:t xml:space="preserve">) – </w:t>
+      </w:r>
+      <w:r>
+        <w:rPr>
+          <w:lang w:val="en-US"/>
+        </w:rPr>
+        <w:t xml:space="preserve">Sentiment analysis services are offered by many big companies like IBM, Google, Microsoft, to some other smaller startups and a lot of open-source library exists as well. However, this method proves to be completely useless for our use-case (at least using the Stanford’s NLP lib). Because practically, sentiment analysis is only good for single sentences only, without </w:t>
+      </w:r>
+      <w:proofErr w:type="gramStart"/>
+      <w:r>
+        <w:rPr>
+          <w:lang w:val="en-US"/>
+        </w:rPr>
+        <w:t xml:space="preserve">taking into </w:t>
+      </w:r>
+      <w:r>
+        <w:rPr>
+          <w:lang w:val="en-US"/>
+        </w:rPr>
+        <w:lastRenderedPageBreak/>
+        <w:t>account</w:t>
+      </w:r>
+      <w:proofErr w:type="gramEnd"/>
+      <w:r>
+        <w:rPr>
+          <w:lang w:val="en-US"/>
+        </w:rPr>
+        <w:t xml:space="preserve"> the paragraph or the article. It is mostly used for analyzing customer reviews for products or customer feedbacks.</w:t>
+      </w:r>
+    </w:p>
+    <w:p>
+      <w:pPr>
+        <w:rPr>
+          <w:lang w:val="en-US"/>
+        </w:rPr>
+      </w:pPr>
+      <w:r>
+        <w:rPr>
+          <w:lang w:val="en-US"/>
+        </w:rPr>
+        <w:t>(</w:t>
       </w:r>
       <w:r>
         <w:rPr>
           <w:i/>
           <w:lang w:val="en-US"/>
         </w:rPr>
-        <w:t>find more</w:t>
-      </w:r>
-      <w:r>
-        <w:rPr>
-          <w:lang w:val="en-US"/>
-        </w:rPr>
-        <w:t xml:space="preserve">), we can specify which annotator we want to run through to save processing power. After receiving the annotated result from the Core NLP, we will run the result through our special filter for sentiment, </w:t>
-      </w:r>
-      <w:proofErr w:type="spellStart"/>
-      <w:r>
-        <w:rPr>
-          <w:lang w:val="en-US"/>
-        </w:rPr>
-        <w:t>ner</w:t>
-      </w:r>
-      <w:proofErr w:type="spellEnd"/>
-      <w:r>
-        <w:rPr>
-          <w:lang w:val="en-US"/>
-        </w:rPr>
-        <w:t xml:space="preserve"> and </w:t>
-      </w:r>
-      <w:proofErr w:type="spellStart"/>
-      <w:r>
-        <w:rPr>
-          <w:lang w:val="en-US"/>
-        </w:rPr>
-        <w:t>openie</w:t>
-      </w:r>
-      <w:proofErr w:type="spellEnd"/>
-      <w:r>
-        <w:rPr>
-          <w:lang w:val="en-US"/>
-        </w:rPr>
-        <w:t xml:space="preserve"> to retain the only relevance information for our un-polarize algorithm. </w:t>
-      </w:r>
-    </w:p>
-    <w:p>
-      <w:pPr>
-        <w:rPr>
-          <w:lang w:val="en-US"/>
-        </w:rPr>
-      </w:pPr>
-      <w:r>
-        <w:rPr>
-          <w:lang w:val="en-US"/>
-        </w:rPr>
-        <w:t xml:space="preserve">The filtered annotation result (let’s call them core feature) will be saved into the local database for future comparison </w:t>
-      </w:r>
-      <w:r>
-        <w:rPr>
-          <w:lang w:val="en-US"/>
-        </w:rPr>
-        <w:t xml:space="preserve">of the un-polarizing algorithm. The use of the local database for the core-results is necessary because the processing time of each article is quite long, around </w:t>
-      </w:r>
-      <w:r>
-        <w:rPr>
-          <w:lang w:val="en-US"/>
-        </w:rPr>
-        <w:lastRenderedPageBreak/>
-        <w:t>30 seconds each, so, to compare one article to other hundred to find the most relevance one, we must process them beforehand so that our results are readily available for future accessing.</w:t>
-      </w:r>
-    </w:p>
-    <w:p>
-      <w:pPr>
-        <w:rPr>
-          <w:lang w:val="en-US"/>
-        </w:rPr>
-      </w:pPr>
-      <w:r>
-        <w:rPr>
-          <w:lang w:val="en-US"/>
-        </w:rPr>
-        <w:t xml:space="preserve">Used annotators: </w:t>
-      </w:r>
-      <w:r>
-        <w:rPr>
-          <w:lang w:val="en-US"/>
-        </w:rPr>
-        <w:t>tokenize,</w:t>
-      </w:r>
-      <w:r>
-        <w:rPr>
-          <w:lang w:val="en-US"/>
-        </w:rPr>
-        <w:t xml:space="preserve"> </w:t>
-      </w:r>
-      <w:proofErr w:type="spellStart"/>
-      <w:r>
-        <w:rPr>
-          <w:lang w:val="en-US"/>
-        </w:rPr>
-        <w:t>ssplit</w:t>
-      </w:r>
-      <w:proofErr w:type="spellEnd"/>
-      <w:r>
-        <w:rPr>
-          <w:lang w:val="en-US"/>
-        </w:rPr>
-        <w:t>,</w:t>
-      </w:r>
-      <w:r>
-        <w:rPr>
-          <w:lang w:val="en-US"/>
-        </w:rPr>
-        <w:t xml:space="preserve"> </w:t>
-      </w:r>
-      <w:proofErr w:type="spellStart"/>
-      <w:r>
-        <w:rPr>
-          <w:lang w:val="en-US"/>
-        </w:rPr>
-        <w:t>ner</w:t>
-      </w:r>
-      <w:proofErr w:type="spellEnd"/>
-      <w:r>
-        <w:rPr>
-          <w:lang w:val="en-US"/>
-        </w:rPr>
-        <w:t>,</w:t>
-      </w:r>
-      <w:r>
-        <w:rPr>
-          <w:lang w:val="en-US"/>
-        </w:rPr>
-        <w:t xml:space="preserve"> </w:t>
-      </w:r>
-      <w:proofErr w:type="spellStart"/>
-      <w:r>
-        <w:rPr>
-          <w:lang w:val="en-US"/>
-        </w:rPr>
-        <w:t>openie</w:t>
-      </w:r>
-      <w:proofErr w:type="spellEnd"/>
-      <w:r>
-        <w:rPr>
-          <w:lang w:val="en-US"/>
-        </w:rPr>
-        <w:t>,</w:t>
-      </w:r>
-      <w:r>
-        <w:rPr>
-          <w:lang w:val="en-US"/>
-        </w:rPr>
-        <w:t xml:space="preserve"> </w:t>
-      </w:r>
-      <w:r>
-        <w:rPr>
-          <w:lang w:val="en-US"/>
-        </w:rPr>
-        <w:t>sentiment,</w:t>
-      </w:r>
-      <w:r>
-        <w:rPr>
-          <w:lang w:val="en-US"/>
-        </w:rPr>
-        <w:t xml:space="preserve"> </w:t>
-      </w:r>
-      <w:proofErr w:type="spellStart"/>
-      <w:r>
-        <w:rPr>
-          <w:lang w:val="en-US"/>
-        </w:rPr>
-        <w:t>depparse</w:t>
-      </w:r>
-      <w:proofErr w:type="spellEnd"/>
-      <w:r>
-        <w:rPr>
-          <w:lang w:val="en-US"/>
-        </w:rPr>
-        <w:t>,</w:t>
-      </w:r>
-      <w:r>
-        <w:rPr>
-          <w:lang w:val="en-US"/>
-        </w:rPr>
-        <w:t xml:space="preserve"> </w:t>
-      </w:r>
-      <w:r>
-        <w:rPr>
-          <w:lang w:val="en-US"/>
-        </w:rPr>
-        <w:t>pos</w:t>
-      </w:r>
-    </w:p>
-    <w:p>
-      <w:pPr>
-        <w:pStyle w:val="Heading3"/>
-        <w:rPr>
-          <w:lang w:val="en-US"/>
-        </w:rPr>
-      </w:pPr>
-      <w:bookmarkStart w:id="22" w:name="_Toc3060176"/>
-      <w:r>
-        <w:rPr>
-          <w:lang w:val="en-US"/>
-        </w:rPr>
-        <w:t>Sentiment analysis</w:t>
+        <w:t>Stanford NLP bad</w:t>
+      </w:r>
+      <w:r>
+        <w:rPr>
+          <w:lang w:val="en-US"/>
+        </w:rPr>
+        <w:t xml:space="preserve">) – </w:t>
+      </w:r>
+      <w:r>
+        <w:rPr>
+          <w:lang w:val="en-US"/>
+        </w:rPr>
+        <w:t>Furthermore, the Stanford NLP sentiment analysis result are quite limited, only 5 value</w:t>
+      </w:r>
+      <w:r>
+        <w:rPr>
+          <w:lang w:val="en-US"/>
+        </w:rPr>
+        <w:t>s</w:t>
+      </w:r>
+      <w:r>
+        <w:rPr>
+          <w:lang w:val="en-US"/>
+        </w:rPr>
+        <w:t xml:space="preserve">, from very negative to normal to very positive, and work on the context of a single sentence only. Google’s service proves to be a bit more </w:t>
+      </w:r>
+      <w:r>
+        <w:rPr>
+          <w:lang w:val="en-US"/>
+        </w:rPr>
+        <w:t>useful with sentiment scale from 0 to 100, but still work on a single sentence context. IBM’s service is the fanciest with scale of 100 for sentiment but also some other adjectives like “Anger”, “Nice”, “Happiness”, … which seems to be the most suitable for our case if we decided to go with this.</w:t>
+      </w:r>
+    </w:p>
+    <w:p>
+      <w:pPr>
+        <w:rPr>
+          <w:lang w:val="en-US"/>
+        </w:rPr>
+      </w:pPr>
+      <w:r>
+        <w:rPr>
+          <w:lang w:val="en-US"/>
+        </w:rPr>
+        <w:t>(</w:t>
+      </w:r>
+      <w:r>
+        <w:rPr>
+          <w:i/>
+          <w:lang w:val="en-US"/>
+        </w:rPr>
+        <w:t>We use it anyway</w:t>
+      </w:r>
+      <w:r>
+        <w:rPr>
+          <w:lang w:val="en-US"/>
+        </w:rPr>
+        <w:t xml:space="preserve">) – </w:t>
+      </w:r>
+      <w:r>
+        <w:rPr>
+          <w:lang w:val="en-US"/>
+        </w:rPr>
+        <w:t xml:space="preserve">However, as this is a public research with source code fully available for people to use on their own, we don’t want to tie ourselves to private services that might either be unavailable someday, or restrict our access because of reasons, we decided to go with Stanford NLP, </w:t>
+      </w:r>
+      <w:r>
+        <w:rPr>
+          <w:lang w:val="en-US"/>
+        </w:rPr>
+        <w:t>the open-sourced solution from other academia</w:t>
+      </w:r>
+      <w:r>
+        <w:rPr>
+          <w:lang w:val="en-US"/>
+        </w:rPr>
+        <w:t>.</w:t>
+      </w:r>
+    </w:p>
+    <w:p>
+      <w:pPr>
+        <w:rPr>
+          <w:lang w:val="en-US"/>
+        </w:rPr>
+      </w:pPr>
+      <w:bookmarkStart w:id="22" w:name="_Hlk3847516"/>
+      <w:r>
+        <w:rPr>
+          <w:lang w:val="en-US"/>
+        </w:rPr>
+        <w:t>(</w:t>
+      </w:r>
+      <w:r>
+        <w:rPr>
+          <w:i/>
+          <w:lang w:val="en-US"/>
+        </w:rPr>
+        <w:t>Our own algorithm</w:t>
+      </w:r>
+      <w:r>
+        <w:rPr>
+          <w:lang w:val="en-US"/>
+        </w:rPr>
+        <w:t xml:space="preserve">) – </w:t>
       </w:r>
       <w:bookmarkEnd w:id="22"/>
-    </w:p>
-    <w:p>
-      <w:pPr>
-        <w:rPr>
-          <w:lang w:val="en-US"/>
-        </w:rPr>
-      </w:pPr>
-      <w:r>
-        <w:rPr>
-          <w:lang w:val="en-US"/>
-        </w:rPr>
-        <w:t>(</w:t>
-      </w:r>
-      <w:r>
-        <w:rPr>
-          <w:i/>
-          <w:lang w:val="en-US"/>
-        </w:rPr>
-        <w:t>How do we use the sentiment analysis, how it’s not working and how we decided to just not use it</w:t>
-      </w:r>
-      <w:r>
-        <w:rPr>
-          <w:lang w:val="en-US"/>
-        </w:rPr>
-        <w:t xml:space="preserve">) </w:t>
-      </w:r>
-      <w:r>
-        <w:rPr>
-          <w:lang w:val="en-US"/>
-        </w:rPr>
-        <w:t>–</w:t>
-      </w:r>
-      <w:r>
-        <w:rPr>
-          <w:lang w:val="en-US"/>
-        </w:rPr>
-        <w:t xml:space="preserve"> </w:t>
-      </w:r>
-      <w:r>
-        <w:rPr>
-          <w:lang w:val="en-US"/>
-        </w:rPr>
-        <w:t xml:space="preserve">This is our very first idea upon figuring out a solution to this problem. Our initial hypothesis was simple, if two articles talking about one problem, for example: The U.S President, Donald Trump, if one article talk about him with a positive sentiment, and the other with a negative sentiment, then they are from the different point of view and we should suggest the other article to our user. </w:t>
-      </w:r>
-    </w:p>
-    <w:p>
-      <w:pPr>
-        <w:rPr>
-          <w:lang w:val="en-US"/>
-        </w:rPr>
-      </w:pPr>
-      <w:r>
-        <w:rPr>
-          <w:lang w:val="en-US"/>
-        </w:rPr>
-        <w:t xml:space="preserve">Sentiment analysis services are offered by many big companies like IBM, Google, Microsoft, to some other smaller startups and a lot of open-source library exists as well. However, this method proves to be completely useless for our use-case (at least using the Stanford’s NLP lib). Because practically, sentiment analysis is only good for single sentences only, without </w:t>
-      </w:r>
-      <w:proofErr w:type="gramStart"/>
-      <w:r>
-        <w:rPr>
-          <w:lang w:val="en-US"/>
-        </w:rPr>
-        <w:t>taking into account</w:t>
-      </w:r>
-      <w:proofErr w:type="gramEnd"/>
-      <w:r>
-        <w:rPr>
-          <w:lang w:val="en-US"/>
-        </w:rPr>
-        <w:t xml:space="preserve"> the paragraph or the article. It is mostly used for analyzing customer reviews for products or customer feedbacks.</w:t>
-      </w:r>
-    </w:p>
-    <w:p>
-      <w:pPr>
-        <w:rPr>
-          <w:lang w:val="en-US"/>
-        </w:rPr>
-      </w:pPr>
-      <w:r>
-        <w:rPr>
-          <w:lang w:val="en-US"/>
-        </w:rPr>
-        <w:t>Furthermore, the Stanford NLP sentiment analysis result are quite limited, only 5 value</w:t>
-      </w:r>
-      <w:r>
-        <w:rPr>
-          <w:lang w:val="en-US"/>
-        </w:rPr>
-        <w:t>s</w:t>
-      </w:r>
-      <w:r>
-        <w:rPr>
-          <w:lang w:val="en-US"/>
-        </w:rPr>
-        <w:t xml:space="preserve">, from very negative to normal to very positive, and work on the context of a single sentence only. Google’s service proves to be a bit more </w:t>
-      </w:r>
-      <w:r>
-        <w:rPr>
-          <w:lang w:val="en-US"/>
-        </w:rPr>
-        <w:t>useful with sentiment scale from 0 to 100, but still work on a single sentence context. IBM’s service is the fanciest with scale of 100 for sentiment but also some other adjectives like “Anger”, “Nice”, “Happiness”, … which seems to be the most suitable for our case if we decided to go with this.</w:t>
-      </w:r>
-    </w:p>
-    <w:p>
-      <w:pPr>
-        <w:rPr>
-          <w:lang w:val="en-US"/>
-        </w:rPr>
-      </w:pPr>
-      <w:r>
-        <w:rPr>
-          <w:lang w:val="en-US"/>
-        </w:rPr>
-        <w:t xml:space="preserve">However, as this is a public research with source code fully available for people to use on their own, we don’t want to tie ourselves to private services that might either be unavailable someday, or restrict our access because of reasons, we decided to go with Stanford NLP, </w:t>
-      </w:r>
-      <w:r>
-        <w:rPr>
-          <w:lang w:val="en-US"/>
-        </w:rPr>
-        <w:t>the open-sourced solution from other academia</w:t>
-      </w:r>
-      <w:r>
-        <w:rPr>
-          <w:lang w:val="en-US"/>
-        </w:rPr>
-        <w:t>.</w:t>
-      </w:r>
-    </w:p>
-    <w:p>
-      <w:pPr>
-        <w:rPr>
-          <w:lang w:val="en-US"/>
-        </w:rPr>
-      </w:pPr>
-      <w:r>
-        <w:rPr>
-          <w:lang w:val="en-US"/>
-        </w:rPr>
-        <w:lastRenderedPageBreak/>
+      <w:r>
+        <w:rPr>
+          <w:lang w:val="en-US"/>
+        </w:rPr>
         <w:t>We</w:t>
       </w:r>
       <w:r>
@@ -16228,6 +17673,8 @@
           <w:lang w:val="en-US"/>
         </w:rPr>
       </w:pPr>
+      <w:bookmarkStart w:id="23" w:name="_GoBack"/>
+      <w:bookmarkEnd w:id="23"/>
       <m:oMathPara>
         <m:oMath>
           <m:r>
@@ -16623,6 +18070,25 @@
         <w:rPr>
           <w:lang w:val="en-US"/>
         </w:rPr>
+        <w:t>(</w:t>
+      </w:r>
+      <w:r>
+        <w:rPr>
+          <w:i/>
+          <w:lang w:val="en-US"/>
+        </w:rPr>
+        <w:t>Why it’s bad and why we don’t use it</w:t>
+      </w:r>
+      <w:r>
+        <w:rPr>
+          <w:lang w:val="en-US"/>
+        </w:rPr>
+        <w:t xml:space="preserve">) – </w:t>
+      </w:r>
+      <w:r>
+        <w:rPr>
+          <w:lang w:val="en-US"/>
+        </w:rPr>
         <w:t xml:space="preserve">The sentiment analysis hypothesis </w:t>
       </w:r>
       <w:proofErr w:type="gramStart"/>
@@ -16656,7 +18122,14 @@
         <w:rPr>
           <w:lang w:val="en-US"/>
         </w:rPr>
-        <w:t xml:space="preserve">, because journalism is usually supposed to give provide information in the most neutral way, so it’s hard to find any correlation between them. Furthermore, it’s kind of easy to fool the system, using word like nice, good, or </w:t>
+        <w:t xml:space="preserve">, because journalism is usually supposed to give provide information in the most neutral way, so it’s hard to find any correlation between them. Furthermore, it’s kind of easy to fool the </w:t>
+      </w:r>
+      <w:r>
+        <w:rPr>
+          <w:lang w:val="en-US"/>
+        </w:rPr>
+        <w:lastRenderedPageBreak/>
+        <w:t xml:space="preserve">system, using word like nice, good, or </w:t>
       </w:r>
       <w:proofErr w:type="gramStart"/>
       <w:r>
@@ -16714,11 +18187,28 @@
     <w:p>
       <w:pPr>
         <w:rPr>
-          <w:lang w:val="en-US"/>
-        </w:rPr>
-      </w:pPr>
-      <w:r>
-        <w:rPr>
+          <w:i/>
+          <w:lang w:val="en-US"/>
+        </w:rPr>
+      </w:pPr>
+      <w:r>
+        <w:rPr>
+          <w:i/>
+          <w:lang w:val="en-US"/>
+        </w:rPr>
+        <w:t>References</w:t>
+      </w:r>
+    </w:p>
+    <w:p>
+      <w:pPr>
+        <w:rPr>
+          <w:i/>
+          <w:lang w:val="en-US"/>
+        </w:rPr>
+      </w:pPr>
+      <w:r>
+        <w:rPr>
+          <w:i/>
           <w:lang w:val="en-US"/>
         </w:rPr>
         <w:t>http://blog.conceptnet.io/posts/2017/how-to-make-a-racist-ai-without-really-trying/</w:t>
@@ -16727,11 +18217,13 @@
     <w:p>
       <w:pPr>
         <w:rPr>
-          <w:lang w:val="en-US"/>
-        </w:rPr>
-      </w:pPr>
-      <w:r>
-        <w:rPr>
+          <w:i/>
+          <w:lang w:val="en-US"/>
+        </w:rPr>
+      </w:pPr>
+      <w:r>
+        <w:rPr>
+          <w:i/>
           <w:lang w:val="en-US"/>
         </w:rPr>
         <w:t>Sentiment from text analysis are bias.</w:t>
@@ -16759,14 +18251,14 @@
           <w:lang w:val="en-US"/>
         </w:rPr>
       </w:pPr>
-      <w:bookmarkStart w:id="23" w:name="_Toc3060177"/>
+      <w:bookmarkStart w:id="24" w:name="_Toc3060177"/>
       <w:r>
         <w:rPr>
           <w:lang w:val="en-US"/>
         </w:rPr>
         <w:t>Named entity recognizer</w:t>
       </w:r>
-      <w:bookmarkEnd w:id="23"/>
+      <w:bookmarkEnd w:id="24"/>
     </w:p>
     <w:p>
       <w:pPr>
@@ -16815,14 +18307,7 @@
         <w:rPr>
           <w:lang w:val="en-US"/>
         </w:rPr>
-        <w:t xml:space="preserve">presented in our original idea. </w:t>
-      </w:r>
-      <w:r>
-        <w:rPr>
-          <w:lang w:val="en-US"/>
-        </w:rPr>
-        <w:lastRenderedPageBreak/>
-        <w:t>With the sentiment value used to judge the *</w:t>
+        <w:t>presented in our original idea. With the sentiment value used to judge the *</w:t>
       </w:r>
       <w:r>
         <w:rPr>
@@ -16997,6 +18482,7 @@
               <w:rPr>
                 <w:lang w:val="en-US"/>
               </w:rPr>
+              <w:lastRenderedPageBreak/>
               <w:t>LOCATION</w:t>
             </w:r>
           </w:p>
@@ -17222,14 +18708,7 @@
         <w:rPr>
           <w:lang w:val="en-US"/>
         </w:rPr>
-        <w:t xml:space="preserve">Stanford Core NLP work on a single sentence basis only, which mean the meaning of the next or previous sentence in the paragraph doesn’t affect the annotation of one sentence in anyway, which is a bad thing for us since we want to work on a rather macro way, instead of micro based way like this. Thus, after filtering out the un-needed result, we perform the entities counting, in which we count the number of each time an entity has appeared in the </w:t>
-      </w:r>
-      <w:r>
-        <w:rPr>
-          <w:lang w:val="en-US"/>
-        </w:rPr>
-        <w:lastRenderedPageBreak/>
-        <w:t xml:space="preserve">article, as well as calculate the sentiment </w:t>
+        <w:t xml:space="preserve">Stanford Core NLP work on a single sentence basis only, which mean the meaning of the next or previous sentence in the paragraph doesn’t affect the annotation of one sentence in anyway, which is a bad thing for us since we want to work on a rather macro way, instead of micro based way like this. Thus, after filtering out the un-needed result, we perform the entities counting, in which we count the number of each time an entity has appeared in the article, as well as calculate the sentiment </w:t>
       </w:r>
       <w:r>
         <w:rPr>
@@ -17564,7 +19043,7 @@
                           </pic:cNvPicPr>
                         </pic:nvPicPr>
                         <pic:blipFill>
-                          <a:blip r:embed="rId23">
+                          <a:blip r:embed="rId22">
                             <a:extLst>
                               <a:ext uri="{28A0092B-C50C-407E-A947-70E740481C1C}">
                                 <a14:useLocalDpi xmlns:a14="http://schemas.microsoft.com/office/drawing/2010/main" val="0"/>
@@ -17639,7 +19118,7 @@
           <w:lang w:val="en-US"/>
         </w:rPr>
       </w:pPr>
-      <w:bookmarkStart w:id="24" w:name="_Toc3060178"/>
+      <w:bookmarkStart w:id="25" w:name="_Toc3060178"/>
       <w:r>
         <w:rPr>
           <w:lang w:val="en-US"/>
@@ -17652,7 +19131,7 @@
         </w:rPr>
         <w:t>Named Entity Recognition</w:t>
       </w:r>
-      <w:bookmarkEnd w:id="24"/>
+      <w:bookmarkEnd w:id="25"/>
     </w:p>
     <w:p>
       <w:pPr>
@@ -18260,7 +19739,7 @@
           <w:lang w:val="en-US"/>
         </w:rPr>
       </w:pPr>
-      <w:bookmarkStart w:id="25" w:name="_Toc3060179"/>
+      <w:bookmarkStart w:id="26" w:name="_Toc3060179"/>
       <w:r>
         <w:rPr>
           <w:lang w:val="en-US"/>
@@ -18273,7 +19752,7 @@
         </w:rPr>
         <w:t xml:space="preserve"> using Semantic triples</w:t>
       </w:r>
-      <w:bookmarkEnd w:id="25"/>
+      <w:bookmarkEnd w:id="26"/>
     </w:p>
     <w:p>
       <w:pPr>
@@ -18282,14 +19761,14 @@
           <w:lang w:val="en-US"/>
         </w:rPr>
       </w:pPr>
-      <w:bookmarkStart w:id="26" w:name="_Toc3060180"/>
+      <w:bookmarkStart w:id="27" w:name="_Toc3060180"/>
       <w:r>
         <w:rPr>
           <w:lang w:val="en-US"/>
         </w:rPr>
         <w:t>Open information extraction</w:t>
       </w:r>
-      <w:bookmarkEnd w:id="26"/>
+      <w:bookmarkEnd w:id="27"/>
     </w:p>
     <w:p>
       <w:pPr>
@@ -18445,7 +19924,7 @@
                     </pic:cNvPicPr>
                   </pic:nvPicPr>
                   <pic:blipFill>
-                    <a:blip r:embed="rId24" cstate="print">
+                    <a:blip r:embed="rId23" cstate="print">
                       <a:extLst>
                         <a:ext uri="{28A0092B-C50C-407E-A947-70E740481C1C}">
                           <a14:useLocalDpi xmlns:a14="http://schemas.microsoft.com/office/drawing/2010/main" val="0"/>
@@ -18907,7 +20386,7 @@
                           </pic:cNvPicPr>
                         </pic:nvPicPr>
                         <pic:blipFill>
-                          <a:blip r:embed="rId25">
+                          <a:blip r:embed="rId24">
                             <a:extLst>
                               <a:ext uri="{28A0092B-C50C-407E-A947-70E740481C1C}">
                                 <a14:useLocalDpi xmlns:a14="http://schemas.microsoft.com/office/drawing/2010/main" val="0"/>
@@ -18962,22 +20441,22 @@
           <w:lang w:val="en-US"/>
         </w:rPr>
       </w:pPr>
-      <w:bookmarkStart w:id="27" w:name="_Toc3060181"/>
+      <w:bookmarkStart w:id="28" w:name="_Toc3060181"/>
       <w:r>
         <w:rPr>
           <w:lang w:val="en-US"/>
         </w:rPr>
         <w:t>Triplet pairs, common entities and common statement counts</w:t>
       </w:r>
-      <w:bookmarkEnd w:id="27"/>
-    </w:p>
-    <w:p>
-      <w:pPr>
-        <w:rPr>
-          <w:lang w:val="en-US"/>
-        </w:rPr>
-      </w:pPr>
-      <w:bookmarkStart w:id="28" w:name="_Hlk536395139"/>
+      <w:bookmarkEnd w:id="28"/>
+    </w:p>
+    <w:p>
+      <w:pPr>
+        <w:rPr>
+          <w:lang w:val="en-US"/>
+        </w:rPr>
+      </w:pPr>
+      <w:bookmarkStart w:id="29" w:name="_Hlk536395139"/>
       <w:r>
         <w:rPr>
           <w:lang w:val="en-US"/>
@@ -20084,8 +21563,8 @@
           <w:lang w:val="en-US"/>
         </w:rPr>
       </w:pPr>
-      <w:bookmarkStart w:id="29" w:name="_Toc3060182"/>
-      <w:bookmarkEnd w:id="28"/>
+      <w:bookmarkStart w:id="30" w:name="_Toc3060182"/>
+      <w:bookmarkEnd w:id="29"/>
       <w:r>
         <w:rPr>
           <w:lang w:val="en-US"/>
@@ -20098,7 +21577,7 @@
         </w:rPr>
         <w:t xml:space="preserve"> the information to the user</w:t>
       </w:r>
-      <w:bookmarkEnd w:id="29"/>
+      <w:bookmarkEnd w:id="30"/>
     </w:p>
     <w:p>
       <w:pPr>
@@ -20254,7 +21733,7 @@
                           </pic:cNvPicPr>
                         </pic:nvPicPr>
                         <pic:blipFill>
-                          <a:blip r:embed="rId26">
+                          <a:blip r:embed="rId25">
                             <a:extLst>
                               <a:ext uri="{28A0092B-C50C-407E-A947-70E740481C1C}">
                                 <a14:useLocalDpi xmlns:a14="http://schemas.microsoft.com/office/drawing/2010/main" val="0"/>
@@ -20309,7 +21788,7 @@
           <w:lang w:val="en-US"/>
         </w:rPr>
       </w:pPr>
-      <w:bookmarkStart w:id="30" w:name="_Toc3060183"/>
+      <w:bookmarkStart w:id="31" w:name="_Toc3060183"/>
       <w:r>
         <w:rPr>
           <w:lang w:val="en-US"/>
@@ -20329,7 +21808,7 @@
         </w:rPr>
         <w:t>.</w:t>
       </w:r>
-      <w:bookmarkEnd w:id="30"/>
+      <w:bookmarkEnd w:id="31"/>
     </w:p>
     <w:p>
       <w:pPr>
@@ -20466,7 +21945,39 @@
         <w:rPr>
           <w:lang w:val="en-US"/>
         </w:rPr>
+        <w:t xml:space="preserve"> This is weird since they do have negation checking (in POS annotator), but I guess they can’t make it to work in “</w:t>
+      </w:r>
+      <w:proofErr w:type="spellStart"/>
+      <w:r>
+        <w:rPr>
+          <w:lang w:val="en-US"/>
+        </w:rPr>
+        <w:t>natlog</w:t>
+      </w:r>
+      <w:proofErr w:type="spellEnd"/>
+      <w:r>
+        <w:rPr>
+          <w:lang w:val="en-US"/>
+        </w:rPr>
+        <w:t>”</w:t>
+      </w:r>
+      <w:r>
+        <w:rPr>
+          <w:lang w:val="en-US"/>
+        </w:rPr>
         <w:t xml:space="preserve"> </w:t>
+      </w:r>
+      <w:r>
+        <w:rPr>
+          <w:lang w:val="en-US"/>
+        </w:rPr>
+        <w:t>annotator</w:t>
+      </w:r>
+      <w:r>
+        <w:rPr>
+          <w:lang w:val="en-US"/>
+        </w:rPr>
+        <w:t>.</w:t>
       </w:r>
     </w:p>
     <w:p>
@@ -20603,7 +22114,7 @@
           <w:lang w:val="en-US"/>
         </w:rPr>
       </w:pPr>
-      <w:bookmarkStart w:id="31" w:name="_Toc3060184"/>
+      <w:bookmarkStart w:id="32" w:name="_Toc3060184"/>
       <w:r>
         <w:rPr>
           <w:lang w:val="en-US"/>
@@ -20611,7 +22122,7 @@
         <w:lastRenderedPageBreak/>
         <w:t>RESULTS EVALUATION</w:t>
       </w:r>
-      <w:bookmarkEnd w:id="31"/>
+      <w:bookmarkEnd w:id="32"/>
     </w:p>
     <w:p>
       <w:pPr>
@@ -20660,7 +22171,7 @@
           <w:lang w:val="en-US"/>
         </w:rPr>
       </w:pPr>
-      <w:bookmarkStart w:id="32" w:name="_Toc3060185"/>
+      <w:bookmarkStart w:id="33" w:name="_Toc3060185"/>
       <w:r>
         <w:rPr>
           <w:lang w:val="en-US"/>
@@ -20668,7 +22179,7 @@
         <w:lastRenderedPageBreak/>
         <w:t>FUTURE WORKS</w:t>
       </w:r>
-      <w:bookmarkEnd w:id="32"/>
+      <w:bookmarkEnd w:id="33"/>
     </w:p>
     <w:p>
       <w:pPr>
@@ -20677,14 +22188,14 @@
           <w:lang w:val="en-US"/>
         </w:rPr>
       </w:pPr>
-      <w:bookmarkStart w:id="33" w:name="_Toc3060186"/>
+      <w:bookmarkStart w:id="34" w:name="_Toc3060186"/>
       <w:r>
         <w:rPr>
           <w:lang w:val="en-US"/>
         </w:rPr>
         <w:t>Ontologies based entity relevance</w:t>
       </w:r>
-      <w:bookmarkEnd w:id="33"/>
+      <w:bookmarkEnd w:id="34"/>
     </w:p>
     <w:p>
       <w:pPr>
@@ -20796,14 +22307,14 @@
           <w:lang w:val="en-US"/>
         </w:rPr>
       </w:pPr>
-      <w:bookmarkStart w:id="34" w:name="_Toc3060187"/>
+      <w:bookmarkStart w:id="35" w:name="_Toc3060187"/>
       <w:r>
         <w:rPr>
           <w:lang w:val="en-US"/>
         </w:rPr>
         <w:t>Word-net verb contradiction</w:t>
       </w:r>
-      <w:bookmarkEnd w:id="34"/>
+      <w:bookmarkEnd w:id="35"/>
     </w:p>
     <w:p>
       <w:pPr>
@@ -20848,7 +22359,7 @@
         </w:rPr>
         <w:t>For processing the relation verbs, using wordnet (</w:t>
       </w:r>
-      <w:hyperlink r:id="rId27" w:history="1">
+      <w:hyperlink r:id="rId26" w:history="1">
         <w:r>
           <w:rPr>
             <w:rStyle w:val="Hyperlink"/>
@@ -20871,7 +22382,80 @@
           <w:lang w:val="en-US"/>
         </w:rPr>
       </w:pPr>
-      <w:bookmarkStart w:id="35" w:name="_Toc3060188"/>
+      <w:bookmarkStart w:id="36" w:name="_Toc3060188"/>
+      <w:r>
+        <w:rPr>
+          <w:lang w:val="en-US"/>
+        </w:rPr>
+        <w:t>AI based un-polarized algorithm</w:t>
+      </w:r>
+    </w:p>
+    <w:p>
+      <w:pPr>
+        <w:rPr>
+          <w:lang w:val="en-US"/>
+        </w:rPr>
+      </w:pPr>
+      <w:r>
+        <w:rPr>
+          <w:lang w:val="en-US"/>
+        </w:rPr>
+        <w:t xml:space="preserve">It’s not that easy, you just can’t say AI and all the problem is solved. But traditionally, as NLP evolve, all the programming/method driven method for NLP has been changed for a better machine learning model for almost everything like sentiment, </w:t>
+      </w:r>
+      <w:proofErr w:type="spellStart"/>
+      <w:r>
+        <w:rPr>
+          <w:lang w:val="en-US"/>
+        </w:rPr>
+        <w:t>openie</w:t>
+      </w:r>
+      <w:proofErr w:type="spellEnd"/>
+      <w:r>
+        <w:rPr>
+          <w:lang w:val="en-US"/>
+        </w:rPr>
+        <w:t xml:space="preserve"> and more tasks (tons of reference needed here). We could try to apply the same for our stuffs. However, we realize that as there are so many possible inputs data (which is </w:t>
+      </w:r>
+      <w:proofErr w:type="gramStart"/>
+      <w:r>
+        <w:rPr>
+          <w:lang w:val="en-US"/>
+        </w:rPr>
+        <w:t>all of</w:t>
+      </w:r>
+      <w:proofErr w:type="gramEnd"/>
+      <w:r>
+        <w:rPr>
+          <w:lang w:val="en-US"/>
+        </w:rPr>
+        <w:t xml:space="preserve"> the Stanford NLP annotation stuffs), and the outcome is so limited</w:t>
+      </w:r>
+      <w:r>
+        <w:rPr>
+          <w:lang w:val="en-US"/>
+        </w:rPr>
+        <w:t>, same POV, different POV ???</w:t>
+      </w:r>
+      <w:r>
+        <w:rPr>
+          <w:lang w:val="en-US"/>
+        </w:rPr>
+        <w:t>, training these data would be really hard. T</w:t>
+      </w:r>
+      <w:r>
+        <w:rPr>
+          <w:lang w:val="en-US"/>
+        </w:rPr>
+        <w:t>raining these models would be an interesting task as well. But we think AI is the future, and we should aim for it.</w:t>
+      </w:r>
+    </w:p>
+    <w:p>
+      <w:pPr>
+        <w:pStyle w:val="Heading2"/>
+        <w:rPr>
+          <w:lang w:val="en-US"/>
+        </w:rPr>
+      </w:pPr>
       <w:r>
         <w:rPr>
           <w:lang w:val="en-US"/>
@@ -20885,15 +22469,15 @@
         </w:rPr>
         <w:t xml:space="preserve"> service design</w:t>
       </w:r>
-      <w:bookmarkEnd w:id="35"/>
-    </w:p>
-    <w:p>
-      <w:pPr>
-        <w:rPr>
-          <w:lang w:val="en-US"/>
-        </w:rPr>
-      </w:pPr>
-      <w:bookmarkStart w:id="36" w:name="_Hlk1492660"/>
+      <w:bookmarkEnd w:id="36"/>
+    </w:p>
+    <w:p>
+      <w:pPr>
+        <w:rPr>
+          <w:lang w:val="en-US"/>
+        </w:rPr>
+      </w:pPr>
+      <w:bookmarkStart w:id="37" w:name="_Hlk1492660"/>
       <w:r>
         <w:rPr>
           <w:noProof/>
@@ -22153,8 +23737,8 @@
           <w:lang w:val="en-US"/>
         </w:rPr>
       </w:pPr>
-      <w:bookmarkStart w:id="37" w:name="_Toc522646496"/>
-      <w:bookmarkEnd w:id="36"/>
+      <w:bookmarkStart w:id="38" w:name="_Toc522646496"/>
+      <w:bookmarkEnd w:id="37"/>
       <w:r>
         <w:rPr>
           <w:lang w:val="en-US"/>
@@ -22196,7 +23780,7 @@
         </w:rPr>
         <w:t>Test figure</w:t>
       </w:r>
-      <w:bookmarkEnd w:id="37"/>
+      <w:bookmarkEnd w:id="38"/>
     </w:p>
     <w:p>
       <w:pPr>
@@ -22218,14 +23802,14 @@
           <w:lang w:val="en-US"/>
         </w:rPr>
       </w:pPr>
-      <w:bookmarkStart w:id="38" w:name="_Toc3060189"/>
+      <w:bookmarkStart w:id="39" w:name="_Toc3060189"/>
       <w:r>
         <w:rPr>
           <w:lang w:val="en-US"/>
         </w:rPr>
         <w:t>User interface and user experience design</w:t>
       </w:r>
-      <w:bookmarkEnd w:id="38"/>
+      <w:bookmarkEnd w:id="39"/>
     </w:p>
     <w:p>
       <w:pPr>
@@ -22244,7 +23828,7 @@
           <w:lang w:val="en-US"/>
         </w:rPr>
       </w:pPr>
-      <w:bookmarkStart w:id="39" w:name="_Toc3060190"/>
+      <w:bookmarkStart w:id="40" w:name="_Toc3060190"/>
       <w:r>
         <w:rPr>
           <w:lang w:val="en-US"/>
@@ -22252,7 +23836,7 @@
         <w:lastRenderedPageBreak/>
         <w:t>CONCLUSION</w:t>
       </w:r>
-      <w:bookmarkEnd w:id="39"/>
+      <w:bookmarkEnd w:id="40"/>
     </w:p>
     <w:p>
       <w:pPr>
@@ -22378,7 +23962,7 @@
             <w:pPr>
               <w:pStyle w:val="taulukonotsikot"/>
             </w:pPr>
-            <w:bookmarkStart w:id="40" w:name="_Hlk522645698"/>
+            <w:bookmarkStart w:id="41" w:name="_Hlk522645698"/>
             <w:r>
               <w:t>Word</w:t>
             </w:r>
@@ -22709,8 +24293,8 @@
           <w:lang w:val="en-US"/>
         </w:rPr>
       </w:pPr>
-      <w:bookmarkStart w:id="41" w:name="_Ref404168555"/>
-      <w:bookmarkStart w:id="42" w:name="_Toc522645773"/>
+      <w:bookmarkStart w:id="42" w:name="_Ref404168555"/>
+      <w:bookmarkStart w:id="43" w:name="_Toc522645773"/>
       <w:r>
         <w:rPr>
           <w:lang w:val="en-US"/>
@@ -22749,7 +24333,7 @@
         </w:rPr>
         <w:fldChar w:fldCharType="end"/>
       </w:r>
-      <w:bookmarkEnd w:id="41"/>
+      <w:bookmarkEnd w:id="42"/>
       <w:r>
         <w:rPr>
           <w:noProof/>
@@ -22757,9 +24341,9 @@
         </w:rPr>
         <w:t>. Example of the table</w:t>
       </w:r>
-      <w:bookmarkEnd w:id="42"/>
-    </w:p>
-    <w:bookmarkEnd w:id="40"/>
+      <w:bookmarkEnd w:id="43"/>
+    </w:p>
+    <w:bookmarkEnd w:id="41"/>
     <w:p>
       <w:pPr>
         <w:pStyle w:val="BodyText"/>
@@ -22775,8 +24359,8 @@
           <w:lang w:val="en-US"/>
         </w:rPr>
       </w:pPr>
-      <w:bookmarkStart w:id="43" w:name="_Toc3060191"/>
-      <w:bookmarkStart w:id="44" w:name="_Toc499365405"/>
+      <w:bookmarkStart w:id="44" w:name="_Toc3060191"/>
+      <w:bookmarkStart w:id="45" w:name="_Toc499365405"/>
       <w:r>
         <w:rPr>
           <w:lang w:val="en-US"/>
@@ -22784,7 +24368,7 @@
         <w:lastRenderedPageBreak/>
         <w:t>Bibliography</w:t>
       </w:r>
-      <w:bookmarkEnd w:id="43"/>
+      <w:bookmarkEnd w:id="44"/>
     </w:p>
     <w:p>
       <w:pPr>
@@ -22958,8 +24542,8 @@
           <w:lang w:val="en-US"/>
         </w:rPr>
       </w:pPr>
-      <w:bookmarkStart w:id="45" w:name="_Toc3060192"/>
-      <w:bookmarkEnd w:id="44"/>
+      <w:bookmarkStart w:id="46" w:name="_Toc3060192"/>
+      <w:bookmarkEnd w:id="45"/>
       <w:r>
         <w:rPr>
           <w:lang w:val="en-US"/>
@@ -22967,7 +24551,7 @@
         <w:lastRenderedPageBreak/>
         <w:t>Appendices</w:t>
       </w:r>
-      <w:bookmarkEnd w:id="45"/>
+      <w:bookmarkEnd w:id="46"/>
     </w:p>
     <w:p>
       <w:pPr>
@@ -22976,14 +24560,14 @@
           <w:lang w:val="en-US"/>
         </w:rPr>
       </w:pPr>
-      <w:bookmarkStart w:id="46" w:name="_Toc3060193"/>
+      <w:bookmarkStart w:id="47" w:name="_Toc3060193"/>
       <w:r>
         <w:rPr>
           <w:lang w:val="en-US"/>
         </w:rPr>
         <w:t>Title of the first appendix</w:t>
       </w:r>
-      <w:bookmarkEnd w:id="46"/>
+      <w:bookmarkEnd w:id="47"/>
     </w:p>
     <w:p>
       <w:pPr>
@@ -22992,18 +24576,18 @@
           <w:lang w:val="en-US"/>
         </w:rPr>
       </w:pPr>
-      <w:bookmarkStart w:id="47" w:name="_Toc3060194"/>
+      <w:bookmarkStart w:id="48" w:name="_Toc3060194"/>
       <w:r>
         <w:rPr>
           <w:lang w:val="en-US"/>
         </w:rPr>
         <w:t>Title of the second appendix</w:t>
       </w:r>
-      <w:bookmarkEnd w:id="47"/>
+      <w:bookmarkEnd w:id="48"/>
     </w:p>
     <w:sectPr>
-      <w:headerReference w:type="default" r:id="rId28"/>
-      <w:footerReference w:type="default" r:id="rId29"/>
+      <w:headerReference w:type="default" r:id="rId27"/>
+      <w:footerReference w:type="default" r:id="rId28"/>
       <w:pgSz w:w="11906" w:h="16838" w:code="9"/>
       <w:pgMar w:top="1985" w:right="1134" w:bottom="1985" w:left="1985" w:header="708" w:footer="708" w:gutter="0"/>
       <w:pgNumType w:start="1"/>
@@ -23260,6 +24844,129 @@
       </w:r>
     </w:p>
   </w:footnote>
+  <w:footnote w:id="1">
+    <w:p>
+      <w:pPr>
+        <w:pStyle w:val="FootnoteText"/>
+        <w:rPr>
+          <w:lang w:val="en-US"/>
+        </w:rPr>
+      </w:pPr>
+      <w:r>
+        <w:rPr>
+          <w:rStyle w:val="FootnoteReference"/>
+        </w:rPr>
+        <w:footnoteRef/>
+      </w:r>
+      <w:r>
+        <w:t xml:space="preserve"> </w:t>
+      </w:r>
+      <w:r>
+        <w:rPr>
+          <w:lang w:val="en-US"/>
+        </w:rPr>
+        <w:t>https://support.mozilla.org/en-US/kb/firefox-reader-view-clutter-free-web-pages</w:t>
+      </w:r>
+    </w:p>
+  </w:footnote>
+  <w:footnote w:id="2">
+    <w:p>
+      <w:pPr>
+        <w:pStyle w:val="FootnoteText"/>
+        <w:rPr>
+          <w:lang w:val="en-US"/>
+        </w:rPr>
+      </w:pPr>
+      <w:r>
+        <w:rPr>
+          <w:rStyle w:val="FootnoteReference"/>
+        </w:rPr>
+        <w:footnoteRef/>
+      </w:r>
+      <w:r>
+        <w:rPr>
+          <w:lang w:val="en-US"/>
+        </w:rPr>
+        <w:t xml:space="preserve"> </w:t>
+      </w:r>
+      <w:hyperlink r:id="rId1" w:history="1">
+        <w:r>
+          <w:rPr>
+            <w:rStyle w:val="Hyperlink"/>
+            <w:lang w:val="en-US"/>
+          </w:rPr>
+          <w:t>https://www.npmjs.com/package/node-readability</w:t>
+        </w:r>
+      </w:hyperlink>
+    </w:p>
+  </w:footnote>
+  <w:footnote w:id="3">
+    <w:p>
+      <w:pPr>
+        <w:pStyle w:val="FootnoteText"/>
+        <w:rPr>
+          <w:lang w:val="en-US"/>
+        </w:rPr>
+      </w:pPr>
+      <w:r>
+        <w:rPr>
+          <w:rStyle w:val="FootnoteReference"/>
+        </w:rPr>
+        <w:footnoteRef/>
+      </w:r>
+      <w:r>
+        <w:t xml:space="preserve"> </w:t>
+      </w:r>
+      <w:r>
+        <w:rPr>
+          <w:lang w:val="en-US"/>
+        </w:rPr>
+        <w:t>https://smmry.com/</w:t>
+      </w:r>
+    </w:p>
+  </w:footnote>
+  <w:footnote w:id="4">
+    <w:p>
+      <w:pPr>
+        <w:pStyle w:val="FootnoteText"/>
+        <w:rPr>
+          <w:lang w:val="en-US"/>
+        </w:rPr>
+      </w:pPr>
+      <w:r>
+        <w:rPr>
+          <w:rStyle w:val="FootnoteReference"/>
+        </w:rPr>
+        <w:footnoteRef/>
+      </w:r>
+      <w:r>
+        <w:rPr>
+          <w:lang w:val="en-US"/>
+        </w:rPr>
+        <w:t xml:space="preserve"> </w:t>
+      </w:r>
+      <w:r>
+        <w:rPr>
+          <w:lang w:val="en-US"/>
+        </w:rPr>
+        <w:t xml:space="preserve">Tested on average of 100 article annotations, using author’s computer: Dell </w:t>
+      </w:r>
+      <w:proofErr w:type="spellStart"/>
+      <w:r>
+        <w:rPr>
+          <w:lang w:val="en-US"/>
+        </w:rPr>
+        <w:t>inspiron</w:t>
+      </w:r>
+      <w:proofErr w:type="spellEnd"/>
+      <w:r>
+        <w:rPr>
+          <w:lang w:val="en-US"/>
+        </w:rPr>
+        <w:t xml:space="preserve"> 7559 with i5-6300HQ and 8GB of RAM</w:t>
+      </w:r>
+    </w:p>
+  </w:footnote>
 </w:footnotes>
 </file>
 
@@ -23628,9 +25335,9 @@
     </w:lvl>
   </w:abstractNum>
   <w:abstractNum w:abstractNumId="11" w15:restartNumberingAfterBreak="0">
-    <w:nsid w:val="159A67E6"/>
+    <w:nsid w:val="0D371F7F"/>
     <w:multiLevelType w:val="hybridMultilevel"/>
-    <w:tmpl w:val="7E7834AA"/>
+    <w:tmpl w:val="FC34F8DA"/>
     <w:lvl w:ilvl="0" w:tplc="04090001">
       <w:start w:val="1"/>
       <w:numFmt w:val="bullet"/>
@@ -23741,6 +25448,232 @@
     </w:lvl>
   </w:abstractNum>
   <w:abstractNum w:abstractNumId="12" w15:restartNumberingAfterBreak="0">
+    <w:nsid w:val="0F8A536E"/>
+    <w:multiLevelType w:val="hybridMultilevel"/>
+    <w:tmpl w:val="B78C0BE8"/>
+    <w:lvl w:ilvl="0" w:tplc="04090001">
+      <w:start w:val="1"/>
+      <w:numFmt w:val="bullet"/>
+      <w:lvlText w:val=""/>
+      <w:lvlJc w:val="left"/>
+      <w:pPr>
+        <w:ind w:left="720" w:hanging="360"/>
+      </w:pPr>
+      <w:rPr>
+        <w:rFonts w:ascii="Symbol" w:hAnsi="Symbol" w:hint="default"/>
+      </w:rPr>
+    </w:lvl>
+    <w:lvl w:ilvl="1" w:tplc="04090003" w:tentative="1">
+      <w:start w:val="1"/>
+      <w:numFmt w:val="bullet"/>
+      <w:lvlText w:val="o"/>
+      <w:lvlJc w:val="left"/>
+      <w:pPr>
+        <w:ind w:left="1440" w:hanging="360"/>
+      </w:pPr>
+      <w:rPr>
+        <w:rFonts w:ascii="Courier New" w:hAnsi="Courier New" w:cs="Courier New" w:hint="default"/>
+      </w:rPr>
+    </w:lvl>
+    <w:lvl w:ilvl="2" w:tplc="04090005" w:tentative="1">
+      <w:start w:val="1"/>
+      <w:numFmt w:val="bullet"/>
+      <w:lvlText w:val=""/>
+      <w:lvlJc w:val="left"/>
+      <w:pPr>
+        <w:ind w:left="2160" w:hanging="360"/>
+      </w:pPr>
+      <w:rPr>
+        <w:rFonts w:ascii="Wingdings" w:hAnsi="Wingdings" w:hint="default"/>
+      </w:rPr>
+    </w:lvl>
+    <w:lvl w:ilvl="3" w:tplc="04090001" w:tentative="1">
+      <w:start w:val="1"/>
+      <w:numFmt w:val="bullet"/>
+      <w:lvlText w:val=""/>
+      <w:lvlJc w:val="left"/>
+      <w:pPr>
+        <w:ind w:left="2880" w:hanging="360"/>
+      </w:pPr>
+      <w:rPr>
+        <w:rFonts w:ascii="Symbol" w:hAnsi="Symbol" w:hint="default"/>
+      </w:rPr>
+    </w:lvl>
+    <w:lvl w:ilvl="4" w:tplc="04090003" w:tentative="1">
+      <w:start w:val="1"/>
+      <w:numFmt w:val="bullet"/>
+      <w:lvlText w:val="o"/>
+      <w:lvlJc w:val="left"/>
+      <w:pPr>
+        <w:ind w:left="3600" w:hanging="360"/>
+      </w:pPr>
+      <w:rPr>
+        <w:rFonts w:ascii="Courier New" w:hAnsi="Courier New" w:cs="Courier New" w:hint="default"/>
+      </w:rPr>
+    </w:lvl>
+    <w:lvl w:ilvl="5" w:tplc="04090005" w:tentative="1">
+      <w:start w:val="1"/>
+      <w:numFmt w:val="bullet"/>
+      <w:lvlText w:val=""/>
+      <w:lvlJc w:val="left"/>
+      <w:pPr>
+        <w:ind w:left="4320" w:hanging="360"/>
+      </w:pPr>
+      <w:rPr>
+        <w:rFonts w:ascii="Wingdings" w:hAnsi="Wingdings" w:hint="default"/>
+      </w:rPr>
+    </w:lvl>
+    <w:lvl w:ilvl="6" w:tplc="04090001" w:tentative="1">
+      <w:start w:val="1"/>
+      <w:numFmt w:val="bullet"/>
+      <w:lvlText w:val=""/>
+      <w:lvlJc w:val="left"/>
+      <w:pPr>
+        <w:ind w:left="5040" w:hanging="360"/>
+      </w:pPr>
+      <w:rPr>
+        <w:rFonts w:ascii="Symbol" w:hAnsi="Symbol" w:hint="default"/>
+      </w:rPr>
+    </w:lvl>
+    <w:lvl w:ilvl="7" w:tplc="04090003" w:tentative="1">
+      <w:start w:val="1"/>
+      <w:numFmt w:val="bullet"/>
+      <w:lvlText w:val="o"/>
+      <w:lvlJc w:val="left"/>
+      <w:pPr>
+        <w:ind w:left="5760" w:hanging="360"/>
+      </w:pPr>
+      <w:rPr>
+        <w:rFonts w:ascii="Courier New" w:hAnsi="Courier New" w:cs="Courier New" w:hint="default"/>
+      </w:rPr>
+    </w:lvl>
+    <w:lvl w:ilvl="8" w:tplc="04090005" w:tentative="1">
+      <w:start w:val="1"/>
+      <w:numFmt w:val="bullet"/>
+      <w:lvlText w:val=""/>
+      <w:lvlJc w:val="left"/>
+      <w:pPr>
+        <w:ind w:left="6480" w:hanging="360"/>
+      </w:pPr>
+      <w:rPr>
+        <w:rFonts w:ascii="Wingdings" w:hAnsi="Wingdings" w:hint="default"/>
+      </w:rPr>
+    </w:lvl>
+  </w:abstractNum>
+  <w:abstractNum w:abstractNumId="13" w15:restartNumberingAfterBreak="0">
+    <w:nsid w:val="159A67E6"/>
+    <w:multiLevelType w:val="hybridMultilevel"/>
+    <w:tmpl w:val="7E7834AA"/>
+    <w:lvl w:ilvl="0" w:tplc="04090001">
+      <w:start w:val="1"/>
+      <w:numFmt w:val="bullet"/>
+      <w:lvlText w:val=""/>
+      <w:lvlJc w:val="left"/>
+      <w:pPr>
+        <w:ind w:left="720" w:hanging="360"/>
+      </w:pPr>
+      <w:rPr>
+        <w:rFonts w:ascii="Symbol" w:hAnsi="Symbol" w:hint="default"/>
+      </w:rPr>
+    </w:lvl>
+    <w:lvl w:ilvl="1" w:tplc="04090003" w:tentative="1">
+      <w:start w:val="1"/>
+      <w:numFmt w:val="bullet"/>
+      <w:lvlText w:val="o"/>
+      <w:lvlJc w:val="left"/>
+      <w:pPr>
+        <w:ind w:left="1440" w:hanging="360"/>
+      </w:pPr>
+      <w:rPr>
+        <w:rFonts w:ascii="Courier New" w:hAnsi="Courier New" w:cs="Courier New" w:hint="default"/>
+      </w:rPr>
+    </w:lvl>
+    <w:lvl w:ilvl="2" w:tplc="04090005" w:tentative="1">
+      <w:start w:val="1"/>
+      <w:numFmt w:val="bullet"/>
+      <w:lvlText w:val=""/>
+      <w:lvlJc w:val="left"/>
+      <w:pPr>
+        <w:ind w:left="2160" w:hanging="360"/>
+      </w:pPr>
+      <w:rPr>
+        <w:rFonts w:ascii="Wingdings" w:hAnsi="Wingdings" w:hint="default"/>
+      </w:rPr>
+    </w:lvl>
+    <w:lvl w:ilvl="3" w:tplc="04090001" w:tentative="1">
+      <w:start w:val="1"/>
+      <w:numFmt w:val="bullet"/>
+      <w:lvlText w:val=""/>
+      <w:lvlJc w:val="left"/>
+      <w:pPr>
+        <w:ind w:left="2880" w:hanging="360"/>
+      </w:pPr>
+      <w:rPr>
+        <w:rFonts w:ascii="Symbol" w:hAnsi="Symbol" w:hint="default"/>
+      </w:rPr>
+    </w:lvl>
+    <w:lvl w:ilvl="4" w:tplc="04090003" w:tentative="1">
+      <w:start w:val="1"/>
+      <w:numFmt w:val="bullet"/>
+      <w:lvlText w:val="o"/>
+      <w:lvlJc w:val="left"/>
+      <w:pPr>
+        <w:ind w:left="3600" w:hanging="360"/>
+      </w:pPr>
+      <w:rPr>
+        <w:rFonts w:ascii="Courier New" w:hAnsi="Courier New" w:cs="Courier New" w:hint="default"/>
+      </w:rPr>
+    </w:lvl>
+    <w:lvl w:ilvl="5" w:tplc="04090005" w:tentative="1">
+      <w:start w:val="1"/>
+      <w:numFmt w:val="bullet"/>
+      <w:lvlText w:val=""/>
+      <w:lvlJc w:val="left"/>
+      <w:pPr>
+        <w:ind w:left="4320" w:hanging="360"/>
+      </w:pPr>
+      <w:rPr>
+        <w:rFonts w:ascii="Wingdings" w:hAnsi="Wingdings" w:hint="default"/>
+      </w:rPr>
+    </w:lvl>
+    <w:lvl w:ilvl="6" w:tplc="04090001" w:tentative="1">
+      <w:start w:val="1"/>
+      <w:numFmt w:val="bullet"/>
+      <w:lvlText w:val=""/>
+      <w:lvlJc w:val="left"/>
+      <w:pPr>
+        <w:ind w:left="5040" w:hanging="360"/>
+      </w:pPr>
+      <w:rPr>
+        <w:rFonts w:ascii="Symbol" w:hAnsi="Symbol" w:hint="default"/>
+      </w:rPr>
+    </w:lvl>
+    <w:lvl w:ilvl="7" w:tplc="04090003" w:tentative="1">
+      <w:start w:val="1"/>
+      <w:numFmt w:val="bullet"/>
+      <w:lvlText w:val="o"/>
+      <w:lvlJc w:val="left"/>
+      <w:pPr>
+        <w:ind w:left="5760" w:hanging="360"/>
+      </w:pPr>
+      <w:rPr>
+        <w:rFonts w:ascii="Courier New" w:hAnsi="Courier New" w:cs="Courier New" w:hint="default"/>
+      </w:rPr>
+    </w:lvl>
+    <w:lvl w:ilvl="8" w:tplc="04090005" w:tentative="1">
+      <w:start w:val="1"/>
+      <w:numFmt w:val="bullet"/>
+      <w:lvlText w:val=""/>
+      <w:lvlJc w:val="left"/>
+      <w:pPr>
+        <w:ind w:left="6480" w:hanging="360"/>
+      </w:pPr>
+      <w:rPr>
+        <w:rFonts w:ascii="Wingdings" w:hAnsi="Wingdings" w:hint="default"/>
+      </w:rPr>
+    </w:lvl>
+  </w:abstractNum>
+  <w:abstractNum w:abstractNumId="14" w15:restartNumberingAfterBreak="0">
     <w:nsid w:val="23C4497D"/>
     <w:multiLevelType w:val="multilevel"/>
     <w:tmpl w:val="A62C8DA0"/>
@@ -23879,7 +25812,7 @@
       </w:rPr>
     </w:lvl>
   </w:abstractNum>
-  <w:abstractNum w:abstractNumId="13" w15:restartNumberingAfterBreak="0">
+  <w:abstractNum w:abstractNumId="15" w15:restartNumberingAfterBreak="0">
     <w:nsid w:val="2884077A"/>
     <w:multiLevelType w:val="hybridMultilevel"/>
     <w:tmpl w:val="03A663B2"/>
@@ -23992,7 +25925,7 @@
       </w:rPr>
     </w:lvl>
   </w:abstractNum>
-  <w:abstractNum w:abstractNumId="14" w15:restartNumberingAfterBreak="0">
+  <w:abstractNum w:abstractNumId="16" w15:restartNumberingAfterBreak="0">
     <w:nsid w:val="2A181923"/>
     <w:multiLevelType w:val="hybridMultilevel"/>
     <w:tmpl w:val="189EA4DC"/>
@@ -24105,7 +26038,7 @@
       </w:rPr>
     </w:lvl>
   </w:abstractNum>
-  <w:abstractNum w:abstractNumId="15" w15:restartNumberingAfterBreak="0">
+  <w:abstractNum w:abstractNumId="17" w15:restartNumberingAfterBreak="0">
     <w:nsid w:val="2D9D0A35"/>
     <w:multiLevelType w:val="hybridMultilevel"/>
     <w:tmpl w:val="9B28F6EC"/>
@@ -24195,7 +26128,7 @@
       </w:pPr>
     </w:lvl>
   </w:abstractNum>
-  <w:abstractNum w:abstractNumId="16" w15:restartNumberingAfterBreak="0">
+  <w:abstractNum w:abstractNumId="18" w15:restartNumberingAfterBreak="0">
     <w:nsid w:val="37962B48"/>
     <w:multiLevelType w:val="hybridMultilevel"/>
     <w:tmpl w:val="58D65BE6"/>
@@ -24308,7 +26241,7 @@
       </w:rPr>
     </w:lvl>
   </w:abstractNum>
-  <w:abstractNum w:abstractNumId="17" w15:restartNumberingAfterBreak="0">
+  <w:abstractNum w:abstractNumId="19" w15:restartNumberingAfterBreak="0">
     <w:nsid w:val="3AC27065"/>
     <w:multiLevelType w:val="hybridMultilevel"/>
     <w:tmpl w:val="565805B4"/>
@@ -24421,7 +26354,7 @@
       </w:rPr>
     </w:lvl>
   </w:abstractNum>
-  <w:abstractNum w:abstractNumId="18" w15:restartNumberingAfterBreak="0">
+  <w:abstractNum w:abstractNumId="20" w15:restartNumberingAfterBreak="0">
     <w:nsid w:val="429471B0"/>
     <w:multiLevelType w:val="hybridMultilevel"/>
     <w:tmpl w:val="63EA94EE"/>
@@ -24534,7 +26467,7 @@
       </w:rPr>
     </w:lvl>
   </w:abstractNum>
-  <w:abstractNum w:abstractNumId="19" w15:restartNumberingAfterBreak="0">
+  <w:abstractNum w:abstractNumId="21" w15:restartNumberingAfterBreak="0">
     <w:nsid w:val="43D4502D"/>
     <w:multiLevelType w:val="hybridMultilevel"/>
     <w:tmpl w:val="1096A8DC"/>
@@ -24647,7 +26580,7 @@
       </w:rPr>
     </w:lvl>
   </w:abstractNum>
-  <w:abstractNum w:abstractNumId="20" w15:restartNumberingAfterBreak="0">
+  <w:abstractNum w:abstractNumId="22" w15:restartNumberingAfterBreak="0">
     <w:nsid w:val="44245FB6"/>
     <w:multiLevelType w:val="hybridMultilevel"/>
     <w:tmpl w:val="1E88C9C4"/>
@@ -24760,7 +26693,7 @@
       </w:rPr>
     </w:lvl>
   </w:abstractNum>
-  <w:abstractNum w:abstractNumId="21" w15:restartNumberingAfterBreak="0">
+  <w:abstractNum w:abstractNumId="23" w15:restartNumberingAfterBreak="0">
     <w:nsid w:val="46F31203"/>
     <w:multiLevelType w:val="multilevel"/>
     <w:tmpl w:val="C546802A"/>
@@ -24882,7 +26815,7 @@
       </w:pPr>
     </w:lvl>
   </w:abstractNum>
-  <w:abstractNum w:abstractNumId="22" w15:restartNumberingAfterBreak="0">
+  <w:abstractNum w:abstractNumId="24" w15:restartNumberingAfterBreak="0">
     <w:nsid w:val="47084AE3"/>
     <w:multiLevelType w:val="hybridMultilevel"/>
     <w:tmpl w:val="562AE18A"/>
@@ -24995,7 +26928,7 @@
       </w:rPr>
     </w:lvl>
   </w:abstractNum>
-  <w:abstractNum w:abstractNumId="23" w15:restartNumberingAfterBreak="0">
+  <w:abstractNum w:abstractNumId="25" w15:restartNumberingAfterBreak="0">
     <w:nsid w:val="4BA71AB0"/>
     <w:multiLevelType w:val="hybridMultilevel"/>
     <w:tmpl w:val="F8B85F94"/>
@@ -25108,7 +27041,7 @@
       </w:rPr>
     </w:lvl>
   </w:abstractNum>
-  <w:abstractNum w:abstractNumId="24" w15:restartNumberingAfterBreak="0">
+  <w:abstractNum w:abstractNumId="26" w15:restartNumberingAfterBreak="0">
     <w:nsid w:val="4D1A1C89"/>
     <w:multiLevelType w:val="hybridMultilevel"/>
     <w:tmpl w:val="780E0EA8"/>
@@ -25221,7 +27154,7 @@
       </w:rPr>
     </w:lvl>
   </w:abstractNum>
-  <w:abstractNum w:abstractNumId="25" w15:restartNumberingAfterBreak="0">
+  <w:abstractNum w:abstractNumId="27" w15:restartNumberingAfterBreak="0">
     <w:nsid w:val="51E74CF4"/>
     <w:multiLevelType w:val="hybridMultilevel"/>
     <w:tmpl w:val="F7705070"/>
@@ -25334,7 +27267,7 @@
       </w:rPr>
     </w:lvl>
   </w:abstractNum>
-  <w:abstractNum w:abstractNumId="26" w15:restartNumberingAfterBreak="0">
+  <w:abstractNum w:abstractNumId="28" w15:restartNumberingAfterBreak="0">
     <w:nsid w:val="550B4B9F"/>
     <w:multiLevelType w:val="hybridMultilevel"/>
     <w:tmpl w:val="C0A285A2"/>
@@ -25447,7 +27380,7 @@
       </w:rPr>
     </w:lvl>
   </w:abstractNum>
-  <w:abstractNum w:abstractNumId="27" w15:restartNumberingAfterBreak="0">
+  <w:abstractNum w:abstractNumId="29" w15:restartNumberingAfterBreak="0">
     <w:nsid w:val="63B84D8E"/>
     <w:multiLevelType w:val="hybridMultilevel"/>
     <w:tmpl w:val="28AC9222"/>
@@ -25560,7 +27493,7 @@
       </w:rPr>
     </w:lvl>
   </w:abstractNum>
-  <w:abstractNum w:abstractNumId="28" w15:restartNumberingAfterBreak="0">
+  <w:abstractNum w:abstractNumId="30" w15:restartNumberingAfterBreak="0">
     <w:nsid w:val="65F23021"/>
     <w:multiLevelType w:val="hybridMultilevel"/>
     <w:tmpl w:val="2CE22358"/>
@@ -25673,7 +27606,7 @@
       </w:rPr>
     </w:lvl>
   </w:abstractNum>
-  <w:abstractNum w:abstractNumId="29" w15:restartNumberingAfterBreak="0">
+  <w:abstractNum w:abstractNumId="31" w15:restartNumberingAfterBreak="0">
     <w:nsid w:val="6961794F"/>
     <w:multiLevelType w:val="hybridMultilevel"/>
     <w:tmpl w:val="330A533A"/>
@@ -25786,7 +27719,7 @@
       </w:rPr>
     </w:lvl>
   </w:abstractNum>
-  <w:abstractNum w:abstractNumId="30" w15:restartNumberingAfterBreak="0">
+  <w:abstractNum w:abstractNumId="32" w15:restartNumberingAfterBreak="0">
     <w:nsid w:val="74E718C2"/>
     <w:multiLevelType w:val="hybridMultilevel"/>
     <w:tmpl w:val="1DBCF85A"/>
@@ -25899,7 +27832,7 @@
       </w:rPr>
     </w:lvl>
   </w:abstractNum>
-  <w:abstractNum w:abstractNumId="31" w15:restartNumberingAfterBreak="0">
+  <w:abstractNum w:abstractNumId="33" w15:restartNumberingAfterBreak="0">
     <w:nsid w:val="791A37BB"/>
     <w:multiLevelType w:val="multilevel"/>
     <w:tmpl w:val="286410B4"/>
@@ -26011,11 +27944,124 @@
       </w:pPr>
     </w:lvl>
   </w:abstractNum>
+  <w:abstractNum w:abstractNumId="34" w15:restartNumberingAfterBreak="0">
+    <w:nsid w:val="7BE00C76"/>
+    <w:multiLevelType w:val="hybridMultilevel"/>
+    <w:tmpl w:val="7CC63846"/>
+    <w:lvl w:ilvl="0" w:tplc="04090001">
+      <w:start w:val="1"/>
+      <w:numFmt w:val="bullet"/>
+      <w:lvlText w:val=""/>
+      <w:lvlJc w:val="left"/>
+      <w:pPr>
+        <w:ind w:left="720" w:hanging="360"/>
+      </w:pPr>
+      <w:rPr>
+        <w:rFonts w:ascii="Symbol" w:hAnsi="Symbol" w:hint="default"/>
+      </w:rPr>
+    </w:lvl>
+    <w:lvl w:ilvl="1" w:tplc="04090003" w:tentative="1">
+      <w:start w:val="1"/>
+      <w:numFmt w:val="bullet"/>
+      <w:lvlText w:val="o"/>
+      <w:lvlJc w:val="left"/>
+      <w:pPr>
+        <w:ind w:left="1440" w:hanging="360"/>
+      </w:pPr>
+      <w:rPr>
+        <w:rFonts w:ascii="Courier New" w:hAnsi="Courier New" w:cs="Courier New" w:hint="default"/>
+      </w:rPr>
+    </w:lvl>
+    <w:lvl w:ilvl="2" w:tplc="04090005" w:tentative="1">
+      <w:start w:val="1"/>
+      <w:numFmt w:val="bullet"/>
+      <w:lvlText w:val=""/>
+      <w:lvlJc w:val="left"/>
+      <w:pPr>
+        <w:ind w:left="2160" w:hanging="360"/>
+      </w:pPr>
+      <w:rPr>
+        <w:rFonts w:ascii="Wingdings" w:hAnsi="Wingdings" w:hint="default"/>
+      </w:rPr>
+    </w:lvl>
+    <w:lvl w:ilvl="3" w:tplc="04090001" w:tentative="1">
+      <w:start w:val="1"/>
+      <w:numFmt w:val="bullet"/>
+      <w:lvlText w:val=""/>
+      <w:lvlJc w:val="left"/>
+      <w:pPr>
+        <w:ind w:left="2880" w:hanging="360"/>
+      </w:pPr>
+      <w:rPr>
+        <w:rFonts w:ascii="Symbol" w:hAnsi="Symbol" w:hint="default"/>
+      </w:rPr>
+    </w:lvl>
+    <w:lvl w:ilvl="4" w:tplc="04090003" w:tentative="1">
+      <w:start w:val="1"/>
+      <w:numFmt w:val="bullet"/>
+      <w:lvlText w:val="o"/>
+      <w:lvlJc w:val="left"/>
+      <w:pPr>
+        <w:ind w:left="3600" w:hanging="360"/>
+      </w:pPr>
+      <w:rPr>
+        <w:rFonts w:ascii="Courier New" w:hAnsi="Courier New" w:cs="Courier New" w:hint="default"/>
+      </w:rPr>
+    </w:lvl>
+    <w:lvl w:ilvl="5" w:tplc="04090005" w:tentative="1">
+      <w:start w:val="1"/>
+      <w:numFmt w:val="bullet"/>
+      <w:lvlText w:val=""/>
+      <w:lvlJc w:val="left"/>
+      <w:pPr>
+        <w:ind w:left="4320" w:hanging="360"/>
+      </w:pPr>
+      <w:rPr>
+        <w:rFonts w:ascii="Wingdings" w:hAnsi="Wingdings" w:hint="default"/>
+      </w:rPr>
+    </w:lvl>
+    <w:lvl w:ilvl="6" w:tplc="04090001" w:tentative="1">
+      <w:start w:val="1"/>
+      <w:numFmt w:val="bullet"/>
+      <w:lvlText w:val=""/>
+      <w:lvlJc w:val="left"/>
+      <w:pPr>
+        <w:ind w:left="5040" w:hanging="360"/>
+      </w:pPr>
+      <w:rPr>
+        <w:rFonts w:ascii="Symbol" w:hAnsi="Symbol" w:hint="default"/>
+      </w:rPr>
+    </w:lvl>
+    <w:lvl w:ilvl="7" w:tplc="04090003" w:tentative="1">
+      <w:start w:val="1"/>
+      <w:numFmt w:val="bullet"/>
+      <w:lvlText w:val="o"/>
+      <w:lvlJc w:val="left"/>
+      <w:pPr>
+        <w:ind w:left="5760" w:hanging="360"/>
+      </w:pPr>
+      <w:rPr>
+        <w:rFonts w:ascii="Courier New" w:hAnsi="Courier New" w:cs="Courier New" w:hint="default"/>
+      </w:rPr>
+    </w:lvl>
+    <w:lvl w:ilvl="8" w:tplc="04090005" w:tentative="1">
+      <w:start w:val="1"/>
+      <w:numFmt w:val="bullet"/>
+      <w:lvlText w:val=""/>
+      <w:lvlJc w:val="left"/>
+      <w:pPr>
+        <w:ind w:left="6480" w:hanging="360"/>
+      </w:pPr>
+      <w:rPr>
+        <w:rFonts w:ascii="Wingdings" w:hAnsi="Wingdings" w:hint="default"/>
+      </w:rPr>
+    </w:lvl>
+  </w:abstractNum>
   <w:num w:numId="1">
     <w:abstractNumId w:val="9"/>
   </w:num>
   <w:num w:numId="2">
-    <w:abstractNumId w:val="21"/>
+    <w:abstractNumId w:val="23"/>
   </w:num>
   <w:num w:numId="3">
     <w:abstractNumId w:val="5"/>
@@ -26033,10 +28079,10 @@
     <w:abstractNumId w:val="4"/>
   </w:num>
   <w:num w:numId="8">
-    <w:abstractNumId w:val="31"/>
+    <w:abstractNumId w:val="33"/>
   </w:num>
   <w:num w:numId="9">
-    <w:abstractNumId w:val="12"/>
+    <w:abstractNumId w:val="14"/>
   </w:num>
   <w:num w:numId="10">
     <w:abstractNumId w:val="3"/>
@@ -26057,7 +28103,7 @@
     <w:abstractNumId w:val="0"/>
   </w:num>
   <w:num w:numId="16">
-    <w:abstractNumId w:val="15"/>
+    <w:abstractNumId w:val="17"/>
   </w:num>
   <w:num w:numId="17">
     <w:abstractNumId w:val="8"/>
@@ -26066,58 +28112,67 @@
     </w:lvlOverride>
   </w:num>
   <w:num w:numId="18">
-    <w:abstractNumId w:val="28"/>
+    <w:abstractNumId w:val="30"/>
   </w:num>
   <w:num w:numId="19">
-    <w:abstractNumId w:val="18"/>
+    <w:abstractNumId w:val="20"/>
   </w:num>
   <w:num w:numId="20">
     <w:abstractNumId w:val="10"/>
   </w:num>
   <w:num w:numId="21">
-    <w:abstractNumId w:val="14"/>
+    <w:abstractNumId w:val="16"/>
   </w:num>
   <w:num w:numId="22">
-    <w:abstractNumId w:val="23"/>
+    <w:abstractNumId w:val="25"/>
   </w:num>
   <w:num w:numId="23">
+    <w:abstractNumId w:val="15"/>
+  </w:num>
+  <w:num w:numId="24">
+    <w:abstractNumId w:val="31"/>
+  </w:num>
+  <w:num w:numId="25">
+    <w:abstractNumId w:val="21"/>
+  </w:num>
+  <w:num w:numId="26">
+    <w:abstractNumId w:val="18"/>
+  </w:num>
+  <w:num w:numId="27">
+    <w:abstractNumId w:val="27"/>
+  </w:num>
+  <w:num w:numId="28">
+    <w:abstractNumId w:val="32"/>
+  </w:num>
+  <w:num w:numId="29">
+    <w:abstractNumId w:val="26"/>
+  </w:num>
+  <w:num w:numId="30">
+    <w:abstractNumId w:val="29"/>
+  </w:num>
+  <w:num w:numId="31">
+    <w:abstractNumId w:val="19"/>
+  </w:num>
+  <w:num w:numId="32">
+    <w:abstractNumId w:val="22"/>
+  </w:num>
+  <w:num w:numId="33">
+    <w:abstractNumId w:val="28"/>
+  </w:num>
+  <w:num w:numId="34">
+    <w:abstractNumId w:val="24"/>
+  </w:num>
+  <w:num w:numId="35">
     <w:abstractNumId w:val="13"/>
   </w:num>
-  <w:num w:numId="24">
-    <w:abstractNumId w:val="29"/>
+  <w:num w:numId="36">
+    <w:abstractNumId w:val="12"/>
   </w:num>
-  <w:num w:numId="25">
-    <w:abstractNumId w:val="19"/>
+  <w:num w:numId="37">
+    <w:abstractNumId w:val="11"/>
   </w:num>
-  <w:num w:numId="26">
-    <w:abstractNumId w:val="16"/>
-  </w:num>
-  <w:num w:numId="27">
-    <w:abstractNumId w:val="25"/>
-  </w:num>
-  <w:num w:numId="28">
-    <w:abstractNumId w:val="30"/>
-  </w:num>
-  <w:num w:numId="29">
-    <w:abstractNumId w:val="24"/>
-  </w:num>
-  <w:num w:numId="30">
-    <w:abstractNumId w:val="27"/>
-  </w:num>
-  <w:num w:numId="31">
-    <w:abstractNumId w:val="17"/>
-  </w:num>
-  <w:num w:numId="32">
-    <w:abstractNumId w:val="20"/>
-  </w:num>
-  <w:num w:numId="33">
-    <w:abstractNumId w:val="26"/>
-  </w:num>
-  <w:num w:numId="34">
-    <w:abstractNumId w:val="22"/>
-  </w:num>
-  <w:num w:numId="35">
-    <w:abstractNumId w:val="11"/>
+  <w:num w:numId="38">
+    <w:abstractNumId w:val="34"/>
   </w:num>
 </w:numbering>
 </file>
@@ -27781,7 +29836,7 @@
 </file>
 
 <file path=customXml/itemProps1.xml><?xml version="1.0" encoding="utf-8"?>
-<ds:datastoreItem xmlns:ds="http://schemas.openxmlformats.org/officeDocument/2006/customXml" ds:itemID="{A77738A5-67D8-480C-A057-99839DCE11A6}">
+<ds:datastoreItem xmlns:ds="http://schemas.openxmlformats.org/officeDocument/2006/customXml" ds:itemID="{9D801C62-04BE-46C3-84D8-A3819171B8AA}">
   <ds:schemaRefs>
     <ds:schemaRef ds:uri="http://schemas.openxmlformats.org/officeDocument/2006/bibliography"/>
   </ds:schemaRefs>

</xml_diff>

<commit_message>
Update thesis: Part 3.2.2 Stanford NLP and parrt 3.2.3, sentiment analysis. I have to re-wrote a lot, which is dumb, for me.
</commit_message>
<xml_diff>
--- a/WISE-MinhDuc-Master-thesis.docx
+++ b/WISE-MinhDuc-Master-thesis.docx
@@ -95,7 +95,7 @@
           <w:noProof/>
           <w:lang w:val="en-US"/>
         </w:rPr>
-        <w:t>March 18, 2019</w:t>
+        <w:t>March 20, 2019</w:t>
       </w:r>
       <w:r>
         <w:rPr>
@@ -863,7 +863,7 @@
           <w:noProof/>
           <w:lang w:val="en-US"/>
         </w:rPr>
-        <w:t>March 18, 2019</w:t>
+        <w:t>March 20, 2019</w:t>
       </w:r>
       <w:r>
         <w:rPr>
@@ -15708,6 +15708,50 @@
         </w:rPr>
         <w:t xml:space="preserve"> works on a sentence basis only, and our features also do not rely on sentences index in the paragraph.</w:t>
       </w:r>
+      <w:r>
+        <w:rPr>
+          <w:lang w:val="en-US"/>
+        </w:rPr>
+        <w:t xml:space="preserve"> </w:t>
+      </w:r>
+      <w:r>
+        <w:rPr>
+          <w:lang w:val="en-US"/>
+        </w:rPr>
+        <w:t>We had tested the annotation on a sentence where it stands alone and when it is within a paragraph with other sentences and the results in both case</w:t>
+      </w:r>
+      <w:r>
+        <w:rPr>
+          <w:lang w:val="en-US"/>
+        </w:rPr>
+        <w:t>s</w:t>
+      </w:r>
+      <w:r>
+        <w:rPr>
+          <w:lang w:val="en-US"/>
+        </w:rPr>
+        <w:t xml:space="preserve"> are the same, which means that</w:t>
+      </w:r>
+      <w:r>
+        <w:rPr>
+          <w:lang w:val="en-US"/>
+        </w:rPr>
+        <w:t xml:space="preserve"> </w:t>
+      </w:r>
+      <w:proofErr w:type="spellStart"/>
+      <w:r>
+        <w:rPr>
+          <w:lang w:val="en-US"/>
+        </w:rPr>
+        <w:t>CoreNLP</w:t>
+      </w:r>
+      <w:proofErr w:type="spellEnd"/>
+      <w:r>
+        <w:rPr>
+          <w:lang w:val="en-US"/>
+        </w:rPr>
+        <w:t xml:space="preserve"> does not considers the context in which the sentences appear in.</w:t>
+      </w:r>
     </w:p>
     <w:p>
       <w:pPr>
@@ -15772,7 +15816,14 @@
         <w:rPr>
           <w:lang w:val="en-US"/>
         </w:rPr>
-        <w:t>open source alternative available, we decided to use this tool, but kept our “web content processor” module present in the code base, easily interchangeable with SMMRY for any future reference</w:t>
+        <w:t xml:space="preserve">open source alternative available, we decided to use this tool, but </w:t>
+      </w:r>
+      <w:r>
+        <w:rPr>
+          <w:lang w:val="en-US"/>
+        </w:rPr>
+        <w:lastRenderedPageBreak/>
+        <w:t>kept our “web content processor” module present in the code base, easily interchangeable with SMMRY for any future reference</w:t>
       </w:r>
       <w:r>
         <w:rPr>
@@ -15799,7 +15850,6 @@
         <w:rPr>
           <w:lang w:val="en-US"/>
         </w:rPr>
-        <w:lastRenderedPageBreak/>
         <w:t xml:space="preserve">Stanford </w:t>
       </w:r>
       <w:r>
@@ -16296,6 +16346,7 @@
         <w:rPr>
           <w:lang w:val="en-US"/>
         </w:rPr>
+        <w:lastRenderedPageBreak/>
         <w:t>“</w:t>
       </w:r>
       <w:r>
@@ -16396,21 +16447,7 @@
         <w:rPr>
           <w:lang w:val="en-US"/>
         </w:rPr>
-        <w:t xml:space="preserve"> and </w:t>
-      </w:r>
-      <w:proofErr w:type="gramStart"/>
-      <w:r>
-        <w:rPr>
-          <w:lang w:val="en-US"/>
-        </w:rPr>
-        <w:t>theirs</w:t>
-      </w:r>
-      <w:proofErr w:type="gramEnd"/>
-      <w:r>
-        <w:rPr>
-          <w:lang w:val="en-US"/>
-        </w:rPr>
-        <w:t xml:space="preserve"> usages</w:t>
+        <w:t xml:space="preserve"> and their usages</w:t>
       </w:r>
       <w:r>
         <w:rPr>
@@ -16444,7 +16481,6 @@
               <w:rPr>
                 <w:lang w:val="en-US"/>
               </w:rPr>
-              <w:lastRenderedPageBreak/>
               <w:t>tokenize</w:t>
             </w:r>
           </w:p>
@@ -16969,13 +17005,7 @@
               <w:rPr>
                 <w:lang w:val="en-US"/>
               </w:rPr>
-              <w:t xml:space="preserve"> </w:t>
-            </w:r>
-            <w:r>
-              <w:rPr>
-                <w:lang w:val="en-US"/>
-              </w:rPr>
-              <w:t>One of our main use cases for this thesis.</w:t>
+              <w:t xml:space="preserve"> One of our main use cases for this thesis.</w:t>
             </w:r>
           </w:p>
         </w:tc>
@@ -17062,6 +17092,7 @@
         <w:rPr>
           <w:lang w:val="en-US"/>
         </w:rPr>
+        <w:lastRenderedPageBreak/>
         <w:t xml:space="preserve">With the Stanford </w:t>
       </w:r>
       <w:proofErr w:type="spellStart"/>
@@ -17142,39 +17173,677 @@
           <w:u w:val="single"/>
           <w:lang w:val="en-US"/>
         </w:rPr>
+        <w:t>http://localhost:9000/?properties%3D%7B%22annotators%22%3A%22tokenize%2Cssplit%2Clemma%2Cner%2Copenie%2Csentiment%2Cnatlog%2Cparse%2Cpos%22%2C%22outputFormat%22%3A%22json%22%7D</w:t>
+      </w:r>
+    </w:p>
+    <w:p>
+      <w:pPr>
+        <w:rPr>
+          <w:lang w:val="en-US"/>
+        </w:rPr>
+      </w:pPr>
+      <w:r>
+        <w:rPr>
+          <w:lang w:val="en-US"/>
+        </w:rPr>
+        <w:t>After receiving the result</w:t>
+      </w:r>
+      <w:r>
+        <w:rPr>
+          <w:lang w:val="en-US"/>
+        </w:rPr>
+        <w:t>s</w:t>
+      </w:r>
+      <w:r>
+        <w:rPr>
+          <w:lang w:val="en-US"/>
+        </w:rPr>
+        <w:t xml:space="preserve"> from the </w:t>
+      </w:r>
+      <w:r>
+        <w:rPr>
+          <w:lang w:val="en-US"/>
+        </w:rPr>
+        <w:t>NLP engine</w:t>
+      </w:r>
+      <w:r>
+        <w:rPr>
+          <w:lang w:val="en-US"/>
+        </w:rPr>
+        <w:t xml:space="preserve">, </w:t>
+      </w:r>
+      <w:r>
+        <w:rPr>
+          <w:lang w:val="en-US"/>
+        </w:rPr>
+        <w:t xml:space="preserve">we apply our customized filter </w:t>
+      </w:r>
+      <w:r>
+        <w:rPr>
+          <w:lang w:val="en-US"/>
+        </w:rPr>
+        <w:t xml:space="preserve">for </w:t>
+      </w:r>
+      <w:r>
+        <w:rPr>
+          <w:lang w:val="en-US"/>
+        </w:rPr>
+        <w:t>all the annotations</w:t>
+      </w:r>
+      <w:r>
+        <w:rPr>
+          <w:lang w:val="en-US"/>
+        </w:rPr>
+        <w:t xml:space="preserve"> to </w:t>
+      </w:r>
+      <w:r>
+        <w:rPr>
+          <w:lang w:val="en-US"/>
+        </w:rPr>
+        <w:t xml:space="preserve">remove all unnecessary information and reformat the result to fit with </w:t>
+      </w:r>
+      <w:r>
+        <w:rPr>
+          <w:lang w:val="en-US"/>
+        </w:rPr>
+        <w:t>our un-polarize algorithm</w:t>
+      </w:r>
+      <w:r>
+        <w:rPr>
+          <w:lang w:val="en-US"/>
+        </w:rPr>
+        <w:t xml:space="preserve"> (more on next chapters)</w:t>
+      </w:r>
+      <w:r>
+        <w:rPr>
+          <w:lang w:val="en-US"/>
+        </w:rPr>
+        <w:t xml:space="preserve">. The filtered </w:t>
+      </w:r>
+      <w:r>
+        <w:rPr>
+          <w:lang w:val="en-US"/>
+        </w:rPr>
+        <w:t xml:space="preserve">and reformatted </w:t>
+      </w:r>
+      <w:r>
+        <w:rPr>
+          <w:lang w:val="en-US"/>
+        </w:rPr>
+        <w:t>result</w:t>
+      </w:r>
+      <w:r>
+        <w:rPr>
+          <w:lang w:val="en-US"/>
+        </w:rPr>
+        <w:t>s</w:t>
+      </w:r>
+      <w:r>
+        <w:rPr>
+          <w:lang w:val="en-US"/>
+        </w:rPr>
+        <w:t xml:space="preserve"> (let’s call them core feature) will be saved into the local database for future comparison </w:t>
+      </w:r>
+      <w:r>
+        <w:rPr>
+          <w:lang w:val="en-US"/>
+        </w:rPr>
+        <w:t xml:space="preserve">calculation </w:t>
+      </w:r>
+      <w:r>
+        <w:rPr>
+          <w:lang w:val="en-US"/>
+        </w:rPr>
+        <w:t xml:space="preserve">of the un-polarizing algorithm. </w:t>
+      </w:r>
+    </w:p>
+    <w:p>
+      <w:pPr>
+        <w:rPr>
+          <w:lang w:val="en-US"/>
+        </w:rPr>
+      </w:pPr>
+      <w:r>
+        <w:rPr>
+          <w:lang w:val="en-US"/>
+        </w:rPr>
+        <w:t>The use of the local database to store core-results is necessary, because w</w:t>
+      </w:r>
+      <w:r>
+        <w:rPr>
+          <w:lang w:val="en-US"/>
+        </w:rPr>
+        <w:t xml:space="preserve">hen we try to un-polarize an article, we annotated it, then compare its core feature to every other documents’ core-feature in our knowledge corpus. </w:t>
+      </w:r>
+      <w:r>
+        <w:rPr>
+          <w:lang w:val="en-US"/>
+        </w:rPr>
+        <w:t>Since</w:t>
+      </w:r>
+      <w:r>
+        <w:rPr>
+          <w:lang w:val="en-US"/>
+        </w:rPr>
+        <w:t xml:space="preserve"> the processing time</w:t>
+      </w:r>
+      <w:r>
+        <w:rPr>
+          <w:lang w:val="en-US"/>
+        </w:rPr>
+        <w:t xml:space="preserve"> for </w:t>
+      </w:r>
+      <w:r>
+        <w:rPr>
+          <w:lang w:val="en-US"/>
+        </w:rPr>
+        <w:t xml:space="preserve">each article is quite long, around </w:t>
+      </w:r>
+      <w:r>
+        <w:rPr>
+          <w:lang w:val="en-US"/>
+        </w:rPr>
+        <w:t>10</w:t>
+      </w:r>
+      <w:r>
+        <w:rPr>
+          <w:lang w:val="en-US"/>
+        </w:rPr>
+        <w:t xml:space="preserve"> seconds each</w:t>
+      </w:r>
+      <w:r>
+        <w:rPr>
+          <w:rStyle w:val="FootnoteReference"/>
+          <w:lang w:val="en-US"/>
+        </w:rPr>
+        <w:footnoteReference w:id="4"/>
+      </w:r>
+      <w:r>
+        <w:rPr>
+          <w:lang w:val="en-US"/>
+        </w:rPr>
+        <w:t xml:space="preserve">, so, </w:t>
+      </w:r>
+      <w:r>
+        <w:rPr>
+          <w:lang w:val="en-US"/>
+        </w:rPr>
+        <w:t xml:space="preserve">it is </w:t>
+      </w:r>
+      <w:r>
+        <w:rPr>
+          <w:lang w:val="en-US"/>
+        </w:rPr>
+        <w:t>not feasible to do all the annotation on the fly without the database</w:t>
+      </w:r>
+      <w:r>
+        <w:rPr>
+          <w:lang w:val="en-US"/>
+        </w:rPr>
+        <w:t>.</w:t>
+      </w:r>
+      <w:bookmarkStart w:id="21" w:name="_Toc3060176"/>
+    </w:p>
+    <w:p>
+      <w:pPr>
+        <w:pStyle w:val="Heading3"/>
+        <w:rPr>
+          <w:lang w:val="en-US"/>
+        </w:rPr>
+      </w:pPr>
+      <w:r>
+        <w:rPr>
+          <w:lang w:val="en-US"/>
+        </w:rPr>
+        <w:t>Sentiment analysis</w:t>
+      </w:r>
+      <w:bookmarkEnd w:id="21"/>
+    </w:p>
+    <w:p>
+      <w:pPr>
+        <w:rPr>
+          <w:lang w:val="en-US"/>
+        </w:rPr>
+      </w:pPr>
+      <w:r>
+        <w:rPr>
+          <w:lang w:val="en-US"/>
+        </w:rPr>
+        <w:t>Initially</w:t>
+      </w:r>
+      <w:r>
+        <w:rPr>
+          <w:lang w:val="en-US"/>
+        </w:rPr>
+        <w:t xml:space="preserve"> defined by (</w:t>
+      </w:r>
+      <w:proofErr w:type="spellStart"/>
+      <w:r>
+        <w:rPr>
+          <w:lang w:val="en-US"/>
+        </w:rPr>
+        <w:t>Nasukawa</w:t>
+      </w:r>
+      <w:proofErr w:type="spellEnd"/>
+      <w:r>
+        <w:rPr>
+          <w:lang w:val="en-US"/>
+        </w:rPr>
+        <w:t xml:space="preserve"> &amp; Yi, 2003)</w:t>
+      </w:r>
+      <w:r>
+        <w:rPr>
+          <w:lang w:val="en-US"/>
+        </w:rPr>
+        <w:t xml:space="preserve">, the main task of “Sentiment analysis” is: “to </w:t>
+      </w:r>
+      <w:r>
+        <w:rPr>
+          <w:lang w:val="en-US"/>
+        </w:rPr>
+        <w:t>identify how sentiments are expressed in texts and whether the expressions indicate positive (favorable) or negative (unfavorable) opinions toward the subject</w:t>
+      </w:r>
+      <w:r>
+        <w:rPr>
+          <w:lang w:val="en-US"/>
+        </w:rPr>
+        <w:t>”.</w:t>
+      </w:r>
+      <w:r>
+        <w:rPr>
+          <w:lang w:val="en-US"/>
+        </w:rPr>
+        <w:t xml:space="preserve"> </w:t>
+      </w:r>
+      <w:r>
+        <w:rPr>
+          <w:lang w:val="en-US"/>
+        </w:rPr>
+        <w:t>Since then, there have been a numerous improvement on implementing this task, from manually defined the sentiment value for each word (</w:t>
+      </w:r>
+      <w:proofErr w:type="spellStart"/>
+      <w:r>
+        <w:rPr>
+          <w:lang w:val="en-US"/>
+        </w:rPr>
+        <w:t>Nasukawa</w:t>
+      </w:r>
+      <w:proofErr w:type="spellEnd"/>
+      <w:r>
+        <w:rPr>
+          <w:lang w:val="en-US"/>
+        </w:rPr>
+        <w:t xml:space="preserve"> &amp; Yi, 2003</w:t>
+      </w:r>
+      <w:r>
+        <w:rPr>
+          <w:lang w:val="en-US"/>
+        </w:rPr>
+        <w:t>), to a classification model based using open database (citation needed), to using semantic relation and tree thing (Stanford citation)</w:t>
+      </w:r>
+      <w:r>
+        <w:rPr>
+          <w:lang w:val="en-US"/>
+        </w:rPr>
+        <w:t xml:space="preserve">. Even the industry sector is also interested in this field as the tech giant are also providing their own solution like Google (citation), IBM (citation), Microsoft (citation) and more … </w:t>
+      </w:r>
+    </w:p>
+    <w:p>
+      <w:pPr>
+        <w:rPr>
+          <w:lang w:val="en-US"/>
+        </w:rPr>
+      </w:pPr>
+      <w:r>
+        <w:rPr>
+          <w:lang w:val="en-US"/>
+        </w:rPr>
         <w:lastRenderedPageBreak/>
-        <w:t>http://localhost:9000/?properties%3D%7B%22annotators%22%3A%22tokenize%2Cssplit%2Clemma%2Cner%2Copenie%2Csentiment%2Cnatlog%2Cparse%2Cpos%22%2C%22outputFormat%22%3A%22json%22%7D</w:t>
-      </w:r>
-    </w:p>
-    <w:p>
-      <w:pPr>
-        <w:rPr>
-          <w:lang w:val="en-US"/>
-        </w:rPr>
-      </w:pPr>
-      <w:r>
-        <w:rPr>
-          <w:lang w:val="en-US"/>
-        </w:rPr>
-        <w:t>After receiving the result</w:t>
-      </w:r>
-      <w:r>
-        <w:rPr>
-          <w:lang w:val="en-US"/>
-        </w:rPr>
-        <w:t>s</w:t>
-      </w:r>
-      <w:r>
-        <w:rPr>
-          <w:lang w:val="en-US"/>
-        </w:rPr>
-        <w:t xml:space="preserve"> from the </w:t>
-      </w:r>
-      <w:r>
-        <w:rPr>
-          <w:lang w:val="en-US"/>
-        </w:rPr>
-        <w:t>NLP engine</w:t>
+        <w:t xml:space="preserve">However, </w:t>
+      </w:r>
+      <w:r>
+        <w:rPr>
+          <w:lang w:val="en-US"/>
+        </w:rPr>
+        <w:t xml:space="preserve">with </w:t>
+      </w:r>
+      <w:r>
+        <w:rPr>
+          <w:lang w:val="en-US"/>
+        </w:rPr>
+        <w:t xml:space="preserve">so many resources putting into them, </w:t>
+      </w:r>
+      <w:r>
+        <w:rPr>
+          <w:lang w:val="en-US"/>
+        </w:rPr>
+        <w:t xml:space="preserve">sentiment analysis still is considered as an un-solved problem as recent benchmark show </w:t>
+      </w:r>
+      <w:r>
+        <w:rPr>
+          <w:lang w:val="en-US"/>
+        </w:rPr>
+        <w:t xml:space="preserve">of only </w:t>
+      </w:r>
+      <w:r>
+        <w:rPr>
+          <w:lang w:val="en-US"/>
+        </w:rPr>
+        <w:t xml:space="preserve">40% succession </w:t>
+      </w:r>
+      <w:r>
+        <w:rPr>
+          <w:lang w:val="en-US"/>
+        </w:rPr>
+        <w:t xml:space="preserve">rate </w:t>
+      </w:r>
+      <w:r>
+        <w:rPr>
+          <w:lang w:val="en-US"/>
+        </w:rPr>
+        <w:t xml:space="preserve">even for the best </w:t>
+      </w:r>
+      <w:r>
+        <w:rPr>
+          <w:lang w:val="en-US"/>
+        </w:rPr>
+        <w:t>tools out there</w:t>
+      </w:r>
+      <w:r>
+        <w:rPr>
+          <w:lang w:val="en-US"/>
+        </w:rPr>
+        <w:t xml:space="preserve"> (</w:t>
+      </w:r>
+      <w:r>
+        <w:rPr>
+          <w:u w:val="single"/>
+          <w:lang w:val="en-US"/>
+        </w:rPr>
+        <w:t>citation needed</w:t>
+      </w:r>
+      <w:r>
+        <w:rPr>
+          <w:lang w:val="en-US"/>
+        </w:rPr>
+        <w:t>)</w:t>
+      </w:r>
+      <w:r>
+        <w:rPr>
+          <w:lang w:val="en-US"/>
+        </w:rPr>
+        <w:t>.</w:t>
+      </w:r>
+      <w:r>
+        <w:rPr>
+          <w:lang w:val="en-US"/>
+        </w:rPr>
+        <w:t xml:space="preserve"> </w:t>
+      </w:r>
+      <w:r>
+        <w:rPr>
+          <w:lang w:val="en-US"/>
+        </w:rPr>
+        <w:t>Fortunately, this is not a problem for us, as e</w:t>
+      </w:r>
+      <w:r>
+        <w:rPr>
+          <w:lang w:val="en-US"/>
+        </w:rPr>
+        <w:t xml:space="preserve">ven with such a low </w:t>
+      </w:r>
+      <w:r>
+        <w:rPr>
+          <w:lang w:val="en-US"/>
+        </w:rPr>
+        <w:t>accuracy</w:t>
+      </w:r>
+      <w:r>
+        <w:rPr>
+          <w:lang w:val="en-US"/>
+        </w:rPr>
+        <w:t xml:space="preserve">, we believed that </w:t>
+      </w:r>
+      <w:r>
+        <w:rPr>
+          <w:lang w:val="en-US"/>
+        </w:rPr>
+        <w:t>sentiment analysis could be applicable to our use-case,</w:t>
+      </w:r>
+      <w:r>
+        <w:rPr>
+          <w:lang w:val="en-US"/>
+        </w:rPr>
+        <w:t xml:space="preserve"> </w:t>
+      </w:r>
+      <w:r>
+        <w:rPr>
+          <w:lang w:val="en-US"/>
+        </w:rPr>
+        <w:t xml:space="preserve">as </w:t>
+      </w:r>
+      <w:r>
+        <w:rPr>
+          <w:lang w:val="en-US"/>
+        </w:rPr>
+        <w:t xml:space="preserve">news and articles </w:t>
+      </w:r>
+      <w:r>
+        <w:rPr>
+          <w:lang w:val="en-US"/>
+        </w:rPr>
+        <w:t xml:space="preserve">are usually conveyed in </w:t>
+      </w:r>
+      <w:r>
+        <w:rPr>
+          <w:lang w:val="en-US"/>
+        </w:rPr>
+        <w:t xml:space="preserve">straight forward manner whereas most of the failed cases for sentiment test are from normal conversations with </w:t>
+      </w:r>
+      <w:r>
+        <w:rPr>
+          <w:lang w:val="en-US"/>
+        </w:rPr>
+        <w:t>tricky word order like double negation</w:t>
+      </w:r>
+      <w:r>
+        <w:rPr>
+          <w:lang w:val="en-US"/>
+        </w:rPr>
+        <w:t xml:space="preserve"> </w:t>
+      </w:r>
+      <w:r>
+        <w:rPr>
+          <w:lang w:val="en-US"/>
+        </w:rPr>
+        <w:t>(</w:t>
+      </w:r>
+      <w:proofErr w:type="spellStart"/>
+      <w:r>
+        <w:rPr>
+          <w:lang w:val="en-US"/>
+        </w:rPr>
+        <w:t>ie</w:t>
+      </w:r>
+      <w:proofErr w:type="spellEnd"/>
+      <w:r>
+        <w:rPr>
+          <w:lang w:val="en-US"/>
+        </w:rPr>
+        <w:t xml:space="preserve">: This product is not bad) </w:t>
+      </w:r>
+      <w:r>
+        <w:rPr>
+          <w:lang w:val="en-US"/>
+        </w:rPr>
+        <w:t xml:space="preserve">or sarcasm </w:t>
+      </w:r>
+      <w:r>
+        <w:rPr>
+          <w:lang w:val="en-US"/>
+        </w:rPr>
+        <w:t xml:space="preserve">(Yeah, I love the Finnish weather!) </w:t>
+      </w:r>
+      <w:r>
+        <w:rPr>
+          <w:lang w:val="en-US"/>
+        </w:rPr>
+        <w:t>(</w:t>
+      </w:r>
+      <w:r>
+        <w:rPr>
+          <w:u w:val="single"/>
+          <w:lang w:val="en-US"/>
+        </w:rPr>
+        <w:t>citation needed</w:t>
+      </w:r>
+      <w:r>
+        <w:rPr>
+          <w:lang w:val="en-US"/>
+        </w:rPr>
+        <w:t>).</w:t>
+      </w:r>
+    </w:p>
+    <w:p>
+      <w:pPr>
+        <w:rPr>
+          <w:lang w:val="en-US"/>
+        </w:rPr>
+      </w:pPr>
+      <w:r>
+        <w:rPr>
+          <w:lang w:val="en-US"/>
+        </w:rPr>
+        <w:t xml:space="preserve">We developed the sentiment filtering module of our prototype based on second part of our </w:t>
+      </w:r>
+      <w:r>
+        <w:rPr>
+          <w:lang w:val="en-US"/>
+        </w:rPr>
+        <w:t>initial hypothesis</w:t>
+      </w:r>
+      <w:r>
+        <w:rPr>
+          <w:lang w:val="en-US"/>
+        </w:rPr>
+        <w:t xml:space="preserve"> consist: </w:t>
+      </w:r>
+    </w:p>
+    <w:p>
+      <w:pPr>
+        <w:pStyle w:val="ListParagraph"/>
+        <w:numPr>
+          <w:ilvl w:val="0"/>
+          <w:numId w:val="38"/>
+        </w:numPr>
+        <w:rPr>
+          <w:lang w:val="en-US"/>
+        </w:rPr>
+      </w:pPr>
+      <w:r>
+        <w:rPr>
+          <w:lang w:val="en-US"/>
+        </w:rPr>
+        <w:t>An article is considered to have a positive or negative view on a subject can be determined by the sentiment value of such article.</w:t>
+      </w:r>
+    </w:p>
+    <w:p>
+      <w:pPr>
+        <w:rPr>
+          <w:lang w:val="en-US"/>
+        </w:rPr>
+      </w:pPr>
+      <w:r>
+        <w:rPr>
+          <w:lang w:val="en-US"/>
+        </w:rPr>
+        <w:t>This hypothesis has one flaw, however, as we learnt from doing this prototyp</w:t>
+      </w:r>
+      <w:r>
+        <w:rPr>
+          <w:lang w:val="en-US"/>
+        </w:rPr>
+        <w:t>e, we saw that</w:t>
+      </w:r>
+      <w:r>
+        <w:rPr>
+          <w:lang w:val="en-US"/>
+        </w:rPr>
+        <w:t>:</w:t>
+      </w:r>
+      <w:r>
+        <w:rPr>
+          <w:lang w:val="en-US"/>
+        </w:rPr>
+        <w:t xml:space="preserve"> an</w:t>
+      </w:r>
+      <w:r>
+        <w:rPr>
+          <w:lang w:val="en-US"/>
+        </w:rPr>
+        <w:t xml:space="preserve"> article usually does not have a single subject, </w:t>
+      </w:r>
+      <w:r>
+        <w:rPr>
+          <w:lang w:val="en-US"/>
+        </w:rPr>
+        <w:t>but rather, have multiple topics that it conveys</w:t>
+      </w:r>
+      <w:r>
+        <w:rPr>
+          <w:lang w:val="en-US"/>
+        </w:rPr>
+        <w:t xml:space="preserve"> (more </w:t>
+      </w:r>
+      <w:r>
+        <w:rPr>
+          <w:lang w:val="en-US"/>
+        </w:rPr>
+        <w:t>on next chapter</w:t>
+      </w:r>
+      <w:r>
+        <w:rPr>
+          <w:lang w:val="en-US"/>
+        </w:rPr>
+        <w:t>)</w:t>
+      </w:r>
+      <w:r>
+        <w:rPr>
+          <w:lang w:val="en-US"/>
+        </w:rPr>
+        <w:t xml:space="preserve">. </w:t>
+      </w:r>
+      <w:r>
+        <w:rPr>
+          <w:lang w:val="en-US"/>
+        </w:rPr>
+        <w:t xml:space="preserve">For example, with a news titled: “The US’s war in Vietnam”; </w:t>
+      </w:r>
+      <w:r>
+        <w:rPr>
+          <w:lang w:val="en-US"/>
+        </w:rPr>
+        <w:t>there are many topics/categ</w:t>
+      </w:r>
+      <w:bookmarkStart w:id="22" w:name="_GoBack"/>
+      <w:bookmarkEnd w:id="22"/>
+      <w:r>
+        <w:rPr>
+          <w:lang w:val="en-US"/>
+        </w:rPr>
+        <w:t>ories that can be considered as the “main topic” that could be interested</w:t>
+      </w:r>
+      <w:r>
+        <w:rPr>
+          <w:lang w:val="en-US"/>
+        </w:rPr>
+        <w:t xml:space="preserve"> </w:t>
+      </w:r>
+      <w:r>
+        <w:rPr>
+          <w:lang w:val="en-US"/>
+        </w:rPr>
+        <w:t>to different readers: US news</w:t>
       </w:r>
       <w:r>
         <w:rPr>
@@ -17186,37 +17855,67 @@
         <w:rPr>
           <w:lang w:val="en-US"/>
         </w:rPr>
-        <w:t xml:space="preserve">we apply our customized filter </w:t>
-      </w:r>
-      <w:r>
-        <w:rPr>
-          <w:lang w:val="en-US"/>
-        </w:rPr>
-        <w:t xml:space="preserve">for </w:t>
-      </w:r>
-      <w:r>
-        <w:rPr>
-          <w:lang w:val="en-US"/>
-        </w:rPr>
-        <w:t>all the annotations</w:t>
-      </w:r>
-      <w:r>
-        <w:rPr>
-          <w:lang w:val="en-US"/>
-        </w:rPr>
-        <w:t xml:space="preserve"> to </w:t>
-      </w:r>
-      <w:r>
-        <w:rPr>
-          <w:lang w:val="en-US"/>
-        </w:rPr>
-        <w:t xml:space="preserve">remove all unnecessary information and reformat the result to fit with </w:t>
-      </w:r>
-      <w:r>
-        <w:rPr>
-          <w:lang w:val="en-US"/>
-        </w:rPr>
-        <w:t>our un-polarize algorithm</w:t>
+        <w:t>War news</w:t>
+      </w:r>
+      <w:r>
+        <w:rPr>
+          <w:lang w:val="en-US"/>
+        </w:rPr>
+        <w:t xml:space="preserve">, </w:t>
+      </w:r>
+      <w:r>
+        <w:rPr>
+          <w:lang w:val="en-US"/>
+        </w:rPr>
+        <w:t>Vietnam news</w:t>
+      </w:r>
+      <w:r>
+        <w:rPr>
+          <w:lang w:val="en-US"/>
+        </w:rPr>
+        <w:t xml:space="preserve">, </w:t>
+      </w:r>
+      <w:r>
+        <w:rPr>
+          <w:lang w:val="en-US"/>
+        </w:rPr>
+        <w:t xml:space="preserve">Historical news </w:t>
+      </w:r>
+      <w:r>
+        <w:rPr>
+          <w:lang w:val="en-US"/>
+        </w:rPr>
+        <w:t xml:space="preserve">… </w:t>
+      </w:r>
+      <w:r>
+        <w:rPr>
+          <w:lang w:val="en-US"/>
+        </w:rPr>
+        <w:t>Thus, with each news document contains many different subjects and topics, it is possible for the article to have a</w:t>
+      </w:r>
+      <w:r>
+        <w:rPr>
+          <w:lang w:val="en-US"/>
+        </w:rPr>
+        <w:t>n overall</w:t>
+      </w:r>
+      <w:r>
+        <w:rPr>
+          <w:lang w:val="en-US"/>
+        </w:rPr>
+        <w:t xml:space="preserve"> negative sentiment, but some subjects are viewed in a positive </w:t>
+      </w:r>
+      <w:r>
+        <w:rPr>
+          <w:lang w:val="en-US"/>
+        </w:rPr>
+        <w:t>way</w:t>
+      </w:r>
+      <w:r>
+        <w:rPr>
+          <w:lang w:val="en-US"/>
+        </w:rPr>
+        <w:t>.</w:t>
       </w:r>
       <w:r>
         <w:rPr>
@@ -17224,78 +17923,92 @@
         </w:rPr>
         <w:t xml:space="preserve"> </w:t>
       </w:r>
-      <w:r>
-        <w:rPr>
-          <w:lang w:val="en-US"/>
-        </w:rPr>
-        <w:t>(more on next chapters)</w:t>
-      </w:r>
-      <w:r>
-        <w:rPr>
-          <w:lang w:val="en-US"/>
-        </w:rPr>
-        <w:t xml:space="preserve">. The filtered </w:t>
-      </w:r>
-      <w:r>
-        <w:rPr>
-          <w:lang w:val="en-US"/>
-        </w:rPr>
-        <w:t xml:space="preserve">and reformatted </w:t>
-      </w:r>
-      <w:r>
-        <w:rPr>
-          <w:lang w:val="en-US"/>
-        </w:rPr>
-        <w:t>result</w:t>
-      </w:r>
-      <w:r>
-        <w:rPr>
-          <w:lang w:val="en-US"/>
-        </w:rPr>
-        <w:t>s</w:t>
-      </w:r>
-      <w:r>
-        <w:rPr>
-          <w:lang w:val="en-US"/>
-        </w:rPr>
-        <w:t xml:space="preserve"> (let’s call them core feature) will be saved into the local database for future comparison </w:t>
-      </w:r>
-      <w:r>
-        <w:rPr>
-          <w:lang w:val="en-US"/>
-        </w:rPr>
-        <w:t xml:space="preserve">calculation </w:t>
-      </w:r>
-      <w:r>
-        <w:rPr>
-          <w:lang w:val="en-US"/>
-        </w:rPr>
-        <w:t xml:space="preserve">of the un-polarizing algorithm. </w:t>
-      </w:r>
-    </w:p>
-    <w:p>
-      <w:pPr>
-        <w:rPr>
-          <w:lang w:val="en-US"/>
-        </w:rPr>
-      </w:pPr>
-      <w:r>
-        <w:rPr>
-          <w:lang w:val="en-US"/>
-        </w:rPr>
-        <w:t>T</w:t>
-      </w:r>
-      <w:r>
-        <w:rPr>
-          <w:lang w:val="en-US"/>
-        </w:rPr>
-        <w:t>he use of the local database to store core-results is necessary</w:t>
-      </w:r>
-      <w:r>
-        <w:rPr>
-          <w:lang w:val="en-US"/>
-        </w:rPr>
-        <w:t>, because</w:t>
+    </w:p>
+    <w:p>
+      <w:pPr>
+        <w:rPr>
+          <w:lang w:val="en-US"/>
+        </w:rPr>
+      </w:pPr>
+      <w:r>
+        <w:rPr>
+          <w:lang w:val="en-US"/>
+        </w:rPr>
+        <w:t>With knowledge</w:t>
+      </w:r>
+      <w:r>
+        <w:rPr>
+          <w:lang w:val="en-US"/>
+        </w:rPr>
+        <w:t xml:space="preserve"> of these possible flaws</w:t>
+      </w:r>
+      <w:r>
+        <w:rPr>
+          <w:lang w:val="en-US"/>
+        </w:rPr>
+        <w:t xml:space="preserve">, we </w:t>
+      </w:r>
+      <w:r>
+        <w:rPr>
+          <w:lang w:val="en-US"/>
+        </w:rPr>
+        <w:t>implemented</w:t>
+      </w:r>
+      <w:r>
+        <w:rPr>
+          <w:lang w:val="en-US"/>
+        </w:rPr>
+        <w:t xml:space="preserve"> a filtering system that can analyze the sentiment of </w:t>
+      </w:r>
+      <w:r>
+        <w:rPr>
+          <w:lang w:val="en-US"/>
+        </w:rPr>
+        <w:t xml:space="preserve">both </w:t>
+      </w:r>
+      <w:r>
+        <w:rPr>
+          <w:lang w:val="en-US"/>
+        </w:rPr>
+        <w:t xml:space="preserve">the whole article as well as the opinion of each topics in </w:t>
+      </w:r>
+      <w:r>
+        <w:rPr>
+          <w:lang w:val="en-US"/>
+        </w:rPr>
+        <w:t>it</w:t>
+      </w:r>
+      <w:r>
+        <w:rPr>
+          <w:lang w:val="en-US"/>
+        </w:rPr>
+        <w:t xml:space="preserve">. </w:t>
+      </w:r>
+      <w:r>
+        <w:rPr>
+          <w:lang w:val="en-US"/>
+        </w:rPr>
+        <w:t xml:space="preserve">Because the Stanford </w:t>
+      </w:r>
+      <w:proofErr w:type="spellStart"/>
+      <w:r>
+        <w:rPr>
+          <w:lang w:val="en-US"/>
+        </w:rPr>
+        <w:t>CoreNLP</w:t>
+      </w:r>
+      <w:proofErr w:type="spellEnd"/>
+      <w:r>
+        <w:rPr>
+          <w:lang w:val="en-US"/>
+        </w:rPr>
+        <w:t xml:space="preserve"> works on a single sentence basis (footnote: tested in chapter 3.2.1), each sentence has its own sentiment value, ranging from 1 (very negative) to 5 (very positive)</w:t>
+      </w:r>
+      <w:r>
+        <w:rPr>
+          <w:lang w:val="en-US"/>
+        </w:rPr>
+        <w:t>.</w:t>
       </w:r>
       <w:r>
         <w:rPr>
@@ -17307,374 +18020,33 @@
         <w:rPr>
           <w:lang w:val="en-US"/>
         </w:rPr>
-        <w:t>w</w:t>
-      </w:r>
-      <w:r>
-        <w:rPr>
-          <w:lang w:val="en-US"/>
-        </w:rPr>
-        <w:t xml:space="preserve">hen we try to un-polarize an article, we annotated it, then compare its core feature to every other documents’ core-feature in our knowledge corpus. </w:t>
-      </w:r>
-      <w:r>
-        <w:rPr>
-          <w:lang w:val="en-US"/>
-        </w:rPr>
-        <w:t>Since</w:t>
-      </w:r>
-      <w:r>
-        <w:rPr>
-          <w:lang w:val="en-US"/>
-        </w:rPr>
-        <w:t xml:space="preserve"> the processing time</w:t>
-      </w:r>
-      <w:r>
-        <w:rPr>
-          <w:lang w:val="en-US"/>
-        </w:rPr>
-        <w:t xml:space="preserve"> for </w:t>
-      </w:r>
-      <w:r>
-        <w:rPr>
-          <w:lang w:val="en-US"/>
-        </w:rPr>
-        <w:t xml:space="preserve">each article is quite long, around </w:t>
-      </w:r>
-      <w:r>
-        <w:rPr>
-          <w:lang w:val="en-US"/>
-        </w:rPr>
-        <w:t>10</w:t>
-      </w:r>
-      <w:r>
-        <w:rPr>
-          <w:lang w:val="en-US"/>
-        </w:rPr>
-        <w:t xml:space="preserve"> seconds each</w:t>
-      </w:r>
-      <w:r>
-        <w:rPr>
-          <w:rStyle w:val="FootnoteReference"/>
-          <w:lang w:val="en-US"/>
-        </w:rPr>
-        <w:footnoteReference w:id="4"/>
-      </w:r>
-      <w:r>
-        <w:rPr>
-          <w:lang w:val="en-US"/>
-        </w:rPr>
-        <w:t xml:space="preserve">, so, </w:t>
-      </w:r>
-      <w:r>
-        <w:rPr>
-          <w:lang w:val="en-US"/>
-        </w:rPr>
-        <w:t xml:space="preserve">it is </w:t>
-      </w:r>
-      <w:r>
-        <w:rPr>
-          <w:lang w:val="en-US"/>
-        </w:rPr>
-        <w:t>not feasible to do all the annotation on the fly without the database</w:t>
-      </w:r>
-      <w:r>
-        <w:rPr>
-          <w:lang w:val="en-US"/>
-        </w:rPr>
-        <w:t>.</w:t>
-      </w:r>
-    </w:p>
-    <w:p>
-      <w:pPr>
-        <w:pStyle w:val="Heading3"/>
-        <w:rPr>
-          <w:lang w:val="en-US"/>
-        </w:rPr>
-      </w:pPr>
-      <w:bookmarkStart w:id="21" w:name="_Toc3060176"/>
-      <w:r>
-        <w:rPr>
-          <w:lang w:val="en-US"/>
-        </w:rPr>
-        <w:t>Sentiment analysis</w:t>
-      </w:r>
-      <w:bookmarkEnd w:id="21"/>
-    </w:p>
-    <w:p>
-      <w:pPr>
-        <w:rPr>
-          <w:lang w:val="en-US"/>
-        </w:rPr>
-      </w:pPr>
-      <w:r>
-        <w:rPr>
-          <w:lang w:val="en-US"/>
-        </w:rPr>
-        <w:t>Research on how Stanford do their sentiment analysis, some tree or something</w:t>
-      </w:r>
-    </w:p>
-    <w:p>
-      <w:pPr>
-        <w:rPr>
-          <w:lang w:val="en-US"/>
-        </w:rPr>
-      </w:pPr>
-      <w:r>
-        <w:rPr>
-          <w:lang w:val="en-US"/>
-        </w:rPr>
-        <w:t>(</w:t>
-      </w:r>
-      <w:r>
-        <w:rPr>
-          <w:i/>
-          <w:lang w:val="en-US"/>
-        </w:rPr>
-        <w:t>Introduction, maybe remove this???</w:t>
-      </w:r>
-      <w:r>
-        <w:rPr>
-          <w:lang w:val="en-US"/>
-        </w:rPr>
-        <w:t xml:space="preserve">) </w:t>
-      </w:r>
-      <w:r>
-        <w:rPr>
-          <w:lang w:val="en-US"/>
-        </w:rPr>
-        <w:t>–</w:t>
-      </w:r>
-      <w:r>
-        <w:rPr>
-          <w:lang w:val="en-US"/>
-        </w:rPr>
-        <w:t xml:space="preserve"> </w:t>
-      </w:r>
-      <w:r>
-        <w:rPr>
-          <w:lang w:val="en-US"/>
-        </w:rPr>
-        <w:t xml:space="preserve">This is our very first idea upon figuring out a solution to this problem. Our initial hypothesis was simple, if two articles talking about one problem, for example: The U.S President, Donald Trump, if one article talk about him with a positive sentiment, and the other with a negative sentiment, then they are from the different point of view and we should suggest the other article to our user. </w:t>
-      </w:r>
-    </w:p>
-    <w:p>
-      <w:pPr>
-        <w:rPr>
-          <w:lang w:val="en-US"/>
-        </w:rPr>
-      </w:pPr>
-      <w:r>
-        <w:rPr>
-          <w:lang w:val="en-US"/>
-        </w:rPr>
-        <w:t>(</w:t>
-      </w:r>
-      <w:r>
-        <w:rPr>
-          <w:i/>
-          <w:lang w:val="en-US"/>
-        </w:rPr>
-        <w:t>Example of what other people do, properly write this in a formal way</w:t>
-      </w:r>
-      <w:r>
-        <w:rPr>
-          <w:lang w:val="en-US"/>
-        </w:rPr>
-        <w:t xml:space="preserve">) – </w:t>
-      </w:r>
-      <w:r>
-        <w:rPr>
-          <w:lang w:val="en-US"/>
-        </w:rPr>
-        <w:t xml:space="preserve">Sentiment analysis services are offered by many big companies like IBM, Google, Microsoft, to some other smaller startups and a lot of open-source library exists as well. However, this method proves to be completely useless for our use-case (at least using the Stanford’s NLP lib). Because practically, sentiment analysis is only good for single sentences only, without </w:t>
-      </w:r>
-      <w:proofErr w:type="gramStart"/>
-      <w:r>
-        <w:rPr>
-          <w:lang w:val="en-US"/>
-        </w:rPr>
-        <w:t xml:space="preserve">taking into </w:t>
-      </w:r>
-      <w:r>
-        <w:rPr>
-          <w:lang w:val="en-US"/>
-        </w:rPr>
-        <w:lastRenderedPageBreak/>
-        <w:t>account</w:t>
-      </w:r>
-      <w:proofErr w:type="gramEnd"/>
-      <w:r>
-        <w:rPr>
-          <w:lang w:val="en-US"/>
-        </w:rPr>
-        <w:t xml:space="preserve"> the paragraph or the article. It is mostly used for analyzing customer reviews for products or customer feedbacks.</w:t>
-      </w:r>
-    </w:p>
-    <w:p>
-      <w:pPr>
-        <w:rPr>
-          <w:lang w:val="en-US"/>
-        </w:rPr>
-      </w:pPr>
-      <w:r>
-        <w:rPr>
-          <w:lang w:val="en-US"/>
-        </w:rPr>
-        <w:t>(</w:t>
-      </w:r>
-      <w:r>
-        <w:rPr>
-          <w:i/>
-          <w:lang w:val="en-US"/>
-        </w:rPr>
-        <w:t>Stanford NLP bad</w:t>
-      </w:r>
-      <w:r>
-        <w:rPr>
-          <w:lang w:val="en-US"/>
-        </w:rPr>
-        <w:t xml:space="preserve">) – </w:t>
-      </w:r>
-      <w:r>
-        <w:rPr>
-          <w:lang w:val="en-US"/>
-        </w:rPr>
-        <w:t>Furthermore, the Stanford NLP sentiment analysis result are quite limited, only 5 value</w:t>
-      </w:r>
-      <w:r>
-        <w:rPr>
-          <w:lang w:val="en-US"/>
-        </w:rPr>
-        <w:t>s</w:t>
-      </w:r>
-      <w:r>
-        <w:rPr>
-          <w:lang w:val="en-US"/>
-        </w:rPr>
-        <w:t xml:space="preserve">, from very negative to normal to very positive, and work on the context of a single sentence only. Google’s service proves to be a bit more </w:t>
-      </w:r>
-      <w:r>
-        <w:rPr>
-          <w:lang w:val="en-US"/>
-        </w:rPr>
-        <w:t>useful with sentiment scale from 0 to 100, but still work on a single sentence context. IBM’s service is the fanciest with scale of 100 for sentiment but also some other adjectives like “Anger”, “Nice”, “Happiness”, … which seems to be the most suitable for our case if we decided to go with this.</w:t>
-      </w:r>
-    </w:p>
-    <w:p>
-      <w:pPr>
-        <w:rPr>
-          <w:lang w:val="en-US"/>
-        </w:rPr>
-      </w:pPr>
-      <w:r>
-        <w:rPr>
-          <w:lang w:val="en-US"/>
-        </w:rPr>
-        <w:t>(</w:t>
-      </w:r>
-      <w:r>
-        <w:rPr>
-          <w:i/>
-          <w:lang w:val="en-US"/>
-        </w:rPr>
-        <w:t>We use it anyway</w:t>
-      </w:r>
-      <w:r>
-        <w:rPr>
-          <w:lang w:val="en-US"/>
-        </w:rPr>
-        <w:t xml:space="preserve">) – </w:t>
-      </w:r>
-      <w:r>
-        <w:rPr>
-          <w:lang w:val="en-US"/>
-        </w:rPr>
-        <w:t xml:space="preserve">However, as this is a public research with source code fully available for people to use on their own, we don’t want to tie ourselves to private services that might either be unavailable someday, or restrict our access because of reasons, we decided to go with Stanford NLP, </w:t>
-      </w:r>
-      <w:r>
-        <w:rPr>
-          <w:lang w:val="en-US"/>
-        </w:rPr>
-        <w:t>the open-sourced solution from other academia</w:t>
-      </w:r>
-      <w:r>
-        <w:rPr>
-          <w:lang w:val="en-US"/>
-        </w:rPr>
-        <w:t>.</w:t>
-      </w:r>
-    </w:p>
-    <w:p>
-      <w:pPr>
-        <w:rPr>
-          <w:lang w:val="en-US"/>
-        </w:rPr>
-      </w:pPr>
-      <w:bookmarkStart w:id="22" w:name="_Hlk3847516"/>
-      <w:r>
-        <w:rPr>
-          <w:lang w:val="en-US"/>
-        </w:rPr>
-        <w:t>(</w:t>
-      </w:r>
-      <w:r>
-        <w:rPr>
-          <w:i/>
-          <w:lang w:val="en-US"/>
-        </w:rPr>
-        <w:t>Our own algorithm</w:t>
-      </w:r>
-      <w:r>
-        <w:rPr>
-          <w:lang w:val="en-US"/>
-        </w:rPr>
-        <w:t xml:space="preserve">) – </w:t>
-      </w:r>
-      <w:bookmarkEnd w:id="22"/>
-      <w:r>
-        <w:rPr>
-          <w:lang w:val="en-US"/>
-        </w:rPr>
-        <w:t>We</w:t>
-      </w:r>
-      <w:r>
-        <w:rPr>
-          <w:lang w:val="en-US"/>
-        </w:rPr>
-        <w:t xml:space="preserve"> calculate the sentiment value for </w:t>
-      </w:r>
-      <w:r>
-        <w:rPr>
-          <w:lang w:val="en-US"/>
-        </w:rPr>
-        <w:t>article using Stanford NLP</w:t>
-      </w:r>
-      <w:r>
-        <w:rPr>
-          <w:lang w:val="en-US"/>
-        </w:rPr>
-        <w:t xml:space="preserve"> using the weighted average sentiment value of each sentence in the article. In which, we calculate the average value for the whole thing, but longer sentence (by </w:t>
-      </w:r>
-      <w:r>
-        <w:rPr>
-          <w:lang w:val="en-US"/>
-        </w:rPr>
-        <w:t>characters</w:t>
-      </w:r>
-      <w:r>
-        <w:rPr>
-          <w:lang w:val="en-US"/>
-        </w:rPr>
-        <w:t xml:space="preserve"> count) will have a bigger weight than short sentence.</w:t>
-      </w:r>
-    </w:p>
-    <w:p>
-      <w:pPr>
-        <w:rPr>
-          <w:lang w:val="en-US"/>
-        </w:rPr>
-      </w:pPr>
-      <w:bookmarkStart w:id="23" w:name="_GoBack"/>
-      <w:bookmarkEnd w:id="23"/>
+        <w:t>With these single sentences value, w</w:t>
+      </w:r>
+      <w:r>
+        <w:rPr>
+          <w:lang w:val="en-US"/>
+        </w:rPr>
+        <w:t xml:space="preserve">e calculate the overall sentiment value of the article </w:t>
+      </w:r>
+      <w:r>
+        <w:rPr>
+          <w:lang w:val="en-US"/>
+        </w:rPr>
+        <w:t xml:space="preserve">as well as the sentiment of each topic/subject </w:t>
+      </w:r>
+      <w:r>
+        <w:rPr>
+          <w:lang w:val="en-US"/>
+        </w:rPr>
+        <w:t>using this equation:</w:t>
+      </w:r>
+    </w:p>
+    <w:p>
+      <w:pPr>
+        <w:rPr>
+          <w:lang w:val="en-US"/>
+        </w:rPr>
+      </w:pPr>
       <m:oMathPara>
         <m:oMath>
           <m:r>
@@ -17882,6 +18254,19 @@
     </w:p>
     <w:p>
       <w:pPr>
+        <w:rPr>
+          <w:lang w:val="en-US"/>
+        </w:rPr>
+      </w:pPr>
+      <w:r>
+        <w:rPr>
+          <w:lang w:val="en-US"/>
+        </w:rPr>
+        <w:t>In which:</w:t>
+      </w:r>
+    </w:p>
+    <w:p>
+      <w:pPr>
         <w:pStyle w:val="ListParagraph"/>
         <w:numPr>
           <w:ilvl w:val="0"/>
@@ -17896,13 +18281,38 @@
           <w:b/>
           <w:lang w:val="en-US"/>
         </w:rPr>
+        <w:lastRenderedPageBreak/>
         <w:t>V</w:t>
       </w:r>
       <w:r>
         <w:rPr>
           <w:lang w:val="en-US"/>
         </w:rPr>
-        <w:t xml:space="preserve"> is the sentiment value of the article.</w:t>
+        <w:t xml:space="preserve"> is the </w:t>
+      </w:r>
+      <w:r>
+        <w:rPr>
+          <w:lang w:val="en-US"/>
+        </w:rPr>
+        <w:t xml:space="preserve">overall </w:t>
+      </w:r>
+      <w:r>
+        <w:rPr>
+          <w:lang w:val="en-US"/>
+        </w:rPr>
+        <w:t>sentiment value of the article</w:t>
+      </w:r>
+      <w:r>
+        <w:rPr>
+          <w:lang w:val="en-US"/>
+        </w:rPr>
+        <w:t>/the subject</w:t>
+      </w:r>
+      <w:r>
+        <w:rPr>
+          <w:lang w:val="en-US"/>
+        </w:rPr>
+        <w:t>.</w:t>
       </w:r>
     </w:p>
     <w:p>
@@ -18062,6 +18472,349 @@
     </w:p>
     <w:p>
       <w:pPr>
+        <w:pStyle w:val="ListParagraph"/>
+        <w:numPr>
+          <w:ilvl w:val="0"/>
+          <w:numId w:val="18"/>
+        </w:numPr>
+        <w:rPr>
+          <w:i/>
+          <w:lang w:val="en-US"/>
+        </w:rPr>
+      </w:pPr>
+      <w:r>
+        <w:rPr>
+          <w:lang w:val="en-US"/>
+        </w:rPr>
+        <w:t>For the overall sentiment</w:t>
+      </w:r>
+      <w:r>
+        <w:rPr>
+          <w:lang w:val="en-US"/>
+        </w:rPr>
+        <w:t>:</w:t>
+      </w:r>
+      <w:r>
+        <w:rPr>
+          <w:lang w:val="en-US"/>
+        </w:rPr>
+        <w:t xml:space="preserve"> </w:t>
+      </w:r>
+      <w:proofErr w:type="spellStart"/>
+      <w:r>
+        <w:rPr>
+          <w:i/>
+          <w:lang w:val="en-US"/>
+        </w:rPr>
+        <w:t>i</w:t>
+      </w:r>
+      <w:proofErr w:type="spellEnd"/>
+      <w:r>
+        <w:rPr>
+          <w:i/>
+          <w:lang w:val="en-US"/>
+        </w:rPr>
+        <w:t xml:space="preserve"> </w:t>
+      </w:r>
+      <w:r>
+        <w:rPr>
+          <w:lang w:val="en-US"/>
+        </w:rPr>
+        <w:t>is every sentence of the text document</w:t>
+      </w:r>
+    </w:p>
+    <w:p>
+      <w:pPr>
+        <w:pStyle w:val="ListParagraph"/>
+        <w:numPr>
+          <w:ilvl w:val="0"/>
+          <w:numId w:val="18"/>
+        </w:numPr>
+        <w:rPr>
+          <w:i/>
+          <w:lang w:val="en-US"/>
+        </w:rPr>
+      </w:pPr>
+      <w:r>
+        <w:rPr>
+          <w:lang w:val="en-US"/>
+        </w:rPr>
+        <w:t xml:space="preserve">For each topic/subject: </w:t>
+      </w:r>
+      <w:proofErr w:type="spellStart"/>
+      <w:r>
+        <w:rPr>
+          <w:i/>
+          <w:lang w:val="en-US"/>
+        </w:rPr>
+        <w:t>i</w:t>
+      </w:r>
+      <w:proofErr w:type="spellEnd"/>
+      <w:r>
+        <w:rPr>
+          <w:i/>
+          <w:lang w:val="en-US"/>
+        </w:rPr>
+        <w:t xml:space="preserve"> </w:t>
+      </w:r>
+      <w:r>
+        <w:rPr>
+          <w:lang w:val="en-US"/>
+        </w:rPr>
+        <w:t xml:space="preserve">is every sentence </w:t>
+      </w:r>
+      <w:r>
+        <w:rPr>
+          <w:lang w:val="en-US"/>
+        </w:rPr>
+        <w:t>contain the topic/subject</w:t>
+      </w:r>
+    </w:p>
+    <w:p>
+      <w:pPr>
+        <w:rPr>
+          <w:lang w:val="en-US"/>
+        </w:rPr>
+      </w:pPr>
+      <w:r>
+        <w:rPr>
+          <w:lang w:val="en-US"/>
+        </w:rPr>
+        <w:t xml:space="preserve">With this equation, we felt that we have </w:t>
+      </w:r>
+      <w:proofErr w:type="gramStart"/>
+      <w:r>
+        <w:rPr>
+          <w:lang w:val="en-US"/>
+        </w:rPr>
+        <w:t>sufficient</w:t>
+      </w:r>
+      <w:proofErr w:type="gramEnd"/>
+      <w:r>
+        <w:rPr>
+          <w:lang w:val="en-US"/>
+        </w:rPr>
+        <w:t xml:space="preserve"> data</w:t>
+      </w:r>
+      <w:r>
+        <w:rPr>
+          <w:lang w:val="en-US"/>
+        </w:rPr>
+        <w:t xml:space="preserve"> </w:t>
+      </w:r>
+      <w:r>
+        <w:rPr>
+          <w:lang w:val="en-US"/>
+        </w:rPr>
+        <w:t>to evaluate if two article</w:t>
+      </w:r>
+      <w:r>
+        <w:rPr>
+          <w:lang w:val="en-US"/>
+        </w:rPr>
+        <w:t>s are from different point of view</w:t>
+      </w:r>
+      <w:r>
+        <w:rPr>
+          <w:lang w:val="en-US"/>
+        </w:rPr>
+        <w:t>. This leads us to the next question:</w:t>
+      </w:r>
+      <w:r>
+        <w:rPr>
+          <w:lang w:val="en-US"/>
+        </w:rPr>
+        <w:t xml:space="preserve"> </w:t>
+      </w:r>
+      <w:r>
+        <w:rPr>
+          <w:lang w:val="en-US"/>
+        </w:rPr>
+        <w:t>how to know which</w:t>
+      </w:r>
+      <w:r>
+        <w:rPr>
+          <w:lang w:val="en-US"/>
+        </w:rPr>
+        <w:t xml:space="preserve"> </w:t>
+      </w:r>
+      <w:r>
+        <w:rPr>
+          <w:lang w:val="en-US"/>
+        </w:rPr>
+        <w:t>pair of news</w:t>
+      </w:r>
+      <w:r>
+        <w:rPr>
+          <w:lang w:val="en-US"/>
+        </w:rPr>
+        <w:t xml:space="preserve"> </w:t>
+      </w:r>
+      <w:r>
+        <w:rPr>
+          <w:lang w:val="en-US"/>
+        </w:rPr>
+        <w:t>should we take for comparison?</w:t>
+      </w:r>
+    </w:p>
+    <w:p>
+      <w:pPr>
+        <w:rPr>
+          <w:i/>
+          <w:lang w:val="en-US"/>
+        </w:rPr>
+      </w:pPr>
+      <w:r>
+        <w:rPr>
+          <w:i/>
+          <w:lang w:val="en-US"/>
+        </w:rPr>
+        <w:t>References</w:t>
+      </w:r>
+    </w:p>
+    <w:p>
+      <w:pPr>
+        <w:rPr>
+          <w:i/>
+          <w:lang w:val="en-US"/>
+        </w:rPr>
+      </w:pPr>
+      <w:proofErr w:type="spellStart"/>
+      <w:r>
+        <w:rPr>
+          <w:i/>
+          <w:lang w:val="en-US"/>
+        </w:rPr>
+        <w:t>Nasukawa</w:t>
+      </w:r>
+      <w:proofErr w:type="spellEnd"/>
+      <w:r>
+        <w:rPr>
+          <w:i/>
+          <w:lang w:val="en-US"/>
+        </w:rPr>
+        <w:t>, T., &amp; Yi, J. (2003, October). Sentiment analysis: Capturing favorability using natural language processing. In Proceedings of the 2nd international conference on Knowledge capture (pp. 70-77). ACM.</w:t>
+      </w:r>
+    </w:p>
+    <w:p>
+      <w:pPr>
+        <w:rPr>
+          <w:i/>
+          <w:lang w:val="en-US"/>
+        </w:rPr>
+      </w:pPr>
+      <w:hyperlink r:id="rId22" w:history="1">
+        <w:r>
+          <w:rPr>
+            <w:rStyle w:val="Hyperlink"/>
+            <w:i/>
+            <w:lang w:val="en-US"/>
+          </w:rPr>
+          <w:t>https://dl.acm.org/citation.cfm?id=945658</w:t>
+        </w:r>
+      </w:hyperlink>
+    </w:p>
+    <w:p>
+      <w:pPr>
+        <w:rPr>
+          <w:i/>
+          <w:lang w:val="en-US"/>
+        </w:rPr>
+      </w:pPr>
+      <w:r>
+        <w:rPr>
+          <w:i/>
+          <w:lang w:val="en-US"/>
+        </w:rPr>
+        <w:t>SENTIMENT BENCHMARK</w:t>
+      </w:r>
+    </w:p>
+    <w:p>
+      <w:pPr>
+        <w:rPr>
+          <w:i/>
+          <w:lang w:val="en-US"/>
+        </w:rPr>
+      </w:pPr>
+      <w:r>
+        <w:rPr>
+          <w:i/>
+          <w:lang w:val="en-US"/>
+        </w:rPr>
+        <w:t xml:space="preserve">Ribeiro, F. N., Araújo, M., Gonçalves, P., Gonçalves, M. A., &amp; </w:t>
+      </w:r>
+      <w:proofErr w:type="spellStart"/>
+      <w:r>
+        <w:rPr>
+          <w:i/>
+          <w:lang w:val="en-US"/>
+        </w:rPr>
+        <w:t>Benevenuto</w:t>
+      </w:r>
+      <w:proofErr w:type="spellEnd"/>
+      <w:r>
+        <w:rPr>
+          <w:i/>
+          <w:lang w:val="en-US"/>
+        </w:rPr>
+        <w:t xml:space="preserve">, F. (2016). </w:t>
+      </w:r>
+      <w:proofErr w:type="spellStart"/>
+      <w:r>
+        <w:rPr>
+          <w:i/>
+          <w:lang w:val="en-US"/>
+        </w:rPr>
+        <w:t>Sentibench</w:t>
+      </w:r>
+      <w:proofErr w:type="spellEnd"/>
+      <w:r>
+        <w:rPr>
+          <w:i/>
+          <w:lang w:val="en-US"/>
+        </w:rPr>
+        <w:t>-a benchmark comparison of state-of-the-practice sentiment analysis methods. EPJ Data Science, 5(1), 1-29.</w:t>
+      </w:r>
+    </w:p>
+    <w:p>
+      <w:pPr>
+        <w:rPr>
+          <w:i/>
+          <w:lang w:val="en-US"/>
+        </w:rPr>
+      </w:pPr>
+      <w:r>
+        <w:rPr>
+          <w:i/>
+          <w:lang w:val="en-US"/>
+        </w:rPr>
+        <w:t>https://link.springer.com/content/pdf/10.1140/epjds/s13688-016-0085-1.pdf</w:t>
+      </w:r>
+    </w:p>
+    <w:p>
+      <w:pPr>
+        <w:pStyle w:val="Heading3"/>
+        <w:rPr>
+          <w:lang w:val="en-US"/>
+        </w:rPr>
+      </w:pPr>
+      <w:bookmarkStart w:id="23" w:name="_Toc3060177"/>
+      <w:r>
+        <w:rPr>
+          <w:lang w:val="en-US"/>
+        </w:rPr>
+        <w:t>Named entity recognizer</w:t>
+      </w:r>
+      <w:bookmarkEnd w:id="23"/>
+      <w:r>
+        <w:rPr>
+          <w:lang w:val="en-US"/>
+        </w:rPr>
+        <w:t xml:space="preserve"> (NER)</w:t>
+      </w:r>
+    </w:p>
+    <w:p>
+      <w:pPr>
         <w:rPr>
           <w:lang w:val="en-US"/>
         </w:rPr>
@@ -18077,295 +18830,102 @@
           <w:i/>
           <w:lang w:val="en-US"/>
         </w:rPr>
-        <w:t>Why it’s bad and why we don’t use it</w:t>
-      </w:r>
-      <w:r>
-        <w:rPr>
-          <w:lang w:val="en-US"/>
-        </w:rPr>
-        <w:t xml:space="preserve">) – </w:t>
-      </w:r>
-      <w:r>
-        <w:rPr>
-          <w:lang w:val="en-US"/>
-        </w:rPr>
-        <w:t xml:space="preserve">The sentiment analysis hypothesis </w:t>
+        <w:t>How do we use the NER, the initial solution/algorithm use NER. Briefly the result of the one using only NER</w:t>
+      </w:r>
+      <w:r>
+        <w:rPr>
+          <w:lang w:val="en-US"/>
+        </w:rPr>
+        <w:t>) –With the sentiment value used to judge the *</w:t>
+      </w:r>
+      <w:r>
+        <w:rPr>
+          <w:i/>
+          <w:lang w:val="en-US"/>
+        </w:rPr>
+        <w:t>difference in point of view</w:t>
+      </w:r>
+      <w:r>
+        <w:rPr>
+          <w:lang w:val="en-US"/>
+        </w:rPr>
+        <w:t>* between two articles, we use named entity recognizer (NER) to find the relevan</w:t>
+      </w:r>
+      <w:r>
+        <w:rPr>
+          <w:lang w:val="en-US"/>
+        </w:rPr>
+        <w:t>t</w:t>
+      </w:r>
+      <w:r>
+        <w:rPr>
+          <w:lang w:val="en-US"/>
+        </w:rPr>
+        <w:t xml:space="preserve"> articles </w:t>
+      </w:r>
+      <w:r>
+        <w:rPr>
+          <w:lang w:val="en-US"/>
+        </w:rPr>
+        <w:t xml:space="preserve">from our knowledge corpus </w:t>
+      </w:r>
+      <w:r>
+        <w:rPr>
+          <w:lang w:val="en-US"/>
+        </w:rPr>
+        <w:t>to the one the user is reading an</w:t>
+      </w:r>
+      <w:r>
+        <w:rPr>
+          <w:lang w:val="en-US"/>
+        </w:rPr>
+        <w:t>d</w:t>
+      </w:r>
+      <w:r>
+        <w:rPr>
+          <w:lang w:val="en-US"/>
+        </w:rPr>
+        <w:t xml:space="preserve">, </w:t>
+      </w:r>
+      <w:r>
+        <w:rPr>
+          <w:lang w:val="en-US"/>
+        </w:rPr>
+        <w:t>determine which should we suggest to the user so he can see the subject from multiple viewpoints</w:t>
+      </w:r>
+      <w:r>
+        <w:rPr>
+          <w:lang w:val="en-US"/>
+        </w:rPr>
+        <w:t>.</w:t>
+      </w:r>
+    </w:p>
+    <w:p>
+      <w:pPr>
+        <w:rPr>
+          <w:lang w:val="en-US"/>
+        </w:rPr>
+      </w:pPr>
+      <w:r>
+        <w:rPr>
+          <w:lang w:val="en-US"/>
+        </w:rPr>
+        <w:lastRenderedPageBreak/>
+        <w:t xml:space="preserve">The default NER of Stanford NLP contains a lot of unnecessary information that bloat the return result for our algorithm so much. Many information (named entities) detected are quite un-relevance to our case, for example, he/she, year, number and some proposition text like Mister, Miss … We </w:t>
       </w:r>
       <w:proofErr w:type="gramStart"/>
       <w:r>
         <w:rPr>
           <w:lang w:val="en-US"/>
         </w:rPr>
-        <w:t>later on</w:t>
+        <w:t>have to</w:t>
       </w:r>
       <w:proofErr w:type="gramEnd"/>
       <w:r>
         <w:rPr>
           <w:lang w:val="en-US"/>
         </w:rPr>
-        <w:t xml:space="preserve"> proves to be almost useless, as the sentiment value of the sentence/paragraph have very little correlation to the content in the articles. Which mean, even if the paragraph talks about the killing of Yemen people, it might still have a normal or positive sentiment (</w:t>
-      </w:r>
-      <w:r>
-        <w:rPr>
-          <w:i/>
-          <w:lang w:val="en-US"/>
-        </w:rPr>
-        <w:t>TODO: find example</w:t>
-      </w:r>
-      <w:r>
-        <w:rPr>
-          <w:lang w:val="en-US"/>
-        </w:rPr>
-        <w:t>)</w:t>
-      </w:r>
-      <w:r>
-        <w:rPr>
-          <w:lang w:val="en-US"/>
-        </w:rPr>
-        <w:t xml:space="preserve">, because journalism is usually supposed to give provide information in the most neutral way, so it’s hard to find any correlation between them. Furthermore, it’s kind of easy to fool the </w:t>
-      </w:r>
-      <w:r>
-        <w:rPr>
-          <w:lang w:val="en-US"/>
-        </w:rPr>
-        <w:lastRenderedPageBreak/>
-        <w:t xml:space="preserve">system, using word like nice, good, or </w:t>
-      </w:r>
-      <w:proofErr w:type="gramStart"/>
-      <w:r>
-        <w:rPr>
-          <w:lang w:val="en-US"/>
-        </w:rPr>
-        <w:t>similar to</w:t>
-      </w:r>
-      <w:proofErr w:type="gramEnd"/>
-      <w:r>
-        <w:rPr>
-          <w:lang w:val="en-US"/>
-        </w:rPr>
-        <w:t xml:space="preserve"> that, to make it have a higher sentiment value.</w:t>
-      </w:r>
-    </w:p>
-    <w:p>
-      <w:pPr>
-        <w:rPr>
-          <w:lang w:val="en-US"/>
-        </w:rPr>
-      </w:pPr>
-      <w:r>
-        <w:rPr>
-          <w:lang w:val="en-US"/>
-        </w:rPr>
-        <w:t>In</w:t>
-      </w:r>
-      <w:r>
-        <w:rPr>
-          <w:lang w:val="en-US"/>
-        </w:rPr>
-        <w:t xml:space="preserve"> short, sentiment analysis proves to be almost useless.</w:t>
-      </w:r>
-      <w:r>
-        <w:rPr>
-          <w:lang w:val="en-US"/>
-        </w:rPr>
-        <w:t xml:space="preserve"> </w:t>
-      </w:r>
-    </w:p>
-    <w:p>
-      <w:pPr>
-        <w:rPr>
-          <w:lang w:val="en-US"/>
-        </w:rPr>
-      </w:pPr>
-      <w:r>
-        <w:rPr>
-          <w:lang w:val="en-US"/>
-        </w:rPr>
-        <w:t xml:space="preserve">This is flaw since it can’t detect sarcasm and is flawed. </w:t>
-      </w:r>
-    </w:p>
-    <w:p>
-      <w:pPr>
-        <w:rPr>
-          <w:i/>
-          <w:lang w:val="en-US"/>
-        </w:rPr>
-      </w:pPr>
-      <w:r>
-        <w:rPr>
-          <w:i/>
-          <w:lang w:val="en-US"/>
-        </w:rPr>
-        <w:t>References</w:t>
-      </w:r>
-    </w:p>
-    <w:p>
-      <w:pPr>
-        <w:rPr>
-          <w:i/>
-          <w:lang w:val="en-US"/>
-        </w:rPr>
-      </w:pPr>
-      <w:r>
-        <w:rPr>
-          <w:i/>
-          <w:lang w:val="en-US"/>
-        </w:rPr>
-        <w:t>http://blog.conceptnet.io/posts/2017/how-to-make-a-racist-ai-without-really-trying/</w:t>
-      </w:r>
-    </w:p>
-    <w:p>
-      <w:pPr>
-        <w:rPr>
-          <w:i/>
-          <w:lang w:val="en-US"/>
-        </w:rPr>
-      </w:pPr>
-      <w:r>
-        <w:rPr>
-          <w:i/>
-          <w:lang w:val="en-US"/>
-        </w:rPr>
-        <w:t>Sentiment from text analysis are bias.</w:t>
-      </w:r>
-    </w:p>
-    <w:p>
-      <w:pPr>
-        <w:rPr>
-          <w:i/>
-          <w:lang w:val="en-US"/>
-        </w:rPr>
-      </w:pPr>
-      <w:r>
-        <w:rPr>
-          <w:i/>
-          <w:lang w:val="en-US"/>
-        </w:rPr>
-        <w:t>https://researchportal.bath.ac.uk/en/publications/semantics-derived-automatically-from-language-corpora-necessarily</w:t>
-      </w:r>
-    </w:p>
-    <w:p>
-      <w:pPr>
-        <w:pStyle w:val="Heading3"/>
-        <w:rPr>
-          <w:lang w:val="en-US"/>
-        </w:rPr>
-      </w:pPr>
-      <w:bookmarkStart w:id="24" w:name="_Toc3060177"/>
-      <w:r>
-        <w:rPr>
-          <w:lang w:val="en-US"/>
-        </w:rPr>
-        <w:t>Named entity recognizer</w:t>
-      </w:r>
-      <w:bookmarkEnd w:id="24"/>
-    </w:p>
-    <w:p>
-      <w:pPr>
-        <w:rPr>
-          <w:lang w:val="en-US"/>
-        </w:rPr>
-      </w:pPr>
-      <w:r>
-        <w:rPr>
-          <w:lang w:val="en-US"/>
-        </w:rPr>
-        <w:t>(</w:t>
-      </w:r>
-      <w:r>
-        <w:rPr>
-          <w:i/>
-          <w:lang w:val="en-US"/>
-        </w:rPr>
-        <w:t>How do we use the NER, the initial solution/algorithm use NER. Briefly the result of the one using only NER</w:t>
-      </w:r>
-      <w:r>
-        <w:rPr>
-          <w:lang w:val="en-US"/>
-        </w:rPr>
-        <w:t xml:space="preserve">) </w:t>
-      </w:r>
-      <w:r>
-        <w:rPr>
-          <w:lang w:val="en-US"/>
-        </w:rPr>
-        <w:t>–</w:t>
-      </w:r>
-      <w:r>
-        <w:rPr>
-          <w:lang w:val="en-US"/>
-        </w:rPr>
-        <w:t xml:space="preserve"> </w:t>
-      </w:r>
-      <w:r>
-        <w:rPr>
-          <w:lang w:val="en-US"/>
-        </w:rPr>
-        <w:t xml:space="preserve">Named entity recognizer (NER) is also </w:t>
-      </w:r>
-      <w:r>
-        <w:rPr>
-          <w:lang w:val="en-US"/>
-        </w:rPr>
-        <w:t>presented in our original idea. With the sentiment value used to judge the *</w:t>
-      </w:r>
-      <w:r>
-        <w:rPr>
-          <w:i/>
-          <w:lang w:val="en-US"/>
-        </w:rPr>
-        <w:t>difference in point of view</w:t>
-      </w:r>
-      <w:r>
-        <w:rPr>
-          <w:lang w:val="en-US"/>
-        </w:rPr>
-        <w:t>* between two articles, we use named entity recognizer (NER) to find the relevance articles to the one the user is reading and then, compare the sentiment result to suggest it to him.</w:t>
-      </w:r>
-    </w:p>
-    <w:p>
-      <w:pPr>
-        <w:rPr>
-          <w:lang w:val="en-US"/>
-        </w:rPr>
-      </w:pPr>
-      <w:r>
-        <w:rPr>
-          <w:lang w:val="en-US"/>
-        </w:rPr>
-        <w:t xml:space="preserve">The default NER of Stanford NLP contains a lot of unnecessary information that bloat the return result for our algorithm so much. </w:t>
-      </w:r>
-      <w:r>
-        <w:rPr>
-          <w:lang w:val="en-US"/>
-        </w:rPr>
-        <w:t xml:space="preserve">Many information (named entities) detected are quite un-relevance to our case, for example, he/she, year, number and some proposition text like Mister, Miss … </w:t>
-      </w:r>
-      <w:r>
-        <w:rPr>
-          <w:lang w:val="en-US"/>
-        </w:rPr>
-        <w:t xml:space="preserve">We </w:t>
-      </w:r>
-      <w:proofErr w:type="gramStart"/>
-      <w:r>
-        <w:rPr>
-          <w:lang w:val="en-US"/>
-        </w:rPr>
-        <w:t>have to</w:t>
-      </w:r>
-      <w:proofErr w:type="gramEnd"/>
-      <w:r>
-        <w:rPr>
-          <w:lang w:val="en-US"/>
-        </w:rPr>
-        <w:t xml:space="preserve"> write a filter for the NER results </w:t>
-      </w:r>
-      <w:r>
-        <w:rPr>
-          <w:lang w:val="en-US"/>
-        </w:rPr>
-        <w:t xml:space="preserve">to get the relevance information only. For the user convenience, we also split the result into two categories: abstract entities and discrete entities. </w:t>
+        <w:t xml:space="preserve"> write a filter for the NER results to get the relevance information only. For the user convenience, we also split the result into two categories: abstract entities and discrete entities. </w:t>
       </w:r>
     </w:p>
     <w:p>
@@ -18482,7 +19042,6 @@
               <w:rPr>
                 <w:lang w:val="en-US"/>
               </w:rPr>
-              <w:lastRenderedPageBreak/>
               <w:t>LOCATION</w:t>
             </w:r>
           </w:p>
@@ -18708,49 +19267,7 @@
         <w:rPr>
           <w:lang w:val="en-US"/>
         </w:rPr>
-        <w:t xml:space="preserve">Stanford Core NLP work on a single sentence basis only, which mean the meaning of the next or previous sentence in the paragraph doesn’t affect the annotation of one sentence in anyway, which is a bad thing for us since we want to work on a rather macro way, instead of micro based way like this. Thus, after filtering out the un-needed result, we perform the entities counting, in which we count the number of each time an entity has appeared in the article, as well as calculate the sentiment </w:t>
-      </w:r>
-      <w:r>
-        <w:rPr>
-          <w:lang w:val="en-US"/>
-        </w:rPr>
-        <w:t xml:space="preserve">value </w:t>
-      </w:r>
-      <w:r>
-        <w:rPr>
-          <w:lang w:val="en-US"/>
-        </w:rPr>
-        <w:t xml:space="preserve">or </w:t>
-      </w:r>
-      <w:r>
-        <w:rPr>
-          <w:lang w:val="en-US"/>
-        </w:rPr>
-        <w:t xml:space="preserve">the </w:t>
-      </w:r>
-      <w:r>
-        <w:rPr>
-          <w:lang w:val="en-US"/>
-        </w:rPr>
-        <w:t xml:space="preserve">average </w:t>
-      </w:r>
-      <w:r>
-        <w:rPr>
-          <w:lang w:val="en-US"/>
-        </w:rPr>
-        <w:t xml:space="preserve">sentiment value </w:t>
-      </w:r>
-      <w:r>
-        <w:rPr>
-          <w:lang w:val="en-US"/>
-        </w:rPr>
-        <w:t xml:space="preserve">of that </w:t>
-      </w:r>
-      <w:r>
-        <w:rPr>
-          <w:lang w:val="en-US"/>
-        </w:rPr>
-        <w:t>entity, and finally, save all the result to the local database.</w:t>
+        <w:t>Stanford Core NLP work on a single sentence basis only, which mean the meaning of the next or previous sentence in the paragraph doesn’t affect the annotation of one sentence in anyway, which is a bad thing for us since we want to work on a rather macro way, instead of micro based way like this. Thus, after filtering out the un-needed result, we perform the entities counting, in which we count the number of each time an entity has appeared in the article, as well as calculate the sentiment value or the average sentiment value of that entity, and finally, save all the result to the local database.</w:t>
       </w:r>
     </w:p>
     <w:tbl>
@@ -18793,31 +19310,7 @@
               <w:rPr>
                 <w:lang w:val="en-US"/>
               </w:rPr>
-              <w:t xml:space="preserve">) </w:t>
-            </w:r>
-            <w:r>
-              <w:rPr>
-                <w:lang w:val="en-US"/>
-              </w:rPr>
-              <w:t>–</w:t>
-            </w:r>
-            <w:r>
-              <w:rPr>
-                <w:lang w:val="en-US"/>
-              </w:rPr>
-              <w:t xml:space="preserve"> </w:t>
-            </w:r>
-            <w:r>
-              <w:rPr>
-                <w:lang w:val="en-US"/>
-              </w:rPr>
-              <w:t>Initially, t</w:t>
-            </w:r>
-            <w:r>
-              <w:rPr>
-                <w:lang w:val="en-US"/>
-              </w:rPr>
-              <w:t>he annotated value stored for one article in our database look like the part on the right:</w:t>
+              <w:t>) – Initially, the annotated value stored for one article in our database look like the part on the right:</w:t>
             </w:r>
           </w:p>
           <w:p>
@@ -18830,25 +19323,7 @@
               <w:rPr>
                 <w:lang w:val="en-US"/>
               </w:rPr>
-              <w:t>All</w:t>
-            </w:r>
-            <w:r>
-              <w:rPr>
-                <w:lang w:val="en-US"/>
-              </w:rPr>
-              <w:t xml:space="preserve"> article will be stored as a JavaScript object, in one</w:t>
-            </w:r>
-            <w:r>
-              <w:rPr>
-                <w:lang w:val="en-US"/>
-              </w:rPr>
-              <w:t xml:space="preserve"> big</w:t>
-            </w:r>
-            <w:r>
-              <w:rPr>
-                <w:lang w:val="en-US"/>
-              </w:rPr>
-              <w:t xml:space="preserve"> single </w:t>
+              <w:t xml:space="preserve">All article will be stored as a JavaScript object, in one big single </w:t>
             </w:r>
             <w:proofErr w:type="spellStart"/>
             <w:r>
@@ -18862,13 +19337,7 @@
               <w:rPr>
                 <w:lang w:val="en-US"/>
               </w:rPr>
-              <w:t xml:space="preserve"> file.</w:t>
-            </w:r>
-            <w:r>
-              <w:rPr>
-                <w:lang w:val="en-US"/>
-              </w:rPr>
-              <w:t xml:space="preserve"> </w:t>
+              <w:t xml:space="preserve"> file. </w:t>
             </w:r>
           </w:p>
           <w:p>
@@ -18949,19 +19418,7 @@
               <w:rPr>
                 <w:lang w:val="en-US"/>
               </w:rPr>
-              <w:t xml:space="preserve">Annotated contents of the article, which contains information on </w:t>
-            </w:r>
-            <w:r>
-              <w:rPr>
-                <w:lang w:val="en-US"/>
-              </w:rPr>
-              <w:t>all</w:t>
-            </w:r>
-            <w:r>
-              <w:rPr>
-                <w:lang w:val="en-US"/>
-              </w:rPr>
-              <w:t xml:space="preserve"> the entities, their appearance and their average sentiment value.</w:t>
+              <w:t>Annotated contents of the article, which contains information on all the entities, their appearance and their average sentiment value.</w:t>
             </w:r>
           </w:p>
           <w:p>
@@ -18974,25 +19431,7 @@
               <w:rPr>
                 <w:lang w:val="en-US"/>
               </w:rPr>
-              <w:t xml:space="preserve">With these </w:t>
-            </w:r>
-            <w:r>
-              <w:rPr>
-                <w:lang w:val="en-US"/>
-              </w:rPr>
-              <w:t>annotations’</w:t>
-            </w:r>
-            <w:r>
-              <w:rPr>
-                <w:lang w:val="en-US"/>
-              </w:rPr>
-              <w:t xml:space="preserve"> information stored, </w:t>
-            </w:r>
-            <w:r>
-              <w:rPr>
-                <w:lang w:val="en-US"/>
-              </w:rPr>
-              <w:t xml:space="preserve">we implemented a matching algorithm to suggest relevance articles to the one the use is viewing (more information on part </w:t>
+              <w:t xml:space="preserve">With these annotations’ information stored, we implemented a matching algorithm to suggest relevance articles to the one the use is viewing (more information on part </w:t>
             </w:r>
             <w:r>
               <w:rPr>
@@ -19026,7 +19465,7 @@
                 <w:lang w:val="en-US"/>
               </w:rPr>
               <w:drawing>
-                <wp:inline distT="0" distB="0" distL="0" distR="0" wp14:anchorId="6BCDD93C" wp14:editId="0581DAEB">
+                <wp:inline distT="0" distB="0" distL="0" distR="0" wp14:anchorId="19713EAA" wp14:editId="287DC525">
                   <wp:extent cx="3486150" cy="6774675"/>
                   <wp:effectExtent l="0" t="0" r="0" b="7620"/>
                   <wp:docPr id="2" name="Picture 2"/>
@@ -19043,7 +19482,7 @@
                           </pic:cNvPicPr>
                         </pic:nvPicPr>
                         <pic:blipFill>
-                          <a:blip r:embed="rId22">
+                          <a:blip r:embed="rId23">
                             <a:extLst>
                               <a:ext uri="{28A0092B-C50C-407E-A947-70E740481C1C}">
                                 <a14:useLocalDpi xmlns:a14="http://schemas.microsoft.com/office/drawing/2010/main" val="0"/>
@@ -19078,13 +19517,7 @@
               <w:rPr>
                 <w:lang w:val="en-US"/>
               </w:rPr>
-              <w:t>Figure n: Example of a</w:t>
-            </w:r>
-            <w:r>
-              <w:rPr>
-                <w:lang w:val="en-US"/>
-              </w:rPr>
-              <w:t>n annotated article stored in our database</w:t>
+              <w:t>Figure n: Example of an annotated article stored in our database</w:t>
             </w:r>
           </w:p>
         </w:tc>
@@ -19118,20 +19551,12 @@
           <w:lang w:val="en-US"/>
         </w:rPr>
       </w:pPr>
-      <w:bookmarkStart w:id="25" w:name="_Toc3060178"/>
-      <w:r>
-        <w:rPr>
-          <w:lang w:val="en-US"/>
-        </w:rPr>
-        <w:t xml:space="preserve">Articles similarity calculation using only </w:t>
-      </w:r>
-      <w:r>
-        <w:rPr>
-          <w:lang w:val="en-US"/>
-        </w:rPr>
-        <w:t>Named Entity Recognition</w:t>
-      </w:r>
-      <w:bookmarkEnd w:id="25"/>
+      <w:r>
+        <w:rPr>
+          <w:lang w:val="en-US"/>
+        </w:rPr>
+        <w:t>Un-polarizing algorithm for the first prototype</w:t>
+      </w:r>
     </w:p>
     <w:p>
       <w:pPr>
@@ -19734,25 +20159,269 @@
     </w:p>
     <w:p>
       <w:pPr>
+        <w:pStyle w:val="Heading3"/>
+        <w:rPr>
+          <w:lang w:val="en-US"/>
+        </w:rPr>
+      </w:pPr>
+      <w:r>
+        <w:rPr>
+          <w:lang w:val="en-US"/>
+        </w:rPr>
+        <w:t>Weakness of the first prototype</w:t>
+      </w:r>
+    </w:p>
+    <w:p>
+      <w:pPr>
+        <w:rPr>
+          <w:lang w:val="en-US"/>
+        </w:rPr>
+      </w:pPr>
+      <w:bookmarkStart w:id="24" w:name="_Toc3060179"/>
+      <w:r>
+        <w:rPr>
+          <w:lang w:val="en-US"/>
+        </w:rPr>
+        <w:t>Flaw of the sentiment analysis</w:t>
+      </w:r>
+    </w:p>
+    <w:p>
+      <w:pPr>
+        <w:rPr>
+          <w:lang w:val="en-US"/>
+        </w:rPr>
+      </w:pPr>
+      <w:r>
+        <w:rPr>
+          <w:lang w:val="en-US"/>
+        </w:rPr>
+        <w:t>(</w:t>
+      </w:r>
+      <w:r>
+        <w:rPr>
+          <w:i/>
+          <w:lang w:val="en-US"/>
+        </w:rPr>
+        <w:t>Why it’s bad and why we don’t use it</w:t>
+      </w:r>
+      <w:r>
+        <w:rPr>
+          <w:lang w:val="en-US"/>
+        </w:rPr>
+        <w:t xml:space="preserve">) – The sentiment analysis hypothesis </w:t>
+      </w:r>
+      <w:proofErr w:type="gramStart"/>
+      <w:r>
+        <w:rPr>
+          <w:lang w:val="en-US"/>
+        </w:rPr>
+        <w:t>later on</w:t>
+      </w:r>
+      <w:proofErr w:type="gramEnd"/>
+      <w:r>
+        <w:rPr>
+          <w:lang w:val="en-US"/>
+        </w:rPr>
+        <w:t xml:space="preserve"> proves to be almost useless, as the sentiment value of the sentence/paragraph have very little correlation to the content in the articles. Which mean, even if the paragraph talks about the killing of Yemen people, it might still have a normal or positive sentiment (</w:t>
+      </w:r>
+      <w:r>
+        <w:rPr>
+          <w:i/>
+          <w:lang w:val="en-US"/>
+        </w:rPr>
+        <w:t>TODO: find example</w:t>
+      </w:r>
+      <w:r>
+        <w:rPr>
+          <w:lang w:val="en-US"/>
+        </w:rPr>
+        <w:t>)</w:t>
+      </w:r>
+      <w:r>
+        <w:rPr>
+          <w:lang w:val="en-US"/>
+        </w:rPr>
+        <w:t xml:space="preserve">, because journalism is usually supposed to give provide information in the most neutral way, so it’s hard to find any correlation between them. Furthermore, it’s kind of easy to fool the system, using word like nice, good, or </w:t>
+      </w:r>
+      <w:proofErr w:type="gramStart"/>
+      <w:r>
+        <w:rPr>
+          <w:lang w:val="en-US"/>
+        </w:rPr>
+        <w:t>similar to</w:t>
+      </w:r>
+      <w:proofErr w:type="gramEnd"/>
+      <w:r>
+        <w:rPr>
+          <w:lang w:val="en-US"/>
+        </w:rPr>
+        <w:t xml:space="preserve"> that, to make it have a higher sentiment value.</w:t>
+      </w:r>
+    </w:p>
+    <w:p>
+      <w:pPr>
+        <w:rPr>
+          <w:lang w:val="en-US"/>
+        </w:rPr>
+      </w:pPr>
+      <w:r>
+        <w:rPr>
+          <w:lang w:val="en-US"/>
+        </w:rPr>
+        <w:t>(</w:t>
+      </w:r>
+      <w:r>
+        <w:rPr>
+          <w:i/>
+          <w:lang w:val="en-US"/>
+        </w:rPr>
+        <w:t>Example of what other people do, properly write this in a formal way</w:t>
+      </w:r>
+      <w:r>
+        <w:rPr>
+          <w:lang w:val="en-US"/>
+        </w:rPr>
+        <w:t xml:space="preserve">) – Sentiment analysis services are offered by many big companies like IBM, Google, Microsoft, to some other smaller startups and a lot of open-source library exists as well. However, this method proves to be completely useless for our use-case (at least using the Stanford’s NLP lib). Because </w:t>
+      </w:r>
+      <w:r>
+        <w:rPr>
+          <w:lang w:val="en-US"/>
+        </w:rPr>
+        <w:lastRenderedPageBreak/>
+        <w:t xml:space="preserve">practically, sentiment analysis is only good for single sentences only, without </w:t>
+      </w:r>
+      <w:proofErr w:type="gramStart"/>
+      <w:r>
+        <w:rPr>
+          <w:lang w:val="en-US"/>
+        </w:rPr>
+        <w:t>taking into account</w:t>
+      </w:r>
+      <w:proofErr w:type="gramEnd"/>
+      <w:r>
+        <w:rPr>
+          <w:lang w:val="en-US"/>
+        </w:rPr>
+        <w:t xml:space="preserve"> the paragraph or the article. It is mostly used for analyzing customer reviews for products or customer feedbacks.</w:t>
+      </w:r>
+    </w:p>
+    <w:p>
+      <w:pPr>
+        <w:rPr>
+          <w:lang w:val="en-US"/>
+        </w:rPr>
+      </w:pPr>
+      <w:r>
+        <w:rPr>
+          <w:lang w:val="en-US"/>
+        </w:rPr>
+        <w:t>(</w:t>
+      </w:r>
+      <w:r>
+        <w:rPr>
+          <w:i/>
+          <w:lang w:val="en-US"/>
+        </w:rPr>
+        <w:t>Stanford NLP bad</w:t>
+      </w:r>
+      <w:r>
+        <w:rPr>
+          <w:lang w:val="en-US"/>
+        </w:rPr>
+        <w:t>) – Furthermore, the Stanford NLP sentiment analysis result are quite limited, only 5 values, from very negative to normal to very positive, and work on the context of a single sentence only. Google’s service proves to be a bit more useful with sentiment scale from 0 to 100, but still work on a single sentence context. IBM’s service is the fanciest with scale of 100 for sentiment but also some other adjectives like “Anger”, “Nice”, “Happiness”, … which seems to be the most suitable for our case if we decided to go with this.</w:t>
+      </w:r>
+    </w:p>
+    <w:p>
+      <w:pPr>
+        <w:rPr>
+          <w:lang w:val="en-US"/>
+        </w:rPr>
+      </w:pPr>
+      <w:r>
+        <w:rPr>
+          <w:lang w:val="en-US"/>
+        </w:rPr>
+        <w:t xml:space="preserve">In short, sentiment analysis proves to be almost useless. </w:t>
+      </w:r>
+    </w:p>
+    <w:p>
+      <w:pPr>
+        <w:rPr>
+          <w:lang w:val="en-US"/>
+        </w:rPr>
+      </w:pPr>
+      <w:r>
+        <w:rPr>
+          <w:lang w:val="en-US"/>
+        </w:rPr>
+        <w:t xml:space="preserve">This is flaw since it can’t detect sarcasm and is flawed. </w:t>
+      </w:r>
+    </w:p>
+    <w:p>
+      <w:pPr>
+        <w:rPr>
+          <w:i/>
+          <w:lang w:val="en-US"/>
+        </w:rPr>
+      </w:pPr>
+      <w:r>
+        <w:rPr>
+          <w:i/>
+          <w:lang w:val="en-US"/>
+        </w:rPr>
+        <w:t>http://blog.conceptnet.io/posts/2017/how-to-make-a-racist-ai-without-really-trying/</w:t>
+      </w:r>
+    </w:p>
+    <w:p>
+      <w:pPr>
+        <w:rPr>
+          <w:i/>
+          <w:lang w:val="en-US"/>
+        </w:rPr>
+      </w:pPr>
+      <w:r>
+        <w:rPr>
+          <w:i/>
+          <w:lang w:val="en-US"/>
+        </w:rPr>
+        <w:t>Sentiment from text analysis are bias.</w:t>
+      </w:r>
+    </w:p>
+    <w:p>
+      <w:pPr>
+        <w:rPr>
+          <w:i/>
+          <w:lang w:val="en-US"/>
+        </w:rPr>
+      </w:pPr>
+      <w:r>
+        <w:rPr>
+          <w:i/>
+          <w:lang w:val="en-US"/>
+        </w:rPr>
+        <w:t>https://researchportal.bath.ac.uk/en/publications/semantics-derived-automatically-from-language-corpora-necessarily</w:t>
+      </w:r>
+    </w:p>
+    <w:p>
+      <w:pPr>
         <w:pStyle w:val="Heading2"/>
         <w:rPr>
           <w:lang w:val="en-US"/>
         </w:rPr>
       </w:pPr>
-      <w:bookmarkStart w:id="26" w:name="_Toc3060179"/>
-      <w:r>
-        <w:rPr>
-          <w:lang w:val="en-US"/>
-        </w:rPr>
-        <w:t>Un-polarizing algorithm</w:t>
-      </w:r>
-      <w:r>
-        <w:rPr>
-          <w:lang w:val="en-US"/>
-        </w:rPr>
-        <w:t xml:space="preserve"> using Semantic triples</w:t>
-      </w:r>
-      <w:bookmarkEnd w:id="26"/>
+      <w:r>
+        <w:rPr>
+          <w:lang w:val="en-US"/>
+        </w:rPr>
+        <w:t>Second prototype with</w:t>
+      </w:r>
+      <w:r>
+        <w:rPr>
+          <w:lang w:val="en-US"/>
+        </w:rPr>
+        <w:t xml:space="preserve"> Semantic triples</w:t>
+      </w:r>
+      <w:bookmarkEnd w:id="24"/>
     </w:p>
     <w:p>
       <w:pPr>
@@ -19761,14 +20430,14 @@
           <w:lang w:val="en-US"/>
         </w:rPr>
       </w:pPr>
-      <w:bookmarkStart w:id="27" w:name="_Toc3060180"/>
+      <w:bookmarkStart w:id="25" w:name="_Toc3060180"/>
       <w:r>
         <w:rPr>
           <w:lang w:val="en-US"/>
         </w:rPr>
         <w:t>Open information extraction</w:t>
       </w:r>
-      <w:bookmarkEnd w:id="27"/>
+      <w:bookmarkEnd w:id="25"/>
     </w:p>
     <w:p>
       <w:pPr>
@@ -19830,7 +20499,14 @@
         <w:rPr>
           <w:lang w:val="en-US"/>
         </w:rPr>
-        <w:t xml:space="preserve">: Trump hates brown people and Trump push brown people. This can in turn provide much more relevance information as two articles, at one point, talk about the same thing, so the user can not only see what each article says, but they can also have the power to see the content which the subject is talked about. To do such marvelous task, we use </w:t>
+        <w:t xml:space="preserve">: Trump hates brown people and Trump push brown people. This can in turn provide much more relevance information as two articles, at one point, talk about the same thing, so the user can not only see what each article says, but they can also </w:t>
+      </w:r>
+      <w:r>
+        <w:rPr>
+          <w:lang w:val="en-US"/>
+        </w:rPr>
+        <w:lastRenderedPageBreak/>
+        <w:t xml:space="preserve">have the power to see the content which the subject is talked about. To do such marvelous task, we use </w:t>
       </w:r>
       <w:proofErr w:type="spellStart"/>
       <w:r>
@@ -19857,14 +20533,7 @@
         <w:rPr>
           <w:lang w:val="en-US"/>
         </w:rPr>
-        <w:t xml:space="preserve">Open information extraction from Core NLP works pretty good out of the box. Inputting one sentence into it and it gives you a lot of statements constructed from that sentence to work </w:t>
-      </w:r>
-      <w:r>
-        <w:rPr>
-          <w:lang w:val="en-US"/>
-        </w:rPr>
-        <w:lastRenderedPageBreak/>
-        <w:t xml:space="preserve">on. These statement however are too many and too noisy as some of the statement are quite useless information (he is president) or some are shortened version of other statement (USA hates </w:t>
+        <w:t xml:space="preserve">Open information extraction from Core NLP works pretty good out of the box. Inputting one sentence into it and it gives you a lot of statements constructed from that sentence to work on. These statement however are too many and too noisy as some of the statement are quite useless information (he is president) or some are shortened version of other statement (USA hates </w:t>
       </w:r>
       <w:proofErr w:type="spellStart"/>
       <w:r>
@@ -19924,7 +20593,7 @@
                     </pic:cNvPicPr>
                   </pic:nvPicPr>
                   <pic:blipFill>
-                    <a:blip r:embed="rId23" cstate="print">
+                    <a:blip r:embed="rId24" cstate="print">
                       <a:extLst>
                         <a:ext uri="{28A0092B-C50C-407E-A947-70E740481C1C}">
                           <a14:useLocalDpi xmlns:a14="http://schemas.microsoft.com/office/drawing/2010/main" val="0"/>
@@ -20086,6 +20755,7 @@
         <w:rPr>
           <w:lang w:val="en-US"/>
         </w:rPr>
+        <w:lastRenderedPageBreak/>
         <w:t>Last, combined with the named entities analyzed from 3.2.4, all the statement that doesn’t have an entity mentioned will also be removed, since the triplets without any meaningful entities mentioned will be useless in term of information for us anyway &lt;</w:t>
       </w:r>
       <w:proofErr w:type="spellStart"/>
@@ -20119,7 +20789,6 @@
         <w:rPr>
           <w:lang w:val="en-US"/>
         </w:rPr>
-        <w:lastRenderedPageBreak/>
         <w:t>Find example for each of these cases to see which result is removed and which is saved to see the impact, also, maybe some number on how much is removed for example.</w:t>
       </w:r>
     </w:p>
@@ -20162,6 +20831,7 @@
               <w:rPr>
                 <w:lang w:val="en-US"/>
               </w:rPr>
+              <w:lastRenderedPageBreak/>
               <w:t>This is a snippet of the annotation data stored in our database. Each entry contains:</w:t>
             </w:r>
           </w:p>
@@ -20341,14 +21011,7 @@
               <w:rPr>
                 <w:lang w:val="en-US"/>
               </w:rPr>
-              <w:t xml:space="preserve">We made the decision to store as much information as possible like the full sentence text as well as the triplet’s text so that when we return the un-polarized result to the user, they can see all the reason that leads to the decision to show </w:t>
-            </w:r>
-            <w:r>
-              <w:rPr>
-                <w:lang w:val="en-US"/>
-              </w:rPr>
-              <w:lastRenderedPageBreak/>
-              <w:t>them the results and can judge the comparisons for themselves.</w:t>
+              <w:t>We made the decision to store as much information as possible like the full sentence text as well as the triplet’s text so that when we return the un-polarized result to the user, they can see all the reason that leads to the decision to show them the results and can judge the comparisons for themselves.</w:t>
             </w:r>
           </w:p>
         </w:tc>
@@ -20367,7 +21030,6 @@
               <w:rPr>
                 <w:noProof/>
               </w:rPr>
-              <w:lastRenderedPageBreak/>
               <w:drawing>
                 <wp:inline distT="0" distB="0" distL="0" distR="0" wp14:anchorId="538EC748" wp14:editId="277FF84A">
                   <wp:extent cx="3799336" cy="5553075"/>
@@ -20386,7 +21048,7 @@
                           </pic:cNvPicPr>
                         </pic:nvPicPr>
                         <pic:blipFill>
-                          <a:blip r:embed="rId24">
+                          <a:blip r:embed="rId25">
                             <a:extLst>
                               <a:ext uri="{28A0092B-C50C-407E-A947-70E740481C1C}">
                                 <a14:useLocalDpi xmlns:a14="http://schemas.microsoft.com/office/drawing/2010/main" val="0"/>
@@ -20441,22 +21103,22 @@
           <w:lang w:val="en-US"/>
         </w:rPr>
       </w:pPr>
-      <w:bookmarkStart w:id="28" w:name="_Toc3060181"/>
+      <w:bookmarkStart w:id="26" w:name="_Toc3060181"/>
       <w:r>
         <w:rPr>
           <w:lang w:val="en-US"/>
         </w:rPr>
         <w:t>Triplet pairs, common entities and common statement counts</w:t>
       </w:r>
-      <w:bookmarkEnd w:id="28"/>
-    </w:p>
-    <w:p>
-      <w:pPr>
-        <w:rPr>
-          <w:lang w:val="en-US"/>
-        </w:rPr>
-      </w:pPr>
-      <w:bookmarkStart w:id="29" w:name="_Hlk536395139"/>
+      <w:bookmarkEnd w:id="26"/>
+    </w:p>
+    <w:p>
+      <w:pPr>
+        <w:rPr>
+          <w:lang w:val="en-US"/>
+        </w:rPr>
+      </w:pPr>
+      <w:bookmarkStart w:id="27" w:name="_Hlk536395139"/>
       <w:r>
         <w:rPr>
           <w:lang w:val="en-US"/>
@@ -20504,7 +21166,14 @@
         <w:rPr>
           <w:lang w:val="en-US"/>
         </w:rPr>
-        <w:t>we hoped to find some common or opposite statements from different articles that we normally could not normally find if we just read through the titles and skim through the contents.</w:t>
+        <w:t xml:space="preserve">we hoped to find some common or opposite statements from different </w:t>
+      </w:r>
+      <w:r>
+        <w:rPr>
+          <w:lang w:val="en-US"/>
+        </w:rPr>
+        <w:lastRenderedPageBreak/>
+        <w:t>articles that we normally could not normally find if we just read through the titles and skim through the contents.</w:t>
       </w:r>
       <w:r>
         <w:rPr>
@@ -21517,79 +22186,78 @@
           <w:szCs w:val="24"/>
           <w:lang w:val="en-US"/>
         </w:rPr>
-        <w:t xml:space="preserve"> entity pairs are </w:t>
+        <w:t xml:space="preserve"> entity pairs are quite rare, as most of the articles in our database, when compared to the rest of the other articles, doesn’t exist a pair at all. Maybe </w:t>
       </w:r>
       <w:r>
         <w:rPr>
           <w:szCs w:val="24"/>
           <w:lang w:val="en-US"/>
         </w:rPr>
+        <w:t>test with a</w:t>
+      </w:r>
+      <w:r>
+        <w:rPr>
+          <w:szCs w:val="24"/>
+          <w:lang w:val="en-US"/>
+        </w:rPr>
+        <w:t xml:space="preserve"> bigger database?</w:t>
+      </w:r>
+    </w:p>
+    <w:p>
+      <w:pPr>
+        <w:ind w:left="360"/>
+        <w:rPr>
+          <w:lang w:val="en-US"/>
+        </w:rPr>
+      </w:pPr>
+      <w:r>
+        <w:rPr>
+          <w:lang w:val="en-US"/>
+        </w:rPr>
+        <w:t>General rating of the information here? I don’t know, maybe we add more data or stuffs like that?</w:t>
+      </w:r>
+    </w:p>
+    <w:p>
+      <w:pPr>
+        <w:pStyle w:val="Heading3"/>
+        <w:rPr>
+          <w:lang w:val="en-US"/>
+        </w:rPr>
+      </w:pPr>
+      <w:bookmarkStart w:id="28" w:name="_Toc3060182"/>
+      <w:bookmarkEnd w:id="27"/>
+      <w:r>
+        <w:rPr>
+          <w:lang w:val="en-US"/>
+        </w:rPr>
+        <w:t>Providing</w:t>
+      </w:r>
+      <w:r>
+        <w:rPr>
+          <w:lang w:val="en-US"/>
+        </w:rPr>
+        <w:t xml:space="preserve"> the information to the user</w:t>
+      </w:r>
+      <w:bookmarkEnd w:id="28"/>
+    </w:p>
+    <w:p>
+      <w:pPr>
+        <w:rPr>
+          <w:lang w:val="en-US"/>
+        </w:rPr>
+      </w:pPr>
+      <w:r>
+        <w:rPr>
+          <w:lang w:val="en-US"/>
+        </w:rPr>
+        <w:t xml:space="preserve">Since the main purpose of our solution is to provide the user more information so that they can make a better judgement of themselves, we feel that it is important that the we should </w:t>
+      </w:r>
+      <w:r>
+        <w:rPr>
+          <w:lang w:val="en-US"/>
+        </w:rPr>
         <w:lastRenderedPageBreak/>
-        <w:t xml:space="preserve">quite rare, as most of the articles in our database, when compared to the rest of the other articles, doesn’t exist a pair at all. Maybe </w:t>
-      </w:r>
-      <w:r>
-        <w:rPr>
-          <w:szCs w:val="24"/>
-          <w:lang w:val="en-US"/>
-        </w:rPr>
-        <w:t>test with a</w:t>
-      </w:r>
-      <w:r>
-        <w:rPr>
-          <w:szCs w:val="24"/>
-          <w:lang w:val="en-US"/>
-        </w:rPr>
-        <w:t xml:space="preserve"> bigger database?</w:t>
-      </w:r>
-    </w:p>
-    <w:p>
-      <w:pPr>
-        <w:ind w:left="360"/>
-        <w:rPr>
-          <w:lang w:val="en-US"/>
-        </w:rPr>
-      </w:pPr>
-      <w:r>
-        <w:rPr>
-          <w:lang w:val="en-US"/>
-        </w:rPr>
-        <w:t>General rating of the information here? I don’t know, maybe we add more data or stuffs like that?</w:t>
-      </w:r>
-    </w:p>
-    <w:p>
-      <w:pPr>
-        <w:pStyle w:val="Heading3"/>
-        <w:rPr>
-          <w:lang w:val="en-US"/>
-        </w:rPr>
-      </w:pPr>
-      <w:bookmarkStart w:id="30" w:name="_Toc3060182"/>
-      <w:bookmarkEnd w:id="29"/>
-      <w:r>
-        <w:rPr>
-          <w:lang w:val="en-US"/>
-        </w:rPr>
-        <w:t>Providing</w:t>
-      </w:r>
-      <w:r>
-        <w:rPr>
-          <w:lang w:val="en-US"/>
-        </w:rPr>
-        <w:t xml:space="preserve"> the information to the user</w:t>
-      </w:r>
-      <w:bookmarkEnd w:id="30"/>
-    </w:p>
-    <w:p>
-      <w:pPr>
-        <w:rPr>
-          <w:lang w:val="en-US"/>
-        </w:rPr>
-      </w:pPr>
-      <w:r>
-        <w:rPr>
-          <w:lang w:val="en-US"/>
-        </w:rPr>
-        <w:t>Since the main purpose of our solution is to provide the user more information so that they can make a better judgement of themselves, we feel that it is important that the we should also provide as much information as possible. So, for our un-polarizing result, we will give the user the list of the most relevance articles to the one he wants to check, as well as other information that we use to come up with the conclusion, so that he can see the full picture himself, knows the reason we come up with the result, and now, being informed, can fully know the news about the situation or subjects.</w:t>
+        <w:t>also provide as much information as possible. So, for our un-polarizing result, we will give the user the list of the most relevance articles to the one he wants to check, as well as other information that we use to come up with the conclusion, so that he can see the full picture himself, knows the reason we come up with the result, and now, being informed, can fully know the news about the situation or subjects.</w:t>
       </w:r>
     </w:p>
     <w:p>
@@ -21733,7 +22401,7 @@
                           </pic:cNvPicPr>
                         </pic:nvPicPr>
                         <pic:blipFill>
-                          <a:blip r:embed="rId25">
+                          <a:blip r:embed="rId26">
                             <a:extLst>
                               <a:ext uri="{28A0092B-C50C-407E-A947-70E740481C1C}">
                                 <a14:useLocalDpi xmlns:a14="http://schemas.microsoft.com/office/drawing/2010/main" val="0"/>
@@ -21788,7 +22456,7 @@
           <w:lang w:val="en-US"/>
         </w:rPr>
       </w:pPr>
-      <w:bookmarkStart w:id="31" w:name="_Toc3060183"/>
+      <w:bookmarkStart w:id="29" w:name="_Toc3060183"/>
       <w:r>
         <w:rPr>
           <w:lang w:val="en-US"/>
@@ -21808,7 +22476,7 @@
         </w:rPr>
         <w:t>.</w:t>
       </w:r>
-      <w:bookmarkEnd w:id="31"/>
+      <w:bookmarkEnd w:id="29"/>
     </w:p>
     <w:p>
       <w:pPr>
@@ -21971,13 +22639,7 @@
         <w:rPr>
           <w:lang w:val="en-US"/>
         </w:rPr>
-        <w:t>annotator</w:t>
-      </w:r>
-      <w:r>
-        <w:rPr>
-          <w:lang w:val="en-US"/>
-        </w:rPr>
-        <w:t>.</w:t>
+        <w:t>annotator.</w:t>
       </w:r>
     </w:p>
     <w:p>
@@ -22114,7 +22776,7 @@
           <w:lang w:val="en-US"/>
         </w:rPr>
       </w:pPr>
-      <w:bookmarkStart w:id="32" w:name="_Toc3060184"/>
+      <w:bookmarkStart w:id="30" w:name="_Toc3060184"/>
       <w:r>
         <w:rPr>
           <w:lang w:val="en-US"/>
@@ -22122,7 +22784,7 @@
         <w:lastRenderedPageBreak/>
         <w:t>RESULTS EVALUATION</w:t>
       </w:r>
-      <w:bookmarkEnd w:id="32"/>
+      <w:bookmarkEnd w:id="30"/>
     </w:p>
     <w:p>
       <w:pPr>
@@ -22171,7 +22833,7 @@
           <w:lang w:val="en-US"/>
         </w:rPr>
       </w:pPr>
-      <w:bookmarkStart w:id="33" w:name="_Toc3060185"/>
+      <w:bookmarkStart w:id="31" w:name="_Toc3060185"/>
       <w:r>
         <w:rPr>
           <w:lang w:val="en-US"/>
@@ -22179,26 +22841,145 @@
         <w:lastRenderedPageBreak/>
         <w:t>FUTURE WORKS</w:t>
       </w:r>
+      <w:bookmarkEnd w:id="31"/>
+    </w:p>
+    <w:p>
+      <w:pPr>
+        <w:pStyle w:val="Heading2"/>
+        <w:rPr>
+          <w:lang w:val="en-US"/>
+        </w:rPr>
+      </w:pPr>
+      <w:bookmarkStart w:id="32" w:name="_Toc3060186"/>
+      <w:r>
+        <w:rPr>
+          <w:lang w:val="en-US"/>
+        </w:rPr>
+        <w:t>Ontologies based entity relevance</w:t>
+      </w:r>
+      <w:bookmarkEnd w:id="32"/>
+    </w:p>
+    <w:p>
+      <w:pPr>
+        <w:rPr>
+          <w:lang w:val="en-US"/>
+        </w:rPr>
+      </w:pPr>
+      <w:r>
+        <w:rPr>
+          <w:lang w:val="en-US"/>
+        </w:rPr>
+        <w:t>(</w:t>
+      </w:r>
+      <w:r>
+        <w:rPr>
+          <w:i/>
+          <w:lang w:val="en-US"/>
+        </w:rPr>
+        <w:t>How using ontologies, can help finding similar words</w:t>
+      </w:r>
+      <w:r>
+        <w:rPr>
+          <w:i/>
+          <w:lang w:val="en-US"/>
+        </w:rPr>
+        <w:t xml:space="preserve">/entities, </w:t>
+      </w:r>
+      <w:proofErr w:type="gramStart"/>
+      <w:r>
+        <w:rPr>
+          <w:i/>
+          <w:lang w:val="en-US"/>
+        </w:rPr>
+        <w:t>similar to</w:t>
+      </w:r>
+      <w:proofErr w:type="gramEnd"/>
+      <w:r>
+        <w:rPr>
+          <w:i/>
+          <w:lang w:val="en-US"/>
+        </w:rPr>
+        <w:t xml:space="preserve"> the ontologies relevance in </w:t>
+      </w:r>
+      <w:proofErr w:type="spellStart"/>
+      <w:r>
+        <w:rPr>
+          <w:i/>
+          <w:lang w:val="en-US"/>
+        </w:rPr>
+        <w:t>Chinh’s</w:t>
+      </w:r>
+      <w:proofErr w:type="spellEnd"/>
+      <w:r>
+        <w:rPr>
+          <w:i/>
+          <w:lang w:val="en-US"/>
+        </w:rPr>
+        <w:t xml:space="preserve"> thesis</w:t>
+      </w:r>
+      <w:r>
+        <w:rPr>
+          <w:lang w:val="en-US"/>
+        </w:rPr>
+        <w:t xml:space="preserve">) </w:t>
+      </w:r>
+      <w:r>
+        <w:rPr>
+          <w:lang w:val="en-US"/>
+        </w:rPr>
+        <w:t>–</w:t>
+      </w:r>
+      <w:r>
+        <w:rPr>
+          <w:lang w:val="en-US"/>
+        </w:rPr>
+        <w:t xml:space="preserve"> </w:t>
+      </w:r>
+      <w:r>
+        <w:rPr>
+          <w:lang w:val="en-US"/>
+        </w:rPr>
+        <w:t xml:space="preserve">The current system finds entities pair base totally on their word-to-word similarity. </w:t>
+      </w:r>
+      <w:r>
+        <w:rPr>
+          <w:lang w:val="en-US"/>
+        </w:rPr>
+        <w:t>Using ontologies, we could find and link together entities that are relevant to each other (</w:t>
+      </w:r>
+      <w:proofErr w:type="spellStart"/>
+      <w:r>
+        <w:rPr>
+          <w:lang w:val="en-US"/>
+        </w:rPr>
+        <w:t>ie</w:t>
+      </w:r>
+      <w:proofErr w:type="spellEnd"/>
+      <w:r>
+        <w:rPr>
+          <w:lang w:val="en-US"/>
+        </w:rPr>
+        <w:t>, Muslim and Christian, as both are religion), thus, making the system smarter and able to find more information.</w:t>
+      </w:r>
+    </w:p>
+    <w:p>
+      <w:pPr>
+        <w:pStyle w:val="Heading2"/>
+        <w:rPr>
+          <w:lang w:val="en-US"/>
+        </w:rPr>
+      </w:pPr>
+      <w:bookmarkStart w:id="33" w:name="_Toc3060187"/>
+      <w:r>
+        <w:rPr>
+          <w:lang w:val="en-US"/>
+        </w:rPr>
+        <w:t>Word-net verb contradiction</w:t>
+      </w:r>
       <w:bookmarkEnd w:id="33"/>
     </w:p>
     <w:p>
       <w:pPr>
-        <w:pStyle w:val="Heading2"/>
-        <w:rPr>
-          <w:lang w:val="en-US"/>
-        </w:rPr>
-      </w:pPr>
-      <w:bookmarkStart w:id="34" w:name="_Toc3060186"/>
-      <w:r>
-        <w:rPr>
-          <w:lang w:val="en-US"/>
-        </w:rPr>
-        <w:t>Ontologies based entity relevance</w:t>
-      </w:r>
-      <w:bookmarkEnd w:id="34"/>
-    </w:p>
-    <w:p>
-      <w:pPr>
         <w:rPr>
           <w:lang w:val="en-US"/>
         </w:rPr>
@@ -22214,46 +22995,7 @@
           <w:i/>
           <w:lang w:val="en-US"/>
         </w:rPr>
-        <w:t>How using ontologies, can help finding similar words</w:t>
-      </w:r>
-      <w:r>
-        <w:rPr>
-          <w:i/>
-          <w:lang w:val="en-US"/>
-        </w:rPr>
-        <w:t xml:space="preserve">/entities, </w:t>
-      </w:r>
-      <w:proofErr w:type="gramStart"/>
-      <w:r>
-        <w:rPr>
-          <w:i/>
-          <w:lang w:val="en-US"/>
-        </w:rPr>
-        <w:t>similar to</w:t>
-      </w:r>
-      <w:proofErr w:type="gramEnd"/>
-      <w:r>
-        <w:rPr>
-          <w:i/>
-          <w:lang w:val="en-US"/>
-        </w:rPr>
-        <w:t xml:space="preserve"> the ontologies relevance in </w:t>
-      </w:r>
-      <w:proofErr w:type="spellStart"/>
-      <w:r>
-        <w:rPr>
-          <w:i/>
-          <w:lang w:val="en-US"/>
-        </w:rPr>
-        <w:t>Chinh’s</w:t>
-      </w:r>
-      <w:proofErr w:type="spellEnd"/>
-      <w:r>
-        <w:rPr>
-          <w:i/>
-          <w:lang w:val="en-US"/>
-        </w:rPr>
-        <w:t xml:space="preserve"> thesis</w:t>
+        <w:t>With the triplet pairs implemented, we could find contradiction between the triplets. Using word-net to find verb that have similar meaning/or opposite meaning</w:t>
       </w:r>
       <w:r>
         <w:rPr>
@@ -22277,89 +23019,9 @@
         <w:rPr>
           <w:lang w:val="en-US"/>
         </w:rPr>
-        <w:t xml:space="preserve">The current system finds entities pair base totally on their word-to-word similarity. </w:t>
-      </w:r>
-      <w:r>
-        <w:rPr>
-          <w:lang w:val="en-US"/>
-        </w:rPr>
-        <w:t>Using ontologies, we could find and link together entities that are relevant to each other (</w:t>
-      </w:r>
-      <w:proofErr w:type="spellStart"/>
-      <w:r>
-        <w:rPr>
-          <w:lang w:val="en-US"/>
-        </w:rPr>
-        <w:t>ie</w:t>
-      </w:r>
-      <w:proofErr w:type="spellEnd"/>
-      <w:r>
-        <w:rPr>
-          <w:lang w:val="en-US"/>
-        </w:rPr>
-        <w:t>, Muslim and Christian, as both are religion), thus, making the system smarter and able to find more information.</w:t>
-      </w:r>
-    </w:p>
-    <w:p>
-      <w:pPr>
-        <w:pStyle w:val="Heading2"/>
-        <w:rPr>
-          <w:lang w:val="en-US"/>
-        </w:rPr>
-      </w:pPr>
-      <w:bookmarkStart w:id="35" w:name="_Toc3060187"/>
-      <w:r>
-        <w:rPr>
-          <w:lang w:val="en-US"/>
-        </w:rPr>
-        <w:t>Word-net verb contradiction</w:t>
-      </w:r>
-      <w:bookmarkEnd w:id="35"/>
-    </w:p>
-    <w:p>
-      <w:pPr>
-        <w:rPr>
-          <w:lang w:val="en-US"/>
-        </w:rPr>
-      </w:pPr>
-      <w:r>
-        <w:rPr>
-          <w:lang w:val="en-US"/>
-        </w:rPr>
-        <w:t>(</w:t>
-      </w:r>
-      <w:r>
-        <w:rPr>
-          <w:i/>
-          <w:lang w:val="en-US"/>
-        </w:rPr>
-        <w:t>With the triplet pairs implemented, we could find contradiction between the triplets. Using word-net to find verb that have similar meaning/or opposite meaning</w:t>
-      </w:r>
-      <w:r>
-        <w:rPr>
-          <w:lang w:val="en-US"/>
-        </w:rPr>
-        <w:t xml:space="preserve">) </w:t>
-      </w:r>
-      <w:r>
-        <w:rPr>
-          <w:lang w:val="en-US"/>
-        </w:rPr>
-        <w:t>–</w:t>
-      </w:r>
-      <w:r>
-        <w:rPr>
-          <w:lang w:val="en-US"/>
-        </w:rPr>
-        <w:t xml:space="preserve"> </w:t>
-      </w:r>
-      <w:r>
-        <w:rPr>
-          <w:lang w:val="en-US"/>
-        </w:rPr>
         <w:t>For processing the relation verbs, using wordnet (</w:t>
       </w:r>
-      <w:hyperlink r:id="rId26" w:history="1">
+      <w:hyperlink r:id="rId27" w:history="1">
         <w:r>
           <w:rPr>
             <w:rStyle w:val="Hyperlink"/>
@@ -22382,7 +23044,7 @@
           <w:lang w:val="en-US"/>
         </w:rPr>
       </w:pPr>
-      <w:bookmarkStart w:id="36" w:name="_Toc3060188"/>
+      <w:bookmarkStart w:id="34" w:name="_Toc3060188"/>
       <w:r>
         <w:rPr>
           <w:lang w:val="en-US"/>
@@ -22469,15 +23131,15 @@
         </w:rPr>
         <w:t xml:space="preserve"> service design</w:t>
       </w:r>
-      <w:bookmarkEnd w:id="36"/>
-    </w:p>
-    <w:p>
-      <w:pPr>
-        <w:rPr>
-          <w:lang w:val="en-US"/>
-        </w:rPr>
-      </w:pPr>
-      <w:bookmarkStart w:id="37" w:name="_Hlk1492660"/>
+      <w:bookmarkEnd w:id="34"/>
+    </w:p>
+    <w:p>
+      <w:pPr>
+        <w:rPr>
+          <w:lang w:val="en-US"/>
+        </w:rPr>
+      </w:pPr>
+      <w:bookmarkStart w:id="35" w:name="_Hlk1492660"/>
       <w:r>
         <w:rPr>
           <w:noProof/>
@@ -23737,79 +24399,79 @@
           <w:lang w:val="en-US"/>
         </w:rPr>
       </w:pPr>
-      <w:bookmarkStart w:id="38" w:name="_Toc522646496"/>
+      <w:bookmarkStart w:id="36" w:name="_Toc522646496"/>
+      <w:bookmarkEnd w:id="35"/>
+      <w:r>
+        <w:rPr>
+          <w:lang w:val="en-US"/>
+        </w:rPr>
+        <w:t xml:space="preserve">Figure </w:t>
+      </w:r>
+      <w:r>
+        <w:fldChar w:fldCharType="begin"/>
+      </w:r>
+      <w:r>
+        <w:rPr>
+          <w:lang w:val="en-US"/>
+        </w:rPr>
+        <w:instrText xml:space="preserve"> SEQ Figure \* ARABIC </w:instrText>
+      </w:r>
+      <w:r>
+        <w:fldChar w:fldCharType="separate"/>
+      </w:r>
+      <w:r>
+        <w:rPr>
+          <w:noProof/>
+          <w:lang w:val="en-US"/>
+        </w:rPr>
+        <w:t>1</w:t>
+      </w:r>
+      <w:r>
+        <w:fldChar w:fldCharType="end"/>
+      </w:r>
+      <w:r>
+        <w:rPr>
+          <w:lang w:val="en-US"/>
+        </w:rPr>
+        <w:t xml:space="preserve">. </w:t>
+      </w:r>
+      <w:r>
+        <w:rPr>
+          <w:noProof/>
+          <w:lang w:val="en-US"/>
+        </w:rPr>
+        <w:t>Test figure</w:t>
+      </w:r>
+      <w:bookmarkEnd w:id="36"/>
+    </w:p>
+    <w:p>
+      <w:pPr>
+        <w:rPr>
+          <w:lang w:val="en-US"/>
+        </w:rPr>
+      </w:pPr>
+      <w:r>
+        <w:rPr>
+          <w:lang w:val="en-US"/>
+        </w:rPr>
+        <w:t>With the algorithm ready, we need to automatically get our data somehow. Fortunately, there are a lot of news APIs available, for example, Google News or many other things, just one simple APIs and it can give you all the thing you want. It’s also good for evaluation later, because these APIs allow you to search for query by word, date and time, which will be useful to compare the results between our stuffs and theirs.</w:t>
+      </w:r>
+    </w:p>
+    <w:p>
+      <w:pPr>
+        <w:pStyle w:val="Heading2"/>
+        <w:rPr>
+          <w:lang w:val="en-US"/>
+        </w:rPr>
+      </w:pPr>
+      <w:bookmarkStart w:id="37" w:name="_Toc3060189"/>
+      <w:r>
+        <w:rPr>
+          <w:lang w:val="en-US"/>
+        </w:rPr>
+        <w:t>User interface and user experience design</w:t>
+      </w:r>
       <w:bookmarkEnd w:id="37"/>
-      <w:r>
-        <w:rPr>
-          <w:lang w:val="en-US"/>
-        </w:rPr>
-        <w:t xml:space="preserve">Figure </w:t>
-      </w:r>
-      <w:r>
-        <w:fldChar w:fldCharType="begin"/>
-      </w:r>
-      <w:r>
-        <w:rPr>
-          <w:lang w:val="en-US"/>
-        </w:rPr>
-        <w:instrText xml:space="preserve"> SEQ Figure \* ARABIC </w:instrText>
-      </w:r>
-      <w:r>
-        <w:fldChar w:fldCharType="separate"/>
-      </w:r>
-      <w:r>
-        <w:rPr>
-          <w:noProof/>
-          <w:lang w:val="en-US"/>
-        </w:rPr>
-        <w:t>1</w:t>
-      </w:r>
-      <w:r>
-        <w:fldChar w:fldCharType="end"/>
-      </w:r>
-      <w:r>
-        <w:rPr>
-          <w:lang w:val="en-US"/>
-        </w:rPr>
-        <w:t xml:space="preserve">. </w:t>
-      </w:r>
-      <w:r>
-        <w:rPr>
-          <w:noProof/>
-          <w:lang w:val="en-US"/>
-        </w:rPr>
-        <w:t>Test figure</w:t>
-      </w:r>
-      <w:bookmarkEnd w:id="38"/>
-    </w:p>
-    <w:p>
-      <w:pPr>
-        <w:rPr>
-          <w:lang w:val="en-US"/>
-        </w:rPr>
-      </w:pPr>
-      <w:r>
-        <w:rPr>
-          <w:lang w:val="en-US"/>
-        </w:rPr>
-        <w:t>With the algorithm ready, we need to automatically get our data somehow. Fortunately, there are a lot of news APIs available, for example, Google News or many other things, just one simple APIs and it can give you all the thing you want. It’s also good for evaluation later, because these APIs allow you to search for query by word, date and time, which will be useful to compare the results between our stuffs and theirs.</w:t>
-      </w:r>
-    </w:p>
-    <w:p>
-      <w:pPr>
-        <w:pStyle w:val="Heading2"/>
-        <w:rPr>
-          <w:lang w:val="en-US"/>
-        </w:rPr>
-      </w:pPr>
-      <w:bookmarkStart w:id="39" w:name="_Toc3060189"/>
-      <w:r>
-        <w:rPr>
-          <w:lang w:val="en-US"/>
-        </w:rPr>
-        <w:t>User interface and user experience design</w:t>
-      </w:r>
-      <w:bookmarkEnd w:id="39"/>
     </w:p>
     <w:p>
       <w:pPr>
@@ -23828,7 +24490,7 @@
           <w:lang w:val="en-US"/>
         </w:rPr>
       </w:pPr>
-      <w:bookmarkStart w:id="40" w:name="_Toc3060190"/>
+      <w:bookmarkStart w:id="38" w:name="_Toc3060190"/>
       <w:r>
         <w:rPr>
           <w:lang w:val="en-US"/>
@@ -23836,7 +24498,7 @@
         <w:lastRenderedPageBreak/>
         <w:t>CONCLUSION</w:t>
       </w:r>
-      <w:bookmarkEnd w:id="40"/>
+      <w:bookmarkEnd w:id="38"/>
     </w:p>
     <w:p>
       <w:pPr>
@@ -23962,7 +24624,7 @@
             <w:pPr>
               <w:pStyle w:val="taulukonotsikot"/>
             </w:pPr>
-            <w:bookmarkStart w:id="41" w:name="_Hlk522645698"/>
+            <w:bookmarkStart w:id="39" w:name="_Hlk522645698"/>
             <w:r>
               <w:t>Word</w:t>
             </w:r>
@@ -24293,8 +24955,8 @@
           <w:lang w:val="en-US"/>
         </w:rPr>
       </w:pPr>
-      <w:bookmarkStart w:id="42" w:name="_Ref404168555"/>
-      <w:bookmarkStart w:id="43" w:name="_Toc522645773"/>
+      <w:bookmarkStart w:id="40" w:name="_Ref404168555"/>
+      <w:bookmarkStart w:id="41" w:name="_Toc522645773"/>
       <w:r>
         <w:rPr>
           <w:lang w:val="en-US"/>
@@ -24333,7 +24995,7 @@
         </w:rPr>
         <w:fldChar w:fldCharType="end"/>
       </w:r>
-      <w:bookmarkEnd w:id="42"/>
+      <w:bookmarkEnd w:id="40"/>
       <w:r>
         <w:rPr>
           <w:noProof/>
@@ -24341,9 +25003,9 @@
         </w:rPr>
         <w:t>. Example of the table</w:t>
       </w:r>
-      <w:bookmarkEnd w:id="43"/>
-    </w:p>
-    <w:bookmarkEnd w:id="41"/>
+      <w:bookmarkEnd w:id="41"/>
+    </w:p>
+    <w:bookmarkEnd w:id="39"/>
     <w:p>
       <w:pPr>
         <w:pStyle w:val="BodyText"/>
@@ -24359,8 +25021,8 @@
           <w:lang w:val="en-US"/>
         </w:rPr>
       </w:pPr>
-      <w:bookmarkStart w:id="44" w:name="_Toc3060191"/>
-      <w:bookmarkStart w:id="45" w:name="_Toc499365405"/>
+      <w:bookmarkStart w:id="42" w:name="_Toc3060191"/>
+      <w:bookmarkStart w:id="43" w:name="_Toc499365405"/>
       <w:r>
         <w:rPr>
           <w:lang w:val="en-US"/>
@@ -24368,7 +25030,7 @@
         <w:lastRenderedPageBreak/>
         <w:t>Bibliography</w:t>
       </w:r>
-      <w:bookmarkEnd w:id="44"/>
+      <w:bookmarkEnd w:id="42"/>
     </w:p>
     <w:p>
       <w:pPr>
@@ -24542,8 +25204,8 @@
           <w:lang w:val="en-US"/>
         </w:rPr>
       </w:pPr>
-      <w:bookmarkStart w:id="46" w:name="_Toc3060192"/>
-      <w:bookmarkEnd w:id="45"/>
+      <w:bookmarkStart w:id="44" w:name="_Toc3060192"/>
+      <w:bookmarkEnd w:id="43"/>
       <w:r>
         <w:rPr>
           <w:lang w:val="en-US"/>
@@ -24551,43 +25213,43 @@
         <w:lastRenderedPageBreak/>
         <w:t>Appendices</w:t>
       </w:r>
+      <w:bookmarkEnd w:id="44"/>
+    </w:p>
+    <w:p>
+      <w:pPr>
+        <w:pStyle w:val="Heading2-liitteet"/>
+        <w:rPr>
+          <w:lang w:val="en-US"/>
+        </w:rPr>
+      </w:pPr>
+      <w:bookmarkStart w:id="45" w:name="_Toc3060193"/>
+      <w:r>
+        <w:rPr>
+          <w:lang w:val="en-US"/>
+        </w:rPr>
+        <w:t>Title of the first appendix</w:t>
+      </w:r>
+      <w:bookmarkEnd w:id="45"/>
+    </w:p>
+    <w:p>
+      <w:pPr>
+        <w:pStyle w:val="Heading2-liitteet"/>
+        <w:rPr>
+          <w:lang w:val="en-US"/>
+        </w:rPr>
+      </w:pPr>
+      <w:bookmarkStart w:id="46" w:name="_Toc3060194"/>
+      <w:r>
+        <w:rPr>
+          <w:lang w:val="en-US"/>
+        </w:rPr>
+        <w:t>Title of the second appendix</w:t>
+      </w:r>
       <w:bookmarkEnd w:id="46"/>
     </w:p>
-    <w:p>
-      <w:pPr>
-        <w:pStyle w:val="Heading2-liitteet"/>
-        <w:rPr>
-          <w:lang w:val="en-US"/>
-        </w:rPr>
-      </w:pPr>
-      <w:bookmarkStart w:id="47" w:name="_Toc3060193"/>
-      <w:r>
-        <w:rPr>
-          <w:lang w:val="en-US"/>
-        </w:rPr>
-        <w:t>Title of the first appendix</w:t>
-      </w:r>
-      <w:bookmarkEnd w:id="47"/>
-    </w:p>
-    <w:p>
-      <w:pPr>
-        <w:pStyle w:val="Heading2-liitteet"/>
-        <w:rPr>
-          <w:lang w:val="en-US"/>
-        </w:rPr>
-      </w:pPr>
-      <w:bookmarkStart w:id="48" w:name="_Toc3060194"/>
-      <w:r>
-        <w:rPr>
-          <w:lang w:val="en-US"/>
-        </w:rPr>
-        <w:t>Title of the second appendix</w:t>
-      </w:r>
-      <w:bookmarkEnd w:id="48"/>
-    </w:p>
     <w:sectPr>
-      <w:headerReference w:type="default" r:id="rId27"/>
-      <w:footerReference w:type="default" r:id="rId28"/>
+      <w:headerReference w:type="default" r:id="rId28"/>
+      <w:footerReference w:type="default" r:id="rId29"/>
       <w:pgSz w:w="11906" w:h="16838" w:code="9"/>
       <w:pgMar w:top="1985" w:right="1134" w:bottom="1985" w:left="1985" w:header="708" w:footer="708" w:gutter="0"/>
       <w:pgNumType w:start="1"/>
@@ -24915,6 +25577,9 @@
         <w:footnoteRef/>
       </w:r>
       <w:r>
+        <w:rPr>
+          <w:lang w:val="en-US"/>
+        </w:rPr>
         <w:t xml:space="preserve"> </w:t>
       </w:r>
       <w:r>
@@ -27947,7 +28612,7 @@
   <w:abstractNum w:abstractNumId="34" w15:restartNumberingAfterBreak="0">
     <w:nsid w:val="7BE00C76"/>
     <w:multiLevelType w:val="hybridMultilevel"/>
-    <w:tmpl w:val="7CC63846"/>
+    <w:tmpl w:val="FD02DE88"/>
     <w:lvl w:ilvl="0" w:tplc="04090001">
       <w:start w:val="1"/>
       <w:numFmt w:val="bullet"/>
@@ -28757,7 +29422,6 @@
   <w:style w:type="character" w:default="1" w:styleId="DefaultParagraphFont">
     <w:name w:val="Default Paragraph Font"/>
     <w:uiPriority w:val="1"/>
-    <w:semiHidden/>
     <w:unhideWhenUsed/>
   </w:style>
   <w:style w:type="table" w:default="1" w:styleId="TableNormal">
@@ -29836,7 +30500,7 @@
 </file>
 
 <file path=customXml/itemProps1.xml><?xml version="1.0" encoding="utf-8"?>
-<ds:datastoreItem xmlns:ds="http://schemas.openxmlformats.org/officeDocument/2006/customXml" ds:itemID="{9D801C62-04BE-46C3-84D8-A3819171B8AA}">
+<ds:datastoreItem xmlns:ds="http://schemas.openxmlformats.org/officeDocument/2006/customXml" ds:itemID="{04C2A770-7727-41DA-B3D8-FC98E9D109C1}">
   <ds:schemaRefs>
     <ds:schemaRef ds:uri="http://schemas.openxmlformats.org/officeDocument/2006/bibliography"/>
   </ds:schemaRefs>

</xml_diff>

<commit_message>
Update thesis: finish chapter 3.2.4 - NER, will try to tackle 3 chapters tomorrow.
</commit_message>
<xml_diff>
--- a/WISE-MinhDuc-Master-thesis.docx
+++ b/WISE-MinhDuc-Master-thesis.docx
@@ -95,7 +95,7 @@
           <w:noProof/>
           <w:lang w:val="en-US"/>
         </w:rPr>
-        <w:t>March 20, 2019</w:t>
+        <w:t>March 21, 2019</w:t>
       </w:r>
       <w:r>
         <w:rPr>
@@ -863,7 +863,7 @@
           <w:noProof/>
           <w:lang w:val="en-US"/>
         </w:rPr>
-        <w:t>March 20, 2019</w:t>
+        <w:t>March 21, 2019</w:t>
       </w:r>
       <w:r>
         <w:rPr>
@@ -1370,7 +1370,7 @@
         </w:rPr>
         <w:fldChar w:fldCharType="separate"/>
       </w:r>
-      <w:hyperlink w:anchor="_Toc3060154" w:history="1">
+      <w:hyperlink w:anchor="_Toc4103520" w:history="1">
         <w:r>
           <w:rPr>
             <w:rStyle w:val="Hyperlink"/>
@@ -1418,7 +1418,7 @@
             <w:noProof/>
             <w:webHidden/>
           </w:rPr>
-          <w:instrText xml:space="preserve"> PAGEREF _Toc3060154 \h </w:instrText>
+          <w:instrText xml:space="preserve"> PAGEREF _Toc4103520 \h </w:instrText>
         </w:r>
         <w:r>
           <w:rPr>
@@ -1459,7 +1459,7 @@
           <w:lang w:val="en-US"/>
         </w:rPr>
       </w:pPr>
-      <w:hyperlink w:anchor="_Toc3060155" w:history="1">
+      <w:hyperlink w:anchor="_Toc4103521" w:history="1">
         <w:r>
           <w:rPr>
             <w:rStyle w:val="Hyperlink"/>
@@ -1499,7 +1499,7 @@
           <w:rPr>
             <w:webHidden/>
           </w:rPr>
-          <w:instrText xml:space="preserve"> PAGEREF _Toc3060155 \h </w:instrText>
+          <w:instrText xml:space="preserve"> PAGEREF _Toc4103521 \h </w:instrText>
         </w:r>
         <w:r>
           <w:rPr>
@@ -1536,7 +1536,7 @@
           <w:lang w:val="en-US"/>
         </w:rPr>
       </w:pPr>
-      <w:hyperlink w:anchor="_Toc3060156" w:history="1">
+      <w:hyperlink w:anchor="_Toc4103522" w:history="1">
         <w:r>
           <w:rPr>
             <w:rStyle w:val="Hyperlink"/>
@@ -1576,7 +1576,7 @@
           <w:rPr>
             <w:webHidden/>
           </w:rPr>
-          <w:instrText xml:space="preserve"> PAGEREF _Toc3060156 \h </w:instrText>
+          <w:instrText xml:space="preserve"> PAGEREF _Toc4103522 \h </w:instrText>
         </w:r>
         <w:r>
           <w:rPr>
@@ -1593,7 +1593,7 @@
           <w:rPr>
             <w:webHidden/>
           </w:rPr>
-          <w:t>1</w:t>
+          <w:t>2</w:t>
         </w:r>
         <w:r>
           <w:rPr>
@@ -1613,7 +1613,7 @@
           <w:lang w:val="en-US"/>
         </w:rPr>
       </w:pPr>
-      <w:hyperlink w:anchor="_Toc3060157" w:history="1">
+      <w:hyperlink w:anchor="_Toc4103523" w:history="1">
         <w:r>
           <w:rPr>
             <w:rStyle w:val="Hyperlink"/>
@@ -1653,7 +1653,7 @@
           <w:rPr>
             <w:webHidden/>
           </w:rPr>
-          <w:instrText xml:space="preserve"> PAGEREF _Toc3060157 \h </w:instrText>
+          <w:instrText xml:space="preserve"> PAGEREF _Toc4103523 \h </w:instrText>
         </w:r>
         <w:r>
           <w:rPr>
@@ -1690,7 +1690,7 @@
           <w:lang w:val="en-US"/>
         </w:rPr>
       </w:pPr>
-      <w:hyperlink w:anchor="_Toc3060158" w:history="1">
+      <w:hyperlink w:anchor="_Toc4103524" w:history="1">
         <w:r>
           <w:rPr>
             <w:rStyle w:val="Hyperlink"/>
@@ -1730,7 +1730,7 @@
           <w:rPr>
             <w:webHidden/>
           </w:rPr>
-          <w:instrText xml:space="preserve"> PAGEREF _Toc3060158 \h </w:instrText>
+          <w:instrText xml:space="preserve"> PAGEREF _Toc4103524 \h </w:instrText>
         </w:r>
         <w:r>
           <w:rPr>
@@ -1770,7 +1770,7 @@
           <w:lang w:val="en-US"/>
         </w:rPr>
       </w:pPr>
-      <w:hyperlink w:anchor="_Toc3060159" w:history="1">
+      <w:hyperlink w:anchor="_Toc4103525" w:history="1">
         <w:r>
           <w:rPr>
             <w:rStyle w:val="Hyperlink"/>
@@ -1818,7 +1818,7 @@
             <w:noProof/>
             <w:webHidden/>
           </w:rPr>
-          <w:instrText xml:space="preserve"> PAGEREF _Toc3060159 \h </w:instrText>
+          <w:instrText xml:space="preserve"> PAGEREF _Toc4103525 \h </w:instrText>
         </w:r>
         <w:r>
           <w:rPr>
@@ -1859,7 +1859,7 @@
           <w:lang w:val="en-US"/>
         </w:rPr>
       </w:pPr>
-      <w:hyperlink w:anchor="_Toc3060160" w:history="1">
+      <w:hyperlink w:anchor="_Toc4103526" w:history="1">
         <w:r>
           <w:rPr>
             <w:rStyle w:val="Hyperlink"/>
@@ -1881,7 +1881,7 @@
             <w:rStyle w:val="Hyperlink"/>
             <w:lang w:val="en-US"/>
           </w:rPr>
-          <w:t>Original hypothesis</w:t>
+          <w:t>Our hypothesis</w:t>
         </w:r>
         <w:r>
           <w:rPr>
@@ -1899,7 +1899,7 @@
           <w:rPr>
             <w:webHidden/>
           </w:rPr>
-          <w:instrText xml:space="preserve"> PAGEREF _Toc3060160 \h </w:instrText>
+          <w:instrText xml:space="preserve"> PAGEREF _Toc4103526 \h </w:instrText>
         </w:r>
         <w:r>
           <w:rPr>
@@ -1936,7 +1936,7 @@
           <w:lang w:val="en-US"/>
         </w:rPr>
       </w:pPr>
-      <w:hyperlink w:anchor="_Toc3060161" w:history="1">
+      <w:hyperlink w:anchor="_Toc4103527" w:history="1">
         <w:r>
           <w:rPr>
             <w:rStyle w:val="Hyperlink"/>
@@ -1976,7 +1976,7 @@
           <w:rPr>
             <w:webHidden/>
           </w:rPr>
-          <w:instrText xml:space="preserve"> PAGEREF _Toc3060161 \h </w:instrText>
+          <w:instrText xml:space="preserve"> PAGEREF _Toc4103527 \h </w:instrText>
         </w:r>
         <w:r>
           <w:rPr>
@@ -1993,7 +1993,7 @@
           <w:rPr>
             <w:webHidden/>
           </w:rPr>
-          <w:t>4</w:t>
+          <w:t>5</w:t>
         </w:r>
         <w:r>
           <w:rPr>
@@ -2013,7 +2013,7 @@
           <w:lang w:val="en-US"/>
         </w:rPr>
       </w:pPr>
-      <w:hyperlink w:anchor="_Toc3060162" w:history="1">
+      <w:hyperlink w:anchor="_Toc4103528" w:history="1">
         <w:r>
           <w:rPr>
             <w:rStyle w:val="Hyperlink"/>
@@ -2035,7 +2035,7 @@
             <w:rStyle w:val="Hyperlink"/>
             <w:lang w:val="en-US"/>
           </w:rPr>
-          <w:t>Required technologies</w:t>
+          <w:t>Natural language processing</w:t>
         </w:r>
         <w:r>
           <w:rPr>
@@ -2053,7 +2053,7 @@
           <w:rPr>
             <w:webHidden/>
           </w:rPr>
-          <w:instrText xml:space="preserve"> PAGEREF _Toc3060162 \h </w:instrText>
+          <w:instrText xml:space="preserve"> PAGEREF _Toc4103528 \h </w:instrText>
         </w:r>
         <w:r>
           <w:rPr>
@@ -2070,7 +2070,84 @@
           <w:rPr>
             <w:webHidden/>
           </w:rPr>
-          <w:t>5</w:t>
+          <w:t>7</w:t>
+        </w:r>
+        <w:r>
+          <w:rPr>
+            <w:webHidden/>
+          </w:rPr>
+          <w:fldChar w:fldCharType="end"/>
+        </w:r>
+      </w:hyperlink>
+    </w:p>
+    <w:p>
+      <w:pPr>
+        <w:pStyle w:val="TOC2"/>
+        <w:rPr>
+          <w:rFonts w:asciiTheme="minorHAnsi" w:eastAsiaTheme="minorEastAsia" w:hAnsiTheme="minorHAnsi" w:cstheme="minorBidi"/>
+          <w:sz w:val="22"/>
+          <w:szCs w:val="22"/>
+          <w:lang w:val="en-US"/>
+        </w:rPr>
+      </w:pPr>
+      <w:hyperlink w:anchor="_Toc4103529" w:history="1">
+        <w:r>
+          <w:rPr>
+            <w:rStyle w:val="Hyperlink"/>
+            <w:lang w:val="en-US"/>
+          </w:rPr>
+          <w:t>2.4</w:t>
+        </w:r>
+        <w:r>
+          <w:rPr>
+            <w:rFonts w:asciiTheme="minorHAnsi" w:eastAsiaTheme="minorEastAsia" w:hAnsiTheme="minorHAnsi" w:cstheme="minorBidi"/>
+            <w:sz w:val="22"/>
+            <w:szCs w:val="22"/>
+            <w:lang w:val="en-US"/>
+          </w:rPr>
+          <w:tab/>
+        </w:r>
+        <w:r>
+          <w:rPr>
+            <w:rStyle w:val="Hyperlink"/>
+            <w:lang w:val="en-US"/>
+          </w:rPr>
+          <w:t>Technologies used in this work</w:t>
+        </w:r>
+        <w:r>
+          <w:rPr>
+            <w:webHidden/>
+          </w:rPr>
+          <w:tab/>
+        </w:r>
+        <w:r>
+          <w:rPr>
+            <w:webHidden/>
+          </w:rPr>
+          <w:fldChar w:fldCharType="begin"/>
+        </w:r>
+        <w:r>
+          <w:rPr>
+            <w:webHidden/>
+          </w:rPr>
+          <w:instrText xml:space="preserve"> PAGEREF _Toc4103529 \h </w:instrText>
+        </w:r>
+        <w:r>
+          <w:rPr>
+            <w:webHidden/>
+          </w:rPr>
+        </w:r>
+        <w:r>
+          <w:rPr>
+            <w:webHidden/>
+          </w:rPr>
+          <w:fldChar w:fldCharType="separate"/>
+        </w:r>
+        <w:r>
+          <w:rPr>
+            <w:webHidden/>
+          </w:rPr>
+          <w:t>8</w:t>
         </w:r>
         <w:r>
           <w:rPr>
@@ -2092,14 +2169,14 @@
           <w:lang w:val="en-US"/>
         </w:rPr>
       </w:pPr>
-      <w:hyperlink w:anchor="_Toc3060163" w:history="1">
+      <w:hyperlink w:anchor="_Toc4103530" w:history="1">
         <w:r>
           <w:rPr>
             <w:rStyle w:val="Hyperlink"/>
             <w:noProof/>
             <w:lang w:val="en-US"/>
           </w:rPr>
-          <w:t>2.3.1</w:t>
+          <w:t>2.4.1</w:t>
         </w:r>
         <w:r>
           <w:rPr>
@@ -2118,7 +2195,7 @@
             <w:noProof/>
             <w:lang w:val="en-US"/>
           </w:rPr>
-          <w:t>Natural language processing and its sub-domains</w:t>
+          <w:t>Stanford CoreNLP</w:t>
         </w:r>
         <w:r>
           <w:rPr>
@@ -2139,7 +2216,7 @@
             <w:noProof/>
             <w:webHidden/>
           </w:rPr>
-          <w:instrText xml:space="preserve"> PAGEREF _Toc3060163 \h </w:instrText>
+          <w:instrText xml:space="preserve"> PAGEREF _Toc4103530 \h </w:instrText>
         </w:r>
         <w:r>
           <w:rPr>
@@ -2159,7 +2236,7 @@
             <w:noProof/>
             <w:webHidden/>
           </w:rPr>
-          <w:t>5</w:t>
+          <w:t>8</w:t>
         </w:r>
         <w:r>
           <w:rPr>
@@ -2182,14 +2259,14 @@
           <w:lang w:val="en-US"/>
         </w:rPr>
       </w:pPr>
-      <w:hyperlink w:anchor="_Toc3060164" w:history="1">
+      <w:hyperlink w:anchor="_Toc4103531" w:history="1">
         <w:r>
           <w:rPr>
             <w:rStyle w:val="Hyperlink"/>
             <w:noProof/>
             <w:lang w:val="en-US"/>
           </w:rPr>
-          <w:t>2.3.2</w:t>
+          <w:t>2.4.2</w:t>
         </w:r>
         <w:r>
           <w:rPr>
@@ -2208,7 +2285,7 @@
             <w:noProof/>
             <w:lang w:val="en-US"/>
           </w:rPr>
-          <w:t>Open Information Extractor / Semantic triple</w:t>
+          <w:t>Node.js</w:t>
         </w:r>
         <w:r>
           <w:rPr>
@@ -2229,7 +2306,7 @@
             <w:noProof/>
             <w:webHidden/>
           </w:rPr>
-          <w:instrText xml:space="preserve"> PAGEREF _Toc3060164 \h </w:instrText>
+          <w:instrText xml:space="preserve"> PAGEREF _Toc4103531 \h </w:instrText>
         </w:r>
         <w:r>
           <w:rPr>
@@ -2249,88 +2326,11 @@
             <w:noProof/>
             <w:webHidden/>
           </w:rPr>
-          <w:t>6</w:t>
+          <w:t>10</w:t>
         </w:r>
         <w:r>
           <w:rPr>
             <w:noProof/>
-            <w:webHidden/>
-          </w:rPr>
-          <w:fldChar w:fldCharType="end"/>
-        </w:r>
-      </w:hyperlink>
-    </w:p>
-    <w:p>
-      <w:pPr>
-        <w:pStyle w:val="TOC2"/>
-        <w:rPr>
-          <w:rFonts w:asciiTheme="minorHAnsi" w:eastAsiaTheme="minorEastAsia" w:hAnsiTheme="minorHAnsi" w:cstheme="minorBidi"/>
-          <w:sz w:val="22"/>
-          <w:szCs w:val="22"/>
-          <w:lang w:val="en-US"/>
-        </w:rPr>
-      </w:pPr>
-      <w:hyperlink w:anchor="_Toc3060165" w:history="1">
-        <w:r>
-          <w:rPr>
-            <w:rStyle w:val="Hyperlink"/>
-            <w:lang w:val="en-US"/>
-          </w:rPr>
-          <w:t>2.4</w:t>
-        </w:r>
-        <w:r>
-          <w:rPr>
-            <w:rFonts w:asciiTheme="minorHAnsi" w:eastAsiaTheme="minorEastAsia" w:hAnsiTheme="minorHAnsi" w:cstheme="minorBidi"/>
-            <w:sz w:val="22"/>
-            <w:szCs w:val="22"/>
-            <w:lang w:val="en-US"/>
-          </w:rPr>
-          <w:tab/>
-        </w:r>
-        <w:r>
-          <w:rPr>
-            <w:rStyle w:val="Hyperlink"/>
-            <w:lang w:val="en-US"/>
-          </w:rPr>
-          <w:t>Technologies used in this work</w:t>
-        </w:r>
-        <w:r>
-          <w:rPr>
-            <w:webHidden/>
-          </w:rPr>
-          <w:tab/>
-        </w:r>
-        <w:r>
-          <w:rPr>
-            <w:webHidden/>
-          </w:rPr>
-          <w:fldChar w:fldCharType="begin"/>
-        </w:r>
-        <w:r>
-          <w:rPr>
-            <w:webHidden/>
-          </w:rPr>
-          <w:instrText xml:space="preserve"> PAGEREF _Toc3060165 \h </w:instrText>
-        </w:r>
-        <w:r>
-          <w:rPr>
-            <w:webHidden/>
-          </w:rPr>
-        </w:r>
-        <w:r>
-          <w:rPr>
-            <w:webHidden/>
-          </w:rPr>
-          <w:fldChar w:fldCharType="separate"/>
-        </w:r>
-        <w:r>
-          <w:rPr>
-            <w:webHidden/>
-          </w:rPr>
-          <w:t>6</w:t>
-        </w:r>
-        <w:r>
-          <w:rPr>
             <w:webHidden/>
           </w:rPr>
           <w:fldChar w:fldCharType="end"/>
@@ -2349,14 +2349,14 @@
           <w:lang w:val="en-US"/>
         </w:rPr>
       </w:pPr>
-      <w:hyperlink w:anchor="_Toc3060166" w:history="1">
+      <w:hyperlink w:anchor="_Toc4103532" w:history="1">
         <w:r>
           <w:rPr>
             <w:rStyle w:val="Hyperlink"/>
             <w:noProof/>
             <w:lang w:val="en-US"/>
           </w:rPr>
-          <w:t>2.4.1</w:t>
+          <w:t>2.4.3</w:t>
         </w:r>
         <w:r>
           <w:rPr>
@@ -2375,7 +2375,7 @@
             <w:noProof/>
             <w:lang w:val="en-US"/>
           </w:rPr>
-          <w:t>Stanford CoreNLP</w:t>
+          <w:t>Version control system, Git and GitHub</w:t>
         </w:r>
         <w:r>
           <w:rPr>
@@ -2396,7 +2396,7 @@
             <w:noProof/>
             <w:webHidden/>
           </w:rPr>
-          <w:instrText xml:space="preserve"> PAGEREF _Toc3060166 \h </w:instrText>
+          <w:instrText xml:space="preserve"> PAGEREF _Toc4103532 \h </w:instrText>
         </w:r>
         <w:r>
           <w:rPr>
@@ -2416,187 +2416,7 @@
             <w:noProof/>
             <w:webHidden/>
           </w:rPr>
-          <w:t>6</w:t>
-        </w:r>
-        <w:r>
-          <w:rPr>
-            <w:noProof/>
-            <w:webHidden/>
-          </w:rPr>
-          <w:fldChar w:fldCharType="end"/>
-        </w:r>
-      </w:hyperlink>
-    </w:p>
-    <w:p>
-      <w:pPr>
-        <w:pStyle w:val="TOC3"/>
-        <w:rPr>
-          <w:rFonts w:asciiTheme="minorHAnsi" w:eastAsiaTheme="minorEastAsia" w:hAnsiTheme="minorHAnsi" w:cstheme="minorBidi"/>
-          <w:iCs w:val="0"/>
-          <w:noProof/>
-          <w:sz w:val="22"/>
-          <w:szCs w:val="22"/>
-          <w:lang w:val="en-US"/>
-        </w:rPr>
-      </w:pPr>
-      <w:hyperlink w:anchor="_Toc3060167" w:history="1">
-        <w:r>
-          <w:rPr>
-            <w:rStyle w:val="Hyperlink"/>
-            <w:noProof/>
-            <w:lang w:val="en-US"/>
-          </w:rPr>
-          <w:t>2.4.2</w:t>
-        </w:r>
-        <w:r>
-          <w:rPr>
-            <w:rFonts w:asciiTheme="minorHAnsi" w:eastAsiaTheme="minorEastAsia" w:hAnsiTheme="minorHAnsi" w:cstheme="minorBidi"/>
-            <w:iCs w:val="0"/>
-            <w:noProof/>
-            <w:sz w:val="22"/>
-            <w:szCs w:val="22"/>
-            <w:lang w:val="en-US"/>
-          </w:rPr>
-          <w:tab/>
-        </w:r>
-        <w:r>
-          <w:rPr>
-            <w:rStyle w:val="Hyperlink"/>
-            <w:noProof/>
-            <w:lang w:val="en-US"/>
-          </w:rPr>
-          <w:t>Node.js</w:t>
-        </w:r>
-        <w:r>
-          <w:rPr>
-            <w:noProof/>
-            <w:webHidden/>
-          </w:rPr>
-          <w:tab/>
-        </w:r>
-        <w:r>
-          <w:rPr>
-            <w:noProof/>
-            <w:webHidden/>
-          </w:rPr>
-          <w:fldChar w:fldCharType="begin"/>
-        </w:r>
-        <w:r>
-          <w:rPr>
-            <w:noProof/>
-            <w:webHidden/>
-          </w:rPr>
-          <w:instrText xml:space="preserve"> PAGEREF _Toc3060167 \h </w:instrText>
-        </w:r>
-        <w:r>
-          <w:rPr>
-            <w:noProof/>
-            <w:webHidden/>
-          </w:rPr>
-        </w:r>
-        <w:r>
-          <w:rPr>
-            <w:noProof/>
-            <w:webHidden/>
-          </w:rPr>
-          <w:fldChar w:fldCharType="separate"/>
-        </w:r>
-        <w:r>
-          <w:rPr>
-            <w:noProof/>
-            <w:webHidden/>
-          </w:rPr>
-          <w:t>8</w:t>
-        </w:r>
-        <w:r>
-          <w:rPr>
-            <w:noProof/>
-            <w:webHidden/>
-          </w:rPr>
-          <w:fldChar w:fldCharType="end"/>
-        </w:r>
-      </w:hyperlink>
-    </w:p>
-    <w:p>
-      <w:pPr>
-        <w:pStyle w:val="TOC3"/>
-        <w:rPr>
-          <w:rFonts w:asciiTheme="minorHAnsi" w:eastAsiaTheme="minorEastAsia" w:hAnsiTheme="minorHAnsi" w:cstheme="minorBidi"/>
-          <w:iCs w:val="0"/>
-          <w:noProof/>
-          <w:sz w:val="22"/>
-          <w:szCs w:val="22"/>
-          <w:lang w:val="en-US"/>
-        </w:rPr>
-      </w:pPr>
-      <w:hyperlink w:anchor="_Toc3060168" w:history="1">
-        <w:r>
-          <w:rPr>
-            <w:rStyle w:val="Hyperlink"/>
-            <w:noProof/>
-            <w:lang w:val="en-US"/>
-          </w:rPr>
-          <w:t>2.4.3</w:t>
-        </w:r>
-        <w:r>
-          <w:rPr>
-            <w:rFonts w:asciiTheme="minorHAnsi" w:eastAsiaTheme="minorEastAsia" w:hAnsiTheme="minorHAnsi" w:cstheme="minorBidi"/>
-            <w:iCs w:val="0"/>
-            <w:noProof/>
-            <w:sz w:val="22"/>
-            <w:szCs w:val="22"/>
-            <w:lang w:val="en-US"/>
-          </w:rPr>
-          <w:tab/>
-        </w:r>
-        <w:r>
-          <w:rPr>
-            <w:rStyle w:val="Hyperlink"/>
-            <w:noProof/>
-            <w:lang w:val="en-US"/>
-          </w:rPr>
-          <w:t>Version control system, Git and GitHub</w:t>
-        </w:r>
-        <w:r>
-          <w:rPr>
-            <w:noProof/>
-            <w:webHidden/>
-          </w:rPr>
-          <w:tab/>
-        </w:r>
-        <w:r>
-          <w:rPr>
-            <w:noProof/>
-            <w:webHidden/>
-          </w:rPr>
-          <w:fldChar w:fldCharType="begin"/>
-        </w:r>
-        <w:r>
-          <w:rPr>
-            <w:noProof/>
-            <w:webHidden/>
-          </w:rPr>
-          <w:instrText xml:space="preserve"> PAGEREF _Toc3060168 \h </w:instrText>
-        </w:r>
-        <w:r>
-          <w:rPr>
-            <w:noProof/>
-            <w:webHidden/>
-          </w:rPr>
-        </w:r>
-        <w:r>
-          <w:rPr>
-            <w:noProof/>
-            <w:webHidden/>
-          </w:rPr>
-          <w:fldChar w:fldCharType="separate"/>
-        </w:r>
-        <w:r>
-          <w:rPr>
-            <w:noProof/>
-            <w:webHidden/>
-          </w:rPr>
-          <w:t>9</w:t>
+          <w:t>10</w:t>
         </w:r>
         <w:r>
           <w:rPr>
@@ -2620,7 +2440,7 @@
           <w:lang w:val="en-US"/>
         </w:rPr>
       </w:pPr>
-      <w:hyperlink w:anchor="_Toc3060169" w:history="1">
+      <w:hyperlink w:anchor="_Toc4103533" w:history="1">
         <w:r>
           <w:rPr>
             <w:rStyle w:val="Hyperlink"/>
@@ -2668,7 +2488,7 @@
             <w:noProof/>
             <w:webHidden/>
           </w:rPr>
-          <w:instrText xml:space="preserve"> PAGEREF _Toc3060169 \h </w:instrText>
+          <w:instrText xml:space="preserve"> PAGEREF _Toc4103533 \h </w:instrText>
         </w:r>
         <w:r>
           <w:rPr>
@@ -2688,7 +2508,7 @@
             <w:noProof/>
             <w:webHidden/>
           </w:rPr>
-          <w:t>11</w:t>
+          <w:t>12</w:t>
         </w:r>
         <w:r>
           <w:rPr>
@@ -2709,7 +2529,7 @@
           <w:lang w:val="en-US"/>
         </w:rPr>
       </w:pPr>
-      <w:hyperlink w:anchor="_Toc3060170" w:history="1">
+      <w:hyperlink w:anchor="_Toc4103534" w:history="1">
         <w:r>
           <w:rPr>
             <w:rStyle w:val="Hyperlink"/>
@@ -2731,7 +2551,7 @@
             <w:rStyle w:val="Hyperlink"/>
             <w:lang w:val="en-US"/>
           </w:rPr>
-          <w:t>Overall solution/algorithm architecture</w:t>
+          <w:t>Overall solution architecture overview</w:t>
         </w:r>
         <w:r>
           <w:rPr>
@@ -2749,7 +2569,7 @@
           <w:rPr>
             <w:webHidden/>
           </w:rPr>
-          <w:instrText xml:space="preserve"> PAGEREF _Toc3060170 \h </w:instrText>
+          <w:instrText xml:space="preserve"> PAGEREF _Toc4103534 \h </w:instrText>
         </w:r>
         <w:r>
           <w:rPr>
@@ -2766,7 +2586,7 @@
           <w:rPr>
             <w:webHidden/>
           </w:rPr>
-          <w:t>11</w:t>
+          <w:t>12</w:t>
         </w:r>
         <w:r>
           <w:rPr>
@@ -2788,7 +2608,7 @@
           <w:lang w:val="en-US"/>
         </w:rPr>
       </w:pPr>
-      <w:hyperlink w:anchor="_Toc3060171" w:history="1">
+      <w:hyperlink w:anchor="_Toc4103535" w:history="1">
         <w:r>
           <w:rPr>
             <w:rStyle w:val="Hyperlink"/>
@@ -2835,7 +2655,7 @@
             <w:noProof/>
             <w:webHidden/>
           </w:rPr>
-          <w:instrText xml:space="preserve"> PAGEREF _Toc3060171 \h </w:instrText>
+          <w:instrText xml:space="preserve"> PAGEREF _Toc4103535 \h </w:instrText>
         </w:r>
         <w:r>
           <w:rPr>
@@ -2855,7 +2675,7 @@
             <w:noProof/>
             <w:webHidden/>
           </w:rPr>
-          <w:t>11</w:t>
+          <w:t>12</w:t>
         </w:r>
         <w:r>
           <w:rPr>
@@ -2878,7 +2698,7 @@
           <w:lang w:val="en-US"/>
         </w:rPr>
       </w:pPr>
-      <w:hyperlink w:anchor="_Toc3060172" w:history="1">
+      <w:hyperlink w:anchor="_Toc4103536" w:history="1">
         <w:r>
           <w:rPr>
             <w:rStyle w:val="Hyperlink"/>
@@ -2925,7 +2745,7 @@
             <w:noProof/>
             <w:webHidden/>
           </w:rPr>
-          <w:instrText xml:space="preserve"> PAGEREF _Toc3060172 \h </w:instrText>
+          <w:instrText xml:space="preserve"> PAGEREF _Toc4103536 \h </w:instrText>
         </w:r>
         <w:r>
           <w:rPr>
@@ -2945,7 +2765,7 @@
             <w:noProof/>
             <w:webHidden/>
           </w:rPr>
-          <w:t>13</w:t>
+          <w:t>14</w:t>
         </w:r>
         <w:r>
           <w:rPr>
@@ -2966,7 +2786,7 @@
           <w:lang w:val="en-US"/>
         </w:rPr>
       </w:pPr>
-      <w:hyperlink w:anchor="_Toc3060173" w:history="1">
+      <w:hyperlink w:anchor="_Toc4103537" w:history="1">
         <w:r>
           <w:rPr>
             <w:rStyle w:val="Hyperlink"/>
@@ -3006,7 +2826,7 @@
           <w:rPr>
             <w:webHidden/>
           </w:rPr>
-          <w:instrText xml:space="preserve"> PAGEREF _Toc3060173 \h </w:instrText>
+          <w:instrText xml:space="preserve"> PAGEREF _Toc4103537 \h </w:instrText>
         </w:r>
         <w:r>
           <w:rPr>
@@ -3023,7 +2843,7 @@
           <w:rPr>
             <w:webHidden/>
           </w:rPr>
-          <w:t>13</w:t>
+          <w:t>14</w:t>
         </w:r>
         <w:r>
           <w:rPr>
@@ -3045,7 +2865,7 @@
           <w:lang w:val="en-US"/>
         </w:rPr>
       </w:pPr>
-      <w:hyperlink w:anchor="_Toc3060174" w:history="1">
+      <w:hyperlink w:anchor="_Toc4103538" w:history="1">
         <w:r>
           <w:rPr>
             <w:rStyle w:val="Hyperlink"/>
@@ -3092,7 +2912,7 @@
             <w:noProof/>
             <w:webHidden/>
           </w:rPr>
-          <w:instrText xml:space="preserve"> PAGEREF _Toc3060174 \h </w:instrText>
+          <w:instrText xml:space="preserve"> PAGEREF _Toc4103538 \h </w:instrText>
         </w:r>
         <w:r>
           <w:rPr>
@@ -3112,7 +2932,7 @@
             <w:noProof/>
             <w:webHidden/>
           </w:rPr>
-          <w:t>13</w:t>
+          <w:t>14</w:t>
         </w:r>
         <w:r>
           <w:rPr>
@@ -3135,7 +2955,7 @@
           <w:lang w:val="en-US"/>
         </w:rPr>
       </w:pPr>
-      <w:hyperlink w:anchor="_Toc3060175" w:history="1">
+      <w:hyperlink w:anchor="_Toc4103539" w:history="1">
         <w:r>
           <w:rPr>
             <w:rStyle w:val="Hyperlink"/>
@@ -3182,7 +3002,7 @@
             <w:noProof/>
             <w:webHidden/>
           </w:rPr>
-          <w:instrText xml:space="preserve"> PAGEREF _Toc3060175 \h </w:instrText>
+          <w:instrText xml:space="preserve"> PAGEREF _Toc4103539 \h </w:instrText>
         </w:r>
         <w:r>
           <w:rPr>
@@ -3202,7 +3022,7 @@
             <w:noProof/>
             <w:webHidden/>
           </w:rPr>
-          <w:t>14</w:t>
+          <w:t>18</w:t>
         </w:r>
         <w:r>
           <w:rPr>
@@ -3225,7 +3045,7 @@
           <w:lang w:val="en-US"/>
         </w:rPr>
       </w:pPr>
-      <w:hyperlink w:anchor="_Toc3060176" w:history="1">
+      <w:hyperlink w:anchor="_Toc4103540" w:history="1">
         <w:r>
           <w:rPr>
             <w:rStyle w:val="Hyperlink"/>
@@ -3272,7 +3092,7 @@
             <w:noProof/>
             <w:webHidden/>
           </w:rPr>
-          <w:instrText xml:space="preserve"> PAGEREF _Toc3060176 \h </w:instrText>
+          <w:instrText xml:space="preserve"> PAGEREF _Toc4103540 \h </w:instrText>
         </w:r>
         <w:r>
           <w:rPr>
@@ -3292,7 +3112,7 @@
             <w:noProof/>
             <w:webHidden/>
           </w:rPr>
-          <w:t>15</w:t>
+          <w:t>20</w:t>
         </w:r>
         <w:r>
           <w:rPr>
@@ -3315,7 +3135,7 @@
           <w:lang w:val="en-US"/>
         </w:rPr>
       </w:pPr>
-      <w:hyperlink w:anchor="_Toc3060177" w:history="1">
+      <w:hyperlink w:anchor="_Toc4103541" w:history="1">
         <w:r>
           <w:rPr>
             <w:rStyle w:val="Hyperlink"/>
@@ -3341,7 +3161,7 @@
             <w:noProof/>
             <w:lang w:val="en-US"/>
           </w:rPr>
-          <w:t>Named entity recognizer</w:t>
+          <w:t>Named entity recognition</w:t>
         </w:r>
         <w:r>
           <w:rPr>
@@ -3362,7 +3182,7 @@
             <w:noProof/>
             <w:webHidden/>
           </w:rPr>
-          <w:instrText xml:space="preserve"> PAGEREF _Toc3060177 \h </w:instrText>
+          <w:instrText xml:space="preserve"> PAGEREF _Toc4103541 \h </w:instrText>
         </w:r>
         <w:r>
           <w:rPr>
@@ -3382,7 +3202,7 @@
             <w:noProof/>
             <w:webHidden/>
           </w:rPr>
-          <w:t>16</w:t>
+          <w:t>22</w:t>
         </w:r>
         <w:r>
           <w:rPr>
@@ -3405,7 +3225,7 @@
           <w:lang w:val="en-US"/>
         </w:rPr>
       </w:pPr>
-      <w:hyperlink w:anchor="_Toc3060178" w:history="1">
+      <w:hyperlink w:anchor="_Toc4103542" w:history="1">
         <w:r>
           <w:rPr>
             <w:rStyle w:val="Hyperlink"/>
@@ -3431,7 +3251,7 @@
             <w:noProof/>
             <w:lang w:val="en-US"/>
           </w:rPr>
-          <w:t>Articles similarity calculation using only Named Entity Recognition</w:t>
+          <w:t>Un-polarizing algorithm for the first prototype</w:t>
         </w:r>
         <w:r>
           <w:rPr>
@@ -3452,7 +3272,7 @@
             <w:noProof/>
             <w:webHidden/>
           </w:rPr>
-          <w:instrText xml:space="preserve"> PAGEREF _Toc3060178 \h </w:instrText>
+          <w:instrText xml:space="preserve"> PAGEREF _Toc4103542 \h </w:instrText>
         </w:r>
         <w:r>
           <w:rPr>
@@ -3472,88 +3292,11 @@
             <w:noProof/>
             <w:webHidden/>
           </w:rPr>
-          <w:t>19</w:t>
+          <w:t>25</w:t>
         </w:r>
         <w:r>
           <w:rPr>
             <w:noProof/>
-            <w:webHidden/>
-          </w:rPr>
-          <w:fldChar w:fldCharType="end"/>
-        </w:r>
-      </w:hyperlink>
-    </w:p>
-    <w:p>
-      <w:pPr>
-        <w:pStyle w:val="TOC2"/>
-        <w:rPr>
-          <w:rFonts w:asciiTheme="minorHAnsi" w:eastAsiaTheme="minorEastAsia" w:hAnsiTheme="minorHAnsi" w:cstheme="minorBidi"/>
-          <w:sz w:val="22"/>
-          <w:szCs w:val="22"/>
-          <w:lang w:val="en-US"/>
-        </w:rPr>
-      </w:pPr>
-      <w:hyperlink w:anchor="_Toc3060179" w:history="1">
-        <w:r>
-          <w:rPr>
-            <w:rStyle w:val="Hyperlink"/>
-            <w:lang w:val="en-US"/>
-          </w:rPr>
-          <w:t>3.3</w:t>
-        </w:r>
-        <w:r>
-          <w:rPr>
-            <w:rFonts w:asciiTheme="minorHAnsi" w:eastAsiaTheme="minorEastAsia" w:hAnsiTheme="minorHAnsi" w:cstheme="minorBidi"/>
-            <w:sz w:val="22"/>
-            <w:szCs w:val="22"/>
-            <w:lang w:val="en-US"/>
-          </w:rPr>
-          <w:tab/>
-        </w:r>
-        <w:r>
-          <w:rPr>
-            <w:rStyle w:val="Hyperlink"/>
-            <w:lang w:val="en-US"/>
-          </w:rPr>
-          <w:t>Un-polarizing algorithm using Semantic triples</w:t>
-        </w:r>
-        <w:r>
-          <w:rPr>
-            <w:webHidden/>
-          </w:rPr>
-          <w:tab/>
-        </w:r>
-        <w:r>
-          <w:rPr>
-            <w:webHidden/>
-          </w:rPr>
-          <w:fldChar w:fldCharType="begin"/>
-        </w:r>
-        <w:r>
-          <w:rPr>
-            <w:webHidden/>
-          </w:rPr>
-          <w:instrText xml:space="preserve"> PAGEREF _Toc3060179 \h </w:instrText>
-        </w:r>
-        <w:r>
-          <w:rPr>
-            <w:webHidden/>
-          </w:rPr>
-        </w:r>
-        <w:r>
-          <w:rPr>
-            <w:webHidden/>
-          </w:rPr>
-          <w:fldChar w:fldCharType="separate"/>
-        </w:r>
-        <w:r>
-          <w:rPr>
-            <w:webHidden/>
-          </w:rPr>
-          <w:t>20</w:t>
-        </w:r>
-        <w:r>
-          <w:rPr>
             <w:webHidden/>
           </w:rPr>
           <w:fldChar w:fldCharType="end"/>
@@ -3572,14 +3315,14 @@
           <w:lang w:val="en-US"/>
         </w:rPr>
       </w:pPr>
-      <w:hyperlink w:anchor="_Toc3060180" w:history="1">
+      <w:hyperlink w:anchor="_Toc4103543" w:history="1">
         <w:r>
           <w:rPr>
             <w:rStyle w:val="Hyperlink"/>
             <w:noProof/>
             <w:lang w:val="en-US"/>
           </w:rPr>
-          <w:t>3.3.1</w:t>
+          <w:t>3.2.6</w:t>
         </w:r>
         <w:r>
           <w:rPr>
@@ -3598,7 +3341,7 @@
             <w:noProof/>
             <w:lang w:val="en-US"/>
           </w:rPr>
-          <w:t>Open information extraction</w:t>
+          <w:t>Weakness of the first prototype</w:t>
         </w:r>
         <w:r>
           <w:rPr>
@@ -3619,7 +3362,7 @@
             <w:noProof/>
             <w:webHidden/>
           </w:rPr>
-          <w:instrText xml:space="preserve"> PAGEREF _Toc3060180 \h </w:instrText>
+          <w:instrText xml:space="preserve"> PAGEREF _Toc4103543 \h </w:instrText>
         </w:r>
         <w:r>
           <w:rPr>
@@ -3639,11 +3382,88 @@
             <w:noProof/>
             <w:webHidden/>
           </w:rPr>
-          <w:t>20</w:t>
+          <w:t>26</w:t>
         </w:r>
         <w:r>
           <w:rPr>
             <w:noProof/>
+            <w:webHidden/>
+          </w:rPr>
+          <w:fldChar w:fldCharType="end"/>
+        </w:r>
+      </w:hyperlink>
+    </w:p>
+    <w:p>
+      <w:pPr>
+        <w:pStyle w:val="TOC2"/>
+        <w:rPr>
+          <w:rFonts w:asciiTheme="minorHAnsi" w:eastAsiaTheme="minorEastAsia" w:hAnsiTheme="minorHAnsi" w:cstheme="minorBidi"/>
+          <w:sz w:val="22"/>
+          <w:szCs w:val="22"/>
+          <w:lang w:val="en-US"/>
+        </w:rPr>
+      </w:pPr>
+      <w:hyperlink w:anchor="_Toc4103544" w:history="1">
+        <w:r>
+          <w:rPr>
+            <w:rStyle w:val="Hyperlink"/>
+            <w:lang w:val="en-US"/>
+          </w:rPr>
+          <w:t>3.3</w:t>
+        </w:r>
+        <w:r>
+          <w:rPr>
+            <w:rFonts w:asciiTheme="minorHAnsi" w:eastAsiaTheme="minorEastAsia" w:hAnsiTheme="minorHAnsi" w:cstheme="minorBidi"/>
+            <w:sz w:val="22"/>
+            <w:szCs w:val="22"/>
+            <w:lang w:val="en-US"/>
+          </w:rPr>
+          <w:tab/>
+        </w:r>
+        <w:r>
+          <w:rPr>
+            <w:rStyle w:val="Hyperlink"/>
+            <w:lang w:val="en-US"/>
+          </w:rPr>
+          <w:t>Second prototype with Semantic triples</w:t>
+        </w:r>
+        <w:r>
+          <w:rPr>
+            <w:webHidden/>
+          </w:rPr>
+          <w:tab/>
+        </w:r>
+        <w:r>
+          <w:rPr>
+            <w:webHidden/>
+          </w:rPr>
+          <w:fldChar w:fldCharType="begin"/>
+        </w:r>
+        <w:r>
+          <w:rPr>
+            <w:webHidden/>
+          </w:rPr>
+          <w:instrText xml:space="preserve"> PAGEREF _Toc4103544 \h </w:instrText>
+        </w:r>
+        <w:r>
+          <w:rPr>
+            <w:webHidden/>
+          </w:rPr>
+        </w:r>
+        <w:r>
+          <w:rPr>
+            <w:webHidden/>
+          </w:rPr>
+          <w:fldChar w:fldCharType="separate"/>
+        </w:r>
+        <w:r>
+          <w:rPr>
+            <w:webHidden/>
+          </w:rPr>
+          <w:t>27</w:t>
+        </w:r>
+        <w:r>
+          <w:rPr>
             <w:webHidden/>
           </w:rPr>
           <w:fldChar w:fldCharType="end"/>
@@ -3662,14 +3482,14 @@
           <w:lang w:val="en-US"/>
         </w:rPr>
       </w:pPr>
-      <w:hyperlink w:anchor="_Toc3060181" w:history="1">
+      <w:hyperlink w:anchor="_Toc4103545" w:history="1">
         <w:r>
           <w:rPr>
             <w:rStyle w:val="Hyperlink"/>
             <w:noProof/>
             <w:lang w:val="en-US"/>
           </w:rPr>
-          <w:t>3.3.2</w:t>
+          <w:t>3.3.1</w:t>
         </w:r>
         <w:r>
           <w:rPr>
@@ -3688,7 +3508,7 @@
             <w:noProof/>
             <w:lang w:val="en-US"/>
           </w:rPr>
-          <w:t>Triplet pairs, common entities and common statement counts</w:t>
+          <w:t>Open information extraction</w:t>
         </w:r>
         <w:r>
           <w:rPr>
@@ -3709,7 +3529,7 @@
             <w:noProof/>
             <w:webHidden/>
           </w:rPr>
-          <w:instrText xml:space="preserve"> PAGEREF _Toc3060181 \h </w:instrText>
+          <w:instrText xml:space="preserve"> PAGEREF _Toc4103545 \h </w:instrText>
         </w:r>
         <w:r>
           <w:rPr>
@@ -3729,7 +3549,7 @@
             <w:noProof/>
             <w:webHidden/>
           </w:rPr>
-          <w:t>23</w:t>
+          <w:t>27</w:t>
         </w:r>
         <w:r>
           <w:rPr>
@@ -3752,14 +3572,14 @@
           <w:lang w:val="en-US"/>
         </w:rPr>
       </w:pPr>
-      <w:hyperlink w:anchor="_Toc3060182" w:history="1">
+      <w:hyperlink w:anchor="_Toc4103546" w:history="1">
         <w:r>
           <w:rPr>
             <w:rStyle w:val="Hyperlink"/>
             <w:noProof/>
             <w:lang w:val="en-US"/>
           </w:rPr>
-          <w:t>3.3.3</w:t>
+          <w:t>3.3.2</w:t>
         </w:r>
         <w:r>
           <w:rPr>
@@ -3778,7 +3598,7 @@
             <w:noProof/>
             <w:lang w:val="en-US"/>
           </w:rPr>
-          <w:t>Providing the information to the user</w:t>
+          <w:t>Triplet pairs, common entities and common statement counts</w:t>
         </w:r>
         <w:r>
           <w:rPr>
@@ -3799,7 +3619,7 @@
             <w:noProof/>
             <w:webHidden/>
           </w:rPr>
-          <w:instrText xml:space="preserve"> PAGEREF _Toc3060182 \h </w:instrText>
+          <w:instrText xml:space="preserve"> PAGEREF _Toc4103546 \h </w:instrText>
         </w:r>
         <w:r>
           <w:rPr>
@@ -3819,7 +3639,7 @@
             <w:noProof/>
             <w:webHidden/>
           </w:rPr>
-          <w:t>24</w:t>
+          <w:t>30</w:t>
         </w:r>
         <w:r>
           <w:rPr>
@@ -3842,14 +3662,14 @@
           <w:lang w:val="en-US"/>
         </w:rPr>
       </w:pPr>
-      <w:hyperlink w:anchor="_Toc3060183" w:history="1">
+      <w:hyperlink w:anchor="_Toc4103547" w:history="1">
         <w:r>
           <w:rPr>
             <w:rStyle w:val="Hyperlink"/>
             <w:noProof/>
             <w:lang w:val="en-US"/>
           </w:rPr>
-          <w:t>3.3.4</w:t>
+          <w:t>3.3.3</w:t>
         </w:r>
         <w:r>
           <w:rPr>
@@ -3868,7 +3688,7 @@
             <w:noProof/>
             <w:lang w:val="en-US"/>
           </w:rPr>
-          <w:t>Limitation of the current system.</w:t>
+          <w:t>Providing the information to the user</w:t>
         </w:r>
         <w:r>
           <w:rPr>
@@ -3889,7 +3709,7 @@
             <w:noProof/>
             <w:webHidden/>
           </w:rPr>
-          <w:instrText xml:space="preserve"> PAGEREF _Toc3060183 \h </w:instrText>
+          <w:instrText xml:space="preserve"> PAGEREF _Toc4103547 \h </w:instrText>
         </w:r>
         <w:r>
           <w:rPr>
@@ -3909,7 +3729,97 @@
             <w:noProof/>
             <w:webHidden/>
           </w:rPr>
-          <w:t>26</w:t>
+          <w:t>31</w:t>
+        </w:r>
+        <w:r>
+          <w:rPr>
+            <w:noProof/>
+            <w:webHidden/>
+          </w:rPr>
+          <w:fldChar w:fldCharType="end"/>
+        </w:r>
+      </w:hyperlink>
+    </w:p>
+    <w:p>
+      <w:pPr>
+        <w:pStyle w:val="TOC3"/>
+        <w:rPr>
+          <w:rFonts w:asciiTheme="minorHAnsi" w:eastAsiaTheme="minorEastAsia" w:hAnsiTheme="minorHAnsi" w:cstheme="minorBidi"/>
+          <w:iCs w:val="0"/>
+          <w:noProof/>
+          <w:sz w:val="22"/>
+          <w:szCs w:val="22"/>
+          <w:lang w:val="en-US"/>
+        </w:rPr>
+      </w:pPr>
+      <w:hyperlink w:anchor="_Toc4103548" w:history="1">
+        <w:r>
+          <w:rPr>
+            <w:rStyle w:val="Hyperlink"/>
+            <w:noProof/>
+            <w:lang w:val="en-US"/>
+          </w:rPr>
+          <w:t>3.3.4</w:t>
+        </w:r>
+        <w:r>
+          <w:rPr>
+            <w:rFonts w:asciiTheme="minorHAnsi" w:eastAsiaTheme="minorEastAsia" w:hAnsiTheme="minorHAnsi" w:cstheme="minorBidi"/>
+            <w:iCs w:val="0"/>
+            <w:noProof/>
+            <w:sz w:val="22"/>
+            <w:szCs w:val="22"/>
+            <w:lang w:val="en-US"/>
+          </w:rPr>
+          <w:tab/>
+        </w:r>
+        <w:r>
+          <w:rPr>
+            <w:rStyle w:val="Hyperlink"/>
+            <w:noProof/>
+            <w:lang w:val="en-US"/>
+          </w:rPr>
+          <w:t>Limitation of the current system.</w:t>
+        </w:r>
+        <w:r>
+          <w:rPr>
+            <w:noProof/>
+            <w:webHidden/>
+          </w:rPr>
+          <w:tab/>
+        </w:r>
+        <w:r>
+          <w:rPr>
+            <w:noProof/>
+            <w:webHidden/>
+          </w:rPr>
+          <w:fldChar w:fldCharType="begin"/>
+        </w:r>
+        <w:r>
+          <w:rPr>
+            <w:noProof/>
+            <w:webHidden/>
+          </w:rPr>
+          <w:instrText xml:space="preserve"> PAGEREF _Toc4103548 \h </w:instrText>
+        </w:r>
+        <w:r>
+          <w:rPr>
+            <w:noProof/>
+            <w:webHidden/>
+          </w:rPr>
+        </w:r>
+        <w:r>
+          <w:rPr>
+            <w:noProof/>
+            <w:webHidden/>
+          </w:rPr>
+          <w:fldChar w:fldCharType="separate"/>
+        </w:r>
+        <w:r>
+          <w:rPr>
+            <w:noProof/>
+            <w:webHidden/>
+          </w:rPr>
+          <w:t>34</w:t>
         </w:r>
         <w:r>
           <w:rPr>
@@ -3933,7 +3843,7 @@
           <w:lang w:val="en-US"/>
         </w:rPr>
       </w:pPr>
-      <w:hyperlink w:anchor="_Toc3060184" w:history="1">
+      <w:hyperlink w:anchor="_Toc4103549" w:history="1">
         <w:r>
           <w:rPr>
             <w:rStyle w:val="Hyperlink"/>
@@ -3981,7 +3891,7 @@
             <w:noProof/>
             <w:webHidden/>
           </w:rPr>
-          <w:instrText xml:space="preserve"> PAGEREF _Toc3060184 \h </w:instrText>
+          <w:instrText xml:space="preserve"> PAGEREF _Toc4103549 \h </w:instrText>
         </w:r>
         <w:r>
           <w:rPr>
@@ -4001,7 +3911,7 @@
             <w:noProof/>
             <w:webHidden/>
           </w:rPr>
-          <w:t>27</w:t>
+          <w:t>35</w:t>
         </w:r>
         <w:r>
           <w:rPr>
@@ -4025,7 +3935,7 @@
           <w:lang w:val="en-US"/>
         </w:rPr>
       </w:pPr>
-      <w:hyperlink w:anchor="_Toc3060185" w:history="1">
+      <w:hyperlink w:anchor="_Toc4103550" w:history="1">
         <w:r>
           <w:rPr>
             <w:rStyle w:val="Hyperlink"/>
@@ -4073,7 +3983,7 @@
             <w:noProof/>
             <w:webHidden/>
           </w:rPr>
-          <w:instrText xml:space="preserve"> PAGEREF _Toc3060185 \h </w:instrText>
+          <w:instrText xml:space="preserve"> PAGEREF _Toc4103550 \h </w:instrText>
         </w:r>
         <w:r>
           <w:rPr>
@@ -4093,7 +4003,7 @@
             <w:noProof/>
             <w:webHidden/>
           </w:rPr>
-          <w:t>28</w:t>
+          <w:t>36</w:t>
         </w:r>
         <w:r>
           <w:rPr>
@@ -4114,7 +4024,7 @@
           <w:lang w:val="en-US"/>
         </w:rPr>
       </w:pPr>
-      <w:hyperlink w:anchor="_Toc3060186" w:history="1">
+      <w:hyperlink w:anchor="_Toc4103551" w:history="1">
         <w:r>
           <w:rPr>
             <w:rStyle w:val="Hyperlink"/>
@@ -4154,7 +4064,7 @@
           <w:rPr>
             <w:webHidden/>
           </w:rPr>
-          <w:instrText xml:space="preserve"> PAGEREF _Toc3060186 \h </w:instrText>
+          <w:instrText xml:space="preserve"> PAGEREF _Toc4103551 \h </w:instrText>
         </w:r>
         <w:r>
           <w:rPr>
@@ -4171,7 +4081,7 @@
           <w:rPr>
             <w:webHidden/>
           </w:rPr>
-          <w:t>28</w:t>
+          <w:t>36</w:t>
         </w:r>
         <w:r>
           <w:rPr>
@@ -4191,7 +4101,7 @@
           <w:lang w:val="en-US"/>
         </w:rPr>
       </w:pPr>
-      <w:hyperlink w:anchor="_Toc3060187" w:history="1">
+      <w:hyperlink w:anchor="_Toc4103552" w:history="1">
         <w:r>
           <w:rPr>
             <w:rStyle w:val="Hyperlink"/>
@@ -4231,7 +4141,7 @@
           <w:rPr>
             <w:webHidden/>
           </w:rPr>
-          <w:instrText xml:space="preserve"> PAGEREF _Toc3060187 \h </w:instrText>
+          <w:instrText xml:space="preserve"> PAGEREF _Toc4103552 \h </w:instrText>
         </w:r>
         <w:r>
           <w:rPr>
@@ -4248,7 +4158,7 @@
           <w:rPr>
             <w:webHidden/>
           </w:rPr>
-          <w:t>28</w:t>
+          <w:t>36</w:t>
         </w:r>
         <w:r>
           <w:rPr>
@@ -4268,7 +4178,7 @@
           <w:lang w:val="en-US"/>
         </w:rPr>
       </w:pPr>
-      <w:hyperlink w:anchor="_Toc3060188" w:history="1">
+      <w:hyperlink w:anchor="_Toc4103553" w:history="1">
         <w:r>
           <w:rPr>
             <w:rStyle w:val="Hyperlink"/>
@@ -4290,7 +4200,7 @@
             <w:rStyle w:val="Hyperlink"/>
             <w:lang w:val="en-US"/>
           </w:rPr>
-          <w:t>Cloud service design</w:t>
+          <w:t>AI based un-polarized algorithm</w:t>
         </w:r>
         <w:r>
           <w:rPr>
@@ -4308,7 +4218,7 @@
           <w:rPr>
             <w:webHidden/>
           </w:rPr>
-          <w:instrText xml:space="preserve"> PAGEREF _Toc3060188 \h </w:instrText>
+          <w:instrText xml:space="preserve"> PAGEREF _Toc4103553 \h </w:instrText>
         </w:r>
         <w:r>
           <w:rPr>
@@ -4325,7 +4235,7 @@
           <w:rPr>
             <w:webHidden/>
           </w:rPr>
-          <w:t>29</w:t>
+          <w:t>36</w:t>
         </w:r>
         <w:r>
           <w:rPr>
@@ -4345,7 +4255,7 @@
           <w:lang w:val="en-US"/>
         </w:rPr>
       </w:pPr>
-      <w:hyperlink w:anchor="_Toc3060189" w:history="1">
+      <w:hyperlink w:anchor="_Toc4103554" w:history="1">
         <w:r>
           <w:rPr>
             <w:rStyle w:val="Hyperlink"/>
@@ -4367,6 +4277,83 @@
             <w:rStyle w:val="Hyperlink"/>
             <w:lang w:val="en-US"/>
           </w:rPr>
+          <w:t>Cloud service design</w:t>
+        </w:r>
+        <w:r>
+          <w:rPr>
+            <w:webHidden/>
+          </w:rPr>
+          <w:tab/>
+        </w:r>
+        <w:r>
+          <w:rPr>
+            <w:webHidden/>
+          </w:rPr>
+          <w:fldChar w:fldCharType="begin"/>
+        </w:r>
+        <w:r>
+          <w:rPr>
+            <w:webHidden/>
+          </w:rPr>
+          <w:instrText xml:space="preserve"> PAGEREF _Toc4103554 \h </w:instrText>
+        </w:r>
+        <w:r>
+          <w:rPr>
+            <w:webHidden/>
+          </w:rPr>
+        </w:r>
+        <w:r>
+          <w:rPr>
+            <w:webHidden/>
+          </w:rPr>
+          <w:fldChar w:fldCharType="separate"/>
+        </w:r>
+        <w:r>
+          <w:rPr>
+            <w:webHidden/>
+          </w:rPr>
+          <w:t>37</w:t>
+        </w:r>
+        <w:r>
+          <w:rPr>
+            <w:webHidden/>
+          </w:rPr>
+          <w:fldChar w:fldCharType="end"/>
+        </w:r>
+      </w:hyperlink>
+    </w:p>
+    <w:p>
+      <w:pPr>
+        <w:pStyle w:val="TOC2"/>
+        <w:rPr>
+          <w:rFonts w:asciiTheme="minorHAnsi" w:eastAsiaTheme="minorEastAsia" w:hAnsiTheme="minorHAnsi" w:cstheme="minorBidi"/>
+          <w:sz w:val="22"/>
+          <w:szCs w:val="22"/>
+          <w:lang w:val="en-US"/>
+        </w:rPr>
+      </w:pPr>
+      <w:hyperlink w:anchor="_Toc4103555" w:history="1">
+        <w:r>
+          <w:rPr>
+            <w:rStyle w:val="Hyperlink"/>
+            <w:lang w:val="en-US"/>
+          </w:rPr>
+          <w:t>5.5</w:t>
+        </w:r>
+        <w:r>
+          <w:rPr>
+            <w:rFonts w:asciiTheme="minorHAnsi" w:eastAsiaTheme="minorEastAsia" w:hAnsiTheme="minorHAnsi" w:cstheme="minorBidi"/>
+            <w:sz w:val="22"/>
+            <w:szCs w:val="22"/>
+            <w:lang w:val="en-US"/>
+          </w:rPr>
+          <w:tab/>
+        </w:r>
+        <w:r>
+          <w:rPr>
+            <w:rStyle w:val="Hyperlink"/>
+            <w:lang w:val="en-US"/>
+          </w:rPr>
           <w:t>User interface and user experience design</w:t>
         </w:r>
         <w:r>
@@ -4385,7 +4372,7 @@
           <w:rPr>
             <w:webHidden/>
           </w:rPr>
-          <w:instrText xml:space="preserve"> PAGEREF _Toc3060189 \h </w:instrText>
+          <w:instrText xml:space="preserve"> PAGEREF _Toc4103555 \h </w:instrText>
         </w:r>
         <w:r>
           <w:rPr>
@@ -4402,7 +4389,7 @@
           <w:rPr>
             <w:webHidden/>
           </w:rPr>
-          <w:t>29</w:t>
+          <w:t>37</w:t>
         </w:r>
         <w:r>
           <w:rPr>
@@ -4425,7 +4412,7 @@
           <w:lang w:val="en-US"/>
         </w:rPr>
       </w:pPr>
-      <w:hyperlink w:anchor="_Toc3060190" w:history="1">
+      <w:hyperlink w:anchor="_Toc4103556" w:history="1">
         <w:r>
           <w:rPr>
             <w:rStyle w:val="Hyperlink"/>
@@ -4473,7 +4460,7 @@
             <w:noProof/>
             <w:webHidden/>
           </w:rPr>
-          <w:instrText xml:space="preserve"> PAGEREF _Toc3060190 \h </w:instrText>
+          <w:instrText xml:space="preserve"> PAGEREF _Toc4103556 \h </w:instrText>
         </w:r>
         <w:r>
           <w:rPr>
@@ -4493,7 +4480,7 @@
             <w:noProof/>
             <w:webHidden/>
           </w:rPr>
-          <w:t>30</w:t>
+          <w:t>38</w:t>
         </w:r>
         <w:r>
           <w:rPr>
@@ -4517,7 +4504,7 @@
           <w:lang w:val="en-US"/>
         </w:rPr>
       </w:pPr>
-      <w:hyperlink w:anchor="_Toc3060191" w:history="1">
+      <w:hyperlink w:anchor="_Toc4103557" w:history="1">
         <w:r>
           <w:rPr>
             <w:rStyle w:val="Hyperlink"/>
@@ -4545,7 +4532,7 @@
             <w:noProof/>
             <w:webHidden/>
           </w:rPr>
-          <w:instrText xml:space="preserve"> PAGEREF _Toc3060191 \h </w:instrText>
+          <w:instrText xml:space="preserve"> PAGEREF _Toc4103557 \h </w:instrText>
         </w:r>
         <w:r>
           <w:rPr>
@@ -4565,7 +4552,7 @@
             <w:noProof/>
             <w:webHidden/>
           </w:rPr>
-          <w:t>31</w:t>
+          <w:t>39</w:t>
         </w:r>
         <w:r>
           <w:rPr>
@@ -4589,7 +4576,7 @@
           <w:lang w:val="en-US"/>
         </w:rPr>
       </w:pPr>
-      <w:hyperlink w:anchor="_Toc3060192" w:history="1">
+      <w:hyperlink w:anchor="_Toc4103558" w:history="1">
         <w:r>
           <w:rPr>
             <w:rStyle w:val="Hyperlink"/>
@@ -4617,7 +4604,7 @@
             <w:noProof/>
             <w:webHidden/>
           </w:rPr>
-          <w:instrText xml:space="preserve"> PAGEREF _Toc3060192 \h </w:instrText>
+          <w:instrText xml:space="preserve"> PAGEREF _Toc4103558 \h </w:instrText>
         </w:r>
         <w:r>
           <w:rPr>
@@ -4637,7 +4624,7 @@
             <w:noProof/>
             <w:webHidden/>
           </w:rPr>
-          <w:t>32</w:t>
+          <w:t>40</w:t>
         </w:r>
         <w:r>
           <w:rPr>
@@ -4658,7 +4645,7 @@
           <w:lang w:val="en-US"/>
         </w:rPr>
       </w:pPr>
-      <w:hyperlink w:anchor="_Toc3060193" w:history="1">
+      <w:hyperlink w:anchor="_Toc4103559" w:history="1">
         <w:r>
           <w:rPr>
             <w:rStyle w:val="Hyperlink"/>
@@ -4698,7 +4685,7 @@
           <w:rPr>
             <w:webHidden/>
           </w:rPr>
-          <w:instrText xml:space="preserve"> PAGEREF _Toc3060193 \h </w:instrText>
+          <w:instrText xml:space="preserve"> PAGEREF _Toc4103559 \h </w:instrText>
         </w:r>
         <w:r>
           <w:rPr>
@@ -4715,7 +4702,7 @@
           <w:rPr>
             <w:webHidden/>
           </w:rPr>
-          <w:t>32</w:t>
+          <w:t>40</w:t>
         </w:r>
         <w:r>
           <w:rPr>
@@ -4735,7 +4722,7 @@
           <w:lang w:val="en-US"/>
         </w:rPr>
       </w:pPr>
-      <w:hyperlink w:anchor="_Toc3060194" w:history="1">
+      <w:hyperlink w:anchor="_Toc4103560" w:history="1">
         <w:r>
           <w:rPr>
             <w:rStyle w:val="Hyperlink"/>
@@ -4775,7 +4762,7 @@
           <w:rPr>
             <w:webHidden/>
           </w:rPr>
-          <w:instrText xml:space="preserve"> PAGEREF _Toc3060194 \h </w:instrText>
+          <w:instrText xml:space="preserve"> PAGEREF _Toc4103560 \h </w:instrText>
         </w:r>
         <w:r>
           <w:rPr>
@@ -4792,7 +4779,7 @@
           <w:rPr>
             <w:webHidden/>
           </w:rPr>
-          <w:t>32</w:t>
+          <w:t>40</w:t>
         </w:r>
         <w:r>
           <w:rPr>
@@ -4834,7 +4821,7 @@
           <w:lang w:val="en-US"/>
         </w:rPr>
       </w:pPr>
-      <w:bookmarkStart w:id="0" w:name="_Toc3060154"/>
+      <w:bookmarkStart w:id="0" w:name="_Toc4103520"/>
       <w:r>
         <w:rPr>
           <w:lang w:val="en-US"/>
@@ -4851,7 +4838,7 @@
           <w:lang w:val="en-US"/>
         </w:rPr>
       </w:pPr>
-      <w:bookmarkStart w:id="1" w:name="_Toc3060155"/>
+      <w:bookmarkStart w:id="1" w:name="_Toc4103521"/>
       <w:r>
         <w:rPr>
           <w:lang w:val="en-US"/>
@@ -5220,15 +5207,15 @@
           <w:lang w:val="en-US"/>
         </w:rPr>
       </w:pPr>
-      <w:bookmarkStart w:id="2" w:name="_Toc3060156"/>
-      <w:bookmarkStart w:id="3" w:name="_Hlk620998"/>
+      <w:bookmarkStart w:id="2" w:name="_Hlk620998"/>
+      <w:bookmarkStart w:id="3" w:name="_Toc4103522"/>
       <w:r>
         <w:rPr>
           <w:lang w:val="en-US"/>
         </w:rPr>
         <w:t>Proposed solution and research questions</w:t>
       </w:r>
-      <w:bookmarkEnd w:id="2"/>
+      <w:bookmarkEnd w:id="3"/>
     </w:p>
     <w:p>
       <w:pPr>
@@ -5613,8 +5600,8 @@
           <w:lang w:val="en-US"/>
         </w:rPr>
       </w:pPr>
-      <w:bookmarkStart w:id="4" w:name="_Toc3060157"/>
-      <w:bookmarkEnd w:id="3"/>
+      <w:bookmarkStart w:id="4" w:name="_Toc4103523"/>
+      <w:bookmarkEnd w:id="2"/>
       <w:r>
         <w:rPr>
           <w:lang w:val="en-US"/>
@@ -5683,7 +5670,7 @@
           <w:lang w:val="en-US"/>
         </w:rPr>
       </w:pPr>
-      <w:bookmarkStart w:id="5" w:name="_Toc3060158"/>
+      <w:bookmarkStart w:id="5" w:name="_Toc4103524"/>
       <w:r>
         <w:rPr>
           <w:lang w:val="en-US"/>
@@ -5832,7 +5819,7 @@
           <w:lang w:val="en-US"/>
         </w:rPr>
       </w:pPr>
-      <w:bookmarkStart w:id="6" w:name="_Toc3060159"/>
+      <w:bookmarkStart w:id="6" w:name="_Toc4103525"/>
       <w:r>
         <w:rPr>
           <w:lang w:val="en-US"/>
@@ -5855,7 +5842,7 @@
           <w:lang w:val="en-US"/>
         </w:rPr>
       </w:pPr>
-      <w:bookmarkStart w:id="7" w:name="_Toc3060160"/>
+      <w:bookmarkStart w:id="7" w:name="_Toc4103526"/>
       <w:r>
         <w:rPr>
           <w:lang w:val="en-US"/>
@@ -6730,7 +6717,7 @@
           <w:lang w:val="en-US"/>
         </w:rPr>
       </w:pPr>
-      <w:bookmarkStart w:id="8" w:name="_Toc3060161"/>
+      <w:bookmarkStart w:id="8" w:name="_Toc4103527"/>
       <w:r>
         <w:rPr>
           <w:lang w:val="en-US"/>
@@ -7498,6 +7485,7 @@
           <w:lang w:val="en-US"/>
         </w:rPr>
       </w:pPr>
+      <w:bookmarkStart w:id="9" w:name="_Toc4103528"/>
       <w:r>
         <w:rPr>
           <w:lang w:val="en-US"/>
@@ -7505,6 +7493,7 @@
         <w:lastRenderedPageBreak/>
         <w:t>Natural language processing</w:t>
       </w:r>
+      <w:bookmarkEnd w:id="9"/>
     </w:p>
     <w:p>
       <w:pPr>
@@ -7957,14 +7946,14 @@
           <w:lang w:val="en-US"/>
         </w:rPr>
       </w:pPr>
-      <w:bookmarkStart w:id="9" w:name="_Toc3060165"/>
+      <w:bookmarkStart w:id="10" w:name="_Toc4103529"/>
       <w:r>
         <w:rPr>
           <w:lang w:val="en-US"/>
         </w:rPr>
         <w:t>Technologies used in this work</w:t>
       </w:r>
-      <w:bookmarkEnd w:id="9"/>
+      <w:bookmarkEnd w:id="10"/>
     </w:p>
     <w:p>
       <w:pPr>
@@ -7973,7 +7962,7 @@
           <w:lang w:val="en-US"/>
         </w:rPr>
       </w:pPr>
-      <w:bookmarkStart w:id="10" w:name="_Toc3060166"/>
+      <w:bookmarkStart w:id="11" w:name="_Toc4103530"/>
       <w:r>
         <w:rPr>
           <w:lang w:val="en-US"/>
@@ -7987,7 +7976,7 @@
         </w:rPr>
         <w:t>CoreNLP</w:t>
       </w:r>
-      <w:bookmarkEnd w:id="10"/>
+      <w:bookmarkEnd w:id="11"/>
       <w:proofErr w:type="spellEnd"/>
     </w:p>
     <w:p>
@@ -9125,7 +9114,7 @@
           <w:lang w:val="en-US"/>
         </w:rPr>
       </w:pPr>
-      <w:bookmarkStart w:id="11" w:name="_Toc3060167"/>
+      <w:bookmarkStart w:id="12" w:name="_Toc4103531"/>
       <w:r>
         <w:rPr>
           <w:lang w:val="en-US"/>
@@ -9133,7 +9122,7 @@
         <w:lastRenderedPageBreak/>
         <w:t>Node.js</w:t>
       </w:r>
-      <w:bookmarkEnd w:id="11"/>
+      <w:bookmarkEnd w:id="12"/>
     </w:p>
     <w:p>
       <w:pPr>
@@ -9351,7 +9340,7 @@
           <w:lang w:val="en-US"/>
         </w:rPr>
       </w:pPr>
-      <w:bookmarkStart w:id="12" w:name="_Toc3060168"/>
+      <w:bookmarkStart w:id="13" w:name="_Toc4103532"/>
       <w:r>
         <w:rPr>
           <w:lang w:val="en-US"/>
@@ -9376,7 +9365,7 @@
         </w:rPr>
         <w:t>Git and GitHub</w:t>
       </w:r>
-      <w:bookmarkEnd w:id="12"/>
+      <w:bookmarkEnd w:id="13"/>
     </w:p>
     <w:p>
       <w:pPr>
@@ -9750,7 +9739,7 @@
         </w:rPr>
         <w:t xml:space="preserve"> (</w:t>
       </w:r>
-      <w:bookmarkStart w:id="13" w:name="_Hlk2286373"/>
+      <w:bookmarkStart w:id="14" w:name="_Hlk2286373"/>
       <w:proofErr w:type="spellStart"/>
       <w:r>
         <w:rPr>
@@ -9781,7 +9770,7 @@
         </w:rPr>
         <w:t xml:space="preserve"> McCullough, 2012</w:t>
       </w:r>
-      <w:bookmarkEnd w:id="13"/>
+      <w:bookmarkEnd w:id="14"/>
       <w:r>
         <w:rPr>
           <w:lang w:val="en-US"/>
@@ -9999,7 +9988,7 @@
           <w:lang w:val="en-US"/>
         </w:rPr>
       </w:pPr>
-      <w:bookmarkStart w:id="14" w:name="_Toc3060169"/>
+      <w:bookmarkStart w:id="15" w:name="_Toc4103533"/>
       <w:r>
         <w:rPr>
           <w:lang w:val="en-US"/>
@@ -10007,7 +9996,7 @@
         <w:lastRenderedPageBreak/>
         <w:t>UN-POLARIZING ALGORITHM</w:t>
       </w:r>
-      <w:bookmarkEnd w:id="14"/>
+      <w:bookmarkEnd w:id="15"/>
     </w:p>
     <w:p>
       <w:pPr>
@@ -10016,7 +10005,7 @@
           <w:lang w:val="en-US"/>
         </w:rPr>
       </w:pPr>
-      <w:bookmarkStart w:id="15" w:name="_Toc3060170"/>
+      <w:bookmarkStart w:id="16" w:name="_Toc4103534"/>
       <w:r>
         <w:rPr>
           <w:lang w:val="en-US"/>
@@ -10041,13 +10030,13 @@
         </w:rPr>
         <w:t>architecture</w:t>
       </w:r>
-      <w:bookmarkEnd w:id="15"/>
       <w:r>
         <w:rPr>
           <w:lang w:val="en-US"/>
         </w:rPr>
         <w:t xml:space="preserve"> overview</w:t>
       </w:r>
+      <w:bookmarkEnd w:id="16"/>
     </w:p>
     <w:p>
       <w:pPr>
@@ -10191,14 +10180,14 @@
           <w:lang w:val="en-US"/>
         </w:rPr>
       </w:pPr>
-      <w:bookmarkStart w:id="16" w:name="_Toc3060171"/>
+      <w:bookmarkStart w:id="17" w:name="_Toc4103535"/>
       <w:r>
         <w:rPr>
           <w:lang w:val="en-US"/>
         </w:rPr>
         <w:t>Article annotation pipeline</w:t>
       </w:r>
-      <w:bookmarkEnd w:id="16"/>
+      <w:bookmarkEnd w:id="17"/>
     </w:p>
     <w:p>
       <w:pPr>
@@ -13166,7 +13155,7 @@
           <w:lang w:val="en-US"/>
         </w:rPr>
       </w:pPr>
-      <w:bookmarkStart w:id="17" w:name="_Toc3060172"/>
+      <w:bookmarkStart w:id="18" w:name="_Toc4103536"/>
       <w:r>
         <w:rPr>
           <w:lang w:val="en-US"/>
@@ -13174,7 +13163,7 @@
         <w:lastRenderedPageBreak/>
         <w:t>Article matching pipeline</w:t>
       </w:r>
-      <w:bookmarkEnd w:id="17"/>
+      <w:bookmarkEnd w:id="18"/>
     </w:p>
     <w:p>
       <w:pPr>
@@ -14611,7 +14600,7 @@
           <w:lang w:val="en-US"/>
         </w:rPr>
       </w:pPr>
-      <w:bookmarkStart w:id="18" w:name="_Toc3060173"/>
+      <w:bookmarkStart w:id="19" w:name="_Toc4103537"/>
       <w:r>
         <w:rPr>
           <w:lang w:val="en-US"/>
@@ -14624,7 +14613,7 @@
         </w:rPr>
         <w:t xml:space="preserve"> algorithm using Sentiment Analysis and Name Entity Recognition</w:t>
       </w:r>
-      <w:bookmarkEnd w:id="18"/>
+      <w:bookmarkEnd w:id="19"/>
     </w:p>
     <w:p>
       <w:pPr>
@@ -14633,7 +14622,7 @@
           <w:lang w:val="en-US"/>
         </w:rPr>
       </w:pPr>
-      <w:bookmarkStart w:id="19" w:name="_Toc3060174"/>
+      <w:bookmarkStart w:id="20" w:name="_Toc4103538"/>
       <w:r>
         <w:rPr>
           <w:lang w:val="en-US"/>
@@ -14646,7 +14635,7 @@
         </w:rPr>
         <w:t>processor</w:t>
       </w:r>
-      <w:bookmarkEnd w:id="19"/>
+      <w:bookmarkEnd w:id="20"/>
     </w:p>
     <w:p>
       <w:pPr>
@@ -15712,31 +15701,7 @@
         <w:rPr>
           <w:lang w:val="en-US"/>
         </w:rPr>
-        <w:t xml:space="preserve"> </w:t>
-      </w:r>
-      <w:r>
-        <w:rPr>
-          <w:lang w:val="en-US"/>
-        </w:rPr>
-        <w:t>We had tested the annotation on a sentence where it stands alone and when it is within a paragraph with other sentences and the results in both case</w:t>
-      </w:r>
-      <w:r>
-        <w:rPr>
-          <w:lang w:val="en-US"/>
-        </w:rPr>
-        <w:t>s</w:t>
-      </w:r>
-      <w:r>
-        <w:rPr>
-          <w:lang w:val="en-US"/>
-        </w:rPr>
-        <w:t xml:space="preserve"> are the same, which means that</w:t>
-      </w:r>
-      <w:r>
-        <w:rPr>
-          <w:lang w:val="en-US"/>
-        </w:rPr>
-        <w:t xml:space="preserve"> </w:t>
+        <w:t xml:space="preserve"> We had tested the annotation on a sentence where it stands alone and when it is within a paragraph with other sentences and the results in both cases are the same, which means that </w:t>
       </w:r>
       <w:proofErr w:type="spellStart"/>
       <w:r>
@@ -15845,7 +15810,7 @@
           <w:lang w:val="en-US"/>
         </w:rPr>
       </w:pPr>
-      <w:bookmarkStart w:id="20" w:name="_Toc3060175"/>
+      <w:bookmarkStart w:id="21" w:name="_Toc4103539"/>
       <w:r>
         <w:rPr>
           <w:lang w:val="en-US"/>
@@ -15858,7 +15823,7 @@
         </w:rPr>
         <w:t>Core NLP Annotator</w:t>
       </w:r>
-      <w:bookmarkEnd w:id="20"/>
+      <w:bookmarkEnd w:id="21"/>
     </w:p>
     <w:p>
       <w:pPr>
@@ -17382,7 +17347,6 @@
         </w:rPr>
         <w:t>.</w:t>
       </w:r>
-      <w:bookmarkStart w:id="21" w:name="_Toc3060176"/>
     </w:p>
     <w:p>
       <w:pPr>
@@ -17391,13 +17355,14 @@
           <w:lang w:val="en-US"/>
         </w:rPr>
       </w:pPr>
+      <w:bookmarkStart w:id="22" w:name="_Toc4103540"/>
       <w:r>
         <w:rPr>
           <w:lang w:val="en-US"/>
         </w:rPr>
         <w:t>Sentiment analysis</w:t>
       </w:r>
-      <w:bookmarkEnd w:id="21"/>
+      <w:bookmarkEnd w:id="22"/>
     </w:p>
     <w:p>
       <w:pPr>
@@ -17823,15 +17788,7 @@
         <w:rPr>
           <w:lang w:val="en-US"/>
         </w:rPr>
-        <w:t>there are many topics/categ</w:t>
-      </w:r>
-      <w:bookmarkStart w:id="22" w:name="_GoBack"/>
-      <w:bookmarkEnd w:id="22"/>
-      <w:r>
-        <w:rPr>
-          <w:lang w:val="en-US"/>
-        </w:rPr>
-        <w:t>ories that can be considered as the “main topic” that could be interested</w:t>
+        <w:t>there are many topics/categories that can be considered as the “main topic” that could be interested</w:t>
       </w:r>
       <w:r>
         <w:rPr>
@@ -18486,19 +18443,7 @@
         <w:rPr>
           <w:lang w:val="en-US"/>
         </w:rPr>
-        <w:t>For the overall sentiment</w:t>
-      </w:r>
-      <w:r>
-        <w:rPr>
-          <w:lang w:val="en-US"/>
-        </w:rPr>
-        <w:t>:</w:t>
-      </w:r>
-      <w:r>
-        <w:rPr>
-          <w:lang w:val="en-US"/>
-        </w:rPr>
-        <w:t xml:space="preserve"> </w:t>
+        <w:t xml:space="preserve">For the overall sentiment: </w:t>
       </w:r>
       <w:proofErr w:type="spellStart"/>
       <w:r>
@@ -18561,13 +18506,7 @@
         <w:rPr>
           <w:lang w:val="en-US"/>
         </w:rPr>
-        <w:t xml:space="preserve">is every sentence </w:t>
-      </w:r>
-      <w:r>
-        <w:rPr>
-          <w:lang w:val="en-US"/>
-        </w:rPr>
-        <w:t>contain the topic/subject</w:t>
+        <w:t>is every sentence contain the topic/subject</w:t>
       </w:r>
     </w:p>
     <w:p>
@@ -18798,49 +18737,59 @@
           <w:lang w:val="en-US"/>
         </w:rPr>
       </w:pPr>
-      <w:bookmarkStart w:id="23" w:name="_Toc3060177"/>
-      <w:r>
-        <w:rPr>
-          <w:lang w:val="en-US"/>
-        </w:rPr>
-        <w:t>Named entity recognizer</w:t>
+      <w:bookmarkStart w:id="23" w:name="_Toc4103541"/>
+      <w:r>
+        <w:rPr>
+          <w:lang w:val="en-US"/>
+        </w:rPr>
+        <w:t>Named entity recogni</w:t>
+      </w:r>
+      <w:r>
+        <w:rPr>
+          <w:lang w:val="en-US"/>
+        </w:rPr>
+        <w:t>tion</w:t>
       </w:r>
       <w:bookmarkEnd w:id="23"/>
-      <w:r>
-        <w:rPr>
-          <w:lang w:val="en-US"/>
-        </w:rPr>
-        <w:t xml:space="preserve"> (NER)</w:t>
-      </w:r>
-    </w:p>
-    <w:p>
-      <w:pPr>
-        <w:rPr>
-          <w:lang w:val="en-US"/>
-        </w:rPr>
-      </w:pPr>
-      <w:r>
-        <w:rPr>
-          <w:lang w:val="en-US"/>
-        </w:rPr>
-        <w:t>(</w:t>
-      </w:r>
-      <w:r>
-        <w:rPr>
-          <w:i/>
-          <w:lang w:val="en-US"/>
-        </w:rPr>
-        <w:t>How do we use the NER, the initial solution/algorithm use NER. Briefly the result of the one using only NER</w:t>
-      </w:r>
-      <w:r>
-        <w:rPr>
-          <w:lang w:val="en-US"/>
-        </w:rPr>
-        <w:t>) –With the sentiment value used to judge the *</w:t>
-      </w:r>
-      <w:r>
-        <w:rPr>
-          <w:i/>
+    </w:p>
+    <w:p>
+      <w:pPr>
+        <w:rPr>
+          <w:lang w:val="en-US"/>
+        </w:rPr>
+      </w:pPr>
+      <w:r>
+        <w:rPr>
+          <w:lang w:val="en-US"/>
+        </w:rPr>
+        <w:t xml:space="preserve">With the </w:t>
+      </w:r>
+      <w:r>
+        <w:rPr>
+          <w:lang w:val="en-US"/>
+        </w:rPr>
+        <w:t xml:space="preserve">filtered </w:t>
+      </w:r>
+      <w:r>
+        <w:rPr>
+          <w:lang w:val="en-US"/>
+        </w:rPr>
+        <w:t xml:space="preserve">sentiment value used to </w:t>
+      </w:r>
+      <w:r>
+        <w:rPr>
+          <w:lang w:val="en-US"/>
+        </w:rPr>
+        <w:t>evaluate</w:t>
+      </w:r>
+      <w:r>
+        <w:rPr>
+          <w:lang w:val="en-US"/>
+        </w:rPr>
+        <w:t xml:space="preserve"> the </w:t>
+      </w:r>
+      <w:r>
+        <w:rPr>
           <w:lang w:val="en-US"/>
         </w:rPr>
         <w:t>difference in point of view</w:t>
@@ -18849,7 +18798,19 @@
         <w:rPr>
           <w:lang w:val="en-US"/>
         </w:rPr>
-        <w:t>* between two articles, we use named entity recognizer (NER) to find the relevan</w:t>
+        <w:t xml:space="preserve"> between two articles, we </w:t>
+      </w:r>
+      <w:r>
+        <w:rPr>
+          <w:lang w:val="en-US"/>
+        </w:rPr>
+        <w:t xml:space="preserve">then </w:t>
+      </w:r>
+      <w:r>
+        <w:rPr>
+          <w:lang w:val="en-US"/>
+        </w:rPr>
+        <w:t>use named entity recognizer (NER) to find the relevan</w:t>
       </w:r>
       <w:r>
         <w:rPr>
@@ -18899,46 +18860,202 @@
         </w:rPr>
         <w:t>.</w:t>
       </w:r>
-    </w:p>
-    <w:p>
-      <w:pPr>
-        <w:rPr>
-          <w:lang w:val="en-US"/>
-        </w:rPr>
-      </w:pPr>
+      <w:r>
+        <w:rPr>
+          <w:lang w:val="en-US"/>
+        </w:rPr>
+        <w:t xml:space="preserve"> </w:t>
+      </w:r>
+    </w:p>
+    <w:p>
+      <w:pPr>
+        <w:rPr>
+          <w:lang w:val="en-US"/>
+        </w:rPr>
+      </w:pPr>
+      <w:r>
+        <w:rPr>
+          <w:lang w:val="en-US"/>
+        </w:rPr>
+        <w:t xml:space="preserve">Unlike sentiment analysis, named entity recognition (NER) is generally considered as a solved problem since their benchmark reach a </w:t>
+      </w:r>
+      <w:r>
+        <w:rPr>
+          <w:lang w:val="en-US"/>
+        </w:rPr>
+        <w:t>high</w:t>
+      </w:r>
+      <w:r>
+        <w:rPr>
+          <w:lang w:val="en-US"/>
+        </w:rPr>
+        <w:t xml:space="preserve"> score </w:t>
+      </w:r>
+      <w:r>
+        <w:rPr>
+          <w:lang w:val="en-US"/>
+        </w:rPr>
+        <w:t>compare to human (</w:t>
+      </w:r>
+      <w:r>
+        <w:rPr>
+          <w:lang w:val="en-US"/>
+        </w:rPr>
+        <w:t xml:space="preserve">citation </w:t>
+      </w:r>
       <w:r>
         <w:rPr>
           <w:lang w:val="en-US"/>
         </w:rPr>
         <w:lastRenderedPageBreak/>
-        <w:t xml:space="preserve">The default NER of Stanford NLP contains a lot of unnecessary information that bloat the return result for our algorithm so much. Many information (named entities) detected are quite un-relevance to our case, for example, he/she, year, number and some proposition text like Mister, Miss … We </w:t>
-      </w:r>
-      <w:proofErr w:type="gramStart"/>
-      <w:r>
-        <w:rPr>
-          <w:lang w:val="en-US"/>
-        </w:rPr>
-        <w:t>have to</w:t>
-      </w:r>
-      <w:proofErr w:type="gramEnd"/>
-      <w:r>
-        <w:rPr>
-          <w:lang w:val="en-US"/>
-        </w:rPr>
-        <w:t xml:space="preserve"> write a filter for the NER results to get the relevance information only. For the user convenience, we also split the result into two categories: abstract entities and discrete entities. </w:t>
-      </w:r>
-    </w:p>
-    <w:p>
-      <w:pPr>
-        <w:rPr>
-          <w:lang w:val="en-US"/>
-        </w:rPr>
-      </w:pPr>
-      <w:r>
-        <w:rPr>
-          <w:lang w:val="en-US"/>
-        </w:rPr>
-        <w:t xml:space="preserve">The two groups contain: </w:t>
+        <w:t>needed)</w:t>
+      </w:r>
+      <w:r>
+        <w:rPr>
+          <w:lang w:val="en-US"/>
+        </w:rPr>
+        <w:t xml:space="preserve">. </w:t>
+      </w:r>
+      <w:r>
+        <w:rPr>
+          <w:lang w:val="en-US"/>
+        </w:rPr>
+        <w:t>NER’s b</w:t>
+      </w:r>
+      <w:r>
+        <w:rPr>
+          <w:lang w:val="en-US"/>
+        </w:rPr>
+        <w:t xml:space="preserve">eing a solved problem is always a good thing to hear since if the results turn out to be not what we expected it to be, we know that our hypothesis or implementation is wrong, not because of the technology.  </w:t>
+      </w:r>
+    </w:p>
+    <w:p>
+      <w:pPr>
+        <w:rPr>
+          <w:lang w:val="en-US"/>
+        </w:rPr>
+      </w:pPr>
+      <w:r>
+        <w:rPr>
+          <w:lang w:val="en-US"/>
+        </w:rPr>
+        <w:t xml:space="preserve">By default, Stanford </w:t>
+      </w:r>
+      <w:proofErr w:type="spellStart"/>
+      <w:r>
+        <w:rPr>
+          <w:lang w:val="en-US"/>
+        </w:rPr>
+        <w:t>CoreNLP</w:t>
+      </w:r>
+      <w:proofErr w:type="spellEnd"/>
+      <w:r>
+        <w:rPr>
+          <w:lang w:val="en-US"/>
+        </w:rPr>
+        <w:t xml:space="preserve"> definition of “named entity” as a board term (citation needed, or even example), which make the NER annotator returns many unnecessary information that we do not needed like dates, times, , numbers, common words like “you/me/he/she  …” , or proposition text like Mister, Miss … This information is too generalized and too broad, thus, does not provide any meaningful context for our algorithm and if left unchecked, will interfere with our article relevant calculation. </w:t>
+      </w:r>
+      <w:r>
+        <w:rPr>
+          <w:lang w:val="en-US"/>
+        </w:rPr>
+        <w:t>As a result</w:t>
+      </w:r>
+      <w:r>
+        <w:rPr>
+          <w:lang w:val="en-US"/>
+        </w:rPr>
+        <w:t xml:space="preserve">, </w:t>
+      </w:r>
+      <w:r>
+        <w:rPr>
+          <w:lang w:val="en-US"/>
+        </w:rPr>
+        <w:t xml:space="preserve">it is important for us to </w:t>
+      </w:r>
+      <w:r>
+        <w:rPr>
+          <w:lang w:val="en-US"/>
+        </w:rPr>
+        <w:t>w</w:t>
+      </w:r>
+      <w:r>
+        <w:rPr>
+          <w:lang w:val="en-US"/>
+        </w:rPr>
+        <w:t xml:space="preserve">e </w:t>
+      </w:r>
+      <w:r>
+        <w:rPr>
+          <w:lang w:val="en-US"/>
+        </w:rPr>
+        <w:t>implement</w:t>
+      </w:r>
+      <w:r>
+        <w:rPr>
+          <w:lang w:val="en-US"/>
+        </w:rPr>
+        <w:t xml:space="preserve"> a </w:t>
+      </w:r>
+      <w:r>
+        <w:rPr>
+          <w:lang w:val="en-US"/>
+        </w:rPr>
+        <w:t>system</w:t>
+      </w:r>
+      <w:r>
+        <w:rPr>
+          <w:lang w:val="en-US"/>
+        </w:rPr>
+        <w:t xml:space="preserve"> </w:t>
+      </w:r>
+      <w:r>
+        <w:rPr>
+          <w:lang w:val="en-US"/>
+        </w:rPr>
+        <w:t>to filtered out these irrelevant entities</w:t>
+      </w:r>
+      <w:r>
+        <w:rPr>
+          <w:lang w:val="en-US"/>
+        </w:rPr>
+        <w:t xml:space="preserve">. </w:t>
+      </w:r>
+      <w:r>
+        <w:rPr>
+          <w:lang w:val="en-US"/>
+        </w:rPr>
+        <w:t>W</w:t>
+      </w:r>
+      <w:r>
+        <w:rPr>
+          <w:lang w:val="en-US"/>
+        </w:rPr>
+        <w:t xml:space="preserve">e also split the </w:t>
+      </w:r>
+      <w:r>
+        <w:rPr>
+          <w:lang w:val="en-US"/>
+        </w:rPr>
+        <w:t xml:space="preserve">filtered </w:t>
+      </w:r>
+      <w:r>
+        <w:rPr>
+          <w:lang w:val="en-US"/>
+        </w:rPr>
+        <w:t>result</w:t>
+      </w:r>
+      <w:r>
+        <w:rPr>
+          <w:lang w:val="en-US"/>
+        </w:rPr>
+        <w:t>s</w:t>
+      </w:r>
+      <w:r>
+        <w:rPr>
+          <w:lang w:val="en-US"/>
+        </w:rPr>
+        <w:t xml:space="preserve"> into two categories: abstract entities and discrete entities. The two groups contain: </w:t>
       </w:r>
     </w:p>
     <w:tbl>
@@ -19267,7 +19384,43 @@
         <w:rPr>
           <w:lang w:val="en-US"/>
         </w:rPr>
-        <w:t>Stanford Core NLP work on a single sentence basis only, which mean the meaning of the next or previous sentence in the paragraph doesn’t affect the annotation of one sentence in anyway, which is a bad thing for us since we want to work on a rather macro way, instead of micro based way like this. Thus, after filtering out the un-needed result, we perform the entities counting, in which we count the number of each time an entity has appeared in the article, as well as calculate the sentiment value or the average sentiment value of that entity, and finally, save all the result to the local database.</w:t>
+        <w:t>After receiving the filtered r</w:t>
+      </w:r>
+      <w:r>
+        <w:rPr>
+          <w:lang w:val="en-US"/>
+        </w:rPr>
+        <w:t>esults, we create</w:t>
+      </w:r>
+      <w:r>
+        <w:rPr>
+          <w:lang w:val="en-US"/>
+        </w:rPr>
+        <w:t>d</w:t>
+      </w:r>
+      <w:r>
+        <w:rPr>
+          <w:lang w:val="en-US"/>
+        </w:rPr>
+        <w:t xml:space="preserve"> an entry object for every named entity in the article, which contain the appearance number of that entity, as well as the its sentiment value. All these </w:t>
+      </w:r>
+      <w:r>
+        <w:rPr>
+          <w:lang w:val="en-US"/>
+        </w:rPr>
+        <w:t>entry objects</w:t>
+      </w:r>
+      <w:r>
+        <w:rPr>
+          <w:lang w:val="en-US"/>
+        </w:rPr>
+        <w:t>, along with the annotated title and article overall sentiment value,</w:t>
+      </w:r>
+      <w:r>
+        <w:rPr>
+          <w:lang w:val="en-US"/>
+        </w:rPr>
+        <w:t xml:space="preserve"> are combined to created one article annotation data to save to our local database. </w:t>
       </w:r>
     </w:p>
     <w:tbl>
@@ -19297,20 +19450,85 @@
                 <w:lang w:val="en-US"/>
               </w:rPr>
               <w:lastRenderedPageBreak/>
-              <w:t>(</w:t>
-            </w:r>
-            <w:r>
-              <w:rPr>
-                <w:i/>
-                <w:lang w:val="en-US"/>
-              </w:rPr>
-              <w:t>Remove the table border later</w:t>
+              <w:t xml:space="preserve">On the right, is an example of a saved article annotation object. </w:t>
             </w:r>
             <w:r>
               <w:rPr>
                 <w:lang w:val="en-US"/>
               </w:rPr>
-              <w:t>) – Initially, the annotated value stored for one article in our database look like the part on the right:</w:t>
+              <w:t xml:space="preserve">All </w:t>
+            </w:r>
+            <w:r>
+              <w:rPr>
+                <w:lang w:val="en-US"/>
+              </w:rPr>
+              <w:t>annotations</w:t>
+            </w:r>
+            <w:r>
+              <w:rPr>
+                <w:lang w:val="en-US"/>
+              </w:rPr>
+              <w:t xml:space="preserve"> </w:t>
+            </w:r>
+            <w:r>
+              <w:rPr>
+                <w:lang w:val="en-US"/>
+              </w:rPr>
+              <w:t>are</w:t>
+            </w:r>
+            <w:r>
+              <w:rPr>
+                <w:lang w:val="en-US"/>
+              </w:rPr>
+              <w:t xml:space="preserve"> stored as a JavaScript object</w:t>
+            </w:r>
+            <w:r>
+              <w:rPr>
+                <w:lang w:val="en-US"/>
+              </w:rPr>
+              <w:t xml:space="preserve"> (footnote: </w:t>
+            </w:r>
+            <w:r>
+              <w:rPr>
+                <w:lang w:val="en-US"/>
+              </w:rPr>
+              <w:t>https://www.json.org/</w:t>
+            </w:r>
+            <w:r>
+              <w:rPr>
+                <w:lang w:val="en-US"/>
+              </w:rPr>
+              <w:t>)</w:t>
+            </w:r>
+            <w:r>
+              <w:rPr>
+                <w:lang w:val="en-US"/>
+              </w:rPr>
+              <w:t xml:space="preserve">, in </w:t>
+            </w:r>
+            <w:r>
+              <w:rPr>
+                <w:lang w:val="en-US"/>
+              </w:rPr>
+              <w:t>a</w:t>
+            </w:r>
+            <w:r>
+              <w:rPr>
+                <w:lang w:val="en-US"/>
+              </w:rPr>
+              <w:t xml:space="preserve"> </w:t>
+            </w:r>
+            <w:r>
+              <w:rPr>
+                <w:lang w:val="en-US"/>
+              </w:rPr>
+              <w:t>single .</w:t>
+            </w:r>
+            <w:r>
+              <w:rPr>
+                <w:lang w:val="en-US"/>
+              </w:rPr>
+              <w:t xml:space="preserve">json file. </w:t>
             </w:r>
           </w:p>
           <w:p>
@@ -19323,34 +19541,13 @@
               <w:rPr>
                 <w:lang w:val="en-US"/>
               </w:rPr>
-              <w:t xml:space="preserve">All article will be stored as a JavaScript object, in one big single </w:t>
+              <w:t>From the example, we can see that e</w:t>
             </w:r>
-            <w:proofErr w:type="spellStart"/>
             <w:r>
               <w:rPr>
                 <w:lang w:val="en-US"/>
               </w:rPr>
-              <w:t>database.json</w:t>
-            </w:r>
-            <w:proofErr w:type="spellEnd"/>
-            <w:r>
-              <w:rPr>
-                <w:lang w:val="en-US"/>
-              </w:rPr>
-              <w:t xml:space="preserve"> file. </w:t>
-            </w:r>
-          </w:p>
-          <w:p>
-            <w:pPr>
-              <w:rPr>
-                <w:lang w:val="en-US"/>
-              </w:rPr>
-            </w:pPr>
-            <w:r>
-              <w:rPr>
-                <w:lang w:val="en-US"/>
-              </w:rPr>
-              <w:t>Each annotation object contains:</w:t>
+              <w:t>ach annotation contains:</w:t>
             </w:r>
           </w:p>
           <w:p>
@@ -19418,7 +19615,25 @@
               <w:rPr>
                 <w:lang w:val="en-US"/>
               </w:rPr>
-              <w:t>Annotated contents of the article, which contains information on all the entities, their appearance and their average sentiment value.</w:t>
+              <w:t>List of every named entity entries object</w:t>
+            </w:r>
+            <w:r>
+              <w:rPr>
+                <w:lang w:val="en-US"/>
+              </w:rPr>
+              <w:t xml:space="preserve">, which </w:t>
+            </w:r>
+            <w:r>
+              <w:rPr>
+                <w:lang w:val="en-US"/>
+              </w:rPr>
+              <w:t>shows the named entity, is appearance, and its sentiment value (calculated using the equation on the previous chapter)</w:t>
+            </w:r>
+            <w:r>
+              <w:rPr>
+                <w:lang w:val="en-US"/>
+              </w:rPr>
+              <w:t>.</w:t>
             </w:r>
           </w:p>
           <w:p>
@@ -19431,20 +19646,37 @@
               <w:rPr>
                 <w:lang w:val="en-US"/>
               </w:rPr>
-              <w:t xml:space="preserve">With these annotations’ information stored, we implemented a matching algorithm to suggest relevance articles to the one the use is viewing (more information on part </w:t>
-            </w:r>
-            <w:r>
-              <w:rPr>
-                <w:b/>
-                <w:lang w:val="en-US"/>
-              </w:rPr>
-              <w:t>3.3.1 Articles similarity calculation using only NER</w:t>
+              <w:t xml:space="preserve">With these </w:t>
             </w:r>
             <w:r>
               <w:rPr>
                 <w:lang w:val="en-US"/>
               </w:rPr>
-              <w:t>). However, this approach is not good enough since the sentiment analysis doesn’t work as well as expected, so this in effect just return bunch of articles talking about the same thing.</w:t>
+              <w:t>data</w:t>
+            </w:r>
+            <w:r>
+              <w:rPr>
+                <w:lang w:val="en-US"/>
+              </w:rPr>
+              <w:t xml:space="preserve"> </w:t>
+            </w:r>
+            <w:r>
+              <w:rPr>
+                <w:lang w:val="en-US"/>
+              </w:rPr>
+              <w:t xml:space="preserve">stored, </w:t>
+            </w:r>
+            <w:r>
+              <w:rPr>
+                <w:lang w:val="en-US"/>
+              </w:rPr>
+              <w:t>we now have the “annotation pipeline” ready and can proceed to the “article matching pipeline” to find news from another point of view to a given document.</w:t>
+            </w:r>
+            <w:r>
+              <w:rPr>
+                <w:lang w:val="en-US"/>
+              </w:rPr>
+              <w:t xml:space="preserve"> </w:t>
             </w:r>
           </w:p>
         </w:tc>
@@ -19532,149 +19764,111 @@
     </w:p>
     <w:p>
       <w:pPr>
-        <w:rPr>
-          <w:lang w:val="en-US"/>
-        </w:rPr>
-      </w:pPr>
+        <w:pStyle w:val="Heading3"/>
+        <w:rPr>
+          <w:lang w:val="en-US"/>
+        </w:rPr>
+      </w:pPr>
+      <w:bookmarkStart w:id="24" w:name="_Toc4103542"/>
       <w:r>
         <w:rPr>
           <w:lang w:val="en-US"/>
         </w:rPr>
         <w:lastRenderedPageBreak/>
-        <w:t>With the article annotations stored in our database, we can now suggest news with different point of view to any given article with our un-polarizing algorithm.</w:t>
-      </w:r>
-    </w:p>
-    <w:p>
-      <w:pPr>
-        <w:pStyle w:val="Heading3"/>
-        <w:rPr>
-          <w:lang w:val="en-US"/>
-        </w:rPr>
-      </w:pPr>
-      <w:r>
-        <w:rPr>
-          <w:lang w:val="en-US"/>
-        </w:rPr>
-        <w:t>Un-polarizing algorithm for the first prototype</w:t>
-      </w:r>
-    </w:p>
-    <w:p>
-      <w:pPr>
-        <w:rPr>
-          <w:lang w:val="en-US"/>
-        </w:rPr>
-      </w:pPr>
-      <w:r>
-        <w:rPr>
-          <w:lang w:val="en-US"/>
-        </w:rPr>
-        <w:t>(</w:t>
+        <w:t>First version of the u</w:t>
+      </w:r>
+      <w:r>
+        <w:rPr>
+          <w:lang w:val="en-US"/>
+        </w:rPr>
+        <w:t xml:space="preserve">n-polarizing algorithm </w:t>
+      </w:r>
+      <w:bookmarkEnd w:id="24"/>
+    </w:p>
+    <w:p>
+      <w:pPr>
+        <w:rPr>
+          <w:lang w:val="en-US"/>
+        </w:rPr>
+      </w:pPr>
+      <w:r>
+        <w:rPr>
+          <w:lang w:val="en-US"/>
+        </w:rPr>
+        <w:t xml:space="preserve">The first step for our </w:t>
+      </w:r>
+      <w:r>
+        <w:rPr>
+          <w:lang w:val="en-US"/>
+        </w:rPr>
+        <w:t xml:space="preserve">un-polarizing </w:t>
+      </w:r>
+      <w:r>
+        <w:rPr>
+          <w:lang w:val="en-US"/>
+        </w:rPr>
+        <w:t xml:space="preserve">algorithm is to populate our knowledge corpus. For this prototype, we filled our database with annotation of news document listed in </w:t>
+      </w:r>
+      <w:r>
+        <w:rPr>
+          <w:b/>
+          <w:lang w:val="en-US"/>
+        </w:rPr>
+        <w:t>C</w:t>
+      </w:r>
+      <w:r>
+        <w:rPr>
+          <w:b/>
+          <w:lang w:val="en-US"/>
+        </w:rPr>
+        <w:t>hapter 2.2 – Evaluation criteria</w:t>
+      </w:r>
+      <w:r>
+        <w:rPr>
+          <w:lang w:val="en-US"/>
+        </w:rPr>
+        <w:t>.</w:t>
+      </w:r>
+    </w:p>
+    <w:p>
+      <w:pPr>
+        <w:rPr>
+          <w:lang w:val="en-US"/>
+        </w:rPr>
+      </w:pPr>
+      <w:r>
+        <w:rPr>
+          <w:lang w:val="en-US"/>
+        </w:rPr>
+        <w:t>The goal here is to not find the most similar article</w:t>
+      </w:r>
+      <w:r>
+        <w:rPr>
+          <w:lang w:val="en-US"/>
+        </w:rPr>
+        <w:t>s</w:t>
+      </w:r>
+      <w:r>
+        <w:rPr>
+          <w:lang w:val="en-US"/>
+        </w:rPr>
+        <w:t>, but the most relevance one, in which, we defined the relevance &lt;</w:t>
       </w:r>
       <w:r>
         <w:rPr>
           <w:i/>
           <w:lang w:val="en-US"/>
         </w:rPr>
-        <w:t>What a crap result we got with NER</w:t>
-      </w:r>
+        <w:t>do some r</w:t>
+      </w:r>
+      <w:bookmarkStart w:id="25" w:name="_GoBack"/>
+      <w:bookmarkEnd w:id="25"/>
       <w:r>
         <w:rPr>
           <w:i/>
           <w:lang w:val="en-US"/>
         </w:rPr>
-        <w:t xml:space="preserve"> – something to cite here, I don’t know, some people must have probably researched about this</w:t>
-      </w:r>
-      <w:r>
-        <w:rPr>
-          <w:lang w:val="en-US"/>
-        </w:rPr>
-        <w:t>) –</w:t>
-      </w:r>
-      <w:r>
-        <w:rPr>
-          <w:lang w:val="en-US"/>
-        </w:rPr>
-        <w:t xml:space="preserve"> Our initial idea was really simple, find articles that talk about similar topic, and then sort them by the different in sentiment value, so that if two articles talk about similar topic but with vastly different sentiment value, they will have different point of view and it worth showing </w:t>
-      </w:r>
-      <w:r>
-        <w:rPr>
-          <w:lang w:val="en-US"/>
-        </w:rPr>
-        <w:t xml:space="preserve">to the users. This approach however, as pointed out in part 3.2.2-Sentiment Analysis, is not effective since the Sentiment analysis results are all over the place and have no meaningful contribution to the algorithm at all. However, after finish writing the Similarity calculation, we found that even just suggesting the articles </w:t>
-      </w:r>
-      <w:r>
-        <w:rPr>
-          <w:lang w:val="en-US"/>
-        </w:rPr>
-        <w:t>with</w:t>
-      </w:r>
-      <w:r>
-        <w:rPr>
-          <w:lang w:val="en-US"/>
-        </w:rPr>
-        <w:t xml:space="preserve"> </w:t>
-      </w:r>
-      <w:r>
-        <w:rPr>
-          <w:lang w:val="en-US"/>
-        </w:rPr>
-        <w:t>relevance</w:t>
-      </w:r>
-      <w:r>
-        <w:rPr>
-          <w:lang w:val="en-US"/>
-        </w:rPr>
-        <w:t xml:space="preserve"> topic</w:t>
-      </w:r>
-      <w:r>
-        <w:rPr>
-          <w:lang w:val="en-US"/>
-        </w:rPr>
-        <w:t>s</w:t>
-      </w:r>
-      <w:r>
-        <w:rPr>
-          <w:lang w:val="en-US"/>
-        </w:rPr>
-        <w:t xml:space="preserve"> can provide lots of interesting information from many different points of view already</w:t>
-      </w:r>
-      <w:r>
-        <w:rPr>
-          <w:lang w:val="en-US"/>
-        </w:rPr>
-        <w:t>, without considering the sentiment value.</w:t>
-      </w:r>
-    </w:p>
-    <w:p>
-      <w:pPr>
-        <w:rPr>
-          <w:lang w:val="en-US"/>
-        </w:rPr>
-      </w:pPr>
-      <w:r>
-        <w:rPr>
-          <w:lang w:val="en-US"/>
-        </w:rPr>
-        <w:t>The goal here is to not find the most similar article</w:t>
-      </w:r>
-      <w:r>
-        <w:rPr>
-          <w:lang w:val="en-US"/>
-        </w:rPr>
-        <w:t>s</w:t>
-      </w:r>
-      <w:r>
-        <w:rPr>
-          <w:lang w:val="en-US"/>
-        </w:rPr>
-        <w:t>, but the most relevance one, in which, we defined the relevance &lt;</w:t>
-      </w:r>
-      <w:r>
-        <w:rPr>
-          <w:i/>
-          <w:lang w:val="en-US"/>
-        </w:rPr>
-        <w:t>do some research here!</w:t>
+        <w:t>esearch here!</w:t>
       </w:r>
       <w:r>
         <w:rPr>
@@ -20025,39 +20219,492 @@
         <w:rPr>
           <w:lang w:val="en-US"/>
         </w:rPr>
+        <w:t xml:space="preserve">As shown in the equation, </w:t>
+      </w:r>
+      <w:r>
+        <w:rPr>
+          <w:lang w:val="en-US"/>
+        </w:rPr>
+        <w:t xml:space="preserve">when the two articles are absolute relevance (by our definition above), X should be 0, and </w:t>
+      </w:r>
+      <w:r>
+        <w:rPr>
+          <w:lang w:val="en-US"/>
+        </w:rPr>
+        <w:t>the less relevance the two articles are, the bigger the X value will be. So, to find the list of the most relevant articles, we find the article with the smallest X value (because X is the absolute value so 0 will be smallest).</w:t>
+      </w:r>
+    </w:p>
+    <w:p>
+      <w:pPr>
+        <w:rPr>
+          <w:lang w:val="en-US"/>
+        </w:rPr>
+      </w:pPr>
+      <w:r>
+        <w:rPr>
+          <w:lang w:val="en-US"/>
+        </w:rPr>
+        <w:t>In the code, we call the -</w:t>
+      </w:r>
+      <w:r>
+        <w:rPr>
+          <w:lang w:val="en-US"/>
+        </w:rPr>
+        <w:t>&lt;</w:t>
+      </w:r>
+      <w:proofErr w:type="spellStart"/>
+      <w:r>
+        <w:rPr>
+          <w:i/>
+          <w:lang w:val="en-US"/>
+        </w:rPr>
+        <w:t>similarityModule.findSimilarArticles</w:t>
+      </w:r>
+      <w:proofErr w:type="spellEnd"/>
+      <w:r>
+        <w:rPr>
+          <w:lang w:val="en-US"/>
+        </w:rPr>
+        <w:t xml:space="preserve">&gt; - this is the function we called. </w:t>
+      </w:r>
+      <w:r>
+        <w:rPr>
+          <w:lang w:val="en-US"/>
+        </w:rPr>
+        <w:t>The input is one single “</w:t>
+      </w:r>
+      <w:proofErr w:type="spellStart"/>
+      <w:r>
+        <w:rPr>
+          <w:lang w:val="en-US"/>
+        </w:rPr>
+        <w:t>url</w:t>
+      </w:r>
+      <w:proofErr w:type="spellEnd"/>
+      <w:r>
+        <w:rPr>
+          <w:lang w:val="en-US"/>
+        </w:rPr>
+        <w:t>” and the output is the list of relevance articles with their annotated information displayed so that the user know why we suggest these.</w:t>
+      </w:r>
+    </w:p>
+    <w:p>
+      <w:pPr>
+        <w:rPr>
+          <w:lang w:val="en-US"/>
+        </w:rPr>
+      </w:pPr>
+      <w:r>
+        <w:rPr>
+          <w:lang w:val="en-US"/>
+        </w:rPr>
+        <w:t>(</w:t>
+      </w:r>
+      <w:r>
+        <w:rPr>
+          <w:i/>
+          <w:lang w:val="en-US"/>
+        </w:rPr>
+        <w:t>End and hook for the next part</w:t>
+      </w:r>
+      <w:r>
+        <w:rPr>
+          <w:lang w:val="en-US"/>
+        </w:rPr>
+        <w:t xml:space="preserve">) - </w:t>
+      </w:r>
+      <w:r>
+        <w:rPr>
+          <w:lang w:val="en-US"/>
+        </w:rPr>
+        <w:t xml:space="preserve">This equation provides good results, but however, we weren’t happy with the result, or more exactly, what </w:t>
+      </w:r>
+      <w:r>
+        <w:rPr>
+          <w:lang w:val="en-US"/>
+        </w:rPr>
+        <w:t>we</w:t>
+      </w:r>
+      <w:r>
+        <w:rPr>
+          <w:lang w:val="en-US"/>
+        </w:rPr>
+        <w:t xml:space="preserve"> get from the solution. </w:t>
+      </w:r>
+      <w:r>
+        <w:rPr>
+          <w:lang w:val="en-US"/>
+        </w:rPr>
+        <w:t xml:space="preserve">The result did give us some other articles to the solution, but what we have is just article’s titles, and some mentioned keywords. We felt that we could do better by analyzing the article furthermore </w:t>
+      </w:r>
+      <w:r>
+        <w:rPr>
+          <w:lang w:val="en-US"/>
+        </w:rPr>
         <w:lastRenderedPageBreak/>
-        <w:t xml:space="preserve">As shown in the equation, </w:t>
-      </w:r>
-      <w:r>
-        <w:rPr>
-          <w:lang w:val="en-US"/>
-        </w:rPr>
-        <w:t xml:space="preserve">when the two articles are absolute relevance (by our definition above), X should be 0, and </w:t>
-      </w:r>
-      <w:r>
-        <w:rPr>
-          <w:lang w:val="en-US"/>
-        </w:rPr>
-        <w:t>the less relevance the two articles are, the bigger the X value will be. So, to find the list of the most relevant articles, we find the article with the smallest X value (because X is the absolute value so 0 will be smallest).</w:t>
-      </w:r>
-    </w:p>
-    <w:p>
-      <w:pPr>
-        <w:rPr>
-          <w:lang w:val="en-US"/>
-        </w:rPr>
-      </w:pPr>
-      <w:r>
-        <w:rPr>
-          <w:lang w:val="en-US"/>
-        </w:rPr>
-        <w:t>In the code, we call the -</w:t>
-      </w:r>
-      <w:r>
-        <w:rPr>
-          <w:lang w:val="en-US"/>
-        </w:rPr>
-        <w:t>&lt;</w:t>
+        <w:t>and find different opinions/facts on a sentence</w:t>
+      </w:r>
+      <w:r>
+        <w:rPr>
+          <w:lang w:val="en-US"/>
+        </w:rPr>
+        <w:t xml:space="preserve"> </w:t>
+      </w:r>
+      <w:r>
+        <w:rPr>
+          <w:lang w:val="en-US"/>
+        </w:rPr>
+        <w:t>basis, not just by keyword counting/sentiment analyzing.</w:t>
+      </w:r>
+    </w:p>
+    <w:p>
+      <w:pPr>
+        <w:rPr>
+          <w:lang w:val="en-US"/>
+        </w:rPr>
+      </w:pPr>
+      <w:r>
+        <w:rPr>
+          <w:lang w:val="en-US"/>
+        </w:rPr>
+        <w:t>However, this approach is not good enough since the sentiment analysis doesn’t work as well as expected, so this in effect just return bunch of articles talking about the same thing.</w:t>
+      </w:r>
+    </w:p>
+    <w:p>
+      <w:pPr>
+        <w:rPr>
+          <w:lang w:val="en-US"/>
+        </w:rPr>
+      </w:pPr>
+      <w:r>
+        <w:rPr>
+          <w:lang w:val="en-US"/>
+        </w:rPr>
+        <w:t>(</w:t>
+      </w:r>
+      <w:r>
+        <w:rPr>
+          <w:i/>
+          <w:lang w:val="en-US"/>
+        </w:rPr>
+        <w:t>What a crap result we got with NER – something to cite here, I don’t know, some people must have probably researched about this</w:t>
+      </w:r>
+      <w:r>
+        <w:rPr>
+          <w:lang w:val="en-US"/>
+        </w:rPr>
+        <w:t>) – Our initial idea was really simple, find articles that talk about similar topic, and then sort them by the different in sentiment value, so that if two articles talk about similar topic but with vastly different sentiment value, they will have different point of view and it worth showing to the users. This approach however, as pointed out in part 3.2.2-Sentiment Analysis, is not effective since the Sentiment analysis results are all over the place and have no meaningful contribution to the algorithm at all. However, after finish writing the Similarity calculation, we found that even just suggesting the articles with relevance topics can provide lots of interesting information from many different points of view already, without considering the sentiment value.</w:t>
+      </w:r>
+    </w:p>
+    <w:p>
+      <w:pPr>
+        <w:rPr>
+          <w:lang w:val="en-US"/>
+        </w:rPr>
+      </w:pPr>
+    </w:p>
+    <w:p>
+      <w:pPr>
+        <w:pStyle w:val="Heading3"/>
+        <w:rPr>
+          <w:lang w:val="en-US"/>
+        </w:rPr>
+      </w:pPr>
+      <w:bookmarkStart w:id="26" w:name="_Toc4103543"/>
+      <w:r>
+        <w:rPr>
+          <w:lang w:val="en-US"/>
+        </w:rPr>
+        <w:t>Weakness of the first prototype</w:t>
+      </w:r>
+      <w:bookmarkEnd w:id="26"/>
+    </w:p>
+    <w:p>
+      <w:pPr>
+        <w:rPr>
+          <w:lang w:val="en-US"/>
+        </w:rPr>
+      </w:pPr>
+      <w:r>
+        <w:rPr>
+          <w:lang w:val="en-US"/>
+        </w:rPr>
+        <w:t>Flaw of the sentiment analysis</w:t>
+      </w:r>
+    </w:p>
+    <w:p>
+      <w:pPr>
+        <w:rPr>
+          <w:lang w:val="en-US"/>
+        </w:rPr>
+      </w:pPr>
+      <w:r>
+        <w:rPr>
+          <w:lang w:val="en-US"/>
+        </w:rPr>
+        <w:t>(</w:t>
+      </w:r>
+      <w:r>
+        <w:rPr>
+          <w:i/>
+          <w:lang w:val="en-US"/>
+        </w:rPr>
+        <w:t>Why it’s bad and why we don’t use it</w:t>
+      </w:r>
+      <w:r>
+        <w:rPr>
+          <w:lang w:val="en-US"/>
+        </w:rPr>
+        <w:t xml:space="preserve">) – The sentiment analysis hypothesis </w:t>
+      </w:r>
+      <w:proofErr w:type="gramStart"/>
+      <w:r>
+        <w:rPr>
+          <w:lang w:val="en-US"/>
+        </w:rPr>
+        <w:t>later on</w:t>
+      </w:r>
+      <w:proofErr w:type="gramEnd"/>
+      <w:r>
+        <w:rPr>
+          <w:lang w:val="en-US"/>
+        </w:rPr>
+        <w:t xml:space="preserve"> proves to be almost useless, as the sentiment value of the sentence/paragraph have very little correlation to the content in the articles. Which mean, even if the paragraph talks about the killing of Yemen people, it might still have a normal or positive sentiment (</w:t>
+      </w:r>
+      <w:r>
+        <w:rPr>
+          <w:i/>
+          <w:lang w:val="en-US"/>
+        </w:rPr>
+        <w:t>TODO: find example</w:t>
+      </w:r>
+      <w:r>
+        <w:rPr>
+          <w:lang w:val="en-US"/>
+        </w:rPr>
+        <w:t>)</w:t>
+      </w:r>
+      <w:r>
+        <w:rPr>
+          <w:lang w:val="en-US"/>
+        </w:rPr>
+        <w:t xml:space="preserve">, because journalism is usually supposed to give provide information in the most neutral way, so it’s hard to find any correlation between them. Furthermore, it’s kind of easy to fool the system, using word like nice, good, or </w:t>
+      </w:r>
+      <w:proofErr w:type="gramStart"/>
+      <w:r>
+        <w:rPr>
+          <w:lang w:val="en-US"/>
+        </w:rPr>
+        <w:t>similar to</w:t>
+      </w:r>
+      <w:proofErr w:type="gramEnd"/>
+      <w:r>
+        <w:rPr>
+          <w:lang w:val="en-US"/>
+        </w:rPr>
+        <w:t xml:space="preserve"> that, to make it have a higher sentiment value.</w:t>
+      </w:r>
+    </w:p>
+    <w:p>
+      <w:pPr>
+        <w:rPr>
+          <w:lang w:val="en-US"/>
+        </w:rPr>
+      </w:pPr>
+      <w:r>
+        <w:rPr>
+          <w:lang w:val="en-US"/>
+        </w:rPr>
+        <w:t>(</w:t>
+      </w:r>
+      <w:r>
+        <w:rPr>
+          <w:i/>
+          <w:lang w:val="en-US"/>
+        </w:rPr>
+        <w:t>Example of what other people do, properly write this in a formal way</w:t>
+      </w:r>
+      <w:r>
+        <w:rPr>
+          <w:lang w:val="en-US"/>
+        </w:rPr>
+        <w:t xml:space="preserve">) – Sentiment analysis services are offered by many big companies like IBM, Google, Microsoft, to some other </w:t>
+      </w:r>
+      <w:r>
+        <w:rPr>
+          <w:lang w:val="en-US"/>
+        </w:rPr>
+        <w:lastRenderedPageBreak/>
+        <w:t xml:space="preserve">smaller startups and a lot of open-source library exists as well. However, this method proves to be completely useless for our use-case (at least using the Stanford’s NLP lib). Because practically, sentiment analysis is only good for single sentences only, without </w:t>
+      </w:r>
+      <w:proofErr w:type="gramStart"/>
+      <w:r>
+        <w:rPr>
+          <w:lang w:val="en-US"/>
+        </w:rPr>
+        <w:t>taking into account</w:t>
+      </w:r>
+      <w:proofErr w:type="gramEnd"/>
+      <w:r>
+        <w:rPr>
+          <w:lang w:val="en-US"/>
+        </w:rPr>
+        <w:t xml:space="preserve"> the paragraph or the article. It is mostly used for analyzing customer reviews for products or customer feedbacks.</w:t>
+      </w:r>
+    </w:p>
+    <w:p>
+      <w:pPr>
+        <w:rPr>
+          <w:lang w:val="en-US"/>
+        </w:rPr>
+      </w:pPr>
+      <w:r>
+        <w:rPr>
+          <w:lang w:val="en-US"/>
+        </w:rPr>
+        <w:t>(</w:t>
+      </w:r>
+      <w:r>
+        <w:rPr>
+          <w:i/>
+          <w:lang w:val="en-US"/>
+        </w:rPr>
+        <w:t>Stanford NLP bad</w:t>
+      </w:r>
+      <w:r>
+        <w:rPr>
+          <w:lang w:val="en-US"/>
+        </w:rPr>
+        <w:t>) – Furthermore, the Stanford NLP sentiment analysis result are quite limited, only 5 values, from very negative to normal to very positive, and work on the context of a single sentence only. Google’s service proves to be a bit more useful with sentiment scale from 0 to 100, but still work on a single sentence context. IBM’s service is the fanciest with scale of 100 for sentiment but also some other adjectives like “Anger”, “Nice”, “Happiness”, … which seems to be the most suitable for our case if we decided to go with this.</w:t>
+      </w:r>
+    </w:p>
+    <w:p>
+      <w:pPr>
+        <w:rPr>
+          <w:lang w:val="en-US"/>
+        </w:rPr>
+      </w:pPr>
+      <w:r>
+        <w:rPr>
+          <w:lang w:val="en-US"/>
+        </w:rPr>
+        <w:t xml:space="preserve">In short, sentiment analysis proves to be almost useless. </w:t>
+      </w:r>
+    </w:p>
+    <w:p>
+      <w:pPr>
+        <w:rPr>
+          <w:lang w:val="en-US"/>
+        </w:rPr>
+      </w:pPr>
+      <w:r>
+        <w:rPr>
+          <w:lang w:val="en-US"/>
+        </w:rPr>
+        <w:t xml:space="preserve">This is flaw since it can’t detect sarcasm and is flawed. </w:t>
+      </w:r>
+    </w:p>
+    <w:p>
+      <w:pPr>
+        <w:rPr>
+          <w:i/>
+          <w:lang w:val="en-US"/>
+        </w:rPr>
+      </w:pPr>
+      <w:r>
+        <w:rPr>
+          <w:i/>
+          <w:lang w:val="en-US"/>
+        </w:rPr>
+        <w:t>http://blog.conceptnet.io/posts/2017/how-to-make-a-racist-ai-without-really-trying/</w:t>
+      </w:r>
+    </w:p>
+    <w:p>
+      <w:pPr>
+        <w:rPr>
+          <w:i/>
+          <w:lang w:val="en-US"/>
+        </w:rPr>
+      </w:pPr>
+      <w:r>
+        <w:rPr>
+          <w:i/>
+          <w:lang w:val="en-US"/>
+        </w:rPr>
+        <w:t>Sentiment from text analysis are bias.</w:t>
+      </w:r>
+    </w:p>
+    <w:p>
+      <w:pPr>
+        <w:rPr>
+          <w:i/>
+          <w:lang w:val="en-US"/>
+        </w:rPr>
+      </w:pPr>
+      <w:r>
+        <w:rPr>
+          <w:i/>
+          <w:lang w:val="en-US"/>
+        </w:rPr>
+        <w:t>https://researchportal.bath.ac.uk/en/publications/semantics-derived-automatically-from-language-corpora-necessarily</w:t>
+      </w:r>
+    </w:p>
+    <w:p>
+      <w:pPr>
+        <w:pStyle w:val="Heading2"/>
+        <w:rPr>
+          <w:lang w:val="en-US"/>
+        </w:rPr>
+      </w:pPr>
+      <w:bookmarkStart w:id="27" w:name="_Toc4103544"/>
+      <w:r>
+        <w:rPr>
+          <w:lang w:val="en-US"/>
+        </w:rPr>
+        <w:t>Second prototype with</w:t>
+      </w:r>
+      <w:r>
+        <w:rPr>
+          <w:lang w:val="en-US"/>
+        </w:rPr>
+        <w:t xml:space="preserve"> Semantic triples</w:t>
+      </w:r>
+      <w:bookmarkEnd w:id="27"/>
+    </w:p>
+    <w:p>
+      <w:pPr>
+        <w:pStyle w:val="Heading3"/>
+        <w:rPr>
+          <w:lang w:val="en-US"/>
+        </w:rPr>
+      </w:pPr>
+      <w:bookmarkStart w:id="28" w:name="_Toc4103545"/>
+      <w:r>
+        <w:rPr>
+          <w:lang w:val="en-US"/>
+        </w:rPr>
+        <w:t>Open information extraction</w:t>
+      </w:r>
+      <w:bookmarkEnd w:id="28"/>
+    </w:p>
+    <w:p>
+      <w:pPr>
+        <w:rPr>
+          <w:lang w:val="en-US"/>
+        </w:rPr>
+      </w:pPr>
+      <w:r>
+        <w:rPr>
+          <w:lang w:val="en-US"/>
+        </w:rPr>
+        <w:t>(</w:t>
+      </w:r>
+      <w:r>
+        <w:rPr>
+          <w:i/>
+          <w:lang w:val="en-US"/>
+        </w:rPr>
+        <w:t xml:space="preserve">How </w:t>
       </w:r>
       <w:proofErr w:type="spellStart"/>
       <w:r>
@@ -20065,448 +20712,49 @@
           <w:i/>
           <w:lang w:val="en-US"/>
         </w:rPr>
-        <w:t>similarityModule.findSimilarArticles</w:t>
+        <w:t>openie</w:t>
       </w:r>
       <w:proofErr w:type="spellEnd"/>
       <w:r>
         <w:rPr>
-          <w:lang w:val="en-US"/>
-        </w:rPr>
-        <w:t xml:space="preserve">&gt; - this is the function we called. </w:t>
-      </w:r>
-      <w:r>
-        <w:rPr>
-          <w:lang w:val="en-US"/>
-        </w:rPr>
-        <w:t>The input is one single “</w:t>
+          <w:i/>
+          <w:lang w:val="en-US"/>
+        </w:rPr>
+        <w:t xml:space="preserve"> improve our result, how do we use it and store it in</w:t>
+      </w:r>
+      <w:r>
+        <w:rPr>
+          <w:i/>
+          <w:lang w:val="en-US"/>
+        </w:rPr>
+        <w:t>formation</w:t>
+      </w:r>
+      <w:r>
+        <w:rPr>
+          <w:lang w:val="en-US"/>
+        </w:rPr>
+        <w:t xml:space="preserve">) – To furthermore improve the matching algorithm as to find even more relevance information for the user, we use Semantic Triples. The idea now is not only just match article that talks about the same things, but to read the sentences of the article and then see if there are any other articles that is also mention the same thing: </w:t>
       </w:r>
       <w:proofErr w:type="spellStart"/>
       <w:r>
         <w:rPr>
           <w:lang w:val="en-US"/>
         </w:rPr>
-        <w:t>url</w:t>
+        <w:t>ie</w:t>
       </w:r>
       <w:proofErr w:type="spellEnd"/>
       <w:r>
         <w:rPr>
           <w:lang w:val="en-US"/>
         </w:rPr>
-        <w:t>” and the output is the list of relevance articles with their annotated information displayed so that the user know why we suggest these.</w:t>
-      </w:r>
-    </w:p>
-    <w:p>
-      <w:pPr>
-        <w:rPr>
-          <w:lang w:val="en-US"/>
-        </w:rPr>
-      </w:pPr>
-      <w:r>
-        <w:rPr>
-          <w:lang w:val="en-US"/>
-        </w:rPr>
-        <w:t>(</w:t>
-      </w:r>
-      <w:r>
-        <w:rPr>
-          <w:i/>
-          <w:lang w:val="en-US"/>
-        </w:rPr>
-        <w:t>End and hook for the next part</w:t>
-      </w:r>
-      <w:r>
-        <w:rPr>
-          <w:lang w:val="en-US"/>
-        </w:rPr>
-        <w:t xml:space="preserve">) - </w:t>
-      </w:r>
-      <w:r>
-        <w:rPr>
-          <w:lang w:val="en-US"/>
-        </w:rPr>
-        <w:t xml:space="preserve">This equation provides good results, but however, we weren’t happy with the result, or more exactly, what </w:t>
-      </w:r>
-      <w:r>
-        <w:rPr>
-          <w:lang w:val="en-US"/>
-        </w:rPr>
-        <w:t>we</w:t>
-      </w:r>
-      <w:r>
-        <w:rPr>
-          <w:lang w:val="en-US"/>
-        </w:rPr>
-        <w:t xml:space="preserve"> get from the solution. </w:t>
-      </w:r>
-      <w:r>
-        <w:rPr>
-          <w:lang w:val="en-US"/>
-        </w:rPr>
-        <w:t>The result did give us some other articles to the solution, but what we have is just article’s titles, and some mentioned keywords. We felt that we could do better by analyzing the article furthermore and find different opinions/facts on a sentence</w:t>
-      </w:r>
-      <w:r>
-        <w:rPr>
-          <w:lang w:val="en-US"/>
-        </w:rPr>
-        <w:t xml:space="preserve"> </w:t>
-      </w:r>
-      <w:r>
-        <w:rPr>
-          <w:lang w:val="en-US"/>
-        </w:rPr>
-        <w:t>basis, not just by keyword counting/sentiment analyzing.</w:t>
-      </w:r>
-    </w:p>
-    <w:p>
-      <w:pPr>
-        <w:pStyle w:val="Heading3"/>
-        <w:rPr>
-          <w:lang w:val="en-US"/>
-        </w:rPr>
-      </w:pPr>
-      <w:r>
-        <w:rPr>
-          <w:lang w:val="en-US"/>
-        </w:rPr>
-        <w:t>Weakness of the first prototype</w:t>
-      </w:r>
-    </w:p>
-    <w:p>
-      <w:pPr>
-        <w:rPr>
-          <w:lang w:val="en-US"/>
-        </w:rPr>
-      </w:pPr>
-      <w:bookmarkStart w:id="24" w:name="_Toc3060179"/>
-      <w:r>
-        <w:rPr>
-          <w:lang w:val="en-US"/>
-        </w:rPr>
-        <w:t>Flaw of the sentiment analysis</w:t>
-      </w:r>
-    </w:p>
-    <w:p>
-      <w:pPr>
-        <w:rPr>
-          <w:lang w:val="en-US"/>
-        </w:rPr>
-      </w:pPr>
-      <w:r>
-        <w:rPr>
-          <w:lang w:val="en-US"/>
-        </w:rPr>
-        <w:t>(</w:t>
-      </w:r>
-      <w:r>
-        <w:rPr>
-          <w:i/>
-          <w:lang w:val="en-US"/>
-        </w:rPr>
-        <w:t>Why it’s bad and why we don’t use it</w:t>
-      </w:r>
-      <w:r>
-        <w:rPr>
-          <w:lang w:val="en-US"/>
-        </w:rPr>
-        <w:t xml:space="preserve">) – The sentiment analysis hypothesis </w:t>
-      </w:r>
-      <w:proofErr w:type="gramStart"/>
-      <w:r>
-        <w:rPr>
-          <w:lang w:val="en-US"/>
-        </w:rPr>
-        <w:t>later on</w:t>
-      </w:r>
-      <w:proofErr w:type="gramEnd"/>
-      <w:r>
-        <w:rPr>
-          <w:lang w:val="en-US"/>
-        </w:rPr>
-        <w:t xml:space="preserve"> proves to be almost useless, as the sentiment value of the sentence/paragraph have very little correlation to the content in the articles. Which mean, even if the paragraph talks about the killing of Yemen people, it might still have a normal or positive sentiment (</w:t>
-      </w:r>
-      <w:r>
-        <w:rPr>
-          <w:i/>
-          <w:lang w:val="en-US"/>
-        </w:rPr>
-        <w:t>TODO: find example</w:t>
-      </w:r>
-      <w:r>
-        <w:rPr>
-          <w:lang w:val="en-US"/>
-        </w:rPr>
-        <w:t>)</w:t>
-      </w:r>
-      <w:r>
-        <w:rPr>
-          <w:lang w:val="en-US"/>
-        </w:rPr>
-        <w:t xml:space="preserve">, because journalism is usually supposed to give provide information in the most neutral way, so it’s hard to find any correlation between them. Furthermore, it’s kind of easy to fool the system, using word like nice, good, or </w:t>
-      </w:r>
-      <w:proofErr w:type="gramStart"/>
-      <w:r>
-        <w:rPr>
-          <w:lang w:val="en-US"/>
-        </w:rPr>
-        <w:t>similar to</w:t>
-      </w:r>
-      <w:proofErr w:type="gramEnd"/>
-      <w:r>
-        <w:rPr>
-          <w:lang w:val="en-US"/>
-        </w:rPr>
-        <w:t xml:space="preserve"> that, to make it have a higher sentiment value.</w:t>
-      </w:r>
-    </w:p>
-    <w:p>
-      <w:pPr>
-        <w:rPr>
-          <w:lang w:val="en-US"/>
-        </w:rPr>
-      </w:pPr>
-      <w:r>
-        <w:rPr>
-          <w:lang w:val="en-US"/>
-        </w:rPr>
-        <w:t>(</w:t>
-      </w:r>
-      <w:r>
-        <w:rPr>
-          <w:i/>
-          <w:lang w:val="en-US"/>
-        </w:rPr>
-        <w:t>Example of what other people do, properly write this in a formal way</w:t>
-      </w:r>
-      <w:r>
-        <w:rPr>
-          <w:lang w:val="en-US"/>
-        </w:rPr>
-        <w:t xml:space="preserve">) – Sentiment analysis services are offered by many big companies like IBM, Google, Microsoft, to some other smaller startups and a lot of open-source library exists as well. However, this method proves to be completely useless for our use-case (at least using the Stanford’s NLP lib). Because </w:t>
+        <w:t xml:space="preserve">: Trump hates brown people and Trump push brown people. This can in turn provide much more relevance information as two articles, at one point, talk </w:t>
       </w:r>
       <w:r>
         <w:rPr>
           <w:lang w:val="en-US"/>
         </w:rPr>
         <w:lastRenderedPageBreak/>
-        <w:t xml:space="preserve">practically, sentiment analysis is only good for single sentences only, without </w:t>
-      </w:r>
-      <w:proofErr w:type="gramStart"/>
-      <w:r>
-        <w:rPr>
-          <w:lang w:val="en-US"/>
-        </w:rPr>
-        <w:t>taking into account</w:t>
-      </w:r>
-      <w:proofErr w:type="gramEnd"/>
-      <w:r>
-        <w:rPr>
-          <w:lang w:val="en-US"/>
-        </w:rPr>
-        <w:t xml:space="preserve"> the paragraph or the article. It is mostly used for analyzing customer reviews for products or customer feedbacks.</w:t>
-      </w:r>
-    </w:p>
-    <w:p>
-      <w:pPr>
-        <w:rPr>
-          <w:lang w:val="en-US"/>
-        </w:rPr>
-      </w:pPr>
-      <w:r>
-        <w:rPr>
-          <w:lang w:val="en-US"/>
-        </w:rPr>
-        <w:t>(</w:t>
-      </w:r>
-      <w:r>
-        <w:rPr>
-          <w:i/>
-          <w:lang w:val="en-US"/>
-        </w:rPr>
-        <w:t>Stanford NLP bad</w:t>
-      </w:r>
-      <w:r>
-        <w:rPr>
-          <w:lang w:val="en-US"/>
-        </w:rPr>
-        <w:t>) – Furthermore, the Stanford NLP sentiment analysis result are quite limited, only 5 values, from very negative to normal to very positive, and work on the context of a single sentence only. Google’s service proves to be a bit more useful with sentiment scale from 0 to 100, but still work on a single sentence context. IBM’s service is the fanciest with scale of 100 for sentiment but also some other adjectives like “Anger”, “Nice”, “Happiness”, … which seems to be the most suitable for our case if we decided to go with this.</w:t>
-      </w:r>
-    </w:p>
-    <w:p>
-      <w:pPr>
-        <w:rPr>
-          <w:lang w:val="en-US"/>
-        </w:rPr>
-      </w:pPr>
-      <w:r>
-        <w:rPr>
-          <w:lang w:val="en-US"/>
-        </w:rPr>
-        <w:t xml:space="preserve">In short, sentiment analysis proves to be almost useless. </w:t>
-      </w:r>
-    </w:p>
-    <w:p>
-      <w:pPr>
-        <w:rPr>
-          <w:lang w:val="en-US"/>
-        </w:rPr>
-      </w:pPr>
-      <w:r>
-        <w:rPr>
-          <w:lang w:val="en-US"/>
-        </w:rPr>
-        <w:t xml:space="preserve">This is flaw since it can’t detect sarcasm and is flawed. </w:t>
-      </w:r>
-    </w:p>
-    <w:p>
-      <w:pPr>
-        <w:rPr>
-          <w:i/>
-          <w:lang w:val="en-US"/>
-        </w:rPr>
-      </w:pPr>
-      <w:r>
-        <w:rPr>
-          <w:i/>
-          <w:lang w:val="en-US"/>
-        </w:rPr>
-        <w:t>http://blog.conceptnet.io/posts/2017/how-to-make-a-racist-ai-without-really-trying/</w:t>
-      </w:r>
-    </w:p>
-    <w:p>
-      <w:pPr>
-        <w:rPr>
-          <w:i/>
-          <w:lang w:val="en-US"/>
-        </w:rPr>
-      </w:pPr>
-      <w:r>
-        <w:rPr>
-          <w:i/>
-          <w:lang w:val="en-US"/>
-        </w:rPr>
-        <w:t>Sentiment from text analysis are bias.</w:t>
-      </w:r>
-    </w:p>
-    <w:p>
-      <w:pPr>
-        <w:rPr>
-          <w:i/>
-          <w:lang w:val="en-US"/>
-        </w:rPr>
-      </w:pPr>
-      <w:r>
-        <w:rPr>
-          <w:i/>
-          <w:lang w:val="en-US"/>
-        </w:rPr>
-        <w:t>https://researchportal.bath.ac.uk/en/publications/semantics-derived-automatically-from-language-corpora-necessarily</w:t>
-      </w:r>
-    </w:p>
-    <w:p>
-      <w:pPr>
-        <w:pStyle w:val="Heading2"/>
-        <w:rPr>
-          <w:lang w:val="en-US"/>
-        </w:rPr>
-      </w:pPr>
-      <w:r>
-        <w:rPr>
-          <w:lang w:val="en-US"/>
-        </w:rPr>
-        <w:t>Second prototype with</w:t>
-      </w:r>
-      <w:r>
-        <w:rPr>
-          <w:lang w:val="en-US"/>
-        </w:rPr>
-        <w:t xml:space="preserve"> Semantic triples</w:t>
-      </w:r>
-      <w:bookmarkEnd w:id="24"/>
-    </w:p>
-    <w:p>
-      <w:pPr>
-        <w:pStyle w:val="Heading3"/>
-        <w:rPr>
-          <w:lang w:val="en-US"/>
-        </w:rPr>
-      </w:pPr>
-      <w:bookmarkStart w:id="25" w:name="_Toc3060180"/>
-      <w:r>
-        <w:rPr>
-          <w:lang w:val="en-US"/>
-        </w:rPr>
-        <w:t>Open information extraction</w:t>
-      </w:r>
-      <w:bookmarkEnd w:id="25"/>
-    </w:p>
-    <w:p>
-      <w:pPr>
-        <w:rPr>
-          <w:lang w:val="en-US"/>
-        </w:rPr>
-      </w:pPr>
-      <w:r>
-        <w:rPr>
-          <w:lang w:val="en-US"/>
-        </w:rPr>
-        <w:t>(</w:t>
-      </w:r>
-      <w:r>
-        <w:rPr>
-          <w:i/>
-          <w:lang w:val="en-US"/>
-        </w:rPr>
-        <w:t xml:space="preserve">How </w:t>
-      </w:r>
-      <w:proofErr w:type="spellStart"/>
-      <w:r>
-        <w:rPr>
-          <w:i/>
-          <w:lang w:val="en-US"/>
-        </w:rPr>
-        <w:t>openie</w:t>
-      </w:r>
-      <w:proofErr w:type="spellEnd"/>
-      <w:r>
-        <w:rPr>
-          <w:i/>
-          <w:lang w:val="en-US"/>
-        </w:rPr>
-        <w:t xml:space="preserve"> improve our result, how do we use it and store it in</w:t>
-      </w:r>
-      <w:r>
-        <w:rPr>
-          <w:i/>
-          <w:lang w:val="en-US"/>
-        </w:rPr>
-        <w:t>formation</w:t>
-      </w:r>
-      <w:r>
-        <w:rPr>
-          <w:lang w:val="en-US"/>
-        </w:rPr>
-        <w:t xml:space="preserve">) – To furthermore improve the matching algorithm as to find even more relevance information for the user, we use Semantic Triples. The idea now is not only just match article that talks about the same things, but to read the sentences of the article and then see if there are any other articles that is also mention the same thing: </w:t>
-      </w:r>
-      <w:proofErr w:type="spellStart"/>
-      <w:r>
-        <w:rPr>
-          <w:lang w:val="en-US"/>
-        </w:rPr>
-        <w:t>ie</w:t>
-      </w:r>
-      <w:proofErr w:type="spellEnd"/>
-      <w:r>
-        <w:rPr>
-          <w:lang w:val="en-US"/>
-        </w:rPr>
-        <w:t xml:space="preserve">: Trump hates brown people and Trump push brown people. This can in turn provide much more relevance information as two articles, at one point, talk about the same thing, so the user can not only see what each article says, but they can also </w:t>
-      </w:r>
-      <w:r>
-        <w:rPr>
-          <w:lang w:val="en-US"/>
-        </w:rPr>
-        <w:lastRenderedPageBreak/>
-        <w:t xml:space="preserve">have the power to see the content which the subject is talked about. To do such marvelous task, we use </w:t>
+        <w:t xml:space="preserve">about the same thing, so the user can not only see what each article says, but they can also have the power to see the content which the subject is talked about. To do such marvelous task, we use </w:t>
       </w:r>
       <w:proofErr w:type="spellStart"/>
       <w:r>
@@ -21103,22 +21351,22 @@
           <w:lang w:val="en-US"/>
         </w:rPr>
       </w:pPr>
-      <w:bookmarkStart w:id="26" w:name="_Toc3060181"/>
+      <w:bookmarkStart w:id="29" w:name="_Toc4103546"/>
       <w:r>
         <w:rPr>
           <w:lang w:val="en-US"/>
         </w:rPr>
         <w:t>Triplet pairs, common entities and common statement counts</w:t>
       </w:r>
-      <w:bookmarkEnd w:id="26"/>
-    </w:p>
-    <w:p>
-      <w:pPr>
-        <w:rPr>
-          <w:lang w:val="en-US"/>
-        </w:rPr>
-      </w:pPr>
-      <w:bookmarkStart w:id="27" w:name="_Hlk536395139"/>
+      <w:bookmarkEnd w:id="29"/>
+    </w:p>
+    <w:p>
+      <w:pPr>
+        <w:rPr>
+          <w:lang w:val="en-US"/>
+        </w:rPr>
+      </w:pPr>
+      <w:bookmarkStart w:id="30" w:name="_Hlk536395139"/>
       <w:r>
         <w:rPr>
           <w:lang w:val="en-US"/>
@@ -22224,8 +22472,8 @@
           <w:lang w:val="en-US"/>
         </w:rPr>
       </w:pPr>
-      <w:bookmarkStart w:id="28" w:name="_Toc3060182"/>
-      <w:bookmarkEnd w:id="27"/>
+      <w:bookmarkStart w:id="31" w:name="_Toc4103547"/>
+      <w:bookmarkEnd w:id="30"/>
       <w:r>
         <w:rPr>
           <w:lang w:val="en-US"/>
@@ -22238,7 +22486,7 @@
         </w:rPr>
         <w:t xml:space="preserve"> the information to the user</w:t>
       </w:r>
-      <w:bookmarkEnd w:id="28"/>
+      <w:bookmarkEnd w:id="31"/>
     </w:p>
     <w:p>
       <w:pPr>
@@ -22456,7 +22704,7 @@
           <w:lang w:val="en-US"/>
         </w:rPr>
       </w:pPr>
-      <w:bookmarkStart w:id="29" w:name="_Toc3060183"/>
+      <w:bookmarkStart w:id="32" w:name="_Toc4103548"/>
       <w:r>
         <w:rPr>
           <w:lang w:val="en-US"/>
@@ -22476,7 +22724,7 @@
         </w:rPr>
         <w:t>.</w:t>
       </w:r>
-      <w:bookmarkEnd w:id="29"/>
+      <w:bookmarkEnd w:id="32"/>
     </w:p>
     <w:p>
       <w:pPr>
@@ -22776,7 +23024,7 @@
           <w:lang w:val="en-US"/>
         </w:rPr>
       </w:pPr>
-      <w:bookmarkStart w:id="30" w:name="_Toc3060184"/>
+      <w:bookmarkStart w:id="33" w:name="_Toc4103549"/>
       <w:r>
         <w:rPr>
           <w:lang w:val="en-US"/>
@@ -22784,7 +23032,7 @@
         <w:lastRenderedPageBreak/>
         <w:t>RESULTS EVALUATION</w:t>
       </w:r>
-      <w:bookmarkEnd w:id="30"/>
+      <w:bookmarkEnd w:id="33"/>
     </w:p>
     <w:p>
       <w:pPr>
@@ -22833,7 +23081,7 @@
           <w:lang w:val="en-US"/>
         </w:rPr>
       </w:pPr>
-      <w:bookmarkStart w:id="31" w:name="_Toc3060185"/>
+      <w:bookmarkStart w:id="34" w:name="_Toc4103550"/>
       <w:r>
         <w:rPr>
           <w:lang w:val="en-US"/>
@@ -22841,7 +23089,7 @@
         <w:lastRenderedPageBreak/>
         <w:t>FUTURE WORKS</w:t>
       </w:r>
-      <w:bookmarkEnd w:id="31"/>
+      <w:bookmarkEnd w:id="34"/>
     </w:p>
     <w:p>
       <w:pPr>
@@ -22850,14 +23098,14 @@
           <w:lang w:val="en-US"/>
         </w:rPr>
       </w:pPr>
-      <w:bookmarkStart w:id="32" w:name="_Toc3060186"/>
+      <w:bookmarkStart w:id="35" w:name="_Toc4103551"/>
       <w:r>
         <w:rPr>
           <w:lang w:val="en-US"/>
         </w:rPr>
         <w:t>Ontologies based entity relevance</w:t>
       </w:r>
-      <w:bookmarkEnd w:id="32"/>
+      <w:bookmarkEnd w:id="35"/>
     </w:p>
     <w:p>
       <w:pPr>
@@ -22969,14 +23217,14 @@
           <w:lang w:val="en-US"/>
         </w:rPr>
       </w:pPr>
-      <w:bookmarkStart w:id="33" w:name="_Toc3060187"/>
+      <w:bookmarkStart w:id="36" w:name="_Toc4103552"/>
       <w:r>
         <w:rPr>
           <w:lang w:val="en-US"/>
         </w:rPr>
         <w:t>Word-net verb contradiction</w:t>
       </w:r>
-      <w:bookmarkEnd w:id="33"/>
+      <w:bookmarkEnd w:id="36"/>
     </w:p>
     <w:p>
       <w:pPr>
@@ -23044,13 +23292,14 @@
           <w:lang w:val="en-US"/>
         </w:rPr>
       </w:pPr>
-      <w:bookmarkStart w:id="34" w:name="_Toc3060188"/>
+      <w:bookmarkStart w:id="37" w:name="_Toc4103553"/>
       <w:r>
         <w:rPr>
           <w:lang w:val="en-US"/>
         </w:rPr>
         <w:t>AI based un-polarized algorithm</w:t>
       </w:r>
+      <w:bookmarkEnd w:id="37"/>
     </w:p>
     <w:p>
       <w:pPr>
@@ -23118,6 +23367,7 @@
           <w:lang w:val="en-US"/>
         </w:rPr>
       </w:pPr>
+      <w:bookmarkStart w:id="38" w:name="_Toc4103554"/>
       <w:r>
         <w:rPr>
           <w:lang w:val="en-US"/>
@@ -23131,15 +23381,15 @@
         </w:rPr>
         <w:t xml:space="preserve"> service design</w:t>
       </w:r>
-      <w:bookmarkEnd w:id="34"/>
-    </w:p>
-    <w:p>
-      <w:pPr>
-        <w:rPr>
-          <w:lang w:val="en-US"/>
-        </w:rPr>
-      </w:pPr>
-      <w:bookmarkStart w:id="35" w:name="_Hlk1492660"/>
+      <w:bookmarkEnd w:id="38"/>
+    </w:p>
+    <w:p>
+      <w:pPr>
+        <w:rPr>
+          <w:lang w:val="en-US"/>
+        </w:rPr>
+      </w:pPr>
+      <w:bookmarkStart w:id="39" w:name="_Hlk1492660"/>
       <w:r>
         <w:rPr>
           <w:noProof/>
@@ -24399,8 +24649,8 @@
           <w:lang w:val="en-US"/>
         </w:rPr>
       </w:pPr>
-      <w:bookmarkStart w:id="36" w:name="_Toc522646496"/>
-      <w:bookmarkEnd w:id="35"/>
+      <w:bookmarkStart w:id="40" w:name="_Toc522646496"/>
+      <w:bookmarkEnd w:id="39"/>
       <w:r>
         <w:rPr>
           <w:lang w:val="en-US"/>
@@ -24442,7 +24692,7 @@
         </w:rPr>
         <w:t>Test figure</w:t>
       </w:r>
-      <w:bookmarkEnd w:id="36"/>
+      <w:bookmarkEnd w:id="40"/>
     </w:p>
     <w:p>
       <w:pPr>
@@ -24464,14 +24714,14 @@
           <w:lang w:val="en-US"/>
         </w:rPr>
       </w:pPr>
-      <w:bookmarkStart w:id="37" w:name="_Toc3060189"/>
+      <w:bookmarkStart w:id="41" w:name="_Toc4103555"/>
       <w:r>
         <w:rPr>
           <w:lang w:val="en-US"/>
         </w:rPr>
         <w:t>User interface and user experience design</w:t>
       </w:r>
-      <w:bookmarkEnd w:id="37"/>
+      <w:bookmarkEnd w:id="41"/>
     </w:p>
     <w:p>
       <w:pPr>
@@ -24490,7 +24740,7 @@
           <w:lang w:val="en-US"/>
         </w:rPr>
       </w:pPr>
-      <w:bookmarkStart w:id="38" w:name="_Toc3060190"/>
+      <w:bookmarkStart w:id="42" w:name="_Toc4103556"/>
       <w:r>
         <w:rPr>
           <w:lang w:val="en-US"/>
@@ -24498,7 +24748,7 @@
         <w:lastRenderedPageBreak/>
         <w:t>CONCLUSION</w:t>
       </w:r>
-      <w:bookmarkEnd w:id="38"/>
+      <w:bookmarkEnd w:id="42"/>
     </w:p>
     <w:p>
       <w:pPr>
@@ -24624,7 +24874,7 @@
             <w:pPr>
               <w:pStyle w:val="taulukonotsikot"/>
             </w:pPr>
-            <w:bookmarkStart w:id="39" w:name="_Hlk522645698"/>
+            <w:bookmarkStart w:id="43" w:name="_Hlk522645698"/>
             <w:r>
               <w:t>Word</w:t>
             </w:r>
@@ -24955,8 +25205,8 @@
           <w:lang w:val="en-US"/>
         </w:rPr>
       </w:pPr>
-      <w:bookmarkStart w:id="40" w:name="_Ref404168555"/>
-      <w:bookmarkStart w:id="41" w:name="_Toc522645773"/>
+      <w:bookmarkStart w:id="44" w:name="_Ref404168555"/>
+      <w:bookmarkStart w:id="45" w:name="_Toc522645773"/>
       <w:r>
         <w:rPr>
           <w:lang w:val="en-US"/>
@@ -24995,7 +25245,7 @@
         </w:rPr>
         <w:fldChar w:fldCharType="end"/>
       </w:r>
-      <w:bookmarkEnd w:id="40"/>
+      <w:bookmarkEnd w:id="44"/>
       <w:r>
         <w:rPr>
           <w:noProof/>
@@ -25003,9 +25253,9 @@
         </w:rPr>
         <w:t>. Example of the table</w:t>
       </w:r>
-      <w:bookmarkEnd w:id="41"/>
-    </w:p>
-    <w:bookmarkEnd w:id="39"/>
+      <w:bookmarkEnd w:id="45"/>
+    </w:p>
+    <w:bookmarkEnd w:id="43"/>
     <w:p>
       <w:pPr>
         <w:pStyle w:val="BodyText"/>
@@ -25021,8 +25271,8 @@
           <w:lang w:val="en-US"/>
         </w:rPr>
       </w:pPr>
-      <w:bookmarkStart w:id="42" w:name="_Toc3060191"/>
-      <w:bookmarkStart w:id="43" w:name="_Toc499365405"/>
+      <w:bookmarkStart w:id="46" w:name="_Toc499365405"/>
+      <w:bookmarkStart w:id="47" w:name="_Toc4103557"/>
       <w:r>
         <w:rPr>
           <w:lang w:val="en-US"/>
@@ -25030,7 +25280,7 @@
         <w:lastRenderedPageBreak/>
         <w:t>Bibliography</w:t>
       </w:r>
-      <w:bookmarkEnd w:id="42"/>
+      <w:bookmarkEnd w:id="47"/>
     </w:p>
     <w:p>
       <w:pPr>
@@ -25204,8 +25454,8 @@
           <w:lang w:val="en-US"/>
         </w:rPr>
       </w:pPr>
-      <w:bookmarkStart w:id="44" w:name="_Toc3060192"/>
-      <w:bookmarkEnd w:id="43"/>
+      <w:bookmarkStart w:id="48" w:name="_Toc4103558"/>
+      <w:bookmarkEnd w:id="46"/>
       <w:r>
         <w:rPr>
           <w:lang w:val="en-US"/>
@@ -25213,7 +25463,7 @@
         <w:lastRenderedPageBreak/>
         <w:t>Appendices</w:t>
       </w:r>
-      <w:bookmarkEnd w:id="44"/>
+      <w:bookmarkEnd w:id="48"/>
     </w:p>
     <w:p>
       <w:pPr>
@@ -25222,14 +25472,14 @@
           <w:lang w:val="en-US"/>
         </w:rPr>
       </w:pPr>
-      <w:bookmarkStart w:id="45" w:name="_Toc3060193"/>
+      <w:bookmarkStart w:id="49" w:name="_Toc4103559"/>
       <w:r>
         <w:rPr>
           <w:lang w:val="en-US"/>
         </w:rPr>
         <w:t>Title of the first appendix</w:t>
       </w:r>
-      <w:bookmarkEnd w:id="45"/>
+      <w:bookmarkEnd w:id="49"/>
     </w:p>
     <w:p>
       <w:pPr>
@@ -25238,14 +25488,14 @@
           <w:lang w:val="en-US"/>
         </w:rPr>
       </w:pPr>
-      <w:bookmarkStart w:id="46" w:name="_Toc3060194"/>
+      <w:bookmarkStart w:id="50" w:name="_Toc4103560"/>
       <w:r>
         <w:rPr>
           <w:lang w:val="en-US"/>
         </w:rPr>
         <w:t>Title of the second appendix</w:t>
       </w:r>
-      <w:bookmarkEnd w:id="46"/>
+      <w:bookmarkEnd w:id="50"/>
     </w:p>
     <w:sectPr>
       <w:headerReference w:type="default" r:id="rId28"/>
@@ -25551,15 +25801,32 @@
         </w:rPr>
         <w:t xml:space="preserve"> </w:t>
       </w:r>
-      <w:hyperlink r:id="rId1" w:history="1">
-        <w:r>
-          <w:rPr>
-            <w:rStyle w:val="Hyperlink"/>
-            <w:lang w:val="en-US"/>
-          </w:rPr>
-          <w:t>https://www.npmjs.com/package/node-readability</w:t>
-        </w:r>
-      </w:hyperlink>
+      <w:r>
+        <w:fldChar w:fldCharType="begin"/>
+      </w:r>
+      <w:r>
+        <w:rPr>
+          <w:lang w:val="en-US"/>
+        </w:rPr>
+        <w:instrText xml:space="preserve"> HYPERLINK "https://www.npmjs.com/package/node-readability" </w:instrText>
+      </w:r>
+      <w:r>
+        <w:fldChar w:fldCharType="separate"/>
+      </w:r>
+      <w:r>
+        <w:rPr>
+          <w:rStyle w:val="Hyperlink"/>
+          <w:lang w:val="en-US"/>
+        </w:rPr>
+        <w:t>https://www.npmjs.com/package/node-readability</w:t>
+      </w:r>
+      <w:r>
+        <w:rPr>
+          <w:rStyle w:val="Hyperlink"/>
+          <w:lang w:val="en-US"/>
+        </w:rPr>
+        <w:fldChar w:fldCharType="end"/>
+      </w:r>
     </w:p>
   </w:footnote>
   <w:footnote w:id="3">
@@ -30500,7 +30767,7 @@
 </file>
 
 <file path=customXml/itemProps1.xml><?xml version="1.0" encoding="utf-8"?>
-<ds:datastoreItem xmlns:ds="http://schemas.openxmlformats.org/officeDocument/2006/customXml" ds:itemID="{04C2A770-7727-41DA-B3D8-FC98E9D109C1}">
+<ds:datastoreItem xmlns:ds="http://schemas.openxmlformats.org/officeDocument/2006/customXml" ds:itemID="{398E4016-30C6-46A1-834D-A91D849FCC1B}">
   <ds:schemaRefs>
     <ds:schemaRef ds:uri="http://schemas.openxmlformats.org/officeDocument/2006/bibliography"/>
   </ds:schemaRefs>

</xml_diff>

<commit_message>
Update thesis, add part 3.4.1 and half of 3.4.2, Semantic triple and how to link them.
</commit_message>
<xml_diff>
--- a/WISE-MinhDuc-Master-thesis.docx
+++ b/WISE-MinhDuc-Master-thesis.docx
@@ -95,7 +95,7 @@
           <w:noProof/>
           <w:lang w:val="en-US"/>
         </w:rPr>
-        <w:t>March 31, 2019</w:t>
+        <w:t>April 4, 2019</w:t>
       </w:r>
       <w:r>
         <w:rPr>
@@ -863,7 +863,7 @@
           <w:noProof/>
           <w:lang w:val="en-US"/>
         </w:rPr>
-        <w:t>March 31, 2019</w:t>
+        <w:t>April 4, 2019</w:t>
       </w:r>
       <w:r>
         <w:rPr>
@@ -5029,11 +5029,29 @@
       <w:pPr>
         <w:pStyle w:val="BodyText"/>
         <w:rPr>
-          <w:lang w:val="en-US"/>
-        </w:rPr>
-      </w:pPr>
-      <w:r>
-        <w:rPr>
+          <w:i/>
+          <w:lang w:val="en-US"/>
+        </w:rPr>
+      </w:pPr>
+      <w:r>
+        <w:rPr>
+          <w:i/>
+          <w:lang w:val="en-US"/>
+        </w:rPr>
+        <w:t>References:</w:t>
+      </w:r>
+    </w:p>
+    <w:p>
+      <w:pPr>
+        <w:pStyle w:val="BodyText"/>
+        <w:rPr>
+          <w:i/>
+          <w:lang w:val="en-US"/>
+        </w:rPr>
+      </w:pPr>
+      <w:r>
+        <w:rPr>
+          <w:i/>
           <w:lang w:val="en-US"/>
         </w:rPr>
         <w:t>https://en.wikipedia.org/wiki/Echo_chamber_(media)</w:t>
@@ -5050,66 +5068,8 @@
       <w:r>
         <w:rPr>
           <w:i/>
-          <w:lang w:val="en-US"/>
-        </w:rPr>
-        <w:t>References:</w:t>
-      </w:r>
-    </w:p>
-    <w:p>
-      <w:pPr>
-        <w:pStyle w:val="BodyText"/>
-        <w:rPr>
-          <w:i/>
-          <w:lang w:val="en-US"/>
-        </w:rPr>
-      </w:pPr>
-      <w:proofErr w:type="spellStart"/>
-      <w:r>
-        <w:rPr>
-          <w:i/>
-          <w:lang w:val="en-US"/>
-        </w:rPr>
-        <w:t>Boczkowski</w:t>
-      </w:r>
-      <w:proofErr w:type="spellEnd"/>
-      <w:r>
-        <w:rPr>
-          <w:i/>
-          <w:lang w:val="en-US"/>
-        </w:rPr>
-        <w:t xml:space="preserve">, P., </w:t>
-      </w:r>
-      <w:proofErr w:type="spellStart"/>
-      <w:r>
-        <w:rPr>
-          <w:i/>
-          <w:lang w:val="en-US"/>
-        </w:rPr>
-        <w:t>Mitchelstein</w:t>
-      </w:r>
-      <w:proofErr w:type="spellEnd"/>
-      <w:r>
-        <w:rPr>
-          <w:i/>
-          <w:lang w:val="en-US"/>
-        </w:rPr>
-        <w:t xml:space="preserve">, E., &amp; </w:t>
-      </w:r>
-      <w:proofErr w:type="spellStart"/>
-      <w:r>
-        <w:rPr>
-          <w:i/>
-          <w:lang w:val="en-US"/>
-        </w:rPr>
-        <w:t>Matassi</w:t>
-      </w:r>
-      <w:proofErr w:type="spellEnd"/>
-      <w:r>
-        <w:rPr>
-          <w:i/>
-          <w:lang w:val="en-US"/>
-        </w:rPr>
-        <w:t xml:space="preserve">, M. (2017, January). </w:t>
+        </w:rPr>
+        <w:t xml:space="preserve">Boczkowski, P., Mitchelstein, E., &amp; Matassi, M. (2017, January). </w:t>
       </w:r>
       <w:r>
         <w:rPr>
@@ -5194,15 +5154,15 @@
           <w:lang w:val="en-US"/>
         </w:rPr>
       </w:pPr>
-      <w:bookmarkStart w:id="2" w:name="_Hlk620998"/>
-      <w:bookmarkStart w:id="3" w:name="_Toc4950755"/>
+      <w:bookmarkStart w:id="2" w:name="_Toc4950755"/>
+      <w:bookmarkStart w:id="3" w:name="_Hlk620998"/>
       <w:r>
         <w:rPr>
           <w:lang w:val="en-US"/>
         </w:rPr>
         <w:t>Proposed solution and research questions</w:t>
       </w:r>
-      <w:bookmarkEnd w:id="3"/>
+      <w:bookmarkEnd w:id="2"/>
     </w:p>
     <w:p>
       <w:pPr>
@@ -5588,7 +5548,7 @@
         </w:rPr>
       </w:pPr>
       <w:bookmarkStart w:id="4" w:name="_Toc4950756"/>
-      <w:bookmarkEnd w:id="2"/>
+      <w:bookmarkEnd w:id="3"/>
       <w:r>
         <w:rPr>
           <w:lang w:val="en-US"/>
@@ -5806,9 +5766,9 @@
           <w:lang w:val="en-US"/>
         </w:rPr>
       </w:pPr>
-      <w:bookmarkStart w:id="6" w:name="_Hlk4847562"/>
-      <w:bookmarkStart w:id="7" w:name="_Hlk4847926"/>
-      <w:bookmarkStart w:id="8" w:name="_Toc4950758"/>
+      <w:bookmarkStart w:id="6" w:name="_Toc4950758"/>
+      <w:bookmarkStart w:id="7" w:name="_Hlk4847562"/>
+      <w:bookmarkStart w:id="8" w:name="_Hlk4847926"/>
       <w:r>
         <w:rPr>
           <w:lang w:val="en-US"/>
@@ -5822,7 +5782,7 @@
         </w:rPr>
         <w:t>IES</w:t>
       </w:r>
-      <w:bookmarkEnd w:id="8"/>
+      <w:bookmarkEnd w:id="6"/>
     </w:p>
     <w:p>
       <w:pPr>
@@ -6355,7 +6315,35 @@
           <w:lang w:val="en-US"/>
         </w:rPr>
         <w:lastRenderedPageBreak/>
-        <w:t>Sentiment based hypothesis (more on chapter 3.2): Two articles are considered to have different point of views if two conditions are met: They</w:t>
+        <w:t>Sentiment based hypothesis (</w:t>
+      </w:r>
+      <w:r>
+        <w:rPr>
+          <w:lang w:val="en-US"/>
+        </w:rPr>
+        <w:t xml:space="preserve">more on chapter </w:t>
+      </w:r>
+      <w:r>
+        <w:rPr>
+          <w:b/>
+          <w:u w:val="single"/>
+          <w:lang w:val="en-US"/>
+        </w:rPr>
+        <w:t>3.</w:t>
+      </w:r>
+      <w:r>
+        <w:rPr>
+          <w:b/>
+          <w:u w:val="single"/>
+          <w:lang w:val="en-US"/>
+        </w:rPr>
+        <w:t>3</w:t>
+      </w:r>
+      <w:r>
+        <w:rPr>
+          <w:lang w:val="en-US"/>
+        </w:rPr>
+        <w:t>): Two articles are considered to have different point of views if two conditions are met: They</w:t>
       </w:r>
       <w:r>
         <w:rPr>
@@ -6427,7 +6415,29 @@
         <w:rPr>
           <w:lang w:val="en-US"/>
         </w:rPr>
-        <w:t xml:space="preserve"> based hypothesis (more on chapter 3.3): </w:t>
+        <w:t xml:space="preserve"> based hypothesis (more on chapter </w:t>
+      </w:r>
+      <w:r>
+        <w:rPr>
+          <w:b/>
+          <w:u w:val="single"/>
+          <w:lang w:val="en-US"/>
+        </w:rPr>
+        <w:t>3.</w:t>
+      </w:r>
+      <w:r>
+        <w:rPr>
+          <w:b/>
+          <w:u w:val="single"/>
+          <w:lang w:val="en-US"/>
+        </w:rPr>
+        <w:t>4</w:t>
+      </w:r>
+      <w:r>
+        <w:rPr>
+          <w:lang w:val="en-US"/>
+        </w:rPr>
+        <w:t xml:space="preserve">): </w:t>
       </w:r>
       <w:r>
         <w:rPr>
@@ -6930,7 +6940,15 @@
         <w:rPr>
           <w:lang w:val="en-US"/>
         </w:rPr>
-        <w:t xml:space="preserve"> [subject + predicate + object] (citation needed</w:t>
+        <w:t xml:space="preserve"> [subject + predicate + object] (</w:t>
+      </w:r>
+      <w:r>
+        <w:rPr>
+          <w:i/>
+          <w:u w:val="single"/>
+          <w:lang w:val="en-US"/>
+        </w:rPr>
+        <w:t>citation needed</w:t>
       </w:r>
       <w:r>
         <w:rPr>
@@ -7122,7 +7140,7 @@
           <w:u w:val="single"/>
           <w:lang w:val="en-US"/>
         </w:rPr>
-        <w:t>2</w:t>
+        <w:t>3</w:t>
       </w:r>
       <w:r>
         <w:rPr>
@@ -10227,8 +10245,8 @@
         <w:t>:</w:t>
       </w:r>
     </w:p>
-    <w:bookmarkEnd w:id="6"/>
     <w:bookmarkEnd w:id="7"/>
+    <w:bookmarkEnd w:id="8"/>
     <w:p>
       <w:pPr>
         <w:rPr>
@@ -14566,14 +14584,8 @@
         <w:rPr>
           <w:lang w:val="en-US"/>
         </w:rPr>
-        <w:t xml:space="preserve">final </w:t>
-      </w:r>
-      <w:r>
-        <w:rPr>
-          <w:lang w:val="en-US"/>
-        </w:rPr>
         <w:lastRenderedPageBreak/>
-        <w:t xml:space="preserve">annotations </w:t>
+        <w:t xml:space="preserve">final annotations </w:t>
       </w:r>
       <w:r>
         <w:rPr>
@@ -15401,8 +15413,14 @@
         <w:rPr>
           <w:lang w:val="en-US"/>
         </w:rPr>
+        <w:t xml:space="preserve">Remove the HTML formatting tags and image captions. For this we wrote a small rule-based module to automatically remove the html tags, the image captions by </w:t>
+      </w:r>
+      <w:r>
+        <w:rPr>
+          <w:lang w:val="en-US"/>
+        </w:rPr>
         <w:lastRenderedPageBreak/>
-        <w:t xml:space="preserve">Remove the HTML formatting tags and image captions. For this we wrote a small rule-based module to automatically remove the html tags, the image captions by removing any text appear inside a “&lt; &gt;” block, which is the standard for html tag. However, this </w:t>
+        <w:t xml:space="preserve">removing any text appear inside a “&lt; &gt;” block, which is the standard for html tag. However, this </w:t>
       </w:r>
       <w:r>
         <w:rPr>
@@ -21012,14 +21030,14 @@
         <w:rPr>
           <w:lang w:val="en-US"/>
         </w:rPr>
-        <w:t xml:space="preserve">If we cannot find articles with different point of view to the comparing article or there does not exist contradicting information between the comparing article and our </w:t>
+        <w:t xml:space="preserve">If we cannot find articles with different point of view to the comparing article or there does not exist contradicting information between the comparing article and our knowledge corpus, we suggest the most relevant articles to our user. “Article’s </w:t>
       </w:r>
       <w:r>
         <w:rPr>
           <w:lang w:val="en-US"/>
         </w:rPr>
         <w:lastRenderedPageBreak/>
-        <w:t>knowledge corpus, we suggest the most relevant articles to our user. “Article’s relevance” is calculated by both the similarity as well as the difference between the two articles.</w:t>
+        <w:t>relevance” is calculated by both the similarity as well as the difference between the two articles.</w:t>
       </w:r>
     </w:p>
     <w:p>
@@ -21704,7 +21722,19 @@
         <w:rPr>
           <w:lang w:val="en-US"/>
         </w:rPr>
-        <w:t xml:space="preserve"> from both sides, but the similar article will only count once, so, if two articles, each have half of their entities being the same, and the other half being different, the ratio of </w:t>
+        <w:t xml:space="preserve"> from both sides, but the similar article will only count once, so, if two articles, each have half of their entities being the same, and the other half being different, the ratio of</w:t>
+      </w:r>
+      <w:r>
+        <w:rPr>
+          <w:lang w:val="en-US"/>
+        </w:rPr>
+        <w:t xml:space="preserve"> </w:t>
+      </w:r>
+      <w:r>
+        <w:rPr>
+          <w:lang w:val="en-US"/>
+        </w:rPr>
+        <w:t xml:space="preserve"> </w:t>
       </w:r>
       <m:oMath>
         <m:f>
@@ -21799,7 +21829,25 @@
         <w:rPr>
           <w:lang w:val="en-US"/>
         </w:rPr>
-        <w:t xml:space="preserve"> will be </w:t>
+        <w:t xml:space="preserve"> </w:t>
+      </w:r>
+      <w:r>
+        <w:rPr>
+          <w:lang w:val="en-US"/>
+        </w:rPr>
+        <w:t xml:space="preserve"> </w:t>
+      </w:r>
+      <w:r>
+        <w:rPr>
+          <w:lang w:val="en-US"/>
+        </w:rPr>
+        <w:t>will be</w:t>
+      </w:r>
+      <w:r>
+        <w:rPr>
+          <w:lang w:val="en-US"/>
+        </w:rPr>
+        <w:t xml:space="preserve"> </w:t>
       </w:r>
       <m:oMath>
         <m:f>
@@ -22288,14 +22336,14 @@
         <w:rPr>
           <w:lang w:val="en-US"/>
         </w:rPr>
-        <w:t xml:space="preserve">R will be 0.33. This is not good since the R value are supposed to scale with the relevance of the two articles, which means that it should have the same score </w:t>
+        <w:t xml:space="preserve">R will be 0.33. This is not good since the R value are supposed to scale with the relevance of the two articles, which means that it should have the same </w:t>
       </w:r>
       <w:r>
         <w:rPr>
           <w:lang w:val="en-US"/>
         </w:rPr>
         <w:lastRenderedPageBreak/>
-        <w:t>when the comparison goes to both edge case (maximum similarity and maximum difference).</w:t>
+        <w:t>score when the comparison goes to both edge case (maximum similarity and maximum difference).</w:t>
       </w:r>
     </w:p>
     <w:p>
@@ -22962,7 +23010,21 @@
           <w:szCs w:val="24"/>
           <w:lang w:val="en-US"/>
         </w:rPr>
-        <w:t xml:space="preserve">. As we argued in the previous chapter, there will not exist a “divided by zero” error case because both </w:t>
+        <w:t xml:space="preserve">. </w:t>
+      </w:r>
+      <w:r>
+        <w:rPr>
+          <w:szCs w:val="24"/>
+          <w:lang w:val="en-US"/>
+        </w:rPr>
+        <w:t>Finally, t</w:t>
+      </w:r>
+      <w:r>
+        <w:rPr>
+          <w:szCs w:val="24"/>
+          <w:lang w:val="en-US"/>
+        </w:rPr>
+        <w:t xml:space="preserve">here will not exist a “divided by zero” error case because both </w:t>
       </w:r>
       <m:oMath>
         <m:sSub>
@@ -23043,7 +23105,14 @@
           <w:szCs w:val="24"/>
           <w:lang w:val="en-US"/>
         </w:rPr>
-        <w:t xml:space="preserve"> can not be 0 at the same time.</w:t>
+        <w:t xml:space="preserve"> can not be 0 at the same time</w:t>
+      </w:r>
+      <w:r>
+        <w:rPr>
+          <w:szCs w:val="24"/>
+          <w:lang w:val="en-US"/>
+        </w:rPr>
+        <w:t>, as we argued in the previous chapter.</w:t>
       </w:r>
     </w:p>
     <w:p>
@@ -23804,197 +23873,1152 @@
         <w:rPr>
           <w:lang w:val="en-US"/>
         </w:rPr>
-        <w:t>With this example, we can easily see that t</w:t>
-      </w:r>
-      <w:bookmarkStart w:id="30" w:name="_GoBack"/>
+        <w:t xml:space="preserve">With this example, we can easily see that the sentiment result </w:t>
+      </w:r>
+      <w:r>
+        <w:rPr>
+          <w:lang w:val="en-US"/>
+        </w:rPr>
+        <w:t xml:space="preserve">varies between different </w:t>
+      </w:r>
+      <w:r>
+        <w:rPr>
+          <w:lang w:val="en-US"/>
+        </w:rPr>
+        <w:t>services, with negative result</w:t>
+      </w:r>
+      <w:r>
+        <w:rPr>
+          <w:lang w:val="en-US"/>
+        </w:rPr>
+        <w:t xml:space="preserve">s </w:t>
+      </w:r>
+      <w:r>
+        <w:rPr>
+          <w:lang w:val="en-US"/>
+        </w:rPr>
+        <w:t>from</w:t>
+      </w:r>
+      <w:r>
+        <w:rPr>
+          <w:lang w:val="en-US"/>
+        </w:rPr>
+        <w:t xml:space="preserve"> IBM and Stanford and</w:t>
+      </w:r>
+      <w:r>
+        <w:rPr>
+          <w:lang w:val="en-US"/>
+        </w:rPr>
+        <w:t xml:space="preserve"> neutral result</w:t>
+      </w:r>
+      <w:r>
+        <w:rPr>
+          <w:lang w:val="en-US"/>
+        </w:rPr>
+        <w:t xml:space="preserve"> from Google. </w:t>
+      </w:r>
+      <w:r>
+        <w:rPr>
+          <w:lang w:val="en-US"/>
+        </w:rPr>
+        <w:t xml:space="preserve">We personally classify the sentiment value of the text above as negative, because </w:t>
+      </w:r>
+      <w:r>
+        <w:rPr>
+          <w:lang w:val="en-US"/>
+        </w:rPr>
+        <w:t>the article</w:t>
+      </w:r>
+      <w:r>
+        <w:rPr>
+          <w:lang w:val="en-US"/>
+        </w:rPr>
+        <w:t xml:space="preserve"> talks about war and the suffering of many people</w:t>
+      </w:r>
+      <w:r>
+        <w:rPr>
+          <w:lang w:val="en-US"/>
+        </w:rPr>
+        <w:t>, so it should be negative</w:t>
+      </w:r>
+      <w:r>
+        <w:rPr>
+          <w:lang w:val="en-US"/>
+        </w:rPr>
+        <w:t xml:space="preserve">. Thus, </w:t>
+      </w:r>
+      <w:r>
+        <w:rPr>
+          <w:lang w:val="en-US"/>
+        </w:rPr>
+        <w:t>with</w:t>
+      </w:r>
+      <w:r>
+        <w:rPr>
+          <w:lang w:val="en-US"/>
+        </w:rPr>
+        <w:t xml:space="preserve"> this example, the overall result of Google is not correct (since they mark it as Neutral), and the result of Stanford and IBM Watson are better.</w:t>
+      </w:r>
+      <w:r>
+        <w:rPr>
+          <w:lang w:val="en-US"/>
+        </w:rPr>
+        <w:t xml:space="preserve"> </w:t>
+      </w:r>
+      <w:r>
+        <w:rPr>
+          <w:lang w:val="en-US"/>
+        </w:rPr>
+        <w:t>H</w:t>
+      </w:r>
+      <w:r>
+        <w:rPr>
+          <w:lang w:val="en-US"/>
+        </w:rPr>
+        <w:t xml:space="preserve">owever, </w:t>
+      </w:r>
+      <w:r>
+        <w:rPr>
+          <w:lang w:val="en-US"/>
+        </w:rPr>
+        <w:t>this</w:t>
+      </w:r>
+      <w:r>
+        <w:rPr>
+          <w:lang w:val="en-US"/>
+        </w:rPr>
+        <w:t xml:space="preserve"> result</w:t>
+      </w:r>
+      <w:r>
+        <w:rPr>
+          <w:lang w:val="en-US"/>
+        </w:rPr>
+        <w:t xml:space="preserve"> </w:t>
+      </w:r>
+      <w:r>
+        <w:rPr>
+          <w:lang w:val="en-US"/>
+        </w:rPr>
+        <w:t xml:space="preserve">does not mean Google is worse or </w:t>
+      </w:r>
+      <w:r>
+        <w:rPr>
+          <w:lang w:val="en-US"/>
+        </w:rPr>
+        <w:t>other solutions</w:t>
+      </w:r>
+      <w:r>
+        <w:rPr>
+          <w:lang w:val="en-US"/>
+        </w:rPr>
+        <w:t xml:space="preserve"> </w:t>
+      </w:r>
+      <w:r>
+        <w:rPr>
+          <w:lang w:val="en-US"/>
+        </w:rPr>
+        <w:t>are</w:t>
+      </w:r>
+      <w:r>
+        <w:rPr>
+          <w:lang w:val="en-US"/>
+        </w:rPr>
+        <w:t xml:space="preserve"> better, as modern sentiment analysis </w:t>
+      </w:r>
+      <w:r>
+        <w:rPr>
+          <w:lang w:val="en-US"/>
+        </w:rPr>
+        <w:t>is</w:t>
+      </w:r>
+      <w:r>
+        <w:rPr>
+          <w:lang w:val="en-US"/>
+        </w:rPr>
+        <w:t xml:space="preserve"> usually </w:t>
+      </w:r>
+      <w:r>
+        <w:rPr>
+          <w:lang w:val="en-US"/>
+        </w:rPr>
+        <w:t>executed</w:t>
+      </w:r>
+      <w:r>
+        <w:rPr>
+          <w:lang w:val="en-US"/>
+        </w:rPr>
+        <w:t xml:space="preserve"> by using a machine learning model trained by </w:t>
+      </w:r>
+      <w:r>
+        <w:rPr>
+          <w:lang w:val="en-US"/>
+        </w:rPr>
+        <w:t>human annotated</w:t>
+      </w:r>
+      <w:r>
+        <w:rPr>
+          <w:lang w:val="en-US"/>
+        </w:rPr>
+        <w:t xml:space="preserve"> data, so, the difference between different services might just because of the training data.</w:t>
+      </w:r>
+    </w:p>
+    <w:p>
+      <w:pPr>
+        <w:rPr>
+          <w:lang w:val="en-US"/>
+        </w:rPr>
+      </w:pPr>
+      <w:r>
+        <w:rPr>
+          <w:lang w:val="en-US"/>
+        </w:rPr>
+        <w:lastRenderedPageBreak/>
+        <w:t xml:space="preserve">However, </w:t>
+      </w:r>
+      <w:r>
+        <w:rPr>
+          <w:lang w:val="en-US"/>
+        </w:rPr>
+        <w:t xml:space="preserve">because </w:t>
+      </w:r>
+      <w:r>
+        <w:rPr>
+          <w:lang w:val="en-US"/>
+        </w:rPr>
+        <w:t xml:space="preserve">training data </w:t>
+      </w:r>
+      <w:r>
+        <w:rPr>
+          <w:lang w:val="en-US"/>
+        </w:rPr>
+        <w:t>is</w:t>
+      </w:r>
+      <w:r>
+        <w:rPr>
+          <w:lang w:val="en-US"/>
+        </w:rPr>
+        <w:t xml:space="preserve"> </w:t>
+      </w:r>
+      <w:r>
+        <w:rPr>
+          <w:lang w:val="en-US"/>
+        </w:rPr>
+        <w:t>annotated by human, this inconsistency</w:t>
+      </w:r>
+      <w:r>
+        <w:rPr>
+          <w:lang w:val="en-US"/>
+        </w:rPr>
+        <w:t xml:space="preserve"> is the result of</w:t>
+      </w:r>
+      <w:r>
+        <w:rPr>
+          <w:lang w:val="en-US"/>
+        </w:rPr>
+        <w:t xml:space="preserve"> sentiment </w:t>
+      </w:r>
+      <w:r>
+        <w:rPr>
+          <w:lang w:val="en-US"/>
+        </w:rPr>
+        <w:t>being</w:t>
+      </w:r>
+      <w:r>
+        <w:rPr>
+          <w:lang w:val="en-US"/>
+        </w:rPr>
+        <w:t xml:space="preserve"> an objective thing</w:t>
+      </w:r>
+      <w:r>
+        <w:rPr>
+          <w:lang w:val="en-US"/>
+        </w:rPr>
+        <w:t xml:space="preserve">, as different person will have different opinion about what is negative and what is not. </w:t>
+      </w:r>
+      <w:r>
+        <w:rPr>
+          <w:lang w:val="en-US"/>
+        </w:rPr>
+        <w:t>U</w:t>
+      </w:r>
+      <w:r>
+        <w:rPr>
+          <w:lang w:val="en-US"/>
+        </w:rPr>
+        <w:t xml:space="preserve">nfortunately, </w:t>
+      </w:r>
+      <w:r>
+        <w:rPr>
+          <w:lang w:val="en-US"/>
+        </w:rPr>
+        <w:t xml:space="preserve">this is </w:t>
+      </w:r>
+      <w:r>
+        <w:rPr>
+          <w:lang w:val="en-US"/>
+        </w:rPr>
+        <w:t xml:space="preserve">a fact that we </w:t>
+      </w:r>
+      <w:r>
+        <w:rPr>
+          <w:lang w:val="en-US"/>
+        </w:rPr>
+        <w:t>must</w:t>
+      </w:r>
+      <w:r>
+        <w:rPr>
+          <w:lang w:val="en-US"/>
+        </w:rPr>
+        <w:t xml:space="preserve"> accept </w:t>
+      </w:r>
+      <w:r>
+        <w:rPr>
+          <w:lang w:val="en-US"/>
+        </w:rPr>
+        <w:t xml:space="preserve">as a flaw </w:t>
+      </w:r>
+      <w:r>
+        <w:rPr>
+          <w:lang w:val="en-US"/>
+        </w:rPr>
+        <w:t xml:space="preserve">in </w:t>
+      </w:r>
+      <w:r>
+        <w:rPr>
+          <w:lang w:val="en-US"/>
+        </w:rPr>
+        <w:t>our</w:t>
+      </w:r>
+      <w:r>
+        <w:rPr>
+          <w:lang w:val="en-US"/>
+        </w:rPr>
+        <w:t xml:space="preserve"> hypothesis.</w:t>
+      </w:r>
+    </w:p>
+    <w:p>
+      <w:pPr>
+        <w:rPr>
+          <w:lang w:val="en-US"/>
+        </w:rPr>
+      </w:pPr>
+      <w:r>
+        <w:rPr>
+          <w:lang w:val="en-US"/>
+        </w:rPr>
+        <w:t xml:space="preserve">Our second problem </w:t>
+      </w:r>
+      <w:r>
+        <w:rPr>
+          <w:lang w:val="en-US"/>
+        </w:rPr>
+        <w:t>comes from</w:t>
+      </w:r>
+      <w:r>
+        <w:rPr>
+          <w:lang w:val="en-US"/>
+        </w:rPr>
+        <w:t xml:space="preserve"> Stanford CoreNLP. From the example above, we can see that all </w:t>
+      </w:r>
+      <w:r>
+        <w:rPr>
+          <w:lang w:val="en-US"/>
+        </w:rPr>
+        <w:t xml:space="preserve">results given by CoreNLP are just </w:t>
+      </w:r>
+      <w:r>
+        <w:rPr>
+          <w:lang w:val="en-US"/>
+        </w:rPr>
+        <w:t>(</w:t>
+      </w:r>
+      <w:r>
+        <w:rPr>
+          <w:lang w:val="en-US"/>
+        </w:rPr>
+        <w:t>1, negative</w:t>
+      </w:r>
+      <w:r>
+        <w:rPr>
+          <w:lang w:val="en-US"/>
+        </w:rPr>
+        <w:t>)</w:t>
+      </w:r>
+      <w:r>
+        <w:rPr>
+          <w:lang w:val="en-US"/>
+        </w:rPr>
+        <w:t xml:space="preserve">. While it can return more result than </w:t>
+      </w:r>
+      <w:r>
+        <w:rPr>
+          <w:lang w:val="en-US"/>
+        </w:rPr>
+        <w:t>just 1</w:t>
+      </w:r>
+      <w:r>
+        <w:rPr>
+          <w:lang w:val="en-US"/>
+        </w:rPr>
+        <w:t xml:space="preserve">, but from our experience </w:t>
+      </w:r>
+      <w:r>
+        <w:rPr>
+          <w:lang w:val="en-US"/>
+        </w:rPr>
+        <w:t>with this thesis</w:t>
+      </w:r>
+      <w:r>
+        <w:rPr>
+          <w:lang w:val="en-US"/>
+        </w:rPr>
+        <w:t xml:space="preserve">, </w:t>
+      </w:r>
+      <w:proofErr w:type="gramStart"/>
+      <w:r>
+        <w:rPr>
+          <w:lang w:val="en-US"/>
+        </w:rPr>
+        <w:t>the majority of</w:t>
+      </w:r>
+      <w:proofErr w:type="gramEnd"/>
+      <w:r>
+        <w:rPr>
+          <w:lang w:val="en-US"/>
+        </w:rPr>
+        <w:t xml:space="preserve"> the sentiment returned by CoreNLP are </w:t>
+      </w:r>
+      <w:r>
+        <w:rPr>
+          <w:lang w:val="en-US"/>
+        </w:rPr>
+        <w:t>(</w:t>
+      </w:r>
+      <w:r>
+        <w:rPr>
+          <w:lang w:val="en-US"/>
+        </w:rPr>
+        <w:t>1, negative</w:t>
+      </w:r>
+      <w:r>
+        <w:rPr>
+          <w:lang w:val="en-US"/>
+        </w:rPr>
+        <w:t>)</w:t>
+      </w:r>
+      <w:r>
+        <w:rPr>
+          <w:lang w:val="en-US"/>
+        </w:rPr>
+        <w:t xml:space="preserve">, which is quite problematic for our equation, because the un-polarizing algorithm works by calculating the </w:t>
+      </w:r>
+      <w:r>
+        <w:rPr>
+          <w:lang w:val="en-US"/>
+        </w:rPr>
+        <w:t>discrepancy</w:t>
+      </w:r>
+      <w:r>
+        <w:rPr>
+          <w:lang w:val="en-US"/>
+        </w:rPr>
+        <w:t xml:space="preserve"> </w:t>
+      </w:r>
+      <w:r>
+        <w:rPr>
+          <w:lang w:val="en-US"/>
+        </w:rPr>
+        <w:t xml:space="preserve">between the calculated sentiment values from different articles. If all the results are 1, then there is no difference and </w:t>
+      </w:r>
+      <w:r>
+        <w:rPr>
+          <w:lang w:val="en-US"/>
+        </w:rPr>
+        <w:t xml:space="preserve">thus, </w:t>
+      </w:r>
+      <w:r>
+        <w:rPr>
+          <w:lang w:val="en-US"/>
+        </w:rPr>
+        <w:t xml:space="preserve">the algorithm cannot work as we would like. </w:t>
+      </w:r>
+    </w:p>
+    <w:p>
+      <w:pPr>
+        <w:rPr>
+          <w:lang w:val="en-US"/>
+        </w:rPr>
+      </w:pPr>
+      <w:r>
+        <w:rPr>
+          <w:lang w:val="en-US"/>
+        </w:rPr>
+        <w:t>This problem can be solved by using</w:t>
+      </w:r>
+      <w:r>
+        <w:rPr>
+          <w:lang w:val="en-US"/>
+        </w:rPr>
+        <w:t xml:space="preserve"> a</w:t>
+      </w:r>
+      <w:r>
+        <w:rPr>
+          <w:lang w:val="en-US"/>
+        </w:rPr>
+        <w:t xml:space="preserve"> different service. For example: Google’s results are in the range of [-1: 1], </w:t>
+      </w:r>
+      <w:r>
+        <w:rPr>
+          <w:lang w:val="en-US"/>
+        </w:rPr>
+        <w:t>and</w:t>
+      </w:r>
+      <w:r>
+        <w:rPr>
+          <w:lang w:val="en-US"/>
+        </w:rPr>
+        <w:t xml:space="preserve"> </w:t>
+      </w:r>
+      <w:r>
+        <w:rPr>
+          <w:lang w:val="en-US"/>
+        </w:rPr>
+        <w:t>results</w:t>
+      </w:r>
+      <w:r>
+        <w:rPr>
+          <w:lang w:val="en-US"/>
+        </w:rPr>
+        <w:t xml:space="preserve"> are presented as rational number so the value can be much more precise than</w:t>
+      </w:r>
+      <w:r>
+        <w:rPr>
+          <w:lang w:val="en-US"/>
+        </w:rPr>
+        <w:t xml:space="preserve"> just 5 possible </w:t>
+      </w:r>
+      <w:r>
+        <w:rPr>
+          <w:lang w:val="en-US"/>
+        </w:rPr>
+        <w:t>values</w:t>
+      </w:r>
+      <w:r>
+        <w:rPr>
+          <w:lang w:val="en-US"/>
+        </w:rPr>
+        <w:t xml:space="preserve"> from CoreNLP. Also, with the example above, we can see that there are variety in the number, whic</w:t>
+      </w:r>
+      <w:r>
+        <w:rPr>
+          <w:lang w:val="en-US"/>
+        </w:rPr>
+        <w:t>h will work well with our equation</w:t>
+      </w:r>
+      <w:r>
+        <w:rPr>
+          <w:lang w:val="en-US"/>
+        </w:rPr>
+        <w:t>.</w:t>
+      </w:r>
+    </w:p>
+    <w:p>
+      <w:pPr>
+        <w:rPr>
+          <w:lang w:val="en-US"/>
+        </w:rPr>
+      </w:pPr>
+      <w:r>
+        <w:rPr>
+          <w:lang w:val="en-US"/>
+        </w:rPr>
+        <w:t>However, the Google’s results still leave rooms for improvement as, how it can think that “Millions of people have to relied on food aid” as less bad than “Saudi did not response to question” (-0.1 sentiment vs -0.3 sentiment).</w:t>
+      </w:r>
+    </w:p>
+    <w:p>
+      <w:pPr>
+        <w:rPr>
+          <w:lang w:val="en-US"/>
+        </w:rPr>
+      </w:pPr>
+      <w:r>
+        <w:rPr>
+          <w:lang w:val="en-US"/>
+        </w:rPr>
+        <w:t>IBM Watson can also provide us a good solution as well. While they do not provide the annotation for each sentence, they can give us the sentiment value of every entity directly, which is just what our equation needed.</w:t>
+      </w:r>
+      <w:r>
+        <w:rPr>
+          <w:lang w:val="en-US"/>
+        </w:rPr>
+        <w:t xml:space="preserve"> IBM Watson also provides an emotion scores, range from 0% to 100%, in </w:t>
+      </w:r>
+      <w:r>
+        <w:rPr>
+          <w:lang w:val="en-US"/>
+        </w:rPr>
+        <w:t xml:space="preserve">5 </w:t>
+      </w:r>
+      <w:r>
+        <w:rPr>
+          <w:lang w:val="en-US"/>
+        </w:rPr>
+        <w:t>different categories of “joy”, “</w:t>
+      </w:r>
+      <w:r>
+        <w:rPr>
+          <w:lang w:val="en-US"/>
+        </w:rPr>
+        <w:t>anger</w:t>
+      </w:r>
+      <w:r>
+        <w:rPr>
+          <w:lang w:val="en-US"/>
+        </w:rPr>
+        <w:t>”, “</w:t>
+      </w:r>
+      <w:r>
+        <w:rPr>
+          <w:lang w:val="en-US"/>
+        </w:rPr>
+        <w:t>disgust</w:t>
+      </w:r>
+      <w:r>
+        <w:rPr>
+          <w:lang w:val="en-US"/>
+        </w:rPr>
+        <w:t>”, “</w:t>
+      </w:r>
+      <w:r>
+        <w:rPr>
+          <w:lang w:val="en-US"/>
+        </w:rPr>
+        <w:t>sadness</w:t>
+      </w:r>
+      <w:r>
+        <w:rPr>
+          <w:lang w:val="en-US"/>
+        </w:rPr>
+        <w:t>”</w:t>
+      </w:r>
+      <w:r>
+        <w:rPr>
+          <w:lang w:val="en-US"/>
+        </w:rPr>
+        <w:t xml:space="preserve"> and “fear”</w:t>
+      </w:r>
+      <w:r>
+        <w:rPr>
+          <w:lang w:val="en-US"/>
+        </w:rPr>
+        <w:t xml:space="preserve"> (is this </w:t>
+      </w:r>
+      <w:r>
+        <w:rPr>
+          <w:lang w:val="en-US"/>
+        </w:rPr>
+        <w:t>“Inside out”</w:t>
+      </w:r>
+      <w:r>
+        <w:rPr>
+          <w:lang w:val="en-US"/>
+        </w:rPr>
+        <w:t>). We could theoretically utilize these values to furthermore improved our equation.</w:t>
+      </w:r>
+    </w:p>
+    <w:p>
+      <w:pPr>
+        <w:rPr>
+          <w:lang w:val="en-US"/>
+        </w:rPr>
+      </w:pPr>
+      <w:r>
+        <w:rPr>
+          <w:lang w:val="en-US"/>
+        </w:rPr>
+        <w:t xml:space="preserve">However, with these problems listed above like inconsistency, </w:t>
+      </w:r>
+      <w:r>
+        <w:rPr>
+          <w:lang w:val="en-US"/>
+        </w:rPr>
+        <w:t xml:space="preserve">being an </w:t>
+      </w:r>
+      <w:r>
+        <w:rPr>
+          <w:lang w:val="en-US"/>
+        </w:rPr>
+        <w:t xml:space="preserve">objective and un-reliable technology, and </w:t>
+      </w:r>
+      <w:r>
+        <w:rPr>
+          <w:lang w:val="en-US"/>
+        </w:rPr>
+        <w:t>some other problems</w:t>
+      </w:r>
+      <w:r>
+        <w:rPr>
+          <w:lang w:val="en-US"/>
+        </w:rPr>
+        <w:t>, such as being un-intentionally biased</w:t>
+      </w:r>
+      <w:r>
+        <w:rPr>
+          <w:rStyle w:val="FootnoteReference"/>
+          <w:lang w:val="en-US"/>
+        </w:rPr>
+        <w:footnoteReference w:id="14"/>
+      </w:r>
+      <w:r>
+        <w:rPr>
+          <w:lang w:val="en-US"/>
+        </w:rPr>
+        <w:t>;</w:t>
+      </w:r>
+      <w:r>
+        <w:rPr>
+          <w:lang w:val="en-US"/>
+        </w:rPr>
+        <w:t xml:space="preserve"> </w:t>
+      </w:r>
+      <w:r>
+        <w:rPr>
+          <w:lang w:val="en-US"/>
+        </w:rPr>
+        <w:lastRenderedPageBreak/>
+        <w:t xml:space="preserve">sentiment analysis is far from being a solved problem, with improvements to make and issues to fix. Thus, with the technology behind </w:t>
+      </w:r>
+      <w:r>
+        <w:rPr>
+          <w:lang w:val="en-US"/>
+        </w:rPr>
+        <w:t xml:space="preserve">our hypothesis </w:t>
+      </w:r>
+      <w:r>
+        <w:rPr>
+          <w:lang w:val="en-US"/>
+        </w:rPr>
+        <w:t xml:space="preserve">being so unreliable, </w:t>
+      </w:r>
+      <w:r>
+        <w:rPr>
+          <w:lang w:val="en-US"/>
+        </w:rPr>
+        <w:t xml:space="preserve">if the results of our equation </w:t>
+      </w:r>
+      <w:r>
+        <w:rPr>
+          <w:lang w:val="en-US"/>
+        </w:rPr>
+        <w:t>later</w:t>
+      </w:r>
+      <w:r>
+        <w:rPr>
+          <w:lang w:val="en-US"/>
+        </w:rPr>
+        <w:t xml:space="preserve"> turned out to be not what we expected it to be, we are not able to identify the problem being in the based technology, or with our hypothesis itself.</w:t>
+      </w:r>
+    </w:p>
+    <w:p>
+      <w:pPr>
+        <w:rPr>
+          <w:i/>
+          <w:lang w:val="en-US"/>
+        </w:rPr>
+      </w:pPr>
+      <w:r>
+        <w:rPr>
+          <w:i/>
+          <w:lang w:val="en-US"/>
+        </w:rPr>
+        <w:t>Sentiment from text analysis are bias.</w:t>
+      </w:r>
+    </w:p>
+    <w:p>
+      <w:pPr>
+        <w:rPr>
+          <w:i/>
+          <w:lang w:val="en-US"/>
+        </w:rPr>
+      </w:pPr>
+      <w:r>
+        <w:rPr>
+          <w:i/>
+          <w:lang w:val="en-US"/>
+        </w:rPr>
+        <w:t>https://researchportal.bath.ac.uk/en/publications/semantics-derived-automatically-from-language-corpora-necessarily</w:t>
+      </w:r>
+    </w:p>
+    <w:p>
+      <w:pPr>
+        <w:pStyle w:val="Heading2"/>
+        <w:rPr>
+          <w:lang w:val="en-US"/>
+        </w:rPr>
+      </w:pPr>
+      <w:bookmarkStart w:id="30" w:name="_Toc4950777"/>
+      <w:r>
+        <w:rPr>
+          <w:lang w:val="en-US"/>
+        </w:rPr>
+        <w:t>Semantic triple</w:t>
+      </w:r>
+      <w:r>
+        <w:rPr>
+          <w:lang w:val="en-US"/>
+        </w:rPr>
+        <w:t xml:space="preserve"> based un-polarizing algorithm</w:t>
+      </w:r>
       <w:bookmarkEnd w:id="30"/>
-      <w:r>
-        <w:rPr>
-          <w:lang w:val="en-US"/>
-        </w:rPr>
-        <w:t xml:space="preserve">he sentiment result </w:t>
-      </w:r>
-      <w:r>
-        <w:rPr>
-          <w:lang w:val="en-US"/>
-        </w:rPr>
-        <w:t xml:space="preserve">varies between different </w:t>
-      </w:r>
-      <w:r>
-        <w:rPr>
-          <w:lang w:val="en-US"/>
-        </w:rPr>
-        <w:t xml:space="preserve">services, with negative result or neutral result. </w:t>
-      </w:r>
-      <w:r>
-        <w:rPr>
-          <w:lang w:val="en-US"/>
-        </w:rPr>
-        <w:t>We p</w:t>
-      </w:r>
-      <w:r>
-        <w:rPr>
-          <w:lang w:val="en-US"/>
-        </w:rPr>
-        <w:t xml:space="preserve">ersonally </w:t>
-      </w:r>
-      <w:r>
-        <w:rPr>
-          <w:lang w:val="en-US"/>
-        </w:rPr>
-        <w:t>classify the sentiment value of the text above as negative, because it talks about war and the suffering of many people. Thus, for this example, the overall result of Google is not correct (since they mark it as Neutral), and the result of Stanford and IBM Watson are better.</w:t>
-      </w:r>
-      <w:r>
-        <w:rPr>
-          <w:lang w:val="en-US"/>
-        </w:rPr>
-        <w:t xml:space="preserve"> This example, however, does not mean that Google is performing worse or IBM is better, as modern sentiment analysis are usually performed by using a machine learning model trained by a lot of data, so, the difference between different services might just because of the training data.</w:t>
-      </w:r>
-    </w:p>
-    <w:p>
-      <w:pPr>
-        <w:rPr>
-          <w:lang w:val="en-US"/>
-        </w:rPr>
-      </w:pPr>
-      <w:r>
-        <w:rPr>
-          <w:lang w:val="en-US"/>
-        </w:rPr>
-        <w:t xml:space="preserve">However, training data are </w:t>
-      </w:r>
-      <w:r>
-        <w:rPr>
-          <w:lang w:val="en-US"/>
-        </w:rPr>
-        <w:t>annotated by human, and if anything, this inconsistency</w:t>
-      </w:r>
-      <w:r>
-        <w:rPr>
-          <w:lang w:val="en-US"/>
-        </w:rPr>
-        <w:t xml:space="preserve"> is the result of</w:t>
-      </w:r>
-      <w:r>
-        <w:rPr>
-          <w:lang w:val="en-US"/>
-        </w:rPr>
-        <w:t xml:space="preserve"> sentiment </w:t>
-      </w:r>
-      <w:r>
-        <w:rPr>
-          <w:lang w:val="en-US"/>
-        </w:rPr>
-        <w:t>being</w:t>
-      </w:r>
-      <w:r>
-        <w:rPr>
-          <w:lang w:val="en-US"/>
-        </w:rPr>
-        <w:t xml:space="preserve"> an objective thing</w:t>
-      </w:r>
-      <w:r>
-        <w:rPr>
-          <w:lang w:val="en-US"/>
-        </w:rPr>
-        <w:t xml:space="preserve">, as different person will have different opinion </w:t>
+    </w:p>
+    <w:p>
+      <w:pPr>
+        <w:rPr>
+          <w:lang w:val="en-US"/>
+        </w:rPr>
+      </w:pPr>
+      <w:r>
+        <w:rPr>
+          <w:lang w:val="en-US"/>
+        </w:rPr>
+        <w:t>CONSIDER REMOVE THIS PART???</w:t>
+      </w:r>
+    </w:p>
+    <w:p>
+      <w:pPr>
+        <w:rPr>
+          <w:lang w:val="en-US"/>
+        </w:rPr>
+      </w:pPr>
+      <w:r>
+        <w:rPr>
+          <w:lang w:val="en-US"/>
+        </w:rPr>
+        <w:t xml:space="preserve">To identify the list of most suitable news documents to “un-polarize” our user, we came up with two hypotheses based on two different technologies: Sentiment analysis or Open Information Extraction (OIE). As we have already discussed about the Sentiment based approach, this chapter will focus on the OIE based approach. </w:t>
+      </w:r>
+    </w:p>
+    <w:p>
+      <w:pPr>
+        <w:rPr>
+          <w:lang w:val="en-US"/>
+        </w:rPr>
+      </w:pPr>
+      <w:r>
+        <w:rPr>
+          <w:lang w:val="en-US"/>
+        </w:rPr>
+        <w:t xml:space="preserve">This chapter will be divided into three smaller </w:t>
+      </w:r>
+      <w:r>
+        <w:rPr>
+          <w:lang w:val="en-US"/>
+        </w:rPr>
+        <w:t>sub-chapters</w:t>
+      </w:r>
+      <w:r>
+        <w:rPr>
+          <w:lang w:val="en-US"/>
+        </w:rPr>
+        <w:t xml:space="preserve">, in which, the first chapter </w:t>
+      </w:r>
+      <w:r>
+        <w:rPr>
+          <w:lang w:val="en-US"/>
+        </w:rPr>
+        <w:t xml:space="preserve">will </w:t>
+      </w:r>
+      <w:r>
+        <w:rPr>
+          <w:lang w:val="en-US"/>
+        </w:rPr>
+        <w:t>discuss about what is OIE, the role of Stanford CoreNLP in the OIE extraction and our post-process o</w:t>
+      </w:r>
+      <w:r>
+        <w:rPr>
+          <w:lang w:val="en-US"/>
+        </w:rPr>
+        <w:t>f</w:t>
+      </w:r>
+      <w:r>
+        <w:rPr>
+          <w:lang w:val="en-US"/>
+        </w:rPr>
+        <w:t xml:space="preserve"> the OIE data. The second chapter explains how </w:t>
+      </w:r>
+      <w:r>
+        <w:rPr>
+          <w:lang w:val="en-US"/>
+        </w:rPr>
+        <w:t>to suggest relevant articles to the user using OIE. Finally, the last sub-chapter will discuss the limitations of the current system and any possible improvements.</w:t>
+      </w:r>
+    </w:p>
+    <w:p>
+      <w:pPr>
+        <w:pStyle w:val="Heading3"/>
+        <w:rPr>
+          <w:lang w:val="en-US"/>
+        </w:rPr>
+      </w:pPr>
+      <w:bookmarkStart w:id="31" w:name="_Toc4950778"/>
+      <w:r>
+        <w:rPr>
+          <w:lang w:val="en-US"/>
+        </w:rPr>
+        <w:t xml:space="preserve">Open </w:t>
+      </w:r>
+      <w:r>
+        <w:rPr>
+          <w:lang w:val="en-US"/>
+        </w:rPr>
+        <w:t>I</w:t>
+      </w:r>
+      <w:r>
+        <w:rPr>
+          <w:lang w:val="en-US"/>
+        </w:rPr>
+        <w:t xml:space="preserve">nformation </w:t>
+      </w:r>
+      <w:r>
+        <w:rPr>
+          <w:lang w:val="en-US"/>
+        </w:rPr>
+        <w:t>E</w:t>
+      </w:r>
+      <w:r>
+        <w:rPr>
+          <w:lang w:val="en-US"/>
+        </w:rPr>
+        <w:t>xtraction</w:t>
+      </w:r>
+      <w:bookmarkEnd w:id="31"/>
+    </w:p>
+    <w:p>
+      <w:pPr>
+        <w:rPr>
+          <w:lang w:val="en-US"/>
+        </w:rPr>
+      </w:pPr>
+      <w:r>
+        <w:rPr>
+          <w:lang w:val="en-US"/>
+        </w:rPr>
+        <w:t>&lt;</w:t>
+      </w:r>
+      <w:r>
+        <w:rPr>
+          <w:i/>
+          <w:lang w:val="en-US"/>
+        </w:rPr>
+        <w:t>Should probably read the Washington paper</w:t>
+      </w:r>
+      <w:r>
+        <w:rPr>
+          <w:lang w:val="en-US"/>
+        </w:rPr>
+        <w:t>&gt;</w:t>
+      </w:r>
+      <w:r>
+        <w:rPr>
+          <w:lang w:val="en-US"/>
+        </w:rPr>
+        <w:t xml:space="preserve">Since its first introduction in 2006 at the University of Washington in 2007 (citation, 2007), Open Information Extraction (OIE) has been gaining many attentions from the academic world with many applications and researches (few citations). As a relatively </w:t>
+      </w:r>
+      <w:r>
+        <w:rPr>
+          <w:lang w:val="en-US"/>
+        </w:rPr>
+        <w:t xml:space="preserve">young term </w:t>
+      </w:r>
+      <w:r>
+        <w:rPr>
+          <w:lang w:val="en-US"/>
+        </w:rPr>
+        <w:t xml:space="preserve">compared to its umbrella </w:t>
+      </w:r>
+      <w:r>
+        <w:rPr>
+          <w:lang w:val="en-US"/>
+        </w:rPr>
+        <w:t xml:space="preserve">field (NLP), OIE inherits a lot of techniques from other task, like (non-open) Information Extraction, </w:t>
       </w:r>
       <w:r>
         <w:rPr>
           <w:lang w:val="en-US"/>
         </w:rPr>
         <w:lastRenderedPageBreak/>
-        <w:t xml:space="preserve">about what is negative and what is not. </w:t>
-      </w:r>
-      <w:r>
-        <w:rPr>
-          <w:lang w:val="en-US"/>
-        </w:rPr>
-        <w:t xml:space="preserve">This is, unfortunately, a fact that we </w:t>
-      </w:r>
-      <w:r>
-        <w:rPr>
-          <w:lang w:val="en-US"/>
-        </w:rPr>
-        <w:t>must</w:t>
-      </w:r>
-      <w:r>
-        <w:rPr>
-          <w:lang w:val="en-US"/>
-        </w:rPr>
-        <w:t xml:space="preserve"> accept in this hypothesis.</w:t>
-      </w:r>
-    </w:p>
-    <w:p>
-      <w:pPr>
-        <w:rPr>
-          <w:lang w:val="en-US"/>
-        </w:rPr>
-      </w:pPr>
-      <w:r>
-        <w:rPr>
-          <w:lang w:val="en-US"/>
-        </w:rPr>
-        <w:t xml:space="preserve">Our second problem is a </w:t>
-      </w:r>
-      <w:r>
-        <w:rPr>
-          <w:lang w:val="en-US"/>
-        </w:rPr>
-        <w:t xml:space="preserve">problem with Stanford CoreNLP. From the example above, we can see that all </w:t>
-      </w:r>
-      <w:r>
-        <w:rPr>
-          <w:lang w:val="en-US"/>
-        </w:rPr>
-        <w:t xml:space="preserve">results given by CoreNLP are just 1, negative. While it can return more result than that, but from our experience doing this thesis, </w:t>
-      </w:r>
-      <w:proofErr w:type="gramStart"/>
-      <w:r>
-        <w:rPr>
-          <w:lang w:val="en-US"/>
-        </w:rPr>
-        <w:t>the majority of</w:t>
-      </w:r>
-      <w:proofErr w:type="gramEnd"/>
-      <w:r>
-        <w:rPr>
-          <w:lang w:val="en-US"/>
-        </w:rPr>
-        <w:t xml:space="preserve"> the sentiment returned by CoreNLP are 1, negative, which is quite problematic for our equation, because the un-polarizing algorithm works by calculating the delta between the calculated sentiment values from different articles. If all the results are 1, then there is no difference and the algorithm cannot work as we would like. </w:t>
-      </w:r>
-    </w:p>
-    <w:p>
-      <w:pPr>
-        <w:rPr>
-          <w:lang w:val="en-US"/>
-        </w:rPr>
-      </w:pPr>
-      <w:r>
-        <w:rPr>
-          <w:lang w:val="en-US"/>
-        </w:rPr>
-        <w:t xml:space="preserve">This problem can be solved by using different service. For example: Google’s results are in the range </w:t>
-      </w:r>
-      <w:proofErr w:type="gramStart"/>
-      <w:r>
-        <w:rPr>
-          <w:lang w:val="en-US"/>
-        </w:rPr>
-        <w:t>of  [</w:t>
-      </w:r>
-      <w:proofErr w:type="gramEnd"/>
-      <w:r>
-        <w:rPr>
-          <w:lang w:val="en-US"/>
-        </w:rPr>
-        <w:t xml:space="preserve">-1 : 1], </w:t>
-      </w:r>
-      <w:r>
-        <w:rPr>
-          <w:lang w:val="en-US"/>
-        </w:rPr>
-        <w:t>and</w:t>
+        <w:t>where we try to retrieve information from a specific domain (citation needed), and Semantic Triple, where we store the data (citation about the RDF and stuffs here).</w:t>
+      </w:r>
+    </w:p>
+    <w:p>
+      <w:pPr>
+        <w:rPr>
+          <w:lang w:val="en-US"/>
+        </w:rPr>
+      </w:pPr>
+      <w:r>
+        <w:rPr>
+          <w:lang w:val="en-US"/>
+        </w:rPr>
+        <w:t xml:space="preserve">The role of OIE in our hypothesis is to extract Semantic triple, which might be later referred as a statement or fact </w:t>
+      </w:r>
+      <w:r>
+        <w:rPr>
+          <w:lang w:val="en-US"/>
+        </w:rPr>
+        <w:t xml:space="preserve">or proposition </w:t>
+      </w:r>
+      <w:r>
+        <w:rPr>
+          <w:lang w:val="en-US"/>
+        </w:rPr>
+        <w:t>from the documents. Semantic triplet is (WIKI) &lt;</w:t>
+      </w:r>
+      <w:r>
+        <w:rPr>
+          <w:i/>
+          <w:u w:val="single"/>
+          <w:lang w:val="en-US"/>
+        </w:rPr>
+        <w:t>a set of three entities that codifies a statement about semantic data in the form of subject–predicate–object expressions</w:t>
+      </w:r>
+      <w:r>
+        <w:rPr>
+          <w:lang w:val="en-US"/>
+        </w:rPr>
+        <w:t>&gt;</w:t>
+      </w:r>
+      <w:r>
+        <w:rPr>
+          <w:lang w:val="en-US"/>
+        </w:rPr>
+        <w:t xml:space="preserve">. Semantic triple is nice because it’s machine readable and there are a lot </w:t>
+      </w:r>
+      <w:r>
+        <w:rPr>
+          <w:lang w:val="en-US"/>
+        </w:rPr>
+        <w:t xml:space="preserve">research and tools for </w:t>
+      </w:r>
+      <w:r>
+        <w:rPr>
+          <w:lang w:val="en-US"/>
+        </w:rPr>
+        <w:t>it,</w:t>
+      </w:r>
+      <w:r>
+        <w:rPr>
+          <w:lang w:val="en-US"/>
+        </w:rPr>
+        <w:t xml:space="preserve"> and we can </w:t>
+      </w:r>
+      <w:r>
+        <w:rPr>
+          <w:lang w:val="en-US"/>
+        </w:rPr>
+        <w:t>furthermore add many things to this RDF information</w:t>
+      </w:r>
+      <w:r>
+        <w:rPr>
+          <w:lang w:val="en-US"/>
+        </w:rPr>
+        <w:t>.</w:t>
+      </w:r>
+    </w:p>
+    <w:p>
+      <w:pPr>
+        <w:rPr>
+          <w:lang w:val="en-US"/>
+        </w:rPr>
+      </w:pPr>
+      <w:r>
+        <w:rPr>
+          <w:lang w:val="en-US"/>
+        </w:rPr>
+        <w:t>OIE</w:t>
+      </w:r>
+      <w:r>
+        <w:rPr>
+          <w:lang w:val="en-US"/>
+        </w:rPr>
+        <w:t xml:space="preserve"> from </w:t>
+      </w:r>
+      <w:r>
+        <w:rPr>
+          <w:lang w:val="en-US"/>
+        </w:rPr>
+        <w:t xml:space="preserve">Stanford </w:t>
+      </w:r>
+      <w:r>
+        <w:rPr>
+          <w:lang w:val="en-US"/>
+        </w:rPr>
+        <w:t xml:space="preserve">Core NLP works </w:t>
+      </w:r>
+      <w:r>
+        <w:rPr>
+          <w:lang w:val="en-US"/>
+        </w:rPr>
+        <w:t>well</w:t>
+      </w:r>
+      <w:r>
+        <w:rPr>
+          <w:lang w:val="en-US"/>
+        </w:rPr>
+        <w:t xml:space="preserve"> out of the box. </w:t>
+      </w:r>
+      <w:r>
+        <w:rPr>
+          <w:lang w:val="en-US"/>
+        </w:rPr>
+        <w:t xml:space="preserve">In the example below, we can see that </w:t>
+      </w:r>
+      <w:r>
+        <w:rPr>
+          <w:lang w:val="en-US"/>
+        </w:rPr>
+        <w:t xml:space="preserve">when </w:t>
+      </w:r>
+      <w:r>
+        <w:rPr>
+          <w:lang w:val="en-US"/>
+        </w:rPr>
+        <w:t xml:space="preserve">putting </w:t>
+      </w:r>
+      <w:r>
+        <w:rPr>
+          <w:lang w:val="en-US"/>
+        </w:rPr>
+        <w:t>a paragraph</w:t>
+      </w:r>
+      <w:r>
+        <w:rPr>
+          <w:lang w:val="en-US"/>
+        </w:rPr>
+        <w:t xml:space="preserve"> into </w:t>
+      </w:r>
+      <w:r>
+        <w:rPr>
+          <w:lang w:val="en-US"/>
+        </w:rPr>
+        <w:t>the annotator,</w:t>
+      </w:r>
+      <w:r>
+        <w:rPr>
+          <w:lang w:val="en-US"/>
+        </w:rPr>
+        <w:t xml:space="preserve"> and </w:t>
+      </w:r>
+      <w:r>
+        <w:rPr>
+          <w:lang w:val="en-US"/>
+        </w:rPr>
+        <w:t>it</w:t>
+      </w:r>
+      <w:r>
+        <w:rPr>
+          <w:lang w:val="en-US"/>
+        </w:rPr>
+        <w:t xml:space="preserve"> will return</w:t>
       </w:r>
       <w:r>
         <w:rPr>
@@ -24006,45 +25030,97 @@
         <w:rPr>
           <w:lang w:val="en-US"/>
         </w:rPr>
-        <w:t>results</w:t>
-      </w:r>
-      <w:r>
-        <w:rPr>
-          <w:lang w:val="en-US"/>
-        </w:rPr>
-        <w:t xml:space="preserve"> are presented as rational number so the value can be much more precise than</w:t>
-      </w:r>
-      <w:r>
-        <w:rPr>
-          <w:lang w:val="en-US"/>
-        </w:rPr>
-        <w:t xml:space="preserve"> just 5 possible number from CoreNLP. Also, with the example above, we can see that there are variety in the number, which, make our equation work.</w:t>
-      </w:r>
-    </w:p>
-    <w:p>
-      <w:pPr>
-        <w:rPr>
-          <w:lang w:val="en-US"/>
-        </w:rPr>
-      </w:pPr>
-      <w:r>
-        <w:rPr>
-          <w:lang w:val="en-US"/>
-        </w:rPr>
-        <w:t>However, the Google’s results still leave rooms for improvement as, how it can think that “Millions of people have to relied on food aid” as less bad than “Saudi did not response to question” (-0.1 sentiment vs -0.3 sentiment).</w:t>
-      </w:r>
-    </w:p>
-    <w:p>
-      <w:pPr>
-        <w:rPr>
-          <w:lang w:val="en-US"/>
-        </w:rPr>
-      </w:pPr>
-      <w:r>
-        <w:rPr>
-          <w:lang w:val="en-US"/>
-        </w:rPr>
-        <w:t>IBM Watson can also provide us a good solution as well. While they do not provide the annotation for each sentence, they can give us the sentiment value of every entity directly, which is just what our equation needed.</w:t>
+        <w:t xml:space="preserve">a list of </w:t>
+      </w:r>
+      <w:r>
+        <w:rPr>
+          <w:lang w:val="en-US"/>
+        </w:rPr>
+        <w:t>propositions</w:t>
+      </w:r>
+      <w:r>
+        <w:rPr>
+          <w:lang w:val="en-US"/>
+        </w:rPr>
+        <w:t xml:space="preserve"> constructed from </w:t>
+      </w:r>
+      <w:r>
+        <w:rPr>
+          <w:lang w:val="en-US"/>
+        </w:rPr>
+        <w:t>the paragraph</w:t>
+      </w:r>
+      <w:r>
+        <w:rPr>
+          <w:lang w:val="en-US"/>
+        </w:rPr>
+        <w:t xml:space="preserve">. These </w:t>
+      </w:r>
+      <w:r>
+        <w:rPr>
+          <w:lang w:val="en-US"/>
+        </w:rPr>
+        <w:t>statements,</w:t>
+      </w:r>
+      <w:r>
+        <w:rPr>
+          <w:lang w:val="en-US"/>
+        </w:rPr>
+        <w:t xml:space="preserve"> however</w:t>
+      </w:r>
+      <w:r>
+        <w:rPr>
+          <w:lang w:val="en-US"/>
+        </w:rPr>
+        <w:t>,</w:t>
+      </w:r>
+      <w:r>
+        <w:rPr>
+          <w:lang w:val="en-US"/>
+        </w:rPr>
+        <w:t xml:space="preserve"> are too many and too noisy as some </w:t>
+      </w:r>
+      <w:r>
+        <w:rPr>
+          <w:lang w:val="en-US"/>
+        </w:rPr>
+        <w:t>propositions</w:t>
+      </w:r>
+      <w:r>
+        <w:rPr>
+          <w:lang w:val="en-US"/>
+        </w:rPr>
+        <w:t xml:space="preserve"> are </w:t>
+      </w:r>
+      <w:r>
+        <w:rPr>
+          <w:lang w:val="en-US"/>
+        </w:rPr>
+        <w:t xml:space="preserve">irrelevant to our algorithm </w:t>
+      </w:r>
+      <w:r>
+        <w:rPr>
+          <w:lang w:val="en-US"/>
+        </w:rPr>
+        <w:t>(</w:t>
+      </w:r>
+      <w:r>
+        <w:rPr>
+          <w:lang w:val="en-US"/>
+        </w:rPr>
+        <w:t>for example: [“</w:t>
+      </w:r>
+      <w:r>
+        <w:rPr>
+          <w:lang w:val="en-US"/>
+        </w:rPr>
+        <w:t>he</w:t>
+      </w:r>
+      <w:r>
+        <w:rPr>
+          <w:lang w:val="en-US"/>
+        </w:rPr>
+        <w:t>”,</w:t>
       </w:r>
       <w:r>
         <w:rPr>
@@ -24056,83 +25132,99 @@
         <w:rPr>
           <w:lang w:val="en-US"/>
         </w:rPr>
-        <w:t>IBM Watson also provide</w:t>
-      </w:r>
-      <w:r>
-        <w:rPr>
-          <w:lang w:val="en-US"/>
-        </w:rPr>
-        <w:t>s</w:t>
-      </w:r>
-      <w:r>
-        <w:rPr>
-          <w:lang w:val="en-US"/>
-        </w:rPr>
-        <w:t xml:space="preserve"> an emotion scores, range from 0% to 100%, in 4 different categories of “joyful”, “happy”, “sad”, “anger” (is this </w:t>
+        <w:t>“</w:t>
+      </w:r>
+      <w:r>
+        <w:rPr>
+          <w:lang w:val="en-US"/>
+        </w:rPr>
+        <w:t>is</w:t>
+      </w:r>
+      <w:r>
+        <w:rPr>
+          <w:lang w:val="en-US"/>
+        </w:rPr>
+        <w:t>”,</w:t>
+      </w:r>
+      <w:r>
+        <w:rPr>
+          <w:lang w:val="en-US"/>
+        </w:rPr>
+        <w:t xml:space="preserve"> </w:t>
+      </w:r>
+      <w:r>
+        <w:rPr>
+          <w:lang w:val="en-US"/>
+        </w:rPr>
+        <w:t>“</w:t>
+      </w:r>
+      <w:r>
+        <w:rPr>
+          <w:lang w:val="en-US"/>
+        </w:rPr>
+        <w:t>president</w:t>
+      </w:r>
+      <w:r>
+        <w:rPr>
+          <w:lang w:val="en-US"/>
+        </w:rPr>
+        <w:t>”], there are not any meaningful information from this statement alone</w:t>
+      </w:r>
+      <w:r>
+        <w:rPr>
+          <w:lang w:val="en-US"/>
+        </w:rPr>
+        <w:t xml:space="preserve">) or some are </w:t>
+      </w:r>
+      <w:r>
+        <w:rPr>
+          <w:lang w:val="en-US"/>
+        </w:rPr>
+        <w:t xml:space="preserve">just </w:t>
+      </w:r>
+      <w:r>
+        <w:rPr>
+          <w:lang w:val="en-US"/>
+        </w:rPr>
+        <w:t>shortened version of other statement (</w:t>
       </w:r>
       <w:proofErr w:type="spellStart"/>
       <w:r>
         <w:rPr>
           <w:lang w:val="en-US"/>
         </w:rPr>
-        <w:t>facebook</w:t>
+        <w:t>ie</w:t>
       </w:r>
       <w:proofErr w:type="spellEnd"/>
       <w:r>
         <w:rPr>
           <w:lang w:val="en-US"/>
         </w:rPr>
-        <w:t>??). We could theoretically utilize these values to furthermore improved our equation.</w:t>
-      </w:r>
-    </w:p>
-    <w:p>
-      <w:pPr>
-        <w:rPr>
-          <w:lang w:val="en-US"/>
-        </w:rPr>
-      </w:pPr>
-      <w:r>
-        <w:rPr>
-          <w:lang w:val="en-US"/>
-        </w:rPr>
-        <w:t xml:space="preserve">However, </w:t>
-      </w:r>
-      <w:r>
-        <w:rPr>
-          <w:lang w:val="en-US"/>
-        </w:rPr>
-        <w:t xml:space="preserve">with these problems listed above like inconsistency, objectives and un-reliable technology, and more, such as being </w:t>
-      </w:r>
-      <w:r>
-        <w:rPr>
-          <w:lang w:val="en-US"/>
-        </w:rPr>
-        <w:t>un-intentionally biased</w:t>
-      </w:r>
-      <w:r>
-        <w:rPr>
-          <w:rStyle w:val="FootnoteReference"/>
-          <w:lang w:val="en-US"/>
-        </w:rPr>
-        <w:footnoteReference w:id="14"/>
-      </w:r>
-      <w:r>
-        <w:rPr>
-          <w:lang w:val="en-US"/>
-        </w:rPr>
-        <w:t xml:space="preserve">, </w:t>
-      </w:r>
-      <w:r>
-        <w:rPr>
-          <w:lang w:val="en-US"/>
-        </w:rPr>
-        <w:t xml:space="preserve">sentiment analysis </w:t>
-      </w:r>
-      <w:r>
-        <w:rPr>
-          <w:lang w:val="en-US"/>
-        </w:rPr>
-        <w:t>is far from being a</w:t>
+        <w:t>: [“Toyota”, “</w:t>
+      </w:r>
+      <w:r>
+        <w:rPr>
+          <w:lang w:val="en-US"/>
+        </w:rPr>
+        <w:t>introduce</w:t>
+      </w:r>
+      <w:r>
+        <w:rPr>
+          <w:lang w:val="en-US"/>
+        </w:rPr>
+        <w:t>”, “</w:t>
+      </w:r>
+      <w:r>
+        <w:rPr>
+          <w:lang w:val="en-US"/>
+        </w:rPr>
+        <w:t>a new car</w:t>
+      </w:r>
+      <w:r>
+        <w:rPr>
+          <w:lang w:val="en-US"/>
+        </w:rPr>
+        <w:t>” ]</w:t>
       </w:r>
       <w:r>
         <w:rPr>
@@ -24144,477 +25236,31 @@
         <w:rPr>
           <w:lang w:val="en-US"/>
         </w:rPr>
-        <w:t>solved</w:t>
-      </w:r>
-      <w:r>
-        <w:rPr>
-          <w:lang w:val="en-US"/>
-        </w:rPr>
-        <w:t xml:space="preserve"> </w:t>
-      </w:r>
-      <w:r>
-        <w:rPr>
-          <w:lang w:val="en-US"/>
-        </w:rPr>
-        <w:t xml:space="preserve">problem, </w:t>
-      </w:r>
-      <w:r>
-        <w:rPr>
-          <w:lang w:val="en-US"/>
-        </w:rPr>
-        <w:t>with many improvements to make and many issues to fix</w:t>
-      </w:r>
-      <w:r>
-        <w:rPr>
-          <w:lang w:val="en-US"/>
-        </w:rPr>
-        <w:t xml:space="preserve">. Thus, with the technology behind </w:t>
-      </w:r>
-      <w:r>
-        <w:rPr>
-          <w:lang w:val="en-US"/>
-        </w:rPr>
-        <w:t xml:space="preserve">our hypothesis </w:t>
-      </w:r>
-      <w:r>
-        <w:rPr>
-          <w:lang w:val="en-US"/>
-        </w:rPr>
-        <w:t xml:space="preserve">being so un-reliable, </w:t>
-      </w:r>
-      <w:r>
-        <w:rPr>
-          <w:lang w:val="en-US"/>
-        </w:rPr>
-        <w:t xml:space="preserve">if the results of our equation </w:t>
-      </w:r>
-      <w:proofErr w:type="gramStart"/>
-      <w:r>
-        <w:rPr>
-          <w:lang w:val="en-US"/>
-        </w:rPr>
-        <w:lastRenderedPageBreak/>
-        <w:t>later on</w:t>
-      </w:r>
-      <w:proofErr w:type="gramEnd"/>
-      <w:r>
-        <w:rPr>
-          <w:lang w:val="en-US"/>
-        </w:rPr>
-        <w:t xml:space="preserve"> turned out to be not what we expected it to be, we are not able to identify the problem being in the based technology, or with our hypothesis itself.</w:t>
-      </w:r>
-    </w:p>
-    <w:p>
-      <w:pPr>
-        <w:rPr>
-          <w:lang w:val="en-US"/>
-        </w:rPr>
-      </w:pPr>
-      <w:r>
-        <w:rPr>
-          <w:lang w:val="en-US"/>
-        </w:rPr>
-        <w:t>----</w:t>
-      </w:r>
-    </w:p>
-    <w:p>
-      <w:pPr>
-        <w:rPr>
-          <w:lang w:val="en-US"/>
-        </w:rPr>
-      </w:pPr>
-      <w:r>
-        <w:rPr>
-          <w:lang w:val="en-US"/>
-        </w:rPr>
-        <w:t xml:space="preserve"> </w:t>
-      </w:r>
-      <w:r>
-        <w:rPr>
-          <w:lang w:val="en-US"/>
-        </w:rPr>
-        <w:t>(</w:t>
-      </w:r>
-      <w:r>
-        <w:rPr>
-          <w:i/>
-          <w:lang w:val="en-US"/>
-        </w:rPr>
-        <w:t>Why it’s bad and why we don’t use it</w:t>
-      </w:r>
-      <w:r>
-        <w:rPr>
-          <w:lang w:val="en-US"/>
-        </w:rPr>
-        <w:t xml:space="preserve">) – The sentiment analysis hypothesis </w:t>
-      </w:r>
-      <w:proofErr w:type="gramStart"/>
-      <w:r>
-        <w:rPr>
-          <w:lang w:val="en-US"/>
-        </w:rPr>
-        <w:t>later on</w:t>
-      </w:r>
-      <w:proofErr w:type="gramEnd"/>
-      <w:r>
-        <w:rPr>
-          <w:lang w:val="en-US"/>
-        </w:rPr>
-        <w:t xml:space="preserve"> proves to be almost useless, as the sentiment value of the sentence/paragraph have very little correlation to the content in the articles. Which mean, even if the paragraph talks about the killing of Yemen people, it might still have a normal or positive sentiment (</w:t>
-      </w:r>
-      <w:r>
-        <w:rPr>
-          <w:i/>
-          <w:lang w:val="en-US"/>
-        </w:rPr>
-        <w:t>TODO: find example</w:t>
-      </w:r>
-      <w:r>
-        <w:rPr>
-          <w:lang w:val="en-US"/>
-        </w:rPr>
-        <w:t>)</w:t>
-      </w:r>
-      <w:r>
-        <w:rPr>
-          <w:lang w:val="en-US"/>
-        </w:rPr>
-        <w:t xml:space="preserve">, because journalism is usually supposed to give provide information in the most neutral way, so it’s hard to find any correlation between them. Furthermore, it’s kind of easy to fool the system, using word like nice, good, or </w:t>
-      </w:r>
-      <w:proofErr w:type="gramStart"/>
-      <w:r>
-        <w:rPr>
-          <w:lang w:val="en-US"/>
-        </w:rPr>
-        <w:t>similar to</w:t>
-      </w:r>
-      <w:proofErr w:type="gramEnd"/>
-      <w:r>
-        <w:rPr>
-          <w:lang w:val="en-US"/>
-        </w:rPr>
-        <w:t xml:space="preserve"> that, to make it have a higher sentiment value.</w:t>
-      </w:r>
-    </w:p>
-    <w:p>
-      <w:pPr>
-        <w:rPr>
-          <w:lang w:val="en-US"/>
-        </w:rPr>
-      </w:pPr>
-      <w:r>
-        <w:rPr>
-          <w:lang w:val="en-US"/>
-        </w:rPr>
-        <w:t>(</w:t>
-      </w:r>
-      <w:r>
-        <w:rPr>
-          <w:i/>
-          <w:lang w:val="en-US"/>
-        </w:rPr>
-        <w:t>Example of what other people do, properly write this in a formal way</w:t>
-      </w:r>
-      <w:r>
-        <w:rPr>
-          <w:lang w:val="en-US"/>
-        </w:rPr>
-        <w:t xml:space="preserve">) – Sentiment analysis services are offered by many big companies like IBM, Google, Microsoft, to some other smaller startups and a lot of open-source library exists as well. However, this method proves to be completely useless for our use-case (at least using the Stanford’s NLP lib). Because practically, sentiment analysis is only good for single sentences only, without </w:t>
-      </w:r>
-      <w:proofErr w:type="gramStart"/>
-      <w:r>
-        <w:rPr>
-          <w:lang w:val="en-US"/>
-        </w:rPr>
-        <w:t>taking into account</w:t>
-      </w:r>
-      <w:proofErr w:type="gramEnd"/>
-      <w:r>
-        <w:rPr>
-          <w:lang w:val="en-US"/>
-        </w:rPr>
-        <w:t xml:space="preserve"> the paragraph or the article. It is mostly used for analyzing customer reviews for products or customer feedbacks.</w:t>
-      </w:r>
-    </w:p>
-    <w:p>
-      <w:pPr>
-        <w:rPr>
-          <w:lang w:val="en-US"/>
-        </w:rPr>
-      </w:pPr>
-      <w:r>
-        <w:rPr>
-          <w:lang w:val="en-US"/>
-        </w:rPr>
-        <w:t>(</w:t>
-      </w:r>
-      <w:r>
-        <w:rPr>
-          <w:i/>
-          <w:lang w:val="en-US"/>
-        </w:rPr>
-        <w:t>Stanford NLP bad</w:t>
-      </w:r>
-      <w:r>
-        <w:rPr>
-          <w:lang w:val="en-US"/>
-        </w:rPr>
-        <w:t>) – Furthermore, the Stanford NLP sentiment analysis result are quite limited, only 5 values, from very negative to normal to very positive, and work on the context of a single sentence only. Google’s service proves to be a bit more useful with sentiment scale from 0 to 100, but still work on a single sentence context. IBM’s service is the fanciest with scale of 100 for sentiment but also some other adjectives like “Anger”, “Nice”, “Happiness”, … which seems to be the most suitable for our case if we decided to go with this.</w:t>
-      </w:r>
-    </w:p>
-    <w:p>
-      <w:pPr>
-        <w:rPr>
-          <w:lang w:val="en-US"/>
-        </w:rPr>
-      </w:pPr>
-      <w:r>
-        <w:rPr>
-          <w:lang w:val="en-US"/>
-        </w:rPr>
-        <w:t xml:space="preserve">In short, sentiment analysis proves to be almost useless. </w:t>
-      </w:r>
-    </w:p>
-    <w:p>
-      <w:pPr>
-        <w:rPr>
-          <w:i/>
-          <w:lang w:val="en-US"/>
-        </w:rPr>
-      </w:pPr>
-      <w:r>
-        <w:rPr>
-          <w:i/>
-          <w:lang w:val="en-US"/>
-        </w:rPr>
-        <w:t>Sentiment from text analysis are bias.</w:t>
-      </w:r>
-    </w:p>
-    <w:p>
-      <w:pPr>
-        <w:rPr>
-          <w:i/>
-          <w:lang w:val="en-US"/>
-        </w:rPr>
-      </w:pPr>
-      <w:r>
-        <w:rPr>
-          <w:i/>
-          <w:lang w:val="en-US"/>
-        </w:rPr>
-        <w:t>https://researchportal.bath.ac.uk/en/publications/semantics-derived-automatically-from-language-corpora-necessarily</w:t>
-      </w:r>
-    </w:p>
-    <w:p>
-      <w:pPr>
-        <w:pStyle w:val="Heading2"/>
-        <w:rPr>
-          <w:lang w:val="en-US"/>
-        </w:rPr>
-      </w:pPr>
-      <w:bookmarkStart w:id="31" w:name="_Toc4950777"/>
-      <w:r>
-        <w:rPr>
-          <w:lang w:val="en-US"/>
-        </w:rPr>
-        <w:lastRenderedPageBreak/>
-        <w:t>Semantic triple</w:t>
-      </w:r>
-      <w:r>
-        <w:rPr>
-          <w:lang w:val="en-US"/>
-        </w:rPr>
-        <w:t xml:space="preserve"> based un-polarizing algorithm</w:t>
-      </w:r>
-      <w:bookmarkEnd w:id="31"/>
-    </w:p>
-    <w:p>
-      <w:pPr>
-        <w:pStyle w:val="Heading3"/>
-        <w:rPr>
-          <w:lang w:val="en-US"/>
-        </w:rPr>
-      </w:pPr>
-      <w:bookmarkStart w:id="32" w:name="_Toc4950778"/>
-      <w:r>
-        <w:rPr>
-          <w:lang w:val="en-US"/>
-        </w:rPr>
-        <w:t xml:space="preserve">Open </w:t>
-      </w:r>
-      <w:r>
-        <w:rPr>
-          <w:lang w:val="en-US"/>
-        </w:rPr>
-        <w:t>I</w:t>
-      </w:r>
-      <w:r>
-        <w:rPr>
-          <w:lang w:val="en-US"/>
-        </w:rPr>
-        <w:t xml:space="preserve">nformation </w:t>
-      </w:r>
-      <w:r>
-        <w:rPr>
-          <w:lang w:val="en-US"/>
-        </w:rPr>
-        <w:t>E</w:t>
-      </w:r>
-      <w:r>
-        <w:rPr>
-          <w:lang w:val="en-US"/>
-        </w:rPr>
-        <w:t>xtraction</w:t>
-      </w:r>
-      <w:bookmarkEnd w:id="32"/>
-    </w:p>
-    <w:p>
-      <w:pPr>
-        <w:rPr>
-          <w:lang w:val="en-US"/>
-        </w:rPr>
-      </w:pPr>
-      <w:r>
-        <w:rPr>
-          <w:lang w:val="en-US"/>
-        </w:rPr>
-        <w:t>(</w:t>
-      </w:r>
-      <w:r>
-        <w:rPr>
-          <w:i/>
-          <w:lang w:val="en-US"/>
-        </w:rPr>
-        <w:t>End and hook for the next part</w:t>
-      </w:r>
-      <w:r>
-        <w:rPr>
-          <w:lang w:val="en-US"/>
-        </w:rPr>
-        <w:t>) - Sentiment hypothesis provides good results, but however, we weren’t happy with the result, or more exactly, what we get from the solution. The result did give us some other articles to the solution, but what we have is just article’s titles, and some mentioned keywords. We felt that we could do better by analyzing the article furthermore and find different opinions/facts on a sentence basis, not just by keyword counting/sentiment analyzing.</w:t>
-      </w:r>
-    </w:p>
-    <w:p>
-      <w:pPr>
-        <w:rPr>
-          <w:lang w:val="en-US"/>
-        </w:rPr>
-      </w:pPr>
-    </w:p>
-    <w:p>
-      <w:pPr>
-        <w:rPr>
-          <w:lang w:val="en-US"/>
-        </w:rPr>
-      </w:pPr>
-      <w:r>
-        <w:rPr>
-          <w:lang w:val="en-US"/>
-        </w:rPr>
-        <w:t>(</w:t>
-      </w:r>
-      <w:r>
-        <w:rPr>
-          <w:i/>
-          <w:lang w:val="en-US"/>
-        </w:rPr>
-        <w:t xml:space="preserve">How </w:t>
-      </w:r>
-      <w:proofErr w:type="spellStart"/>
-      <w:r>
-        <w:rPr>
-          <w:i/>
-          <w:lang w:val="en-US"/>
-        </w:rPr>
-        <w:t>openie</w:t>
-      </w:r>
-      <w:proofErr w:type="spellEnd"/>
-      <w:r>
-        <w:rPr>
-          <w:i/>
-          <w:lang w:val="en-US"/>
-        </w:rPr>
-        <w:t xml:space="preserve"> improve our result, how do we use it and store it in</w:t>
-      </w:r>
-      <w:r>
-        <w:rPr>
-          <w:i/>
-          <w:lang w:val="en-US"/>
-        </w:rPr>
-        <w:t>formation</w:t>
-      </w:r>
-      <w:r>
-        <w:rPr>
-          <w:lang w:val="en-US"/>
-        </w:rPr>
-        <w:t xml:space="preserve">) – To furthermore improve the matching algorithm as to find even more relevance information for the user, we use Semantic Triples. The idea now is not only just match article that talks about the same things, but to read the sentences of the article and then see if there are any other articles that is also mention the same thing: </w:t>
-      </w:r>
-      <w:proofErr w:type="spellStart"/>
-      <w:r>
-        <w:rPr>
-          <w:lang w:val="en-US"/>
-        </w:rPr>
-        <w:t>ie</w:t>
-      </w:r>
-      <w:proofErr w:type="spellEnd"/>
-      <w:r>
-        <w:rPr>
-          <w:lang w:val="en-US"/>
-        </w:rPr>
-        <w:t xml:space="preserve">: Trump hates brown people and Trump push brown people. This can in turn provide much more relevance information as two articles, at one point, talk about the same thing, so the user can not only see what each article says, but they can also have the power to see the content which the subject is talked about. To do such marvelous task, we use </w:t>
-      </w:r>
-      <w:r>
-        <w:rPr>
-          <w:lang w:val="en-US"/>
-        </w:rPr>
-        <w:t>OIE</w:t>
-      </w:r>
-      <w:r>
-        <w:rPr>
-          <w:lang w:val="en-US"/>
-        </w:rPr>
-        <w:t xml:space="preserve"> from Core NLP.</w:t>
-      </w:r>
-    </w:p>
-    <w:p>
-      <w:pPr>
-        <w:rPr>
-          <w:lang w:val="en-US"/>
-        </w:rPr>
-      </w:pPr>
-      <w:r>
-        <w:rPr>
-          <w:lang w:val="en-US"/>
-        </w:rPr>
-        <w:t xml:space="preserve">Open information extraction from Core NLP works pretty good out of the box. Inputting one sentence into it and it gives you a lot of statements constructed from that sentence to work on. These statement however are too many and too noisy as some of the statement are quite useless information (he is president) or some are shortened version of other statement (USA hates </w:t>
-      </w:r>
-      <w:proofErr w:type="spellStart"/>
-      <w:r>
-        <w:rPr>
-          <w:lang w:val="en-US"/>
-        </w:rPr>
-        <w:t>muslim</w:t>
-      </w:r>
-      <w:proofErr w:type="spellEnd"/>
-      <w:r>
-        <w:rPr>
-          <w:lang w:val="en-US"/>
-        </w:rPr>
-        <w:t xml:space="preserve"> people vs USA hates </w:t>
-      </w:r>
-      <w:proofErr w:type="spellStart"/>
-      <w:r>
-        <w:rPr>
-          <w:lang w:val="en-US"/>
-        </w:rPr>
-        <w:t>muslim</w:t>
-      </w:r>
-      <w:proofErr w:type="spellEnd"/>
-      <w:r>
-        <w:rPr>
-          <w:lang w:val="en-US"/>
-        </w:rPr>
-        <w:t xml:space="preserve"> people all over the world).</w:t>
+        <w:t xml:space="preserve">vs </w:t>
+      </w:r>
+      <w:r>
+        <w:rPr>
+          <w:lang w:val="en-US"/>
+        </w:rPr>
+        <w:t>[“Toyota”, “introduce”, “a new car in July” ]</w:t>
+      </w:r>
+      <w:r>
+        <w:rPr>
+          <w:lang w:val="en-US"/>
+        </w:rPr>
+        <w:t>).</w:t>
+      </w:r>
+      <w:r>
+        <w:rPr>
+          <w:lang w:val="en-US"/>
+        </w:rPr>
+        <w:t xml:space="preserve"> This noisy data, while does not interfere much with our un-polarized algorithm as our algorithm can just ignore them, </w:t>
+      </w:r>
+      <w:r>
+        <w:rPr>
+          <w:lang w:val="en-US"/>
+        </w:rPr>
+        <w:t>saving these un-filtered data to our database will unnecessary increase the size of our database, as well as decreasing the overall system performance and greatly hinder our ability to directly look at the data to find any meaningful insight or any possible issue.</w:t>
       </w:r>
     </w:p>
     <w:p>
@@ -24628,7 +25274,6 @@
           <w:noProof/>
           <w:lang w:val="en-US"/>
         </w:rPr>
-        <w:lastRenderedPageBreak/>
         <w:drawing>
           <wp:inline distT="0" distB="0" distL="0" distR="0" wp14:anchorId="5D89198D" wp14:editId="6FA622B7">
             <wp:extent cx="5572125" cy="2447925"/>
@@ -24690,6 +25335,7 @@
         <w:rPr>
           <w:lang w:val="en-US"/>
         </w:rPr>
+        <w:lastRenderedPageBreak/>
         <w:t>Picture n: example of result from Core NLP</w:t>
       </w:r>
     </w:p>
@@ -24718,111 +25364,49 @@
         <w:rPr>
           <w:lang w:val="en-US"/>
         </w:rPr>
-        <w:t xml:space="preserve">To make use of the </w:t>
-      </w:r>
-      <w:r>
-        <w:rPr>
-          <w:lang w:val="en-US"/>
-        </w:rPr>
-        <w:t>OIE</w:t>
-      </w:r>
-      <w:r>
-        <w:rPr>
-          <w:lang w:val="en-US"/>
-        </w:rPr>
-        <w:t xml:space="preserve"> data, we do a three-step filtering. </w:t>
-      </w:r>
-    </w:p>
-    <w:p>
-      <w:pPr>
-        <w:rPr>
-          <w:lang w:val="en-US"/>
-        </w:rPr>
-      </w:pPr>
-      <w:r>
-        <w:rPr>
-          <w:lang w:val="en-US"/>
-        </w:rPr>
-        <w:t>First, triplets with the relation word that is not a verb and not the verb “be” is also removed. This make sure that all the non-meaningful statement (example needed!) will be removed from our result &lt;</w:t>
-      </w:r>
-      <w:proofErr w:type="spellStart"/>
-      <w:r>
-        <w:rPr>
-          <w:i/>
-          <w:lang w:val="en-US"/>
-        </w:rPr>
-        <w:t>tripletMeaningfulProcessor.filterOpenieResult</w:t>
-      </w:r>
-      <w:proofErr w:type="spellEnd"/>
-      <w:r>
-        <w:rPr>
-          <w:lang w:val="en-US"/>
-        </w:rPr>
-        <w:t>&gt;</w:t>
-      </w:r>
-    </w:p>
-    <w:p>
-      <w:pPr>
-        <w:rPr>
-          <w:lang w:val="en-US"/>
-        </w:rPr>
-      </w:pPr>
-      <w:r>
-        <w:rPr>
-          <w:lang w:val="en-US"/>
-        </w:rPr>
-        <w:t xml:space="preserve">Second, we remove all the triplets that are just shortened version of others, this remove quite a bit of them (needs some number value, to see the effect) </w:t>
-      </w:r>
-      <w:r>
-        <w:rPr>
-          <w:i/>
-          <w:lang w:val="en-US"/>
-        </w:rPr>
-        <w:t>&lt;</w:t>
-      </w:r>
-      <w:proofErr w:type="spellStart"/>
-      <w:r>
-        <w:rPr>
-          <w:i/>
-          <w:lang w:val="en-US"/>
-        </w:rPr>
-        <w:t>tripletTrimmer.trimShorterTriplets</w:t>
-      </w:r>
-      <w:proofErr w:type="spellEnd"/>
-      <w:r>
-        <w:rPr>
-          <w:i/>
-          <w:lang w:val="en-US"/>
-        </w:rPr>
-        <w:t>&gt;</w:t>
-      </w:r>
-    </w:p>
-    <w:p>
-      <w:pPr>
-        <w:rPr>
-          <w:lang w:val="en-US"/>
-        </w:rPr>
-      </w:pPr>
-      <w:r>
-        <w:rPr>
-          <w:lang w:val="en-US"/>
-        </w:rPr>
-        <w:t>Last, combined with the named entities analyzed from 3.2.4, all the statement that doesn’t have an entity mentioned will also be removed, since the triplets without any meaningful entities mentioned will be useless in term of information for us anyway &lt;</w:t>
-      </w:r>
-      <w:proofErr w:type="spellStart"/>
-      <w:r>
-        <w:rPr>
-          <w:i/>
-          <w:lang w:val="en-US"/>
-        </w:rPr>
-        <w:t>coreFeatureExtractor_getContainingEntities</w:t>
-      </w:r>
-      <w:proofErr w:type="spellEnd"/>
-      <w:r>
-        <w:rPr>
-          <w:lang w:val="en-US"/>
-        </w:rPr>
-        <w:t>&gt;</w:t>
+        <w:t xml:space="preserve">Thus, after receiving the Semantic triples from CoreNLP, we </w:t>
+      </w:r>
+      <w:r>
+        <w:rPr>
+          <w:lang w:val="en-US"/>
+        </w:rPr>
+        <w:t>perform</w:t>
+      </w:r>
+      <w:r>
+        <w:rPr>
+          <w:lang w:val="en-US"/>
+        </w:rPr>
+        <w:t xml:space="preserve"> a </w:t>
+      </w:r>
+      <w:r>
+        <w:rPr>
+          <w:lang w:val="en-US"/>
+        </w:rPr>
+        <w:t>three-</w:t>
+      </w:r>
+      <w:r>
+        <w:rPr>
+          <w:lang w:val="en-US"/>
+        </w:rPr>
+        <w:t>step</w:t>
+      </w:r>
+      <w:r>
+        <w:rPr>
+          <w:lang w:val="en-US"/>
+        </w:rPr>
+        <w:t xml:space="preserve"> filter</w:t>
+      </w:r>
+      <w:r>
+        <w:rPr>
+          <w:lang w:val="en-US"/>
+        </w:rPr>
+        <w:t xml:space="preserve"> on the data before saving it to the database</w:t>
+      </w:r>
+      <w:r>
+        <w:rPr>
+          <w:lang w:val="en-US"/>
+        </w:rPr>
+        <w:t xml:space="preserve">. </w:t>
       </w:r>
     </w:p>
     <w:p>
@@ -24830,7 +25414,7 @@
         <w:pStyle w:val="ListParagraph"/>
         <w:numPr>
           <w:ilvl w:val="0"/>
-          <w:numId w:val="20"/>
+          <w:numId w:val="45"/>
         </w:numPr>
         <w:rPr>
           <w:lang w:val="en-US"/>
@@ -24840,6 +25424,239 @@
         <w:rPr>
           <w:lang w:val="en-US"/>
         </w:rPr>
+        <w:t xml:space="preserve">First, triples with the relation </w:t>
+      </w:r>
+      <w:r>
+        <w:rPr>
+          <w:lang w:val="en-US"/>
+        </w:rPr>
+        <w:t>part</w:t>
+      </w:r>
+      <w:r>
+        <w:rPr>
+          <w:lang w:val="en-US"/>
+        </w:rPr>
+        <w:t xml:space="preserve"> that is not a verb and not the verb “be” </w:t>
+      </w:r>
+      <w:r>
+        <w:rPr>
+          <w:lang w:val="en-US"/>
+        </w:rPr>
+        <w:t>are</w:t>
+      </w:r>
+      <w:r>
+        <w:rPr>
+          <w:lang w:val="en-US"/>
+        </w:rPr>
+        <w:t xml:space="preserve"> removed. This make sure that all the non-meaningful statement (</w:t>
+      </w:r>
+      <w:r>
+        <w:rPr>
+          <w:lang w:val="en-US"/>
+        </w:rPr>
+        <w:t xml:space="preserve">such as: </w:t>
+      </w:r>
+      <w:r>
+        <w:rPr>
+          <w:lang w:val="en-US"/>
+        </w:rPr>
+        <w:t>example needed!) will be removed from our result</w:t>
+      </w:r>
+      <w:r>
+        <w:rPr>
+          <w:lang w:val="en-US"/>
+        </w:rPr>
+        <w:t xml:space="preserve">. </w:t>
+      </w:r>
+    </w:p>
+    <w:p>
+      <w:pPr>
+        <w:pStyle w:val="ListParagraph"/>
+        <w:numPr>
+          <w:ilvl w:val="1"/>
+          <w:numId w:val="45"/>
+        </w:numPr>
+        <w:rPr>
+          <w:lang w:val="en-US"/>
+        </w:rPr>
+      </w:pPr>
+      <w:r>
+        <w:rPr>
+          <w:lang w:val="en-US"/>
+        </w:rPr>
+        <w:t xml:space="preserve">The removal of all </w:t>
+      </w:r>
+      <w:r>
+        <w:rPr>
+          <w:lang w:val="en-US"/>
+        </w:rPr>
+        <w:t>proposition with the verb “be”, while seem</w:t>
+      </w:r>
+      <w:r>
+        <w:rPr>
+          <w:lang w:val="en-US"/>
+        </w:rPr>
+        <w:t>s</w:t>
+      </w:r>
+      <w:r>
+        <w:rPr>
+          <w:lang w:val="en-US"/>
+        </w:rPr>
+        <w:t xml:space="preserve"> odds at first, but </w:t>
+      </w:r>
+      <w:r>
+        <w:rPr>
+          <w:lang w:val="en-US"/>
+        </w:rPr>
+        <w:t>is our decision after examining many results from the OIE, where most, if not all of the propositions with the word “be” in it are non-contributing and are usually just auto generated from CoreNLP. For example, in the sentence: “President Trump visits the Democratic People</w:t>
+      </w:r>
+      <w:r>
+        <w:rPr>
+          <w:lang w:val="en-US"/>
+        </w:rPr>
+        <w:t>’s Republic of Korea</w:t>
+      </w:r>
+      <w:r>
+        <w:rPr>
+          <w:lang w:val="en-US"/>
+        </w:rPr>
+        <w:t>”</w:t>
+      </w:r>
+      <w:r>
+        <w:rPr>
+          <w:lang w:val="en-US"/>
+        </w:rPr>
+        <w:t>, CoreNLP will generate a proposition of [“Trump”, “is”, “president”], which, is useless for us, and, because it’s auto created by CoreNLP, there are a lot of them and will inflate a good portion of the data if left unchecked.</w:t>
+      </w:r>
+    </w:p>
+    <w:p>
+      <w:pPr>
+        <w:pStyle w:val="ListParagraph"/>
+        <w:numPr>
+          <w:ilvl w:val="0"/>
+          <w:numId w:val="45"/>
+        </w:numPr>
+        <w:rPr>
+          <w:lang w:val="en-US"/>
+        </w:rPr>
+      </w:pPr>
+      <w:r>
+        <w:rPr>
+          <w:lang w:val="en-US"/>
+        </w:rPr>
+        <w:t>Second, we remove all the triplets that are just shortened version of others, this remove quite a bit of them (needs some number value, to see the effect</w:t>
+      </w:r>
+      <w:r>
+        <w:rPr>
+          <w:lang w:val="en-US"/>
+        </w:rPr>
+        <w:t>)</w:t>
+      </w:r>
+      <w:r>
+        <w:rPr>
+          <w:lang w:val="en-US"/>
+        </w:rPr>
+        <w:t xml:space="preserve"> and does not cause any </w:t>
+      </w:r>
+      <w:r>
+        <w:rPr>
+          <w:lang w:val="en-US"/>
+        </w:rPr>
+        <w:t>negatives</w:t>
+      </w:r>
+      <w:r>
+        <w:rPr>
+          <w:lang w:val="en-US"/>
+        </w:rPr>
+        <w:t xml:space="preserve"> to our </w:t>
+      </w:r>
+      <w:r>
+        <w:rPr>
+          <w:lang w:val="en-US"/>
+        </w:rPr>
+        <w:t>un-polarize algorithm as the matching algorithm only search for entities within the triple, not working on the full semantic triple (more on the next chapter)</w:t>
+      </w:r>
+    </w:p>
+    <w:p>
+      <w:pPr>
+        <w:pStyle w:val="ListParagraph"/>
+        <w:numPr>
+          <w:ilvl w:val="0"/>
+          <w:numId w:val="45"/>
+        </w:numPr>
+        <w:rPr>
+          <w:lang w:val="en-US"/>
+        </w:rPr>
+      </w:pPr>
+      <w:r>
+        <w:rPr>
+          <w:lang w:val="en-US"/>
+        </w:rPr>
+        <w:t xml:space="preserve">Last, combined with the named entities </w:t>
+      </w:r>
+      <w:r>
+        <w:rPr>
+          <w:lang w:val="en-US"/>
+        </w:rPr>
+        <w:t>retrieved</w:t>
+      </w:r>
+      <w:r>
+        <w:rPr>
+          <w:lang w:val="en-US"/>
+        </w:rPr>
+        <w:t xml:space="preserve"> from </w:t>
+      </w:r>
+      <w:r>
+        <w:rPr>
+          <w:b/>
+          <w:u w:val="single"/>
+          <w:lang w:val="en-US"/>
+        </w:rPr>
+        <w:t>3.2.</w:t>
+      </w:r>
+      <w:r>
+        <w:rPr>
+          <w:b/>
+          <w:u w:val="single"/>
+          <w:lang w:val="en-US"/>
+        </w:rPr>
+        <w:t>3</w:t>
+      </w:r>
+      <w:r>
+        <w:rPr>
+          <w:lang w:val="en-US"/>
+        </w:rPr>
+        <w:t>, all the statement that doesn’t have an entity mentioned will also be removed, since the triplets without any meaningful entities mentioned will be useless in term of information for us anyway</w:t>
+      </w:r>
+      <w:r>
+        <w:rPr>
+          <w:lang w:val="en-US"/>
+        </w:rPr>
+        <w:t>.</w:t>
+      </w:r>
+    </w:p>
+    <w:p>
+      <w:pPr>
+        <w:rPr>
+          <w:i/>
+          <w:u w:val="single"/>
+          <w:lang w:val="en-US"/>
+        </w:rPr>
+      </w:pPr>
+      <w:r>
+        <w:rPr>
+          <w:i/>
+          <w:u w:val="single"/>
+          <w:lang w:val="en-US"/>
+        </w:rPr>
+        <w:t xml:space="preserve">TODO: </w:t>
+      </w:r>
+      <w:r>
+        <w:rPr>
+          <w:i/>
+          <w:u w:val="single"/>
+          <w:lang w:val="en-US"/>
+        </w:rPr>
         <w:t>Find example for each of these cases to see which result is removed and which is saved to see the impact, also, maybe some number on how much is removed for example.</w:t>
       </w:r>
     </w:p>
@@ -24853,8 +25670,27 @@
         <w:rPr>
           <w:lang w:val="en-US"/>
         </w:rPr>
-        <w:lastRenderedPageBreak/>
-        <w:t>After these three-step filtering, the annotated data of the article is saved to our local database as a JavaScript object in json format, same process as part 3.2.4, only with different data.</w:t>
+        <w:t xml:space="preserve">After these three-step filtering, the annotated data of the article is saved to our local database as a JavaScript object in json format, </w:t>
+      </w:r>
+      <w:proofErr w:type="gramStart"/>
+      <w:r>
+        <w:rPr>
+          <w:lang w:val="en-US"/>
+        </w:rPr>
+        <w:t>similar to</w:t>
+      </w:r>
+      <w:proofErr w:type="gramEnd"/>
+      <w:r>
+        <w:rPr>
+          <w:lang w:val="en-US"/>
+        </w:rPr>
+        <w:t xml:space="preserve"> the progress in part 3.3.1</w:t>
+      </w:r>
+      <w:r>
+        <w:rPr>
+          <w:lang w:val="en-US"/>
+        </w:rPr>
+        <w:t>, only with different data.</w:t>
       </w:r>
     </w:p>
     <w:tbl>
@@ -24871,7 +25707,7 @@
       <w:tr>
         <w:tc>
           <w:tcPr>
-            <w:tcW w:w="4871" w:type="dxa"/>
+            <w:tcW w:w="4781" w:type="dxa"/>
           </w:tcPr>
           <w:p>
             <w:pPr>
@@ -24883,6 +25719,7 @@
               <w:rPr>
                 <w:lang w:val="en-US"/>
               </w:rPr>
+              <w:lastRenderedPageBreak/>
               <w:t>This is a snippet of the annotation data stored in our database. Each entry contains:</w:t>
             </w:r>
           </w:p>
@@ -24982,7 +25819,7 @@
               <w:rPr>
                 <w:lang w:val="en-US"/>
               </w:rPr>
-              <w:t>Triplets exists in the sentences and their information.</w:t>
+              <w:t>Triples exists in the sentences and their information.</w:t>
             </w:r>
           </w:p>
           <w:p>
@@ -25058,17 +25895,11 @@
                 <w:lang w:val="en-US"/>
               </w:rPr>
             </w:pPr>
-            <w:r>
-              <w:rPr>
-                <w:lang w:val="en-US"/>
-              </w:rPr>
-              <w:t>We made the decision to store as much information as possible like the full sentence text as well as the triplet’s text so that when we return the un-polarized result to the user, they can see all the reason that leads to the decision to show them the results and can judge the comparisons for themselves.</w:t>
-            </w:r>
           </w:p>
         </w:tc>
         <w:tc>
           <w:tcPr>
-            <w:tcW w:w="6109" w:type="dxa"/>
+            <w:tcW w:w="6199" w:type="dxa"/>
           </w:tcPr>
           <w:p>
             <w:pPr>
@@ -25149,28 +25980,790 @@
     </w:p>
     <w:p>
       <w:pPr>
+        <w:rPr>
+          <w:lang w:val="en-US"/>
+        </w:rPr>
+      </w:pPr>
+      <w:r>
+        <w:rPr>
+          <w:lang w:val="en-US"/>
+        </w:rPr>
+        <w:t xml:space="preserve">We understand that context is important, </w:t>
+      </w:r>
+      <w:r>
+        <w:rPr>
+          <w:lang w:val="en-US"/>
+        </w:rPr>
+        <w:t>as it is easy to take a statement out of the sentence and twist its meaning to a completely different intention of the original author</w:t>
+      </w:r>
+      <w:r>
+        <w:rPr>
+          <w:lang w:val="en-US"/>
+        </w:rPr>
+        <w:t xml:space="preserve"> (</w:t>
+      </w:r>
+      <w:r>
+        <w:rPr>
+          <w:i/>
+          <w:lang w:val="en-US"/>
+        </w:rPr>
+        <w:t>for example:</w:t>
+      </w:r>
+      <w:r>
+        <w:rPr>
+          <w:lang w:val="en-US"/>
+        </w:rPr>
+        <w:t xml:space="preserve"> </w:t>
+      </w:r>
+      <w:r>
+        <w:rPr>
+          <w:lang w:val="en-US"/>
+        </w:rPr>
+        <w:t>k</w:t>
+      </w:r>
+      <w:r>
+        <w:rPr>
+          <w:i/>
+          <w:lang w:val="en-US"/>
+        </w:rPr>
+        <w:t xml:space="preserve">nowledge </w:t>
+      </w:r>
+      <w:r>
+        <w:rPr>
+          <w:i/>
+          <w:lang w:val="en-US"/>
+        </w:rPr>
+        <w:t>i</w:t>
+      </w:r>
+      <w:r>
+        <w:rPr>
+          <w:i/>
+          <w:lang w:val="en-US"/>
+        </w:rPr>
+        <w:t xml:space="preserve">s </w:t>
+      </w:r>
+      <w:r>
+        <w:rPr>
+          <w:i/>
+          <w:lang w:val="en-US"/>
+        </w:rPr>
+        <w:t>p</w:t>
+      </w:r>
+      <w:r>
+        <w:rPr>
+          <w:i/>
+          <w:lang w:val="en-US"/>
+        </w:rPr>
+        <w:t xml:space="preserve">ower </w:t>
+      </w:r>
+      <w:r>
+        <w:rPr>
+          <w:i/>
+          <w:lang w:val="en-US"/>
+        </w:rPr>
+        <w:t>b</w:t>
+      </w:r>
+      <w:r>
+        <w:rPr>
+          <w:i/>
+          <w:lang w:val="en-US"/>
+        </w:rPr>
+        <w:t xml:space="preserve">ut </w:t>
+      </w:r>
+      <w:r>
+        <w:rPr>
+          <w:i/>
+          <w:lang w:val="en-US"/>
+        </w:rPr>
+        <w:t>k</w:t>
+      </w:r>
+      <w:r>
+        <w:rPr>
+          <w:i/>
+          <w:lang w:val="en-US"/>
+        </w:rPr>
+        <w:t xml:space="preserve">nowledge </w:t>
+      </w:r>
+      <w:r>
+        <w:rPr>
+          <w:i/>
+          <w:lang w:val="en-US"/>
+        </w:rPr>
+        <w:t>w</w:t>
+      </w:r>
+      <w:r>
+        <w:rPr>
+          <w:i/>
+          <w:lang w:val="en-US"/>
+        </w:rPr>
+        <w:t xml:space="preserve">ithout </w:t>
+      </w:r>
+      <w:r>
+        <w:rPr>
+          <w:i/>
+          <w:lang w:val="en-US"/>
+        </w:rPr>
+        <w:t>a</w:t>
+      </w:r>
+      <w:r>
+        <w:rPr>
+          <w:i/>
+          <w:lang w:val="en-US"/>
+        </w:rPr>
+        <w:t xml:space="preserve">ction </w:t>
+      </w:r>
+      <w:r>
+        <w:rPr>
+          <w:i/>
+          <w:lang w:val="en-US"/>
+        </w:rPr>
+        <w:t>i</w:t>
+      </w:r>
+      <w:r>
+        <w:rPr>
+          <w:i/>
+          <w:lang w:val="en-US"/>
+        </w:rPr>
+        <w:t xml:space="preserve">s </w:t>
+      </w:r>
+      <w:r>
+        <w:rPr>
+          <w:i/>
+          <w:lang w:val="en-US"/>
+        </w:rPr>
+        <w:t>u</w:t>
+      </w:r>
+      <w:r>
+        <w:rPr>
+          <w:i/>
+          <w:lang w:val="en-US"/>
+        </w:rPr>
+        <w:t>seless</w:t>
+      </w:r>
+      <w:r>
+        <w:rPr>
+          <w:i/>
+          <w:lang w:val="en-US"/>
+        </w:rPr>
+        <w:t xml:space="preserve"> =&gt; knowledge is useless</w:t>
+      </w:r>
+      <w:r>
+        <w:rPr>
+          <w:lang w:val="en-US"/>
+        </w:rPr>
+        <w:t>)</w:t>
+      </w:r>
+      <w:r>
+        <w:rPr>
+          <w:lang w:val="en-US"/>
+        </w:rPr>
+        <w:t xml:space="preserve"> (maybe citation)</w:t>
+      </w:r>
+      <w:r>
+        <w:rPr>
+          <w:lang w:val="en-US"/>
+        </w:rPr>
+        <w:t>, which is opposite of what we are trying to do with this thesis.</w:t>
+      </w:r>
+      <w:r>
+        <w:rPr>
+          <w:lang w:val="en-US"/>
+        </w:rPr>
+        <w:t xml:space="preserve"> While we can be sure that there </w:t>
+      </w:r>
+      <w:r>
+        <w:rPr>
+          <w:lang w:val="en-US"/>
+        </w:rPr>
+        <w:t>does not exist</w:t>
+      </w:r>
+      <w:r>
+        <w:rPr>
+          <w:lang w:val="en-US"/>
+        </w:rPr>
+        <w:t xml:space="preserve"> malice from us or from CoreNLP to intentionally provide </w:t>
+      </w:r>
+      <w:r>
+        <w:rPr>
+          <w:lang w:val="en-US"/>
+        </w:rPr>
+        <w:lastRenderedPageBreak/>
+        <w:t xml:space="preserve">statement with twisted information, </w:t>
+      </w:r>
+      <w:r>
+        <w:rPr>
+          <w:lang w:val="en-US"/>
+        </w:rPr>
+        <w:t xml:space="preserve">it is possible for some semantic triples to be caught without its true meaning, and thus, accidentally provide the wrong information to the user. Thus, we decided to store the full </w:t>
+      </w:r>
+      <w:r>
+        <w:rPr>
+          <w:lang w:val="en-US"/>
+        </w:rPr>
+        <w:t xml:space="preserve">text content of the article and always return </w:t>
+      </w:r>
+      <w:r>
+        <w:rPr>
+          <w:lang w:val="en-US"/>
+        </w:rPr>
+        <w:t>the detected fact alongside its source sentence to the user, so that they can see all the reason that leads to the decision to show them the results and can judge the results for themselves in the correct context.</w:t>
+      </w:r>
+    </w:p>
+    <w:p>
+      <w:pPr>
         <w:pStyle w:val="Heading3"/>
         <w:rPr>
           <w:lang w:val="en-US"/>
         </w:rPr>
       </w:pPr>
-      <w:bookmarkStart w:id="33" w:name="_Toc4950779"/>
-      <w:r>
-        <w:rPr>
-          <w:lang w:val="en-US"/>
-        </w:rPr>
-        <w:lastRenderedPageBreak/>
-        <w:t>Triplet pairs, common entities and common statement counts</w:t>
-      </w:r>
-      <w:bookmarkEnd w:id="33"/>
-    </w:p>
-    <w:p>
-      <w:pPr>
-        <w:rPr>
-          <w:lang w:val="en-US"/>
-        </w:rPr>
-      </w:pPr>
-      <w:bookmarkStart w:id="34" w:name="_Hlk536395139"/>
+      <w:bookmarkStart w:id="32" w:name="_Toc4950779"/>
+      <w:r>
+        <w:rPr>
+          <w:lang w:val="en-US"/>
+        </w:rPr>
+        <w:t>Triple pair</w:t>
+      </w:r>
+      <w:r>
+        <w:rPr>
+          <w:lang w:val="en-US"/>
+        </w:rPr>
+        <w:t>s</w:t>
+      </w:r>
+      <w:bookmarkEnd w:id="32"/>
+      <w:r>
+        <w:rPr>
+          <w:lang w:val="en-US"/>
+        </w:rPr>
+        <w:t xml:space="preserve"> and the triples-based hypothesis</w:t>
+      </w:r>
+    </w:p>
+    <w:p>
+      <w:pPr>
+        <w:rPr>
+          <w:lang w:val="en-US"/>
+        </w:rPr>
+      </w:pPr>
+      <w:bookmarkStart w:id="33" w:name="_Hlk536395139"/>
+      <w:r>
+        <w:rPr>
+          <w:lang w:val="en-US"/>
+        </w:rPr>
+        <w:t>Contrary to the Sentiment-based hypothesis</w:t>
+      </w:r>
+      <w:r>
+        <w:rPr>
+          <w:lang w:val="en-US"/>
+        </w:rPr>
+        <w:t xml:space="preserve"> in chapter </w:t>
+      </w:r>
+      <w:r>
+        <w:rPr>
+          <w:b/>
+          <w:u w:val="single"/>
+          <w:lang w:val="en-US"/>
+        </w:rPr>
+        <w:t>3.3</w:t>
+      </w:r>
+      <w:r>
+        <w:rPr>
+          <w:lang w:val="en-US"/>
+        </w:rPr>
+        <w:t xml:space="preserve">, where we identify the disparity between </w:t>
+      </w:r>
+      <w:r>
+        <w:rPr>
+          <w:lang w:val="en-US"/>
+        </w:rPr>
+        <w:t xml:space="preserve">articles using a high-level variable: the overall attitude of the text document or of its entities, the Triples-based hypothesis </w:t>
+      </w:r>
+      <w:r>
+        <w:rPr>
+          <w:lang w:val="en-US"/>
+        </w:rPr>
+        <w:t xml:space="preserve">focuses on the low-level part of the articles: the facts or statements the document conveys. With this approach, we do not want to match articles that just happen to mention </w:t>
+      </w:r>
+      <w:r>
+        <w:rPr>
+          <w:lang w:val="en-US"/>
+        </w:rPr>
+        <w:t>a similar</w:t>
+      </w:r>
+      <w:r>
+        <w:rPr>
+          <w:lang w:val="en-US"/>
+        </w:rPr>
+        <w:t xml:space="preserve"> topic or subject</w:t>
+      </w:r>
+      <w:r>
+        <w:rPr>
+          <w:lang w:val="en-US"/>
+        </w:rPr>
+        <w:t xml:space="preserve">, we want to identify articles that </w:t>
+      </w:r>
+      <w:r>
+        <w:rPr>
+          <w:lang w:val="en-US"/>
+        </w:rPr>
+        <w:t>discuss related facts somewhere along its contents. For example, if article X mentions (A go</w:t>
+      </w:r>
+      <w:r>
+        <w:rPr>
+          <w:lang w:val="en-US"/>
+        </w:rPr>
+        <w:t>es</w:t>
+      </w:r>
+      <w:r>
+        <w:rPr>
+          <w:lang w:val="en-US"/>
+        </w:rPr>
+        <w:t xml:space="preserve"> to B) </w:t>
+      </w:r>
+      <w:r>
+        <w:rPr>
+          <w:lang w:val="en-US"/>
+        </w:rPr>
+        <w:t xml:space="preserve">in its content </w:t>
+      </w:r>
+      <w:r>
+        <w:rPr>
+          <w:lang w:val="en-US"/>
+        </w:rPr>
+        <w:t xml:space="preserve">and article Y mentions </w:t>
+      </w:r>
+      <w:r>
+        <w:rPr>
+          <w:lang w:val="en-US"/>
+        </w:rPr>
+        <w:t>(A goes to C, or A comes from B) in its content,</w:t>
+      </w:r>
+      <w:r>
+        <w:rPr>
+          <w:lang w:val="en-US"/>
+        </w:rPr>
+        <w:t xml:space="preserve"> we conclude that</w:t>
+      </w:r>
+      <w:r>
+        <w:rPr>
+          <w:lang w:val="en-US"/>
+        </w:rPr>
+        <w:t xml:space="preserve"> </w:t>
+      </w:r>
+      <w:r>
+        <w:rPr>
+          <w:lang w:val="en-US"/>
+        </w:rPr>
+        <w:t>their contents are related, then the user should find it interesting to read from both articles. However, we do not want to suggest the same article or article with similar view point to the user, as it does nothing good but rather furthermore lock the user in his own echo-chamber. Thus, we don’t suggest strictly similar triple (</w:t>
+      </w:r>
+      <w:proofErr w:type="spellStart"/>
+      <w:r>
+        <w:rPr>
+          <w:lang w:val="en-US"/>
+        </w:rPr>
+        <w:t>ie</w:t>
+      </w:r>
+      <w:proofErr w:type="spellEnd"/>
+      <w:r>
+        <w:rPr>
+          <w:lang w:val="en-US"/>
+        </w:rPr>
+        <w:t>: A goes to B, and A goes to B), but just related triples.</w:t>
+      </w:r>
+    </w:p>
+    <w:p>
+      <w:pPr>
+        <w:rPr>
+          <w:lang w:val="en-US"/>
+        </w:rPr>
+      </w:pPr>
+      <w:r>
+        <w:rPr>
+          <w:lang w:val="en-US"/>
+        </w:rPr>
+        <w:t>Hence, we define two semantic triples as related if the following condition are met:</w:t>
+      </w:r>
+    </w:p>
+    <w:p>
+      <w:pPr>
+        <w:pStyle w:val="ListParagraph"/>
+        <w:numPr>
+          <w:ilvl w:val="0"/>
+          <w:numId w:val="46"/>
+        </w:numPr>
+        <w:rPr>
+          <w:lang w:val="en-US"/>
+        </w:rPr>
+      </w:pPr>
+      <w:r>
+        <w:rPr>
+          <w:lang w:val="en-US"/>
+        </w:rPr>
+        <w:t>Two semantic triples are considered as related if and only if two of the three part in the triples contain similar information.</w:t>
+      </w:r>
+      <w:r>
+        <w:rPr>
+          <w:lang w:val="en-US"/>
+        </w:rPr>
+        <w:t xml:space="preserve"> For [subject] and [object] part, containing similar information means having the same entity. For [predicate] part, similar information means containing the same word, or word with similar meaning.</w:t>
+      </w:r>
+    </w:p>
+    <w:p>
+      <w:pPr>
+        <w:rPr>
+          <w:lang w:val="en-US"/>
+        </w:rPr>
+      </w:pPr>
+      <w:r>
+        <w:rPr>
+          <w:lang w:val="en-US"/>
+        </w:rPr>
+        <w:t>We can see the example for each case in the table below:</w:t>
+      </w:r>
+    </w:p>
+    <w:tbl>
+      <w:tblPr>
+        <w:tblStyle w:val="TableGrid"/>
+        <w:tblW w:w="0" w:type="auto"/>
+        <w:tblLook w:val="04A0" w:firstRow="1" w:lastRow="0" w:firstColumn="1" w:lastColumn="0" w:noHBand="0" w:noVBand="1"/>
+      </w:tblPr>
+      <w:tblGrid>
+        <w:gridCol w:w="4388"/>
+        <w:gridCol w:w="4389"/>
+      </w:tblGrid>
+      <w:tr>
+        <w:tc>
+          <w:tcPr>
+            <w:tcW w:w="4388" w:type="dxa"/>
+          </w:tcPr>
+          <w:p>
+            <w:pPr>
+              <w:rPr>
+                <w:lang w:val="en-US"/>
+              </w:rPr>
+            </w:pPr>
+            <w:r>
+              <w:rPr>
+                <w:lang w:val="en-US"/>
+              </w:rPr>
+              <w:t>Case</w:t>
+            </w:r>
+          </w:p>
+        </w:tc>
+        <w:tc>
+          <w:tcPr>
+            <w:tcW w:w="4389" w:type="dxa"/>
+          </w:tcPr>
+          <w:p>
+            <w:pPr>
+              <w:rPr>
+                <w:lang w:val="en-US"/>
+              </w:rPr>
+            </w:pPr>
+            <w:r>
+              <w:rPr>
+                <w:lang w:val="en-US"/>
+              </w:rPr>
+              <w:t>Example</w:t>
+            </w:r>
+          </w:p>
+        </w:tc>
+      </w:tr>
+      <w:tr>
+        <w:tc>
+          <w:tcPr>
+            <w:tcW w:w="4388" w:type="dxa"/>
+          </w:tcPr>
+          <w:p>
+            <w:pPr>
+              <w:rPr>
+                <w:lang w:val="en-US"/>
+              </w:rPr>
+            </w:pPr>
+            <w:r>
+              <w:rPr>
+                <w:lang w:val="en-US"/>
+              </w:rPr>
+              <w:lastRenderedPageBreak/>
+              <w:t>Subject + Object</w:t>
+            </w:r>
+          </w:p>
+        </w:tc>
+        <w:tc>
+          <w:tcPr>
+            <w:tcW w:w="4389" w:type="dxa"/>
+          </w:tcPr>
+          <w:p>
+            <w:pPr>
+              <w:rPr>
+                <w:lang w:val="en-US"/>
+              </w:rPr>
+            </w:pPr>
+            <w:r>
+              <w:rPr>
+                <w:lang w:val="en-US"/>
+              </w:rPr>
+              <w:t>[“</w:t>
+            </w:r>
+            <w:r>
+              <w:rPr>
+                <w:u w:val="single"/>
+                <w:lang w:val="en-US"/>
+              </w:rPr>
+              <w:t>US</w:t>
+            </w:r>
+            <w:r>
+              <w:rPr>
+                <w:lang w:val="en-US"/>
+              </w:rPr>
+              <w:t xml:space="preserve">”, “sends”, “troops to </w:t>
+            </w:r>
+            <w:r>
+              <w:rPr>
+                <w:u w:val="single"/>
+                <w:lang w:val="en-US"/>
+              </w:rPr>
+              <w:t>Syria</w:t>
+            </w:r>
+            <w:r>
+              <w:rPr>
+                <w:lang w:val="en-US"/>
+              </w:rPr>
+              <w:t xml:space="preserve">”] and </w:t>
+            </w:r>
+            <w:r>
+              <w:rPr>
+                <w:lang w:val="en-US"/>
+              </w:rPr>
+              <w:t>[“</w:t>
+            </w:r>
+            <w:r>
+              <w:rPr>
+                <w:u w:val="single"/>
+                <w:lang w:val="en-US"/>
+              </w:rPr>
+              <w:t>US</w:t>
+            </w:r>
+            <w:r>
+              <w:rPr>
+                <w:lang w:val="en-US"/>
+              </w:rPr>
+              <w:t>”, “</w:t>
+            </w:r>
+            <w:r>
+              <w:rPr>
+                <w:lang w:val="en-US"/>
+              </w:rPr>
+              <w:t>withdraws</w:t>
+            </w:r>
+            <w:r>
+              <w:rPr>
+                <w:lang w:val="en-US"/>
+              </w:rPr>
+              <w:t>”, “</w:t>
+            </w:r>
+            <w:r>
+              <w:rPr>
+                <w:lang w:val="en-US"/>
+              </w:rPr>
+              <w:t>trade</w:t>
+            </w:r>
+            <w:r>
+              <w:rPr>
+                <w:lang w:val="en-US"/>
+              </w:rPr>
+              <w:t xml:space="preserve"> </w:t>
+            </w:r>
+            <w:r>
+              <w:rPr>
+                <w:lang w:val="en-US"/>
+              </w:rPr>
+              <w:t>from</w:t>
+            </w:r>
+            <w:r>
+              <w:rPr>
+                <w:lang w:val="en-US"/>
+              </w:rPr>
+              <w:t xml:space="preserve"> </w:t>
+            </w:r>
+            <w:r>
+              <w:rPr>
+                <w:u w:val="single"/>
+                <w:lang w:val="en-US"/>
+              </w:rPr>
+              <w:t>Syria</w:t>
+            </w:r>
+            <w:r>
+              <w:rPr>
+                <w:lang w:val="en-US"/>
+              </w:rPr>
+              <w:t>”]</w:t>
+            </w:r>
+          </w:p>
+        </w:tc>
+      </w:tr>
+      <w:tr>
+        <w:tc>
+          <w:tcPr>
+            <w:tcW w:w="4388" w:type="dxa"/>
+          </w:tcPr>
+          <w:p>
+            <w:pPr>
+              <w:rPr>
+                <w:lang w:val="en-US"/>
+              </w:rPr>
+            </w:pPr>
+            <w:r>
+              <w:rPr>
+                <w:lang w:val="en-US"/>
+              </w:rPr>
+              <w:t>Subject + Predicate</w:t>
+            </w:r>
+          </w:p>
+        </w:tc>
+        <w:tc>
+          <w:tcPr>
+            <w:tcW w:w="4389" w:type="dxa"/>
+          </w:tcPr>
+          <w:p>
+            <w:pPr>
+              <w:rPr>
+                <w:lang w:val="en-US"/>
+              </w:rPr>
+            </w:pPr>
+          </w:p>
+        </w:tc>
+      </w:tr>
+      <w:tr>
+        <w:tc>
+          <w:tcPr>
+            <w:tcW w:w="4388" w:type="dxa"/>
+          </w:tcPr>
+          <w:p>
+            <w:pPr>
+              <w:rPr>
+                <w:lang w:val="en-US"/>
+              </w:rPr>
+            </w:pPr>
+            <w:r>
+              <w:rPr>
+                <w:lang w:val="en-US"/>
+              </w:rPr>
+              <w:t>Predicate + Object</w:t>
+            </w:r>
+          </w:p>
+        </w:tc>
+        <w:tc>
+          <w:tcPr>
+            <w:tcW w:w="4389" w:type="dxa"/>
+          </w:tcPr>
+          <w:p>
+            <w:pPr>
+              <w:rPr>
+                <w:lang w:val="en-US"/>
+              </w:rPr>
+            </w:pPr>
+          </w:p>
+        </w:tc>
+      </w:tr>
+      <w:tr>
+        <w:tc>
+          <w:tcPr>
+            <w:tcW w:w="4388" w:type="dxa"/>
+          </w:tcPr>
+          <w:p>
+            <w:pPr>
+              <w:rPr>
+                <w:lang w:val="en-US"/>
+              </w:rPr>
+            </w:pPr>
+            <w:r>
+              <w:rPr>
+                <w:lang w:val="en-US"/>
+              </w:rPr>
+              <w:t xml:space="preserve">Subject + Object </w:t>
+            </w:r>
+            <w:bookmarkStart w:id="34" w:name="_GoBack"/>
+            <w:bookmarkEnd w:id="34"/>
+            <w:r>
+              <w:rPr>
+                <w:lang w:val="en-US"/>
+              </w:rPr>
+              <w:t>reverse</w:t>
+            </w:r>
+          </w:p>
+        </w:tc>
+        <w:tc>
+          <w:tcPr>
+            <w:tcW w:w="4389" w:type="dxa"/>
+          </w:tcPr>
+          <w:p>
+            <w:pPr>
+              <w:rPr>
+                <w:lang w:val="en-US"/>
+              </w:rPr>
+            </w:pPr>
+            <w:r>
+              <w:rPr>
+                <w:lang w:val="en-US"/>
+              </w:rPr>
+              <w:t>US provokes Russia/Russia Provokes the US</w:t>
+            </w:r>
+          </w:p>
+        </w:tc>
+      </w:tr>
+    </w:tbl>
+    <w:p>
+      <w:pPr>
+        <w:rPr>
+          <w:lang w:val="en-US"/>
+        </w:rPr>
+      </w:pPr>
+    </w:p>
+    <w:p>
+      <w:pPr>
+        <w:rPr>
+          <w:lang w:val="en-US"/>
+        </w:rPr>
+      </w:pPr>
+      <w:r>
+        <w:rPr>
+          <w:lang w:val="en-US"/>
+        </w:rPr>
+        <w:t>----</w:t>
+      </w:r>
+    </w:p>
+    <w:p>
+      <w:pPr>
+        <w:rPr>
+          <w:lang w:val="en-US"/>
+        </w:rPr>
+      </w:pPr>
+      <w:r>
+        <w:rPr>
+          <w:lang w:val="en-US"/>
+        </w:rPr>
+        <w:t xml:space="preserve">The idea now is not only just match article that talks about the same things, but to read the sentences of the article and then see if there are any other articles that is also mention the same thing: </w:t>
+      </w:r>
+      <w:proofErr w:type="spellStart"/>
+      <w:r>
+        <w:rPr>
+          <w:lang w:val="en-US"/>
+        </w:rPr>
+        <w:t>ie</w:t>
+      </w:r>
+      <w:proofErr w:type="spellEnd"/>
+      <w:r>
+        <w:rPr>
+          <w:lang w:val="en-US"/>
+        </w:rPr>
+        <w:t>: Trump hates brown people and Trump push brown people. This can in turn provide much more relevance information as two articles, at one point, talk about the same thing, so the user can not only see what each article says, but they can also have the power to see the content which the subject is talked about. To do such marvelous task, we use OIE from Core NLP.</w:t>
+      </w:r>
+    </w:p>
+    <w:p>
+      <w:pPr>
+        <w:rPr>
+          <w:lang w:val="en-US"/>
+        </w:rPr>
+      </w:pPr>
       <w:r>
         <w:rPr>
           <w:lang w:val="en-US"/>
@@ -26270,12 +27863,11 @@
         </w:rPr>
       </w:pPr>
       <w:bookmarkStart w:id="35" w:name="_Toc4950780"/>
-      <w:bookmarkEnd w:id="34"/>
-      <w:r>
-        <w:rPr>
-          <w:lang w:val="en-US"/>
-        </w:rPr>
-        <w:lastRenderedPageBreak/>
+      <w:bookmarkEnd w:id="33"/>
+      <w:r>
+        <w:rPr>
+          <w:lang w:val="en-US"/>
+        </w:rPr>
         <w:t>Providing</w:t>
       </w:r>
       <w:r>
@@ -26910,6 +28502,79 @@
           <w:lang w:val="en-US"/>
         </w:rPr>
         <w:t>” and the output is the list of relevance articles with their annotated information displayed so that the user know why we suggest these.</w:t>
+      </w:r>
+    </w:p>
+    <w:p>
+      <w:pPr>
+        <w:rPr>
+          <w:lang w:val="en-US"/>
+        </w:rPr>
+      </w:pPr>
+      <w:r>
+        <w:rPr>
+          <w:lang w:val="en-US"/>
+        </w:rPr>
+        <w:t>(</w:t>
+      </w:r>
+      <w:r>
+        <w:rPr>
+          <w:i/>
+          <w:lang w:val="en-US"/>
+        </w:rPr>
+        <w:t>Why it’s bad and why we don’t use it</w:t>
+      </w:r>
+      <w:r>
+        <w:rPr>
+          <w:lang w:val="en-US"/>
+        </w:rPr>
+        <w:t xml:space="preserve">) – The sentiment analysis hypothesis </w:t>
+      </w:r>
+      <w:proofErr w:type="gramStart"/>
+      <w:r>
+        <w:rPr>
+          <w:lang w:val="en-US"/>
+        </w:rPr>
+        <w:t>later on</w:t>
+      </w:r>
+      <w:proofErr w:type="gramEnd"/>
+      <w:r>
+        <w:rPr>
+          <w:lang w:val="en-US"/>
+        </w:rPr>
+        <w:t xml:space="preserve"> proves to be almost useless, as the sentiment value of the sentence/paragraph have very little correlation to the content in the articles. Which mean, even if the paragraph talks about the killing of Yemen people, it might still have a normal or positive sentiment (</w:t>
+      </w:r>
+      <w:r>
+        <w:rPr>
+          <w:i/>
+          <w:lang w:val="en-US"/>
+        </w:rPr>
+        <w:t>TODO: find example</w:t>
+      </w:r>
+      <w:r>
+        <w:rPr>
+          <w:lang w:val="en-US"/>
+        </w:rPr>
+        <w:t>)</w:t>
+      </w:r>
+      <w:r>
+        <w:rPr>
+          <w:lang w:val="en-US"/>
+        </w:rPr>
+        <w:t xml:space="preserve">, because journalism is usually supposed to give provide information in the most neutral way, so it’s hard to find any correlation between them. Furthermore, it’s kind of easy to fool the system, using word like nice, good, or </w:t>
+      </w:r>
+      <w:proofErr w:type="gramStart"/>
+      <w:r>
+        <w:rPr>
+          <w:lang w:val="en-US"/>
+        </w:rPr>
+        <w:t>similar to</w:t>
+      </w:r>
+      <w:proofErr w:type="gramEnd"/>
+      <w:r>
+        <w:rPr>
+          <w:lang w:val="en-US"/>
+        </w:rPr>
+        <w:t xml:space="preserve"> that, to make it have a higher sentiment value.</w:t>
       </w:r>
     </w:p>
     <w:p>
@@ -29128,9 +30793,9 @@
           <w:lang w:val="en-US"/>
         </w:rPr>
       </w:pPr>
-      <w:bookmarkStart w:id="50" w:name="_Hlk4847971"/>
-      <w:bookmarkStart w:id="51" w:name="_Toc499365405"/>
-      <w:bookmarkStart w:id="52" w:name="_Toc4950790"/>
+      <w:bookmarkStart w:id="50" w:name="_Toc4950790"/>
+      <w:bookmarkStart w:id="51" w:name="_Hlk4847971"/>
+      <w:bookmarkStart w:id="52" w:name="_Toc499365405"/>
       <w:r>
         <w:rPr>
           <w:lang w:val="en-US"/>
@@ -29138,9 +30803,9 @@
         <w:lastRenderedPageBreak/>
         <w:t>Bibliography</w:t>
       </w:r>
-      <w:bookmarkEnd w:id="52"/>
-    </w:p>
-    <w:bookmarkEnd w:id="50"/>
+      <w:bookmarkEnd w:id="50"/>
+    </w:p>
+    <w:bookmarkEnd w:id="51"/>
     <w:p>
       <w:pPr>
         <w:rPr>
@@ -29314,7 +30979,7 @@
         </w:rPr>
       </w:pPr>
       <w:bookmarkStart w:id="53" w:name="_Toc4950791"/>
-      <w:bookmarkEnd w:id="51"/>
+      <w:bookmarkEnd w:id="52"/>
       <w:r>
         <w:rPr>
           <w:lang w:val="en-US"/>
@@ -30559,7 +32224,7 @@
   <w:abstractNum w:abstractNumId="11" w15:restartNumberingAfterBreak="0">
     <w:nsid w:val="0CE308D6"/>
     <w:multiLevelType w:val="hybridMultilevel"/>
-    <w:tmpl w:val="3C026FC4"/>
+    <w:tmpl w:val="37700E96"/>
     <w:lvl w:ilvl="0" w:tplc="04090001">
       <w:start w:val="1"/>
       <w:numFmt w:val="bullet"/>
@@ -30572,7 +32237,7 @@
         <w:rFonts w:ascii="Symbol" w:hAnsi="Symbol" w:hint="default"/>
       </w:rPr>
     </w:lvl>
-    <w:lvl w:ilvl="1" w:tplc="04090003" w:tentative="1">
+    <w:lvl w:ilvl="1" w:tplc="04090003">
       <w:start w:val="1"/>
       <w:numFmt w:val="bullet"/>
       <w:lvlText w:val="o"/>
@@ -31577,9 +33242,9 @@
     </w:lvl>
   </w:abstractNum>
   <w:abstractNum w:abstractNumId="20" w15:restartNumberingAfterBreak="0">
-    <w:nsid w:val="34BE161A"/>
+    <w:nsid w:val="2F921E93"/>
     <w:multiLevelType w:val="hybridMultilevel"/>
-    <w:tmpl w:val="54744600"/>
+    <w:tmpl w:val="52E6B3B6"/>
     <w:lvl w:ilvl="0" w:tplc="04090001">
       <w:start w:val="1"/>
       <w:numFmt w:val="bullet"/>
@@ -31690,9 +33355,9 @@
     </w:lvl>
   </w:abstractNum>
   <w:abstractNum w:abstractNumId="21" w15:restartNumberingAfterBreak="0">
-    <w:nsid w:val="37962B48"/>
+    <w:nsid w:val="34BE161A"/>
     <w:multiLevelType w:val="hybridMultilevel"/>
-    <w:tmpl w:val="58D65BE6"/>
+    <w:tmpl w:val="54744600"/>
     <w:lvl w:ilvl="0" w:tplc="04090001">
       <w:start w:val="1"/>
       <w:numFmt w:val="bullet"/>
@@ -31803,9 +33468,9 @@
     </w:lvl>
   </w:abstractNum>
   <w:abstractNum w:abstractNumId="22" w15:restartNumberingAfterBreak="0">
-    <w:nsid w:val="3AC27065"/>
+    <w:nsid w:val="37962B48"/>
     <w:multiLevelType w:val="hybridMultilevel"/>
-    <w:tmpl w:val="565805B4"/>
+    <w:tmpl w:val="58D65BE6"/>
     <w:lvl w:ilvl="0" w:tplc="04090001">
       <w:start w:val="1"/>
       <w:numFmt w:val="bullet"/>
@@ -31916,9 +33581,9 @@
     </w:lvl>
   </w:abstractNum>
   <w:abstractNum w:abstractNumId="23" w15:restartNumberingAfterBreak="0">
-    <w:nsid w:val="429471B0"/>
+    <w:nsid w:val="3AC27065"/>
     <w:multiLevelType w:val="hybridMultilevel"/>
-    <w:tmpl w:val="63EA94EE"/>
+    <w:tmpl w:val="565805B4"/>
     <w:lvl w:ilvl="0" w:tplc="04090001">
       <w:start w:val="1"/>
       <w:numFmt w:val="bullet"/>
@@ -32029,16 +33694,16 @@
     </w:lvl>
   </w:abstractNum>
   <w:abstractNum w:abstractNumId="24" w15:restartNumberingAfterBreak="0">
-    <w:nsid w:val="43D4502D"/>
+    <w:nsid w:val="429471B0"/>
     <w:multiLevelType w:val="hybridMultilevel"/>
-    <w:tmpl w:val="1096A8DC"/>
+    <w:tmpl w:val="63EA94EE"/>
     <w:lvl w:ilvl="0" w:tplc="04090001">
       <w:start w:val="1"/>
       <w:numFmt w:val="bullet"/>
       <w:lvlText w:val=""/>
       <w:lvlJc w:val="left"/>
       <w:pPr>
-        <w:ind w:left="780" w:hanging="360"/>
+        <w:ind w:left="720" w:hanging="360"/>
       </w:pPr>
       <w:rPr>
         <w:rFonts w:ascii="Symbol" w:hAnsi="Symbol" w:hint="default"/>
@@ -32050,7 +33715,7 @@
       <w:lvlText w:val="o"/>
       <w:lvlJc w:val="left"/>
       <w:pPr>
-        <w:ind w:left="1500" w:hanging="360"/>
+        <w:ind w:left="1440" w:hanging="360"/>
       </w:pPr>
       <w:rPr>
         <w:rFonts w:ascii="Courier New" w:hAnsi="Courier New" w:cs="Courier New" w:hint="default"/>
@@ -32062,7 +33727,7 @@
       <w:lvlText w:val=""/>
       <w:lvlJc w:val="left"/>
       <w:pPr>
-        <w:ind w:left="2220" w:hanging="360"/>
+        <w:ind w:left="2160" w:hanging="360"/>
       </w:pPr>
       <w:rPr>
         <w:rFonts w:ascii="Wingdings" w:hAnsi="Wingdings" w:hint="default"/>
@@ -32074,7 +33739,7 @@
       <w:lvlText w:val=""/>
       <w:lvlJc w:val="left"/>
       <w:pPr>
-        <w:ind w:left="2940" w:hanging="360"/>
+        <w:ind w:left="2880" w:hanging="360"/>
       </w:pPr>
       <w:rPr>
         <w:rFonts w:ascii="Symbol" w:hAnsi="Symbol" w:hint="default"/>
@@ -32086,7 +33751,7 @@
       <w:lvlText w:val="o"/>
       <w:lvlJc w:val="left"/>
       <w:pPr>
-        <w:ind w:left="3660" w:hanging="360"/>
+        <w:ind w:left="3600" w:hanging="360"/>
       </w:pPr>
       <w:rPr>
         <w:rFonts w:ascii="Courier New" w:hAnsi="Courier New" w:cs="Courier New" w:hint="default"/>
@@ -32098,7 +33763,7 @@
       <w:lvlText w:val=""/>
       <w:lvlJc w:val="left"/>
       <w:pPr>
-        <w:ind w:left="4380" w:hanging="360"/>
+        <w:ind w:left="4320" w:hanging="360"/>
       </w:pPr>
       <w:rPr>
         <w:rFonts w:ascii="Wingdings" w:hAnsi="Wingdings" w:hint="default"/>
@@ -32110,7 +33775,7 @@
       <w:lvlText w:val=""/>
       <w:lvlJc w:val="left"/>
       <w:pPr>
-        <w:ind w:left="5100" w:hanging="360"/>
+        <w:ind w:left="5040" w:hanging="360"/>
       </w:pPr>
       <w:rPr>
         <w:rFonts w:ascii="Symbol" w:hAnsi="Symbol" w:hint="default"/>
@@ -32122,7 +33787,7 @@
       <w:lvlText w:val="o"/>
       <w:lvlJc w:val="left"/>
       <w:pPr>
-        <w:ind w:left="5820" w:hanging="360"/>
+        <w:ind w:left="5760" w:hanging="360"/>
       </w:pPr>
       <w:rPr>
         <w:rFonts w:ascii="Courier New" w:hAnsi="Courier New" w:cs="Courier New" w:hint="default"/>
@@ -32134,7 +33799,7 @@
       <w:lvlText w:val=""/>
       <w:lvlJc w:val="left"/>
       <w:pPr>
-        <w:ind w:left="6540" w:hanging="360"/>
+        <w:ind w:left="6480" w:hanging="360"/>
       </w:pPr>
       <w:rPr>
         <w:rFonts w:ascii="Wingdings" w:hAnsi="Wingdings" w:hint="default"/>
@@ -32142,16 +33807,16 @@
     </w:lvl>
   </w:abstractNum>
   <w:abstractNum w:abstractNumId="25" w15:restartNumberingAfterBreak="0">
-    <w:nsid w:val="44245FB6"/>
+    <w:nsid w:val="43D4502D"/>
     <w:multiLevelType w:val="hybridMultilevel"/>
-    <w:tmpl w:val="1E88C9C4"/>
+    <w:tmpl w:val="1096A8DC"/>
     <w:lvl w:ilvl="0" w:tplc="04090001">
       <w:start w:val="1"/>
       <w:numFmt w:val="bullet"/>
       <w:lvlText w:val=""/>
       <w:lvlJc w:val="left"/>
       <w:pPr>
-        <w:ind w:left="720" w:hanging="360"/>
+        <w:ind w:left="780" w:hanging="360"/>
       </w:pPr>
       <w:rPr>
         <w:rFonts w:ascii="Symbol" w:hAnsi="Symbol" w:hint="default"/>
@@ -32163,7 +33828,7 @@
       <w:lvlText w:val="o"/>
       <w:lvlJc w:val="left"/>
       <w:pPr>
-        <w:ind w:left="1440" w:hanging="360"/>
+        <w:ind w:left="1500" w:hanging="360"/>
       </w:pPr>
       <w:rPr>
         <w:rFonts w:ascii="Courier New" w:hAnsi="Courier New" w:cs="Courier New" w:hint="default"/>
@@ -32175,7 +33840,7 @@
       <w:lvlText w:val=""/>
       <w:lvlJc w:val="left"/>
       <w:pPr>
-        <w:ind w:left="2160" w:hanging="360"/>
+        <w:ind w:left="2220" w:hanging="360"/>
       </w:pPr>
       <w:rPr>
         <w:rFonts w:ascii="Wingdings" w:hAnsi="Wingdings" w:hint="default"/>
@@ -32187,7 +33852,7 @@
       <w:lvlText w:val=""/>
       <w:lvlJc w:val="left"/>
       <w:pPr>
-        <w:ind w:left="2880" w:hanging="360"/>
+        <w:ind w:left="2940" w:hanging="360"/>
       </w:pPr>
       <w:rPr>
         <w:rFonts w:ascii="Symbol" w:hAnsi="Symbol" w:hint="default"/>
@@ -32199,7 +33864,7 @@
       <w:lvlText w:val="o"/>
       <w:lvlJc w:val="left"/>
       <w:pPr>
-        <w:ind w:left="3600" w:hanging="360"/>
+        <w:ind w:left="3660" w:hanging="360"/>
       </w:pPr>
       <w:rPr>
         <w:rFonts w:ascii="Courier New" w:hAnsi="Courier New" w:cs="Courier New" w:hint="default"/>
@@ -32211,7 +33876,7 @@
       <w:lvlText w:val=""/>
       <w:lvlJc w:val="left"/>
       <w:pPr>
-        <w:ind w:left="4320" w:hanging="360"/>
+        <w:ind w:left="4380" w:hanging="360"/>
       </w:pPr>
       <w:rPr>
         <w:rFonts w:ascii="Wingdings" w:hAnsi="Wingdings" w:hint="default"/>
@@ -32223,7 +33888,7 @@
       <w:lvlText w:val=""/>
       <w:lvlJc w:val="left"/>
       <w:pPr>
-        <w:ind w:left="5040" w:hanging="360"/>
+        <w:ind w:left="5100" w:hanging="360"/>
       </w:pPr>
       <w:rPr>
         <w:rFonts w:ascii="Symbol" w:hAnsi="Symbol" w:hint="default"/>
@@ -32235,7 +33900,7 @@
       <w:lvlText w:val="o"/>
       <w:lvlJc w:val="left"/>
       <w:pPr>
-        <w:ind w:left="5760" w:hanging="360"/>
+        <w:ind w:left="5820" w:hanging="360"/>
       </w:pPr>
       <w:rPr>
         <w:rFonts w:ascii="Courier New" w:hAnsi="Courier New" w:cs="Courier New" w:hint="default"/>
@@ -32247,7 +33912,7 @@
       <w:lvlText w:val=""/>
       <w:lvlJc w:val="left"/>
       <w:pPr>
-        <w:ind w:left="6480" w:hanging="360"/>
+        <w:ind w:left="6540" w:hanging="360"/>
       </w:pPr>
       <w:rPr>
         <w:rFonts w:ascii="Wingdings" w:hAnsi="Wingdings" w:hint="default"/>
@@ -32255,6 +33920,119 @@
     </w:lvl>
   </w:abstractNum>
   <w:abstractNum w:abstractNumId="26" w15:restartNumberingAfterBreak="0">
+    <w:nsid w:val="44245FB6"/>
+    <w:multiLevelType w:val="hybridMultilevel"/>
+    <w:tmpl w:val="1E88C9C4"/>
+    <w:lvl w:ilvl="0" w:tplc="04090001">
+      <w:start w:val="1"/>
+      <w:numFmt w:val="bullet"/>
+      <w:lvlText w:val=""/>
+      <w:lvlJc w:val="left"/>
+      <w:pPr>
+        <w:ind w:left="720" w:hanging="360"/>
+      </w:pPr>
+      <w:rPr>
+        <w:rFonts w:ascii="Symbol" w:hAnsi="Symbol" w:hint="default"/>
+      </w:rPr>
+    </w:lvl>
+    <w:lvl w:ilvl="1" w:tplc="04090003" w:tentative="1">
+      <w:start w:val="1"/>
+      <w:numFmt w:val="bullet"/>
+      <w:lvlText w:val="o"/>
+      <w:lvlJc w:val="left"/>
+      <w:pPr>
+        <w:ind w:left="1440" w:hanging="360"/>
+      </w:pPr>
+      <w:rPr>
+        <w:rFonts w:ascii="Courier New" w:hAnsi="Courier New" w:cs="Courier New" w:hint="default"/>
+      </w:rPr>
+    </w:lvl>
+    <w:lvl w:ilvl="2" w:tplc="04090005" w:tentative="1">
+      <w:start w:val="1"/>
+      <w:numFmt w:val="bullet"/>
+      <w:lvlText w:val=""/>
+      <w:lvlJc w:val="left"/>
+      <w:pPr>
+        <w:ind w:left="2160" w:hanging="360"/>
+      </w:pPr>
+      <w:rPr>
+        <w:rFonts w:ascii="Wingdings" w:hAnsi="Wingdings" w:hint="default"/>
+      </w:rPr>
+    </w:lvl>
+    <w:lvl w:ilvl="3" w:tplc="04090001" w:tentative="1">
+      <w:start w:val="1"/>
+      <w:numFmt w:val="bullet"/>
+      <w:lvlText w:val=""/>
+      <w:lvlJc w:val="left"/>
+      <w:pPr>
+        <w:ind w:left="2880" w:hanging="360"/>
+      </w:pPr>
+      <w:rPr>
+        <w:rFonts w:ascii="Symbol" w:hAnsi="Symbol" w:hint="default"/>
+      </w:rPr>
+    </w:lvl>
+    <w:lvl w:ilvl="4" w:tplc="04090003" w:tentative="1">
+      <w:start w:val="1"/>
+      <w:numFmt w:val="bullet"/>
+      <w:lvlText w:val="o"/>
+      <w:lvlJc w:val="left"/>
+      <w:pPr>
+        <w:ind w:left="3600" w:hanging="360"/>
+      </w:pPr>
+      <w:rPr>
+        <w:rFonts w:ascii="Courier New" w:hAnsi="Courier New" w:cs="Courier New" w:hint="default"/>
+      </w:rPr>
+    </w:lvl>
+    <w:lvl w:ilvl="5" w:tplc="04090005" w:tentative="1">
+      <w:start w:val="1"/>
+      <w:numFmt w:val="bullet"/>
+      <w:lvlText w:val=""/>
+      <w:lvlJc w:val="left"/>
+      <w:pPr>
+        <w:ind w:left="4320" w:hanging="360"/>
+      </w:pPr>
+      <w:rPr>
+        <w:rFonts w:ascii="Wingdings" w:hAnsi="Wingdings" w:hint="default"/>
+      </w:rPr>
+    </w:lvl>
+    <w:lvl w:ilvl="6" w:tplc="04090001" w:tentative="1">
+      <w:start w:val="1"/>
+      <w:numFmt w:val="bullet"/>
+      <w:lvlText w:val=""/>
+      <w:lvlJc w:val="left"/>
+      <w:pPr>
+        <w:ind w:left="5040" w:hanging="360"/>
+      </w:pPr>
+      <w:rPr>
+        <w:rFonts w:ascii="Symbol" w:hAnsi="Symbol" w:hint="default"/>
+      </w:rPr>
+    </w:lvl>
+    <w:lvl w:ilvl="7" w:tplc="04090003" w:tentative="1">
+      <w:start w:val="1"/>
+      <w:numFmt w:val="bullet"/>
+      <w:lvlText w:val="o"/>
+      <w:lvlJc w:val="left"/>
+      <w:pPr>
+        <w:ind w:left="5760" w:hanging="360"/>
+      </w:pPr>
+      <w:rPr>
+        <w:rFonts w:ascii="Courier New" w:hAnsi="Courier New" w:cs="Courier New" w:hint="default"/>
+      </w:rPr>
+    </w:lvl>
+    <w:lvl w:ilvl="8" w:tplc="04090005" w:tentative="1">
+      <w:start w:val="1"/>
+      <w:numFmt w:val="bullet"/>
+      <w:lvlText w:val=""/>
+      <w:lvlJc w:val="left"/>
+      <w:pPr>
+        <w:ind w:left="6480" w:hanging="360"/>
+      </w:pPr>
+      <w:rPr>
+        <w:rFonts w:ascii="Wingdings" w:hAnsi="Wingdings" w:hint="default"/>
+      </w:rPr>
+    </w:lvl>
+  </w:abstractNum>
+  <w:abstractNum w:abstractNumId="27" w15:restartNumberingAfterBreak="0">
     <w:nsid w:val="46F31203"/>
     <w:multiLevelType w:val="multilevel"/>
     <w:tmpl w:val="C546802A"/>
@@ -32376,7 +34154,7 @@
       </w:pPr>
     </w:lvl>
   </w:abstractNum>
-  <w:abstractNum w:abstractNumId="27" w15:restartNumberingAfterBreak="0">
+  <w:abstractNum w:abstractNumId="28" w15:restartNumberingAfterBreak="0">
     <w:nsid w:val="47084AE3"/>
     <w:multiLevelType w:val="hybridMultilevel"/>
     <w:tmpl w:val="562AE18A"/>
@@ -32489,7 +34267,7 @@
       </w:rPr>
     </w:lvl>
   </w:abstractNum>
-  <w:abstractNum w:abstractNumId="28" w15:restartNumberingAfterBreak="0">
+  <w:abstractNum w:abstractNumId="29" w15:restartNumberingAfterBreak="0">
     <w:nsid w:val="4B02447E"/>
     <w:multiLevelType w:val="hybridMultilevel"/>
     <w:tmpl w:val="A530A132"/>
@@ -32602,7 +34380,7 @@
       </w:rPr>
     </w:lvl>
   </w:abstractNum>
-  <w:abstractNum w:abstractNumId="29" w15:restartNumberingAfterBreak="0">
+  <w:abstractNum w:abstractNumId="30" w15:restartNumberingAfterBreak="0">
     <w:nsid w:val="4BA71AB0"/>
     <w:multiLevelType w:val="hybridMultilevel"/>
     <w:tmpl w:val="F8B85F94"/>
@@ -32715,7 +34493,7 @@
       </w:rPr>
     </w:lvl>
   </w:abstractNum>
-  <w:abstractNum w:abstractNumId="30" w15:restartNumberingAfterBreak="0">
+  <w:abstractNum w:abstractNumId="31" w15:restartNumberingAfterBreak="0">
     <w:nsid w:val="4D1A1C89"/>
     <w:multiLevelType w:val="hybridMultilevel"/>
     <w:tmpl w:val="780E0EA8"/>
@@ -32828,7 +34606,7 @@
       </w:rPr>
     </w:lvl>
   </w:abstractNum>
-  <w:abstractNum w:abstractNumId="31" w15:restartNumberingAfterBreak="0">
+  <w:abstractNum w:abstractNumId="32" w15:restartNumberingAfterBreak="0">
     <w:nsid w:val="512E2758"/>
     <w:multiLevelType w:val="hybridMultilevel"/>
     <w:tmpl w:val="2FBA4C38"/>
@@ -32941,7 +34719,7 @@
       </w:rPr>
     </w:lvl>
   </w:abstractNum>
-  <w:abstractNum w:abstractNumId="32" w15:restartNumberingAfterBreak="0">
+  <w:abstractNum w:abstractNumId="33" w15:restartNumberingAfterBreak="0">
     <w:nsid w:val="51E74CF4"/>
     <w:multiLevelType w:val="hybridMultilevel"/>
     <w:tmpl w:val="F7705070"/>
@@ -33054,7 +34832,7 @@
       </w:rPr>
     </w:lvl>
   </w:abstractNum>
-  <w:abstractNum w:abstractNumId="33" w15:restartNumberingAfterBreak="0">
+  <w:abstractNum w:abstractNumId="34" w15:restartNumberingAfterBreak="0">
     <w:nsid w:val="550B4B9F"/>
     <w:multiLevelType w:val="hybridMultilevel"/>
     <w:tmpl w:val="C0A285A2"/>
@@ -33167,7 +34945,7 @@
       </w:rPr>
     </w:lvl>
   </w:abstractNum>
-  <w:abstractNum w:abstractNumId="34" w15:restartNumberingAfterBreak="0">
+  <w:abstractNum w:abstractNumId="35" w15:restartNumberingAfterBreak="0">
     <w:nsid w:val="610A08BD"/>
     <w:multiLevelType w:val="hybridMultilevel"/>
     <w:tmpl w:val="0BB47B0E"/>
@@ -33280,7 +35058,7 @@
       </w:rPr>
     </w:lvl>
   </w:abstractNum>
-  <w:abstractNum w:abstractNumId="35" w15:restartNumberingAfterBreak="0">
+  <w:abstractNum w:abstractNumId="36" w15:restartNumberingAfterBreak="0">
     <w:nsid w:val="63B84D8E"/>
     <w:multiLevelType w:val="hybridMultilevel"/>
     <w:tmpl w:val="28AC9222"/>
@@ -33393,7 +35171,7 @@
       </w:rPr>
     </w:lvl>
   </w:abstractNum>
-  <w:abstractNum w:abstractNumId="36" w15:restartNumberingAfterBreak="0">
+  <w:abstractNum w:abstractNumId="37" w15:restartNumberingAfterBreak="0">
     <w:nsid w:val="65F23021"/>
     <w:multiLevelType w:val="hybridMultilevel"/>
     <w:tmpl w:val="2CE22358"/>
@@ -33506,7 +35284,7 @@
       </w:rPr>
     </w:lvl>
   </w:abstractNum>
-  <w:abstractNum w:abstractNumId="37" w15:restartNumberingAfterBreak="0">
+  <w:abstractNum w:abstractNumId="38" w15:restartNumberingAfterBreak="0">
     <w:nsid w:val="6961794F"/>
     <w:multiLevelType w:val="hybridMultilevel"/>
     <w:tmpl w:val="330A533A"/>
@@ -33619,7 +35397,7 @@
       </w:rPr>
     </w:lvl>
   </w:abstractNum>
-  <w:abstractNum w:abstractNumId="38" w15:restartNumberingAfterBreak="0">
+  <w:abstractNum w:abstractNumId="39" w15:restartNumberingAfterBreak="0">
     <w:nsid w:val="74E718C2"/>
     <w:multiLevelType w:val="hybridMultilevel"/>
     <w:tmpl w:val="1DBCF85A"/>
@@ -33732,7 +35510,7 @@
       </w:rPr>
     </w:lvl>
   </w:abstractNum>
-  <w:abstractNum w:abstractNumId="39" w15:restartNumberingAfterBreak="0">
+  <w:abstractNum w:abstractNumId="40" w15:restartNumberingAfterBreak="0">
     <w:nsid w:val="79115F4C"/>
     <w:multiLevelType w:val="hybridMultilevel"/>
     <w:tmpl w:val="85A0C1D6"/>
@@ -33845,7 +35623,7 @@
       </w:rPr>
     </w:lvl>
   </w:abstractNum>
-  <w:abstractNum w:abstractNumId="40" w15:restartNumberingAfterBreak="0">
+  <w:abstractNum w:abstractNumId="41" w15:restartNumberingAfterBreak="0">
     <w:nsid w:val="791A37BB"/>
     <w:multiLevelType w:val="multilevel"/>
     <w:tmpl w:val="286410B4"/>
@@ -33957,7 +35735,7 @@
       </w:pPr>
     </w:lvl>
   </w:abstractNum>
-  <w:abstractNum w:abstractNumId="41" w15:restartNumberingAfterBreak="0">
+  <w:abstractNum w:abstractNumId="42" w15:restartNumberingAfterBreak="0">
     <w:nsid w:val="7BE00C76"/>
     <w:multiLevelType w:val="hybridMultilevel"/>
     <w:tmpl w:val="24DC5B44"/>
@@ -34074,7 +35852,7 @@
     <w:abstractNumId w:val="9"/>
   </w:num>
   <w:num w:numId="2">
-    <w:abstractNumId w:val="26"/>
+    <w:abstractNumId w:val="27"/>
   </w:num>
   <w:num w:numId="3">
     <w:abstractNumId w:val="5"/>
@@ -34092,7 +35870,7 @@
     <w:abstractNumId w:val="4"/>
   </w:num>
   <w:num w:numId="8">
-    <w:abstractNumId w:val="40"/>
+    <w:abstractNumId w:val="41"/>
   </w:num>
   <w:num w:numId="9">
     <w:abstractNumId w:val="16"/>
@@ -34125,10 +35903,10 @@
     </w:lvlOverride>
   </w:num>
   <w:num w:numId="18">
-    <w:abstractNumId w:val="36"/>
+    <w:abstractNumId w:val="37"/>
   </w:num>
   <w:num w:numId="19">
-    <w:abstractNumId w:val="23"/>
+    <w:abstractNumId w:val="24"/>
   </w:num>
   <w:num w:numId="20">
     <w:abstractNumId w:val="10"/>
@@ -34137,43 +35915,43 @@
     <w:abstractNumId w:val="18"/>
   </w:num>
   <w:num w:numId="22">
-    <w:abstractNumId w:val="29"/>
+    <w:abstractNumId w:val="30"/>
   </w:num>
   <w:num w:numId="23">
     <w:abstractNumId w:val="17"/>
   </w:num>
   <w:num w:numId="24">
-    <w:abstractNumId w:val="37"/>
+    <w:abstractNumId w:val="38"/>
   </w:num>
   <w:num w:numId="25">
-    <w:abstractNumId w:val="24"/>
+    <w:abstractNumId w:val="25"/>
   </w:num>
   <w:num w:numId="26">
-    <w:abstractNumId w:val="21"/>
+    <w:abstractNumId w:val="22"/>
   </w:num>
   <w:num w:numId="27">
-    <w:abstractNumId w:val="32"/>
+    <w:abstractNumId w:val="33"/>
   </w:num>
   <w:num w:numId="28">
-    <w:abstractNumId w:val="38"/>
+    <w:abstractNumId w:val="39"/>
   </w:num>
   <w:num w:numId="29">
-    <w:abstractNumId w:val="30"/>
+    <w:abstractNumId w:val="31"/>
   </w:num>
   <w:num w:numId="30">
-    <w:abstractNumId w:val="35"/>
+    <w:abstractNumId w:val="36"/>
   </w:num>
   <w:num w:numId="31">
-    <w:abstractNumId w:val="22"/>
+    <w:abstractNumId w:val="23"/>
   </w:num>
   <w:num w:numId="32">
-    <w:abstractNumId w:val="25"/>
+    <w:abstractNumId w:val="26"/>
   </w:num>
   <w:num w:numId="33">
-    <w:abstractNumId w:val="33"/>
+    <w:abstractNumId w:val="34"/>
   </w:num>
   <w:num w:numId="34">
-    <w:abstractNumId w:val="27"/>
+    <w:abstractNumId w:val="28"/>
   </w:num>
   <w:num w:numId="35">
     <w:abstractNumId w:val="14"/>
@@ -34185,28 +35963,31 @@
     <w:abstractNumId w:val="12"/>
   </w:num>
   <w:num w:numId="38">
-    <w:abstractNumId w:val="41"/>
+    <w:abstractNumId w:val="42"/>
   </w:num>
   <w:num w:numId="39">
-    <w:abstractNumId w:val="34"/>
+    <w:abstractNumId w:val="35"/>
   </w:num>
   <w:num w:numId="40">
-    <w:abstractNumId w:val="39"/>
+    <w:abstractNumId w:val="40"/>
   </w:num>
   <w:num w:numId="41">
-    <w:abstractNumId w:val="31"/>
+    <w:abstractNumId w:val="32"/>
   </w:num>
   <w:num w:numId="42">
     <w:abstractNumId w:val="15"/>
   </w:num>
   <w:num w:numId="43">
-    <w:abstractNumId w:val="20"/>
+    <w:abstractNumId w:val="21"/>
   </w:num>
   <w:num w:numId="44">
-    <w:abstractNumId w:val="28"/>
+    <w:abstractNumId w:val="29"/>
   </w:num>
   <w:num w:numId="45">
     <w:abstractNumId w:val="11"/>
+  </w:num>
+  <w:num w:numId="46">
+    <w:abstractNumId w:val="20"/>
   </w:num>
 </w:numbering>
 </file>
@@ -34791,6 +36572,7 @@
   <w:style w:type="character" w:default="1" w:styleId="DefaultParagraphFont">
     <w:name w:val="Default Paragraph Font"/>
     <w:uiPriority w:val="1"/>
+    <w:semiHidden/>
     <w:unhideWhenUsed/>
   </w:style>
   <w:style w:type="table" w:default="1" w:styleId="TableNormal">
@@ -35868,7 +37650,7 @@
 </file>
 
 <file path=customXml/itemProps1.xml><?xml version="1.0" encoding="utf-8"?>
-<ds:datastoreItem xmlns:ds="http://schemas.openxmlformats.org/officeDocument/2006/customXml" ds:itemID="{3B935FDE-584F-40D9-BBBF-C12849F4D065}">
+<ds:datastoreItem xmlns:ds="http://schemas.openxmlformats.org/officeDocument/2006/customXml" ds:itemID="{83A272B3-01B4-43CE-997A-9D0B11BE3DC0}">
   <ds:schemaRefs>
     <ds:schemaRef ds:uri="http://schemas.openxmlformats.org/officeDocument/2006/bibliography"/>
   </ds:schemaRefs>

</xml_diff>

<commit_message>
Update code, add the sentiment analysis and re-populate the database with annotated data with sentiment value. Will try to update the matching code for sentiment next. Should be easy though.
</commit_message>
<xml_diff>
--- a/WISE-MinhDuc-Master-thesis.docx
+++ b/WISE-MinhDuc-Master-thesis.docx
@@ -95,7 +95,7 @@
           <w:noProof/>
           <w:lang w:val="en-US"/>
         </w:rPr>
-        <w:t>April 15, 2019</w:t>
+        <w:t>April 16, 2019</w:t>
       </w:r>
       <w:r>
         <w:rPr>
@@ -863,7 +863,7 @@
           <w:noProof/>
           <w:lang w:val="en-US"/>
         </w:rPr>
-        <w:t>April 15, 2019</w:t>
+        <w:t>April 16, 2019</w:t>
       </w:r>
       <w:r>
         <w:rPr>
@@ -1370,7 +1370,7 @@
         </w:rPr>
         <w:fldChar w:fldCharType="separate"/>
       </w:r>
-      <w:hyperlink w:anchor="_Toc6262448" w:history="1">
+      <w:hyperlink w:anchor="_Toc6346665" w:history="1">
         <w:r>
           <w:rPr>
             <w:rStyle w:val="Hyperlink"/>
@@ -1418,7 +1418,7 @@
             <w:noProof/>
             <w:webHidden/>
           </w:rPr>
-          <w:instrText xml:space="preserve"> PAGEREF _Toc6262448 \h </w:instrText>
+          <w:instrText xml:space="preserve"> PAGEREF _Toc6346665 \h </w:instrText>
         </w:r>
         <w:r>
           <w:rPr>
@@ -1459,7 +1459,7 @@
           <w:lang w:val="en-US"/>
         </w:rPr>
       </w:pPr>
-      <w:hyperlink w:anchor="_Toc6262449" w:history="1">
+      <w:hyperlink w:anchor="_Toc6346666" w:history="1">
         <w:r>
           <w:rPr>
             <w:rStyle w:val="Hyperlink"/>
@@ -1499,7 +1499,7 @@
           <w:rPr>
             <w:webHidden/>
           </w:rPr>
-          <w:instrText xml:space="preserve"> PAGEREF _Toc6262449 \h </w:instrText>
+          <w:instrText xml:space="preserve"> PAGEREF _Toc6346666 \h </w:instrText>
         </w:r>
         <w:r>
           <w:rPr>
@@ -1536,7 +1536,7 @@
           <w:lang w:val="en-US"/>
         </w:rPr>
       </w:pPr>
-      <w:hyperlink w:anchor="_Toc6262450" w:history="1">
+      <w:hyperlink w:anchor="_Toc6346667" w:history="1">
         <w:r>
           <w:rPr>
             <w:rStyle w:val="Hyperlink"/>
@@ -1576,7 +1576,7 @@
           <w:rPr>
             <w:webHidden/>
           </w:rPr>
-          <w:instrText xml:space="preserve"> PAGEREF _Toc6262450 \h </w:instrText>
+          <w:instrText xml:space="preserve"> PAGEREF _Toc6346667 \h </w:instrText>
         </w:r>
         <w:r>
           <w:rPr>
@@ -1616,7 +1616,7 @@
           <w:lang w:val="en-US"/>
         </w:rPr>
       </w:pPr>
-      <w:hyperlink w:anchor="_Toc6262451" w:history="1">
+      <w:hyperlink w:anchor="_Toc6346668" w:history="1">
         <w:r>
           <w:rPr>
             <w:rStyle w:val="Hyperlink"/>
@@ -1664,7 +1664,7 @@
             <w:noProof/>
             <w:webHidden/>
           </w:rPr>
-          <w:instrText xml:space="preserve"> PAGEREF _Toc6262451 \h </w:instrText>
+          <w:instrText xml:space="preserve"> PAGEREF _Toc6346668 \h </w:instrText>
         </w:r>
         <w:r>
           <w:rPr>
@@ -1705,7 +1705,7 @@
           <w:lang w:val="en-US"/>
         </w:rPr>
       </w:pPr>
-      <w:hyperlink w:anchor="_Toc6262452" w:history="1">
+      <w:hyperlink w:anchor="_Toc6346669" w:history="1">
         <w:r>
           <w:rPr>
             <w:rStyle w:val="Hyperlink"/>
@@ -1745,7 +1745,7 @@
           <w:rPr>
             <w:webHidden/>
           </w:rPr>
-          <w:instrText xml:space="preserve"> PAGEREF _Toc6262452 \h </w:instrText>
+          <w:instrText xml:space="preserve"> PAGEREF _Toc6346669 \h </w:instrText>
         </w:r>
         <w:r>
           <w:rPr>
@@ -1782,7 +1782,7 @@
           <w:lang w:val="en-US"/>
         </w:rPr>
       </w:pPr>
-      <w:hyperlink w:anchor="_Toc6262453" w:history="1">
+      <w:hyperlink w:anchor="_Toc6346670" w:history="1">
         <w:r>
           <w:rPr>
             <w:rStyle w:val="Hyperlink"/>
@@ -1822,7 +1822,7 @@
           <w:rPr>
             <w:webHidden/>
           </w:rPr>
-          <w:instrText xml:space="preserve"> PAGEREF _Toc6262453 \h </w:instrText>
+          <w:instrText xml:space="preserve"> PAGEREF _Toc6346670 \h </w:instrText>
         </w:r>
         <w:r>
           <w:rPr>
@@ -1859,7 +1859,7 @@
           <w:lang w:val="en-US"/>
         </w:rPr>
       </w:pPr>
-      <w:hyperlink w:anchor="_Toc6262454" w:history="1">
+      <w:hyperlink w:anchor="_Toc6346671" w:history="1">
         <w:r>
           <w:rPr>
             <w:rStyle w:val="Hyperlink"/>
@@ -1899,7 +1899,7 @@
           <w:rPr>
             <w:webHidden/>
           </w:rPr>
-          <w:instrText xml:space="preserve"> PAGEREF _Toc6262454 \h </w:instrText>
+          <w:instrText xml:space="preserve"> PAGEREF _Toc6346671 \h </w:instrText>
         </w:r>
         <w:r>
           <w:rPr>
@@ -1936,7 +1936,7 @@
           <w:lang w:val="en-US"/>
         </w:rPr>
       </w:pPr>
-      <w:hyperlink w:anchor="_Toc6262455" w:history="1">
+      <w:hyperlink w:anchor="_Toc6346672" w:history="1">
         <w:r>
           <w:rPr>
             <w:rStyle w:val="Hyperlink"/>
@@ -1976,7 +1976,7 @@
           <w:rPr>
             <w:webHidden/>
           </w:rPr>
-          <w:instrText xml:space="preserve"> PAGEREF _Toc6262455 \h </w:instrText>
+          <w:instrText xml:space="preserve"> PAGEREF _Toc6346672 \h </w:instrText>
         </w:r>
         <w:r>
           <w:rPr>
@@ -2015,7 +2015,7 @@
           <w:lang w:val="en-US"/>
         </w:rPr>
       </w:pPr>
-      <w:hyperlink w:anchor="_Toc6262456" w:history="1">
+      <w:hyperlink w:anchor="_Toc6346673" w:history="1">
         <w:r>
           <w:rPr>
             <w:rStyle w:val="Hyperlink"/>
@@ -2062,7 +2062,7 @@
             <w:noProof/>
             <w:webHidden/>
           </w:rPr>
-          <w:instrText xml:space="preserve"> PAGEREF _Toc6262456 \h </w:instrText>
+          <w:instrText xml:space="preserve"> PAGEREF _Toc6346673 \h </w:instrText>
         </w:r>
         <w:r>
           <w:rPr>
@@ -2105,7 +2105,7 @@
           <w:lang w:val="en-US"/>
         </w:rPr>
       </w:pPr>
-      <w:hyperlink w:anchor="_Toc6262457" w:history="1">
+      <w:hyperlink w:anchor="_Toc6346674" w:history="1">
         <w:r>
           <w:rPr>
             <w:rStyle w:val="Hyperlink"/>
@@ -2152,7 +2152,7 @@
             <w:noProof/>
             <w:webHidden/>
           </w:rPr>
-          <w:instrText xml:space="preserve"> PAGEREF _Toc6262457 \h </w:instrText>
+          <w:instrText xml:space="preserve"> PAGEREF _Toc6346674 \h </w:instrText>
         </w:r>
         <w:r>
           <w:rPr>
@@ -2195,7 +2195,7 @@
           <w:lang w:val="en-US"/>
         </w:rPr>
       </w:pPr>
-      <w:hyperlink w:anchor="_Toc6262458" w:history="1">
+      <w:hyperlink w:anchor="_Toc6346675" w:history="1">
         <w:r>
           <w:rPr>
             <w:rStyle w:val="Hyperlink"/>
@@ -2242,7 +2242,7 @@
             <w:noProof/>
             <w:webHidden/>
           </w:rPr>
-          <w:instrText xml:space="preserve"> PAGEREF _Toc6262458 \h </w:instrText>
+          <w:instrText xml:space="preserve"> PAGEREF _Toc6346675 \h </w:instrText>
         </w:r>
         <w:r>
           <w:rPr>
@@ -2286,7 +2286,7 @@
           <w:lang w:val="en-US"/>
         </w:rPr>
       </w:pPr>
-      <w:hyperlink w:anchor="_Toc6262459" w:history="1">
+      <w:hyperlink w:anchor="_Toc6346676" w:history="1">
         <w:r>
           <w:rPr>
             <w:rStyle w:val="Hyperlink"/>
@@ -2334,7 +2334,7 @@
             <w:noProof/>
             <w:webHidden/>
           </w:rPr>
-          <w:instrText xml:space="preserve"> PAGEREF _Toc6262459 \h </w:instrText>
+          <w:instrText xml:space="preserve"> PAGEREF _Toc6346676 \h </w:instrText>
         </w:r>
         <w:r>
           <w:rPr>
@@ -2375,7 +2375,7 @@
           <w:lang w:val="en-US"/>
         </w:rPr>
       </w:pPr>
-      <w:hyperlink w:anchor="_Toc6262460" w:history="1">
+      <w:hyperlink w:anchor="_Toc6346677" w:history="1">
         <w:r>
           <w:rPr>
             <w:rStyle w:val="Hyperlink"/>
@@ -2415,7 +2415,7 @@
           <w:rPr>
             <w:webHidden/>
           </w:rPr>
-          <w:instrText xml:space="preserve"> PAGEREF _Toc6262460 \h </w:instrText>
+          <w:instrText xml:space="preserve"> PAGEREF _Toc6346677 \h </w:instrText>
         </w:r>
         <w:r>
           <w:rPr>
@@ -2452,7 +2452,7 @@
           <w:lang w:val="en-US"/>
         </w:rPr>
       </w:pPr>
-      <w:hyperlink w:anchor="_Toc6262461" w:history="1">
+      <w:hyperlink w:anchor="_Toc6346678" w:history="1">
         <w:r>
           <w:rPr>
             <w:rStyle w:val="Hyperlink"/>
@@ -2492,7 +2492,7 @@
           <w:rPr>
             <w:webHidden/>
           </w:rPr>
-          <w:instrText xml:space="preserve"> PAGEREF _Toc6262461 \h </w:instrText>
+          <w:instrText xml:space="preserve"> PAGEREF _Toc6346678 \h </w:instrText>
         </w:r>
         <w:r>
           <w:rPr>
@@ -2531,7 +2531,7 @@
           <w:lang w:val="en-US"/>
         </w:rPr>
       </w:pPr>
-      <w:hyperlink w:anchor="_Toc6262462" w:history="1">
+      <w:hyperlink w:anchor="_Toc6346679" w:history="1">
         <w:r>
           <w:rPr>
             <w:rStyle w:val="Hyperlink"/>
@@ -2578,7 +2578,7 @@
             <w:noProof/>
             <w:webHidden/>
           </w:rPr>
-          <w:instrText xml:space="preserve"> PAGEREF _Toc6262462 \h </w:instrText>
+          <w:instrText xml:space="preserve"> PAGEREF _Toc6346679 \h </w:instrText>
         </w:r>
         <w:r>
           <w:rPr>
@@ -2621,7 +2621,7 @@
           <w:lang w:val="en-US"/>
         </w:rPr>
       </w:pPr>
-      <w:hyperlink w:anchor="_Toc6262463" w:history="1">
+      <w:hyperlink w:anchor="_Toc6346680" w:history="1">
         <w:r>
           <w:rPr>
             <w:rStyle w:val="Hyperlink"/>
@@ -2668,7 +2668,7 @@
             <w:noProof/>
             <w:webHidden/>
           </w:rPr>
-          <w:instrText xml:space="preserve"> PAGEREF _Toc6262463 \h </w:instrText>
+          <w:instrText xml:space="preserve"> PAGEREF _Toc6346680 \h </w:instrText>
         </w:r>
         <w:r>
           <w:rPr>
@@ -2711,7 +2711,7 @@
           <w:lang w:val="en-US"/>
         </w:rPr>
       </w:pPr>
-      <w:hyperlink w:anchor="_Toc6262464" w:history="1">
+      <w:hyperlink w:anchor="_Toc6346681" w:history="1">
         <w:r>
           <w:rPr>
             <w:rStyle w:val="Hyperlink"/>
@@ -2758,7 +2758,7 @@
             <w:noProof/>
             <w:webHidden/>
           </w:rPr>
-          <w:instrText xml:space="preserve"> PAGEREF _Toc6262464 \h </w:instrText>
+          <w:instrText xml:space="preserve"> PAGEREF _Toc6346681 \h </w:instrText>
         </w:r>
         <w:r>
           <w:rPr>
@@ -2799,7 +2799,7 @@
           <w:lang w:val="en-US"/>
         </w:rPr>
       </w:pPr>
-      <w:hyperlink w:anchor="_Toc6262465" w:history="1">
+      <w:hyperlink w:anchor="_Toc6346682" w:history="1">
         <w:r>
           <w:rPr>
             <w:rStyle w:val="Hyperlink"/>
@@ -2839,7 +2839,7 @@
           <w:rPr>
             <w:webHidden/>
           </w:rPr>
-          <w:instrText xml:space="preserve"> PAGEREF _Toc6262465 \h </w:instrText>
+          <w:instrText xml:space="preserve"> PAGEREF _Toc6346682 \h </w:instrText>
         </w:r>
         <w:r>
           <w:rPr>
@@ -2878,7 +2878,7 @@
           <w:lang w:val="en-US"/>
         </w:rPr>
       </w:pPr>
-      <w:hyperlink w:anchor="_Toc6262466" w:history="1">
+      <w:hyperlink w:anchor="_Toc6346683" w:history="1">
         <w:r>
           <w:rPr>
             <w:rStyle w:val="Hyperlink"/>
@@ -2925,7 +2925,7 @@
             <w:noProof/>
             <w:webHidden/>
           </w:rPr>
-          <w:instrText xml:space="preserve"> PAGEREF _Toc6262466 \h </w:instrText>
+          <w:instrText xml:space="preserve"> PAGEREF _Toc6346683 \h </w:instrText>
         </w:r>
         <w:r>
           <w:rPr>
@@ -2968,7 +2968,7 @@
           <w:lang w:val="en-US"/>
         </w:rPr>
       </w:pPr>
-      <w:hyperlink w:anchor="_Toc6262467" w:history="1">
+      <w:hyperlink w:anchor="_Toc6346684" w:history="1">
         <w:r>
           <w:rPr>
             <w:rStyle w:val="Hyperlink"/>
@@ -3015,7 +3015,7 @@
             <w:noProof/>
             <w:webHidden/>
           </w:rPr>
-          <w:instrText xml:space="preserve"> PAGEREF _Toc6262467 \h </w:instrText>
+          <w:instrText xml:space="preserve"> PAGEREF _Toc6346684 \h </w:instrText>
         </w:r>
         <w:r>
           <w:rPr>
@@ -3058,7 +3058,7 @@
           <w:lang w:val="en-US"/>
         </w:rPr>
       </w:pPr>
-      <w:hyperlink w:anchor="_Toc6262468" w:history="1">
+      <w:hyperlink w:anchor="_Toc6346685" w:history="1">
         <w:r>
           <w:rPr>
             <w:rStyle w:val="Hyperlink"/>
@@ -3105,7 +3105,7 @@
             <w:noProof/>
             <w:webHidden/>
           </w:rPr>
-          <w:instrText xml:space="preserve"> PAGEREF _Toc6262468 \h </w:instrText>
+          <w:instrText xml:space="preserve"> PAGEREF _Toc6346685 \h </w:instrText>
         </w:r>
         <w:r>
           <w:rPr>
@@ -3148,7 +3148,7 @@
           <w:lang w:val="en-US"/>
         </w:rPr>
       </w:pPr>
-      <w:hyperlink w:anchor="_Toc6262469" w:history="1">
+      <w:hyperlink w:anchor="_Toc6346686" w:history="1">
         <w:r>
           <w:rPr>
             <w:rStyle w:val="Hyperlink"/>
@@ -3195,7 +3195,7 @@
             <w:noProof/>
             <w:webHidden/>
           </w:rPr>
-          <w:instrText xml:space="preserve"> PAGEREF _Toc6262469 \h </w:instrText>
+          <w:instrText xml:space="preserve"> PAGEREF _Toc6346686 \h </w:instrText>
         </w:r>
         <w:r>
           <w:rPr>
@@ -3236,7 +3236,7 @@
           <w:lang w:val="en-US"/>
         </w:rPr>
       </w:pPr>
-      <w:hyperlink w:anchor="_Toc6262470" w:history="1">
+      <w:hyperlink w:anchor="_Toc6346687" w:history="1">
         <w:r>
           <w:rPr>
             <w:rStyle w:val="Hyperlink"/>
@@ -3276,7 +3276,7 @@
           <w:rPr>
             <w:webHidden/>
           </w:rPr>
-          <w:instrText xml:space="preserve"> PAGEREF _Toc6262470 \h </w:instrText>
+          <w:instrText xml:space="preserve"> PAGEREF _Toc6346687 \h </w:instrText>
         </w:r>
         <w:r>
           <w:rPr>
@@ -3315,7 +3315,7 @@
           <w:lang w:val="en-US"/>
         </w:rPr>
       </w:pPr>
-      <w:hyperlink w:anchor="_Toc6262471" w:history="1">
+      <w:hyperlink w:anchor="_Toc6346688" w:history="1">
         <w:r>
           <w:rPr>
             <w:rStyle w:val="Hyperlink"/>
@@ -3362,7 +3362,7 @@
             <w:noProof/>
             <w:webHidden/>
           </w:rPr>
-          <w:instrText xml:space="preserve"> PAGEREF _Toc6262471 \h </w:instrText>
+          <w:instrText xml:space="preserve"> PAGEREF _Toc6346688 \h </w:instrText>
         </w:r>
         <w:r>
           <w:rPr>
@@ -3405,7 +3405,7 @@
           <w:lang w:val="en-US"/>
         </w:rPr>
       </w:pPr>
-      <w:hyperlink w:anchor="_Toc6262472" w:history="1">
+      <w:hyperlink w:anchor="_Toc6346689" w:history="1">
         <w:r>
           <w:rPr>
             <w:rStyle w:val="Hyperlink"/>
@@ -3452,7 +3452,7 @@
             <w:noProof/>
             <w:webHidden/>
           </w:rPr>
-          <w:instrText xml:space="preserve"> PAGEREF _Toc6262472 \h </w:instrText>
+          <w:instrText xml:space="preserve"> PAGEREF _Toc6346689 \h </w:instrText>
         </w:r>
         <w:r>
           <w:rPr>
@@ -3495,7 +3495,7 @@
           <w:lang w:val="en-US"/>
         </w:rPr>
       </w:pPr>
-      <w:hyperlink w:anchor="_Toc6262473" w:history="1">
+      <w:hyperlink w:anchor="_Toc6346690" w:history="1">
         <w:r>
           <w:rPr>
             <w:rStyle w:val="Hyperlink"/>
@@ -3542,7 +3542,7 @@
             <w:noProof/>
             <w:webHidden/>
           </w:rPr>
-          <w:instrText xml:space="preserve"> PAGEREF _Toc6262473 \h </w:instrText>
+          <w:instrText xml:space="preserve"> PAGEREF _Toc6346690 \h </w:instrText>
         </w:r>
         <w:r>
           <w:rPr>
@@ -3585,7 +3585,7 @@
           <w:lang w:val="en-US"/>
         </w:rPr>
       </w:pPr>
-      <w:hyperlink w:anchor="_Toc6262474" w:history="1">
+      <w:hyperlink w:anchor="_Toc6346691" w:history="1">
         <w:r>
           <w:rPr>
             <w:rStyle w:val="Hyperlink"/>
@@ -3632,7 +3632,7 @@
             <w:noProof/>
             <w:webHidden/>
           </w:rPr>
-          <w:instrText xml:space="preserve"> PAGEREF _Toc6262474 \h </w:instrText>
+          <w:instrText xml:space="preserve"> PAGEREF _Toc6346691 \h </w:instrText>
         </w:r>
         <w:r>
           <w:rPr>
@@ -3676,7 +3676,7 @@
           <w:lang w:val="en-US"/>
         </w:rPr>
       </w:pPr>
-      <w:hyperlink w:anchor="_Toc6262475" w:history="1">
+      <w:hyperlink w:anchor="_Toc6346692" w:history="1">
         <w:r>
           <w:rPr>
             <w:rStyle w:val="Hyperlink"/>
@@ -3724,7 +3724,7 @@
             <w:noProof/>
             <w:webHidden/>
           </w:rPr>
-          <w:instrText xml:space="preserve"> PAGEREF _Toc6262475 \h </w:instrText>
+          <w:instrText xml:space="preserve"> PAGEREF _Toc6346692 \h </w:instrText>
         </w:r>
         <w:r>
           <w:rPr>
@@ -3768,7 +3768,7 @@
           <w:lang w:val="en-US"/>
         </w:rPr>
       </w:pPr>
-      <w:hyperlink w:anchor="_Toc6262476" w:history="1">
+      <w:hyperlink w:anchor="_Toc6346693" w:history="1">
         <w:r>
           <w:rPr>
             <w:rStyle w:val="Hyperlink"/>
@@ -3816,7 +3816,7 @@
             <w:noProof/>
             <w:webHidden/>
           </w:rPr>
-          <w:instrText xml:space="preserve"> PAGEREF _Toc6262476 \h </w:instrText>
+          <w:instrText xml:space="preserve"> PAGEREF _Toc6346693 \h </w:instrText>
         </w:r>
         <w:r>
           <w:rPr>
@@ -3857,7 +3857,7 @@
           <w:lang w:val="en-US"/>
         </w:rPr>
       </w:pPr>
-      <w:hyperlink w:anchor="_Toc6262477" w:history="1">
+      <w:hyperlink w:anchor="_Toc6346694" w:history="1">
         <w:r>
           <w:rPr>
             <w:rStyle w:val="Hyperlink"/>
@@ -3897,7 +3897,7 @@
           <w:rPr>
             <w:webHidden/>
           </w:rPr>
-          <w:instrText xml:space="preserve"> PAGEREF _Toc6262477 \h </w:instrText>
+          <w:instrText xml:space="preserve"> PAGEREF _Toc6346694 \h </w:instrText>
         </w:r>
         <w:r>
           <w:rPr>
@@ -3934,7 +3934,7 @@
           <w:lang w:val="en-US"/>
         </w:rPr>
       </w:pPr>
-      <w:hyperlink w:anchor="_Toc6262478" w:history="1">
+      <w:hyperlink w:anchor="_Toc6346695" w:history="1">
         <w:r>
           <w:rPr>
             <w:rStyle w:val="Hyperlink"/>
@@ -3974,7 +3974,7 @@
           <w:rPr>
             <w:webHidden/>
           </w:rPr>
-          <w:instrText xml:space="preserve"> PAGEREF _Toc6262478 \h </w:instrText>
+          <w:instrText xml:space="preserve"> PAGEREF _Toc6346695 \h </w:instrText>
         </w:r>
         <w:r>
           <w:rPr>
@@ -4014,7 +4014,7 @@
           <w:lang w:val="en-US"/>
         </w:rPr>
       </w:pPr>
-      <w:hyperlink w:anchor="_Toc6262479" w:history="1">
+      <w:hyperlink w:anchor="_Toc6346696" w:history="1">
         <w:r>
           <w:rPr>
             <w:rStyle w:val="Hyperlink"/>
@@ -4062,7 +4062,7 @@
             <w:noProof/>
             <w:webHidden/>
           </w:rPr>
-          <w:instrText xml:space="preserve"> PAGEREF _Toc6262479 \h </w:instrText>
+          <w:instrText xml:space="preserve"> PAGEREF _Toc6346696 \h </w:instrText>
         </w:r>
         <w:r>
           <w:rPr>
@@ -4106,7 +4106,7 @@
           <w:lang w:val="en-US"/>
         </w:rPr>
       </w:pPr>
-      <w:hyperlink w:anchor="_Toc6262480" w:history="1">
+      <w:hyperlink w:anchor="_Toc6346697" w:history="1">
         <w:r>
           <w:rPr>
             <w:rStyle w:val="Hyperlink"/>
@@ -4134,7 +4134,7 @@
             <w:noProof/>
             <w:webHidden/>
           </w:rPr>
-          <w:instrText xml:space="preserve"> PAGEREF _Toc6262480 \h </w:instrText>
+          <w:instrText xml:space="preserve"> PAGEREF _Toc6346697 \h </w:instrText>
         </w:r>
         <w:r>
           <w:rPr>
@@ -4178,7 +4178,7 @@
           <w:lang w:val="en-US"/>
         </w:rPr>
       </w:pPr>
-      <w:hyperlink w:anchor="_Toc6262481" w:history="1">
+      <w:hyperlink w:anchor="_Toc6346698" w:history="1">
         <w:r>
           <w:rPr>
             <w:rStyle w:val="Hyperlink"/>
@@ -4206,7 +4206,7 @@
             <w:noProof/>
             <w:webHidden/>
           </w:rPr>
-          <w:instrText xml:space="preserve"> PAGEREF _Toc6262481 \h </w:instrText>
+          <w:instrText xml:space="preserve"> PAGEREF _Toc6346698 \h </w:instrText>
         </w:r>
         <w:r>
           <w:rPr>
@@ -4247,7 +4247,7 @@
           <w:lang w:val="en-US"/>
         </w:rPr>
       </w:pPr>
-      <w:hyperlink w:anchor="_Toc6262482" w:history="1">
+      <w:hyperlink w:anchor="_Toc6346699" w:history="1">
         <w:r>
           <w:rPr>
             <w:rStyle w:val="Hyperlink"/>
@@ -4287,7 +4287,7 @@
           <w:rPr>
             <w:webHidden/>
           </w:rPr>
-          <w:instrText xml:space="preserve"> PAGEREF _Toc6262482 \h </w:instrText>
+          <w:instrText xml:space="preserve"> PAGEREF _Toc6346699 \h </w:instrText>
         </w:r>
         <w:r>
           <w:rPr>
@@ -4324,7 +4324,7 @@
           <w:lang w:val="en-US"/>
         </w:rPr>
       </w:pPr>
-      <w:hyperlink w:anchor="_Toc6262483" w:history="1">
+      <w:hyperlink w:anchor="_Toc6346700" w:history="1">
         <w:r>
           <w:rPr>
             <w:rStyle w:val="Hyperlink"/>
@@ -4364,7 +4364,7 @@
           <w:rPr>
             <w:webHidden/>
           </w:rPr>
-          <w:instrText xml:space="preserve"> PAGEREF _Toc6262483 \h </w:instrText>
+          <w:instrText xml:space="preserve"> PAGEREF _Toc6346700 \h </w:instrText>
         </w:r>
         <w:r>
           <w:rPr>
@@ -4423,7 +4423,7 @@
           <w:lang w:val="en-US"/>
         </w:rPr>
       </w:pPr>
-      <w:bookmarkStart w:id="0" w:name="_Toc6262448"/>
+      <w:bookmarkStart w:id="0" w:name="_Toc6346665"/>
       <w:r>
         <w:rPr>
           <w:lang w:val="en-US"/>
@@ -4440,7 +4440,7 @@
           <w:lang w:val="en-US"/>
         </w:rPr>
       </w:pPr>
-      <w:bookmarkStart w:id="1" w:name="_Toc6262449"/>
+      <w:bookmarkStart w:id="1" w:name="_Toc6346666"/>
       <w:r>
         <w:rPr>
           <w:lang w:val="en-US"/>
@@ -6328,7 +6328,7 @@
         </w:rPr>
       </w:pPr>
       <w:bookmarkStart w:id="2" w:name="_Hlk620998"/>
-      <w:bookmarkStart w:id="3" w:name="_Toc6262450"/>
+      <w:bookmarkStart w:id="3" w:name="_Toc6346667"/>
       <w:r>
         <w:rPr>
           <w:lang w:val="en-US"/>
@@ -6604,19 +6604,7 @@
         <w:rPr>
           <w:lang w:val="en-US"/>
         </w:rPr>
-        <w:t xml:space="preserve">: when a news got posted to reddit, this bot will read the </w:t>
-      </w:r>
-      <w:r>
-        <w:rPr>
-          <w:lang w:val="en-US"/>
-        </w:rPr>
-        <w:t>article</w:t>
-      </w:r>
-      <w:r>
-        <w:rPr>
-          <w:lang w:val="en-US"/>
-        </w:rPr>
-        <w:t xml:space="preserve">’s title and search the title on Google for a list of documents with similar titles from different sources. This provides the user with different perspective on a problem as different content provider has their own view-point and agenda. This is similar to what we aim to achieve in this thesis, but simpler, as this </w:t>
+        <w:t xml:space="preserve">: when a news got posted to reddit, this bot will read the article’s title and search the title on Google for a list of documents with similar titles from different sources. This provides the user with different perspective on a problem as different content provider has their own view-point and agenda. This is similar to what we aim to achieve in this thesis, but simpler, as this </w:t>
       </w:r>
       <w:proofErr w:type="spellStart"/>
       <w:r>
@@ -6759,35 +6747,7 @@
           <w:noProof/>
           <w:lang w:val="en-US"/>
         </w:rPr>
-        <w:t xml:space="preserve">Left: alternate-source-bot | Right: auto tl;dr </w:t>
-      </w:r>
-      <w:r>
-        <w:rPr>
-          <w:noProof/>
-          <w:lang w:val="en-US"/>
-        </w:rPr>
-        <w:t>(</w:t>
-      </w:r>
-      <w:r>
-        <w:rPr>
-          <w:noProof/>
-          <w:lang w:val="en-US"/>
-        </w:rPr>
-        <w:t>too long, don’t read</w:t>
-      </w:r>
-      <w:r>
-        <w:rPr>
-          <w:noProof/>
-          <w:lang w:val="en-US"/>
-        </w:rPr>
-        <w:t>)</w:t>
-      </w:r>
-      <w:r>
-        <w:rPr>
-          <w:noProof/>
-          <w:lang w:val="en-US"/>
-        </w:rPr>
-        <w:t xml:space="preserve"> bot</w:t>
+        <w:t>Left: alternate-source-bot | Right: auto tl;dr (too long, don’t read) bot</w:t>
       </w:r>
       <w:bookmarkEnd w:id="2"/>
       <w:r>
@@ -7218,7 +7178,7 @@
       </w:pPr>
       <w:bookmarkStart w:id="4" w:name="_Hlk4847562"/>
       <w:bookmarkStart w:id="5" w:name="_Hlk4847926"/>
-      <w:bookmarkStart w:id="6" w:name="_Toc6262451"/>
+      <w:bookmarkStart w:id="6" w:name="_Toc6346668"/>
       <w:r>
         <w:rPr>
           <w:lang w:val="en-US"/>
@@ -7247,7 +7207,7 @@
           <w:lang w:val="en-US"/>
         </w:rPr>
       </w:pPr>
-      <w:bookmarkStart w:id="7" w:name="_Toc6262452"/>
+      <w:bookmarkStart w:id="7" w:name="_Toc6346669"/>
       <w:r>
         <w:rPr>
           <w:lang w:val="en-US"/>
@@ -8556,7 +8516,7 @@
           <w:lang w:val="en-US"/>
         </w:rPr>
       </w:pPr>
-      <w:bookmarkStart w:id="9" w:name="_Toc6262453"/>
+      <w:bookmarkStart w:id="9" w:name="_Toc6346670"/>
       <w:r>
         <w:rPr>
           <w:lang w:val="en-US"/>
@@ -9354,7 +9314,7 @@
           <w:lang w:val="en-US"/>
         </w:rPr>
       </w:pPr>
-      <w:bookmarkStart w:id="10" w:name="_Toc6262454"/>
+      <w:bookmarkStart w:id="10" w:name="_Toc6346671"/>
       <w:r>
         <w:rPr>
           <w:lang w:val="en-US"/>
@@ -10181,7 +10141,7 @@
           <w:lang w:val="en-US"/>
         </w:rPr>
       </w:pPr>
-      <w:bookmarkStart w:id="11" w:name="_Toc6262455"/>
+      <w:bookmarkStart w:id="11" w:name="_Toc6346672"/>
       <w:r>
         <w:rPr>
           <w:lang w:val="en-US"/>
@@ -10210,7 +10170,7 @@
           <w:lang w:val="en-US"/>
         </w:rPr>
       </w:pPr>
-      <w:bookmarkStart w:id="12" w:name="_Toc6262456"/>
+      <w:bookmarkStart w:id="12" w:name="_Toc6346673"/>
       <w:r>
         <w:rPr>
           <w:lang w:val="en-US"/>
@@ -10973,7 +10933,7 @@
           <w:lang w:val="en-US"/>
         </w:rPr>
       </w:pPr>
-      <w:bookmarkStart w:id="13" w:name="_Toc6262457"/>
+      <w:bookmarkStart w:id="13" w:name="_Toc6346674"/>
       <w:r>
         <w:rPr>
           <w:lang w:val="en-US"/>
@@ -11098,7 +11058,7 @@
           <w:lang w:val="en-US"/>
         </w:rPr>
       </w:pPr>
-      <w:bookmarkStart w:id="14" w:name="_Toc6262458"/>
+      <w:bookmarkStart w:id="14" w:name="_Toc6346675"/>
       <w:r>
         <w:rPr>
           <w:lang w:val="en-US"/>
@@ -12404,7 +12364,7 @@
           <w:lang w:val="en-US"/>
         </w:rPr>
       </w:pPr>
-      <w:bookmarkStart w:id="16" w:name="_Toc6262459"/>
+      <w:bookmarkStart w:id="16" w:name="_Toc6346676"/>
       <w:r>
         <w:rPr>
           <w:lang w:val="en-US"/>
@@ -12421,7 +12381,7 @@
           <w:lang w:val="en-US"/>
         </w:rPr>
       </w:pPr>
-      <w:bookmarkStart w:id="17" w:name="_Toc6262460"/>
+      <w:bookmarkStart w:id="17" w:name="_Toc6346677"/>
       <w:r>
         <w:rPr>
           <w:lang w:val="en-US"/>
@@ -16452,7 +16412,7 @@
           <w:lang w:val="en-US"/>
         </w:rPr>
       </w:pPr>
-      <w:bookmarkStart w:id="18" w:name="_Toc6262461"/>
+      <w:bookmarkStart w:id="18" w:name="_Toc6346678"/>
       <w:r>
         <w:rPr>
           <w:lang w:val="en-US"/>
@@ -16468,7 +16428,7 @@
           <w:lang w:val="en-US"/>
         </w:rPr>
       </w:pPr>
-      <w:bookmarkStart w:id="19" w:name="_Toc6262462"/>
+      <w:bookmarkStart w:id="19" w:name="_Toc6346679"/>
       <w:r>
         <w:rPr>
           <w:lang w:val="en-US"/>
@@ -17411,7 +17371,7 @@
           <w:lang w:val="en-US"/>
         </w:rPr>
       </w:pPr>
-      <w:bookmarkStart w:id="20" w:name="_Toc6262463"/>
+      <w:bookmarkStart w:id="20" w:name="_Toc6346680"/>
       <w:r>
         <w:rPr>
           <w:lang w:val="en-US"/>
@@ -18246,7 +18206,7 @@
           <w:lang w:val="en-US"/>
         </w:rPr>
       </w:pPr>
-      <w:bookmarkStart w:id="21" w:name="_Toc6262464"/>
+      <w:bookmarkStart w:id="21" w:name="_Toc6346681"/>
       <w:r>
         <w:rPr>
           <w:lang w:val="en-US"/>
@@ -19107,7 +19067,7 @@
           <w:lang w:val="en-US"/>
         </w:rPr>
       </w:pPr>
-      <w:bookmarkStart w:id="22" w:name="_Toc6262465"/>
+      <w:bookmarkStart w:id="22" w:name="_Toc6346682"/>
       <w:r>
         <w:rPr>
           <w:lang w:val="en-US"/>
@@ -19123,7 +19083,7 @@
           <w:lang w:val="en-US"/>
         </w:rPr>
       </w:pPr>
-      <w:bookmarkStart w:id="23" w:name="_Toc6262466"/>
+      <w:bookmarkStart w:id="23" w:name="_Toc6346683"/>
       <w:r>
         <w:rPr>
           <w:lang w:val="en-US"/>
@@ -20669,7 +20629,7 @@
           <w:lang w:val="en-US"/>
         </w:rPr>
       </w:pPr>
-      <w:bookmarkStart w:id="24" w:name="_Toc6262467"/>
+      <w:bookmarkStart w:id="24" w:name="_Toc6346684"/>
       <w:r>
         <w:rPr>
           <w:lang w:val="en-US"/>
@@ -22390,7 +22350,7 @@
           <w:lang w:val="en-US"/>
         </w:rPr>
       </w:pPr>
-      <w:bookmarkStart w:id="26" w:name="_Toc6262468"/>
+      <w:bookmarkStart w:id="26" w:name="_Toc6346685"/>
       <w:r>
         <w:rPr>
           <w:lang w:val="en-US"/>
@@ -24533,7 +24493,7 @@
           <w:lang w:val="en-US"/>
         </w:rPr>
       </w:pPr>
-      <w:bookmarkStart w:id="27" w:name="_Toc6262469"/>
+      <w:bookmarkStart w:id="27" w:name="_Toc6346686"/>
       <w:r>
         <w:rPr>
           <w:lang w:val="en-US"/>
@@ -26027,7 +25987,7 @@
           <w:lang w:val="en-US"/>
         </w:rPr>
       </w:pPr>
-      <w:bookmarkStart w:id="28" w:name="_Toc6262470"/>
+      <w:bookmarkStart w:id="28" w:name="_Toc6346687"/>
       <w:r>
         <w:rPr>
           <w:lang w:val="en-US"/>
@@ -26130,7 +26090,7 @@
           <w:lang w:val="en-US"/>
         </w:rPr>
       </w:pPr>
-      <w:bookmarkStart w:id="29" w:name="_Toc6262471"/>
+      <w:bookmarkStart w:id="29" w:name="_Toc6346688"/>
       <w:r>
         <w:rPr>
           <w:lang w:val="en-US"/>
@@ -27588,7 +27548,7 @@
           <w:lang w:val="en-US"/>
         </w:rPr>
       </w:pPr>
-      <w:bookmarkStart w:id="30" w:name="_Toc6262472"/>
+      <w:bookmarkStart w:id="30" w:name="_Toc6346689"/>
       <w:r>
         <w:rPr>
           <w:lang w:val="en-US"/>
@@ -30552,7 +30512,7 @@
           <w:lang w:val="en-US"/>
         </w:rPr>
       </w:pPr>
-      <w:bookmarkStart w:id="32" w:name="_Toc6262473"/>
+      <w:bookmarkStart w:id="32" w:name="_Toc6346690"/>
       <w:bookmarkEnd w:id="31"/>
       <w:r>
         <w:rPr>
@@ -31025,7 +30985,7 @@
           <w:lang w:val="en-US"/>
         </w:rPr>
       </w:pPr>
-      <w:bookmarkStart w:id="33" w:name="_Toc6262474"/>
+      <w:bookmarkStart w:id="33" w:name="_Toc6346691"/>
       <w:r>
         <w:rPr>
           <w:lang w:val="en-US"/>
@@ -31839,21 +31799,23 @@
           <w:lang w:val="en-US"/>
         </w:rPr>
       </w:pPr>
-      <w:bookmarkStart w:id="34" w:name="_Toc6262475"/>
+      <w:bookmarkStart w:id="34" w:name="_Toc6346692"/>
       <w:r>
         <w:rPr>
           <w:lang w:val="en-US"/>
         </w:rPr>
         <w:lastRenderedPageBreak/>
-        <w:t xml:space="preserve">USAGES AND </w:t>
-      </w:r>
-      <w:r>
-        <w:rPr>
-          <w:lang w:val="en-US"/>
-        </w:rPr>
         <w:t>RESULTS EVALUATION</w:t>
       </w:r>
       <w:bookmarkEnd w:id="34"/>
+      <w:r>
+        <w:rPr>
+          <w:lang w:val="en-US"/>
+        </w:rPr>
+        <w:t xml:space="preserve"> AND CONCLUSTIONS</w:t>
+      </w:r>
+      <w:bookmarkStart w:id="35" w:name="_GoBack"/>
+      <w:bookmarkEnd w:id="35"/>
     </w:p>
     <w:p>
       <w:pPr>
@@ -32037,7 +31999,7 @@
           <w:lang w:val="en-US"/>
         </w:rPr>
       </w:pPr>
-      <w:bookmarkStart w:id="35" w:name="_Toc6262476"/>
+      <w:bookmarkStart w:id="36" w:name="_Toc6346693"/>
       <w:r>
         <w:rPr>
           <w:lang w:val="en-US"/>
@@ -32045,7 +32007,7 @@
         <w:lastRenderedPageBreak/>
         <w:t>FUTURE WORKS</w:t>
       </w:r>
-      <w:bookmarkEnd w:id="35"/>
+      <w:bookmarkEnd w:id="36"/>
     </w:p>
     <w:p>
       <w:pPr>
@@ -32054,14 +32016,14 @@
           <w:lang w:val="en-US"/>
         </w:rPr>
       </w:pPr>
-      <w:bookmarkStart w:id="36" w:name="_Toc6262477"/>
+      <w:bookmarkStart w:id="37" w:name="_Toc6346694"/>
       <w:r>
         <w:rPr>
           <w:lang w:val="en-US"/>
         </w:rPr>
         <w:t>Improvement on the Un-polarizing algorithm</w:t>
       </w:r>
-      <w:bookmarkEnd w:id="36"/>
+      <w:bookmarkEnd w:id="37"/>
     </w:p>
     <w:p>
       <w:pPr>
@@ -32292,15 +32254,7 @@
         <w:rPr>
           <w:lang w:val="en-US"/>
         </w:rPr>
-        <w:t>, training t</w:t>
-      </w:r>
-      <w:bookmarkStart w:id="37" w:name="_GoBack"/>
-      <w:bookmarkEnd w:id="37"/>
-      <w:r>
-        <w:rPr>
-          <w:lang w:val="en-US"/>
-        </w:rPr>
-        <w:t>hese data would be really hard. T</w:t>
+        <w:t>, training these data would be really hard. T</w:t>
       </w:r>
       <w:r>
         <w:rPr>
@@ -32358,7 +32312,7 @@
           <w:lang w:val="en-US"/>
         </w:rPr>
       </w:pPr>
-      <w:bookmarkStart w:id="38" w:name="_Toc6262478"/>
+      <w:bookmarkStart w:id="38" w:name="_Toc6346695"/>
       <w:r>
         <w:rPr>
           <w:lang w:val="en-US"/>
@@ -32410,7 +32364,7 @@
           <w:lang w:val="en-US"/>
         </w:rPr>
       </w:pPr>
-      <w:bookmarkStart w:id="39" w:name="_Toc6262479"/>
+      <w:bookmarkStart w:id="39" w:name="_Toc6346696"/>
       <w:r>
         <w:rPr>
           <w:lang w:val="en-US"/>
@@ -32943,7 +32897,7 @@
       </w:pPr>
       <w:bookmarkStart w:id="43" w:name="_Hlk4847971"/>
       <w:bookmarkStart w:id="44" w:name="_Toc499365405"/>
-      <w:bookmarkStart w:id="45" w:name="_Toc6262480"/>
+      <w:bookmarkStart w:id="45" w:name="_Toc6346697"/>
       <w:r>
         <w:rPr>
           <w:lang w:val="en-US"/>
@@ -33126,7 +33080,7 @@
           <w:lang w:val="en-US"/>
         </w:rPr>
       </w:pPr>
-      <w:bookmarkStart w:id="46" w:name="_Toc6262481"/>
+      <w:bookmarkStart w:id="46" w:name="_Toc6346698"/>
       <w:bookmarkEnd w:id="44"/>
       <w:r>
         <w:rPr>
@@ -33144,7 +33098,7 @@
           <w:lang w:val="en-US"/>
         </w:rPr>
       </w:pPr>
-      <w:bookmarkStart w:id="47" w:name="_Toc6262482"/>
+      <w:bookmarkStart w:id="47" w:name="_Toc6346699"/>
       <w:r>
         <w:rPr>
           <w:lang w:val="en-US"/>
@@ -33160,7 +33114,7 @@
           <w:lang w:val="en-US"/>
         </w:rPr>
       </w:pPr>
-      <w:bookmarkStart w:id="48" w:name="_Toc6262483"/>
+      <w:bookmarkStart w:id="48" w:name="_Toc6346700"/>
       <w:r>
         <w:rPr>
           <w:lang w:val="en-US"/>
@@ -33316,6 +33270,7 @@
         <w:docPartUnique/>
       </w:docPartObj>
     </w:sdtPr>
+    <w:sdtEndPr/>
     <w:sdtContent>
       <w:p>
         <w:pPr>
@@ -33368,6 +33323,7 @@
         <w:docPartUnique/>
       </w:docPartObj>
     </w:sdtPr>
+    <w:sdtEndPr/>
     <w:sdtContent>
       <w:p>
         <w:pPr>
@@ -33476,15 +33432,32 @@
         </w:rPr>
         <w:t xml:space="preserve"> </w:t>
       </w:r>
-      <w:hyperlink r:id="rId1" w:history="1">
-        <w:r>
-          <w:rPr>
-            <w:rStyle w:val="Hyperlink"/>
-            <w:lang w:val="en-US"/>
-          </w:rPr>
-          <w:t>http://autotldr.io/</w:t>
-        </w:r>
-      </w:hyperlink>
+      <w:r>
+        <w:fldChar w:fldCharType="begin"/>
+      </w:r>
+      <w:r>
+        <w:rPr>
+          <w:lang w:val="en-US"/>
+        </w:rPr>
+        <w:instrText xml:space="preserve"> HYPERLINK "http://autotldr.io/" </w:instrText>
+      </w:r>
+      <w:r>
+        <w:fldChar w:fldCharType="separate"/>
+      </w:r>
+      <w:r>
+        <w:rPr>
+          <w:rStyle w:val="Hyperlink"/>
+          <w:lang w:val="en-US"/>
+        </w:rPr>
+        <w:t>http://autotldr.io/</w:t>
+      </w:r>
+      <w:r>
+        <w:rPr>
+          <w:rStyle w:val="Hyperlink"/>
+          <w:lang w:val="en-US"/>
+        </w:rPr>
+        <w:fldChar w:fldCharType="end"/>
+      </w:r>
     </w:p>
   </w:footnote>
   <w:footnote w:id="3">
@@ -33507,15 +33480,32 @@
         </w:rPr>
         <w:t xml:space="preserve"> </w:t>
       </w:r>
-      <w:hyperlink r:id="rId2" w:history="1">
-        <w:r>
-          <w:rPr>
-            <w:rStyle w:val="Hyperlink"/>
-            <w:lang w:val="en-US"/>
-          </w:rPr>
-          <w:t>https://www.reddit.com/user/alternate-source-bot/</w:t>
-        </w:r>
-      </w:hyperlink>
+      <w:r>
+        <w:fldChar w:fldCharType="begin"/>
+      </w:r>
+      <w:r>
+        <w:rPr>
+          <w:lang w:val="en-US"/>
+        </w:rPr>
+        <w:instrText xml:space="preserve"> HYPERLINK "https://www.reddit.com/user/alternate-source-bot/" </w:instrText>
+      </w:r>
+      <w:r>
+        <w:fldChar w:fldCharType="separate"/>
+      </w:r>
+      <w:r>
+        <w:rPr>
+          <w:rStyle w:val="Hyperlink"/>
+          <w:lang w:val="en-US"/>
+        </w:rPr>
+        <w:t>https://www.reddit.com/user/alternate-source-bot/</w:t>
+      </w:r>
+      <w:r>
+        <w:rPr>
+          <w:rStyle w:val="Hyperlink"/>
+          <w:lang w:val="en-US"/>
+        </w:rPr>
+        <w:fldChar w:fldCharType="end"/>
+      </w:r>
     </w:p>
   </w:footnote>
   <w:footnote w:id="4">
@@ -33538,15 +33528,32 @@
         </w:rPr>
         <w:t xml:space="preserve"> </w:t>
       </w:r>
-      <w:hyperlink r:id="rId3" w:history="1">
-        <w:r>
-          <w:rPr>
-            <w:rStyle w:val="Hyperlink"/>
-            <w:lang w:val="en-US"/>
-          </w:rPr>
-          <w:t>https://cloud.google.com/natural-language/</w:t>
-        </w:r>
-      </w:hyperlink>
+      <w:r>
+        <w:fldChar w:fldCharType="begin"/>
+      </w:r>
+      <w:r>
+        <w:rPr>
+          <w:lang w:val="en-US"/>
+        </w:rPr>
+        <w:instrText xml:space="preserve"> HYPERLINK "https://cloud.google.com/natural-language/" </w:instrText>
+      </w:r>
+      <w:r>
+        <w:fldChar w:fldCharType="separate"/>
+      </w:r>
+      <w:r>
+        <w:rPr>
+          <w:rStyle w:val="Hyperlink"/>
+          <w:lang w:val="en-US"/>
+        </w:rPr>
+        <w:t>https://cloud.google.com/natural-language/</w:t>
+      </w:r>
+      <w:r>
+        <w:rPr>
+          <w:rStyle w:val="Hyperlink"/>
+          <w:lang w:val="en-US"/>
+        </w:rPr>
+        <w:fldChar w:fldCharType="end"/>
+      </w:r>
     </w:p>
   </w:footnote>
   <w:footnote w:id="5">
@@ -33569,15 +33576,38 @@
         </w:rPr>
         <w:t xml:space="preserve"> </w:t>
       </w:r>
-      <w:hyperlink r:id="rId4" w:history="1">
-        <w:r>
-          <w:rPr>
-            <w:rStyle w:val="Hyperlink"/>
-            <w:lang w:val="en-US"/>
-          </w:rPr>
-          <w:t>https://www.ibm.com/cloud/watson-natural-language-understanding</w:t>
-        </w:r>
-      </w:hyperlink>
+      <w:r>
+        <w:fldChar w:fldCharType="begin"/>
+      </w:r>
+      <w:r>
+        <w:rPr>
+          <w:lang w:val="en-US"/>
+        </w:rPr>
+        <w:instrText xml:space="preserve"> HYPERLIN</w:instrText>
+      </w:r>
+      <w:r>
+        <w:rPr>
+          <w:lang w:val="en-US"/>
+        </w:rPr>
+        <w:instrText xml:space="preserve">K "https://www.ibm.com/cloud/watson-natural-language-understanding" </w:instrText>
+      </w:r>
+      <w:r>
+        <w:fldChar w:fldCharType="separate"/>
+      </w:r>
+      <w:r>
+        <w:rPr>
+          <w:rStyle w:val="Hyperlink"/>
+          <w:lang w:val="en-US"/>
+        </w:rPr>
+        <w:t>https://www.ibm.com/cloud/watson-natural-language-understanding</w:t>
+      </w:r>
+      <w:r>
+        <w:rPr>
+          <w:rStyle w:val="Hyperlink"/>
+          <w:lang w:val="en-US"/>
+        </w:rPr>
+        <w:fldChar w:fldCharType="end"/>
+      </w:r>
     </w:p>
   </w:footnote>
   <w:footnote w:id="6">
@@ -33650,15 +33680,32 @@
         </w:rPr>
         <w:t xml:space="preserve"> </w:t>
       </w:r>
-      <w:hyperlink r:id="rId5" w:history="1">
-        <w:r>
-          <w:rPr>
-            <w:rStyle w:val="Hyperlink"/>
-            <w:lang w:val="en-US"/>
-          </w:rPr>
-          <w:t>https://www.npmjs.com/package/node-readability</w:t>
-        </w:r>
-      </w:hyperlink>
+      <w:r>
+        <w:fldChar w:fldCharType="begin"/>
+      </w:r>
+      <w:r>
+        <w:rPr>
+          <w:lang w:val="en-US"/>
+        </w:rPr>
+        <w:instrText xml:space="preserve"> HYPERLINK "https://www.npmjs.com/package/node-readability" </w:instrText>
+      </w:r>
+      <w:r>
+        <w:fldChar w:fldCharType="separate"/>
+      </w:r>
+      <w:r>
+        <w:rPr>
+          <w:rStyle w:val="Hyperlink"/>
+          <w:lang w:val="en-US"/>
+        </w:rPr>
+        <w:t>https://www.npmjs.com/package/node-readability</w:t>
+      </w:r>
+      <w:r>
+        <w:rPr>
+          <w:rStyle w:val="Hyperlink"/>
+          <w:lang w:val="en-US"/>
+        </w:rPr>
+        <w:fldChar w:fldCharType="end"/>
+      </w:r>
     </w:p>
   </w:footnote>
   <w:footnote w:id="9">
@@ -33971,15 +34018,38 @@
         </w:rPr>
         <w:t xml:space="preserve"> </w:t>
       </w:r>
-      <w:hyperlink r:id="rId6" w:history="1">
-        <w:r>
-          <w:rPr>
-            <w:rStyle w:val="Hyperlink"/>
-            <w:lang w:val="en-US"/>
-          </w:rPr>
-          <w:t>https://www.nytimes.com/interactive/2018/10/26/world/middleeast/saudi-arabia-war-yemen.html</w:t>
-        </w:r>
-      </w:hyperlink>
+      <w:r>
+        <w:fldChar w:fldCharType="begin"/>
+      </w:r>
+      <w:r>
+        <w:rPr>
+          <w:lang w:val="en-US"/>
+        </w:rPr>
+        <w:instrText xml:space="preserve"> HYP</w:instrText>
+      </w:r>
+      <w:r>
+        <w:rPr>
+          <w:lang w:val="en-US"/>
+        </w:rPr>
+        <w:instrText xml:space="preserve">ERLINK "https://www.nytimes.com/interactive/2018/10/26/world/middleeast/saudi-arabia-war-yemen.html" </w:instrText>
+      </w:r>
+      <w:r>
+        <w:fldChar w:fldCharType="separate"/>
+      </w:r>
+      <w:r>
+        <w:rPr>
+          <w:rStyle w:val="Hyperlink"/>
+          <w:lang w:val="en-US"/>
+        </w:rPr>
+        <w:t>https://www.nytimes.com/interactive/2018/10/26/world/middleeast/saudi-arabia-war-yemen.html</w:t>
+      </w:r>
+      <w:r>
+        <w:rPr>
+          <w:rStyle w:val="Hyperlink"/>
+          <w:lang w:val="en-US"/>
+        </w:rPr>
+        <w:fldChar w:fldCharType="end"/>
+      </w:r>
     </w:p>
   </w:footnote>
   <w:footnote w:id="15">
@@ -34002,15 +34072,32 @@
         </w:rPr>
         <w:t xml:space="preserve"> </w:t>
       </w:r>
-      <w:hyperlink r:id="rId7" w:history="1">
-        <w:r>
-          <w:rPr>
-            <w:rStyle w:val="Hyperlink"/>
-            <w:lang w:val="en-US"/>
-          </w:rPr>
-          <w:t>https://cloud.google.com/natural-language/</w:t>
-        </w:r>
-      </w:hyperlink>
+      <w:r>
+        <w:fldChar w:fldCharType="begin"/>
+      </w:r>
+      <w:r>
+        <w:rPr>
+          <w:lang w:val="en-US"/>
+        </w:rPr>
+        <w:instrText xml:space="preserve"> HYPERLINK "https://cloud.google.com/natural-language/" </w:instrText>
+      </w:r>
+      <w:r>
+        <w:fldChar w:fldCharType="separate"/>
+      </w:r>
+      <w:r>
+        <w:rPr>
+          <w:rStyle w:val="Hyperlink"/>
+          <w:lang w:val="en-US"/>
+        </w:rPr>
+        <w:t>https://cloud.google.com/natural-language/</w:t>
+      </w:r>
+      <w:r>
+        <w:rPr>
+          <w:rStyle w:val="Hyperlink"/>
+          <w:lang w:val="en-US"/>
+        </w:rPr>
+        <w:fldChar w:fldCharType="end"/>
+      </w:r>
     </w:p>
   </w:footnote>
   <w:footnote w:id="16">
@@ -34033,15 +34120,32 @@
         </w:rPr>
         <w:t xml:space="preserve"> </w:t>
       </w:r>
-      <w:hyperlink r:id="rId8" w:history="1">
-        <w:r>
-          <w:rPr>
-            <w:rStyle w:val="Hyperlink"/>
-            <w:lang w:val="en-US"/>
-          </w:rPr>
-          <w:t>https://www.ibm.com/watson/services/natural-language-understanding/</w:t>
-        </w:r>
-      </w:hyperlink>
+      <w:r>
+        <w:fldChar w:fldCharType="begin"/>
+      </w:r>
+      <w:r>
+        <w:rPr>
+          <w:lang w:val="en-US"/>
+        </w:rPr>
+        <w:instrText xml:space="preserve"> HYPERLINK "https://www.ibm.com/watson/services/natural-language-understanding/" </w:instrText>
+      </w:r>
+      <w:r>
+        <w:fldChar w:fldCharType="separate"/>
+      </w:r>
+      <w:r>
+        <w:rPr>
+          <w:rStyle w:val="Hyperlink"/>
+          <w:lang w:val="en-US"/>
+        </w:rPr>
+        <w:t>https://www.ibm.com/watson/services/natural-language-understanding/</w:t>
+      </w:r>
+      <w:r>
+        <w:rPr>
+          <w:rStyle w:val="Hyperlink"/>
+          <w:lang w:val="en-US"/>
+        </w:rPr>
+        <w:fldChar w:fldCharType="end"/>
+      </w:r>
     </w:p>
   </w:footnote>
   <w:footnote w:id="17">
@@ -39205,7 +39309,7 @@
 </file>
 
 <file path=customXml/itemProps1.xml><?xml version="1.0" encoding="utf-8"?>
-<ds:datastoreItem xmlns:ds="http://schemas.openxmlformats.org/officeDocument/2006/customXml" ds:itemID="{5D0D5795-A400-409F-BAD3-975416C1FEBB}">
+<ds:datastoreItem xmlns:ds="http://schemas.openxmlformats.org/officeDocument/2006/customXml" ds:itemID="{FB0DE6B4-F305-44F3-A8C4-8CED93780753}">
   <ds:schemaRefs>
     <ds:schemaRef ds:uri="http://schemas.openxmlformats.org/officeDocument/2006/bibliography"/>
   </ds:schemaRefs>

</xml_diff>

<commit_message>
Add a new verb processing part, it utilizes thesaurus API in which it can find synonym and antonym for verb so that we can match the predicate part of triples.
</commit_message>
<xml_diff>
--- a/WISE-MinhDuc-Master-thesis.docx
+++ b/WISE-MinhDuc-Master-thesis.docx
@@ -403,21 +403,67 @@
     <w:p>
       <w:pPr>
         <w:rPr>
-          <w:lang w:val="en-US"/>
-        </w:rPr>
-      </w:pPr>
-      <w:r>
-        <w:rPr>
           <w:rStyle w:val="tiivistelmnotsikot"/>
           <w:lang w:val="en-US"/>
         </w:rPr>
+      </w:pPr>
+      <w:r>
+        <w:rPr>
+          <w:rStyle w:val="tiivistelmnotsikot"/>
+          <w:lang w:val="en-US"/>
+        </w:rPr>
         <w:t xml:space="preserve">Abstract: </w:t>
       </w:r>
-      <w:r>
-        <w:rPr>
-          <w:lang w:val="en-US"/>
-        </w:rPr>
-        <w:t>Abstract…</w:t>
+      <w:bookmarkStart w:id="0" w:name="_GoBack"/>
+      <w:bookmarkEnd w:id="0"/>
+    </w:p>
+    <w:p>
+      <w:pPr>
+        <w:rPr>
+          <w:lang w:val="en-US"/>
+        </w:rPr>
+      </w:pPr>
+      <w:r>
+        <w:rPr>
+          <w:lang w:val="en-US"/>
+        </w:rPr>
+        <w:t xml:space="preserve">Misinformation and the spread of misinformation </w:t>
+      </w:r>
+      <w:r>
+        <w:rPr>
+          <w:lang w:val="en-US"/>
+        </w:rPr>
+        <w:t>ha</w:t>
+      </w:r>
+      <w:r>
+        <w:rPr>
+          <w:lang w:val="en-US"/>
+        </w:rPr>
+        <w:t>s</w:t>
+      </w:r>
+      <w:r>
+        <w:rPr>
+          <w:lang w:val="en-US"/>
+        </w:rPr>
+        <w:t xml:space="preserve"> long been a</w:t>
+      </w:r>
+      <w:r>
+        <w:rPr>
+          <w:lang w:val="en-US"/>
+        </w:rPr>
+        <w:t>n interesting</w:t>
+      </w:r>
+      <w:r>
+        <w:rPr>
+          <w:lang w:val="en-US"/>
+        </w:rPr>
+        <w:t xml:space="preserve"> problem </w:t>
+      </w:r>
+      <w:r>
+        <w:rPr>
+          <w:lang w:val="en-US"/>
+        </w:rPr>
+        <w:t xml:space="preserve">to be studied and research on. With the rise of social media, </w:t>
       </w:r>
     </w:p>
     <w:p>
@@ -2062,8 +2108,6 @@
           </w:rPr>
           <w:t>Node.js</w:t>
         </w:r>
-        <w:bookmarkStart w:id="0" w:name="_GoBack"/>
-        <w:bookmarkEnd w:id="0"/>
         <w:r>
           <w:rPr>
             <w:noProof/>
@@ -5993,15 +6037,15 @@
           <w:lang w:val="en-US"/>
         </w:rPr>
       </w:pPr>
-      <w:bookmarkStart w:id="3" w:name="_Hlk620998"/>
-      <w:bookmarkStart w:id="4" w:name="_Toc6957934"/>
+      <w:bookmarkStart w:id="3" w:name="_Toc6957934"/>
+      <w:bookmarkStart w:id="4" w:name="_Hlk620998"/>
       <w:r>
         <w:rPr>
           <w:lang w:val="en-US"/>
         </w:rPr>
         <w:t>Related works</w:t>
       </w:r>
-      <w:bookmarkEnd w:id="4"/>
+      <w:bookmarkEnd w:id="3"/>
     </w:p>
     <w:p>
       <w:pPr>
@@ -6415,7 +6459,7 @@
         </w:rPr>
         <w:t>Left: alternate-source-bot | Right: auto tl;dr (too long, don’t read) bot</w:t>
       </w:r>
-      <w:bookmarkEnd w:id="3"/>
+      <w:bookmarkEnd w:id="4"/>
       <w:r>
         <w:rPr>
           <w:noProof/>
@@ -6432,9 +6476,9 @@
           <w:lang w:val="en-US"/>
         </w:rPr>
       </w:pPr>
-      <w:bookmarkStart w:id="6" w:name="_Hlk4847562"/>
-      <w:bookmarkStart w:id="7" w:name="_Hlk4847926"/>
-      <w:bookmarkStart w:id="8" w:name="_Toc6957935"/>
+      <w:bookmarkStart w:id="6" w:name="_Toc6957935"/>
+      <w:bookmarkStart w:id="7" w:name="_Hlk4847562"/>
+      <w:bookmarkStart w:id="8" w:name="_Hlk4847926"/>
       <w:r>
         <w:rPr>
           <w:lang w:val="en-US"/>
@@ -6448,7 +6492,7 @@
         </w:rPr>
         <w:t>METHODOLOGY</w:t>
       </w:r>
-      <w:bookmarkEnd w:id="8"/>
+      <w:bookmarkEnd w:id="6"/>
       <w:r>
         <w:rPr>
           <w:lang w:val="en-US"/>
@@ -11011,8 +11055,8 @@
         <w:t>” to the project are provided at the end of this report.</w:t>
       </w:r>
     </w:p>
-    <w:bookmarkEnd w:id="6"/>
     <w:bookmarkEnd w:id="7"/>
+    <w:bookmarkEnd w:id="8"/>
     <w:p>
       <w:pPr>
         <w:rPr>
@@ -11959,14 +12003,7 @@
                                   <w:sz w:val="16"/>
                                   <w:szCs w:val="16"/>
                                 </w:rPr>
-                                <w:t xml:space="preserve">Pre-processed </w:t>
-                              </w:r>
-                              <w:r>
-                                <w:rPr>
-                                  <w:sz w:val="16"/>
-                                  <w:szCs w:val="16"/>
-                                </w:rPr>
-                                <w:t>text</w:t>
+                                <w:t>Pre-processed text</w:t>
                               </w:r>
                             </w:p>
                             <w:p>
@@ -12660,14 +12697,7 @@
                             <w:sz w:val="16"/>
                             <w:szCs w:val="16"/>
                           </w:rPr>
-                          <w:t xml:space="preserve">Pre-processed </w:t>
-                        </w:r>
-                        <w:r>
-                          <w:rPr>
-                            <w:sz w:val="16"/>
-                            <w:szCs w:val="16"/>
-                          </w:rPr>
-                          <w:t>text</w:t>
+                          <w:t>Pre-processed text</w:t>
                         </w:r>
                       </w:p>
                       <w:p>
@@ -19519,6 +19549,7 @@
         <w:rPr>
           <w:lang w:val="en-US"/>
         </w:rPr>
+        <w:lastRenderedPageBreak/>
         <w:t xml:space="preserve">Sentiment based </w:t>
       </w:r>
       <w:r>
@@ -37537,9 +37568,9 @@
           <w:lang w:val="en-US"/>
         </w:rPr>
       </w:pPr>
-      <w:bookmarkStart w:id="49" w:name="_Hlk4847971"/>
-      <w:bookmarkStart w:id="50" w:name="_Toc499365405"/>
-      <w:bookmarkStart w:id="51" w:name="_Toc6957962"/>
+      <w:bookmarkStart w:id="49" w:name="_Toc6957962"/>
+      <w:bookmarkStart w:id="50" w:name="_Hlk4847971"/>
+      <w:bookmarkStart w:id="51" w:name="_Toc499365405"/>
       <w:r>
         <w:rPr>
           <w:lang w:val="en-US"/>
@@ -37547,9 +37578,9 @@
         <w:lastRenderedPageBreak/>
         <w:t>Bibliography</w:t>
       </w:r>
-      <w:bookmarkEnd w:id="51"/>
-    </w:p>
-    <w:bookmarkEnd w:id="49"/>
+      <w:bookmarkEnd w:id="49"/>
+    </w:p>
+    <w:bookmarkEnd w:id="50"/>
     <w:p>
       <w:pPr>
         <w:rPr>
@@ -38846,7 +38877,7 @@
         </w:rPr>
       </w:pPr>
       <w:bookmarkStart w:id="52" w:name="_Toc6957963"/>
-      <w:bookmarkEnd w:id="50"/>
+      <w:bookmarkEnd w:id="51"/>
       <w:r>
         <w:rPr>
           <w:lang w:val="en-US"/>
@@ -40131,32 +40162,15 @@
         </w:rPr>
         <w:t xml:space="preserve"> </w:t>
       </w:r>
-      <w:r>
-        <w:fldChar w:fldCharType="begin"/>
-      </w:r>
-      <w:r>
-        <w:rPr>
-          <w:lang w:val="en-US"/>
-        </w:rPr>
-        <w:instrText xml:space="preserve"> HYPERLINK "http://autotldr.io/" </w:instrText>
-      </w:r>
-      <w:r>
-        <w:fldChar w:fldCharType="separate"/>
-      </w:r>
-      <w:r>
-        <w:rPr>
-          <w:rStyle w:val="Hyperlink"/>
-          <w:lang w:val="en-US"/>
-        </w:rPr>
-        <w:t>http://autotldr.io/</w:t>
-      </w:r>
-      <w:r>
-        <w:rPr>
-          <w:rStyle w:val="Hyperlink"/>
-          <w:lang w:val="en-US"/>
-        </w:rPr>
-        <w:fldChar w:fldCharType="end"/>
-      </w:r>
+      <w:hyperlink r:id="rId1" w:history="1">
+        <w:r>
+          <w:rPr>
+            <w:rStyle w:val="Hyperlink"/>
+            <w:lang w:val="en-US"/>
+          </w:rPr>
+          <w:t>http://autotldr.io/</w:t>
+        </w:r>
+      </w:hyperlink>
     </w:p>
   </w:footnote>
   <w:footnote w:id="3">
@@ -40179,32 +40193,15 @@
         </w:rPr>
         <w:t xml:space="preserve"> </w:t>
       </w:r>
-      <w:r>
-        <w:fldChar w:fldCharType="begin"/>
-      </w:r>
-      <w:r>
-        <w:rPr>
-          <w:lang w:val="en-US"/>
-        </w:rPr>
-        <w:instrText xml:space="preserve"> HYPERLINK "https://www.reddit.com/user/alternate-source-bot/" </w:instrText>
-      </w:r>
-      <w:r>
-        <w:fldChar w:fldCharType="separate"/>
-      </w:r>
-      <w:r>
-        <w:rPr>
-          <w:rStyle w:val="Hyperlink"/>
-          <w:lang w:val="en-US"/>
-        </w:rPr>
-        <w:t>https://www.reddit.com/user/alternate-source-bot/</w:t>
-      </w:r>
-      <w:r>
-        <w:rPr>
-          <w:rStyle w:val="Hyperlink"/>
-          <w:lang w:val="en-US"/>
-        </w:rPr>
-        <w:fldChar w:fldCharType="end"/>
-      </w:r>
+      <w:hyperlink r:id="rId2" w:history="1">
+        <w:r>
+          <w:rPr>
+            <w:rStyle w:val="Hyperlink"/>
+            <w:lang w:val="en-US"/>
+          </w:rPr>
+          <w:t>https://www.reddit.com/user/alternate-source-bot/</w:t>
+        </w:r>
+      </w:hyperlink>
     </w:p>
   </w:footnote>
   <w:footnote w:id="4">
@@ -40227,32 +40224,15 @@
         </w:rPr>
         <w:t xml:space="preserve"> </w:t>
       </w:r>
-      <w:r>
-        <w:fldChar w:fldCharType="begin"/>
-      </w:r>
-      <w:r>
-        <w:rPr>
-          <w:lang w:val="en-US"/>
-        </w:rPr>
-        <w:instrText xml:space="preserve"> HYPERLINK "https://cloud.google.com/natural-language/" </w:instrText>
-      </w:r>
-      <w:r>
-        <w:fldChar w:fldCharType="separate"/>
-      </w:r>
-      <w:r>
-        <w:rPr>
-          <w:rStyle w:val="Hyperlink"/>
-          <w:lang w:val="en-US"/>
-        </w:rPr>
-        <w:t>https://cloud.google.com/natural-language/</w:t>
-      </w:r>
-      <w:r>
-        <w:rPr>
-          <w:rStyle w:val="Hyperlink"/>
-          <w:lang w:val="en-US"/>
-        </w:rPr>
-        <w:fldChar w:fldCharType="end"/>
-      </w:r>
+      <w:hyperlink r:id="rId3" w:history="1">
+        <w:r>
+          <w:rPr>
+            <w:rStyle w:val="Hyperlink"/>
+            <w:lang w:val="en-US"/>
+          </w:rPr>
+          <w:t>https://cloud.google.com/natural-language/</w:t>
+        </w:r>
+      </w:hyperlink>
     </w:p>
   </w:footnote>
   <w:footnote w:id="5">
@@ -40275,32 +40255,15 @@
         </w:rPr>
         <w:t xml:space="preserve"> </w:t>
       </w:r>
-      <w:r>
-        <w:fldChar w:fldCharType="begin"/>
-      </w:r>
-      <w:r>
-        <w:rPr>
-          <w:lang w:val="en-US"/>
-        </w:rPr>
-        <w:instrText xml:space="preserve"> HYPERLINK "https://www.ibm.com/cloud/watson-natural-language-understanding" </w:instrText>
-      </w:r>
-      <w:r>
-        <w:fldChar w:fldCharType="separate"/>
-      </w:r>
-      <w:r>
-        <w:rPr>
-          <w:rStyle w:val="Hyperlink"/>
-          <w:lang w:val="en-US"/>
-        </w:rPr>
-        <w:t>https://www.ibm.com/cloud/watson-natural-language-understanding</w:t>
-      </w:r>
-      <w:r>
-        <w:rPr>
-          <w:rStyle w:val="Hyperlink"/>
-          <w:lang w:val="en-US"/>
-        </w:rPr>
-        <w:fldChar w:fldCharType="end"/>
-      </w:r>
+      <w:hyperlink r:id="rId4" w:history="1">
+        <w:r>
+          <w:rPr>
+            <w:rStyle w:val="Hyperlink"/>
+            <w:lang w:val="en-US"/>
+          </w:rPr>
+          <w:t>https://www.ibm.com/cloud/watson-natural-language-understanding</w:t>
+        </w:r>
+      </w:hyperlink>
     </w:p>
   </w:footnote>
   <w:footnote w:id="6">
@@ -40373,32 +40336,15 @@
         </w:rPr>
         <w:t xml:space="preserve"> </w:t>
       </w:r>
-      <w:r>
-        <w:fldChar w:fldCharType="begin"/>
-      </w:r>
-      <w:r>
-        <w:rPr>
-          <w:lang w:val="en-US"/>
-        </w:rPr>
-        <w:instrText xml:space="preserve"> HYPERLINK "https://www.npmjs.com/package/node-readability" </w:instrText>
-      </w:r>
-      <w:r>
-        <w:fldChar w:fldCharType="separate"/>
-      </w:r>
-      <w:r>
-        <w:rPr>
-          <w:rStyle w:val="Hyperlink"/>
-          <w:lang w:val="en-US"/>
-        </w:rPr>
-        <w:t>https://www.npmjs.com/package/node-readability</w:t>
-      </w:r>
-      <w:r>
-        <w:rPr>
-          <w:rStyle w:val="Hyperlink"/>
-          <w:lang w:val="en-US"/>
-        </w:rPr>
-        <w:fldChar w:fldCharType="end"/>
-      </w:r>
+      <w:hyperlink r:id="rId5" w:history="1">
+        <w:r>
+          <w:rPr>
+            <w:rStyle w:val="Hyperlink"/>
+            <w:lang w:val="en-US"/>
+          </w:rPr>
+          <w:t>https://www.npmjs.com/package/node-readability</w:t>
+        </w:r>
+      </w:hyperlink>
     </w:p>
   </w:footnote>
   <w:footnote w:id="9">
@@ -40683,32 +40629,15 @@
         </w:rPr>
         <w:t xml:space="preserve"> </w:t>
       </w:r>
-      <w:r>
-        <w:fldChar w:fldCharType="begin"/>
-      </w:r>
-      <w:r>
-        <w:rPr>
-          <w:lang w:val="en-US"/>
-        </w:rPr>
-        <w:instrText xml:space="preserve"> HYPERLINK "https://www.nytimes.com/interactive/2018/10/26/world/middleeast/saudi-arabia-war-yemen.html" </w:instrText>
-      </w:r>
-      <w:r>
-        <w:fldChar w:fldCharType="separate"/>
-      </w:r>
-      <w:r>
-        <w:rPr>
-          <w:rStyle w:val="Hyperlink"/>
-          <w:lang w:val="en-US"/>
-        </w:rPr>
-        <w:t>https://www.nytimes.com/interactive/2018/10/26/world/middleeast/saudi-arabia-war-yemen.html</w:t>
-      </w:r>
-      <w:r>
-        <w:rPr>
-          <w:rStyle w:val="Hyperlink"/>
-          <w:lang w:val="en-US"/>
-        </w:rPr>
-        <w:fldChar w:fldCharType="end"/>
-      </w:r>
+      <w:hyperlink r:id="rId6" w:history="1">
+        <w:r>
+          <w:rPr>
+            <w:rStyle w:val="Hyperlink"/>
+            <w:lang w:val="en-US"/>
+          </w:rPr>
+          <w:t>https://www.nytimes.com/interactive/2018/10/26/world/middleeast/saudi-arabia-war-yemen.html</w:t>
+        </w:r>
+      </w:hyperlink>
     </w:p>
   </w:footnote>
   <w:footnote w:id="14">
@@ -40731,32 +40660,15 @@
         </w:rPr>
         <w:t xml:space="preserve"> </w:t>
       </w:r>
-      <w:r>
-        <w:fldChar w:fldCharType="begin"/>
-      </w:r>
-      <w:r>
-        <w:rPr>
-          <w:lang w:val="en-US"/>
-        </w:rPr>
-        <w:instrText xml:space="preserve"> HYPERLINK "https://cloud.google.com/natural-language/" </w:instrText>
-      </w:r>
-      <w:r>
-        <w:fldChar w:fldCharType="separate"/>
-      </w:r>
-      <w:r>
-        <w:rPr>
-          <w:rStyle w:val="Hyperlink"/>
-          <w:lang w:val="en-US"/>
-        </w:rPr>
-        <w:t>https://cloud.google.com/natural-language/</w:t>
-      </w:r>
-      <w:r>
-        <w:rPr>
-          <w:rStyle w:val="Hyperlink"/>
-          <w:lang w:val="en-US"/>
-        </w:rPr>
-        <w:fldChar w:fldCharType="end"/>
-      </w:r>
+      <w:hyperlink r:id="rId7" w:history="1">
+        <w:r>
+          <w:rPr>
+            <w:rStyle w:val="Hyperlink"/>
+            <w:lang w:val="en-US"/>
+          </w:rPr>
+          <w:t>https://cloud.google.com/natural-language/</w:t>
+        </w:r>
+      </w:hyperlink>
     </w:p>
   </w:footnote>
   <w:footnote w:id="15">
@@ -40779,32 +40691,15 @@
         </w:rPr>
         <w:t xml:space="preserve"> </w:t>
       </w:r>
-      <w:r>
-        <w:fldChar w:fldCharType="begin"/>
-      </w:r>
-      <w:r>
-        <w:rPr>
-          <w:lang w:val="en-US"/>
-        </w:rPr>
-        <w:instrText xml:space="preserve"> HYPERLINK "https://www.ibm.com/watson/services/natural-language-understanding/" </w:instrText>
-      </w:r>
-      <w:r>
-        <w:fldChar w:fldCharType="separate"/>
-      </w:r>
-      <w:r>
-        <w:rPr>
-          <w:rStyle w:val="Hyperlink"/>
-          <w:lang w:val="en-US"/>
-        </w:rPr>
-        <w:t>https://www.ibm.com/watson/services/natural-language-understanding/</w:t>
-      </w:r>
-      <w:r>
-        <w:rPr>
-          <w:rStyle w:val="Hyperlink"/>
-          <w:lang w:val="en-US"/>
-        </w:rPr>
-        <w:fldChar w:fldCharType="end"/>
-      </w:r>
+      <w:hyperlink r:id="rId8" w:history="1">
+        <w:r>
+          <w:rPr>
+            <w:rStyle w:val="Hyperlink"/>
+            <w:lang w:val="en-US"/>
+          </w:rPr>
+          <w:t>https://www.ibm.com/watson/services/natural-language-understanding/</w:t>
+        </w:r>
+      </w:hyperlink>
     </w:p>
   </w:footnote>
   <w:footnote w:id="16">
@@ -47889,7 +47784,7 @@
 </file>
 
 <file path=customXml/itemProps1.xml><?xml version="1.0" encoding="utf-8"?>
-<ds:datastoreItem xmlns:ds="http://schemas.openxmlformats.org/officeDocument/2006/customXml" ds:itemID="{AB283F56-099B-4816-8208-399BF5681B8C}">
+<ds:datastoreItem xmlns:ds="http://schemas.openxmlformats.org/officeDocument/2006/customXml" ds:itemID="{7945ED79-10D1-4002-94AB-0C6E5D42CD8E}">
   <ds:schemaRefs>
     <ds:schemaRef ds:uri="http://schemas.openxmlformats.org/officeDocument/2006/bibliography"/>
   </ds:schemaRefs>

</xml_diff>